<commit_message>
moving project summary to part 2 doc
</commit_message>
<xml_diff>
--- a/Tardis-box_Part2.docx
+++ b/Tardis-box_Part2.docx
@@ -98,8 +98,152 @@
         </w:rPr>
         <w:t xml:space="preserve">: </w:t>
       </w:r>
+    </w:p>
+    <w:p>
+      <w:pPr>
+        <w:widowControl w:val="0"/>
+        <w:autoSpaceDE w:val="0"/>
+        <w:autoSpaceDN w:val="0"/>
+        <w:adjustRightInd w:val="0"/>
+        <w:ind w:right="720"/>
+        <w:rPr>
+          <w:rFonts w:ascii="Cambria" w:hAnsi="Cambria" w:cs="Cambria"/>
+          <w:color w:val="1D1D1D"/>
+        </w:rPr>
+      </w:pPr>
+    </w:p>
+    <w:p>
+      <w:pPr>
+        <w:widowControl w:val="0"/>
+        <w:autoSpaceDE w:val="0"/>
+        <w:autoSpaceDN w:val="0"/>
+        <w:adjustRightInd w:val="0"/>
+        <w:ind w:right="720"/>
+        <w:rPr>
+          <w:rFonts w:ascii="Cambria" w:hAnsi="Cambria" w:cs="Cambria"/>
+          <w:color w:val="1D1D1D"/>
+        </w:rPr>
+      </w:pPr>
       <w:bookmarkStart w:id="0" w:name="_GoBack"/>
-      <w:bookmarkEnd w:id="0"/>
+      <w:r>
+        <w:rPr>
+          <w:rFonts w:ascii="Cambria" w:hAnsi="Cambria" w:cs="Cambria"/>
+          <w:color w:val="1D1D1D"/>
+        </w:rPr>
+        <w:t>Tardis-box is a no-charge media distribution system. It will allow a potential customer view and sort the available media and, if desired, create a user account using a valid email address. The user may</w:t>
+      </w:r>
+      <w:proofErr w:type="gramStart"/>
+      <w:r>
+        <w:rPr>
+          <w:rFonts w:ascii="Cambria" w:hAnsi="Cambria" w:cs="Cambria"/>
+          <w:color w:val="1D1D1D"/>
+        </w:rPr>
+        <w:t>,  delete</w:t>
+      </w:r>
+      <w:proofErr w:type="gramEnd"/>
+      <w:r>
+        <w:rPr>
+          <w:rFonts w:ascii="Cambria" w:hAnsi="Cambria" w:cs="Cambria"/>
+          <w:color w:val="1D1D1D"/>
+        </w:rPr>
+        <w:t xml:space="preserve"> this account, if all borrowed media has been checked in. </w:t>
+      </w:r>
+    </w:p>
+    <w:p>
+      <w:pPr>
+        <w:widowControl w:val="0"/>
+        <w:autoSpaceDE w:val="0"/>
+        <w:autoSpaceDN w:val="0"/>
+        <w:adjustRightInd w:val="0"/>
+        <w:ind w:right="720"/>
+        <w:rPr>
+          <w:rFonts w:ascii="Cambria" w:hAnsi="Cambria" w:cs="Cambria"/>
+          <w:color w:val="1D1D1D"/>
+        </w:rPr>
+      </w:pPr>
+    </w:p>
+    <w:p>
+      <w:pPr>
+        <w:widowControl w:val="0"/>
+        <w:autoSpaceDE w:val="0"/>
+        <w:autoSpaceDN w:val="0"/>
+        <w:adjustRightInd w:val="0"/>
+        <w:ind w:right="720"/>
+        <w:rPr>
+          <w:rFonts w:ascii="Cambria" w:hAnsi="Cambria" w:cs="Cambria"/>
+          <w:color w:val="1D1D1D"/>
+        </w:rPr>
+      </w:pPr>
+      <w:r>
+        <w:rPr>
+          <w:rFonts w:ascii="Cambria" w:hAnsi="Cambria" w:cs="Cambria"/>
+          <w:color w:val="1D1D1D"/>
+        </w:rPr>
+        <w:t>A registered user may view and sort the available media with the option to check-out an item. If the requested media is unavailable, the request will be waitlisted to be checked out to the user as soon as it is available.</w:t>
+      </w:r>
+    </w:p>
+    <w:p>
+      <w:pPr>
+        <w:widowControl w:val="0"/>
+        <w:autoSpaceDE w:val="0"/>
+        <w:autoSpaceDN w:val="0"/>
+        <w:adjustRightInd w:val="0"/>
+        <w:ind w:right="720"/>
+        <w:rPr>
+          <w:rFonts w:ascii="Cambria" w:hAnsi="Cambria" w:cs="Cambria"/>
+          <w:color w:val="1D1D1D"/>
+        </w:rPr>
+      </w:pPr>
+    </w:p>
+    <w:p>
+      <w:pPr>
+        <w:widowControl w:val="0"/>
+        <w:autoSpaceDE w:val="0"/>
+        <w:autoSpaceDN w:val="0"/>
+        <w:adjustRightInd w:val="0"/>
+        <w:ind w:right="720"/>
+        <w:rPr>
+          <w:rFonts w:ascii="Cambria" w:hAnsi="Cambria" w:cs="Cambria"/>
+          <w:color w:val="1D1D1D"/>
+        </w:rPr>
+      </w:pPr>
+      <w:r>
+        <w:rPr>
+          <w:rFonts w:ascii="Cambria" w:hAnsi="Cambria" w:cs="Cambria"/>
+          <w:color w:val="1D1D1D"/>
+        </w:rPr>
+        <w:t>An administrator may view and sort the media</w:t>
+      </w:r>
+      <w:proofErr w:type="gramStart"/>
+      <w:r>
+        <w:rPr>
+          <w:rFonts w:ascii="Cambria" w:hAnsi="Cambria" w:cs="Cambria"/>
+          <w:color w:val="1D1D1D"/>
+        </w:rPr>
+        <w:t>..</w:t>
+      </w:r>
+      <w:proofErr w:type="gramEnd"/>
+      <w:r>
+        <w:rPr>
+          <w:rFonts w:ascii="Cambria" w:hAnsi="Cambria" w:cs="Cambria"/>
+          <w:color w:val="1D1D1D"/>
+        </w:rPr>
+        <w:t xml:space="preserve"> Only an admin can add and delete media. An administrator can delete a user account, if necessary and can handle overdue items.</w:t>
+      </w:r>
+    </w:p>
+    <w:bookmarkEnd w:id="0"/>
+    <w:p>
+      <w:pPr>
+        <w:widowControl w:val="0"/>
+        <w:autoSpaceDE w:val="0"/>
+        <w:autoSpaceDN w:val="0"/>
+        <w:adjustRightInd w:val="0"/>
+        <w:ind w:right="720"/>
+        <w:rPr>
+          <w:rFonts w:ascii="Cambria" w:hAnsi="Cambria" w:cs="Cambria"/>
+          <w:color w:val="1D1D1D"/>
+        </w:rPr>
+      </w:pPr>
     </w:p>
     <w:p>
       <w:pPr>
@@ -1808,7 +1952,7 @@
 </file>
 
 <file path=customXml/itemProps1.xml><?xml version="1.0" encoding="utf-8"?>
-<ds:datastoreItem xmlns:ds="http://schemas.openxmlformats.org/officeDocument/2006/customXml" ds:itemID="{A0827C00-F0AC-47A1-BC39-52F9758C9622}">
+<ds:datastoreItem xmlns:ds="http://schemas.openxmlformats.org/officeDocument/2006/customXml" ds:itemID="{5B04A9F6-C548-479F-BBAB-2D9F99724E8A}">
   <ds:schemaRefs>
     <ds:schemaRef ds:uri="http://schemas.openxmlformats.org/officeDocument/2006/bibliography"/>
   </ds:schemaRefs>

</xml_diff>

<commit_message>
adding project requirements tables
</commit_message>
<xml_diff>
--- a/Tardis-box_Part2.docx
+++ b/Tardis-box_Part2.docx
@@ -111,6 +111,27 @@
           <w:color w:val="1D1D1D"/>
         </w:rPr>
       </w:pPr>
+      <w:r>
+        <w:rPr>
+          <w:rFonts w:ascii="Cambria" w:hAnsi="Cambria" w:cs="Cambria"/>
+          <w:color w:val="1D1D1D"/>
+        </w:rPr>
+        <w:t>Tardis-box is a no-charge media distribution system. It will allow a potential customer view and sort the available media and, if desired, create a user account using a valid email address. The user may</w:t>
+      </w:r>
+      <w:r>
+        <w:rPr>
+          <w:rFonts w:ascii="Cambria" w:hAnsi="Cambria" w:cs="Cambria"/>
+          <w:color w:val="1D1D1D"/>
+        </w:rPr>
+        <w:t>, delete</w:t>
+      </w:r>
+      <w:r>
+        <w:rPr>
+          <w:rFonts w:ascii="Cambria" w:hAnsi="Cambria" w:cs="Cambria"/>
+          <w:color w:val="1D1D1D"/>
+        </w:rPr>
+        <w:t xml:space="preserve"> this account, if all borrowed media has been checked in. </w:t>
+      </w:r>
     </w:p>
     <w:p>
       <w:pPr>
@@ -124,30 +145,6 @@
           <w:color w:val="1D1D1D"/>
         </w:rPr>
       </w:pPr>
-      <w:bookmarkStart w:id="0" w:name="_GoBack"/>
-      <w:r>
-        <w:rPr>
-          <w:rFonts w:ascii="Cambria" w:hAnsi="Cambria" w:cs="Cambria"/>
-          <w:color w:val="1D1D1D"/>
-        </w:rPr>
-        <w:t>Tardis-box is a no-charge media distribution system. It will allow a potential customer view and sort the available media and, if desired, create a user account using a valid email address. The user may</w:t>
-      </w:r>
-      <w:proofErr w:type="gramStart"/>
-      <w:r>
-        <w:rPr>
-          <w:rFonts w:ascii="Cambria" w:hAnsi="Cambria" w:cs="Cambria"/>
-          <w:color w:val="1D1D1D"/>
-        </w:rPr>
-        <w:t>,  delete</w:t>
-      </w:r>
-      <w:proofErr w:type="gramEnd"/>
-      <w:r>
-        <w:rPr>
-          <w:rFonts w:ascii="Cambria" w:hAnsi="Cambria" w:cs="Cambria"/>
-          <w:color w:val="1D1D1D"/>
-        </w:rPr>
-        <w:t xml:space="preserve"> this account, if all borrowed media has been checked in. </w:t>
-      </w:r>
     </w:p>
     <w:p>
       <w:pPr>
@@ -161,6 +158,13 @@
           <w:color w:val="1D1D1D"/>
         </w:rPr>
       </w:pPr>
+      <w:r>
+        <w:rPr>
+          <w:rFonts w:ascii="Cambria" w:hAnsi="Cambria" w:cs="Cambria"/>
+          <w:color w:val="1D1D1D"/>
+        </w:rPr>
+        <w:t>A registered user may view and sort the available media with the option to check-out an item. If the requested media is unavailable, the request will be waitlisted to be checked out to the user as soon as it is available.</w:t>
+      </w:r>
     </w:p>
     <w:p>
       <w:pPr>
@@ -174,13 +178,6 @@
           <w:color w:val="1D1D1D"/>
         </w:rPr>
       </w:pPr>
-      <w:r>
-        <w:rPr>
-          <w:rFonts w:ascii="Cambria" w:hAnsi="Cambria" w:cs="Cambria"/>
-          <w:color w:val="1D1D1D"/>
-        </w:rPr>
-        <w:t>A registered user may view and sort the available media with the option to check-out an item. If the requested media is unavailable, the request will be waitlisted to be checked out to the user as soon as it is available.</w:t>
-      </w:r>
     </w:p>
     <w:p>
       <w:pPr>
@@ -194,6 +191,29 @@
           <w:color w:val="1D1D1D"/>
         </w:rPr>
       </w:pPr>
+      <w:r>
+        <w:rPr>
+          <w:rFonts w:ascii="Cambria" w:hAnsi="Cambria" w:cs="Cambria"/>
+          <w:color w:val="1D1D1D"/>
+        </w:rPr>
+        <w:t>An administrator may view and sort the media</w:t>
+      </w:r>
+      <w:proofErr w:type="gramStart"/>
+      <w:r>
+        <w:rPr>
+          <w:rFonts w:ascii="Cambria" w:hAnsi="Cambria" w:cs="Cambria"/>
+          <w:color w:val="1D1D1D"/>
+        </w:rPr>
+        <w:t>..</w:t>
+      </w:r>
+      <w:proofErr w:type="gramEnd"/>
+      <w:r>
+        <w:rPr>
+          <w:rFonts w:ascii="Cambria" w:hAnsi="Cambria" w:cs="Cambria"/>
+          <w:color w:val="1D1D1D"/>
+        </w:rPr>
+        <w:t xml:space="preserve"> Only an admin can add and delete media. An administrator can delete a user account, if necessary and can handle overdue items.</w:t>
+      </w:r>
     </w:p>
     <w:p>
       <w:pPr>
@@ -207,43 +227,6 @@
           <w:color w:val="1D1D1D"/>
         </w:rPr>
       </w:pPr>
-      <w:r>
-        <w:rPr>
-          <w:rFonts w:ascii="Cambria" w:hAnsi="Cambria" w:cs="Cambria"/>
-          <w:color w:val="1D1D1D"/>
-        </w:rPr>
-        <w:t>An administrator may view and sort the media</w:t>
-      </w:r>
-      <w:proofErr w:type="gramStart"/>
-      <w:r>
-        <w:rPr>
-          <w:rFonts w:ascii="Cambria" w:hAnsi="Cambria" w:cs="Cambria"/>
-          <w:color w:val="1D1D1D"/>
-        </w:rPr>
-        <w:t>..</w:t>
-      </w:r>
-      <w:proofErr w:type="gramEnd"/>
-      <w:r>
-        <w:rPr>
-          <w:rFonts w:ascii="Cambria" w:hAnsi="Cambria" w:cs="Cambria"/>
-          <w:color w:val="1D1D1D"/>
-        </w:rPr>
-        <w:t xml:space="preserve"> Only an admin can add and delete media. An administrator can delete a user account, if necessary and can handle overdue items.</w:t>
-      </w:r>
-    </w:p>
-    <w:bookmarkEnd w:id="0"/>
-    <w:p>
-      <w:pPr>
-        <w:widowControl w:val="0"/>
-        <w:autoSpaceDE w:val="0"/>
-        <w:autoSpaceDN w:val="0"/>
-        <w:adjustRightInd w:val="0"/>
-        <w:ind w:right="720"/>
-        <w:rPr>
-          <w:rFonts w:ascii="Cambria" w:hAnsi="Cambria" w:cs="Cambria"/>
-          <w:color w:val="1D1D1D"/>
-        </w:rPr>
-      </w:pPr>
     </w:p>
     <w:p>
       <w:pPr>
@@ -251,6 +234,8 @@
           <w:rFonts w:cs="Arial"/>
         </w:rPr>
       </w:pPr>
+      <w:bookmarkStart w:id="0" w:name="_GoBack"/>
+      <w:bookmarkEnd w:id="0"/>
     </w:p>
     <w:p>
       <w:pPr>
@@ -270,6 +255,2496 @@
     <w:p>
       <w:pPr>
         <w:rPr>
+          <w:rFonts w:asciiTheme="majorHAnsi" w:hAnsiTheme="majorHAnsi"/>
+        </w:rPr>
+      </w:pPr>
+    </w:p>
+    <w:tbl>
+      <w:tblPr>
+        <w:tblStyle w:val="TableGrid"/>
+        <w:tblW w:w="0" w:type="auto"/>
+        <w:tblInd w:w="18" w:type="dxa"/>
+        <w:tblLook w:val="04A0" w:firstRow="1" w:lastRow="0" w:firstColumn="1" w:lastColumn="0" w:noHBand="0" w:noVBand="1"/>
+      </w:tblPr>
+      <w:tblGrid>
+        <w:gridCol w:w="824"/>
+        <w:gridCol w:w="3526"/>
+        <w:gridCol w:w="1474"/>
+        <w:gridCol w:w="1687"/>
+        <w:gridCol w:w="1278"/>
+      </w:tblGrid>
+      <w:tr>
+        <w:tc>
+          <w:tcPr>
+            <w:tcW w:w="8789" w:type="dxa"/>
+            <w:gridSpan w:val="5"/>
+          </w:tcPr>
+          <w:p>
+            <w:pPr>
+              <w:rPr>
+                <w:rFonts w:asciiTheme="majorHAnsi" w:hAnsiTheme="majorHAnsi"/>
+                <w:b/>
+              </w:rPr>
+            </w:pPr>
+            <w:r>
+              <w:rPr>
+                <w:rFonts w:asciiTheme="majorHAnsi" w:hAnsiTheme="majorHAnsi"/>
+                <w:b/>
+              </w:rPr>
+              <w:t>Business</w:t>
+            </w:r>
+            <w:r>
+              <w:rPr>
+                <w:rFonts w:asciiTheme="majorHAnsi" w:hAnsiTheme="majorHAnsi"/>
+                <w:b/>
+              </w:rPr>
+              <w:t xml:space="preserve"> Requirements</w:t>
+            </w:r>
+          </w:p>
+        </w:tc>
+      </w:tr>
+      <w:tr>
+        <w:tc>
+          <w:tcPr>
+            <w:tcW w:w="824" w:type="dxa"/>
+          </w:tcPr>
+          <w:p>
+            <w:pPr>
+              <w:rPr>
+                <w:rFonts w:asciiTheme="majorHAnsi" w:hAnsiTheme="majorHAnsi"/>
+                <w:b/>
+              </w:rPr>
+            </w:pPr>
+            <w:r>
+              <w:rPr>
+                <w:rFonts w:asciiTheme="majorHAnsi" w:hAnsiTheme="majorHAnsi"/>
+                <w:b/>
+              </w:rPr>
+              <w:t>ID</w:t>
+            </w:r>
+          </w:p>
+        </w:tc>
+        <w:tc>
+          <w:tcPr>
+            <w:tcW w:w="3526" w:type="dxa"/>
+          </w:tcPr>
+          <w:p>
+            <w:pPr>
+              <w:rPr>
+                <w:rFonts w:asciiTheme="majorHAnsi" w:hAnsiTheme="majorHAnsi"/>
+                <w:b/>
+              </w:rPr>
+            </w:pPr>
+            <w:r>
+              <w:rPr>
+                <w:rFonts w:asciiTheme="majorHAnsi" w:hAnsiTheme="majorHAnsi"/>
+                <w:b/>
+              </w:rPr>
+              <w:t>Requirement</w:t>
+            </w:r>
+          </w:p>
+        </w:tc>
+        <w:tc>
+          <w:tcPr>
+            <w:tcW w:w="1474" w:type="dxa"/>
+          </w:tcPr>
+          <w:p>
+            <w:pPr>
+              <w:rPr>
+                <w:rFonts w:asciiTheme="majorHAnsi" w:hAnsiTheme="majorHAnsi"/>
+                <w:b/>
+              </w:rPr>
+            </w:pPr>
+            <w:r>
+              <w:rPr>
+                <w:rFonts w:asciiTheme="majorHAnsi" w:hAnsiTheme="majorHAnsi"/>
+                <w:b/>
+              </w:rPr>
+              <w:t>Topic Area</w:t>
+            </w:r>
+          </w:p>
+        </w:tc>
+        <w:tc>
+          <w:tcPr>
+            <w:tcW w:w="1687" w:type="dxa"/>
+          </w:tcPr>
+          <w:p>
+            <w:pPr>
+              <w:rPr>
+                <w:rFonts w:asciiTheme="majorHAnsi" w:hAnsiTheme="majorHAnsi"/>
+                <w:b/>
+              </w:rPr>
+            </w:pPr>
+            <w:r>
+              <w:rPr>
+                <w:rFonts w:asciiTheme="majorHAnsi" w:hAnsiTheme="majorHAnsi"/>
+                <w:b/>
+              </w:rPr>
+              <w:t>User</w:t>
+            </w:r>
+          </w:p>
+        </w:tc>
+        <w:tc>
+          <w:tcPr>
+            <w:tcW w:w="1278" w:type="dxa"/>
+          </w:tcPr>
+          <w:p>
+            <w:pPr>
+              <w:rPr>
+                <w:rFonts w:asciiTheme="majorHAnsi" w:hAnsiTheme="majorHAnsi"/>
+                <w:b/>
+              </w:rPr>
+            </w:pPr>
+            <w:r>
+              <w:rPr>
+                <w:rFonts w:asciiTheme="majorHAnsi" w:hAnsiTheme="majorHAnsi"/>
+                <w:b/>
+              </w:rPr>
+              <w:t>Priority</w:t>
+            </w:r>
+          </w:p>
+        </w:tc>
+      </w:tr>
+      <w:tr>
+        <w:tc>
+          <w:tcPr>
+            <w:tcW w:w="824" w:type="dxa"/>
+          </w:tcPr>
+          <w:p>
+            <w:pPr>
+              <w:rPr>
+                <w:rFonts w:asciiTheme="majorHAnsi" w:hAnsiTheme="majorHAnsi"/>
+              </w:rPr>
+            </w:pPr>
+            <w:r>
+              <w:rPr>
+                <w:rFonts w:asciiTheme="majorHAnsi" w:hAnsiTheme="majorHAnsi"/>
+              </w:rPr>
+              <w:t>BR-01</w:t>
+            </w:r>
+          </w:p>
+        </w:tc>
+        <w:tc>
+          <w:tcPr>
+            <w:tcW w:w="3526" w:type="dxa"/>
+          </w:tcPr>
+          <w:p>
+            <w:pPr>
+              <w:rPr>
+                <w:rFonts w:asciiTheme="majorHAnsi" w:hAnsiTheme="majorHAnsi"/>
+              </w:rPr>
+            </w:pPr>
+            <w:r>
+              <w:rPr>
+                <w:rFonts w:asciiTheme="majorHAnsi" w:hAnsiTheme="majorHAnsi"/>
+              </w:rPr>
+              <w:t>User account usernames must be a valid e-mail address.</w:t>
+            </w:r>
+          </w:p>
+        </w:tc>
+        <w:tc>
+          <w:tcPr>
+            <w:tcW w:w="1474" w:type="dxa"/>
+            <w:vAlign w:val="bottom"/>
+          </w:tcPr>
+          <w:p>
+            <w:pPr>
+              <w:rPr>
+                <w:rFonts w:asciiTheme="majorHAnsi" w:hAnsiTheme="majorHAnsi"/>
+              </w:rPr>
+            </w:pPr>
+            <w:r>
+              <w:rPr>
+                <w:rFonts w:asciiTheme="majorHAnsi" w:hAnsiTheme="majorHAnsi"/>
+              </w:rPr>
+              <w:t>Accounts</w:t>
+            </w:r>
+          </w:p>
+        </w:tc>
+        <w:tc>
+          <w:tcPr>
+            <w:tcW w:w="1687" w:type="dxa"/>
+            <w:vAlign w:val="bottom"/>
+          </w:tcPr>
+          <w:p>
+            <w:pPr>
+              <w:rPr>
+                <w:rFonts w:asciiTheme="majorHAnsi" w:hAnsiTheme="majorHAnsi"/>
+              </w:rPr>
+            </w:pPr>
+            <w:r>
+              <w:rPr>
+                <w:rFonts w:asciiTheme="majorHAnsi" w:hAnsiTheme="majorHAnsi"/>
+              </w:rPr>
+              <w:t>Registered User</w:t>
+            </w:r>
+          </w:p>
+        </w:tc>
+        <w:tc>
+          <w:tcPr>
+            <w:tcW w:w="1278" w:type="dxa"/>
+            <w:vAlign w:val="bottom"/>
+          </w:tcPr>
+          <w:p>
+            <w:pPr>
+              <w:rPr>
+                <w:rFonts w:asciiTheme="majorHAnsi" w:hAnsiTheme="majorHAnsi"/>
+              </w:rPr>
+            </w:pPr>
+            <w:r>
+              <w:rPr>
+                <w:rFonts w:asciiTheme="majorHAnsi" w:hAnsiTheme="majorHAnsi"/>
+              </w:rPr>
+              <w:t>Critical</w:t>
+            </w:r>
+          </w:p>
+        </w:tc>
+      </w:tr>
+      <w:tr>
+        <w:tc>
+          <w:tcPr>
+            <w:tcW w:w="824" w:type="dxa"/>
+          </w:tcPr>
+          <w:p>
+            <w:pPr>
+              <w:rPr>
+                <w:rFonts w:asciiTheme="majorHAnsi" w:hAnsiTheme="majorHAnsi"/>
+              </w:rPr>
+            </w:pPr>
+            <w:r>
+              <w:rPr>
+                <w:rFonts w:asciiTheme="majorHAnsi" w:hAnsiTheme="majorHAnsi"/>
+              </w:rPr>
+              <w:t>BR-02</w:t>
+            </w:r>
+          </w:p>
+        </w:tc>
+        <w:tc>
+          <w:tcPr>
+            <w:tcW w:w="3526" w:type="dxa"/>
+          </w:tcPr>
+          <w:p>
+            <w:pPr>
+              <w:rPr>
+                <w:rFonts w:asciiTheme="majorHAnsi" w:hAnsiTheme="majorHAnsi"/>
+              </w:rPr>
+            </w:pPr>
+            <w:r>
+              <w:rPr>
+                <w:rFonts w:asciiTheme="majorHAnsi" w:hAnsiTheme="majorHAnsi"/>
+              </w:rPr>
+              <w:t>Only admin can add/delete media items.</w:t>
+            </w:r>
+          </w:p>
+        </w:tc>
+        <w:tc>
+          <w:tcPr>
+            <w:tcW w:w="1474" w:type="dxa"/>
+            <w:vAlign w:val="bottom"/>
+          </w:tcPr>
+          <w:p>
+            <w:pPr>
+              <w:rPr>
+                <w:rFonts w:asciiTheme="majorHAnsi" w:hAnsiTheme="majorHAnsi"/>
+              </w:rPr>
+            </w:pPr>
+            <w:r>
+              <w:rPr>
+                <w:rFonts w:asciiTheme="majorHAnsi" w:hAnsiTheme="majorHAnsi"/>
+              </w:rPr>
+              <w:t>Database</w:t>
+            </w:r>
+          </w:p>
+        </w:tc>
+        <w:tc>
+          <w:tcPr>
+            <w:tcW w:w="1687" w:type="dxa"/>
+            <w:vAlign w:val="bottom"/>
+          </w:tcPr>
+          <w:p>
+            <w:pPr>
+              <w:rPr>
+                <w:rFonts w:asciiTheme="majorHAnsi" w:hAnsiTheme="majorHAnsi"/>
+              </w:rPr>
+            </w:pPr>
+            <w:r>
+              <w:rPr>
+                <w:rFonts w:asciiTheme="majorHAnsi" w:hAnsiTheme="majorHAnsi"/>
+              </w:rPr>
+              <w:t>Admin</w:t>
+            </w:r>
+          </w:p>
+        </w:tc>
+        <w:tc>
+          <w:tcPr>
+            <w:tcW w:w="1278" w:type="dxa"/>
+            <w:vAlign w:val="bottom"/>
+          </w:tcPr>
+          <w:p>
+            <w:pPr>
+              <w:rPr>
+                <w:rFonts w:asciiTheme="majorHAnsi" w:hAnsiTheme="majorHAnsi"/>
+              </w:rPr>
+            </w:pPr>
+            <w:r>
+              <w:rPr>
+                <w:rFonts w:asciiTheme="majorHAnsi" w:hAnsiTheme="majorHAnsi"/>
+              </w:rPr>
+              <w:t>High</w:t>
+            </w:r>
+          </w:p>
+        </w:tc>
+      </w:tr>
+      <w:tr>
+        <w:tc>
+          <w:tcPr>
+            <w:tcW w:w="824" w:type="dxa"/>
+          </w:tcPr>
+          <w:p>
+            <w:pPr>
+              <w:rPr>
+                <w:rFonts w:asciiTheme="majorHAnsi" w:hAnsiTheme="majorHAnsi"/>
+              </w:rPr>
+            </w:pPr>
+            <w:r>
+              <w:rPr>
+                <w:rFonts w:asciiTheme="majorHAnsi" w:hAnsiTheme="majorHAnsi"/>
+              </w:rPr>
+              <w:t>BR-03</w:t>
+            </w:r>
+          </w:p>
+        </w:tc>
+        <w:tc>
+          <w:tcPr>
+            <w:tcW w:w="3526" w:type="dxa"/>
+          </w:tcPr>
+          <w:p>
+            <w:pPr>
+              <w:rPr>
+                <w:rFonts w:asciiTheme="majorHAnsi" w:hAnsiTheme="majorHAnsi"/>
+              </w:rPr>
+            </w:pPr>
+            <w:r>
+              <w:rPr>
+                <w:rFonts w:asciiTheme="majorHAnsi" w:hAnsiTheme="majorHAnsi"/>
+              </w:rPr>
+              <w:t>Potential customers can view available media without having to create an account or login.</w:t>
+            </w:r>
+          </w:p>
+        </w:tc>
+        <w:tc>
+          <w:tcPr>
+            <w:tcW w:w="1474" w:type="dxa"/>
+            <w:vAlign w:val="bottom"/>
+          </w:tcPr>
+          <w:p>
+            <w:pPr>
+              <w:rPr>
+                <w:rFonts w:asciiTheme="majorHAnsi" w:hAnsiTheme="majorHAnsi"/>
+              </w:rPr>
+            </w:pPr>
+            <w:r>
+              <w:rPr>
+                <w:rFonts w:asciiTheme="majorHAnsi" w:hAnsiTheme="majorHAnsi"/>
+              </w:rPr>
+              <w:t>Database</w:t>
+            </w:r>
+          </w:p>
+        </w:tc>
+        <w:tc>
+          <w:tcPr>
+            <w:tcW w:w="1687" w:type="dxa"/>
+            <w:vAlign w:val="bottom"/>
+          </w:tcPr>
+          <w:p>
+            <w:pPr>
+              <w:rPr>
+                <w:rFonts w:asciiTheme="majorHAnsi" w:hAnsiTheme="majorHAnsi"/>
+              </w:rPr>
+            </w:pPr>
+            <w:r>
+              <w:rPr>
+                <w:rFonts w:asciiTheme="majorHAnsi" w:hAnsiTheme="majorHAnsi"/>
+              </w:rPr>
+              <w:t>Unregistered User</w:t>
+            </w:r>
+          </w:p>
+        </w:tc>
+        <w:tc>
+          <w:tcPr>
+            <w:tcW w:w="1278" w:type="dxa"/>
+            <w:vAlign w:val="bottom"/>
+          </w:tcPr>
+          <w:p>
+            <w:pPr>
+              <w:rPr>
+                <w:rFonts w:asciiTheme="majorHAnsi" w:hAnsiTheme="majorHAnsi"/>
+              </w:rPr>
+            </w:pPr>
+            <w:r>
+              <w:rPr>
+                <w:rFonts w:asciiTheme="majorHAnsi" w:hAnsiTheme="majorHAnsi"/>
+              </w:rPr>
+              <w:t>Critical</w:t>
+            </w:r>
+          </w:p>
+        </w:tc>
+      </w:tr>
+    </w:tbl>
+    <w:p>
+      <w:pPr>
+        <w:rPr>
+          <w:rFonts w:asciiTheme="majorHAnsi" w:hAnsiTheme="majorHAnsi"/>
+        </w:rPr>
+      </w:pPr>
+    </w:p>
+    <w:p>
+      <w:pPr>
+        <w:rPr>
+          <w:rFonts w:asciiTheme="majorHAnsi" w:hAnsiTheme="majorHAnsi"/>
+        </w:rPr>
+      </w:pPr>
+    </w:p>
+    <w:tbl>
+      <w:tblPr>
+        <w:tblStyle w:val="TableGrid"/>
+        <w:tblW w:w="0" w:type="auto"/>
+        <w:tblLayout w:type="fixed"/>
+        <w:tblLook w:val="04A0" w:firstRow="1" w:lastRow="0" w:firstColumn="1" w:lastColumn="0" w:noHBand="0" w:noVBand="1"/>
+      </w:tblPr>
+      <w:tblGrid>
+        <w:gridCol w:w="918"/>
+        <w:gridCol w:w="3510"/>
+        <w:gridCol w:w="1211"/>
+        <w:gridCol w:w="1939"/>
+        <w:gridCol w:w="1278"/>
+      </w:tblGrid>
+      <w:tr>
+        <w:tc>
+          <w:tcPr>
+            <w:tcW w:w="8856" w:type="dxa"/>
+            <w:gridSpan w:val="5"/>
+          </w:tcPr>
+          <w:p>
+            <w:pPr>
+              <w:rPr>
+                <w:rFonts w:asciiTheme="majorHAnsi" w:hAnsiTheme="majorHAnsi"/>
+                <w:b/>
+              </w:rPr>
+            </w:pPr>
+            <w:r>
+              <w:rPr>
+                <w:rFonts w:asciiTheme="majorHAnsi" w:hAnsiTheme="majorHAnsi"/>
+                <w:b/>
+              </w:rPr>
+              <w:t>User</w:t>
+            </w:r>
+            <w:r>
+              <w:rPr>
+                <w:rFonts w:asciiTheme="majorHAnsi" w:hAnsiTheme="majorHAnsi"/>
+                <w:b/>
+              </w:rPr>
+              <w:t xml:space="preserve"> Requirements</w:t>
+            </w:r>
+          </w:p>
+        </w:tc>
+      </w:tr>
+      <w:tr>
+        <w:tc>
+          <w:tcPr>
+            <w:tcW w:w="918" w:type="dxa"/>
+          </w:tcPr>
+          <w:p>
+            <w:pPr>
+              <w:rPr>
+                <w:rFonts w:asciiTheme="majorHAnsi" w:hAnsiTheme="majorHAnsi"/>
+                <w:b/>
+              </w:rPr>
+            </w:pPr>
+            <w:r>
+              <w:rPr>
+                <w:rFonts w:asciiTheme="majorHAnsi" w:hAnsiTheme="majorHAnsi"/>
+                <w:b/>
+              </w:rPr>
+              <w:t>ID</w:t>
+            </w:r>
+          </w:p>
+        </w:tc>
+        <w:tc>
+          <w:tcPr>
+            <w:tcW w:w="3510" w:type="dxa"/>
+          </w:tcPr>
+          <w:p>
+            <w:pPr>
+              <w:rPr>
+                <w:rFonts w:asciiTheme="majorHAnsi" w:hAnsiTheme="majorHAnsi"/>
+                <w:b/>
+              </w:rPr>
+            </w:pPr>
+            <w:r>
+              <w:rPr>
+                <w:rFonts w:asciiTheme="majorHAnsi" w:hAnsiTheme="majorHAnsi"/>
+                <w:b/>
+              </w:rPr>
+              <w:t>Requirement</w:t>
+            </w:r>
+          </w:p>
+        </w:tc>
+        <w:tc>
+          <w:tcPr>
+            <w:tcW w:w="1211" w:type="dxa"/>
+          </w:tcPr>
+          <w:p>
+            <w:pPr>
+              <w:rPr>
+                <w:rFonts w:asciiTheme="majorHAnsi" w:hAnsiTheme="majorHAnsi"/>
+                <w:b/>
+              </w:rPr>
+            </w:pPr>
+            <w:r>
+              <w:rPr>
+                <w:rFonts w:asciiTheme="majorHAnsi" w:hAnsiTheme="majorHAnsi"/>
+                <w:b/>
+              </w:rPr>
+              <w:t>Topic Area</w:t>
+            </w:r>
+          </w:p>
+        </w:tc>
+        <w:tc>
+          <w:tcPr>
+            <w:tcW w:w="1939" w:type="dxa"/>
+          </w:tcPr>
+          <w:p>
+            <w:pPr>
+              <w:rPr>
+                <w:rFonts w:asciiTheme="majorHAnsi" w:hAnsiTheme="majorHAnsi"/>
+                <w:b/>
+              </w:rPr>
+            </w:pPr>
+            <w:r>
+              <w:rPr>
+                <w:rFonts w:asciiTheme="majorHAnsi" w:hAnsiTheme="majorHAnsi"/>
+                <w:b/>
+              </w:rPr>
+              <w:t>User</w:t>
+            </w:r>
+          </w:p>
+        </w:tc>
+        <w:tc>
+          <w:tcPr>
+            <w:tcW w:w="1278" w:type="dxa"/>
+          </w:tcPr>
+          <w:p>
+            <w:pPr>
+              <w:rPr>
+                <w:rFonts w:asciiTheme="majorHAnsi" w:hAnsiTheme="majorHAnsi"/>
+                <w:b/>
+              </w:rPr>
+            </w:pPr>
+            <w:r>
+              <w:rPr>
+                <w:rFonts w:asciiTheme="majorHAnsi" w:hAnsiTheme="majorHAnsi"/>
+                <w:b/>
+              </w:rPr>
+              <w:t>Priority</w:t>
+            </w:r>
+          </w:p>
+        </w:tc>
+      </w:tr>
+      <w:tr>
+        <w:tc>
+          <w:tcPr>
+            <w:tcW w:w="918" w:type="dxa"/>
+          </w:tcPr>
+          <w:p>
+            <w:pPr>
+              <w:rPr>
+                <w:rFonts w:asciiTheme="majorHAnsi" w:hAnsiTheme="majorHAnsi"/>
+              </w:rPr>
+            </w:pPr>
+            <w:r>
+              <w:rPr>
+                <w:rFonts w:asciiTheme="majorHAnsi" w:hAnsiTheme="majorHAnsi"/>
+              </w:rPr>
+              <w:t>UR-01</w:t>
+            </w:r>
+          </w:p>
+        </w:tc>
+        <w:tc>
+          <w:tcPr>
+            <w:tcW w:w="3510" w:type="dxa"/>
+          </w:tcPr>
+          <w:p>
+            <w:pPr>
+              <w:rPr>
+                <w:rFonts w:asciiTheme="majorHAnsi" w:hAnsiTheme="majorHAnsi"/>
+              </w:rPr>
+            </w:pPr>
+            <w:r>
+              <w:rPr>
+                <w:rFonts w:asciiTheme="majorHAnsi" w:hAnsiTheme="majorHAnsi"/>
+              </w:rPr>
+              <w:t>Unregistered user can request and create their own account</w:t>
+            </w:r>
+          </w:p>
+        </w:tc>
+        <w:tc>
+          <w:tcPr>
+            <w:tcW w:w="1211" w:type="dxa"/>
+            <w:vAlign w:val="bottom"/>
+          </w:tcPr>
+          <w:p>
+            <w:pPr>
+              <w:rPr>
+                <w:rFonts w:asciiTheme="majorHAnsi" w:hAnsiTheme="majorHAnsi"/>
+              </w:rPr>
+            </w:pPr>
+            <w:r>
+              <w:rPr>
+                <w:rFonts w:asciiTheme="majorHAnsi" w:hAnsiTheme="majorHAnsi"/>
+              </w:rPr>
+              <w:t>Accounts</w:t>
+            </w:r>
+          </w:p>
+        </w:tc>
+        <w:tc>
+          <w:tcPr>
+            <w:tcW w:w="1939" w:type="dxa"/>
+            <w:vAlign w:val="bottom"/>
+          </w:tcPr>
+          <w:p>
+            <w:pPr>
+              <w:rPr>
+                <w:rFonts w:asciiTheme="majorHAnsi" w:hAnsiTheme="majorHAnsi"/>
+              </w:rPr>
+            </w:pPr>
+            <w:r>
+              <w:rPr>
+                <w:rFonts w:asciiTheme="majorHAnsi" w:hAnsiTheme="majorHAnsi"/>
+              </w:rPr>
+              <w:t>Unregistered User</w:t>
+            </w:r>
+          </w:p>
+        </w:tc>
+        <w:tc>
+          <w:tcPr>
+            <w:tcW w:w="1278" w:type="dxa"/>
+            <w:vAlign w:val="bottom"/>
+          </w:tcPr>
+          <w:p>
+            <w:pPr>
+              <w:rPr>
+                <w:rFonts w:asciiTheme="majorHAnsi" w:hAnsiTheme="majorHAnsi"/>
+              </w:rPr>
+            </w:pPr>
+            <w:r>
+              <w:rPr>
+                <w:rFonts w:asciiTheme="majorHAnsi" w:hAnsiTheme="majorHAnsi"/>
+              </w:rPr>
+              <w:t>Critical</w:t>
+            </w:r>
+          </w:p>
+        </w:tc>
+      </w:tr>
+      <w:tr>
+        <w:tc>
+          <w:tcPr>
+            <w:tcW w:w="918" w:type="dxa"/>
+          </w:tcPr>
+          <w:p>
+            <w:pPr>
+              <w:rPr>
+                <w:rFonts w:asciiTheme="majorHAnsi" w:hAnsiTheme="majorHAnsi"/>
+              </w:rPr>
+            </w:pPr>
+            <w:r>
+              <w:rPr>
+                <w:rFonts w:asciiTheme="majorHAnsi" w:hAnsiTheme="majorHAnsi"/>
+              </w:rPr>
+              <w:t>UR-02</w:t>
+            </w:r>
+          </w:p>
+        </w:tc>
+        <w:tc>
+          <w:tcPr>
+            <w:tcW w:w="3510" w:type="dxa"/>
+          </w:tcPr>
+          <w:p>
+            <w:pPr>
+              <w:rPr>
+                <w:rFonts w:asciiTheme="majorHAnsi" w:hAnsiTheme="majorHAnsi"/>
+              </w:rPr>
+            </w:pPr>
+            <w:r>
+              <w:rPr>
+                <w:rFonts w:asciiTheme="majorHAnsi" w:hAnsiTheme="majorHAnsi"/>
+              </w:rPr>
+              <w:t>Any user can view a help/contact page</w:t>
+            </w:r>
+          </w:p>
+        </w:tc>
+        <w:tc>
+          <w:tcPr>
+            <w:tcW w:w="1211" w:type="dxa"/>
+            <w:vAlign w:val="bottom"/>
+          </w:tcPr>
+          <w:p>
+            <w:pPr>
+              <w:rPr>
+                <w:rFonts w:asciiTheme="majorHAnsi" w:hAnsiTheme="majorHAnsi"/>
+              </w:rPr>
+            </w:pPr>
+            <w:r>
+              <w:rPr>
+                <w:rFonts w:asciiTheme="majorHAnsi" w:hAnsiTheme="majorHAnsi"/>
+              </w:rPr>
+              <w:t>User Interface</w:t>
+            </w:r>
+          </w:p>
+        </w:tc>
+        <w:tc>
+          <w:tcPr>
+            <w:tcW w:w="1939" w:type="dxa"/>
+            <w:vAlign w:val="bottom"/>
+          </w:tcPr>
+          <w:p>
+            <w:pPr>
+              <w:rPr>
+                <w:rFonts w:asciiTheme="majorHAnsi" w:hAnsiTheme="majorHAnsi"/>
+              </w:rPr>
+            </w:pPr>
+            <w:r>
+              <w:rPr>
+                <w:rFonts w:asciiTheme="majorHAnsi" w:hAnsiTheme="majorHAnsi"/>
+              </w:rPr>
+              <w:t>All</w:t>
+            </w:r>
+          </w:p>
+        </w:tc>
+        <w:tc>
+          <w:tcPr>
+            <w:tcW w:w="1278" w:type="dxa"/>
+            <w:vAlign w:val="bottom"/>
+          </w:tcPr>
+          <w:p>
+            <w:pPr>
+              <w:rPr>
+                <w:rFonts w:asciiTheme="majorHAnsi" w:hAnsiTheme="majorHAnsi"/>
+              </w:rPr>
+            </w:pPr>
+            <w:r>
+              <w:rPr>
+                <w:rFonts w:asciiTheme="majorHAnsi" w:hAnsiTheme="majorHAnsi"/>
+              </w:rPr>
+              <w:t>Medium</w:t>
+            </w:r>
+          </w:p>
+        </w:tc>
+      </w:tr>
+      <w:tr>
+        <w:tc>
+          <w:tcPr>
+            <w:tcW w:w="918" w:type="dxa"/>
+          </w:tcPr>
+          <w:p>
+            <w:pPr>
+              <w:rPr>
+                <w:rFonts w:asciiTheme="majorHAnsi" w:hAnsiTheme="majorHAnsi"/>
+              </w:rPr>
+            </w:pPr>
+            <w:r>
+              <w:rPr>
+                <w:rFonts w:asciiTheme="majorHAnsi" w:hAnsiTheme="majorHAnsi"/>
+              </w:rPr>
+              <w:t>UR-03</w:t>
+            </w:r>
+          </w:p>
+        </w:tc>
+        <w:tc>
+          <w:tcPr>
+            <w:tcW w:w="3510" w:type="dxa"/>
+          </w:tcPr>
+          <w:p>
+            <w:pPr>
+              <w:rPr>
+                <w:rFonts w:asciiTheme="majorHAnsi" w:hAnsiTheme="majorHAnsi"/>
+              </w:rPr>
+            </w:pPr>
+            <w:r>
+              <w:rPr>
+                <w:rFonts w:asciiTheme="majorHAnsi" w:hAnsiTheme="majorHAnsi"/>
+              </w:rPr>
+              <w:t>Any user can view media list</w:t>
+            </w:r>
+          </w:p>
+        </w:tc>
+        <w:tc>
+          <w:tcPr>
+            <w:tcW w:w="1211" w:type="dxa"/>
+            <w:vAlign w:val="bottom"/>
+          </w:tcPr>
+          <w:p>
+            <w:pPr>
+              <w:rPr>
+                <w:rFonts w:asciiTheme="majorHAnsi" w:hAnsiTheme="majorHAnsi"/>
+              </w:rPr>
+            </w:pPr>
+            <w:r>
+              <w:rPr>
+                <w:rFonts w:asciiTheme="majorHAnsi" w:hAnsiTheme="majorHAnsi"/>
+              </w:rPr>
+              <w:t>Database</w:t>
+            </w:r>
+          </w:p>
+        </w:tc>
+        <w:tc>
+          <w:tcPr>
+            <w:tcW w:w="1939" w:type="dxa"/>
+            <w:vAlign w:val="bottom"/>
+          </w:tcPr>
+          <w:p>
+            <w:pPr>
+              <w:rPr>
+                <w:rFonts w:asciiTheme="majorHAnsi" w:hAnsiTheme="majorHAnsi"/>
+              </w:rPr>
+            </w:pPr>
+            <w:r>
+              <w:rPr>
+                <w:rFonts w:asciiTheme="majorHAnsi" w:hAnsiTheme="majorHAnsi"/>
+              </w:rPr>
+              <w:t>All</w:t>
+            </w:r>
+          </w:p>
+        </w:tc>
+        <w:tc>
+          <w:tcPr>
+            <w:tcW w:w="1278" w:type="dxa"/>
+            <w:vAlign w:val="bottom"/>
+          </w:tcPr>
+          <w:p>
+            <w:pPr>
+              <w:rPr>
+                <w:rFonts w:asciiTheme="majorHAnsi" w:hAnsiTheme="majorHAnsi"/>
+              </w:rPr>
+            </w:pPr>
+            <w:r>
+              <w:rPr>
+                <w:rFonts w:asciiTheme="majorHAnsi" w:hAnsiTheme="majorHAnsi"/>
+              </w:rPr>
+              <w:t>Critical</w:t>
+            </w:r>
+          </w:p>
+        </w:tc>
+      </w:tr>
+      <w:tr>
+        <w:tc>
+          <w:tcPr>
+            <w:tcW w:w="918" w:type="dxa"/>
+          </w:tcPr>
+          <w:p>
+            <w:pPr>
+              <w:rPr>
+                <w:rFonts w:asciiTheme="majorHAnsi" w:hAnsiTheme="majorHAnsi"/>
+              </w:rPr>
+            </w:pPr>
+            <w:r>
+              <w:rPr>
+                <w:rFonts w:asciiTheme="majorHAnsi" w:hAnsiTheme="majorHAnsi"/>
+              </w:rPr>
+              <w:t>UR-04</w:t>
+            </w:r>
+          </w:p>
+        </w:tc>
+        <w:tc>
+          <w:tcPr>
+            <w:tcW w:w="3510" w:type="dxa"/>
+          </w:tcPr>
+          <w:p>
+            <w:pPr>
+              <w:rPr>
+                <w:rFonts w:asciiTheme="majorHAnsi" w:hAnsiTheme="majorHAnsi"/>
+              </w:rPr>
+            </w:pPr>
+            <w:r>
+              <w:rPr>
+                <w:rFonts w:asciiTheme="majorHAnsi" w:hAnsiTheme="majorHAnsi"/>
+              </w:rPr>
+              <w:t>A user can remove their account if certain conditions are met (e.g. no overdue items).</w:t>
+            </w:r>
+          </w:p>
+        </w:tc>
+        <w:tc>
+          <w:tcPr>
+            <w:tcW w:w="1211" w:type="dxa"/>
+            <w:vAlign w:val="bottom"/>
+          </w:tcPr>
+          <w:p>
+            <w:pPr>
+              <w:rPr>
+                <w:rFonts w:asciiTheme="majorHAnsi" w:hAnsiTheme="majorHAnsi"/>
+              </w:rPr>
+            </w:pPr>
+            <w:r>
+              <w:rPr>
+                <w:rFonts w:asciiTheme="majorHAnsi" w:hAnsiTheme="majorHAnsi"/>
+              </w:rPr>
+              <w:t>Accounts</w:t>
+            </w:r>
+          </w:p>
+        </w:tc>
+        <w:tc>
+          <w:tcPr>
+            <w:tcW w:w="1939" w:type="dxa"/>
+            <w:vAlign w:val="bottom"/>
+          </w:tcPr>
+          <w:p>
+            <w:pPr>
+              <w:rPr>
+                <w:rFonts w:asciiTheme="majorHAnsi" w:hAnsiTheme="majorHAnsi"/>
+              </w:rPr>
+            </w:pPr>
+            <w:r>
+              <w:rPr>
+                <w:rFonts w:asciiTheme="majorHAnsi" w:hAnsiTheme="majorHAnsi"/>
+              </w:rPr>
+              <w:t>Registered User</w:t>
+            </w:r>
+          </w:p>
+        </w:tc>
+        <w:tc>
+          <w:tcPr>
+            <w:tcW w:w="1278" w:type="dxa"/>
+            <w:vAlign w:val="bottom"/>
+          </w:tcPr>
+          <w:p>
+            <w:pPr>
+              <w:rPr>
+                <w:rFonts w:asciiTheme="majorHAnsi" w:hAnsiTheme="majorHAnsi"/>
+              </w:rPr>
+            </w:pPr>
+            <w:r>
+              <w:rPr>
+                <w:rFonts w:asciiTheme="majorHAnsi" w:hAnsiTheme="majorHAnsi"/>
+              </w:rPr>
+              <w:t>High</w:t>
+            </w:r>
+          </w:p>
+        </w:tc>
+      </w:tr>
+      <w:tr>
+        <w:tc>
+          <w:tcPr>
+            <w:tcW w:w="918" w:type="dxa"/>
+          </w:tcPr>
+          <w:p>
+            <w:pPr>
+              <w:rPr>
+                <w:rFonts w:asciiTheme="majorHAnsi" w:hAnsiTheme="majorHAnsi"/>
+              </w:rPr>
+            </w:pPr>
+            <w:r>
+              <w:rPr>
+                <w:rFonts w:asciiTheme="majorHAnsi" w:hAnsiTheme="majorHAnsi"/>
+              </w:rPr>
+              <w:t>UR-05</w:t>
+            </w:r>
+          </w:p>
+        </w:tc>
+        <w:tc>
+          <w:tcPr>
+            <w:tcW w:w="3510" w:type="dxa"/>
+          </w:tcPr>
+          <w:p>
+            <w:pPr>
+              <w:rPr>
+                <w:rFonts w:asciiTheme="majorHAnsi" w:hAnsiTheme="majorHAnsi"/>
+              </w:rPr>
+            </w:pPr>
+            <w:r>
+              <w:rPr>
+                <w:rFonts w:asciiTheme="majorHAnsi" w:hAnsiTheme="majorHAnsi"/>
+              </w:rPr>
+              <w:t xml:space="preserve">A user can make a request to </w:t>
+            </w:r>
+            <w:r>
+              <w:rPr>
+                <w:rFonts w:asciiTheme="majorHAnsi" w:hAnsiTheme="majorHAnsi"/>
+              </w:rPr>
+              <w:lastRenderedPageBreak/>
+              <w:t>checkout media.</w:t>
+            </w:r>
+          </w:p>
+        </w:tc>
+        <w:tc>
+          <w:tcPr>
+            <w:tcW w:w="1211" w:type="dxa"/>
+            <w:vAlign w:val="bottom"/>
+          </w:tcPr>
+          <w:p>
+            <w:pPr>
+              <w:rPr>
+                <w:rFonts w:asciiTheme="majorHAnsi" w:hAnsiTheme="majorHAnsi"/>
+              </w:rPr>
+            </w:pPr>
+            <w:r>
+              <w:rPr>
+                <w:rFonts w:asciiTheme="majorHAnsi" w:hAnsiTheme="majorHAnsi"/>
+              </w:rPr>
+              <w:lastRenderedPageBreak/>
+              <w:t>Database</w:t>
+            </w:r>
+          </w:p>
+        </w:tc>
+        <w:tc>
+          <w:tcPr>
+            <w:tcW w:w="1939" w:type="dxa"/>
+            <w:vAlign w:val="bottom"/>
+          </w:tcPr>
+          <w:p>
+            <w:pPr>
+              <w:rPr>
+                <w:rFonts w:asciiTheme="majorHAnsi" w:hAnsiTheme="majorHAnsi"/>
+              </w:rPr>
+            </w:pPr>
+            <w:r>
+              <w:rPr>
+                <w:rFonts w:asciiTheme="majorHAnsi" w:hAnsiTheme="majorHAnsi"/>
+              </w:rPr>
+              <w:t>Registered User</w:t>
+            </w:r>
+          </w:p>
+        </w:tc>
+        <w:tc>
+          <w:tcPr>
+            <w:tcW w:w="1278" w:type="dxa"/>
+            <w:vAlign w:val="bottom"/>
+          </w:tcPr>
+          <w:p>
+            <w:pPr>
+              <w:rPr>
+                <w:rFonts w:asciiTheme="majorHAnsi" w:hAnsiTheme="majorHAnsi"/>
+              </w:rPr>
+            </w:pPr>
+            <w:r>
+              <w:rPr>
+                <w:rFonts w:asciiTheme="majorHAnsi" w:hAnsiTheme="majorHAnsi"/>
+              </w:rPr>
+              <w:t>Critical</w:t>
+            </w:r>
+          </w:p>
+        </w:tc>
+      </w:tr>
+      <w:tr>
+        <w:tc>
+          <w:tcPr>
+            <w:tcW w:w="918" w:type="dxa"/>
+          </w:tcPr>
+          <w:p>
+            <w:pPr>
+              <w:rPr>
+                <w:rFonts w:asciiTheme="majorHAnsi" w:hAnsiTheme="majorHAnsi"/>
+              </w:rPr>
+            </w:pPr>
+            <w:r>
+              <w:rPr>
+                <w:rFonts w:asciiTheme="majorHAnsi" w:hAnsiTheme="majorHAnsi"/>
+              </w:rPr>
+              <w:lastRenderedPageBreak/>
+              <w:t>UR-06</w:t>
+            </w:r>
+          </w:p>
+        </w:tc>
+        <w:tc>
+          <w:tcPr>
+            <w:tcW w:w="3510" w:type="dxa"/>
+          </w:tcPr>
+          <w:p>
+            <w:pPr>
+              <w:rPr>
+                <w:rFonts w:asciiTheme="majorHAnsi" w:hAnsiTheme="majorHAnsi"/>
+              </w:rPr>
+            </w:pPr>
+            <w:r>
+              <w:rPr>
+                <w:rFonts w:asciiTheme="majorHAnsi" w:hAnsiTheme="majorHAnsi"/>
+              </w:rPr>
+              <w:t>A user can check-in media.</w:t>
+            </w:r>
+          </w:p>
+        </w:tc>
+        <w:tc>
+          <w:tcPr>
+            <w:tcW w:w="1211" w:type="dxa"/>
+            <w:vAlign w:val="bottom"/>
+          </w:tcPr>
+          <w:p>
+            <w:pPr>
+              <w:rPr>
+                <w:rFonts w:asciiTheme="majorHAnsi" w:hAnsiTheme="majorHAnsi"/>
+              </w:rPr>
+            </w:pPr>
+            <w:r>
+              <w:rPr>
+                <w:rFonts w:asciiTheme="majorHAnsi" w:hAnsiTheme="majorHAnsi"/>
+              </w:rPr>
+              <w:t>Database</w:t>
+            </w:r>
+          </w:p>
+        </w:tc>
+        <w:tc>
+          <w:tcPr>
+            <w:tcW w:w="1939" w:type="dxa"/>
+            <w:vAlign w:val="bottom"/>
+          </w:tcPr>
+          <w:p>
+            <w:pPr>
+              <w:rPr>
+                <w:rFonts w:asciiTheme="majorHAnsi" w:hAnsiTheme="majorHAnsi"/>
+              </w:rPr>
+            </w:pPr>
+            <w:r>
+              <w:rPr>
+                <w:rFonts w:asciiTheme="majorHAnsi" w:hAnsiTheme="majorHAnsi"/>
+              </w:rPr>
+              <w:t>Registered User</w:t>
+            </w:r>
+          </w:p>
+        </w:tc>
+        <w:tc>
+          <w:tcPr>
+            <w:tcW w:w="1278" w:type="dxa"/>
+            <w:vAlign w:val="bottom"/>
+          </w:tcPr>
+          <w:p>
+            <w:pPr>
+              <w:rPr>
+                <w:rFonts w:asciiTheme="majorHAnsi" w:hAnsiTheme="majorHAnsi"/>
+              </w:rPr>
+            </w:pPr>
+            <w:r>
+              <w:rPr>
+                <w:rFonts w:asciiTheme="majorHAnsi" w:hAnsiTheme="majorHAnsi"/>
+              </w:rPr>
+              <w:t>Critical</w:t>
+            </w:r>
+          </w:p>
+        </w:tc>
+      </w:tr>
+      <w:tr>
+        <w:tc>
+          <w:tcPr>
+            <w:tcW w:w="918" w:type="dxa"/>
+          </w:tcPr>
+          <w:p>
+            <w:pPr>
+              <w:rPr>
+                <w:rFonts w:asciiTheme="majorHAnsi" w:hAnsiTheme="majorHAnsi"/>
+              </w:rPr>
+            </w:pPr>
+            <w:r>
+              <w:rPr>
+                <w:rFonts w:asciiTheme="majorHAnsi" w:hAnsiTheme="majorHAnsi"/>
+              </w:rPr>
+              <w:t>UR-07</w:t>
+            </w:r>
+          </w:p>
+        </w:tc>
+        <w:tc>
+          <w:tcPr>
+            <w:tcW w:w="3510" w:type="dxa"/>
+          </w:tcPr>
+          <w:p>
+            <w:pPr>
+              <w:rPr>
+                <w:rFonts w:asciiTheme="majorHAnsi" w:hAnsiTheme="majorHAnsi"/>
+              </w:rPr>
+            </w:pPr>
+            <w:r>
+              <w:rPr>
+                <w:rFonts w:asciiTheme="majorHAnsi" w:hAnsiTheme="majorHAnsi"/>
+              </w:rPr>
+              <w:t>An admin can delete an account</w:t>
+            </w:r>
+          </w:p>
+        </w:tc>
+        <w:tc>
+          <w:tcPr>
+            <w:tcW w:w="1211" w:type="dxa"/>
+            <w:vAlign w:val="bottom"/>
+          </w:tcPr>
+          <w:p>
+            <w:pPr>
+              <w:rPr>
+                <w:rFonts w:asciiTheme="majorHAnsi" w:hAnsiTheme="majorHAnsi"/>
+              </w:rPr>
+            </w:pPr>
+            <w:r>
+              <w:rPr>
+                <w:rFonts w:asciiTheme="majorHAnsi" w:hAnsiTheme="majorHAnsi"/>
+              </w:rPr>
+              <w:t>Accounts</w:t>
+            </w:r>
+          </w:p>
+        </w:tc>
+        <w:tc>
+          <w:tcPr>
+            <w:tcW w:w="1939" w:type="dxa"/>
+            <w:vAlign w:val="bottom"/>
+          </w:tcPr>
+          <w:p>
+            <w:pPr>
+              <w:rPr>
+                <w:rFonts w:asciiTheme="majorHAnsi" w:hAnsiTheme="majorHAnsi"/>
+              </w:rPr>
+            </w:pPr>
+            <w:r>
+              <w:rPr>
+                <w:rFonts w:asciiTheme="majorHAnsi" w:hAnsiTheme="majorHAnsi"/>
+              </w:rPr>
+              <w:t>Admin</w:t>
+            </w:r>
+          </w:p>
+        </w:tc>
+        <w:tc>
+          <w:tcPr>
+            <w:tcW w:w="1278" w:type="dxa"/>
+            <w:vAlign w:val="bottom"/>
+          </w:tcPr>
+          <w:p>
+            <w:pPr>
+              <w:rPr>
+                <w:rFonts w:asciiTheme="majorHAnsi" w:hAnsiTheme="majorHAnsi"/>
+              </w:rPr>
+            </w:pPr>
+            <w:r>
+              <w:rPr>
+                <w:rFonts w:asciiTheme="majorHAnsi" w:hAnsiTheme="majorHAnsi"/>
+              </w:rPr>
+              <w:t>Medium</w:t>
+            </w:r>
+          </w:p>
+        </w:tc>
+      </w:tr>
+      <w:tr>
+        <w:tc>
+          <w:tcPr>
+            <w:tcW w:w="918" w:type="dxa"/>
+          </w:tcPr>
+          <w:p>
+            <w:pPr>
+              <w:rPr>
+                <w:rFonts w:asciiTheme="majorHAnsi" w:hAnsiTheme="majorHAnsi"/>
+              </w:rPr>
+            </w:pPr>
+            <w:r>
+              <w:rPr>
+                <w:rFonts w:asciiTheme="majorHAnsi" w:hAnsiTheme="majorHAnsi"/>
+              </w:rPr>
+              <w:t>UR-08</w:t>
+            </w:r>
+          </w:p>
+        </w:tc>
+        <w:tc>
+          <w:tcPr>
+            <w:tcW w:w="3510" w:type="dxa"/>
+          </w:tcPr>
+          <w:p>
+            <w:pPr>
+              <w:rPr>
+                <w:rFonts w:asciiTheme="majorHAnsi" w:hAnsiTheme="majorHAnsi"/>
+              </w:rPr>
+            </w:pPr>
+            <w:r>
+              <w:rPr>
+                <w:rFonts w:asciiTheme="majorHAnsi" w:hAnsiTheme="majorHAnsi"/>
+              </w:rPr>
+              <w:t>An admin can handle overdue items</w:t>
+            </w:r>
+          </w:p>
+        </w:tc>
+        <w:tc>
+          <w:tcPr>
+            <w:tcW w:w="1211" w:type="dxa"/>
+            <w:vAlign w:val="bottom"/>
+          </w:tcPr>
+          <w:p>
+            <w:pPr>
+              <w:rPr>
+                <w:rFonts w:asciiTheme="majorHAnsi" w:hAnsiTheme="majorHAnsi"/>
+              </w:rPr>
+            </w:pPr>
+            <w:r>
+              <w:rPr>
+                <w:rFonts w:asciiTheme="majorHAnsi" w:hAnsiTheme="majorHAnsi"/>
+              </w:rPr>
+              <w:t>Accounts</w:t>
+            </w:r>
+          </w:p>
+        </w:tc>
+        <w:tc>
+          <w:tcPr>
+            <w:tcW w:w="1939" w:type="dxa"/>
+            <w:vAlign w:val="bottom"/>
+          </w:tcPr>
+          <w:p>
+            <w:pPr>
+              <w:rPr>
+                <w:rFonts w:asciiTheme="majorHAnsi" w:hAnsiTheme="majorHAnsi"/>
+              </w:rPr>
+            </w:pPr>
+            <w:r>
+              <w:rPr>
+                <w:rFonts w:asciiTheme="majorHAnsi" w:hAnsiTheme="majorHAnsi"/>
+              </w:rPr>
+              <w:t>Admin</w:t>
+            </w:r>
+          </w:p>
+        </w:tc>
+        <w:tc>
+          <w:tcPr>
+            <w:tcW w:w="1278" w:type="dxa"/>
+            <w:vAlign w:val="bottom"/>
+          </w:tcPr>
+          <w:p>
+            <w:pPr>
+              <w:rPr>
+                <w:rFonts w:asciiTheme="majorHAnsi" w:hAnsiTheme="majorHAnsi"/>
+              </w:rPr>
+            </w:pPr>
+            <w:r>
+              <w:rPr>
+                <w:rFonts w:asciiTheme="majorHAnsi" w:hAnsiTheme="majorHAnsi"/>
+              </w:rPr>
+              <w:t>Medium</w:t>
+            </w:r>
+          </w:p>
+        </w:tc>
+      </w:tr>
+    </w:tbl>
+    <w:p>
+      <w:pPr>
+        <w:rPr>
+          <w:rFonts w:asciiTheme="majorHAnsi" w:hAnsiTheme="majorHAnsi"/>
+        </w:rPr>
+      </w:pPr>
+    </w:p>
+    <w:p>
+      <w:pPr>
+        <w:rPr>
+          <w:rFonts w:asciiTheme="majorHAnsi" w:hAnsiTheme="majorHAnsi"/>
+        </w:rPr>
+      </w:pPr>
+      <w:r>
+        <w:rPr>
+          <w:rFonts w:asciiTheme="majorHAnsi" w:hAnsiTheme="majorHAnsi"/>
+        </w:rPr>
+        <w:br w:type="page"/>
+      </w:r>
+    </w:p>
+    <w:p>
+      <w:pPr>
+        <w:rPr>
+          <w:rFonts w:asciiTheme="majorHAnsi" w:hAnsiTheme="majorHAnsi"/>
+        </w:rPr>
+      </w:pPr>
+    </w:p>
+    <w:tbl>
+      <w:tblPr>
+        <w:tblStyle w:val="TableGrid"/>
+        <w:tblW w:w="0" w:type="auto"/>
+        <w:tblLook w:val="04A0" w:firstRow="1" w:lastRow="0" w:firstColumn="1" w:lastColumn="0" w:noHBand="0" w:noVBand="1"/>
+      </w:tblPr>
+      <w:tblGrid>
+        <w:gridCol w:w="918"/>
+        <w:gridCol w:w="3690"/>
+        <w:gridCol w:w="1530"/>
+        <w:gridCol w:w="946"/>
+        <w:gridCol w:w="1772"/>
+      </w:tblGrid>
+      <w:tr>
+        <w:tc>
+          <w:tcPr>
+            <w:tcW w:w="8856" w:type="dxa"/>
+            <w:gridSpan w:val="5"/>
+          </w:tcPr>
+          <w:p>
+            <w:pPr>
+              <w:rPr>
+                <w:rFonts w:asciiTheme="majorHAnsi" w:hAnsiTheme="majorHAnsi"/>
+                <w:b/>
+              </w:rPr>
+            </w:pPr>
+            <w:r>
+              <w:rPr>
+                <w:rFonts w:asciiTheme="majorHAnsi" w:hAnsiTheme="majorHAnsi"/>
+                <w:b/>
+              </w:rPr>
+              <w:t>Functional</w:t>
+            </w:r>
+            <w:r>
+              <w:rPr>
+                <w:rFonts w:asciiTheme="majorHAnsi" w:hAnsiTheme="majorHAnsi"/>
+                <w:b/>
+              </w:rPr>
+              <w:t xml:space="preserve"> Requirements</w:t>
+            </w:r>
+          </w:p>
+        </w:tc>
+      </w:tr>
+      <w:tr>
+        <w:tc>
+          <w:tcPr>
+            <w:tcW w:w="918" w:type="dxa"/>
+          </w:tcPr>
+          <w:p>
+            <w:pPr>
+              <w:rPr>
+                <w:rFonts w:asciiTheme="majorHAnsi" w:hAnsiTheme="majorHAnsi"/>
+                <w:b/>
+              </w:rPr>
+            </w:pPr>
+            <w:r>
+              <w:rPr>
+                <w:rFonts w:asciiTheme="majorHAnsi" w:hAnsiTheme="majorHAnsi"/>
+                <w:b/>
+              </w:rPr>
+              <w:t>ID</w:t>
+            </w:r>
+          </w:p>
+        </w:tc>
+        <w:tc>
+          <w:tcPr>
+            <w:tcW w:w="3690" w:type="dxa"/>
+          </w:tcPr>
+          <w:p>
+            <w:pPr>
+              <w:rPr>
+                <w:rFonts w:asciiTheme="majorHAnsi" w:hAnsiTheme="majorHAnsi"/>
+                <w:b/>
+              </w:rPr>
+            </w:pPr>
+            <w:r>
+              <w:rPr>
+                <w:rFonts w:asciiTheme="majorHAnsi" w:hAnsiTheme="majorHAnsi"/>
+                <w:b/>
+              </w:rPr>
+              <w:t>Requirement</w:t>
+            </w:r>
+          </w:p>
+        </w:tc>
+        <w:tc>
+          <w:tcPr>
+            <w:tcW w:w="1530" w:type="dxa"/>
+          </w:tcPr>
+          <w:p>
+            <w:pPr>
+              <w:rPr>
+                <w:rFonts w:asciiTheme="majorHAnsi" w:hAnsiTheme="majorHAnsi"/>
+                <w:b/>
+              </w:rPr>
+            </w:pPr>
+            <w:r>
+              <w:rPr>
+                <w:rFonts w:asciiTheme="majorHAnsi" w:hAnsiTheme="majorHAnsi"/>
+                <w:b/>
+              </w:rPr>
+              <w:t>Topic Area</w:t>
+            </w:r>
+          </w:p>
+        </w:tc>
+        <w:tc>
+          <w:tcPr>
+            <w:tcW w:w="946" w:type="dxa"/>
+          </w:tcPr>
+          <w:p>
+            <w:pPr>
+              <w:rPr>
+                <w:rFonts w:asciiTheme="majorHAnsi" w:hAnsiTheme="majorHAnsi"/>
+                <w:b/>
+              </w:rPr>
+            </w:pPr>
+            <w:r>
+              <w:rPr>
+                <w:rFonts w:asciiTheme="majorHAnsi" w:hAnsiTheme="majorHAnsi"/>
+                <w:b/>
+              </w:rPr>
+              <w:t>User</w:t>
+            </w:r>
+          </w:p>
+        </w:tc>
+        <w:tc>
+          <w:tcPr>
+            <w:tcW w:w="1772" w:type="dxa"/>
+          </w:tcPr>
+          <w:p>
+            <w:pPr>
+              <w:rPr>
+                <w:rFonts w:asciiTheme="majorHAnsi" w:hAnsiTheme="majorHAnsi"/>
+                <w:b/>
+              </w:rPr>
+            </w:pPr>
+            <w:r>
+              <w:rPr>
+                <w:rFonts w:asciiTheme="majorHAnsi" w:hAnsiTheme="majorHAnsi"/>
+                <w:b/>
+              </w:rPr>
+              <w:t>Priority</w:t>
+            </w:r>
+          </w:p>
+        </w:tc>
+      </w:tr>
+      <w:tr>
+        <w:tc>
+          <w:tcPr>
+            <w:tcW w:w="918" w:type="dxa"/>
+          </w:tcPr>
+          <w:p>
+            <w:pPr>
+              <w:rPr>
+                <w:rFonts w:asciiTheme="majorHAnsi" w:hAnsiTheme="majorHAnsi"/>
+              </w:rPr>
+            </w:pPr>
+            <w:r>
+              <w:rPr>
+                <w:rFonts w:asciiTheme="majorHAnsi" w:hAnsiTheme="majorHAnsi"/>
+              </w:rPr>
+              <w:t>FR-01</w:t>
+            </w:r>
+          </w:p>
+        </w:tc>
+        <w:tc>
+          <w:tcPr>
+            <w:tcW w:w="3690" w:type="dxa"/>
+          </w:tcPr>
+          <w:p>
+            <w:pPr>
+              <w:rPr>
+                <w:rFonts w:asciiTheme="majorHAnsi" w:hAnsiTheme="majorHAnsi"/>
+              </w:rPr>
+            </w:pPr>
+            <w:r>
+              <w:rPr>
+                <w:rFonts w:asciiTheme="majorHAnsi" w:hAnsiTheme="majorHAnsi"/>
+              </w:rPr>
+              <w:t>There must be a display of the media that shows the title and an associated picture.</w:t>
+            </w:r>
+          </w:p>
+        </w:tc>
+        <w:tc>
+          <w:tcPr>
+            <w:tcW w:w="1530" w:type="dxa"/>
+            <w:vAlign w:val="bottom"/>
+          </w:tcPr>
+          <w:p>
+            <w:pPr>
+              <w:rPr>
+                <w:rFonts w:asciiTheme="majorHAnsi" w:hAnsiTheme="majorHAnsi"/>
+              </w:rPr>
+            </w:pPr>
+            <w:r>
+              <w:rPr>
+                <w:rFonts w:asciiTheme="majorHAnsi" w:hAnsiTheme="majorHAnsi"/>
+              </w:rPr>
+              <w:t>Database</w:t>
+            </w:r>
+          </w:p>
+        </w:tc>
+        <w:tc>
+          <w:tcPr>
+            <w:tcW w:w="946" w:type="dxa"/>
+            <w:vAlign w:val="bottom"/>
+          </w:tcPr>
+          <w:p>
+            <w:pPr>
+              <w:rPr>
+                <w:rFonts w:asciiTheme="majorHAnsi" w:hAnsiTheme="majorHAnsi"/>
+              </w:rPr>
+            </w:pPr>
+            <w:r>
+              <w:rPr>
+                <w:rFonts w:asciiTheme="majorHAnsi" w:hAnsiTheme="majorHAnsi"/>
+              </w:rPr>
+              <w:t>All</w:t>
+            </w:r>
+          </w:p>
+        </w:tc>
+        <w:tc>
+          <w:tcPr>
+            <w:tcW w:w="1772" w:type="dxa"/>
+            <w:vAlign w:val="bottom"/>
+          </w:tcPr>
+          <w:p>
+            <w:pPr>
+              <w:rPr>
+                <w:rFonts w:asciiTheme="majorHAnsi" w:hAnsiTheme="majorHAnsi"/>
+              </w:rPr>
+            </w:pPr>
+            <w:r>
+              <w:rPr>
+                <w:rFonts w:asciiTheme="majorHAnsi" w:hAnsiTheme="majorHAnsi"/>
+              </w:rPr>
+              <w:t>Critical</w:t>
+            </w:r>
+          </w:p>
+        </w:tc>
+      </w:tr>
+      <w:tr>
+        <w:tc>
+          <w:tcPr>
+            <w:tcW w:w="918" w:type="dxa"/>
+          </w:tcPr>
+          <w:p>
+            <w:pPr>
+              <w:rPr>
+                <w:rFonts w:asciiTheme="majorHAnsi" w:hAnsiTheme="majorHAnsi"/>
+              </w:rPr>
+            </w:pPr>
+            <w:r>
+              <w:rPr>
+                <w:rFonts w:asciiTheme="majorHAnsi" w:hAnsiTheme="majorHAnsi"/>
+              </w:rPr>
+              <w:t>FR-02</w:t>
+            </w:r>
+          </w:p>
+        </w:tc>
+        <w:tc>
+          <w:tcPr>
+            <w:tcW w:w="3690" w:type="dxa"/>
+          </w:tcPr>
+          <w:p>
+            <w:pPr>
+              <w:rPr>
+                <w:rFonts w:asciiTheme="majorHAnsi" w:hAnsiTheme="majorHAnsi"/>
+              </w:rPr>
+            </w:pPr>
+            <w:r>
+              <w:rPr>
+                <w:rFonts w:asciiTheme="majorHAnsi" w:hAnsiTheme="majorHAnsi"/>
+              </w:rPr>
+              <w:t xml:space="preserve">There must be a way to view details of a particular media item (besides just a picture and title) that shows a short </w:t>
+            </w:r>
+            <w:r>
+              <w:rPr>
+                <w:rFonts w:asciiTheme="majorHAnsi" w:hAnsiTheme="majorHAnsi"/>
+              </w:rPr>
+              <w:t>description</w:t>
+            </w:r>
+            <w:r>
+              <w:rPr>
+                <w:rFonts w:asciiTheme="majorHAnsi" w:hAnsiTheme="majorHAnsi"/>
+              </w:rPr>
+              <w:t xml:space="preserve"> and possibly other details e.g. IMDB data).</w:t>
+            </w:r>
+          </w:p>
+        </w:tc>
+        <w:tc>
+          <w:tcPr>
+            <w:tcW w:w="1530" w:type="dxa"/>
+            <w:vAlign w:val="bottom"/>
+          </w:tcPr>
+          <w:p>
+            <w:pPr>
+              <w:rPr>
+                <w:rFonts w:asciiTheme="majorHAnsi" w:hAnsiTheme="majorHAnsi"/>
+              </w:rPr>
+            </w:pPr>
+            <w:r>
+              <w:rPr>
+                <w:rFonts w:asciiTheme="majorHAnsi" w:hAnsiTheme="majorHAnsi"/>
+              </w:rPr>
+              <w:t>Database</w:t>
+            </w:r>
+          </w:p>
+        </w:tc>
+        <w:tc>
+          <w:tcPr>
+            <w:tcW w:w="946" w:type="dxa"/>
+            <w:vAlign w:val="bottom"/>
+          </w:tcPr>
+          <w:p>
+            <w:pPr>
+              <w:rPr>
+                <w:rFonts w:asciiTheme="majorHAnsi" w:hAnsiTheme="majorHAnsi"/>
+              </w:rPr>
+            </w:pPr>
+            <w:r>
+              <w:rPr>
+                <w:rFonts w:asciiTheme="majorHAnsi" w:hAnsiTheme="majorHAnsi"/>
+              </w:rPr>
+              <w:t>All</w:t>
+            </w:r>
+          </w:p>
+        </w:tc>
+        <w:tc>
+          <w:tcPr>
+            <w:tcW w:w="1772" w:type="dxa"/>
+            <w:vAlign w:val="bottom"/>
+          </w:tcPr>
+          <w:p>
+            <w:pPr>
+              <w:rPr>
+                <w:rFonts w:asciiTheme="majorHAnsi" w:hAnsiTheme="majorHAnsi"/>
+              </w:rPr>
+            </w:pPr>
+            <w:r>
+              <w:rPr>
+                <w:rFonts w:asciiTheme="majorHAnsi" w:hAnsiTheme="majorHAnsi"/>
+              </w:rPr>
+              <w:t>Medium</w:t>
+            </w:r>
+          </w:p>
+        </w:tc>
+      </w:tr>
+      <w:tr>
+        <w:tc>
+          <w:tcPr>
+            <w:tcW w:w="918" w:type="dxa"/>
+          </w:tcPr>
+          <w:p>
+            <w:pPr>
+              <w:rPr>
+                <w:rFonts w:asciiTheme="majorHAnsi" w:hAnsiTheme="majorHAnsi"/>
+              </w:rPr>
+            </w:pPr>
+            <w:r>
+              <w:rPr>
+                <w:rFonts w:asciiTheme="majorHAnsi" w:hAnsiTheme="majorHAnsi"/>
+              </w:rPr>
+              <w:t>FR-03</w:t>
+            </w:r>
+          </w:p>
+        </w:tc>
+        <w:tc>
+          <w:tcPr>
+            <w:tcW w:w="3690" w:type="dxa"/>
+          </w:tcPr>
+          <w:p>
+            <w:pPr>
+              <w:rPr>
+                <w:rFonts w:asciiTheme="majorHAnsi" w:hAnsiTheme="majorHAnsi"/>
+              </w:rPr>
+            </w:pPr>
+            <w:r>
+              <w:rPr>
+                <w:rFonts w:asciiTheme="majorHAnsi" w:hAnsiTheme="majorHAnsi"/>
+              </w:rPr>
+              <w:t>There must be a way to sort the media for display to the user.</w:t>
+            </w:r>
+          </w:p>
+        </w:tc>
+        <w:tc>
+          <w:tcPr>
+            <w:tcW w:w="1530" w:type="dxa"/>
+            <w:vAlign w:val="bottom"/>
+          </w:tcPr>
+          <w:p>
+            <w:pPr>
+              <w:rPr>
+                <w:rFonts w:asciiTheme="majorHAnsi" w:hAnsiTheme="majorHAnsi"/>
+              </w:rPr>
+            </w:pPr>
+            <w:r>
+              <w:rPr>
+                <w:rFonts w:asciiTheme="majorHAnsi" w:hAnsiTheme="majorHAnsi"/>
+              </w:rPr>
+              <w:t>Database</w:t>
+            </w:r>
+          </w:p>
+        </w:tc>
+        <w:tc>
+          <w:tcPr>
+            <w:tcW w:w="946" w:type="dxa"/>
+            <w:vAlign w:val="bottom"/>
+          </w:tcPr>
+          <w:p>
+            <w:pPr>
+              <w:rPr>
+                <w:rFonts w:asciiTheme="majorHAnsi" w:hAnsiTheme="majorHAnsi"/>
+              </w:rPr>
+            </w:pPr>
+            <w:r>
+              <w:rPr>
+                <w:rFonts w:asciiTheme="majorHAnsi" w:hAnsiTheme="majorHAnsi"/>
+              </w:rPr>
+              <w:t>All</w:t>
+            </w:r>
+          </w:p>
+        </w:tc>
+        <w:tc>
+          <w:tcPr>
+            <w:tcW w:w="1772" w:type="dxa"/>
+            <w:vAlign w:val="bottom"/>
+          </w:tcPr>
+          <w:p>
+            <w:pPr>
+              <w:rPr>
+                <w:rFonts w:asciiTheme="majorHAnsi" w:hAnsiTheme="majorHAnsi"/>
+              </w:rPr>
+            </w:pPr>
+            <w:r>
+              <w:rPr>
+                <w:rFonts w:asciiTheme="majorHAnsi" w:hAnsiTheme="majorHAnsi"/>
+              </w:rPr>
+              <w:t>Medium</w:t>
+            </w:r>
+          </w:p>
+        </w:tc>
+      </w:tr>
+      <w:tr>
+        <w:tc>
+          <w:tcPr>
+            <w:tcW w:w="918" w:type="dxa"/>
+          </w:tcPr>
+          <w:p>
+            <w:pPr>
+              <w:rPr>
+                <w:rFonts w:asciiTheme="majorHAnsi" w:hAnsiTheme="majorHAnsi"/>
+              </w:rPr>
+            </w:pPr>
+            <w:r>
+              <w:rPr>
+                <w:rFonts w:asciiTheme="majorHAnsi" w:hAnsiTheme="majorHAnsi"/>
+              </w:rPr>
+              <w:t>FR-04</w:t>
+            </w:r>
+          </w:p>
+        </w:tc>
+        <w:tc>
+          <w:tcPr>
+            <w:tcW w:w="3690" w:type="dxa"/>
+          </w:tcPr>
+          <w:p>
+            <w:pPr>
+              <w:rPr>
+                <w:rFonts w:asciiTheme="majorHAnsi" w:hAnsiTheme="majorHAnsi"/>
+              </w:rPr>
+            </w:pPr>
+            <w:r>
+              <w:rPr>
+                <w:rFonts w:asciiTheme="majorHAnsi" w:hAnsiTheme="majorHAnsi"/>
+              </w:rPr>
+              <w:t>There must be a way to put media on a waitlist, if necessary.</w:t>
+            </w:r>
+          </w:p>
+        </w:tc>
+        <w:tc>
+          <w:tcPr>
+            <w:tcW w:w="1530" w:type="dxa"/>
+            <w:vAlign w:val="bottom"/>
+          </w:tcPr>
+          <w:p>
+            <w:pPr>
+              <w:rPr>
+                <w:rFonts w:asciiTheme="majorHAnsi" w:hAnsiTheme="majorHAnsi"/>
+              </w:rPr>
+            </w:pPr>
+            <w:r>
+              <w:rPr>
+                <w:rFonts w:asciiTheme="majorHAnsi" w:hAnsiTheme="majorHAnsi"/>
+              </w:rPr>
+              <w:t>Accounts</w:t>
+            </w:r>
+          </w:p>
+        </w:tc>
+        <w:tc>
+          <w:tcPr>
+            <w:tcW w:w="946" w:type="dxa"/>
+            <w:vAlign w:val="bottom"/>
+          </w:tcPr>
+          <w:p>
+            <w:pPr>
+              <w:rPr>
+                <w:rFonts w:asciiTheme="majorHAnsi" w:hAnsiTheme="majorHAnsi"/>
+              </w:rPr>
+            </w:pPr>
+            <w:r>
+              <w:rPr>
+                <w:rFonts w:asciiTheme="majorHAnsi" w:hAnsiTheme="majorHAnsi"/>
+              </w:rPr>
+              <w:t>Admin</w:t>
+            </w:r>
+          </w:p>
+        </w:tc>
+        <w:tc>
+          <w:tcPr>
+            <w:tcW w:w="1772" w:type="dxa"/>
+            <w:vAlign w:val="bottom"/>
+          </w:tcPr>
+          <w:p>
+            <w:pPr>
+              <w:rPr>
+                <w:rFonts w:asciiTheme="majorHAnsi" w:hAnsiTheme="majorHAnsi"/>
+              </w:rPr>
+            </w:pPr>
+            <w:r>
+              <w:rPr>
+                <w:rFonts w:asciiTheme="majorHAnsi" w:hAnsiTheme="majorHAnsi"/>
+              </w:rPr>
+              <w:t>High</w:t>
+            </w:r>
+          </w:p>
+        </w:tc>
+      </w:tr>
+      <w:tr>
+        <w:tc>
+          <w:tcPr>
+            <w:tcW w:w="918" w:type="dxa"/>
+          </w:tcPr>
+          <w:p>
+            <w:pPr>
+              <w:rPr>
+                <w:rFonts w:asciiTheme="majorHAnsi" w:hAnsiTheme="majorHAnsi"/>
+              </w:rPr>
+            </w:pPr>
+            <w:r>
+              <w:rPr>
+                <w:rFonts w:asciiTheme="majorHAnsi" w:hAnsiTheme="majorHAnsi"/>
+              </w:rPr>
+              <w:t>FR-05</w:t>
+            </w:r>
+          </w:p>
+        </w:tc>
+        <w:tc>
+          <w:tcPr>
+            <w:tcW w:w="3690" w:type="dxa"/>
+          </w:tcPr>
+          <w:p>
+            <w:pPr>
+              <w:rPr>
+                <w:rFonts w:asciiTheme="majorHAnsi" w:hAnsiTheme="majorHAnsi"/>
+              </w:rPr>
+            </w:pPr>
+            <w:r>
+              <w:rPr>
+                <w:rFonts w:asciiTheme="majorHAnsi" w:hAnsiTheme="majorHAnsi"/>
+              </w:rPr>
+              <w:t>There must be a way to remove item from waitlist (and check it out to a requestor)</w:t>
+            </w:r>
+          </w:p>
+        </w:tc>
+        <w:tc>
+          <w:tcPr>
+            <w:tcW w:w="1530" w:type="dxa"/>
+            <w:vAlign w:val="bottom"/>
+          </w:tcPr>
+          <w:p>
+            <w:pPr>
+              <w:rPr>
+                <w:rFonts w:asciiTheme="majorHAnsi" w:hAnsiTheme="majorHAnsi"/>
+              </w:rPr>
+            </w:pPr>
+          </w:p>
+        </w:tc>
+        <w:tc>
+          <w:tcPr>
+            <w:tcW w:w="946" w:type="dxa"/>
+            <w:vAlign w:val="bottom"/>
+          </w:tcPr>
+          <w:p>
+            <w:pPr>
+              <w:rPr>
+                <w:rFonts w:asciiTheme="majorHAnsi" w:hAnsiTheme="majorHAnsi"/>
+              </w:rPr>
+            </w:pPr>
+            <w:r>
+              <w:rPr>
+                <w:rFonts w:asciiTheme="majorHAnsi" w:hAnsiTheme="majorHAnsi"/>
+              </w:rPr>
+              <w:t>Admin</w:t>
+            </w:r>
+          </w:p>
+        </w:tc>
+        <w:tc>
+          <w:tcPr>
+            <w:tcW w:w="1772" w:type="dxa"/>
+            <w:vAlign w:val="bottom"/>
+          </w:tcPr>
+          <w:p>
+            <w:pPr>
+              <w:rPr>
+                <w:rFonts w:asciiTheme="majorHAnsi" w:hAnsiTheme="majorHAnsi"/>
+              </w:rPr>
+            </w:pPr>
+            <w:r>
+              <w:rPr>
+                <w:rFonts w:asciiTheme="majorHAnsi" w:hAnsiTheme="majorHAnsi"/>
+              </w:rPr>
+              <w:t>High</w:t>
+            </w:r>
+          </w:p>
+        </w:tc>
+      </w:tr>
+    </w:tbl>
+    <w:p>
+      <w:pPr>
+        <w:rPr>
+          <w:rFonts w:asciiTheme="majorHAnsi" w:hAnsiTheme="majorHAnsi"/>
+        </w:rPr>
+      </w:pPr>
+    </w:p>
+    <w:p>
+      <w:pPr>
+        <w:rPr>
+          <w:rFonts w:asciiTheme="majorHAnsi" w:hAnsiTheme="majorHAnsi"/>
+        </w:rPr>
+      </w:pPr>
+    </w:p>
+    <w:p>
+      <w:pPr>
+        <w:rPr>
+          <w:rFonts w:asciiTheme="majorHAnsi" w:hAnsiTheme="majorHAnsi"/>
+        </w:rPr>
+      </w:pPr>
+    </w:p>
+    <w:tbl>
+      <w:tblPr>
+        <w:tblStyle w:val="TableGrid"/>
+        <w:tblW w:w="0" w:type="auto"/>
+        <w:tblLook w:val="04A0" w:firstRow="1" w:lastRow="0" w:firstColumn="1" w:lastColumn="0" w:noHBand="0" w:noVBand="1"/>
+      </w:tblPr>
+      <w:tblGrid>
+        <w:gridCol w:w="918"/>
+        <w:gridCol w:w="3690"/>
+        <w:gridCol w:w="1530"/>
+        <w:gridCol w:w="1257"/>
+        <w:gridCol w:w="1772"/>
+      </w:tblGrid>
+      <w:tr>
+        <w:tc>
+          <w:tcPr>
+            <w:tcW w:w="8856" w:type="dxa"/>
+            <w:gridSpan w:val="5"/>
+          </w:tcPr>
+          <w:p>
+            <w:pPr>
+              <w:rPr>
+                <w:rFonts w:asciiTheme="majorHAnsi" w:hAnsiTheme="majorHAnsi"/>
+                <w:b/>
+              </w:rPr>
+            </w:pPr>
+            <w:r>
+              <w:rPr>
+                <w:rFonts w:asciiTheme="majorHAnsi" w:hAnsiTheme="majorHAnsi"/>
+                <w:b/>
+              </w:rPr>
+              <w:t>Non-Functional</w:t>
+            </w:r>
+            <w:r>
+              <w:rPr>
+                <w:rFonts w:asciiTheme="majorHAnsi" w:hAnsiTheme="majorHAnsi"/>
+                <w:b/>
+              </w:rPr>
+              <w:t xml:space="preserve"> Requirements</w:t>
+            </w:r>
+          </w:p>
+        </w:tc>
+      </w:tr>
+      <w:tr>
+        <w:tc>
+          <w:tcPr>
+            <w:tcW w:w="918" w:type="dxa"/>
+          </w:tcPr>
+          <w:p>
+            <w:pPr>
+              <w:rPr>
+                <w:rFonts w:asciiTheme="majorHAnsi" w:hAnsiTheme="majorHAnsi"/>
+                <w:b/>
+              </w:rPr>
+            </w:pPr>
+            <w:r>
+              <w:rPr>
+                <w:rFonts w:asciiTheme="majorHAnsi" w:hAnsiTheme="majorHAnsi"/>
+                <w:b/>
+              </w:rPr>
+              <w:t>ID</w:t>
+            </w:r>
+          </w:p>
+        </w:tc>
+        <w:tc>
+          <w:tcPr>
+            <w:tcW w:w="3690" w:type="dxa"/>
+          </w:tcPr>
+          <w:p>
+            <w:pPr>
+              <w:rPr>
+                <w:rFonts w:asciiTheme="majorHAnsi" w:hAnsiTheme="majorHAnsi"/>
+                <w:b/>
+              </w:rPr>
+            </w:pPr>
+            <w:r>
+              <w:rPr>
+                <w:rFonts w:asciiTheme="majorHAnsi" w:hAnsiTheme="majorHAnsi"/>
+                <w:b/>
+              </w:rPr>
+              <w:t>Requirement</w:t>
+            </w:r>
+          </w:p>
+        </w:tc>
+        <w:tc>
+          <w:tcPr>
+            <w:tcW w:w="1530" w:type="dxa"/>
+          </w:tcPr>
+          <w:p>
+            <w:pPr>
+              <w:rPr>
+                <w:rFonts w:asciiTheme="majorHAnsi" w:hAnsiTheme="majorHAnsi"/>
+                <w:b/>
+              </w:rPr>
+            </w:pPr>
+            <w:r>
+              <w:rPr>
+                <w:rFonts w:asciiTheme="majorHAnsi" w:hAnsiTheme="majorHAnsi"/>
+                <w:b/>
+              </w:rPr>
+              <w:t>Topic Area</w:t>
+            </w:r>
+          </w:p>
+        </w:tc>
+        <w:tc>
+          <w:tcPr>
+            <w:tcW w:w="946" w:type="dxa"/>
+          </w:tcPr>
+          <w:p>
+            <w:pPr>
+              <w:rPr>
+                <w:rFonts w:asciiTheme="majorHAnsi" w:hAnsiTheme="majorHAnsi"/>
+                <w:b/>
+              </w:rPr>
+            </w:pPr>
+            <w:r>
+              <w:rPr>
+                <w:rFonts w:asciiTheme="majorHAnsi" w:hAnsiTheme="majorHAnsi"/>
+                <w:b/>
+              </w:rPr>
+              <w:t>User</w:t>
+            </w:r>
+          </w:p>
+        </w:tc>
+        <w:tc>
+          <w:tcPr>
+            <w:tcW w:w="1772" w:type="dxa"/>
+          </w:tcPr>
+          <w:p>
+            <w:pPr>
+              <w:rPr>
+                <w:rFonts w:asciiTheme="majorHAnsi" w:hAnsiTheme="majorHAnsi"/>
+                <w:b/>
+              </w:rPr>
+            </w:pPr>
+            <w:r>
+              <w:rPr>
+                <w:rFonts w:asciiTheme="majorHAnsi" w:hAnsiTheme="majorHAnsi"/>
+                <w:b/>
+              </w:rPr>
+              <w:t>Priority</w:t>
+            </w:r>
+          </w:p>
+        </w:tc>
+      </w:tr>
+      <w:tr>
+        <w:tc>
+          <w:tcPr>
+            <w:tcW w:w="918" w:type="dxa"/>
+          </w:tcPr>
+          <w:p>
+            <w:pPr>
+              <w:rPr>
+                <w:rFonts w:asciiTheme="majorHAnsi" w:hAnsiTheme="majorHAnsi"/>
+              </w:rPr>
+            </w:pPr>
+            <w:r>
+              <w:rPr>
+                <w:rFonts w:asciiTheme="majorHAnsi" w:hAnsiTheme="majorHAnsi"/>
+              </w:rPr>
+              <w:t>NR-01</w:t>
+            </w:r>
+          </w:p>
+        </w:tc>
+        <w:tc>
+          <w:tcPr>
+            <w:tcW w:w="3690" w:type="dxa"/>
+          </w:tcPr>
+          <w:p>
+            <w:pPr>
+              <w:rPr>
+                <w:rFonts w:asciiTheme="majorHAnsi" w:hAnsiTheme="majorHAnsi"/>
+              </w:rPr>
+            </w:pPr>
+            <w:r>
+              <w:rPr>
+                <w:rFonts w:asciiTheme="majorHAnsi" w:hAnsiTheme="majorHAnsi"/>
+              </w:rPr>
+              <w:t>Time to cycle from one page media titles to the next must be reasonable.</w:t>
+            </w:r>
+          </w:p>
+        </w:tc>
+        <w:tc>
+          <w:tcPr>
+            <w:tcW w:w="1530" w:type="dxa"/>
+            <w:vAlign w:val="bottom"/>
+          </w:tcPr>
+          <w:p>
+            <w:pPr>
+              <w:rPr>
+                <w:rFonts w:asciiTheme="majorHAnsi" w:hAnsiTheme="majorHAnsi"/>
+              </w:rPr>
+            </w:pPr>
+            <w:r>
+              <w:rPr>
+                <w:rFonts w:asciiTheme="majorHAnsi" w:hAnsiTheme="majorHAnsi"/>
+              </w:rPr>
+              <w:t>User Interface</w:t>
+            </w:r>
+          </w:p>
+        </w:tc>
+        <w:tc>
+          <w:tcPr>
+            <w:tcW w:w="946" w:type="dxa"/>
+            <w:vAlign w:val="bottom"/>
+          </w:tcPr>
+          <w:p>
+            <w:pPr>
+              <w:rPr>
+                <w:rFonts w:asciiTheme="majorHAnsi" w:hAnsiTheme="majorHAnsi"/>
+              </w:rPr>
+            </w:pPr>
+            <w:r>
+              <w:rPr>
+                <w:rFonts w:asciiTheme="majorHAnsi" w:hAnsiTheme="majorHAnsi"/>
+              </w:rPr>
+              <w:t>All</w:t>
+            </w:r>
+          </w:p>
+        </w:tc>
+        <w:tc>
+          <w:tcPr>
+            <w:tcW w:w="1772" w:type="dxa"/>
+            <w:vAlign w:val="bottom"/>
+          </w:tcPr>
+          <w:p>
+            <w:pPr>
+              <w:rPr>
+                <w:rFonts w:asciiTheme="majorHAnsi" w:hAnsiTheme="majorHAnsi"/>
+              </w:rPr>
+            </w:pPr>
+            <w:r>
+              <w:rPr>
+                <w:rFonts w:asciiTheme="majorHAnsi" w:hAnsiTheme="majorHAnsi"/>
+              </w:rPr>
+              <w:t>High</w:t>
+            </w:r>
+          </w:p>
+        </w:tc>
+      </w:tr>
+      <w:tr>
+        <w:tc>
+          <w:tcPr>
+            <w:tcW w:w="918" w:type="dxa"/>
+          </w:tcPr>
+          <w:p>
+            <w:pPr>
+              <w:rPr>
+                <w:rFonts w:asciiTheme="majorHAnsi" w:hAnsiTheme="majorHAnsi"/>
+              </w:rPr>
+            </w:pPr>
+            <w:r>
+              <w:rPr>
+                <w:rFonts w:asciiTheme="majorHAnsi" w:hAnsiTheme="majorHAnsi"/>
+              </w:rPr>
+              <w:t>NR-02</w:t>
+            </w:r>
+          </w:p>
+        </w:tc>
+        <w:tc>
+          <w:tcPr>
+            <w:tcW w:w="3690" w:type="dxa"/>
+          </w:tcPr>
+          <w:p>
+            <w:pPr>
+              <w:rPr>
+                <w:rFonts w:asciiTheme="majorHAnsi" w:hAnsiTheme="majorHAnsi"/>
+              </w:rPr>
+            </w:pPr>
+            <w:r>
+              <w:rPr>
+                <w:rFonts w:asciiTheme="majorHAnsi" w:hAnsiTheme="majorHAnsi"/>
+              </w:rPr>
+              <w:t>User credentials must be encrypted.</w:t>
+            </w:r>
+          </w:p>
+        </w:tc>
+        <w:tc>
+          <w:tcPr>
+            <w:tcW w:w="1530" w:type="dxa"/>
+            <w:vAlign w:val="bottom"/>
+          </w:tcPr>
+          <w:p>
+            <w:pPr>
+              <w:rPr>
+                <w:rFonts w:asciiTheme="majorHAnsi" w:hAnsiTheme="majorHAnsi"/>
+              </w:rPr>
+            </w:pPr>
+            <w:r>
+              <w:rPr>
+                <w:rFonts w:asciiTheme="majorHAnsi" w:hAnsiTheme="majorHAnsi"/>
+              </w:rPr>
+              <w:t>Accounts</w:t>
+            </w:r>
+          </w:p>
+        </w:tc>
+        <w:tc>
+          <w:tcPr>
+            <w:tcW w:w="946" w:type="dxa"/>
+            <w:vAlign w:val="bottom"/>
+          </w:tcPr>
+          <w:p>
+            <w:pPr>
+              <w:rPr>
+                <w:rFonts w:asciiTheme="majorHAnsi" w:hAnsiTheme="majorHAnsi"/>
+              </w:rPr>
+            </w:pPr>
+            <w:r>
+              <w:rPr>
+                <w:rFonts w:asciiTheme="majorHAnsi" w:hAnsiTheme="majorHAnsi"/>
+              </w:rPr>
+              <w:t>Registered user</w:t>
+            </w:r>
+          </w:p>
+        </w:tc>
+        <w:tc>
+          <w:tcPr>
+            <w:tcW w:w="1772" w:type="dxa"/>
+            <w:vAlign w:val="bottom"/>
+          </w:tcPr>
+          <w:p>
+            <w:pPr>
+              <w:rPr>
+                <w:rFonts w:asciiTheme="majorHAnsi" w:hAnsiTheme="majorHAnsi"/>
+              </w:rPr>
+            </w:pPr>
+            <w:r>
+              <w:rPr>
+                <w:rFonts w:asciiTheme="majorHAnsi" w:hAnsiTheme="majorHAnsi"/>
+              </w:rPr>
+              <w:t>High</w:t>
+            </w:r>
+          </w:p>
+        </w:tc>
+      </w:tr>
+      <w:tr>
+        <w:tc>
+          <w:tcPr>
+            <w:tcW w:w="918" w:type="dxa"/>
+          </w:tcPr>
+          <w:p>
+            <w:pPr>
+              <w:rPr>
+                <w:rFonts w:asciiTheme="majorHAnsi" w:hAnsiTheme="majorHAnsi"/>
+              </w:rPr>
+            </w:pPr>
+            <w:r>
+              <w:rPr>
+                <w:rFonts w:asciiTheme="majorHAnsi" w:hAnsiTheme="majorHAnsi"/>
+              </w:rPr>
+              <w:t>NR-03</w:t>
+            </w:r>
+          </w:p>
+        </w:tc>
+        <w:tc>
+          <w:tcPr>
+            <w:tcW w:w="3690" w:type="dxa"/>
+          </w:tcPr>
+          <w:p>
+            <w:pPr>
+              <w:rPr>
+                <w:rFonts w:asciiTheme="majorHAnsi" w:hAnsiTheme="majorHAnsi"/>
+              </w:rPr>
+            </w:pPr>
+            <w:r>
+              <w:rPr>
+                <w:rFonts w:asciiTheme="majorHAnsi" w:hAnsiTheme="majorHAnsi"/>
+              </w:rPr>
+              <w:t>Web pages need to be clearly worded and easy to navigate.</w:t>
+            </w:r>
+          </w:p>
+        </w:tc>
+        <w:tc>
+          <w:tcPr>
+            <w:tcW w:w="1530" w:type="dxa"/>
+            <w:vAlign w:val="bottom"/>
+          </w:tcPr>
+          <w:p>
+            <w:pPr>
+              <w:rPr>
+                <w:rFonts w:asciiTheme="majorHAnsi" w:hAnsiTheme="majorHAnsi"/>
+              </w:rPr>
+            </w:pPr>
+            <w:r>
+              <w:rPr>
+                <w:rFonts w:asciiTheme="majorHAnsi" w:hAnsiTheme="majorHAnsi"/>
+              </w:rPr>
+              <w:t>User Interface</w:t>
+            </w:r>
+          </w:p>
+        </w:tc>
+        <w:tc>
+          <w:tcPr>
+            <w:tcW w:w="946" w:type="dxa"/>
+            <w:vAlign w:val="bottom"/>
+          </w:tcPr>
+          <w:p>
+            <w:pPr>
+              <w:rPr>
+                <w:rFonts w:asciiTheme="majorHAnsi" w:hAnsiTheme="majorHAnsi"/>
+              </w:rPr>
+            </w:pPr>
+            <w:r>
+              <w:rPr>
+                <w:rFonts w:asciiTheme="majorHAnsi" w:hAnsiTheme="majorHAnsi"/>
+              </w:rPr>
+              <w:t>All</w:t>
+            </w:r>
+          </w:p>
+        </w:tc>
+        <w:tc>
+          <w:tcPr>
+            <w:tcW w:w="1772" w:type="dxa"/>
+            <w:vAlign w:val="bottom"/>
+          </w:tcPr>
+          <w:p>
+            <w:pPr>
+              <w:rPr>
+                <w:rFonts w:asciiTheme="majorHAnsi" w:hAnsiTheme="majorHAnsi"/>
+              </w:rPr>
+            </w:pPr>
+            <w:r>
+              <w:rPr>
+                <w:rFonts w:asciiTheme="majorHAnsi" w:hAnsiTheme="majorHAnsi"/>
+              </w:rPr>
+              <w:t>High</w:t>
+            </w:r>
+          </w:p>
+        </w:tc>
+      </w:tr>
+    </w:tbl>
+    <w:p>
+      <w:pPr>
+        <w:rPr>
+          <w:rFonts w:asciiTheme="majorHAnsi" w:hAnsiTheme="majorHAnsi"/>
+        </w:rPr>
+      </w:pPr>
+    </w:p>
+    <w:p>
+      <w:pPr>
+        <w:rPr>
+          <w:rFonts w:cs="Arial"/>
+          <w:b/>
+        </w:rPr>
+      </w:pPr>
+    </w:p>
+    <w:p>
+      <w:pPr>
+        <w:rPr>
           <w:rFonts w:cs="Arial"/>
           <w:b/>
         </w:rPr>
@@ -402,6 +2877,7 @@
           <w:rFonts w:cs="Arial"/>
           <w:b/>
         </w:rPr>
+        <w:lastRenderedPageBreak/>
         <w:t>Class Diagram:</w:t>
       </w:r>
     </w:p>
@@ -422,6 +2898,44 @@
     </w:sectPr>
   </w:body>
 </w:document>
+</file>
+
+<file path=word/endnotes.xml><?xml version="1.0" encoding="utf-8"?>
+<w:endnotes xmlns:wpc="http://schemas.microsoft.com/office/word/2010/wordprocessingCanvas" xmlns:mc="http://schemas.openxmlformats.org/markup-compatibility/2006" xmlns:o="urn:schemas-microsoft-com:office:office" xmlns:r="http://schemas.openxmlformats.org/officeDocument/2006/relationships" xmlns:m="http://schemas.openxmlformats.org/officeDocument/2006/math" xmlns:v="urn:schemas-microsoft-com:vml" xmlns:wp14="http://schemas.microsoft.com/office/word/2010/wordprocessingDrawing" xmlns:wp="http://schemas.openxmlformats.org/drawingml/2006/wordprocessingDrawing" xmlns:w10="urn:schemas-microsoft-com:office:word" xmlns:w="http://schemas.openxmlformats.org/wordprocessingml/2006/main" xmlns:w14="http://schemas.microsoft.com/office/word/2010/wordml" xmlns:wpg="http://schemas.microsoft.com/office/word/2010/wordprocessingGroup" xmlns:wpi="http://schemas.microsoft.com/office/word/2010/wordprocessingInk" xmlns:wne="http://schemas.microsoft.com/office/word/2006/wordml" xmlns:wps="http://schemas.microsoft.com/office/word/2010/wordprocessingShape" mc:Ignorable="w14 wp14">
+  <w:endnote w:type="separator" w:id="-1">
+    <w:p>
+      <w:r>
+        <w:separator/>
+      </w:r>
+    </w:p>
+  </w:endnote>
+  <w:endnote w:type="continuationSeparator" w:id="0">
+    <w:p>
+      <w:r>
+        <w:continuationSeparator/>
+      </w:r>
+    </w:p>
+  </w:endnote>
+</w:endnotes>
+</file>
+
+<file path=word/footnotes.xml><?xml version="1.0" encoding="utf-8"?>
+<w:footnotes xmlns:wpc="http://schemas.microsoft.com/office/word/2010/wordprocessingCanvas" xmlns:mc="http://schemas.openxmlformats.org/markup-compatibility/2006" xmlns:o="urn:schemas-microsoft-com:office:office" xmlns:r="http://schemas.openxmlformats.org/officeDocument/2006/relationships" xmlns:m="http://schemas.openxmlformats.org/officeDocument/2006/math" xmlns:v="urn:schemas-microsoft-com:vml" xmlns:wp14="http://schemas.microsoft.com/office/word/2010/wordprocessingDrawing" xmlns:wp="http://schemas.openxmlformats.org/drawingml/2006/wordprocessingDrawing" xmlns:w10="urn:schemas-microsoft-com:office:word" xmlns:w="http://schemas.openxmlformats.org/wordprocessingml/2006/main" xmlns:w14="http://schemas.microsoft.com/office/word/2010/wordml" xmlns:wpg="http://schemas.microsoft.com/office/word/2010/wordprocessingGroup" xmlns:wpi="http://schemas.microsoft.com/office/word/2010/wordprocessingInk" xmlns:wne="http://schemas.microsoft.com/office/word/2006/wordml" xmlns:wps="http://schemas.microsoft.com/office/word/2010/wordprocessingShape" mc:Ignorable="w14 wp14">
+  <w:footnote w:type="separator" w:id="-1">
+    <w:p>
+      <w:r>
+        <w:separator/>
+      </w:r>
+    </w:p>
+  </w:footnote>
+  <w:footnote w:type="continuationSeparator" w:id="0">
+    <w:p>
+      <w:r>
+        <w:continuationSeparator/>
+      </w:r>
+    </w:p>
+  </w:footnote>
+</w:footnotes>
 </file>
 
 <file path=word/numbering.xml><?xml version="1.0" encoding="utf-8"?>
@@ -1373,6 +3887,42 @@
       <w:szCs w:val="18"/>
     </w:rPr>
   </w:style>
+  <w:style w:type="paragraph" w:styleId="FootnoteText">
+    <w:name w:val="footnote text"/>
+    <w:basedOn w:val="Normal"/>
+    <w:link w:val="FootnoteTextChar"/>
+    <w:uiPriority w:val="99"/>
+    <w:semiHidden/>
+    <w:unhideWhenUsed/>
+    <w:rsid w:val="00AC6C7E"/>
+    <w:rPr>
+      <w:sz w:val="20"/>
+      <w:szCs w:val="20"/>
+    </w:rPr>
+  </w:style>
+  <w:style w:type="character" w:customStyle="1" w:styleId="FootnoteTextChar">
+    <w:name w:val="Footnote Text Char"/>
+    <w:basedOn w:val="DefaultParagraphFont"/>
+    <w:link w:val="FootnoteText"/>
+    <w:uiPriority w:val="99"/>
+    <w:semiHidden/>
+    <w:rsid w:val="00AC6C7E"/>
+    <w:rPr>
+      <w:sz w:val="20"/>
+      <w:szCs w:val="20"/>
+    </w:rPr>
+  </w:style>
+  <w:style w:type="character" w:styleId="FootnoteReference">
+    <w:name w:val="footnote reference"/>
+    <w:basedOn w:val="DefaultParagraphFont"/>
+    <w:uiPriority w:val="99"/>
+    <w:semiHidden/>
+    <w:unhideWhenUsed/>
+    <w:rsid w:val="00AC6C7E"/>
+    <w:rPr>
+      <w:vertAlign w:val="superscript"/>
+    </w:rPr>
+  </w:style>
 </w:styles>
 </file>
 
@@ -1622,6 +4172,42 @@
       <w:rFonts w:ascii="Lucida Grande" w:hAnsi="Lucida Grande" w:cs="Lucida Grande"/>
       <w:sz w:val="18"/>
       <w:szCs w:val="18"/>
+    </w:rPr>
+  </w:style>
+  <w:style w:type="paragraph" w:styleId="FootnoteText">
+    <w:name w:val="footnote text"/>
+    <w:basedOn w:val="Normal"/>
+    <w:link w:val="FootnoteTextChar"/>
+    <w:uiPriority w:val="99"/>
+    <w:semiHidden/>
+    <w:unhideWhenUsed/>
+    <w:rsid w:val="00AC6C7E"/>
+    <w:rPr>
+      <w:sz w:val="20"/>
+      <w:szCs w:val="20"/>
+    </w:rPr>
+  </w:style>
+  <w:style w:type="character" w:customStyle="1" w:styleId="FootnoteTextChar">
+    <w:name w:val="Footnote Text Char"/>
+    <w:basedOn w:val="DefaultParagraphFont"/>
+    <w:link w:val="FootnoteText"/>
+    <w:uiPriority w:val="99"/>
+    <w:semiHidden/>
+    <w:rsid w:val="00AC6C7E"/>
+    <w:rPr>
+      <w:sz w:val="20"/>
+      <w:szCs w:val="20"/>
+    </w:rPr>
+  </w:style>
+  <w:style w:type="character" w:styleId="FootnoteReference">
+    <w:name w:val="footnote reference"/>
+    <w:basedOn w:val="DefaultParagraphFont"/>
+    <w:uiPriority w:val="99"/>
+    <w:semiHidden/>
+    <w:unhideWhenUsed/>
+    <w:rsid w:val="00AC6C7E"/>
+    <w:rPr>
+      <w:vertAlign w:val="superscript"/>
     </w:rPr>
   </w:style>
 </w:styles>
@@ -1952,7 +4538,7 @@
 </file>
 
 <file path=customXml/itemProps1.xml><?xml version="1.0" encoding="utf-8"?>
-<ds:datastoreItem xmlns:ds="http://schemas.openxmlformats.org/officeDocument/2006/customXml" ds:itemID="{5B04A9F6-C548-479F-BBAB-2D9F99724E8A}">
+<ds:datastoreItem xmlns:ds="http://schemas.openxmlformats.org/officeDocument/2006/customXml" ds:itemID="{0FAFE007-CB37-4253-976A-5E9B14B4C47D}">
   <ds:schemaRefs>
     <ds:schemaRef ds:uri="http://schemas.openxmlformats.org/officeDocument/2006/bibliography"/>
   </ds:schemaRefs>

</xml_diff>

<commit_message>
updating requirements priority and removing old req document
</commit_message>
<xml_diff>
--- a/Tardis-box_Part2.docx
+++ b/Tardis-box_Part2.docx
@@ -105,7 +105,7 @@
         <w:autoSpaceDE w:val="0"/>
         <w:autoSpaceDN w:val="0"/>
         <w:adjustRightInd w:val="0"/>
-        <w:ind w:right="720"/>
+        <w:ind w:left="180" w:right="720"/>
         <w:rPr>
           <w:rFonts w:ascii="Cambria" w:hAnsi="Cambria" w:cs="Cambria"/>
           <w:color w:val="1D1D1D"/>
@@ -131,6 +131,88 @@
           <w:color w:val="1D1D1D"/>
         </w:rPr>
         <w:t xml:space="preserve"> this account, if all borrowed media has been checked in. </w:t>
+      </w:r>
+    </w:p>
+    <w:p>
+      <w:pPr>
+        <w:widowControl w:val="0"/>
+        <w:autoSpaceDE w:val="0"/>
+        <w:autoSpaceDN w:val="0"/>
+        <w:adjustRightInd w:val="0"/>
+        <w:ind w:left="180" w:right="720"/>
+        <w:rPr>
+          <w:rFonts w:ascii="Cambria" w:hAnsi="Cambria" w:cs="Cambria"/>
+          <w:color w:val="1D1D1D"/>
+        </w:rPr>
+      </w:pPr>
+    </w:p>
+    <w:p>
+      <w:pPr>
+        <w:widowControl w:val="0"/>
+        <w:autoSpaceDE w:val="0"/>
+        <w:autoSpaceDN w:val="0"/>
+        <w:adjustRightInd w:val="0"/>
+        <w:ind w:left="180" w:right="720"/>
+        <w:rPr>
+          <w:rFonts w:ascii="Cambria" w:hAnsi="Cambria" w:cs="Cambria"/>
+          <w:color w:val="1D1D1D"/>
+        </w:rPr>
+      </w:pPr>
+      <w:r>
+        <w:rPr>
+          <w:rFonts w:ascii="Cambria" w:hAnsi="Cambria" w:cs="Cambria"/>
+          <w:color w:val="1D1D1D"/>
+        </w:rPr>
+        <w:t>A registered user may view and sort the available media with the option to check-out an item. If the requested media is unavailable, the request will be waitlisted to be checked out to the user as soon as it is available.</w:t>
+      </w:r>
+    </w:p>
+    <w:p>
+      <w:pPr>
+        <w:widowControl w:val="0"/>
+        <w:autoSpaceDE w:val="0"/>
+        <w:autoSpaceDN w:val="0"/>
+        <w:adjustRightInd w:val="0"/>
+        <w:ind w:left="180" w:right="720"/>
+        <w:rPr>
+          <w:rFonts w:ascii="Cambria" w:hAnsi="Cambria" w:cs="Cambria"/>
+          <w:color w:val="1D1D1D"/>
+        </w:rPr>
+      </w:pPr>
+    </w:p>
+    <w:p>
+      <w:pPr>
+        <w:widowControl w:val="0"/>
+        <w:autoSpaceDE w:val="0"/>
+        <w:autoSpaceDN w:val="0"/>
+        <w:adjustRightInd w:val="0"/>
+        <w:ind w:left="180" w:right="720"/>
+        <w:rPr>
+          <w:rFonts w:ascii="Cambria" w:hAnsi="Cambria" w:cs="Cambria"/>
+          <w:color w:val="1D1D1D"/>
+        </w:rPr>
+      </w:pPr>
+      <w:r>
+        <w:rPr>
+          <w:rFonts w:ascii="Cambria" w:hAnsi="Cambria" w:cs="Cambria"/>
+          <w:color w:val="1D1D1D"/>
+        </w:rPr>
+        <w:t>An administrator may view and sort the media</w:t>
+      </w:r>
+      <w:proofErr w:type="gramStart"/>
+      <w:r>
+        <w:rPr>
+          <w:rFonts w:ascii="Cambria" w:hAnsi="Cambria" w:cs="Cambria"/>
+          <w:color w:val="1D1D1D"/>
+        </w:rPr>
+        <w:t>..</w:t>
+      </w:r>
+      <w:proofErr w:type="gramEnd"/>
+      <w:r>
+        <w:rPr>
+          <w:rFonts w:ascii="Cambria" w:hAnsi="Cambria" w:cs="Cambria"/>
+          <w:color w:val="1D1D1D"/>
+        </w:rPr>
+        <w:t xml:space="preserve"> Only an admin can add and delete media. An administrator can delete a user account, if necessary and can handle overdue items.</w:t>
       </w:r>
     </w:p>
     <w:p>
@@ -148,94 +230,10 @@
     </w:p>
     <w:p>
       <w:pPr>
-        <w:widowControl w:val="0"/>
-        <w:autoSpaceDE w:val="0"/>
-        <w:autoSpaceDN w:val="0"/>
-        <w:adjustRightInd w:val="0"/>
-        <w:ind w:right="720"/>
-        <w:rPr>
-          <w:rFonts w:ascii="Cambria" w:hAnsi="Cambria" w:cs="Cambria"/>
-          <w:color w:val="1D1D1D"/>
-        </w:rPr>
-      </w:pPr>
-      <w:r>
-        <w:rPr>
-          <w:rFonts w:ascii="Cambria" w:hAnsi="Cambria" w:cs="Cambria"/>
-          <w:color w:val="1D1D1D"/>
-        </w:rPr>
-        <w:t>A registered user may view and sort the available media with the option to check-out an item. If the requested media is unavailable, the request will be waitlisted to be checked out to the user as soon as it is available.</w:t>
-      </w:r>
-    </w:p>
-    <w:p>
-      <w:pPr>
-        <w:widowControl w:val="0"/>
-        <w:autoSpaceDE w:val="0"/>
-        <w:autoSpaceDN w:val="0"/>
-        <w:adjustRightInd w:val="0"/>
-        <w:ind w:right="720"/>
-        <w:rPr>
-          <w:rFonts w:ascii="Cambria" w:hAnsi="Cambria" w:cs="Cambria"/>
-          <w:color w:val="1D1D1D"/>
-        </w:rPr>
-      </w:pPr>
-    </w:p>
-    <w:p>
-      <w:pPr>
-        <w:widowControl w:val="0"/>
-        <w:autoSpaceDE w:val="0"/>
-        <w:autoSpaceDN w:val="0"/>
-        <w:adjustRightInd w:val="0"/>
-        <w:ind w:right="720"/>
-        <w:rPr>
-          <w:rFonts w:ascii="Cambria" w:hAnsi="Cambria" w:cs="Cambria"/>
-          <w:color w:val="1D1D1D"/>
-        </w:rPr>
-      </w:pPr>
-      <w:r>
-        <w:rPr>
-          <w:rFonts w:ascii="Cambria" w:hAnsi="Cambria" w:cs="Cambria"/>
-          <w:color w:val="1D1D1D"/>
-        </w:rPr>
-        <w:t>An administrator may view and sort the media</w:t>
-      </w:r>
-      <w:proofErr w:type="gramStart"/>
-      <w:r>
-        <w:rPr>
-          <w:rFonts w:ascii="Cambria" w:hAnsi="Cambria" w:cs="Cambria"/>
-          <w:color w:val="1D1D1D"/>
-        </w:rPr>
-        <w:t>..</w:t>
-      </w:r>
-      <w:proofErr w:type="gramEnd"/>
-      <w:r>
-        <w:rPr>
-          <w:rFonts w:ascii="Cambria" w:hAnsi="Cambria" w:cs="Cambria"/>
-          <w:color w:val="1D1D1D"/>
-        </w:rPr>
-        <w:t xml:space="preserve"> Only an admin can add and delete media. An administrator can delete a user account, if necessary and can handle overdue items.</w:t>
-      </w:r>
-    </w:p>
-    <w:p>
-      <w:pPr>
-        <w:widowControl w:val="0"/>
-        <w:autoSpaceDE w:val="0"/>
-        <w:autoSpaceDN w:val="0"/>
-        <w:adjustRightInd w:val="0"/>
-        <w:ind w:right="720"/>
-        <w:rPr>
-          <w:rFonts w:ascii="Cambria" w:hAnsi="Cambria" w:cs="Cambria"/>
-          <w:color w:val="1D1D1D"/>
-        </w:rPr>
-      </w:pPr>
-    </w:p>
-    <w:p>
-      <w:pPr>
         <w:rPr>
           <w:rFonts w:cs="Arial"/>
         </w:rPr>
       </w:pPr>
-      <w:bookmarkStart w:id="0" w:name="_GoBack"/>
-      <w:bookmarkEnd w:id="0"/>
     </w:p>
     <w:p>
       <w:pPr>
@@ -263,7 +261,7 @@
       <w:tblPr>
         <w:tblStyle w:val="TableGrid"/>
         <w:tblW w:w="0" w:type="auto"/>
-        <w:tblInd w:w="18" w:type="dxa"/>
+        <w:tblInd w:w="288" w:type="dxa"/>
         <w:tblLook w:val="04A0" w:firstRow="1" w:lastRow="0" w:firstColumn="1" w:lastColumn="0" w:noHBand="0" w:noVBand="1"/>
       </w:tblPr>
       <w:tblGrid>
@@ -281,6 +279,7 @@
           </w:tcPr>
           <w:p>
             <w:pPr>
+              <w:keepNext/>
               <w:rPr>
                 <w:rFonts w:asciiTheme="majorHAnsi" w:hAnsiTheme="majorHAnsi"/>
                 <w:b/>
@@ -310,6 +309,7 @@
           </w:tcPr>
           <w:p>
             <w:pPr>
+              <w:keepNext/>
               <w:rPr>
                 <w:rFonts w:asciiTheme="majorHAnsi" w:hAnsiTheme="majorHAnsi"/>
                 <w:b/>
@@ -330,6 +330,7 @@
           </w:tcPr>
           <w:p>
             <w:pPr>
+              <w:keepNext/>
               <w:rPr>
                 <w:rFonts w:asciiTheme="majorHAnsi" w:hAnsiTheme="majorHAnsi"/>
                 <w:b/>
@@ -350,6 +351,7 @@
           </w:tcPr>
           <w:p>
             <w:pPr>
+              <w:keepNext/>
               <w:rPr>
                 <w:rFonts w:asciiTheme="majorHAnsi" w:hAnsiTheme="majorHAnsi"/>
                 <w:b/>
@@ -370,6 +372,7 @@
           </w:tcPr>
           <w:p>
             <w:pPr>
+              <w:keepNext/>
               <w:rPr>
                 <w:rFonts w:asciiTheme="majorHAnsi" w:hAnsiTheme="majorHAnsi"/>
                 <w:b/>
@@ -390,6 +393,7 @@
           </w:tcPr>
           <w:p>
             <w:pPr>
+              <w:keepNext/>
               <w:rPr>
                 <w:rFonts w:asciiTheme="majorHAnsi" w:hAnsiTheme="majorHAnsi"/>
                 <w:b/>
@@ -409,9 +413,11 @@
         <w:tc>
           <w:tcPr>
             <w:tcW w:w="824" w:type="dxa"/>
-          </w:tcPr>
-          <w:p>
-            <w:pPr>
+            <w:vAlign w:val="center"/>
+          </w:tcPr>
+          <w:p>
+            <w:pPr>
+              <w:keepNext/>
               <w:rPr>
                 <w:rFonts w:asciiTheme="majorHAnsi" w:hAnsiTheme="majorHAnsi"/>
               </w:rPr>
@@ -427,9 +433,11 @@
         <w:tc>
           <w:tcPr>
             <w:tcW w:w="3526" w:type="dxa"/>
-          </w:tcPr>
-          <w:p>
-            <w:pPr>
+            <w:vAlign w:val="center"/>
+          </w:tcPr>
+          <w:p>
+            <w:pPr>
+              <w:keepNext/>
               <w:rPr>
                 <w:rFonts w:asciiTheme="majorHAnsi" w:hAnsiTheme="majorHAnsi"/>
               </w:rPr>
@@ -445,10 +453,11 @@
         <w:tc>
           <w:tcPr>
             <w:tcW w:w="1474" w:type="dxa"/>
-            <w:vAlign w:val="bottom"/>
-          </w:tcPr>
-          <w:p>
-            <w:pPr>
+            <w:vAlign w:val="center"/>
+          </w:tcPr>
+          <w:p>
+            <w:pPr>
+              <w:keepNext/>
               <w:rPr>
                 <w:rFonts w:asciiTheme="majorHAnsi" w:hAnsiTheme="majorHAnsi"/>
               </w:rPr>
@@ -464,10 +473,11 @@
         <w:tc>
           <w:tcPr>
             <w:tcW w:w="1687" w:type="dxa"/>
-            <w:vAlign w:val="bottom"/>
-          </w:tcPr>
-          <w:p>
-            <w:pPr>
+            <w:vAlign w:val="center"/>
+          </w:tcPr>
+          <w:p>
+            <w:pPr>
+              <w:keepNext/>
               <w:rPr>
                 <w:rFonts w:asciiTheme="majorHAnsi" w:hAnsiTheme="majorHAnsi"/>
               </w:rPr>
@@ -483,19 +493,20 @@
         <w:tc>
           <w:tcPr>
             <w:tcW w:w="1278" w:type="dxa"/>
-            <w:vAlign w:val="bottom"/>
-          </w:tcPr>
-          <w:p>
-            <w:pPr>
-              <w:rPr>
-                <w:rFonts w:asciiTheme="majorHAnsi" w:hAnsiTheme="majorHAnsi"/>
-              </w:rPr>
-            </w:pPr>
-            <w:r>
-              <w:rPr>
-                <w:rFonts w:asciiTheme="majorHAnsi" w:hAnsiTheme="majorHAnsi"/>
-              </w:rPr>
-              <w:t>Critical</w:t>
+            <w:vAlign w:val="center"/>
+          </w:tcPr>
+          <w:p>
+            <w:pPr>
+              <w:keepNext/>
+              <w:rPr>
+                <w:rFonts w:asciiTheme="majorHAnsi" w:hAnsiTheme="majorHAnsi"/>
+              </w:rPr>
+            </w:pPr>
+            <w:r>
+              <w:rPr>
+                <w:rFonts w:asciiTheme="majorHAnsi" w:hAnsiTheme="majorHAnsi"/>
+              </w:rPr>
+              <w:t>Medium</w:t>
             </w:r>
           </w:p>
         </w:tc>
@@ -504,9 +515,11 @@
         <w:tc>
           <w:tcPr>
             <w:tcW w:w="824" w:type="dxa"/>
-          </w:tcPr>
-          <w:p>
-            <w:pPr>
+            <w:vAlign w:val="center"/>
+          </w:tcPr>
+          <w:p>
+            <w:pPr>
+              <w:keepNext/>
               <w:rPr>
                 <w:rFonts w:asciiTheme="majorHAnsi" w:hAnsiTheme="majorHAnsi"/>
               </w:rPr>
@@ -522,9 +535,11 @@
         <w:tc>
           <w:tcPr>
             <w:tcW w:w="3526" w:type="dxa"/>
-          </w:tcPr>
-          <w:p>
-            <w:pPr>
+            <w:vAlign w:val="center"/>
+          </w:tcPr>
+          <w:p>
+            <w:pPr>
+              <w:keepNext/>
               <w:rPr>
                 <w:rFonts w:asciiTheme="majorHAnsi" w:hAnsiTheme="majorHAnsi"/>
               </w:rPr>
@@ -540,10 +555,11 @@
         <w:tc>
           <w:tcPr>
             <w:tcW w:w="1474" w:type="dxa"/>
-            <w:vAlign w:val="bottom"/>
-          </w:tcPr>
-          <w:p>
-            <w:pPr>
+            <w:vAlign w:val="center"/>
+          </w:tcPr>
+          <w:p>
+            <w:pPr>
+              <w:keepNext/>
               <w:rPr>
                 <w:rFonts w:asciiTheme="majorHAnsi" w:hAnsiTheme="majorHAnsi"/>
               </w:rPr>
@@ -559,10 +575,11 @@
         <w:tc>
           <w:tcPr>
             <w:tcW w:w="1687" w:type="dxa"/>
-            <w:vAlign w:val="bottom"/>
-          </w:tcPr>
-          <w:p>
-            <w:pPr>
+            <w:vAlign w:val="center"/>
+          </w:tcPr>
+          <w:p>
+            <w:pPr>
+              <w:keepNext/>
               <w:rPr>
                 <w:rFonts w:asciiTheme="majorHAnsi" w:hAnsiTheme="majorHAnsi"/>
               </w:rPr>
@@ -578,19 +595,20 @@
         <w:tc>
           <w:tcPr>
             <w:tcW w:w="1278" w:type="dxa"/>
-            <w:vAlign w:val="bottom"/>
-          </w:tcPr>
-          <w:p>
-            <w:pPr>
-              <w:rPr>
-                <w:rFonts w:asciiTheme="majorHAnsi" w:hAnsiTheme="majorHAnsi"/>
-              </w:rPr>
-            </w:pPr>
-            <w:r>
-              <w:rPr>
-                <w:rFonts w:asciiTheme="majorHAnsi" w:hAnsiTheme="majorHAnsi"/>
-              </w:rPr>
-              <w:t>High</w:t>
+            <w:vAlign w:val="center"/>
+          </w:tcPr>
+          <w:p>
+            <w:pPr>
+              <w:keepNext/>
+              <w:rPr>
+                <w:rFonts w:asciiTheme="majorHAnsi" w:hAnsiTheme="majorHAnsi"/>
+              </w:rPr>
+            </w:pPr>
+            <w:r>
+              <w:rPr>
+                <w:rFonts w:asciiTheme="majorHAnsi" w:hAnsiTheme="majorHAnsi"/>
+              </w:rPr>
+              <w:t>Medium</w:t>
             </w:r>
           </w:p>
         </w:tc>
@@ -599,9 +617,11 @@
         <w:tc>
           <w:tcPr>
             <w:tcW w:w="824" w:type="dxa"/>
-          </w:tcPr>
-          <w:p>
-            <w:pPr>
+            <w:vAlign w:val="center"/>
+          </w:tcPr>
+          <w:p>
+            <w:pPr>
+              <w:keepNext/>
               <w:rPr>
                 <w:rFonts w:asciiTheme="majorHAnsi" w:hAnsiTheme="majorHAnsi"/>
               </w:rPr>
@@ -617,9 +637,11 @@
         <w:tc>
           <w:tcPr>
             <w:tcW w:w="3526" w:type="dxa"/>
-          </w:tcPr>
-          <w:p>
-            <w:pPr>
+            <w:vAlign w:val="center"/>
+          </w:tcPr>
+          <w:p>
+            <w:pPr>
+              <w:keepNext/>
               <w:rPr>
                 <w:rFonts w:asciiTheme="majorHAnsi" w:hAnsiTheme="majorHAnsi"/>
               </w:rPr>
@@ -635,10 +657,11 @@
         <w:tc>
           <w:tcPr>
             <w:tcW w:w="1474" w:type="dxa"/>
-            <w:vAlign w:val="bottom"/>
-          </w:tcPr>
-          <w:p>
-            <w:pPr>
+            <w:vAlign w:val="center"/>
+          </w:tcPr>
+          <w:p>
+            <w:pPr>
+              <w:keepNext/>
               <w:rPr>
                 <w:rFonts w:asciiTheme="majorHAnsi" w:hAnsiTheme="majorHAnsi"/>
               </w:rPr>
@@ -654,10 +677,11 @@
         <w:tc>
           <w:tcPr>
             <w:tcW w:w="1687" w:type="dxa"/>
-            <w:vAlign w:val="bottom"/>
-          </w:tcPr>
-          <w:p>
-            <w:pPr>
+            <w:vAlign w:val="center"/>
+          </w:tcPr>
+          <w:p>
+            <w:pPr>
+              <w:keepNext/>
               <w:rPr>
                 <w:rFonts w:asciiTheme="majorHAnsi" w:hAnsiTheme="majorHAnsi"/>
               </w:rPr>
@@ -673,10 +697,11 @@
         <w:tc>
           <w:tcPr>
             <w:tcW w:w="1278" w:type="dxa"/>
-            <w:vAlign w:val="bottom"/>
-          </w:tcPr>
-          <w:p>
-            <w:pPr>
+            <w:vAlign w:val="center"/>
+          </w:tcPr>
+          <w:p>
+            <w:pPr>
+              <w:keepNext/>
               <w:rPr>
                 <w:rFonts w:asciiTheme="majorHAnsi" w:hAnsiTheme="majorHAnsi"/>
               </w:rPr>
@@ -691,13 +716,6 @@
         </w:tc>
       </w:tr>
     </w:tbl>
-    <w:p>
-      <w:pPr>
-        <w:rPr>
-          <w:rFonts w:asciiTheme="majorHAnsi" w:hAnsiTheme="majorHAnsi"/>
-        </w:rPr>
-      </w:pPr>
-    </w:p>
     <w:p>
       <w:pPr>
         <w:rPr>
@@ -709,6 +727,7 @@
       <w:tblPr>
         <w:tblStyle w:val="TableGrid"/>
         <w:tblW w:w="0" w:type="auto"/>
+        <w:tblInd w:w="198" w:type="dxa"/>
         <w:tblLayout w:type="fixed"/>
         <w:tblLook w:val="04A0" w:firstRow="1" w:lastRow="0" w:firstColumn="1" w:lastColumn="0" w:noHBand="0" w:noVBand="1"/>
       </w:tblPr>
@@ -727,11 +746,20 @@
           </w:tcPr>
           <w:p>
             <w:pPr>
-              <w:rPr>
-                <w:rFonts w:asciiTheme="majorHAnsi" w:hAnsiTheme="majorHAnsi"/>
-                <w:b/>
-              </w:rPr>
-            </w:pPr>
+              <w:keepNext/>
+              <w:widowControl w:val="0"/>
+              <w:rPr>
+                <w:rFonts w:asciiTheme="majorHAnsi" w:hAnsiTheme="majorHAnsi"/>
+                <w:b/>
+              </w:rPr>
+            </w:pPr>
+            <w:r>
+              <w:rPr>
+                <w:rFonts w:asciiTheme="majorHAnsi" w:hAnsiTheme="majorHAnsi"/>
+              </w:rPr>
+              <w:lastRenderedPageBreak/>
+              <w:br w:type="page"/>
+            </w:r>
             <w:r>
               <w:rPr>
                 <w:rFonts w:asciiTheme="majorHAnsi" w:hAnsiTheme="majorHAnsi"/>
@@ -756,6 +784,8 @@
           </w:tcPr>
           <w:p>
             <w:pPr>
+              <w:keepNext/>
+              <w:widowControl w:val="0"/>
               <w:rPr>
                 <w:rFonts w:asciiTheme="majorHAnsi" w:hAnsiTheme="majorHAnsi"/>
                 <w:b/>
@@ -776,6 +806,8 @@
           </w:tcPr>
           <w:p>
             <w:pPr>
+              <w:keepNext/>
+              <w:widowControl w:val="0"/>
               <w:rPr>
                 <w:rFonts w:asciiTheme="majorHAnsi" w:hAnsiTheme="majorHAnsi"/>
                 <w:b/>
@@ -796,6 +828,8 @@
           </w:tcPr>
           <w:p>
             <w:pPr>
+              <w:keepNext/>
+              <w:widowControl w:val="0"/>
               <w:rPr>
                 <w:rFonts w:asciiTheme="majorHAnsi" w:hAnsiTheme="majorHAnsi"/>
                 <w:b/>
@@ -816,6 +850,8 @@
           </w:tcPr>
           <w:p>
             <w:pPr>
+              <w:keepNext/>
+              <w:widowControl w:val="0"/>
               <w:rPr>
                 <w:rFonts w:asciiTheme="majorHAnsi" w:hAnsiTheme="majorHAnsi"/>
                 <w:b/>
@@ -836,6 +872,8 @@
           </w:tcPr>
           <w:p>
             <w:pPr>
+              <w:keepNext/>
+              <w:widowControl w:val="0"/>
               <w:rPr>
                 <w:rFonts w:asciiTheme="majorHAnsi" w:hAnsiTheme="majorHAnsi"/>
                 <w:b/>
@@ -855,9 +893,12 @@
         <w:tc>
           <w:tcPr>
             <w:tcW w:w="918" w:type="dxa"/>
-          </w:tcPr>
-          <w:p>
-            <w:pPr>
+            <w:vAlign w:val="center"/>
+          </w:tcPr>
+          <w:p>
+            <w:pPr>
+              <w:keepNext/>
+              <w:widowControl w:val="0"/>
               <w:rPr>
                 <w:rFonts w:asciiTheme="majorHAnsi" w:hAnsiTheme="majorHAnsi"/>
               </w:rPr>
@@ -873,9 +914,12 @@
         <w:tc>
           <w:tcPr>
             <w:tcW w:w="3510" w:type="dxa"/>
-          </w:tcPr>
-          <w:p>
-            <w:pPr>
+            <w:vAlign w:val="center"/>
+          </w:tcPr>
+          <w:p>
+            <w:pPr>
+              <w:keepNext/>
+              <w:widowControl w:val="0"/>
               <w:rPr>
                 <w:rFonts w:asciiTheme="majorHAnsi" w:hAnsiTheme="majorHAnsi"/>
               </w:rPr>
@@ -891,10 +935,12 @@
         <w:tc>
           <w:tcPr>
             <w:tcW w:w="1211" w:type="dxa"/>
-            <w:vAlign w:val="bottom"/>
-          </w:tcPr>
-          <w:p>
-            <w:pPr>
+            <w:vAlign w:val="center"/>
+          </w:tcPr>
+          <w:p>
+            <w:pPr>
+              <w:keepNext/>
+              <w:widowControl w:val="0"/>
               <w:rPr>
                 <w:rFonts w:asciiTheme="majorHAnsi" w:hAnsiTheme="majorHAnsi"/>
               </w:rPr>
@@ -910,10 +956,12 @@
         <w:tc>
           <w:tcPr>
             <w:tcW w:w="1939" w:type="dxa"/>
-            <w:vAlign w:val="bottom"/>
-          </w:tcPr>
-          <w:p>
-            <w:pPr>
+            <w:vAlign w:val="center"/>
+          </w:tcPr>
+          <w:p>
+            <w:pPr>
+              <w:keepNext/>
+              <w:widowControl w:val="0"/>
               <w:rPr>
                 <w:rFonts w:asciiTheme="majorHAnsi" w:hAnsiTheme="majorHAnsi"/>
               </w:rPr>
@@ -929,10 +977,12 @@
         <w:tc>
           <w:tcPr>
             <w:tcW w:w="1278" w:type="dxa"/>
-            <w:vAlign w:val="bottom"/>
-          </w:tcPr>
-          <w:p>
-            <w:pPr>
+            <w:vAlign w:val="center"/>
+          </w:tcPr>
+          <w:p>
+            <w:pPr>
+              <w:keepNext/>
+              <w:widowControl w:val="0"/>
               <w:rPr>
                 <w:rFonts w:asciiTheme="majorHAnsi" w:hAnsiTheme="majorHAnsi"/>
               </w:rPr>
@@ -950,9 +1000,12 @@
         <w:tc>
           <w:tcPr>
             <w:tcW w:w="918" w:type="dxa"/>
-          </w:tcPr>
-          <w:p>
-            <w:pPr>
+            <w:vAlign w:val="center"/>
+          </w:tcPr>
+          <w:p>
+            <w:pPr>
+              <w:keepNext/>
+              <w:widowControl w:val="0"/>
               <w:rPr>
                 <w:rFonts w:asciiTheme="majorHAnsi" w:hAnsiTheme="majorHAnsi"/>
               </w:rPr>
@@ -968,9 +1021,12 @@
         <w:tc>
           <w:tcPr>
             <w:tcW w:w="3510" w:type="dxa"/>
-          </w:tcPr>
-          <w:p>
-            <w:pPr>
+            <w:vAlign w:val="center"/>
+          </w:tcPr>
+          <w:p>
+            <w:pPr>
+              <w:keepNext/>
+              <w:widowControl w:val="0"/>
               <w:rPr>
                 <w:rFonts w:asciiTheme="majorHAnsi" w:hAnsiTheme="majorHAnsi"/>
               </w:rPr>
@@ -986,10 +1042,12 @@
         <w:tc>
           <w:tcPr>
             <w:tcW w:w="1211" w:type="dxa"/>
-            <w:vAlign w:val="bottom"/>
-          </w:tcPr>
-          <w:p>
-            <w:pPr>
+            <w:vAlign w:val="center"/>
+          </w:tcPr>
+          <w:p>
+            <w:pPr>
+              <w:keepNext/>
+              <w:widowControl w:val="0"/>
               <w:rPr>
                 <w:rFonts w:asciiTheme="majorHAnsi" w:hAnsiTheme="majorHAnsi"/>
               </w:rPr>
@@ -1005,10 +1063,12 @@
         <w:tc>
           <w:tcPr>
             <w:tcW w:w="1939" w:type="dxa"/>
-            <w:vAlign w:val="bottom"/>
-          </w:tcPr>
-          <w:p>
-            <w:pPr>
+            <w:vAlign w:val="center"/>
+          </w:tcPr>
+          <w:p>
+            <w:pPr>
+              <w:keepNext/>
+              <w:widowControl w:val="0"/>
               <w:rPr>
                 <w:rFonts w:asciiTheme="majorHAnsi" w:hAnsiTheme="majorHAnsi"/>
               </w:rPr>
@@ -1024,19 +1084,21 @@
         <w:tc>
           <w:tcPr>
             <w:tcW w:w="1278" w:type="dxa"/>
-            <w:vAlign w:val="bottom"/>
-          </w:tcPr>
-          <w:p>
-            <w:pPr>
-              <w:rPr>
-                <w:rFonts w:asciiTheme="majorHAnsi" w:hAnsiTheme="majorHAnsi"/>
-              </w:rPr>
-            </w:pPr>
-            <w:r>
-              <w:rPr>
-                <w:rFonts w:asciiTheme="majorHAnsi" w:hAnsiTheme="majorHAnsi"/>
-              </w:rPr>
-              <w:t>Medium</w:t>
+            <w:vAlign w:val="center"/>
+          </w:tcPr>
+          <w:p>
+            <w:pPr>
+              <w:keepNext/>
+              <w:widowControl w:val="0"/>
+              <w:rPr>
+                <w:rFonts w:asciiTheme="majorHAnsi" w:hAnsiTheme="majorHAnsi"/>
+              </w:rPr>
+            </w:pPr>
+            <w:r>
+              <w:rPr>
+                <w:rFonts w:asciiTheme="majorHAnsi" w:hAnsiTheme="majorHAnsi"/>
+              </w:rPr>
+              <w:t>Low</w:t>
             </w:r>
           </w:p>
         </w:tc>
@@ -1045,9 +1107,12 @@
         <w:tc>
           <w:tcPr>
             <w:tcW w:w="918" w:type="dxa"/>
-          </w:tcPr>
-          <w:p>
-            <w:pPr>
+            <w:vAlign w:val="center"/>
+          </w:tcPr>
+          <w:p>
+            <w:pPr>
+              <w:keepNext/>
+              <w:widowControl w:val="0"/>
               <w:rPr>
                 <w:rFonts w:asciiTheme="majorHAnsi" w:hAnsiTheme="majorHAnsi"/>
               </w:rPr>
@@ -1063,9 +1128,12 @@
         <w:tc>
           <w:tcPr>
             <w:tcW w:w="3510" w:type="dxa"/>
-          </w:tcPr>
-          <w:p>
-            <w:pPr>
+            <w:vAlign w:val="center"/>
+          </w:tcPr>
+          <w:p>
+            <w:pPr>
+              <w:keepNext/>
+              <w:widowControl w:val="0"/>
               <w:rPr>
                 <w:rFonts w:asciiTheme="majorHAnsi" w:hAnsiTheme="majorHAnsi"/>
               </w:rPr>
@@ -1081,10 +1149,12 @@
         <w:tc>
           <w:tcPr>
             <w:tcW w:w="1211" w:type="dxa"/>
-            <w:vAlign w:val="bottom"/>
-          </w:tcPr>
-          <w:p>
-            <w:pPr>
+            <w:vAlign w:val="center"/>
+          </w:tcPr>
+          <w:p>
+            <w:pPr>
+              <w:keepNext/>
+              <w:widowControl w:val="0"/>
               <w:rPr>
                 <w:rFonts w:asciiTheme="majorHAnsi" w:hAnsiTheme="majorHAnsi"/>
               </w:rPr>
@@ -1100,10 +1170,12 @@
         <w:tc>
           <w:tcPr>
             <w:tcW w:w="1939" w:type="dxa"/>
-            <w:vAlign w:val="bottom"/>
-          </w:tcPr>
-          <w:p>
-            <w:pPr>
+            <w:vAlign w:val="center"/>
+          </w:tcPr>
+          <w:p>
+            <w:pPr>
+              <w:keepNext/>
+              <w:widowControl w:val="0"/>
               <w:rPr>
                 <w:rFonts w:asciiTheme="majorHAnsi" w:hAnsiTheme="majorHAnsi"/>
               </w:rPr>
@@ -1119,10 +1191,12 @@
         <w:tc>
           <w:tcPr>
             <w:tcW w:w="1278" w:type="dxa"/>
-            <w:vAlign w:val="bottom"/>
-          </w:tcPr>
-          <w:p>
-            <w:pPr>
+            <w:vAlign w:val="center"/>
+          </w:tcPr>
+          <w:p>
+            <w:pPr>
+              <w:keepNext/>
+              <w:widowControl w:val="0"/>
               <w:rPr>
                 <w:rFonts w:asciiTheme="majorHAnsi" w:hAnsiTheme="majorHAnsi"/>
               </w:rPr>
@@ -1140,9 +1214,12 @@
         <w:tc>
           <w:tcPr>
             <w:tcW w:w="918" w:type="dxa"/>
-          </w:tcPr>
-          <w:p>
-            <w:pPr>
+            <w:vAlign w:val="center"/>
+          </w:tcPr>
+          <w:p>
+            <w:pPr>
+              <w:keepNext/>
+              <w:widowControl w:val="0"/>
               <w:rPr>
                 <w:rFonts w:asciiTheme="majorHAnsi" w:hAnsiTheme="majorHAnsi"/>
               </w:rPr>
@@ -1158,9 +1235,12 @@
         <w:tc>
           <w:tcPr>
             <w:tcW w:w="3510" w:type="dxa"/>
-          </w:tcPr>
-          <w:p>
-            <w:pPr>
+            <w:vAlign w:val="center"/>
+          </w:tcPr>
+          <w:p>
+            <w:pPr>
+              <w:keepNext/>
+              <w:widowControl w:val="0"/>
               <w:rPr>
                 <w:rFonts w:asciiTheme="majorHAnsi" w:hAnsiTheme="majorHAnsi"/>
               </w:rPr>
@@ -1176,10 +1256,12 @@
         <w:tc>
           <w:tcPr>
             <w:tcW w:w="1211" w:type="dxa"/>
-            <w:vAlign w:val="bottom"/>
-          </w:tcPr>
-          <w:p>
-            <w:pPr>
+            <w:vAlign w:val="center"/>
+          </w:tcPr>
+          <w:p>
+            <w:pPr>
+              <w:keepNext/>
+              <w:widowControl w:val="0"/>
               <w:rPr>
                 <w:rFonts w:asciiTheme="majorHAnsi" w:hAnsiTheme="majorHAnsi"/>
               </w:rPr>
@@ -1195,10 +1277,12 @@
         <w:tc>
           <w:tcPr>
             <w:tcW w:w="1939" w:type="dxa"/>
-            <w:vAlign w:val="bottom"/>
-          </w:tcPr>
-          <w:p>
-            <w:pPr>
+            <w:vAlign w:val="center"/>
+          </w:tcPr>
+          <w:p>
+            <w:pPr>
+              <w:keepNext/>
+              <w:widowControl w:val="0"/>
               <w:rPr>
                 <w:rFonts w:asciiTheme="majorHAnsi" w:hAnsiTheme="majorHAnsi"/>
               </w:rPr>
@@ -1214,19 +1298,21 @@
         <w:tc>
           <w:tcPr>
             <w:tcW w:w="1278" w:type="dxa"/>
-            <w:vAlign w:val="bottom"/>
-          </w:tcPr>
-          <w:p>
-            <w:pPr>
-              <w:rPr>
-                <w:rFonts w:asciiTheme="majorHAnsi" w:hAnsiTheme="majorHAnsi"/>
-              </w:rPr>
-            </w:pPr>
-            <w:r>
-              <w:rPr>
-                <w:rFonts w:asciiTheme="majorHAnsi" w:hAnsiTheme="majorHAnsi"/>
-              </w:rPr>
-              <w:t>High</w:t>
+            <w:vAlign w:val="center"/>
+          </w:tcPr>
+          <w:p>
+            <w:pPr>
+              <w:keepNext/>
+              <w:widowControl w:val="0"/>
+              <w:rPr>
+                <w:rFonts w:asciiTheme="majorHAnsi" w:hAnsiTheme="majorHAnsi"/>
+              </w:rPr>
+            </w:pPr>
+            <w:r>
+              <w:rPr>
+                <w:rFonts w:asciiTheme="majorHAnsi" w:hAnsiTheme="majorHAnsi"/>
+              </w:rPr>
+              <w:t>Medium</w:t>
             </w:r>
           </w:p>
         </w:tc>
@@ -1235,9 +1321,12 @@
         <w:tc>
           <w:tcPr>
             <w:tcW w:w="918" w:type="dxa"/>
-          </w:tcPr>
-          <w:p>
-            <w:pPr>
+            <w:vAlign w:val="center"/>
+          </w:tcPr>
+          <w:p>
+            <w:pPr>
+              <w:keepNext/>
+              <w:widowControl w:val="0"/>
               <w:rPr>
                 <w:rFonts w:asciiTheme="majorHAnsi" w:hAnsiTheme="majorHAnsi"/>
               </w:rPr>
@@ -1253,44 +1342,41 @@
         <w:tc>
           <w:tcPr>
             <w:tcW w:w="3510" w:type="dxa"/>
-          </w:tcPr>
-          <w:p>
-            <w:pPr>
-              <w:rPr>
-                <w:rFonts w:asciiTheme="majorHAnsi" w:hAnsiTheme="majorHAnsi"/>
-              </w:rPr>
-            </w:pPr>
-            <w:r>
-              <w:rPr>
-                <w:rFonts w:asciiTheme="majorHAnsi" w:hAnsiTheme="majorHAnsi"/>
-              </w:rPr>
-              <w:t xml:space="preserve">A user can make a request to </w:t>
-            </w:r>
-            <w:r>
-              <w:rPr>
-                <w:rFonts w:asciiTheme="majorHAnsi" w:hAnsiTheme="majorHAnsi"/>
-              </w:rPr>
-              <w:lastRenderedPageBreak/>
-              <w:t>checkout media.</w:t>
+            <w:vAlign w:val="center"/>
+          </w:tcPr>
+          <w:p>
+            <w:pPr>
+              <w:keepNext/>
+              <w:widowControl w:val="0"/>
+              <w:rPr>
+                <w:rFonts w:asciiTheme="majorHAnsi" w:hAnsiTheme="majorHAnsi"/>
+              </w:rPr>
+            </w:pPr>
+            <w:r>
+              <w:rPr>
+                <w:rFonts w:asciiTheme="majorHAnsi" w:hAnsiTheme="majorHAnsi"/>
+              </w:rPr>
+              <w:t>A user can make a request to checkout media.</w:t>
             </w:r>
           </w:p>
         </w:tc>
         <w:tc>
           <w:tcPr>
             <w:tcW w:w="1211" w:type="dxa"/>
-            <w:vAlign w:val="bottom"/>
-          </w:tcPr>
-          <w:p>
-            <w:pPr>
-              <w:rPr>
-                <w:rFonts w:asciiTheme="majorHAnsi" w:hAnsiTheme="majorHAnsi"/>
-              </w:rPr>
-            </w:pPr>
-            <w:r>
-              <w:rPr>
-                <w:rFonts w:asciiTheme="majorHAnsi" w:hAnsiTheme="majorHAnsi"/>
-              </w:rPr>
-              <w:lastRenderedPageBreak/>
+            <w:vAlign w:val="center"/>
+          </w:tcPr>
+          <w:p>
+            <w:pPr>
+              <w:keepNext/>
+              <w:widowControl w:val="0"/>
+              <w:rPr>
+                <w:rFonts w:asciiTheme="majorHAnsi" w:hAnsiTheme="majorHAnsi"/>
+              </w:rPr>
+            </w:pPr>
+            <w:r>
+              <w:rPr>
+                <w:rFonts w:asciiTheme="majorHAnsi" w:hAnsiTheme="majorHAnsi"/>
+              </w:rPr>
               <w:t>Database</w:t>
             </w:r>
           </w:p>
@@ -1298,10 +1384,12 @@
         <w:tc>
           <w:tcPr>
             <w:tcW w:w="1939" w:type="dxa"/>
-            <w:vAlign w:val="bottom"/>
-          </w:tcPr>
-          <w:p>
-            <w:pPr>
+            <w:vAlign w:val="center"/>
+          </w:tcPr>
+          <w:p>
+            <w:pPr>
+              <w:keepNext/>
+              <w:widowControl w:val="0"/>
               <w:rPr>
                 <w:rFonts w:asciiTheme="majorHAnsi" w:hAnsiTheme="majorHAnsi"/>
               </w:rPr>
@@ -1317,10 +1405,12 @@
         <w:tc>
           <w:tcPr>
             <w:tcW w:w="1278" w:type="dxa"/>
-            <w:vAlign w:val="bottom"/>
-          </w:tcPr>
-          <w:p>
-            <w:pPr>
+            <w:vAlign w:val="center"/>
+          </w:tcPr>
+          <w:p>
+            <w:pPr>
+              <w:keepNext/>
+              <w:widowControl w:val="0"/>
               <w:rPr>
                 <w:rFonts w:asciiTheme="majorHAnsi" w:hAnsiTheme="majorHAnsi"/>
               </w:rPr>
@@ -1338,18 +1428,20 @@
         <w:tc>
           <w:tcPr>
             <w:tcW w:w="918" w:type="dxa"/>
-          </w:tcPr>
-          <w:p>
-            <w:pPr>
-              <w:rPr>
-                <w:rFonts w:asciiTheme="majorHAnsi" w:hAnsiTheme="majorHAnsi"/>
-              </w:rPr>
-            </w:pPr>
-            <w:r>
-              <w:rPr>
-                <w:rFonts w:asciiTheme="majorHAnsi" w:hAnsiTheme="majorHAnsi"/>
-              </w:rPr>
-              <w:lastRenderedPageBreak/>
+            <w:vAlign w:val="center"/>
+          </w:tcPr>
+          <w:p>
+            <w:pPr>
+              <w:keepNext/>
+              <w:widowControl w:val="0"/>
+              <w:rPr>
+                <w:rFonts w:asciiTheme="majorHAnsi" w:hAnsiTheme="majorHAnsi"/>
+              </w:rPr>
+            </w:pPr>
+            <w:r>
+              <w:rPr>
+                <w:rFonts w:asciiTheme="majorHAnsi" w:hAnsiTheme="majorHAnsi"/>
+              </w:rPr>
               <w:t>UR-06</w:t>
             </w:r>
           </w:p>
@@ -1357,9 +1449,12 @@
         <w:tc>
           <w:tcPr>
             <w:tcW w:w="3510" w:type="dxa"/>
-          </w:tcPr>
-          <w:p>
-            <w:pPr>
+            <w:vAlign w:val="center"/>
+          </w:tcPr>
+          <w:p>
+            <w:pPr>
+              <w:keepNext/>
+              <w:widowControl w:val="0"/>
               <w:rPr>
                 <w:rFonts w:asciiTheme="majorHAnsi" w:hAnsiTheme="majorHAnsi"/>
               </w:rPr>
@@ -1375,10 +1470,12 @@
         <w:tc>
           <w:tcPr>
             <w:tcW w:w="1211" w:type="dxa"/>
-            <w:vAlign w:val="bottom"/>
-          </w:tcPr>
-          <w:p>
-            <w:pPr>
+            <w:vAlign w:val="center"/>
+          </w:tcPr>
+          <w:p>
+            <w:pPr>
+              <w:keepNext/>
+              <w:widowControl w:val="0"/>
               <w:rPr>
                 <w:rFonts w:asciiTheme="majorHAnsi" w:hAnsiTheme="majorHAnsi"/>
               </w:rPr>
@@ -1394,10 +1491,12 @@
         <w:tc>
           <w:tcPr>
             <w:tcW w:w="1939" w:type="dxa"/>
-            <w:vAlign w:val="bottom"/>
-          </w:tcPr>
-          <w:p>
-            <w:pPr>
+            <w:vAlign w:val="center"/>
+          </w:tcPr>
+          <w:p>
+            <w:pPr>
+              <w:keepNext/>
+              <w:widowControl w:val="0"/>
               <w:rPr>
                 <w:rFonts w:asciiTheme="majorHAnsi" w:hAnsiTheme="majorHAnsi"/>
               </w:rPr>
@@ -1413,10 +1512,12 @@
         <w:tc>
           <w:tcPr>
             <w:tcW w:w="1278" w:type="dxa"/>
-            <w:vAlign w:val="bottom"/>
-          </w:tcPr>
-          <w:p>
-            <w:pPr>
+            <w:vAlign w:val="center"/>
+          </w:tcPr>
+          <w:p>
+            <w:pPr>
+              <w:keepNext/>
+              <w:widowControl w:val="0"/>
               <w:rPr>
                 <w:rFonts w:asciiTheme="majorHAnsi" w:hAnsiTheme="majorHAnsi"/>
               </w:rPr>
@@ -1434,9 +1535,12 @@
         <w:tc>
           <w:tcPr>
             <w:tcW w:w="918" w:type="dxa"/>
-          </w:tcPr>
-          <w:p>
-            <w:pPr>
+            <w:vAlign w:val="center"/>
+          </w:tcPr>
+          <w:p>
+            <w:pPr>
+              <w:keepNext/>
+              <w:widowControl w:val="0"/>
               <w:rPr>
                 <w:rFonts w:asciiTheme="majorHAnsi" w:hAnsiTheme="majorHAnsi"/>
               </w:rPr>
@@ -1452,9 +1556,12 @@
         <w:tc>
           <w:tcPr>
             <w:tcW w:w="3510" w:type="dxa"/>
-          </w:tcPr>
-          <w:p>
-            <w:pPr>
+            <w:vAlign w:val="center"/>
+          </w:tcPr>
+          <w:p>
+            <w:pPr>
+              <w:keepNext/>
+              <w:widowControl w:val="0"/>
               <w:rPr>
                 <w:rFonts w:asciiTheme="majorHAnsi" w:hAnsiTheme="majorHAnsi"/>
               </w:rPr>
@@ -1470,10 +1577,12 @@
         <w:tc>
           <w:tcPr>
             <w:tcW w:w="1211" w:type="dxa"/>
-            <w:vAlign w:val="bottom"/>
-          </w:tcPr>
-          <w:p>
-            <w:pPr>
+            <w:vAlign w:val="center"/>
+          </w:tcPr>
+          <w:p>
+            <w:pPr>
+              <w:keepNext/>
+              <w:widowControl w:val="0"/>
               <w:rPr>
                 <w:rFonts w:asciiTheme="majorHAnsi" w:hAnsiTheme="majorHAnsi"/>
               </w:rPr>
@@ -1489,10 +1598,12 @@
         <w:tc>
           <w:tcPr>
             <w:tcW w:w="1939" w:type="dxa"/>
-            <w:vAlign w:val="bottom"/>
-          </w:tcPr>
-          <w:p>
-            <w:pPr>
+            <w:vAlign w:val="center"/>
+          </w:tcPr>
+          <w:p>
+            <w:pPr>
+              <w:keepNext/>
+              <w:widowControl w:val="0"/>
               <w:rPr>
                 <w:rFonts w:asciiTheme="majorHAnsi" w:hAnsiTheme="majorHAnsi"/>
               </w:rPr>
@@ -1508,10 +1619,12 @@
         <w:tc>
           <w:tcPr>
             <w:tcW w:w="1278" w:type="dxa"/>
-            <w:vAlign w:val="bottom"/>
-          </w:tcPr>
-          <w:p>
-            <w:pPr>
+            <w:vAlign w:val="center"/>
+          </w:tcPr>
+          <w:p>
+            <w:pPr>
+              <w:keepNext/>
+              <w:widowControl w:val="0"/>
               <w:rPr>
                 <w:rFonts w:asciiTheme="majorHAnsi" w:hAnsiTheme="majorHAnsi"/>
               </w:rPr>
@@ -1529,9 +1642,12 @@
         <w:tc>
           <w:tcPr>
             <w:tcW w:w="918" w:type="dxa"/>
-          </w:tcPr>
-          <w:p>
-            <w:pPr>
+            <w:vAlign w:val="center"/>
+          </w:tcPr>
+          <w:p>
+            <w:pPr>
+              <w:keepNext/>
+              <w:widowControl w:val="0"/>
               <w:rPr>
                 <w:rFonts w:asciiTheme="majorHAnsi" w:hAnsiTheme="majorHAnsi"/>
               </w:rPr>
@@ -1547,9 +1663,12 @@
         <w:tc>
           <w:tcPr>
             <w:tcW w:w="3510" w:type="dxa"/>
-          </w:tcPr>
-          <w:p>
-            <w:pPr>
+            <w:vAlign w:val="center"/>
+          </w:tcPr>
+          <w:p>
+            <w:pPr>
+              <w:keepNext/>
+              <w:widowControl w:val="0"/>
               <w:rPr>
                 <w:rFonts w:asciiTheme="majorHAnsi" w:hAnsiTheme="majorHAnsi"/>
               </w:rPr>
@@ -1565,10 +1684,12 @@
         <w:tc>
           <w:tcPr>
             <w:tcW w:w="1211" w:type="dxa"/>
-            <w:vAlign w:val="bottom"/>
-          </w:tcPr>
-          <w:p>
-            <w:pPr>
+            <w:vAlign w:val="center"/>
+          </w:tcPr>
+          <w:p>
+            <w:pPr>
+              <w:keepNext/>
+              <w:widowControl w:val="0"/>
               <w:rPr>
                 <w:rFonts w:asciiTheme="majorHAnsi" w:hAnsiTheme="majorHAnsi"/>
               </w:rPr>
@@ -1584,10 +1705,12 @@
         <w:tc>
           <w:tcPr>
             <w:tcW w:w="1939" w:type="dxa"/>
-            <w:vAlign w:val="bottom"/>
-          </w:tcPr>
-          <w:p>
-            <w:pPr>
+            <w:vAlign w:val="center"/>
+          </w:tcPr>
+          <w:p>
+            <w:pPr>
+              <w:keepNext/>
+              <w:widowControl w:val="0"/>
               <w:rPr>
                 <w:rFonts w:asciiTheme="majorHAnsi" w:hAnsiTheme="majorHAnsi"/>
               </w:rPr>
@@ -1603,10 +1726,12 @@
         <w:tc>
           <w:tcPr>
             <w:tcW w:w="1278" w:type="dxa"/>
-            <w:vAlign w:val="bottom"/>
-          </w:tcPr>
-          <w:p>
-            <w:pPr>
+            <w:vAlign w:val="center"/>
+          </w:tcPr>
+          <w:p>
+            <w:pPr>
+              <w:keepNext/>
+              <w:widowControl w:val="0"/>
               <w:rPr>
                 <w:rFonts w:asciiTheme="majorHAnsi" w:hAnsiTheme="majorHAnsi"/>
               </w:rPr>
@@ -1627,19 +1752,6 @@
           <w:rFonts w:asciiTheme="majorHAnsi" w:hAnsiTheme="majorHAnsi"/>
         </w:rPr>
       </w:pPr>
-    </w:p>
-    <w:p>
-      <w:pPr>
-        <w:rPr>
-          <w:rFonts w:asciiTheme="majorHAnsi" w:hAnsiTheme="majorHAnsi"/>
-        </w:rPr>
-      </w:pPr>
-      <w:r>
-        <w:rPr>
-          <w:rFonts w:asciiTheme="majorHAnsi" w:hAnsiTheme="majorHAnsi"/>
-        </w:rPr>
-        <w:br w:type="page"/>
-      </w:r>
     </w:p>
     <w:p>
       <w:pPr>
@@ -1652,6 +1764,7 @@
       <w:tblPr>
         <w:tblStyle w:val="TableGrid"/>
         <w:tblW w:w="0" w:type="auto"/>
+        <w:tblInd w:w="198" w:type="dxa"/>
         <w:tblLook w:val="04A0" w:firstRow="1" w:lastRow="0" w:firstColumn="1" w:lastColumn="0" w:noHBand="0" w:noVBand="1"/>
       </w:tblPr>
       <w:tblGrid>
@@ -1669,11 +1782,19 @@
           </w:tcPr>
           <w:p>
             <w:pPr>
-              <w:rPr>
-                <w:rFonts w:asciiTheme="majorHAnsi" w:hAnsiTheme="majorHAnsi"/>
-                <w:b/>
-              </w:rPr>
-            </w:pPr>
+              <w:keepNext/>
+              <w:widowControl w:val="0"/>
+              <w:rPr>
+                <w:rFonts w:asciiTheme="majorHAnsi" w:hAnsiTheme="majorHAnsi"/>
+                <w:b/>
+              </w:rPr>
+            </w:pPr>
+            <w:r>
+              <w:rPr>
+                <w:rFonts w:asciiTheme="majorHAnsi" w:hAnsiTheme="majorHAnsi"/>
+              </w:rPr>
+              <w:br w:type="page"/>
+            </w:r>
             <w:r>
               <w:rPr>
                 <w:rFonts w:asciiTheme="majorHAnsi" w:hAnsiTheme="majorHAnsi"/>
@@ -1698,6 +1819,8 @@
           </w:tcPr>
           <w:p>
             <w:pPr>
+              <w:keepNext/>
+              <w:widowControl w:val="0"/>
               <w:rPr>
                 <w:rFonts w:asciiTheme="majorHAnsi" w:hAnsiTheme="majorHAnsi"/>
                 <w:b/>
@@ -1718,6 +1841,8 @@
           </w:tcPr>
           <w:p>
             <w:pPr>
+              <w:keepNext/>
+              <w:widowControl w:val="0"/>
               <w:rPr>
                 <w:rFonts w:asciiTheme="majorHAnsi" w:hAnsiTheme="majorHAnsi"/>
                 <w:b/>
@@ -1738,6 +1863,8 @@
           </w:tcPr>
           <w:p>
             <w:pPr>
+              <w:keepNext/>
+              <w:widowControl w:val="0"/>
               <w:rPr>
                 <w:rFonts w:asciiTheme="majorHAnsi" w:hAnsiTheme="majorHAnsi"/>
                 <w:b/>
@@ -1758,6 +1885,8 @@
           </w:tcPr>
           <w:p>
             <w:pPr>
+              <w:keepNext/>
+              <w:widowControl w:val="0"/>
               <w:rPr>
                 <w:rFonts w:asciiTheme="majorHAnsi" w:hAnsiTheme="majorHAnsi"/>
                 <w:b/>
@@ -1778,6 +1907,8 @@
           </w:tcPr>
           <w:p>
             <w:pPr>
+              <w:keepNext/>
+              <w:widowControl w:val="0"/>
               <w:rPr>
                 <w:rFonts w:asciiTheme="majorHAnsi" w:hAnsiTheme="majorHAnsi"/>
                 <w:b/>
@@ -1797,9 +1928,12 @@
         <w:tc>
           <w:tcPr>
             <w:tcW w:w="918" w:type="dxa"/>
-          </w:tcPr>
-          <w:p>
-            <w:pPr>
+            <w:vAlign w:val="center"/>
+          </w:tcPr>
+          <w:p>
+            <w:pPr>
+              <w:keepNext/>
+              <w:widowControl w:val="0"/>
               <w:rPr>
                 <w:rFonts w:asciiTheme="majorHAnsi" w:hAnsiTheme="majorHAnsi"/>
               </w:rPr>
@@ -1815,9 +1949,12 @@
         <w:tc>
           <w:tcPr>
             <w:tcW w:w="3690" w:type="dxa"/>
-          </w:tcPr>
-          <w:p>
-            <w:pPr>
+            <w:vAlign w:val="center"/>
+          </w:tcPr>
+          <w:p>
+            <w:pPr>
+              <w:keepNext/>
+              <w:widowControl w:val="0"/>
               <w:rPr>
                 <w:rFonts w:asciiTheme="majorHAnsi" w:hAnsiTheme="majorHAnsi"/>
               </w:rPr>
@@ -1833,10 +1970,12 @@
         <w:tc>
           <w:tcPr>
             <w:tcW w:w="1530" w:type="dxa"/>
-            <w:vAlign w:val="bottom"/>
-          </w:tcPr>
-          <w:p>
-            <w:pPr>
+            <w:vAlign w:val="center"/>
+          </w:tcPr>
+          <w:p>
+            <w:pPr>
+              <w:keepNext/>
+              <w:widowControl w:val="0"/>
               <w:rPr>
                 <w:rFonts w:asciiTheme="majorHAnsi" w:hAnsiTheme="majorHAnsi"/>
               </w:rPr>
@@ -1852,10 +1991,12 @@
         <w:tc>
           <w:tcPr>
             <w:tcW w:w="946" w:type="dxa"/>
-            <w:vAlign w:val="bottom"/>
-          </w:tcPr>
-          <w:p>
-            <w:pPr>
+            <w:vAlign w:val="center"/>
+          </w:tcPr>
+          <w:p>
+            <w:pPr>
+              <w:keepNext/>
+              <w:widowControl w:val="0"/>
               <w:rPr>
                 <w:rFonts w:asciiTheme="majorHAnsi" w:hAnsiTheme="majorHAnsi"/>
               </w:rPr>
@@ -1871,10 +2012,12 @@
         <w:tc>
           <w:tcPr>
             <w:tcW w:w="1772" w:type="dxa"/>
-            <w:vAlign w:val="bottom"/>
-          </w:tcPr>
-          <w:p>
-            <w:pPr>
+            <w:vAlign w:val="center"/>
+          </w:tcPr>
+          <w:p>
+            <w:pPr>
+              <w:keepNext/>
+              <w:widowControl w:val="0"/>
               <w:rPr>
                 <w:rFonts w:asciiTheme="majorHAnsi" w:hAnsiTheme="majorHAnsi"/>
               </w:rPr>
@@ -1892,9 +2035,12 @@
         <w:tc>
           <w:tcPr>
             <w:tcW w:w="918" w:type="dxa"/>
-          </w:tcPr>
-          <w:p>
-            <w:pPr>
+            <w:vAlign w:val="center"/>
+          </w:tcPr>
+          <w:p>
+            <w:pPr>
+              <w:keepNext/>
+              <w:widowControl w:val="0"/>
               <w:rPr>
                 <w:rFonts w:asciiTheme="majorHAnsi" w:hAnsiTheme="majorHAnsi"/>
               </w:rPr>
@@ -1910,9 +2056,12 @@
         <w:tc>
           <w:tcPr>
             <w:tcW w:w="3690" w:type="dxa"/>
-          </w:tcPr>
-          <w:p>
-            <w:pPr>
+            <w:vAlign w:val="center"/>
+          </w:tcPr>
+          <w:p>
+            <w:pPr>
+              <w:keepNext/>
+              <w:widowControl w:val="0"/>
               <w:rPr>
                 <w:rFonts w:asciiTheme="majorHAnsi" w:hAnsiTheme="majorHAnsi"/>
               </w:rPr>
@@ -1940,10 +2089,12 @@
         <w:tc>
           <w:tcPr>
             <w:tcW w:w="1530" w:type="dxa"/>
-            <w:vAlign w:val="bottom"/>
-          </w:tcPr>
-          <w:p>
-            <w:pPr>
+            <w:vAlign w:val="center"/>
+          </w:tcPr>
+          <w:p>
+            <w:pPr>
+              <w:keepNext/>
+              <w:widowControl w:val="0"/>
               <w:rPr>
                 <w:rFonts w:asciiTheme="majorHAnsi" w:hAnsiTheme="majorHAnsi"/>
               </w:rPr>
@@ -1959,10 +2110,12 @@
         <w:tc>
           <w:tcPr>
             <w:tcW w:w="946" w:type="dxa"/>
-            <w:vAlign w:val="bottom"/>
-          </w:tcPr>
-          <w:p>
-            <w:pPr>
+            <w:vAlign w:val="center"/>
+          </w:tcPr>
+          <w:p>
+            <w:pPr>
+              <w:keepNext/>
+              <w:widowControl w:val="0"/>
               <w:rPr>
                 <w:rFonts w:asciiTheme="majorHAnsi" w:hAnsiTheme="majorHAnsi"/>
               </w:rPr>
@@ -1978,10 +2131,12 @@
         <w:tc>
           <w:tcPr>
             <w:tcW w:w="1772" w:type="dxa"/>
-            <w:vAlign w:val="bottom"/>
-          </w:tcPr>
-          <w:p>
-            <w:pPr>
+            <w:vAlign w:val="center"/>
+          </w:tcPr>
+          <w:p>
+            <w:pPr>
+              <w:keepNext/>
+              <w:widowControl w:val="0"/>
               <w:rPr>
                 <w:rFonts w:asciiTheme="majorHAnsi" w:hAnsiTheme="majorHAnsi"/>
               </w:rPr>
@@ -1999,9 +2154,12 @@
         <w:tc>
           <w:tcPr>
             <w:tcW w:w="918" w:type="dxa"/>
-          </w:tcPr>
-          <w:p>
-            <w:pPr>
+            <w:vAlign w:val="center"/>
+          </w:tcPr>
+          <w:p>
+            <w:pPr>
+              <w:keepNext/>
+              <w:widowControl w:val="0"/>
               <w:rPr>
                 <w:rFonts w:asciiTheme="majorHAnsi" w:hAnsiTheme="majorHAnsi"/>
               </w:rPr>
@@ -2017,9 +2175,12 @@
         <w:tc>
           <w:tcPr>
             <w:tcW w:w="3690" w:type="dxa"/>
-          </w:tcPr>
-          <w:p>
-            <w:pPr>
+            <w:vAlign w:val="center"/>
+          </w:tcPr>
+          <w:p>
+            <w:pPr>
+              <w:keepNext/>
+              <w:widowControl w:val="0"/>
               <w:rPr>
                 <w:rFonts w:asciiTheme="majorHAnsi" w:hAnsiTheme="majorHAnsi"/>
               </w:rPr>
@@ -2035,10 +2196,12 @@
         <w:tc>
           <w:tcPr>
             <w:tcW w:w="1530" w:type="dxa"/>
-            <w:vAlign w:val="bottom"/>
-          </w:tcPr>
-          <w:p>
-            <w:pPr>
+            <w:vAlign w:val="center"/>
+          </w:tcPr>
+          <w:p>
+            <w:pPr>
+              <w:keepNext/>
+              <w:widowControl w:val="0"/>
               <w:rPr>
                 <w:rFonts w:asciiTheme="majorHAnsi" w:hAnsiTheme="majorHAnsi"/>
               </w:rPr>
@@ -2054,10 +2217,12 @@
         <w:tc>
           <w:tcPr>
             <w:tcW w:w="946" w:type="dxa"/>
-            <w:vAlign w:val="bottom"/>
-          </w:tcPr>
-          <w:p>
-            <w:pPr>
+            <w:vAlign w:val="center"/>
+          </w:tcPr>
+          <w:p>
+            <w:pPr>
+              <w:keepNext/>
+              <w:widowControl w:val="0"/>
               <w:rPr>
                 <w:rFonts w:asciiTheme="majorHAnsi" w:hAnsiTheme="majorHAnsi"/>
               </w:rPr>
@@ -2073,10 +2238,12 @@
         <w:tc>
           <w:tcPr>
             <w:tcW w:w="1772" w:type="dxa"/>
-            <w:vAlign w:val="bottom"/>
-          </w:tcPr>
-          <w:p>
-            <w:pPr>
+            <w:vAlign w:val="center"/>
+          </w:tcPr>
+          <w:p>
+            <w:pPr>
+              <w:keepNext/>
+              <w:widowControl w:val="0"/>
               <w:rPr>
                 <w:rFonts w:asciiTheme="majorHAnsi" w:hAnsiTheme="majorHAnsi"/>
               </w:rPr>
@@ -2094,9 +2261,12 @@
         <w:tc>
           <w:tcPr>
             <w:tcW w:w="918" w:type="dxa"/>
-          </w:tcPr>
-          <w:p>
-            <w:pPr>
+            <w:vAlign w:val="center"/>
+          </w:tcPr>
+          <w:p>
+            <w:pPr>
+              <w:keepNext/>
+              <w:widowControl w:val="0"/>
               <w:rPr>
                 <w:rFonts w:asciiTheme="majorHAnsi" w:hAnsiTheme="majorHAnsi"/>
               </w:rPr>
@@ -2112,9 +2282,12 @@
         <w:tc>
           <w:tcPr>
             <w:tcW w:w="3690" w:type="dxa"/>
-          </w:tcPr>
-          <w:p>
-            <w:pPr>
+            <w:vAlign w:val="center"/>
+          </w:tcPr>
+          <w:p>
+            <w:pPr>
+              <w:keepNext/>
+              <w:widowControl w:val="0"/>
               <w:rPr>
                 <w:rFonts w:asciiTheme="majorHAnsi" w:hAnsiTheme="majorHAnsi"/>
               </w:rPr>
@@ -2130,10 +2303,12 @@
         <w:tc>
           <w:tcPr>
             <w:tcW w:w="1530" w:type="dxa"/>
-            <w:vAlign w:val="bottom"/>
-          </w:tcPr>
-          <w:p>
-            <w:pPr>
+            <w:vAlign w:val="center"/>
+          </w:tcPr>
+          <w:p>
+            <w:pPr>
+              <w:keepNext/>
+              <w:widowControl w:val="0"/>
               <w:rPr>
                 <w:rFonts w:asciiTheme="majorHAnsi" w:hAnsiTheme="majorHAnsi"/>
               </w:rPr>
@@ -2149,10 +2324,12 @@
         <w:tc>
           <w:tcPr>
             <w:tcW w:w="946" w:type="dxa"/>
-            <w:vAlign w:val="bottom"/>
-          </w:tcPr>
-          <w:p>
-            <w:pPr>
+            <w:vAlign w:val="center"/>
+          </w:tcPr>
+          <w:p>
+            <w:pPr>
+              <w:keepNext/>
+              <w:widowControl w:val="0"/>
               <w:rPr>
                 <w:rFonts w:asciiTheme="majorHAnsi" w:hAnsiTheme="majorHAnsi"/>
               </w:rPr>
@@ -2168,19 +2345,21 @@
         <w:tc>
           <w:tcPr>
             <w:tcW w:w="1772" w:type="dxa"/>
-            <w:vAlign w:val="bottom"/>
-          </w:tcPr>
-          <w:p>
-            <w:pPr>
-              <w:rPr>
-                <w:rFonts w:asciiTheme="majorHAnsi" w:hAnsiTheme="majorHAnsi"/>
-              </w:rPr>
-            </w:pPr>
-            <w:r>
-              <w:rPr>
-                <w:rFonts w:asciiTheme="majorHAnsi" w:hAnsiTheme="majorHAnsi"/>
-              </w:rPr>
-              <w:t>High</w:t>
+            <w:vAlign w:val="center"/>
+          </w:tcPr>
+          <w:p>
+            <w:pPr>
+              <w:keepNext/>
+              <w:widowControl w:val="0"/>
+              <w:rPr>
+                <w:rFonts w:asciiTheme="majorHAnsi" w:hAnsiTheme="majorHAnsi"/>
+              </w:rPr>
+            </w:pPr>
+            <w:r>
+              <w:rPr>
+                <w:rFonts w:asciiTheme="majorHAnsi" w:hAnsiTheme="majorHAnsi"/>
+              </w:rPr>
+              <w:t>Medium</w:t>
             </w:r>
           </w:p>
         </w:tc>
@@ -2189,9 +2368,12 @@
         <w:tc>
           <w:tcPr>
             <w:tcW w:w="918" w:type="dxa"/>
-          </w:tcPr>
-          <w:p>
-            <w:pPr>
+            <w:vAlign w:val="center"/>
+          </w:tcPr>
+          <w:p>
+            <w:pPr>
+              <w:keepNext/>
+              <w:widowControl w:val="0"/>
               <w:rPr>
                 <w:rFonts w:asciiTheme="majorHAnsi" w:hAnsiTheme="majorHAnsi"/>
               </w:rPr>
@@ -2207,9 +2389,12 @@
         <w:tc>
           <w:tcPr>
             <w:tcW w:w="3690" w:type="dxa"/>
-          </w:tcPr>
-          <w:p>
-            <w:pPr>
+            <w:vAlign w:val="center"/>
+          </w:tcPr>
+          <w:p>
+            <w:pPr>
+              <w:keepNext/>
+              <w:widowControl w:val="0"/>
               <w:rPr>
                 <w:rFonts w:asciiTheme="majorHAnsi" w:hAnsiTheme="majorHAnsi"/>
               </w:rPr>
@@ -2225,10 +2410,12 @@
         <w:tc>
           <w:tcPr>
             <w:tcW w:w="1530" w:type="dxa"/>
-            <w:vAlign w:val="bottom"/>
-          </w:tcPr>
-          <w:p>
-            <w:pPr>
+            <w:vAlign w:val="center"/>
+          </w:tcPr>
+          <w:p>
+            <w:pPr>
+              <w:keepNext/>
+              <w:widowControl w:val="0"/>
               <w:rPr>
                 <w:rFonts w:asciiTheme="majorHAnsi" w:hAnsiTheme="majorHAnsi"/>
               </w:rPr>
@@ -2238,10 +2425,12 @@
         <w:tc>
           <w:tcPr>
             <w:tcW w:w="946" w:type="dxa"/>
-            <w:vAlign w:val="bottom"/>
-          </w:tcPr>
-          <w:p>
-            <w:pPr>
+            <w:vAlign w:val="center"/>
+          </w:tcPr>
+          <w:p>
+            <w:pPr>
+              <w:keepNext/>
+              <w:widowControl w:val="0"/>
               <w:rPr>
                 <w:rFonts w:asciiTheme="majorHAnsi" w:hAnsiTheme="majorHAnsi"/>
               </w:rPr>
@@ -2257,19 +2446,21 @@
         <w:tc>
           <w:tcPr>
             <w:tcW w:w="1772" w:type="dxa"/>
-            <w:vAlign w:val="bottom"/>
-          </w:tcPr>
-          <w:p>
-            <w:pPr>
-              <w:rPr>
-                <w:rFonts w:asciiTheme="majorHAnsi" w:hAnsiTheme="majorHAnsi"/>
-              </w:rPr>
-            </w:pPr>
-            <w:r>
-              <w:rPr>
-                <w:rFonts w:asciiTheme="majorHAnsi" w:hAnsiTheme="majorHAnsi"/>
-              </w:rPr>
-              <w:t>High</w:t>
+            <w:vAlign w:val="center"/>
+          </w:tcPr>
+          <w:p>
+            <w:pPr>
+              <w:keepNext/>
+              <w:widowControl w:val="0"/>
+              <w:rPr>
+                <w:rFonts w:asciiTheme="majorHAnsi" w:hAnsiTheme="majorHAnsi"/>
+              </w:rPr>
+            </w:pPr>
+            <w:r>
+              <w:rPr>
+                <w:rFonts w:asciiTheme="majorHAnsi" w:hAnsiTheme="majorHAnsi"/>
+              </w:rPr>
+              <w:t>Medium</w:t>
             </w:r>
           </w:p>
         </w:tc>
@@ -2300,6 +2491,7 @@
       <w:tblPr>
         <w:tblStyle w:val="TableGrid"/>
         <w:tblW w:w="0" w:type="auto"/>
+        <w:tblInd w:w="198" w:type="dxa"/>
         <w:tblLook w:val="04A0" w:firstRow="1" w:lastRow="0" w:firstColumn="1" w:lastColumn="0" w:noHBand="0" w:noVBand="1"/>
       </w:tblPr>
       <w:tblGrid>
@@ -2312,21 +2504,25 @@
       <w:tr>
         <w:tc>
           <w:tcPr>
-            <w:tcW w:w="8856" w:type="dxa"/>
+            <w:tcW w:w="9167" w:type="dxa"/>
             <w:gridSpan w:val="5"/>
           </w:tcPr>
           <w:p>
             <w:pPr>
-              <w:rPr>
-                <w:rFonts w:asciiTheme="majorHAnsi" w:hAnsiTheme="majorHAnsi"/>
-                <w:b/>
-              </w:rPr>
-            </w:pPr>
-            <w:r>
-              <w:rPr>
-                <w:rFonts w:asciiTheme="majorHAnsi" w:hAnsiTheme="majorHAnsi"/>
-                <w:b/>
-              </w:rPr>
+              <w:keepNext/>
+              <w:widowControl w:val="0"/>
+              <w:rPr>
+                <w:rFonts w:asciiTheme="majorHAnsi" w:hAnsiTheme="majorHAnsi"/>
+                <w:b/>
+              </w:rPr>
+            </w:pPr>
+            <w:bookmarkStart w:id="0" w:name="_GoBack"/>
+            <w:r>
+              <w:rPr>
+                <w:rFonts w:asciiTheme="majorHAnsi" w:hAnsiTheme="majorHAnsi"/>
+                <w:b/>
+              </w:rPr>
+              <w:lastRenderedPageBreak/>
               <w:t>Non-Functional</w:t>
             </w:r>
             <w:r>
@@ -2346,6 +2542,8 @@
           </w:tcPr>
           <w:p>
             <w:pPr>
+              <w:keepNext/>
+              <w:widowControl w:val="0"/>
               <w:rPr>
                 <w:rFonts w:asciiTheme="majorHAnsi" w:hAnsiTheme="majorHAnsi"/>
                 <w:b/>
@@ -2366,6 +2564,8 @@
           </w:tcPr>
           <w:p>
             <w:pPr>
+              <w:keepNext/>
+              <w:widowControl w:val="0"/>
               <w:rPr>
                 <w:rFonts w:asciiTheme="majorHAnsi" w:hAnsiTheme="majorHAnsi"/>
                 <w:b/>
@@ -2386,6 +2586,8 @@
           </w:tcPr>
           <w:p>
             <w:pPr>
+              <w:keepNext/>
+              <w:widowControl w:val="0"/>
               <w:rPr>
                 <w:rFonts w:asciiTheme="majorHAnsi" w:hAnsiTheme="majorHAnsi"/>
                 <w:b/>
@@ -2402,10 +2604,12 @@
         </w:tc>
         <w:tc>
           <w:tcPr>
-            <w:tcW w:w="946" w:type="dxa"/>
-          </w:tcPr>
-          <w:p>
-            <w:pPr>
+            <w:tcW w:w="1257" w:type="dxa"/>
+          </w:tcPr>
+          <w:p>
+            <w:pPr>
+              <w:keepNext/>
+              <w:widowControl w:val="0"/>
               <w:rPr>
                 <w:rFonts w:asciiTheme="majorHAnsi" w:hAnsiTheme="majorHAnsi"/>
                 <w:b/>
@@ -2426,6 +2630,8 @@
           </w:tcPr>
           <w:p>
             <w:pPr>
+              <w:keepNext/>
+              <w:widowControl w:val="0"/>
               <w:rPr>
                 <w:rFonts w:asciiTheme="majorHAnsi" w:hAnsiTheme="majorHAnsi"/>
                 <w:b/>
@@ -2445,9 +2651,12 @@
         <w:tc>
           <w:tcPr>
             <w:tcW w:w="918" w:type="dxa"/>
-          </w:tcPr>
-          <w:p>
-            <w:pPr>
+            <w:vAlign w:val="center"/>
+          </w:tcPr>
+          <w:p>
+            <w:pPr>
+              <w:keepNext/>
+              <w:widowControl w:val="0"/>
               <w:rPr>
                 <w:rFonts w:asciiTheme="majorHAnsi" w:hAnsiTheme="majorHAnsi"/>
               </w:rPr>
@@ -2463,9 +2672,12 @@
         <w:tc>
           <w:tcPr>
             <w:tcW w:w="3690" w:type="dxa"/>
-          </w:tcPr>
-          <w:p>
-            <w:pPr>
+            <w:vAlign w:val="center"/>
+          </w:tcPr>
+          <w:p>
+            <w:pPr>
+              <w:keepNext/>
+              <w:widowControl w:val="0"/>
               <w:rPr>
                 <w:rFonts w:asciiTheme="majorHAnsi" w:hAnsiTheme="majorHAnsi"/>
               </w:rPr>
@@ -2481,10 +2693,12 @@
         <w:tc>
           <w:tcPr>
             <w:tcW w:w="1530" w:type="dxa"/>
-            <w:vAlign w:val="bottom"/>
-          </w:tcPr>
-          <w:p>
-            <w:pPr>
+            <w:vAlign w:val="center"/>
+          </w:tcPr>
+          <w:p>
+            <w:pPr>
+              <w:keepNext/>
+              <w:widowControl w:val="0"/>
               <w:rPr>
                 <w:rFonts w:asciiTheme="majorHAnsi" w:hAnsiTheme="majorHAnsi"/>
               </w:rPr>
@@ -2499,11 +2713,13 @@
         </w:tc>
         <w:tc>
           <w:tcPr>
-            <w:tcW w:w="946" w:type="dxa"/>
-            <w:vAlign w:val="bottom"/>
-          </w:tcPr>
-          <w:p>
-            <w:pPr>
+            <w:tcW w:w="1257" w:type="dxa"/>
+            <w:vAlign w:val="center"/>
+          </w:tcPr>
+          <w:p>
+            <w:pPr>
+              <w:keepNext/>
+              <w:widowControl w:val="0"/>
               <w:rPr>
                 <w:rFonts w:asciiTheme="majorHAnsi" w:hAnsiTheme="majorHAnsi"/>
               </w:rPr>
@@ -2519,19 +2735,21 @@
         <w:tc>
           <w:tcPr>
             <w:tcW w:w="1772" w:type="dxa"/>
-            <w:vAlign w:val="bottom"/>
-          </w:tcPr>
-          <w:p>
-            <w:pPr>
-              <w:rPr>
-                <w:rFonts w:asciiTheme="majorHAnsi" w:hAnsiTheme="majorHAnsi"/>
-              </w:rPr>
-            </w:pPr>
-            <w:r>
-              <w:rPr>
-                <w:rFonts w:asciiTheme="majorHAnsi" w:hAnsiTheme="majorHAnsi"/>
-              </w:rPr>
-              <w:t>High</w:t>
+            <w:vAlign w:val="center"/>
+          </w:tcPr>
+          <w:p>
+            <w:pPr>
+              <w:keepNext/>
+              <w:widowControl w:val="0"/>
+              <w:rPr>
+                <w:rFonts w:asciiTheme="majorHAnsi" w:hAnsiTheme="majorHAnsi"/>
+              </w:rPr>
+            </w:pPr>
+            <w:r>
+              <w:rPr>
+                <w:rFonts w:asciiTheme="majorHAnsi" w:hAnsiTheme="majorHAnsi"/>
+              </w:rPr>
+              <w:t>Medium</w:t>
             </w:r>
           </w:p>
         </w:tc>
@@ -2540,9 +2758,12 @@
         <w:tc>
           <w:tcPr>
             <w:tcW w:w="918" w:type="dxa"/>
-          </w:tcPr>
-          <w:p>
-            <w:pPr>
+            <w:vAlign w:val="center"/>
+          </w:tcPr>
+          <w:p>
+            <w:pPr>
+              <w:keepNext/>
+              <w:widowControl w:val="0"/>
               <w:rPr>
                 <w:rFonts w:asciiTheme="majorHAnsi" w:hAnsiTheme="majorHAnsi"/>
               </w:rPr>
@@ -2558,9 +2779,12 @@
         <w:tc>
           <w:tcPr>
             <w:tcW w:w="3690" w:type="dxa"/>
-          </w:tcPr>
-          <w:p>
-            <w:pPr>
+            <w:vAlign w:val="center"/>
+          </w:tcPr>
+          <w:p>
+            <w:pPr>
+              <w:keepNext/>
+              <w:widowControl w:val="0"/>
               <w:rPr>
                 <w:rFonts w:asciiTheme="majorHAnsi" w:hAnsiTheme="majorHAnsi"/>
               </w:rPr>
@@ -2576,10 +2800,12 @@
         <w:tc>
           <w:tcPr>
             <w:tcW w:w="1530" w:type="dxa"/>
-            <w:vAlign w:val="bottom"/>
-          </w:tcPr>
-          <w:p>
-            <w:pPr>
+            <w:vAlign w:val="center"/>
+          </w:tcPr>
+          <w:p>
+            <w:pPr>
+              <w:keepNext/>
+              <w:widowControl w:val="0"/>
               <w:rPr>
                 <w:rFonts w:asciiTheme="majorHAnsi" w:hAnsiTheme="majorHAnsi"/>
               </w:rPr>
@@ -2594,11 +2820,13 @@
         </w:tc>
         <w:tc>
           <w:tcPr>
-            <w:tcW w:w="946" w:type="dxa"/>
-            <w:vAlign w:val="bottom"/>
-          </w:tcPr>
-          <w:p>
-            <w:pPr>
+            <w:tcW w:w="1257" w:type="dxa"/>
+            <w:vAlign w:val="center"/>
+          </w:tcPr>
+          <w:p>
+            <w:pPr>
+              <w:keepNext/>
+              <w:widowControl w:val="0"/>
               <w:rPr>
                 <w:rFonts w:asciiTheme="majorHAnsi" w:hAnsiTheme="majorHAnsi"/>
               </w:rPr>
@@ -2614,19 +2842,21 @@
         <w:tc>
           <w:tcPr>
             <w:tcW w:w="1772" w:type="dxa"/>
-            <w:vAlign w:val="bottom"/>
-          </w:tcPr>
-          <w:p>
-            <w:pPr>
-              <w:rPr>
-                <w:rFonts w:asciiTheme="majorHAnsi" w:hAnsiTheme="majorHAnsi"/>
-              </w:rPr>
-            </w:pPr>
-            <w:r>
-              <w:rPr>
-                <w:rFonts w:asciiTheme="majorHAnsi" w:hAnsiTheme="majorHAnsi"/>
-              </w:rPr>
-              <w:t>High</w:t>
+            <w:vAlign w:val="center"/>
+          </w:tcPr>
+          <w:p>
+            <w:pPr>
+              <w:keepNext/>
+              <w:widowControl w:val="0"/>
+              <w:rPr>
+                <w:rFonts w:asciiTheme="majorHAnsi" w:hAnsiTheme="majorHAnsi"/>
+              </w:rPr>
+            </w:pPr>
+            <w:r>
+              <w:rPr>
+                <w:rFonts w:asciiTheme="majorHAnsi" w:hAnsiTheme="majorHAnsi"/>
+              </w:rPr>
+              <w:t>Low</w:t>
             </w:r>
           </w:p>
         </w:tc>
@@ -2635,9 +2865,12 @@
         <w:tc>
           <w:tcPr>
             <w:tcW w:w="918" w:type="dxa"/>
-          </w:tcPr>
-          <w:p>
-            <w:pPr>
+            <w:vAlign w:val="center"/>
+          </w:tcPr>
+          <w:p>
+            <w:pPr>
+              <w:keepNext/>
+              <w:widowControl w:val="0"/>
               <w:rPr>
                 <w:rFonts w:asciiTheme="majorHAnsi" w:hAnsiTheme="majorHAnsi"/>
               </w:rPr>
@@ -2653,9 +2886,12 @@
         <w:tc>
           <w:tcPr>
             <w:tcW w:w="3690" w:type="dxa"/>
-          </w:tcPr>
-          <w:p>
-            <w:pPr>
+            <w:vAlign w:val="center"/>
+          </w:tcPr>
+          <w:p>
+            <w:pPr>
+              <w:keepNext/>
+              <w:widowControl w:val="0"/>
               <w:rPr>
                 <w:rFonts w:asciiTheme="majorHAnsi" w:hAnsiTheme="majorHAnsi"/>
               </w:rPr>
@@ -2671,10 +2907,12 @@
         <w:tc>
           <w:tcPr>
             <w:tcW w:w="1530" w:type="dxa"/>
-            <w:vAlign w:val="bottom"/>
-          </w:tcPr>
-          <w:p>
-            <w:pPr>
+            <w:vAlign w:val="center"/>
+          </w:tcPr>
+          <w:p>
+            <w:pPr>
+              <w:keepNext/>
+              <w:widowControl w:val="0"/>
               <w:rPr>
                 <w:rFonts w:asciiTheme="majorHAnsi" w:hAnsiTheme="majorHAnsi"/>
               </w:rPr>
@@ -2689,11 +2927,13 @@
         </w:tc>
         <w:tc>
           <w:tcPr>
-            <w:tcW w:w="946" w:type="dxa"/>
-            <w:vAlign w:val="bottom"/>
-          </w:tcPr>
-          <w:p>
-            <w:pPr>
+            <w:tcW w:w="1257" w:type="dxa"/>
+            <w:vAlign w:val="center"/>
+          </w:tcPr>
+          <w:p>
+            <w:pPr>
+              <w:keepNext/>
+              <w:widowControl w:val="0"/>
               <w:rPr>
                 <w:rFonts w:asciiTheme="majorHAnsi" w:hAnsiTheme="majorHAnsi"/>
               </w:rPr>
@@ -2709,23 +2949,26 @@
         <w:tc>
           <w:tcPr>
             <w:tcW w:w="1772" w:type="dxa"/>
-            <w:vAlign w:val="bottom"/>
-          </w:tcPr>
-          <w:p>
-            <w:pPr>
-              <w:rPr>
-                <w:rFonts w:asciiTheme="majorHAnsi" w:hAnsiTheme="majorHAnsi"/>
-              </w:rPr>
-            </w:pPr>
-            <w:r>
-              <w:rPr>
-                <w:rFonts w:asciiTheme="majorHAnsi" w:hAnsiTheme="majorHAnsi"/>
-              </w:rPr>
-              <w:t>High</w:t>
+            <w:vAlign w:val="center"/>
+          </w:tcPr>
+          <w:p>
+            <w:pPr>
+              <w:keepNext/>
+              <w:widowControl w:val="0"/>
+              <w:rPr>
+                <w:rFonts w:asciiTheme="majorHAnsi" w:hAnsiTheme="majorHAnsi"/>
+              </w:rPr>
+            </w:pPr>
+            <w:r>
+              <w:rPr>
+                <w:rFonts w:asciiTheme="majorHAnsi" w:hAnsiTheme="majorHAnsi"/>
+              </w:rPr>
+              <w:t>Medium</w:t>
             </w:r>
           </w:p>
         </w:tc>
       </w:tr>
+      <w:bookmarkEnd w:id="0"/>
     </w:tbl>
     <w:p>
       <w:pPr>
@@ -2877,7 +3120,6 @@
           <w:rFonts w:cs="Arial"/>
           <w:b/>
         </w:rPr>
-        <w:lastRenderedPageBreak/>
         <w:t>Class Diagram:</w:t>
       </w:r>
     </w:p>
@@ -4538,7 +4780,7 @@
 </file>
 
 <file path=customXml/itemProps1.xml><?xml version="1.0" encoding="utf-8"?>
-<ds:datastoreItem xmlns:ds="http://schemas.openxmlformats.org/officeDocument/2006/customXml" ds:itemID="{0FAFE007-CB37-4253-976A-5E9B14B4C47D}">
+<ds:datastoreItem xmlns:ds="http://schemas.openxmlformats.org/officeDocument/2006/customXml" ds:itemID="{6DB70B43-37F1-4907-819C-94628E709F3F}">
   <ds:schemaRefs>
     <ds:schemaRef ds:uri="http://schemas.openxmlformats.org/officeDocument/2006/bibliography"/>
   </ds:schemaRefs>

</xml_diff>

<commit_message>
adding use case diagram
</commit_message>
<xml_diff>
--- a/Tardis-box_Part2.docx
+++ b/Tardis-box_Part2.docx
@@ -259,9 +259,8 @@
     </w:p>
     <w:tbl>
       <w:tblPr>
-        <w:tblStyle w:val="TableGrid"/>
+        <w:tblStyle w:val="LightGrid-Accent1"/>
         <w:tblW w:w="0" w:type="auto"/>
-        <w:tblInd w:w="288" w:type="dxa"/>
         <w:tblLook w:val="04A0" w:firstRow="1" w:lastRow="0" w:firstColumn="1" w:lastColumn="0" w:noHBand="0" w:noVBand="1"/>
       </w:tblPr>
       <w:tblGrid>
@@ -272,8 +271,12 @@
         <w:gridCol w:w="1278"/>
       </w:tblGrid>
       <w:tr>
-        <w:tc>
-          <w:tcPr>
+        <w:trPr>
+          <w:cnfStyle w:val="100000000000" w:firstRow="1" w:lastRow="0" w:firstColumn="0" w:lastColumn="0" w:oddVBand="0" w:evenVBand="0" w:oddHBand="0" w:evenHBand="0" w:firstRowFirstColumn="0" w:firstRowLastColumn="0" w:lastRowFirstColumn="0" w:lastRowLastColumn="0"/>
+        </w:trPr>
+        <w:tc>
+          <w:tcPr>
+            <w:cnfStyle w:val="001000000000" w:firstRow="0" w:lastRow="0" w:firstColumn="1" w:lastColumn="0" w:oddVBand="0" w:evenVBand="0" w:oddHBand="0" w:evenHBand="0" w:firstRowFirstColumn="0" w:firstRowLastColumn="0" w:lastRowFirstColumn="0" w:lastRowLastColumn="0"/>
             <w:tcW w:w="8789" w:type="dxa"/>
             <w:gridSpan w:val="5"/>
           </w:tcPr>
@@ -281,36 +284,54 @@
             <w:pPr>
               <w:keepNext/>
               <w:rPr>
-                <w:rFonts w:asciiTheme="majorHAnsi" w:hAnsiTheme="majorHAnsi"/>
-                <w:b/>
-              </w:rPr>
-            </w:pPr>
-            <w:r>
-              <w:rPr>
-                <w:rFonts w:asciiTheme="majorHAnsi" w:hAnsiTheme="majorHAnsi"/>
-                <w:b/>
-              </w:rPr>
+                <w:b w:val="0"/>
+              </w:rPr>
+            </w:pPr>
+            <w:r>
               <w:t>Business</w:t>
             </w:r>
             <w:r>
               <w:rPr>
-                <w:rFonts w:asciiTheme="majorHAnsi" w:hAnsiTheme="majorHAnsi"/>
-                <w:b/>
-              </w:rPr>
-              <w:t xml:space="preserve"> Requirements</w:t>
+                <w:b w:val="0"/>
+              </w:rPr>
+              <w:t xml:space="preserve"> </w:t>
+            </w:r>
+            <w:r>
+              <w:t>Requirements</w:t>
             </w:r>
           </w:p>
         </w:tc>
       </w:tr>
       <w:tr>
-        <w:tc>
-          <w:tcPr>
+        <w:trPr>
+          <w:cnfStyle w:val="000000100000" w:firstRow="0" w:lastRow="0" w:firstColumn="0" w:lastColumn="0" w:oddVBand="0" w:evenVBand="0" w:oddHBand="1" w:evenHBand="0" w:firstRowFirstColumn="0" w:firstRowLastColumn="0" w:lastRowFirstColumn="0" w:lastRowLastColumn="0"/>
+        </w:trPr>
+        <w:tc>
+          <w:tcPr>
+            <w:cnfStyle w:val="001000000000" w:firstRow="0" w:lastRow="0" w:firstColumn="1" w:lastColumn="0" w:oddVBand="0" w:evenVBand="0" w:oddHBand="0" w:evenHBand="0" w:firstRowFirstColumn="0" w:firstRowLastColumn="0" w:lastRowFirstColumn="0" w:lastRowLastColumn="0"/>
             <w:tcW w:w="824" w:type="dxa"/>
           </w:tcPr>
           <w:p>
             <w:pPr>
               <w:keepNext/>
               <w:rPr>
+                <w:b w:val="0"/>
+              </w:rPr>
+            </w:pPr>
+            <w:r>
+              <w:t>ID</w:t>
+            </w:r>
+          </w:p>
+        </w:tc>
+        <w:tc>
+          <w:tcPr>
+            <w:tcW w:w="3526" w:type="dxa"/>
+          </w:tcPr>
+          <w:p>
+            <w:pPr>
+              <w:keepNext/>
+              <w:cnfStyle w:val="000000100000" w:firstRow="0" w:lastRow="0" w:firstColumn="0" w:lastColumn="0" w:oddVBand="0" w:evenVBand="0" w:oddHBand="1" w:evenHBand="0" w:firstRowFirstColumn="0" w:firstRowLastColumn="0" w:lastRowFirstColumn="0" w:lastRowLastColumn="0"/>
+              <w:rPr>
                 <w:rFonts w:asciiTheme="majorHAnsi" w:hAnsiTheme="majorHAnsi"/>
                 <w:b/>
               </w:rPr>
@@ -320,17 +341,18 @@
                 <w:rFonts w:asciiTheme="majorHAnsi" w:hAnsiTheme="majorHAnsi"/>
                 <w:b/>
               </w:rPr>
-              <w:t>ID</w:t>
-            </w:r>
-          </w:p>
-        </w:tc>
-        <w:tc>
-          <w:tcPr>
-            <w:tcW w:w="3526" w:type="dxa"/>
-          </w:tcPr>
-          <w:p>
-            <w:pPr>
-              <w:keepNext/>
+              <w:t>Requirement</w:t>
+            </w:r>
+          </w:p>
+        </w:tc>
+        <w:tc>
+          <w:tcPr>
+            <w:tcW w:w="1474" w:type="dxa"/>
+          </w:tcPr>
+          <w:p>
+            <w:pPr>
+              <w:keepNext/>
+              <w:cnfStyle w:val="000000100000" w:firstRow="0" w:lastRow="0" w:firstColumn="0" w:lastColumn="0" w:oddVBand="0" w:evenVBand="0" w:oddHBand="1" w:evenHBand="0" w:firstRowFirstColumn="0" w:firstRowLastColumn="0" w:lastRowFirstColumn="0" w:lastRowLastColumn="0"/>
               <w:rPr>
                 <w:rFonts w:asciiTheme="majorHAnsi" w:hAnsiTheme="majorHAnsi"/>
                 <w:b/>
@@ -341,17 +363,18 @@
                 <w:rFonts w:asciiTheme="majorHAnsi" w:hAnsiTheme="majorHAnsi"/>
                 <w:b/>
               </w:rPr>
-              <w:t>Requirement</w:t>
-            </w:r>
-          </w:p>
-        </w:tc>
-        <w:tc>
-          <w:tcPr>
-            <w:tcW w:w="1474" w:type="dxa"/>
-          </w:tcPr>
-          <w:p>
-            <w:pPr>
-              <w:keepNext/>
+              <w:t>Topic Area</w:t>
+            </w:r>
+          </w:p>
+        </w:tc>
+        <w:tc>
+          <w:tcPr>
+            <w:tcW w:w="1687" w:type="dxa"/>
+          </w:tcPr>
+          <w:p>
+            <w:pPr>
+              <w:keepNext/>
+              <w:cnfStyle w:val="000000100000" w:firstRow="0" w:lastRow="0" w:firstColumn="0" w:lastColumn="0" w:oddVBand="0" w:evenVBand="0" w:oddHBand="1" w:evenHBand="0" w:firstRowFirstColumn="0" w:firstRowLastColumn="0" w:lastRowFirstColumn="0" w:lastRowLastColumn="0"/>
               <w:rPr>
                 <w:rFonts w:asciiTheme="majorHAnsi" w:hAnsiTheme="majorHAnsi"/>
                 <w:b/>
@@ -362,27 +385,6 @@
                 <w:rFonts w:asciiTheme="majorHAnsi" w:hAnsiTheme="majorHAnsi"/>
                 <w:b/>
               </w:rPr>
-              <w:t>Topic Area</w:t>
-            </w:r>
-          </w:p>
-        </w:tc>
-        <w:tc>
-          <w:tcPr>
-            <w:tcW w:w="1687" w:type="dxa"/>
-          </w:tcPr>
-          <w:p>
-            <w:pPr>
-              <w:keepNext/>
-              <w:rPr>
-                <w:rFonts w:asciiTheme="majorHAnsi" w:hAnsiTheme="majorHAnsi"/>
-                <w:b/>
-              </w:rPr>
-            </w:pPr>
-            <w:r>
-              <w:rPr>
-                <w:rFonts w:asciiTheme="majorHAnsi" w:hAnsiTheme="majorHAnsi"/>
-                <w:b/>
-              </w:rPr>
               <w:t>User</w:t>
             </w:r>
           </w:p>
@@ -394,6 +396,7 @@
           <w:p>
             <w:pPr>
               <w:keepNext/>
+              <w:cnfStyle w:val="000000100000" w:firstRow="0" w:lastRow="0" w:firstColumn="0" w:lastColumn="0" w:oddVBand="0" w:evenVBand="0" w:oddHBand="1" w:evenHBand="0" w:firstRowFirstColumn="0" w:firstRowLastColumn="0" w:lastRowFirstColumn="0" w:lastRowLastColumn="0"/>
               <w:rPr>
                 <w:rFonts w:asciiTheme="majorHAnsi" w:hAnsiTheme="majorHAnsi"/>
                 <w:b/>
@@ -410,22 +413,19 @@
         </w:tc>
       </w:tr>
       <w:tr>
-        <w:tc>
-          <w:tcPr>
+        <w:trPr>
+          <w:cnfStyle w:val="000000010000" w:firstRow="0" w:lastRow="0" w:firstColumn="0" w:lastColumn="0" w:oddVBand="0" w:evenVBand="0" w:oddHBand="0" w:evenHBand="1" w:firstRowFirstColumn="0" w:firstRowLastColumn="0" w:lastRowFirstColumn="0" w:lastRowLastColumn="0"/>
+        </w:trPr>
+        <w:tc>
+          <w:tcPr>
+            <w:cnfStyle w:val="001000000000" w:firstRow="0" w:lastRow="0" w:firstColumn="1" w:lastColumn="0" w:oddVBand="0" w:evenVBand="0" w:oddHBand="0" w:evenHBand="0" w:firstRowFirstColumn="0" w:firstRowLastColumn="0" w:lastRowFirstColumn="0" w:lastRowLastColumn="0"/>
             <w:tcW w:w="824" w:type="dxa"/>
-            <w:vAlign w:val="center"/>
-          </w:tcPr>
-          <w:p>
-            <w:pPr>
-              <w:keepNext/>
-              <w:rPr>
-                <w:rFonts w:asciiTheme="majorHAnsi" w:hAnsiTheme="majorHAnsi"/>
-              </w:rPr>
-            </w:pPr>
-            <w:r>
-              <w:rPr>
-                <w:rFonts w:asciiTheme="majorHAnsi" w:hAnsiTheme="majorHAnsi"/>
-              </w:rPr>
+          </w:tcPr>
+          <w:p>
+            <w:pPr>
+              <w:keepNext/>
+            </w:pPr>
+            <w:r>
               <w:t>BR-01</w:t>
             </w:r>
           </w:p>
@@ -433,11 +433,11 @@
         <w:tc>
           <w:tcPr>
             <w:tcW w:w="3526" w:type="dxa"/>
-            <w:vAlign w:val="center"/>
-          </w:tcPr>
-          <w:p>
-            <w:pPr>
-              <w:keepNext/>
+          </w:tcPr>
+          <w:p>
+            <w:pPr>
+              <w:keepNext/>
+              <w:cnfStyle w:val="000000010000" w:firstRow="0" w:lastRow="0" w:firstColumn="0" w:lastColumn="0" w:oddVBand="0" w:evenVBand="0" w:oddHBand="0" w:evenHBand="1" w:firstRowFirstColumn="0" w:firstRowLastColumn="0" w:lastRowFirstColumn="0" w:lastRowLastColumn="0"/>
               <w:rPr>
                 <w:rFonts w:asciiTheme="majorHAnsi" w:hAnsiTheme="majorHAnsi"/>
               </w:rPr>
@@ -453,11 +453,11 @@
         <w:tc>
           <w:tcPr>
             <w:tcW w:w="1474" w:type="dxa"/>
-            <w:vAlign w:val="center"/>
-          </w:tcPr>
-          <w:p>
-            <w:pPr>
-              <w:keepNext/>
+          </w:tcPr>
+          <w:p>
+            <w:pPr>
+              <w:keepNext/>
+              <w:cnfStyle w:val="000000010000" w:firstRow="0" w:lastRow="0" w:firstColumn="0" w:lastColumn="0" w:oddVBand="0" w:evenVBand="0" w:oddHBand="0" w:evenHBand="1" w:firstRowFirstColumn="0" w:firstRowLastColumn="0" w:lastRowFirstColumn="0" w:lastRowLastColumn="0"/>
               <w:rPr>
                 <w:rFonts w:asciiTheme="majorHAnsi" w:hAnsiTheme="majorHAnsi"/>
               </w:rPr>
@@ -473,11 +473,11 @@
         <w:tc>
           <w:tcPr>
             <w:tcW w:w="1687" w:type="dxa"/>
-            <w:vAlign w:val="center"/>
-          </w:tcPr>
-          <w:p>
-            <w:pPr>
-              <w:keepNext/>
+          </w:tcPr>
+          <w:p>
+            <w:pPr>
+              <w:keepNext/>
+              <w:cnfStyle w:val="000000010000" w:firstRow="0" w:lastRow="0" w:firstColumn="0" w:lastColumn="0" w:oddVBand="0" w:evenVBand="0" w:oddHBand="0" w:evenHBand="1" w:firstRowFirstColumn="0" w:firstRowLastColumn="0" w:lastRowFirstColumn="0" w:lastRowLastColumn="0"/>
               <w:rPr>
                 <w:rFonts w:asciiTheme="majorHAnsi" w:hAnsiTheme="majorHAnsi"/>
               </w:rPr>
@@ -493,11 +493,11 @@
         <w:tc>
           <w:tcPr>
             <w:tcW w:w="1278" w:type="dxa"/>
-            <w:vAlign w:val="center"/>
-          </w:tcPr>
-          <w:p>
-            <w:pPr>
-              <w:keepNext/>
+          </w:tcPr>
+          <w:p>
+            <w:pPr>
+              <w:keepNext/>
+              <w:cnfStyle w:val="000000010000" w:firstRow="0" w:lastRow="0" w:firstColumn="0" w:lastColumn="0" w:oddVBand="0" w:evenVBand="0" w:oddHBand="0" w:evenHBand="1" w:firstRowFirstColumn="0" w:firstRowLastColumn="0" w:lastRowFirstColumn="0" w:lastRowLastColumn="0"/>
               <w:rPr>
                 <w:rFonts w:asciiTheme="majorHAnsi" w:hAnsiTheme="majorHAnsi"/>
               </w:rPr>
@@ -512,22 +512,19 @@
         </w:tc>
       </w:tr>
       <w:tr>
-        <w:tc>
-          <w:tcPr>
+        <w:trPr>
+          <w:cnfStyle w:val="000000100000" w:firstRow="0" w:lastRow="0" w:firstColumn="0" w:lastColumn="0" w:oddVBand="0" w:evenVBand="0" w:oddHBand="1" w:evenHBand="0" w:firstRowFirstColumn="0" w:firstRowLastColumn="0" w:lastRowFirstColumn="0" w:lastRowLastColumn="0"/>
+        </w:trPr>
+        <w:tc>
+          <w:tcPr>
+            <w:cnfStyle w:val="001000000000" w:firstRow="0" w:lastRow="0" w:firstColumn="1" w:lastColumn="0" w:oddVBand="0" w:evenVBand="0" w:oddHBand="0" w:evenHBand="0" w:firstRowFirstColumn="0" w:firstRowLastColumn="0" w:lastRowFirstColumn="0" w:lastRowLastColumn="0"/>
             <w:tcW w:w="824" w:type="dxa"/>
-            <w:vAlign w:val="center"/>
-          </w:tcPr>
-          <w:p>
-            <w:pPr>
-              <w:keepNext/>
-              <w:rPr>
-                <w:rFonts w:asciiTheme="majorHAnsi" w:hAnsiTheme="majorHAnsi"/>
-              </w:rPr>
-            </w:pPr>
-            <w:r>
-              <w:rPr>
-                <w:rFonts w:asciiTheme="majorHAnsi" w:hAnsiTheme="majorHAnsi"/>
-              </w:rPr>
+          </w:tcPr>
+          <w:p>
+            <w:pPr>
+              <w:keepNext/>
+            </w:pPr>
+            <w:r>
               <w:t>BR-02</w:t>
             </w:r>
           </w:p>
@@ -535,11 +532,11 @@
         <w:tc>
           <w:tcPr>
             <w:tcW w:w="3526" w:type="dxa"/>
-            <w:vAlign w:val="center"/>
-          </w:tcPr>
-          <w:p>
-            <w:pPr>
-              <w:keepNext/>
+          </w:tcPr>
+          <w:p>
+            <w:pPr>
+              <w:keepNext/>
+              <w:cnfStyle w:val="000000100000" w:firstRow="0" w:lastRow="0" w:firstColumn="0" w:lastColumn="0" w:oddVBand="0" w:evenVBand="0" w:oddHBand="1" w:evenHBand="0" w:firstRowFirstColumn="0" w:firstRowLastColumn="0" w:lastRowFirstColumn="0" w:lastRowLastColumn="0"/>
               <w:rPr>
                 <w:rFonts w:asciiTheme="majorHAnsi" w:hAnsiTheme="majorHAnsi"/>
               </w:rPr>
@@ -555,11 +552,11 @@
         <w:tc>
           <w:tcPr>
             <w:tcW w:w="1474" w:type="dxa"/>
-            <w:vAlign w:val="center"/>
-          </w:tcPr>
-          <w:p>
-            <w:pPr>
-              <w:keepNext/>
+          </w:tcPr>
+          <w:p>
+            <w:pPr>
+              <w:keepNext/>
+              <w:cnfStyle w:val="000000100000" w:firstRow="0" w:lastRow="0" w:firstColumn="0" w:lastColumn="0" w:oddVBand="0" w:evenVBand="0" w:oddHBand="1" w:evenHBand="0" w:firstRowFirstColumn="0" w:firstRowLastColumn="0" w:lastRowFirstColumn="0" w:lastRowLastColumn="0"/>
               <w:rPr>
                 <w:rFonts w:asciiTheme="majorHAnsi" w:hAnsiTheme="majorHAnsi"/>
               </w:rPr>
@@ -575,11 +572,11 @@
         <w:tc>
           <w:tcPr>
             <w:tcW w:w="1687" w:type="dxa"/>
-            <w:vAlign w:val="center"/>
-          </w:tcPr>
-          <w:p>
-            <w:pPr>
-              <w:keepNext/>
+          </w:tcPr>
+          <w:p>
+            <w:pPr>
+              <w:keepNext/>
+              <w:cnfStyle w:val="000000100000" w:firstRow="0" w:lastRow="0" w:firstColumn="0" w:lastColumn="0" w:oddVBand="0" w:evenVBand="0" w:oddHBand="1" w:evenHBand="0" w:firstRowFirstColumn="0" w:firstRowLastColumn="0" w:lastRowFirstColumn="0" w:lastRowLastColumn="0"/>
               <w:rPr>
                 <w:rFonts w:asciiTheme="majorHAnsi" w:hAnsiTheme="majorHAnsi"/>
               </w:rPr>
@@ -595,11 +592,11 @@
         <w:tc>
           <w:tcPr>
             <w:tcW w:w="1278" w:type="dxa"/>
-            <w:vAlign w:val="center"/>
-          </w:tcPr>
-          <w:p>
-            <w:pPr>
-              <w:keepNext/>
+          </w:tcPr>
+          <w:p>
+            <w:pPr>
+              <w:keepNext/>
+              <w:cnfStyle w:val="000000100000" w:firstRow="0" w:lastRow="0" w:firstColumn="0" w:lastColumn="0" w:oddVBand="0" w:evenVBand="0" w:oddHBand="1" w:evenHBand="0" w:firstRowFirstColumn="0" w:firstRowLastColumn="0" w:lastRowFirstColumn="0" w:lastRowLastColumn="0"/>
               <w:rPr>
                 <w:rFonts w:asciiTheme="majorHAnsi" w:hAnsiTheme="majorHAnsi"/>
               </w:rPr>
@@ -614,22 +611,19 @@
         </w:tc>
       </w:tr>
       <w:tr>
-        <w:tc>
-          <w:tcPr>
+        <w:trPr>
+          <w:cnfStyle w:val="000000010000" w:firstRow="0" w:lastRow="0" w:firstColumn="0" w:lastColumn="0" w:oddVBand="0" w:evenVBand="0" w:oddHBand="0" w:evenHBand="1" w:firstRowFirstColumn="0" w:firstRowLastColumn="0" w:lastRowFirstColumn="0" w:lastRowLastColumn="0"/>
+        </w:trPr>
+        <w:tc>
+          <w:tcPr>
+            <w:cnfStyle w:val="001000000000" w:firstRow="0" w:lastRow="0" w:firstColumn="1" w:lastColumn="0" w:oddVBand="0" w:evenVBand="0" w:oddHBand="0" w:evenHBand="0" w:firstRowFirstColumn="0" w:firstRowLastColumn="0" w:lastRowFirstColumn="0" w:lastRowLastColumn="0"/>
             <w:tcW w:w="824" w:type="dxa"/>
-            <w:vAlign w:val="center"/>
-          </w:tcPr>
-          <w:p>
-            <w:pPr>
-              <w:keepNext/>
-              <w:rPr>
-                <w:rFonts w:asciiTheme="majorHAnsi" w:hAnsiTheme="majorHAnsi"/>
-              </w:rPr>
-            </w:pPr>
-            <w:r>
-              <w:rPr>
-                <w:rFonts w:asciiTheme="majorHAnsi" w:hAnsiTheme="majorHAnsi"/>
-              </w:rPr>
+          </w:tcPr>
+          <w:p>
+            <w:pPr>
+              <w:keepNext/>
+            </w:pPr>
+            <w:r>
               <w:t>BR-03</w:t>
             </w:r>
           </w:p>
@@ -637,11 +631,11 @@
         <w:tc>
           <w:tcPr>
             <w:tcW w:w="3526" w:type="dxa"/>
-            <w:vAlign w:val="center"/>
-          </w:tcPr>
-          <w:p>
-            <w:pPr>
-              <w:keepNext/>
+          </w:tcPr>
+          <w:p>
+            <w:pPr>
+              <w:keepNext/>
+              <w:cnfStyle w:val="000000010000" w:firstRow="0" w:lastRow="0" w:firstColumn="0" w:lastColumn="0" w:oddVBand="0" w:evenVBand="0" w:oddHBand="0" w:evenHBand="1" w:firstRowFirstColumn="0" w:firstRowLastColumn="0" w:lastRowFirstColumn="0" w:lastRowLastColumn="0"/>
               <w:rPr>
                 <w:rFonts w:asciiTheme="majorHAnsi" w:hAnsiTheme="majorHAnsi"/>
               </w:rPr>
@@ -657,11 +651,11 @@
         <w:tc>
           <w:tcPr>
             <w:tcW w:w="1474" w:type="dxa"/>
-            <w:vAlign w:val="center"/>
-          </w:tcPr>
-          <w:p>
-            <w:pPr>
-              <w:keepNext/>
+          </w:tcPr>
+          <w:p>
+            <w:pPr>
+              <w:keepNext/>
+              <w:cnfStyle w:val="000000010000" w:firstRow="0" w:lastRow="0" w:firstColumn="0" w:lastColumn="0" w:oddVBand="0" w:evenVBand="0" w:oddHBand="0" w:evenHBand="1" w:firstRowFirstColumn="0" w:firstRowLastColumn="0" w:lastRowFirstColumn="0" w:lastRowLastColumn="0"/>
               <w:rPr>
                 <w:rFonts w:asciiTheme="majorHAnsi" w:hAnsiTheme="majorHAnsi"/>
               </w:rPr>
@@ -677,11 +671,11 @@
         <w:tc>
           <w:tcPr>
             <w:tcW w:w="1687" w:type="dxa"/>
-            <w:vAlign w:val="center"/>
-          </w:tcPr>
-          <w:p>
-            <w:pPr>
-              <w:keepNext/>
+          </w:tcPr>
+          <w:p>
+            <w:pPr>
+              <w:keepNext/>
+              <w:cnfStyle w:val="000000010000" w:firstRow="0" w:lastRow="0" w:firstColumn="0" w:lastColumn="0" w:oddVBand="0" w:evenVBand="0" w:oddHBand="0" w:evenHBand="1" w:firstRowFirstColumn="0" w:firstRowLastColumn="0" w:lastRowFirstColumn="0" w:lastRowLastColumn="0"/>
               <w:rPr>
                 <w:rFonts w:asciiTheme="majorHAnsi" w:hAnsiTheme="majorHAnsi"/>
               </w:rPr>
@@ -697,11 +691,11 @@
         <w:tc>
           <w:tcPr>
             <w:tcW w:w="1278" w:type="dxa"/>
-            <w:vAlign w:val="center"/>
-          </w:tcPr>
-          <w:p>
-            <w:pPr>
-              <w:keepNext/>
+          </w:tcPr>
+          <w:p>
+            <w:pPr>
+              <w:keepNext/>
+              <w:cnfStyle w:val="000000010000" w:firstRow="0" w:lastRow="0" w:firstColumn="0" w:lastColumn="0" w:oddVBand="0" w:evenVBand="0" w:oddHBand="0" w:evenHBand="1" w:firstRowFirstColumn="0" w:firstRowLastColumn="0" w:lastRowFirstColumn="0" w:lastRowLastColumn="0"/>
               <w:rPr>
                 <w:rFonts w:asciiTheme="majorHAnsi" w:hAnsiTheme="majorHAnsi"/>
               </w:rPr>
@@ -725,9 +719,8 @@
     </w:p>
     <w:tbl>
       <w:tblPr>
-        <w:tblStyle w:val="TableGrid"/>
+        <w:tblStyle w:val="LightGrid-Accent1"/>
         <w:tblW w:w="0" w:type="auto"/>
-        <w:tblInd w:w="198" w:type="dxa"/>
         <w:tblLayout w:type="fixed"/>
         <w:tblLook w:val="04A0" w:firstRow="1" w:lastRow="0" w:firstColumn="1" w:lastColumn="0" w:noHBand="0" w:noVBand="1"/>
       </w:tblPr>
@@ -739,8 +732,12 @@
         <w:gridCol w:w="1278"/>
       </w:tblGrid>
       <w:tr>
-        <w:tc>
-          <w:tcPr>
+        <w:trPr>
+          <w:cnfStyle w:val="100000000000" w:firstRow="1" w:lastRow="0" w:firstColumn="0" w:lastColumn="0" w:oddVBand="0" w:evenVBand="0" w:oddHBand="0" w:evenHBand="0" w:firstRowFirstColumn="0" w:firstRowLastColumn="0" w:lastRowFirstColumn="0" w:lastRowLastColumn="0"/>
+        </w:trPr>
+        <w:tc>
+          <w:tcPr>
+            <w:cnfStyle w:val="001000000000" w:firstRow="0" w:lastRow="0" w:firstColumn="1" w:lastColumn="0" w:oddVBand="0" w:evenVBand="0" w:oddHBand="0" w:evenHBand="0" w:firstRowFirstColumn="0" w:firstRowLastColumn="0" w:lastRowFirstColumn="0" w:lastRowLastColumn="0"/>
             <w:tcW w:w="8856" w:type="dxa"/>
             <w:gridSpan w:val="5"/>
           </w:tcPr>
@@ -749,37 +746,35 @@
               <w:keepNext/>
               <w:widowControl w:val="0"/>
               <w:rPr>
-                <w:rFonts w:asciiTheme="majorHAnsi" w:hAnsiTheme="majorHAnsi"/>
-                <w:b/>
-              </w:rPr>
-            </w:pPr>
-            <w:r>
-              <w:rPr>
-                <w:rFonts w:asciiTheme="majorHAnsi" w:hAnsiTheme="majorHAnsi"/>
-              </w:rPr>
+                <w:b w:val="0"/>
+              </w:rPr>
+            </w:pPr>
+            <w:r>
               <w:lastRenderedPageBreak/>
               <w:br w:type="page"/>
             </w:r>
             <w:r>
-              <w:rPr>
-                <w:rFonts w:asciiTheme="majorHAnsi" w:hAnsiTheme="majorHAnsi"/>
-                <w:b/>
-              </w:rPr>
               <w:t>User</w:t>
             </w:r>
             <w:r>
               <w:rPr>
-                <w:rFonts w:asciiTheme="majorHAnsi" w:hAnsiTheme="majorHAnsi"/>
-                <w:b/>
-              </w:rPr>
-              <w:t xml:space="preserve"> Requirements</w:t>
+                <w:b w:val="0"/>
+              </w:rPr>
+              <w:t xml:space="preserve"> </w:t>
+            </w:r>
+            <w:r>
+              <w:t>Requirements</w:t>
             </w:r>
           </w:p>
         </w:tc>
       </w:tr>
       <w:tr>
-        <w:tc>
-          <w:tcPr>
+        <w:trPr>
+          <w:cnfStyle w:val="000000100000" w:firstRow="0" w:lastRow="0" w:firstColumn="0" w:lastColumn="0" w:oddVBand="0" w:evenVBand="0" w:oddHBand="1" w:evenHBand="0" w:firstRowFirstColumn="0" w:firstRowLastColumn="0" w:lastRowFirstColumn="0" w:lastRowLastColumn="0"/>
+        </w:trPr>
+        <w:tc>
+          <w:tcPr>
+            <w:cnfStyle w:val="001000000000" w:firstRow="0" w:lastRow="0" w:firstColumn="1" w:lastColumn="0" w:oddVBand="0" w:evenVBand="0" w:oddHBand="0" w:evenHBand="0" w:firstRowFirstColumn="0" w:firstRowLastColumn="0" w:lastRowFirstColumn="0" w:lastRowLastColumn="0"/>
             <w:tcW w:w="918" w:type="dxa"/>
           </w:tcPr>
           <w:p>
@@ -787,6 +782,24 @@
               <w:keepNext/>
               <w:widowControl w:val="0"/>
               <w:rPr>
+                <w:b w:val="0"/>
+              </w:rPr>
+            </w:pPr>
+            <w:r>
+              <w:t>ID</w:t>
+            </w:r>
+          </w:p>
+        </w:tc>
+        <w:tc>
+          <w:tcPr>
+            <w:tcW w:w="3510" w:type="dxa"/>
+          </w:tcPr>
+          <w:p>
+            <w:pPr>
+              <w:keepNext/>
+              <w:widowControl w:val="0"/>
+              <w:cnfStyle w:val="000000100000" w:firstRow="0" w:lastRow="0" w:firstColumn="0" w:lastColumn="0" w:oddVBand="0" w:evenVBand="0" w:oddHBand="1" w:evenHBand="0" w:firstRowFirstColumn="0" w:firstRowLastColumn="0" w:lastRowFirstColumn="0" w:lastRowLastColumn="0"/>
+              <w:rPr>
                 <w:rFonts w:asciiTheme="majorHAnsi" w:hAnsiTheme="majorHAnsi"/>
                 <w:b/>
               </w:rPr>
@@ -796,18 +809,19 @@
                 <w:rFonts w:asciiTheme="majorHAnsi" w:hAnsiTheme="majorHAnsi"/>
                 <w:b/>
               </w:rPr>
-              <w:t>ID</w:t>
-            </w:r>
-          </w:p>
-        </w:tc>
-        <w:tc>
-          <w:tcPr>
-            <w:tcW w:w="3510" w:type="dxa"/>
-          </w:tcPr>
-          <w:p>
-            <w:pPr>
-              <w:keepNext/>
-              <w:widowControl w:val="0"/>
+              <w:t>Requirement</w:t>
+            </w:r>
+          </w:p>
+        </w:tc>
+        <w:tc>
+          <w:tcPr>
+            <w:tcW w:w="1211" w:type="dxa"/>
+          </w:tcPr>
+          <w:p>
+            <w:pPr>
+              <w:keepNext/>
+              <w:widowControl w:val="0"/>
+              <w:cnfStyle w:val="000000100000" w:firstRow="0" w:lastRow="0" w:firstColumn="0" w:lastColumn="0" w:oddVBand="0" w:evenVBand="0" w:oddHBand="1" w:evenHBand="0" w:firstRowFirstColumn="0" w:firstRowLastColumn="0" w:lastRowFirstColumn="0" w:lastRowLastColumn="0"/>
               <w:rPr>
                 <w:rFonts w:asciiTheme="majorHAnsi" w:hAnsiTheme="majorHAnsi"/>
                 <w:b/>
@@ -818,18 +832,19 @@
                 <w:rFonts w:asciiTheme="majorHAnsi" w:hAnsiTheme="majorHAnsi"/>
                 <w:b/>
               </w:rPr>
-              <w:t>Requirement</w:t>
-            </w:r>
-          </w:p>
-        </w:tc>
-        <w:tc>
-          <w:tcPr>
-            <w:tcW w:w="1211" w:type="dxa"/>
-          </w:tcPr>
-          <w:p>
-            <w:pPr>
-              <w:keepNext/>
-              <w:widowControl w:val="0"/>
+              <w:t>Topic Area</w:t>
+            </w:r>
+          </w:p>
+        </w:tc>
+        <w:tc>
+          <w:tcPr>
+            <w:tcW w:w="1939" w:type="dxa"/>
+          </w:tcPr>
+          <w:p>
+            <w:pPr>
+              <w:keepNext/>
+              <w:widowControl w:val="0"/>
+              <w:cnfStyle w:val="000000100000" w:firstRow="0" w:lastRow="0" w:firstColumn="0" w:lastColumn="0" w:oddVBand="0" w:evenVBand="0" w:oddHBand="1" w:evenHBand="0" w:firstRowFirstColumn="0" w:firstRowLastColumn="0" w:lastRowFirstColumn="0" w:lastRowLastColumn="0"/>
               <w:rPr>
                 <w:rFonts w:asciiTheme="majorHAnsi" w:hAnsiTheme="majorHAnsi"/>
                 <w:b/>
@@ -840,28 +855,6 @@
                 <w:rFonts w:asciiTheme="majorHAnsi" w:hAnsiTheme="majorHAnsi"/>
                 <w:b/>
               </w:rPr>
-              <w:t>Topic Area</w:t>
-            </w:r>
-          </w:p>
-        </w:tc>
-        <w:tc>
-          <w:tcPr>
-            <w:tcW w:w="1939" w:type="dxa"/>
-          </w:tcPr>
-          <w:p>
-            <w:pPr>
-              <w:keepNext/>
-              <w:widowControl w:val="0"/>
-              <w:rPr>
-                <w:rFonts w:asciiTheme="majorHAnsi" w:hAnsiTheme="majorHAnsi"/>
-                <w:b/>
-              </w:rPr>
-            </w:pPr>
-            <w:r>
-              <w:rPr>
-                <w:rFonts w:asciiTheme="majorHAnsi" w:hAnsiTheme="majorHAnsi"/>
-                <w:b/>
-              </w:rPr>
               <w:t>User</w:t>
             </w:r>
           </w:p>
@@ -874,6 +867,7 @@
             <w:pPr>
               <w:keepNext/>
               <w:widowControl w:val="0"/>
+              <w:cnfStyle w:val="000000100000" w:firstRow="0" w:lastRow="0" w:firstColumn="0" w:lastColumn="0" w:oddVBand="0" w:evenVBand="0" w:oddHBand="1" w:evenHBand="0" w:firstRowFirstColumn="0" w:firstRowLastColumn="0" w:lastRowFirstColumn="0" w:lastRowLastColumn="0"/>
               <w:rPr>
                 <w:rFonts w:asciiTheme="majorHAnsi" w:hAnsiTheme="majorHAnsi"/>
                 <w:b/>
@@ -890,23 +884,20 @@
         </w:tc>
       </w:tr>
       <w:tr>
-        <w:tc>
-          <w:tcPr>
+        <w:trPr>
+          <w:cnfStyle w:val="000000010000" w:firstRow="0" w:lastRow="0" w:firstColumn="0" w:lastColumn="0" w:oddVBand="0" w:evenVBand="0" w:oddHBand="0" w:evenHBand="1" w:firstRowFirstColumn="0" w:firstRowLastColumn="0" w:lastRowFirstColumn="0" w:lastRowLastColumn="0"/>
+        </w:trPr>
+        <w:tc>
+          <w:tcPr>
+            <w:cnfStyle w:val="001000000000" w:firstRow="0" w:lastRow="0" w:firstColumn="1" w:lastColumn="0" w:oddVBand="0" w:evenVBand="0" w:oddHBand="0" w:evenHBand="0" w:firstRowFirstColumn="0" w:firstRowLastColumn="0" w:lastRowFirstColumn="0" w:lastRowLastColumn="0"/>
             <w:tcW w:w="918" w:type="dxa"/>
-            <w:vAlign w:val="center"/>
-          </w:tcPr>
-          <w:p>
-            <w:pPr>
-              <w:keepNext/>
-              <w:widowControl w:val="0"/>
-              <w:rPr>
-                <w:rFonts w:asciiTheme="majorHAnsi" w:hAnsiTheme="majorHAnsi"/>
-              </w:rPr>
-            </w:pPr>
-            <w:r>
-              <w:rPr>
-                <w:rFonts w:asciiTheme="majorHAnsi" w:hAnsiTheme="majorHAnsi"/>
-              </w:rPr>
+          </w:tcPr>
+          <w:p>
+            <w:pPr>
+              <w:keepNext/>
+              <w:widowControl w:val="0"/>
+            </w:pPr>
+            <w:r>
               <w:t>UR-01</w:t>
             </w:r>
           </w:p>
@@ -914,12 +905,12 @@
         <w:tc>
           <w:tcPr>
             <w:tcW w:w="3510" w:type="dxa"/>
-            <w:vAlign w:val="center"/>
-          </w:tcPr>
-          <w:p>
-            <w:pPr>
-              <w:keepNext/>
-              <w:widowControl w:val="0"/>
+          </w:tcPr>
+          <w:p>
+            <w:pPr>
+              <w:keepNext/>
+              <w:widowControl w:val="0"/>
+              <w:cnfStyle w:val="000000010000" w:firstRow="0" w:lastRow="0" w:firstColumn="0" w:lastColumn="0" w:oddVBand="0" w:evenVBand="0" w:oddHBand="0" w:evenHBand="1" w:firstRowFirstColumn="0" w:firstRowLastColumn="0" w:lastRowFirstColumn="0" w:lastRowLastColumn="0"/>
               <w:rPr>
                 <w:rFonts w:asciiTheme="majorHAnsi" w:hAnsiTheme="majorHAnsi"/>
               </w:rPr>
@@ -935,12 +926,12 @@
         <w:tc>
           <w:tcPr>
             <w:tcW w:w="1211" w:type="dxa"/>
-            <w:vAlign w:val="center"/>
-          </w:tcPr>
-          <w:p>
-            <w:pPr>
-              <w:keepNext/>
-              <w:widowControl w:val="0"/>
+          </w:tcPr>
+          <w:p>
+            <w:pPr>
+              <w:keepNext/>
+              <w:widowControl w:val="0"/>
+              <w:cnfStyle w:val="000000010000" w:firstRow="0" w:lastRow="0" w:firstColumn="0" w:lastColumn="0" w:oddVBand="0" w:evenVBand="0" w:oddHBand="0" w:evenHBand="1" w:firstRowFirstColumn="0" w:firstRowLastColumn="0" w:lastRowFirstColumn="0" w:lastRowLastColumn="0"/>
               <w:rPr>
                 <w:rFonts w:asciiTheme="majorHAnsi" w:hAnsiTheme="majorHAnsi"/>
               </w:rPr>
@@ -956,12 +947,12 @@
         <w:tc>
           <w:tcPr>
             <w:tcW w:w="1939" w:type="dxa"/>
-            <w:vAlign w:val="center"/>
-          </w:tcPr>
-          <w:p>
-            <w:pPr>
-              <w:keepNext/>
-              <w:widowControl w:val="0"/>
+          </w:tcPr>
+          <w:p>
+            <w:pPr>
+              <w:keepNext/>
+              <w:widowControl w:val="0"/>
+              <w:cnfStyle w:val="000000010000" w:firstRow="0" w:lastRow="0" w:firstColumn="0" w:lastColumn="0" w:oddVBand="0" w:evenVBand="0" w:oddHBand="0" w:evenHBand="1" w:firstRowFirstColumn="0" w:firstRowLastColumn="0" w:lastRowFirstColumn="0" w:lastRowLastColumn="0"/>
               <w:rPr>
                 <w:rFonts w:asciiTheme="majorHAnsi" w:hAnsiTheme="majorHAnsi"/>
               </w:rPr>
@@ -977,12 +968,12 @@
         <w:tc>
           <w:tcPr>
             <w:tcW w:w="1278" w:type="dxa"/>
-            <w:vAlign w:val="center"/>
-          </w:tcPr>
-          <w:p>
-            <w:pPr>
-              <w:keepNext/>
-              <w:widowControl w:val="0"/>
+          </w:tcPr>
+          <w:p>
+            <w:pPr>
+              <w:keepNext/>
+              <w:widowControl w:val="0"/>
+              <w:cnfStyle w:val="000000010000" w:firstRow="0" w:lastRow="0" w:firstColumn="0" w:lastColumn="0" w:oddVBand="0" w:evenVBand="0" w:oddHBand="0" w:evenHBand="1" w:firstRowFirstColumn="0" w:firstRowLastColumn="0" w:lastRowFirstColumn="0" w:lastRowLastColumn="0"/>
               <w:rPr>
                 <w:rFonts w:asciiTheme="majorHAnsi" w:hAnsiTheme="majorHAnsi"/>
               </w:rPr>
@@ -997,23 +988,20 @@
         </w:tc>
       </w:tr>
       <w:tr>
-        <w:tc>
-          <w:tcPr>
+        <w:trPr>
+          <w:cnfStyle w:val="000000100000" w:firstRow="0" w:lastRow="0" w:firstColumn="0" w:lastColumn="0" w:oddVBand="0" w:evenVBand="0" w:oddHBand="1" w:evenHBand="0" w:firstRowFirstColumn="0" w:firstRowLastColumn="0" w:lastRowFirstColumn="0" w:lastRowLastColumn="0"/>
+        </w:trPr>
+        <w:tc>
+          <w:tcPr>
+            <w:cnfStyle w:val="001000000000" w:firstRow="0" w:lastRow="0" w:firstColumn="1" w:lastColumn="0" w:oddVBand="0" w:evenVBand="0" w:oddHBand="0" w:evenHBand="0" w:firstRowFirstColumn="0" w:firstRowLastColumn="0" w:lastRowFirstColumn="0" w:lastRowLastColumn="0"/>
             <w:tcW w:w="918" w:type="dxa"/>
-            <w:vAlign w:val="center"/>
-          </w:tcPr>
-          <w:p>
-            <w:pPr>
-              <w:keepNext/>
-              <w:widowControl w:val="0"/>
-              <w:rPr>
-                <w:rFonts w:asciiTheme="majorHAnsi" w:hAnsiTheme="majorHAnsi"/>
-              </w:rPr>
-            </w:pPr>
-            <w:r>
-              <w:rPr>
-                <w:rFonts w:asciiTheme="majorHAnsi" w:hAnsiTheme="majorHAnsi"/>
-              </w:rPr>
+          </w:tcPr>
+          <w:p>
+            <w:pPr>
+              <w:keepNext/>
+              <w:widowControl w:val="0"/>
+            </w:pPr>
+            <w:r>
               <w:t>UR-02</w:t>
             </w:r>
           </w:p>
@@ -1021,12 +1009,12 @@
         <w:tc>
           <w:tcPr>
             <w:tcW w:w="3510" w:type="dxa"/>
-            <w:vAlign w:val="center"/>
-          </w:tcPr>
-          <w:p>
-            <w:pPr>
-              <w:keepNext/>
-              <w:widowControl w:val="0"/>
+          </w:tcPr>
+          <w:p>
+            <w:pPr>
+              <w:keepNext/>
+              <w:widowControl w:val="0"/>
+              <w:cnfStyle w:val="000000100000" w:firstRow="0" w:lastRow="0" w:firstColumn="0" w:lastColumn="0" w:oddVBand="0" w:evenVBand="0" w:oddHBand="1" w:evenHBand="0" w:firstRowFirstColumn="0" w:firstRowLastColumn="0" w:lastRowFirstColumn="0" w:lastRowLastColumn="0"/>
               <w:rPr>
                 <w:rFonts w:asciiTheme="majorHAnsi" w:hAnsiTheme="majorHAnsi"/>
               </w:rPr>
@@ -1042,12 +1030,12 @@
         <w:tc>
           <w:tcPr>
             <w:tcW w:w="1211" w:type="dxa"/>
-            <w:vAlign w:val="center"/>
-          </w:tcPr>
-          <w:p>
-            <w:pPr>
-              <w:keepNext/>
-              <w:widowControl w:val="0"/>
+          </w:tcPr>
+          <w:p>
+            <w:pPr>
+              <w:keepNext/>
+              <w:widowControl w:val="0"/>
+              <w:cnfStyle w:val="000000100000" w:firstRow="0" w:lastRow="0" w:firstColumn="0" w:lastColumn="0" w:oddVBand="0" w:evenVBand="0" w:oddHBand="1" w:evenHBand="0" w:firstRowFirstColumn="0" w:firstRowLastColumn="0" w:lastRowFirstColumn="0" w:lastRowLastColumn="0"/>
               <w:rPr>
                 <w:rFonts w:asciiTheme="majorHAnsi" w:hAnsiTheme="majorHAnsi"/>
               </w:rPr>
@@ -1063,12 +1051,12 @@
         <w:tc>
           <w:tcPr>
             <w:tcW w:w="1939" w:type="dxa"/>
-            <w:vAlign w:val="center"/>
-          </w:tcPr>
-          <w:p>
-            <w:pPr>
-              <w:keepNext/>
-              <w:widowControl w:val="0"/>
+          </w:tcPr>
+          <w:p>
+            <w:pPr>
+              <w:keepNext/>
+              <w:widowControl w:val="0"/>
+              <w:cnfStyle w:val="000000100000" w:firstRow="0" w:lastRow="0" w:firstColumn="0" w:lastColumn="0" w:oddVBand="0" w:evenVBand="0" w:oddHBand="1" w:evenHBand="0" w:firstRowFirstColumn="0" w:firstRowLastColumn="0" w:lastRowFirstColumn="0" w:lastRowLastColumn="0"/>
               <w:rPr>
                 <w:rFonts w:asciiTheme="majorHAnsi" w:hAnsiTheme="majorHAnsi"/>
               </w:rPr>
@@ -1084,12 +1072,12 @@
         <w:tc>
           <w:tcPr>
             <w:tcW w:w="1278" w:type="dxa"/>
-            <w:vAlign w:val="center"/>
-          </w:tcPr>
-          <w:p>
-            <w:pPr>
-              <w:keepNext/>
-              <w:widowControl w:val="0"/>
+          </w:tcPr>
+          <w:p>
+            <w:pPr>
+              <w:keepNext/>
+              <w:widowControl w:val="0"/>
+              <w:cnfStyle w:val="000000100000" w:firstRow="0" w:lastRow="0" w:firstColumn="0" w:lastColumn="0" w:oddVBand="0" w:evenVBand="0" w:oddHBand="1" w:evenHBand="0" w:firstRowFirstColumn="0" w:firstRowLastColumn="0" w:lastRowFirstColumn="0" w:lastRowLastColumn="0"/>
               <w:rPr>
                 <w:rFonts w:asciiTheme="majorHAnsi" w:hAnsiTheme="majorHAnsi"/>
               </w:rPr>
@@ -1104,23 +1092,20 @@
         </w:tc>
       </w:tr>
       <w:tr>
-        <w:tc>
-          <w:tcPr>
+        <w:trPr>
+          <w:cnfStyle w:val="000000010000" w:firstRow="0" w:lastRow="0" w:firstColumn="0" w:lastColumn="0" w:oddVBand="0" w:evenVBand="0" w:oddHBand="0" w:evenHBand="1" w:firstRowFirstColumn="0" w:firstRowLastColumn="0" w:lastRowFirstColumn="0" w:lastRowLastColumn="0"/>
+        </w:trPr>
+        <w:tc>
+          <w:tcPr>
+            <w:cnfStyle w:val="001000000000" w:firstRow="0" w:lastRow="0" w:firstColumn="1" w:lastColumn="0" w:oddVBand="0" w:evenVBand="0" w:oddHBand="0" w:evenHBand="0" w:firstRowFirstColumn="0" w:firstRowLastColumn="0" w:lastRowFirstColumn="0" w:lastRowLastColumn="0"/>
             <w:tcW w:w="918" w:type="dxa"/>
-            <w:vAlign w:val="center"/>
-          </w:tcPr>
-          <w:p>
-            <w:pPr>
-              <w:keepNext/>
-              <w:widowControl w:val="0"/>
-              <w:rPr>
-                <w:rFonts w:asciiTheme="majorHAnsi" w:hAnsiTheme="majorHAnsi"/>
-              </w:rPr>
-            </w:pPr>
-            <w:r>
-              <w:rPr>
-                <w:rFonts w:asciiTheme="majorHAnsi" w:hAnsiTheme="majorHAnsi"/>
-              </w:rPr>
+          </w:tcPr>
+          <w:p>
+            <w:pPr>
+              <w:keepNext/>
+              <w:widowControl w:val="0"/>
+            </w:pPr>
+            <w:r>
               <w:t>UR-03</w:t>
             </w:r>
           </w:p>
@@ -1128,12 +1113,12 @@
         <w:tc>
           <w:tcPr>
             <w:tcW w:w="3510" w:type="dxa"/>
-            <w:vAlign w:val="center"/>
-          </w:tcPr>
-          <w:p>
-            <w:pPr>
-              <w:keepNext/>
-              <w:widowControl w:val="0"/>
+          </w:tcPr>
+          <w:p>
+            <w:pPr>
+              <w:keepNext/>
+              <w:widowControl w:val="0"/>
+              <w:cnfStyle w:val="000000010000" w:firstRow="0" w:lastRow="0" w:firstColumn="0" w:lastColumn="0" w:oddVBand="0" w:evenVBand="0" w:oddHBand="0" w:evenHBand="1" w:firstRowFirstColumn="0" w:firstRowLastColumn="0" w:lastRowFirstColumn="0" w:lastRowLastColumn="0"/>
               <w:rPr>
                 <w:rFonts w:asciiTheme="majorHAnsi" w:hAnsiTheme="majorHAnsi"/>
               </w:rPr>
@@ -1149,12 +1134,12 @@
         <w:tc>
           <w:tcPr>
             <w:tcW w:w="1211" w:type="dxa"/>
-            <w:vAlign w:val="center"/>
-          </w:tcPr>
-          <w:p>
-            <w:pPr>
-              <w:keepNext/>
-              <w:widowControl w:val="0"/>
+          </w:tcPr>
+          <w:p>
+            <w:pPr>
+              <w:keepNext/>
+              <w:widowControl w:val="0"/>
+              <w:cnfStyle w:val="000000010000" w:firstRow="0" w:lastRow="0" w:firstColumn="0" w:lastColumn="0" w:oddVBand="0" w:evenVBand="0" w:oddHBand="0" w:evenHBand="1" w:firstRowFirstColumn="0" w:firstRowLastColumn="0" w:lastRowFirstColumn="0" w:lastRowLastColumn="0"/>
               <w:rPr>
                 <w:rFonts w:asciiTheme="majorHAnsi" w:hAnsiTheme="majorHAnsi"/>
               </w:rPr>
@@ -1170,12 +1155,12 @@
         <w:tc>
           <w:tcPr>
             <w:tcW w:w="1939" w:type="dxa"/>
-            <w:vAlign w:val="center"/>
-          </w:tcPr>
-          <w:p>
-            <w:pPr>
-              <w:keepNext/>
-              <w:widowControl w:val="0"/>
+          </w:tcPr>
+          <w:p>
+            <w:pPr>
+              <w:keepNext/>
+              <w:widowControl w:val="0"/>
+              <w:cnfStyle w:val="000000010000" w:firstRow="0" w:lastRow="0" w:firstColumn="0" w:lastColumn="0" w:oddVBand="0" w:evenVBand="0" w:oddHBand="0" w:evenHBand="1" w:firstRowFirstColumn="0" w:firstRowLastColumn="0" w:lastRowFirstColumn="0" w:lastRowLastColumn="0"/>
               <w:rPr>
                 <w:rFonts w:asciiTheme="majorHAnsi" w:hAnsiTheme="majorHAnsi"/>
               </w:rPr>
@@ -1191,12 +1176,12 @@
         <w:tc>
           <w:tcPr>
             <w:tcW w:w="1278" w:type="dxa"/>
-            <w:vAlign w:val="center"/>
-          </w:tcPr>
-          <w:p>
-            <w:pPr>
-              <w:keepNext/>
-              <w:widowControl w:val="0"/>
+          </w:tcPr>
+          <w:p>
+            <w:pPr>
+              <w:keepNext/>
+              <w:widowControl w:val="0"/>
+              <w:cnfStyle w:val="000000010000" w:firstRow="0" w:lastRow="0" w:firstColumn="0" w:lastColumn="0" w:oddVBand="0" w:evenVBand="0" w:oddHBand="0" w:evenHBand="1" w:firstRowFirstColumn="0" w:firstRowLastColumn="0" w:lastRowFirstColumn="0" w:lastRowLastColumn="0"/>
               <w:rPr>
                 <w:rFonts w:asciiTheme="majorHAnsi" w:hAnsiTheme="majorHAnsi"/>
               </w:rPr>
@@ -1211,23 +1196,20 @@
         </w:tc>
       </w:tr>
       <w:tr>
-        <w:tc>
-          <w:tcPr>
+        <w:trPr>
+          <w:cnfStyle w:val="000000100000" w:firstRow="0" w:lastRow="0" w:firstColumn="0" w:lastColumn="0" w:oddVBand="0" w:evenVBand="0" w:oddHBand="1" w:evenHBand="0" w:firstRowFirstColumn="0" w:firstRowLastColumn="0" w:lastRowFirstColumn="0" w:lastRowLastColumn="0"/>
+        </w:trPr>
+        <w:tc>
+          <w:tcPr>
+            <w:cnfStyle w:val="001000000000" w:firstRow="0" w:lastRow="0" w:firstColumn="1" w:lastColumn="0" w:oddVBand="0" w:evenVBand="0" w:oddHBand="0" w:evenHBand="0" w:firstRowFirstColumn="0" w:firstRowLastColumn="0" w:lastRowFirstColumn="0" w:lastRowLastColumn="0"/>
             <w:tcW w:w="918" w:type="dxa"/>
-            <w:vAlign w:val="center"/>
-          </w:tcPr>
-          <w:p>
-            <w:pPr>
-              <w:keepNext/>
-              <w:widowControl w:val="0"/>
-              <w:rPr>
-                <w:rFonts w:asciiTheme="majorHAnsi" w:hAnsiTheme="majorHAnsi"/>
-              </w:rPr>
-            </w:pPr>
-            <w:r>
-              <w:rPr>
-                <w:rFonts w:asciiTheme="majorHAnsi" w:hAnsiTheme="majorHAnsi"/>
-              </w:rPr>
+          </w:tcPr>
+          <w:p>
+            <w:pPr>
+              <w:keepNext/>
+              <w:widowControl w:val="0"/>
+            </w:pPr>
+            <w:r>
               <w:t>UR-04</w:t>
             </w:r>
           </w:p>
@@ -1235,12 +1217,12 @@
         <w:tc>
           <w:tcPr>
             <w:tcW w:w="3510" w:type="dxa"/>
-            <w:vAlign w:val="center"/>
-          </w:tcPr>
-          <w:p>
-            <w:pPr>
-              <w:keepNext/>
-              <w:widowControl w:val="0"/>
+          </w:tcPr>
+          <w:p>
+            <w:pPr>
+              <w:keepNext/>
+              <w:widowControl w:val="0"/>
+              <w:cnfStyle w:val="000000100000" w:firstRow="0" w:lastRow="0" w:firstColumn="0" w:lastColumn="0" w:oddVBand="0" w:evenVBand="0" w:oddHBand="1" w:evenHBand="0" w:firstRowFirstColumn="0" w:firstRowLastColumn="0" w:lastRowFirstColumn="0" w:lastRowLastColumn="0"/>
               <w:rPr>
                 <w:rFonts w:asciiTheme="majorHAnsi" w:hAnsiTheme="majorHAnsi"/>
               </w:rPr>
@@ -1256,12 +1238,12 @@
         <w:tc>
           <w:tcPr>
             <w:tcW w:w="1211" w:type="dxa"/>
-            <w:vAlign w:val="center"/>
-          </w:tcPr>
-          <w:p>
-            <w:pPr>
-              <w:keepNext/>
-              <w:widowControl w:val="0"/>
+          </w:tcPr>
+          <w:p>
+            <w:pPr>
+              <w:keepNext/>
+              <w:widowControl w:val="0"/>
+              <w:cnfStyle w:val="000000100000" w:firstRow="0" w:lastRow="0" w:firstColumn="0" w:lastColumn="0" w:oddVBand="0" w:evenVBand="0" w:oddHBand="1" w:evenHBand="0" w:firstRowFirstColumn="0" w:firstRowLastColumn="0" w:lastRowFirstColumn="0" w:lastRowLastColumn="0"/>
               <w:rPr>
                 <w:rFonts w:asciiTheme="majorHAnsi" w:hAnsiTheme="majorHAnsi"/>
               </w:rPr>
@@ -1277,12 +1259,12 @@
         <w:tc>
           <w:tcPr>
             <w:tcW w:w="1939" w:type="dxa"/>
-            <w:vAlign w:val="center"/>
-          </w:tcPr>
-          <w:p>
-            <w:pPr>
-              <w:keepNext/>
-              <w:widowControl w:val="0"/>
+          </w:tcPr>
+          <w:p>
+            <w:pPr>
+              <w:keepNext/>
+              <w:widowControl w:val="0"/>
+              <w:cnfStyle w:val="000000100000" w:firstRow="0" w:lastRow="0" w:firstColumn="0" w:lastColumn="0" w:oddVBand="0" w:evenVBand="0" w:oddHBand="1" w:evenHBand="0" w:firstRowFirstColumn="0" w:firstRowLastColumn="0" w:lastRowFirstColumn="0" w:lastRowLastColumn="0"/>
               <w:rPr>
                 <w:rFonts w:asciiTheme="majorHAnsi" w:hAnsiTheme="majorHAnsi"/>
               </w:rPr>
@@ -1298,12 +1280,12 @@
         <w:tc>
           <w:tcPr>
             <w:tcW w:w="1278" w:type="dxa"/>
-            <w:vAlign w:val="center"/>
-          </w:tcPr>
-          <w:p>
-            <w:pPr>
-              <w:keepNext/>
-              <w:widowControl w:val="0"/>
+          </w:tcPr>
+          <w:p>
+            <w:pPr>
+              <w:keepNext/>
+              <w:widowControl w:val="0"/>
+              <w:cnfStyle w:val="000000100000" w:firstRow="0" w:lastRow="0" w:firstColumn="0" w:lastColumn="0" w:oddVBand="0" w:evenVBand="0" w:oddHBand="1" w:evenHBand="0" w:firstRowFirstColumn="0" w:firstRowLastColumn="0" w:lastRowFirstColumn="0" w:lastRowLastColumn="0"/>
               <w:rPr>
                 <w:rFonts w:asciiTheme="majorHAnsi" w:hAnsiTheme="majorHAnsi"/>
               </w:rPr>
@@ -1318,23 +1300,20 @@
         </w:tc>
       </w:tr>
       <w:tr>
-        <w:tc>
-          <w:tcPr>
+        <w:trPr>
+          <w:cnfStyle w:val="000000010000" w:firstRow="0" w:lastRow="0" w:firstColumn="0" w:lastColumn="0" w:oddVBand="0" w:evenVBand="0" w:oddHBand="0" w:evenHBand="1" w:firstRowFirstColumn="0" w:firstRowLastColumn="0" w:lastRowFirstColumn="0" w:lastRowLastColumn="0"/>
+        </w:trPr>
+        <w:tc>
+          <w:tcPr>
+            <w:cnfStyle w:val="001000000000" w:firstRow="0" w:lastRow="0" w:firstColumn="1" w:lastColumn="0" w:oddVBand="0" w:evenVBand="0" w:oddHBand="0" w:evenHBand="0" w:firstRowFirstColumn="0" w:firstRowLastColumn="0" w:lastRowFirstColumn="0" w:lastRowLastColumn="0"/>
             <w:tcW w:w="918" w:type="dxa"/>
-            <w:vAlign w:val="center"/>
-          </w:tcPr>
-          <w:p>
-            <w:pPr>
-              <w:keepNext/>
-              <w:widowControl w:val="0"/>
-              <w:rPr>
-                <w:rFonts w:asciiTheme="majorHAnsi" w:hAnsiTheme="majorHAnsi"/>
-              </w:rPr>
-            </w:pPr>
-            <w:r>
-              <w:rPr>
-                <w:rFonts w:asciiTheme="majorHAnsi" w:hAnsiTheme="majorHAnsi"/>
-              </w:rPr>
+          </w:tcPr>
+          <w:p>
+            <w:pPr>
+              <w:keepNext/>
+              <w:widowControl w:val="0"/>
+            </w:pPr>
+            <w:r>
               <w:t>UR-05</w:t>
             </w:r>
           </w:p>
@@ -1342,12 +1321,12 @@
         <w:tc>
           <w:tcPr>
             <w:tcW w:w="3510" w:type="dxa"/>
-            <w:vAlign w:val="center"/>
-          </w:tcPr>
-          <w:p>
-            <w:pPr>
-              <w:keepNext/>
-              <w:widowControl w:val="0"/>
+          </w:tcPr>
+          <w:p>
+            <w:pPr>
+              <w:keepNext/>
+              <w:widowControl w:val="0"/>
+              <w:cnfStyle w:val="000000010000" w:firstRow="0" w:lastRow="0" w:firstColumn="0" w:lastColumn="0" w:oddVBand="0" w:evenVBand="0" w:oddHBand="0" w:evenHBand="1" w:firstRowFirstColumn="0" w:firstRowLastColumn="0" w:lastRowFirstColumn="0" w:lastRowLastColumn="0"/>
               <w:rPr>
                 <w:rFonts w:asciiTheme="majorHAnsi" w:hAnsiTheme="majorHAnsi"/>
               </w:rPr>
@@ -1363,12 +1342,12 @@
         <w:tc>
           <w:tcPr>
             <w:tcW w:w="1211" w:type="dxa"/>
-            <w:vAlign w:val="center"/>
-          </w:tcPr>
-          <w:p>
-            <w:pPr>
-              <w:keepNext/>
-              <w:widowControl w:val="0"/>
+          </w:tcPr>
+          <w:p>
+            <w:pPr>
+              <w:keepNext/>
+              <w:widowControl w:val="0"/>
+              <w:cnfStyle w:val="000000010000" w:firstRow="0" w:lastRow="0" w:firstColumn="0" w:lastColumn="0" w:oddVBand="0" w:evenVBand="0" w:oddHBand="0" w:evenHBand="1" w:firstRowFirstColumn="0" w:firstRowLastColumn="0" w:lastRowFirstColumn="0" w:lastRowLastColumn="0"/>
               <w:rPr>
                 <w:rFonts w:asciiTheme="majorHAnsi" w:hAnsiTheme="majorHAnsi"/>
               </w:rPr>
@@ -1384,12 +1363,12 @@
         <w:tc>
           <w:tcPr>
             <w:tcW w:w="1939" w:type="dxa"/>
-            <w:vAlign w:val="center"/>
-          </w:tcPr>
-          <w:p>
-            <w:pPr>
-              <w:keepNext/>
-              <w:widowControl w:val="0"/>
+          </w:tcPr>
+          <w:p>
+            <w:pPr>
+              <w:keepNext/>
+              <w:widowControl w:val="0"/>
+              <w:cnfStyle w:val="000000010000" w:firstRow="0" w:lastRow="0" w:firstColumn="0" w:lastColumn="0" w:oddVBand="0" w:evenVBand="0" w:oddHBand="0" w:evenHBand="1" w:firstRowFirstColumn="0" w:firstRowLastColumn="0" w:lastRowFirstColumn="0" w:lastRowLastColumn="0"/>
               <w:rPr>
                 <w:rFonts w:asciiTheme="majorHAnsi" w:hAnsiTheme="majorHAnsi"/>
               </w:rPr>
@@ -1405,12 +1384,12 @@
         <w:tc>
           <w:tcPr>
             <w:tcW w:w="1278" w:type="dxa"/>
-            <w:vAlign w:val="center"/>
-          </w:tcPr>
-          <w:p>
-            <w:pPr>
-              <w:keepNext/>
-              <w:widowControl w:val="0"/>
+          </w:tcPr>
+          <w:p>
+            <w:pPr>
+              <w:keepNext/>
+              <w:widowControl w:val="0"/>
+              <w:cnfStyle w:val="000000010000" w:firstRow="0" w:lastRow="0" w:firstColumn="0" w:lastColumn="0" w:oddVBand="0" w:evenVBand="0" w:oddHBand="0" w:evenHBand="1" w:firstRowFirstColumn="0" w:firstRowLastColumn="0" w:lastRowFirstColumn="0" w:lastRowLastColumn="0"/>
               <w:rPr>
                 <w:rFonts w:asciiTheme="majorHAnsi" w:hAnsiTheme="majorHAnsi"/>
               </w:rPr>
@@ -1425,23 +1404,20 @@
         </w:tc>
       </w:tr>
       <w:tr>
-        <w:tc>
-          <w:tcPr>
+        <w:trPr>
+          <w:cnfStyle w:val="000000100000" w:firstRow="0" w:lastRow="0" w:firstColumn="0" w:lastColumn="0" w:oddVBand="0" w:evenVBand="0" w:oddHBand="1" w:evenHBand="0" w:firstRowFirstColumn="0" w:firstRowLastColumn="0" w:lastRowFirstColumn="0" w:lastRowLastColumn="0"/>
+        </w:trPr>
+        <w:tc>
+          <w:tcPr>
+            <w:cnfStyle w:val="001000000000" w:firstRow="0" w:lastRow="0" w:firstColumn="1" w:lastColumn="0" w:oddVBand="0" w:evenVBand="0" w:oddHBand="0" w:evenHBand="0" w:firstRowFirstColumn="0" w:firstRowLastColumn="0" w:lastRowFirstColumn="0" w:lastRowLastColumn="0"/>
             <w:tcW w:w="918" w:type="dxa"/>
-            <w:vAlign w:val="center"/>
-          </w:tcPr>
-          <w:p>
-            <w:pPr>
-              <w:keepNext/>
-              <w:widowControl w:val="0"/>
-              <w:rPr>
-                <w:rFonts w:asciiTheme="majorHAnsi" w:hAnsiTheme="majorHAnsi"/>
-              </w:rPr>
-            </w:pPr>
-            <w:r>
-              <w:rPr>
-                <w:rFonts w:asciiTheme="majorHAnsi" w:hAnsiTheme="majorHAnsi"/>
-              </w:rPr>
+          </w:tcPr>
+          <w:p>
+            <w:pPr>
+              <w:keepNext/>
+              <w:widowControl w:val="0"/>
+            </w:pPr>
+            <w:r>
               <w:t>UR-06</w:t>
             </w:r>
           </w:p>
@@ -1449,12 +1425,12 @@
         <w:tc>
           <w:tcPr>
             <w:tcW w:w="3510" w:type="dxa"/>
-            <w:vAlign w:val="center"/>
-          </w:tcPr>
-          <w:p>
-            <w:pPr>
-              <w:keepNext/>
-              <w:widowControl w:val="0"/>
+          </w:tcPr>
+          <w:p>
+            <w:pPr>
+              <w:keepNext/>
+              <w:widowControl w:val="0"/>
+              <w:cnfStyle w:val="000000100000" w:firstRow="0" w:lastRow="0" w:firstColumn="0" w:lastColumn="0" w:oddVBand="0" w:evenVBand="0" w:oddHBand="1" w:evenHBand="0" w:firstRowFirstColumn="0" w:firstRowLastColumn="0" w:lastRowFirstColumn="0" w:lastRowLastColumn="0"/>
               <w:rPr>
                 <w:rFonts w:asciiTheme="majorHAnsi" w:hAnsiTheme="majorHAnsi"/>
               </w:rPr>
@@ -1470,12 +1446,12 @@
         <w:tc>
           <w:tcPr>
             <w:tcW w:w="1211" w:type="dxa"/>
-            <w:vAlign w:val="center"/>
-          </w:tcPr>
-          <w:p>
-            <w:pPr>
-              <w:keepNext/>
-              <w:widowControl w:val="0"/>
+          </w:tcPr>
+          <w:p>
+            <w:pPr>
+              <w:keepNext/>
+              <w:widowControl w:val="0"/>
+              <w:cnfStyle w:val="000000100000" w:firstRow="0" w:lastRow="0" w:firstColumn="0" w:lastColumn="0" w:oddVBand="0" w:evenVBand="0" w:oddHBand="1" w:evenHBand="0" w:firstRowFirstColumn="0" w:firstRowLastColumn="0" w:lastRowFirstColumn="0" w:lastRowLastColumn="0"/>
               <w:rPr>
                 <w:rFonts w:asciiTheme="majorHAnsi" w:hAnsiTheme="majorHAnsi"/>
               </w:rPr>
@@ -1491,12 +1467,12 @@
         <w:tc>
           <w:tcPr>
             <w:tcW w:w="1939" w:type="dxa"/>
-            <w:vAlign w:val="center"/>
-          </w:tcPr>
-          <w:p>
-            <w:pPr>
-              <w:keepNext/>
-              <w:widowControl w:val="0"/>
+          </w:tcPr>
+          <w:p>
+            <w:pPr>
+              <w:keepNext/>
+              <w:widowControl w:val="0"/>
+              <w:cnfStyle w:val="000000100000" w:firstRow="0" w:lastRow="0" w:firstColumn="0" w:lastColumn="0" w:oddVBand="0" w:evenVBand="0" w:oddHBand="1" w:evenHBand="0" w:firstRowFirstColumn="0" w:firstRowLastColumn="0" w:lastRowFirstColumn="0" w:lastRowLastColumn="0"/>
               <w:rPr>
                 <w:rFonts w:asciiTheme="majorHAnsi" w:hAnsiTheme="majorHAnsi"/>
               </w:rPr>
@@ -1512,12 +1488,12 @@
         <w:tc>
           <w:tcPr>
             <w:tcW w:w="1278" w:type="dxa"/>
-            <w:vAlign w:val="center"/>
-          </w:tcPr>
-          <w:p>
-            <w:pPr>
-              <w:keepNext/>
-              <w:widowControl w:val="0"/>
+          </w:tcPr>
+          <w:p>
+            <w:pPr>
+              <w:keepNext/>
+              <w:widowControl w:val="0"/>
+              <w:cnfStyle w:val="000000100000" w:firstRow="0" w:lastRow="0" w:firstColumn="0" w:lastColumn="0" w:oddVBand="0" w:evenVBand="0" w:oddHBand="1" w:evenHBand="0" w:firstRowFirstColumn="0" w:firstRowLastColumn="0" w:lastRowFirstColumn="0" w:lastRowLastColumn="0"/>
               <w:rPr>
                 <w:rFonts w:asciiTheme="majorHAnsi" w:hAnsiTheme="majorHAnsi"/>
               </w:rPr>
@@ -1532,23 +1508,20 @@
         </w:tc>
       </w:tr>
       <w:tr>
-        <w:tc>
-          <w:tcPr>
+        <w:trPr>
+          <w:cnfStyle w:val="000000010000" w:firstRow="0" w:lastRow="0" w:firstColumn="0" w:lastColumn="0" w:oddVBand="0" w:evenVBand="0" w:oddHBand="0" w:evenHBand="1" w:firstRowFirstColumn="0" w:firstRowLastColumn="0" w:lastRowFirstColumn="0" w:lastRowLastColumn="0"/>
+        </w:trPr>
+        <w:tc>
+          <w:tcPr>
+            <w:cnfStyle w:val="001000000000" w:firstRow="0" w:lastRow="0" w:firstColumn="1" w:lastColumn="0" w:oddVBand="0" w:evenVBand="0" w:oddHBand="0" w:evenHBand="0" w:firstRowFirstColumn="0" w:firstRowLastColumn="0" w:lastRowFirstColumn="0" w:lastRowLastColumn="0"/>
             <w:tcW w:w="918" w:type="dxa"/>
-            <w:vAlign w:val="center"/>
-          </w:tcPr>
-          <w:p>
-            <w:pPr>
-              <w:keepNext/>
-              <w:widowControl w:val="0"/>
-              <w:rPr>
-                <w:rFonts w:asciiTheme="majorHAnsi" w:hAnsiTheme="majorHAnsi"/>
-              </w:rPr>
-            </w:pPr>
-            <w:r>
-              <w:rPr>
-                <w:rFonts w:asciiTheme="majorHAnsi" w:hAnsiTheme="majorHAnsi"/>
-              </w:rPr>
+          </w:tcPr>
+          <w:p>
+            <w:pPr>
+              <w:keepNext/>
+              <w:widowControl w:val="0"/>
+            </w:pPr>
+            <w:r>
               <w:t>UR-07</w:t>
             </w:r>
           </w:p>
@@ -1556,12 +1529,12 @@
         <w:tc>
           <w:tcPr>
             <w:tcW w:w="3510" w:type="dxa"/>
-            <w:vAlign w:val="center"/>
-          </w:tcPr>
-          <w:p>
-            <w:pPr>
-              <w:keepNext/>
-              <w:widowControl w:val="0"/>
+          </w:tcPr>
+          <w:p>
+            <w:pPr>
+              <w:keepNext/>
+              <w:widowControl w:val="0"/>
+              <w:cnfStyle w:val="000000010000" w:firstRow="0" w:lastRow="0" w:firstColumn="0" w:lastColumn="0" w:oddVBand="0" w:evenVBand="0" w:oddHBand="0" w:evenHBand="1" w:firstRowFirstColumn="0" w:firstRowLastColumn="0" w:lastRowFirstColumn="0" w:lastRowLastColumn="0"/>
               <w:rPr>
                 <w:rFonts w:asciiTheme="majorHAnsi" w:hAnsiTheme="majorHAnsi"/>
               </w:rPr>
@@ -1577,12 +1550,12 @@
         <w:tc>
           <w:tcPr>
             <w:tcW w:w="1211" w:type="dxa"/>
-            <w:vAlign w:val="center"/>
-          </w:tcPr>
-          <w:p>
-            <w:pPr>
-              <w:keepNext/>
-              <w:widowControl w:val="0"/>
+          </w:tcPr>
+          <w:p>
+            <w:pPr>
+              <w:keepNext/>
+              <w:widowControl w:val="0"/>
+              <w:cnfStyle w:val="000000010000" w:firstRow="0" w:lastRow="0" w:firstColumn="0" w:lastColumn="0" w:oddVBand="0" w:evenVBand="0" w:oddHBand="0" w:evenHBand="1" w:firstRowFirstColumn="0" w:firstRowLastColumn="0" w:lastRowFirstColumn="0" w:lastRowLastColumn="0"/>
               <w:rPr>
                 <w:rFonts w:asciiTheme="majorHAnsi" w:hAnsiTheme="majorHAnsi"/>
               </w:rPr>
@@ -1598,12 +1571,12 @@
         <w:tc>
           <w:tcPr>
             <w:tcW w:w="1939" w:type="dxa"/>
-            <w:vAlign w:val="center"/>
-          </w:tcPr>
-          <w:p>
-            <w:pPr>
-              <w:keepNext/>
-              <w:widowControl w:val="0"/>
+          </w:tcPr>
+          <w:p>
+            <w:pPr>
+              <w:keepNext/>
+              <w:widowControl w:val="0"/>
+              <w:cnfStyle w:val="000000010000" w:firstRow="0" w:lastRow="0" w:firstColumn="0" w:lastColumn="0" w:oddVBand="0" w:evenVBand="0" w:oddHBand="0" w:evenHBand="1" w:firstRowFirstColumn="0" w:firstRowLastColumn="0" w:lastRowFirstColumn="0" w:lastRowLastColumn="0"/>
               <w:rPr>
                 <w:rFonts w:asciiTheme="majorHAnsi" w:hAnsiTheme="majorHAnsi"/>
               </w:rPr>
@@ -1619,12 +1592,12 @@
         <w:tc>
           <w:tcPr>
             <w:tcW w:w="1278" w:type="dxa"/>
-            <w:vAlign w:val="center"/>
-          </w:tcPr>
-          <w:p>
-            <w:pPr>
-              <w:keepNext/>
-              <w:widowControl w:val="0"/>
+          </w:tcPr>
+          <w:p>
+            <w:pPr>
+              <w:keepNext/>
+              <w:widowControl w:val="0"/>
+              <w:cnfStyle w:val="000000010000" w:firstRow="0" w:lastRow="0" w:firstColumn="0" w:lastColumn="0" w:oddVBand="0" w:evenVBand="0" w:oddHBand="0" w:evenHBand="1" w:firstRowFirstColumn="0" w:firstRowLastColumn="0" w:lastRowFirstColumn="0" w:lastRowLastColumn="0"/>
               <w:rPr>
                 <w:rFonts w:asciiTheme="majorHAnsi" w:hAnsiTheme="majorHAnsi"/>
               </w:rPr>
@@ -1639,23 +1612,20 @@
         </w:tc>
       </w:tr>
       <w:tr>
-        <w:tc>
-          <w:tcPr>
+        <w:trPr>
+          <w:cnfStyle w:val="000000100000" w:firstRow="0" w:lastRow="0" w:firstColumn="0" w:lastColumn="0" w:oddVBand="0" w:evenVBand="0" w:oddHBand="1" w:evenHBand="0" w:firstRowFirstColumn="0" w:firstRowLastColumn="0" w:lastRowFirstColumn="0" w:lastRowLastColumn="0"/>
+        </w:trPr>
+        <w:tc>
+          <w:tcPr>
+            <w:cnfStyle w:val="001000000000" w:firstRow="0" w:lastRow="0" w:firstColumn="1" w:lastColumn="0" w:oddVBand="0" w:evenVBand="0" w:oddHBand="0" w:evenHBand="0" w:firstRowFirstColumn="0" w:firstRowLastColumn="0" w:lastRowFirstColumn="0" w:lastRowLastColumn="0"/>
             <w:tcW w:w="918" w:type="dxa"/>
-            <w:vAlign w:val="center"/>
-          </w:tcPr>
-          <w:p>
-            <w:pPr>
-              <w:keepNext/>
-              <w:widowControl w:val="0"/>
-              <w:rPr>
-                <w:rFonts w:asciiTheme="majorHAnsi" w:hAnsiTheme="majorHAnsi"/>
-              </w:rPr>
-            </w:pPr>
-            <w:r>
-              <w:rPr>
-                <w:rFonts w:asciiTheme="majorHAnsi" w:hAnsiTheme="majorHAnsi"/>
-              </w:rPr>
+          </w:tcPr>
+          <w:p>
+            <w:pPr>
+              <w:keepNext/>
+              <w:widowControl w:val="0"/>
+            </w:pPr>
+            <w:r>
               <w:t>UR-08</w:t>
             </w:r>
           </w:p>
@@ -1663,12 +1633,12 @@
         <w:tc>
           <w:tcPr>
             <w:tcW w:w="3510" w:type="dxa"/>
-            <w:vAlign w:val="center"/>
-          </w:tcPr>
-          <w:p>
-            <w:pPr>
-              <w:keepNext/>
-              <w:widowControl w:val="0"/>
+          </w:tcPr>
+          <w:p>
+            <w:pPr>
+              <w:keepNext/>
+              <w:widowControl w:val="0"/>
+              <w:cnfStyle w:val="000000100000" w:firstRow="0" w:lastRow="0" w:firstColumn="0" w:lastColumn="0" w:oddVBand="0" w:evenVBand="0" w:oddHBand="1" w:evenHBand="0" w:firstRowFirstColumn="0" w:firstRowLastColumn="0" w:lastRowFirstColumn="0" w:lastRowLastColumn="0"/>
               <w:rPr>
                 <w:rFonts w:asciiTheme="majorHAnsi" w:hAnsiTheme="majorHAnsi"/>
               </w:rPr>
@@ -1684,12 +1654,12 @@
         <w:tc>
           <w:tcPr>
             <w:tcW w:w="1211" w:type="dxa"/>
-            <w:vAlign w:val="center"/>
-          </w:tcPr>
-          <w:p>
-            <w:pPr>
-              <w:keepNext/>
-              <w:widowControl w:val="0"/>
+          </w:tcPr>
+          <w:p>
+            <w:pPr>
+              <w:keepNext/>
+              <w:widowControl w:val="0"/>
+              <w:cnfStyle w:val="000000100000" w:firstRow="0" w:lastRow="0" w:firstColumn="0" w:lastColumn="0" w:oddVBand="0" w:evenVBand="0" w:oddHBand="1" w:evenHBand="0" w:firstRowFirstColumn="0" w:firstRowLastColumn="0" w:lastRowFirstColumn="0" w:lastRowLastColumn="0"/>
               <w:rPr>
                 <w:rFonts w:asciiTheme="majorHAnsi" w:hAnsiTheme="majorHAnsi"/>
               </w:rPr>
@@ -1705,12 +1675,12 @@
         <w:tc>
           <w:tcPr>
             <w:tcW w:w="1939" w:type="dxa"/>
-            <w:vAlign w:val="center"/>
-          </w:tcPr>
-          <w:p>
-            <w:pPr>
-              <w:keepNext/>
-              <w:widowControl w:val="0"/>
+          </w:tcPr>
+          <w:p>
+            <w:pPr>
+              <w:keepNext/>
+              <w:widowControl w:val="0"/>
+              <w:cnfStyle w:val="000000100000" w:firstRow="0" w:lastRow="0" w:firstColumn="0" w:lastColumn="0" w:oddVBand="0" w:evenVBand="0" w:oddHBand="1" w:evenHBand="0" w:firstRowFirstColumn="0" w:firstRowLastColumn="0" w:lastRowFirstColumn="0" w:lastRowLastColumn="0"/>
               <w:rPr>
                 <w:rFonts w:asciiTheme="majorHAnsi" w:hAnsiTheme="majorHAnsi"/>
               </w:rPr>
@@ -1726,12 +1696,12 @@
         <w:tc>
           <w:tcPr>
             <w:tcW w:w="1278" w:type="dxa"/>
-            <w:vAlign w:val="center"/>
-          </w:tcPr>
-          <w:p>
-            <w:pPr>
-              <w:keepNext/>
-              <w:widowControl w:val="0"/>
+          </w:tcPr>
+          <w:p>
+            <w:pPr>
+              <w:keepNext/>
+              <w:widowControl w:val="0"/>
+              <w:cnfStyle w:val="000000100000" w:firstRow="0" w:lastRow="0" w:firstColumn="0" w:lastColumn="0" w:oddVBand="0" w:evenVBand="0" w:oddHBand="1" w:evenHBand="0" w:firstRowFirstColumn="0" w:firstRowLastColumn="0" w:lastRowFirstColumn="0" w:lastRowLastColumn="0"/>
               <w:rPr>
                 <w:rFonts w:asciiTheme="majorHAnsi" w:hAnsiTheme="majorHAnsi"/>
               </w:rPr>
@@ -1762,9 +1732,8 @@
     </w:p>
     <w:tbl>
       <w:tblPr>
-        <w:tblStyle w:val="TableGrid"/>
+        <w:tblStyle w:val="LightGrid-Accent1"/>
         <w:tblW w:w="0" w:type="auto"/>
-        <w:tblInd w:w="198" w:type="dxa"/>
         <w:tblLook w:val="04A0" w:firstRow="1" w:lastRow="0" w:firstColumn="1" w:lastColumn="0" w:noHBand="0" w:noVBand="1"/>
       </w:tblPr>
       <w:tblGrid>
@@ -1775,8 +1744,12 @@
         <w:gridCol w:w="1772"/>
       </w:tblGrid>
       <w:tr>
-        <w:tc>
-          <w:tcPr>
+        <w:trPr>
+          <w:cnfStyle w:val="100000000000" w:firstRow="1" w:lastRow="0" w:firstColumn="0" w:lastColumn="0" w:oddVBand="0" w:evenVBand="0" w:oddHBand="0" w:evenHBand="0" w:firstRowFirstColumn="0" w:firstRowLastColumn="0" w:lastRowFirstColumn="0" w:lastRowLastColumn="0"/>
+        </w:trPr>
+        <w:tc>
+          <w:tcPr>
+            <w:cnfStyle w:val="001000000000" w:firstRow="0" w:lastRow="0" w:firstColumn="1" w:lastColumn="0" w:oddVBand="0" w:evenVBand="0" w:oddHBand="0" w:evenHBand="0" w:firstRowFirstColumn="0" w:firstRowLastColumn="0" w:lastRowFirstColumn="0" w:lastRowLastColumn="0"/>
             <w:tcW w:w="8856" w:type="dxa"/>
             <w:gridSpan w:val="5"/>
           </w:tcPr>
@@ -1785,27 +1758,16 @@
               <w:keepNext/>
               <w:widowControl w:val="0"/>
               <w:rPr>
-                <w:rFonts w:asciiTheme="majorHAnsi" w:hAnsiTheme="majorHAnsi"/>
-                <w:b/>
-              </w:rPr>
-            </w:pPr>
-            <w:r>
-              <w:rPr>
-                <w:rFonts w:asciiTheme="majorHAnsi" w:hAnsiTheme="majorHAnsi"/>
-              </w:rPr>
+                <w:b w:val="0"/>
+              </w:rPr>
+            </w:pPr>
+            <w:r>
               <w:br w:type="page"/>
-            </w:r>
-            <w:r>
-              <w:rPr>
-                <w:rFonts w:asciiTheme="majorHAnsi" w:hAnsiTheme="majorHAnsi"/>
-                <w:b/>
-              </w:rPr>
               <w:t>Functional</w:t>
             </w:r>
             <w:r>
               <w:rPr>
-                <w:rFonts w:asciiTheme="majorHAnsi" w:hAnsiTheme="majorHAnsi"/>
-                <w:b/>
+                <w:b w:val="0"/>
               </w:rPr>
               <w:t xml:space="preserve"> Requirements</w:t>
             </w:r>
@@ -1813,8 +1775,12 @@
         </w:tc>
       </w:tr>
       <w:tr>
-        <w:tc>
-          <w:tcPr>
+        <w:trPr>
+          <w:cnfStyle w:val="000000100000" w:firstRow="0" w:lastRow="0" w:firstColumn="0" w:lastColumn="0" w:oddVBand="0" w:evenVBand="0" w:oddHBand="1" w:evenHBand="0" w:firstRowFirstColumn="0" w:firstRowLastColumn="0" w:lastRowFirstColumn="0" w:lastRowLastColumn="0"/>
+        </w:trPr>
+        <w:tc>
+          <w:tcPr>
+            <w:cnfStyle w:val="001000000000" w:firstRow="0" w:lastRow="0" w:firstColumn="1" w:lastColumn="0" w:oddVBand="0" w:evenVBand="0" w:oddHBand="0" w:evenHBand="0" w:firstRowFirstColumn="0" w:firstRowLastColumn="0" w:lastRowFirstColumn="0" w:lastRowLastColumn="0"/>
             <w:tcW w:w="918" w:type="dxa"/>
           </w:tcPr>
           <w:p>
@@ -1822,6 +1788,24 @@
               <w:keepNext/>
               <w:widowControl w:val="0"/>
               <w:rPr>
+                <w:b w:val="0"/>
+              </w:rPr>
+            </w:pPr>
+            <w:r>
+              <w:t>ID</w:t>
+            </w:r>
+          </w:p>
+        </w:tc>
+        <w:tc>
+          <w:tcPr>
+            <w:tcW w:w="3690" w:type="dxa"/>
+          </w:tcPr>
+          <w:p>
+            <w:pPr>
+              <w:keepNext/>
+              <w:widowControl w:val="0"/>
+              <w:cnfStyle w:val="000000100000" w:firstRow="0" w:lastRow="0" w:firstColumn="0" w:lastColumn="0" w:oddVBand="0" w:evenVBand="0" w:oddHBand="1" w:evenHBand="0" w:firstRowFirstColumn="0" w:firstRowLastColumn="0" w:lastRowFirstColumn="0" w:lastRowLastColumn="0"/>
+              <w:rPr>
                 <w:rFonts w:asciiTheme="majorHAnsi" w:hAnsiTheme="majorHAnsi"/>
                 <w:b/>
               </w:rPr>
@@ -1831,18 +1815,19 @@
                 <w:rFonts w:asciiTheme="majorHAnsi" w:hAnsiTheme="majorHAnsi"/>
                 <w:b/>
               </w:rPr>
-              <w:t>ID</w:t>
-            </w:r>
-          </w:p>
-        </w:tc>
-        <w:tc>
-          <w:tcPr>
-            <w:tcW w:w="3690" w:type="dxa"/>
-          </w:tcPr>
-          <w:p>
-            <w:pPr>
-              <w:keepNext/>
-              <w:widowControl w:val="0"/>
+              <w:t>Requirement</w:t>
+            </w:r>
+          </w:p>
+        </w:tc>
+        <w:tc>
+          <w:tcPr>
+            <w:tcW w:w="1530" w:type="dxa"/>
+          </w:tcPr>
+          <w:p>
+            <w:pPr>
+              <w:keepNext/>
+              <w:widowControl w:val="0"/>
+              <w:cnfStyle w:val="000000100000" w:firstRow="0" w:lastRow="0" w:firstColumn="0" w:lastColumn="0" w:oddVBand="0" w:evenVBand="0" w:oddHBand="1" w:evenHBand="0" w:firstRowFirstColumn="0" w:firstRowLastColumn="0" w:lastRowFirstColumn="0" w:lastRowLastColumn="0"/>
               <w:rPr>
                 <w:rFonts w:asciiTheme="majorHAnsi" w:hAnsiTheme="majorHAnsi"/>
                 <w:b/>
@@ -1853,18 +1838,19 @@
                 <w:rFonts w:asciiTheme="majorHAnsi" w:hAnsiTheme="majorHAnsi"/>
                 <w:b/>
               </w:rPr>
-              <w:t>Requirement</w:t>
-            </w:r>
-          </w:p>
-        </w:tc>
-        <w:tc>
-          <w:tcPr>
-            <w:tcW w:w="1530" w:type="dxa"/>
-          </w:tcPr>
-          <w:p>
-            <w:pPr>
-              <w:keepNext/>
-              <w:widowControl w:val="0"/>
+              <w:t>Topic Area</w:t>
+            </w:r>
+          </w:p>
+        </w:tc>
+        <w:tc>
+          <w:tcPr>
+            <w:tcW w:w="946" w:type="dxa"/>
+          </w:tcPr>
+          <w:p>
+            <w:pPr>
+              <w:keepNext/>
+              <w:widowControl w:val="0"/>
+              <w:cnfStyle w:val="000000100000" w:firstRow="0" w:lastRow="0" w:firstColumn="0" w:lastColumn="0" w:oddVBand="0" w:evenVBand="0" w:oddHBand="1" w:evenHBand="0" w:firstRowFirstColumn="0" w:firstRowLastColumn="0" w:lastRowFirstColumn="0" w:lastRowLastColumn="0"/>
               <w:rPr>
                 <w:rFonts w:asciiTheme="majorHAnsi" w:hAnsiTheme="majorHAnsi"/>
                 <w:b/>
@@ -1875,28 +1861,6 @@
                 <w:rFonts w:asciiTheme="majorHAnsi" w:hAnsiTheme="majorHAnsi"/>
                 <w:b/>
               </w:rPr>
-              <w:t>Topic Area</w:t>
-            </w:r>
-          </w:p>
-        </w:tc>
-        <w:tc>
-          <w:tcPr>
-            <w:tcW w:w="946" w:type="dxa"/>
-          </w:tcPr>
-          <w:p>
-            <w:pPr>
-              <w:keepNext/>
-              <w:widowControl w:val="0"/>
-              <w:rPr>
-                <w:rFonts w:asciiTheme="majorHAnsi" w:hAnsiTheme="majorHAnsi"/>
-                <w:b/>
-              </w:rPr>
-            </w:pPr>
-            <w:r>
-              <w:rPr>
-                <w:rFonts w:asciiTheme="majorHAnsi" w:hAnsiTheme="majorHAnsi"/>
-                <w:b/>
-              </w:rPr>
               <w:t>User</w:t>
             </w:r>
           </w:p>
@@ -1909,6 +1873,7 @@
             <w:pPr>
               <w:keepNext/>
               <w:widowControl w:val="0"/>
+              <w:cnfStyle w:val="000000100000" w:firstRow="0" w:lastRow="0" w:firstColumn="0" w:lastColumn="0" w:oddVBand="0" w:evenVBand="0" w:oddHBand="1" w:evenHBand="0" w:firstRowFirstColumn="0" w:firstRowLastColumn="0" w:lastRowFirstColumn="0" w:lastRowLastColumn="0"/>
               <w:rPr>
                 <w:rFonts w:asciiTheme="majorHAnsi" w:hAnsiTheme="majorHAnsi"/>
                 <w:b/>
@@ -1925,23 +1890,20 @@
         </w:tc>
       </w:tr>
       <w:tr>
-        <w:tc>
-          <w:tcPr>
+        <w:trPr>
+          <w:cnfStyle w:val="000000010000" w:firstRow="0" w:lastRow="0" w:firstColumn="0" w:lastColumn="0" w:oddVBand="0" w:evenVBand="0" w:oddHBand="0" w:evenHBand="1" w:firstRowFirstColumn="0" w:firstRowLastColumn="0" w:lastRowFirstColumn="0" w:lastRowLastColumn="0"/>
+        </w:trPr>
+        <w:tc>
+          <w:tcPr>
+            <w:cnfStyle w:val="001000000000" w:firstRow="0" w:lastRow="0" w:firstColumn="1" w:lastColumn="0" w:oddVBand="0" w:evenVBand="0" w:oddHBand="0" w:evenHBand="0" w:firstRowFirstColumn="0" w:firstRowLastColumn="0" w:lastRowFirstColumn="0" w:lastRowLastColumn="0"/>
             <w:tcW w:w="918" w:type="dxa"/>
-            <w:vAlign w:val="center"/>
-          </w:tcPr>
-          <w:p>
-            <w:pPr>
-              <w:keepNext/>
-              <w:widowControl w:val="0"/>
-              <w:rPr>
-                <w:rFonts w:asciiTheme="majorHAnsi" w:hAnsiTheme="majorHAnsi"/>
-              </w:rPr>
-            </w:pPr>
-            <w:r>
-              <w:rPr>
-                <w:rFonts w:asciiTheme="majorHAnsi" w:hAnsiTheme="majorHAnsi"/>
-              </w:rPr>
+          </w:tcPr>
+          <w:p>
+            <w:pPr>
+              <w:keepNext/>
+              <w:widowControl w:val="0"/>
+            </w:pPr>
+            <w:r>
               <w:t>FR-01</w:t>
             </w:r>
           </w:p>
@@ -1949,12 +1911,12 @@
         <w:tc>
           <w:tcPr>
             <w:tcW w:w="3690" w:type="dxa"/>
-            <w:vAlign w:val="center"/>
-          </w:tcPr>
-          <w:p>
-            <w:pPr>
-              <w:keepNext/>
-              <w:widowControl w:val="0"/>
+          </w:tcPr>
+          <w:p>
+            <w:pPr>
+              <w:keepNext/>
+              <w:widowControl w:val="0"/>
+              <w:cnfStyle w:val="000000010000" w:firstRow="0" w:lastRow="0" w:firstColumn="0" w:lastColumn="0" w:oddVBand="0" w:evenVBand="0" w:oddHBand="0" w:evenHBand="1" w:firstRowFirstColumn="0" w:firstRowLastColumn="0" w:lastRowFirstColumn="0" w:lastRowLastColumn="0"/>
               <w:rPr>
                 <w:rFonts w:asciiTheme="majorHAnsi" w:hAnsiTheme="majorHAnsi"/>
               </w:rPr>
@@ -1970,12 +1932,12 @@
         <w:tc>
           <w:tcPr>
             <w:tcW w:w="1530" w:type="dxa"/>
-            <w:vAlign w:val="center"/>
-          </w:tcPr>
-          <w:p>
-            <w:pPr>
-              <w:keepNext/>
-              <w:widowControl w:val="0"/>
+          </w:tcPr>
+          <w:p>
+            <w:pPr>
+              <w:keepNext/>
+              <w:widowControl w:val="0"/>
+              <w:cnfStyle w:val="000000010000" w:firstRow="0" w:lastRow="0" w:firstColumn="0" w:lastColumn="0" w:oddVBand="0" w:evenVBand="0" w:oddHBand="0" w:evenHBand="1" w:firstRowFirstColumn="0" w:firstRowLastColumn="0" w:lastRowFirstColumn="0" w:lastRowLastColumn="0"/>
               <w:rPr>
                 <w:rFonts w:asciiTheme="majorHAnsi" w:hAnsiTheme="majorHAnsi"/>
               </w:rPr>
@@ -1991,12 +1953,12 @@
         <w:tc>
           <w:tcPr>
             <w:tcW w:w="946" w:type="dxa"/>
-            <w:vAlign w:val="center"/>
-          </w:tcPr>
-          <w:p>
-            <w:pPr>
-              <w:keepNext/>
-              <w:widowControl w:val="0"/>
+          </w:tcPr>
+          <w:p>
+            <w:pPr>
+              <w:keepNext/>
+              <w:widowControl w:val="0"/>
+              <w:cnfStyle w:val="000000010000" w:firstRow="0" w:lastRow="0" w:firstColumn="0" w:lastColumn="0" w:oddVBand="0" w:evenVBand="0" w:oddHBand="0" w:evenHBand="1" w:firstRowFirstColumn="0" w:firstRowLastColumn="0" w:lastRowFirstColumn="0" w:lastRowLastColumn="0"/>
               <w:rPr>
                 <w:rFonts w:asciiTheme="majorHAnsi" w:hAnsiTheme="majorHAnsi"/>
               </w:rPr>
@@ -2012,12 +1974,12 @@
         <w:tc>
           <w:tcPr>
             <w:tcW w:w="1772" w:type="dxa"/>
-            <w:vAlign w:val="center"/>
-          </w:tcPr>
-          <w:p>
-            <w:pPr>
-              <w:keepNext/>
-              <w:widowControl w:val="0"/>
+          </w:tcPr>
+          <w:p>
+            <w:pPr>
+              <w:keepNext/>
+              <w:widowControl w:val="0"/>
+              <w:cnfStyle w:val="000000010000" w:firstRow="0" w:lastRow="0" w:firstColumn="0" w:lastColumn="0" w:oddVBand="0" w:evenVBand="0" w:oddHBand="0" w:evenHBand="1" w:firstRowFirstColumn="0" w:firstRowLastColumn="0" w:lastRowFirstColumn="0" w:lastRowLastColumn="0"/>
               <w:rPr>
                 <w:rFonts w:asciiTheme="majorHAnsi" w:hAnsiTheme="majorHAnsi"/>
               </w:rPr>
@@ -2032,23 +1994,20 @@
         </w:tc>
       </w:tr>
       <w:tr>
-        <w:tc>
-          <w:tcPr>
+        <w:trPr>
+          <w:cnfStyle w:val="000000100000" w:firstRow="0" w:lastRow="0" w:firstColumn="0" w:lastColumn="0" w:oddVBand="0" w:evenVBand="0" w:oddHBand="1" w:evenHBand="0" w:firstRowFirstColumn="0" w:firstRowLastColumn="0" w:lastRowFirstColumn="0" w:lastRowLastColumn="0"/>
+        </w:trPr>
+        <w:tc>
+          <w:tcPr>
+            <w:cnfStyle w:val="001000000000" w:firstRow="0" w:lastRow="0" w:firstColumn="1" w:lastColumn="0" w:oddVBand="0" w:evenVBand="0" w:oddHBand="0" w:evenHBand="0" w:firstRowFirstColumn="0" w:firstRowLastColumn="0" w:lastRowFirstColumn="0" w:lastRowLastColumn="0"/>
             <w:tcW w:w="918" w:type="dxa"/>
-            <w:vAlign w:val="center"/>
-          </w:tcPr>
-          <w:p>
-            <w:pPr>
-              <w:keepNext/>
-              <w:widowControl w:val="0"/>
-              <w:rPr>
-                <w:rFonts w:asciiTheme="majorHAnsi" w:hAnsiTheme="majorHAnsi"/>
-              </w:rPr>
-            </w:pPr>
-            <w:r>
-              <w:rPr>
-                <w:rFonts w:asciiTheme="majorHAnsi" w:hAnsiTheme="majorHAnsi"/>
-              </w:rPr>
+          </w:tcPr>
+          <w:p>
+            <w:pPr>
+              <w:keepNext/>
+              <w:widowControl w:val="0"/>
+            </w:pPr>
+            <w:r>
               <w:t>FR-02</w:t>
             </w:r>
           </w:p>
@@ -2056,12 +2015,12 @@
         <w:tc>
           <w:tcPr>
             <w:tcW w:w="3690" w:type="dxa"/>
-            <w:vAlign w:val="center"/>
-          </w:tcPr>
-          <w:p>
-            <w:pPr>
-              <w:keepNext/>
-              <w:widowControl w:val="0"/>
+          </w:tcPr>
+          <w:p>
+            <w:pPr>
+              <w:keepNext/>
+              <w:widowControl w:val="0"/>
+              <w:cnfStyle w:val="000000100000" w:firstRow="0" w:lastRow="0" w:firstColumn="0" w:lastColumn="0" w:oddVBand="0" w:evenVBand="0" w:oddHBand="1" w:evenHBand="0" w:firstRowFirstColumn="0" w:firstRowLastColumn="0" w:lastRowFirstColumn="0" w:lastRowLastColumn="0"/>
               <w:rPr>
                 <w:rFonts w:asciiTheme="majorHAnsi" w:hAnsiTheme="majorHAnsi"/>
               </w:rPr>
@@ -2089,12 +2048,12 @@
         <w:tc>
           <w:tcPr>
             <w:tcW w:w="1530" w:type="dxa"/>
-            <w:vAlign w:val="center"/>
-          </w:tcPr>
-          <w:p>
-            <w:pPr>
-              <w:keepNext/>
-              <w:widowControl w:val="0"/>
+          </w:tcPr>
+          <w:p>
+            <w:pPr>
+              <w:keepNext/>
+              <w:widowControl w:val="0"/>
+              <w:cnfStyle w:val="000000100000" w:firstRow="0" w:lastRow="0" w:firstColumn="0" w:lastColumn="0" w:oddVBand="0" w:evenVBand="0" w:oddHBand="1" w:evenHBand="0" w:firstRowFirstColumn="0" w:firstRowLastColumn="0" w:lastRowFirstColumn="0" w:lastRowLastColumn="0"/>
               <w:rPr>
                 <w:rFonts w:asciiTheme="majorHAnsi" w:hAnsiTheme="majorHAnsi"/>
               </w:rPr>
@@ -2110,12 +2069,12 @@
         <w:tc>
           <w:tcPr>
             <w:tcW w:w="946" w:type="dxa"/>
-            <w:vAlign w:val="center"/>
-          </w:tcPr>
-          <w:p>
-            <w:pPr>
-              <w:keepNext/>
-              <w:widowControl w:val="0"/>
+          </w:tcPr>
+          <w:p>
+            <w:pPr>
+              <w:keepNext/>
+              <w:widowControl w:val="0"/>
+              <w:cnfStyle w:val="000000100000" w:firstRow="0" w:lastRow="0" w:firstColumn="0" w:lastColumn="0" w:oddVBand="0" w:evenVBand="0" w:oddHBand="1" w:evenHBand="0" w:firstRowFirstColumn="0" w:firstRowLastColumn="0" w:lastRowFirstColumn="0" w:lastRowLastColumn="0"/>
               <w:rPr>
                 <w:rFonts w:asciiTheme="majorHAnsi" w:hAnsiTheme="majorHAnsi"/>
               </w:rPr>
@@ -2131,12 +2090,12 @@
         <w:tc>
           <w:tcPr>
             <w:tcW w:w="1772" w:type="dxa"/>
-            <w:vAlign w:val="center"/>
-          </w:tcPr>
-          <w:p>
-            <w:pPr>
-              <w:keepNext/>
-              <w:widowControl w:val="0"/>
+          </w:tcPr>
+          <w:p>
+            <w:pPr>
+              <w:keepNext/>
+              <w:widowControl w:val="0"/>
+              <w:cnfStyle w:val="000000100000" w:firstRow="0" w:lastRow="0" w:firstColumn="0" w:lastColumn="0" w:oddVBand="0" w:evenVBand="0" w:oddHBand="1" w:evenHBand="0" w:firstRowFirstColumn="0" w:firstRowLastColumn="0" w:lastRowFirstColumn="0" w:lastRowLastColumn="0"/>
               <w:rPr>
                 <w:rFonts w:asciiTheme="majorHAnsi" w:hAnsiTheme="majorHAnsi"/>
               </w:rPr>
@@ -2151,23 +2110,20 @@
         </w:tc>
       </w:tr>
       <w:tr>
-        <w:tc>
-          <w:tcPr>
+        <w:trPr>
+          <w:cnfStyle w:val="000000010000" w:firstRow="0" w:lastRow="0" w:firstColumn="0" w:lastColumn="0" w:oddVBand="0" w:evenVBand="0" w:oddHBand="0" w:evenHBand="1" w:firstRowFirstColumn="0" w:firstRowLastColumn="0" w:lastRowFirstColumn="0" w:lastRowLastColumn="0"/>
+        </w:trPr>
+        <w:tc>
+          <w:tcPr>
+            <w:cnfStyle w:val="001000000000" w:firstRow="0" w:lastRow="0" w:firstColumn="1" w:lastColumn="0" w:oddVBand="0" w:evenVBand="0" w:oddHBand="0" w:evenHBand="0" w:firstRowFirstColumn="0" w:firstRowLastColumn="0" w:lastRowFirstColumn="0" w:lastRowLastColumn="0"/>
             <w:tcW w:w="918" w:type="dxa"/>
-            <w:vAlign w:val="center"/>
-          </w:tcPr>
-          <w:p>
-            <w:pPr>
-              <w:keepNext/>
-              <w:widowControl w:val="0"/>
-              <w:rPr>
-                <w:rFonts w:asciiTheme="majorHAnsi" w:hAnsiTheme="majorHAnsi"/>
-              </w:rPr>
-            </w:pPr>
-            <w:r>
-              <w:rPr>
-                <w:rFonts w:asciiTheme="majorHAnsi" w:hAnsiTheme="majorHAnsi"/>
-              </w:rPr>
+          </w:tcPr>
+          <w:p>
+            <w:pPr>
+              <w:keepNext/>
+              <w:widowControl w:val="0"/>
+            </w:pPr>
+            <w:r>
               <w:t>FR-03</w:t>
             </w:r>
           </w:p>
@@ -2175,12 +2131,12 @@
         <w:tc>
           <w:tcPr>
             <w:tcW w:w="3690" w:type="dxa"/>
-            <w:vAlign w:val="center"/>
-          </w:tcPr>
-          <w:p>
-            <w:pPr>
-              <w:keepNext/>
-              <w:widowControl w:val="0"/>
+          </w:tcPr>
+          <w:p>
+            <w:pPr>
+              <w:keepNext/>
+              <w:widowControl w:val="0"/>
+              <w:cnfStyle w:val="000000010000" w:firstRow="0" w:lastRow="0" w:firstColumn="0" w:lastColumn="0" w:oddVBand="0" w:evenVBand="0" w:oddHBand="0" w:evenHBand="1" w:firstRowFirstColumn="0" w:firstRowLastColumn="0" w:lastRowFirstColumn="0" w:lastRowLastColumn="0"/>
               <w:rPr>
                 <w:rFonts w:asciiTheme="majorHAnsi" w:hAnsiTheme="majorHAnsi"/>
               </w:rPr>
@@ -2196,12 +2152,12 @@
         <w:tc>
           <w:tcPr>
             <w:tcW w:w="1530" w:type="dxa"/>
-            <w:vAlign w:val="center"/>
-          </w:tcPr>
-          <w:p>
-            <w:pPr>
-              <w:keepNext/>
-              <w:widowControl w:val="0"/>
+          </w:tcPr>
+          <w:p>
+            <w:pPr>
+              <w:keepNext/>
+              <w:widowControl w:val="0"/>
+              <w:cnfStyle w:val="000000010000" w:firstRow="0" w:lastRow="0" w:firstColumn="0" w:lastColumn="0" w:oddVBand="0" w:evenVBand="0" w:oddHBand="0" w:evenHBand="1" w:firstRowFirstColumn="0" w:firstRowLastColumn="0" w:lastRowFirstColumn="0" w:lastRowLastColumn="0"/>
               <w:rPr>
                 <w:rFonts w:asciiTheme="majorHAnsi" w:hAnsiTheme="majorHAnsi"/>
               </w:rPr>
@@ -2217,12 +2173,12 @@
         <w:tc>
           <w:tcPr>
             <w:tcW w:w="946" w:type="dxa"/>
-            <w:vAlign w:val="center"/>
-          </w:tcPr>
-          <w:p>
-            <w:pPr>
-              <w:keepNext/>
-              <w:widowControl w:val="0"/>
+          </w:tcPr>
+          <w:p>
+            <w:pPr>
+              <w:keepNext/>
+              <w:widowControl w:val="0"/>
+              <w:cnfStyle w:val="000000010000" w:firstRow="0" w:lastRow="0" w:firstColumn="0" w:lastColumn="0" w:oddVBand="0" w:evenVBand="0" w:oddHBand="0" w:evenHBand="1" w:firstRowFirstColumn="0" w:firstRowLastColumn="0" w:lastRowFirstColumn="0" w:lastRowLastColumn="0"/>
               <w:rPr>
                 <w:rFonts w:asciiTheme="majorHAnsi" w:hAnsiTheme="majorHAnsi"/>
               </w:rPr>
@@ -2238,12 +2194,12 @@
         <w:tc>
           <w:tcPr>
             <w:tcW w:w="1772" w:type="dxa"/>
-            <w:vAlign w:val="center"/>
-          </w:tcPr>
-          <w:p>
-            <w:pPr>
-              <w:keepNext/>
-              <w:widowControl w:val="0"/>
+          </w:tcPr>
+          <w:p>
+            <w:pPr>
+              <w:keepNext/>
+              <w:widowControl w:val="0"/>
+              <w:cnfStyle w:val="000000010000" w:firstRow="0" w:lastRow="0" w:firstColumn="0" w:lastColumn="0" w:oddVBand="0" w:evenVBand="0" w:oddHBand="0" w:evenHBand="1" w:firstRowFirstColumn="0" w:firstRowLastColumn="0" w:lastRowFirstColumn="0" w:lastRowLastColumn="0"/>
               <w:rPr>
                 <w:rFonts w:asciiTheme="majorHAnsi" w:hAnsiTheme="majorHAnsi"/>
               </w:rPr>
@@ -2258,23 +2214,20 @@
         </w:tc>
       </w:tr>
       <w:tr>
-        <w:tc>
-          <w:tcPr>
+        <w:trPr>
+          <w:cnfStyle w:val="000000100000" w:firstRow="0" w:lastRow="0" w:firstColumn="0" w:lastColumn="0" w:oddVBand="0" w:evenVBand="0" w:oddHBand="1" w:evenHBand="0" w:firstRowFirstColumn="0" w:firstRowLastColumn="0" w:lastRowFirstColumn="0" w:lastRowLastColumn="0"/>
+        </w:trPr>
+        <w:tc>
+          <w:tcPr>
+            <w:cnfStyle w:val="001000000000" w:firstRow="0" w:lastRow="0" w:firstColumn="1" w:lastColumn="0" w:oddVBand="0" w:evenVBand="0" w:oddHBand="0" w:evenHBand="0" w:firstRowFirstColumn="0" w:firstRowLastColumn="0" w:lastRowFirstColumn="0" w:lastRowLastColumn="0"/>
             <w:tcW w:w="918" w:type="dxa"/>
-            <w:vAlign w:val="center"/>
-          </w:tcPr>
-          <w:p>
-            <w:pPr>
-              <w:keepNext/>
-              <w:widowControl w:val="0"/>
-              <w:rPr>
-                <w:rFonts w:asciiTheme="majorHAnsi" w:hAnsiTheme="majorHAnsi"/>
-              </w:rPr>
-            </w:pPr>
-            <w:r>
-              <w:rPr>
-                <w:rFonts w:asciiTheme="majorHAnsi" w:hAnsiTheme="majorHAnsi"/>
-              </w:rPr>
+          </w:tcPr>
+          <w:p>
+            <w:pPr>
+              <w:keepNext/>
+              <w:widowControl w:val="0"/>
+            </w:pPr>
+            <w:r>
               <w:t>FR-04</w:t>
             </w:r>
           </w:p>
@@ -2282,12 +2235,12 @@
         <w:tc>
           <w:tcPr>
             <w:tcW w:w="3690" w:type="dxa"/>
-            <w:vAlign w:val="center"/>
-          </w:tcPr>
-          <w:p>
-            <w:pPr>
-              <w:keepNext/>
-              <w:widowControl w:val="0"/>
+          </w:tcPr>
+          <w:p>
+            <w:pPr>
+              <w:keepNext/>
+              <w:widowControl w:val="0"/>
+              <w:cnfStyle w:val="000000100000" w:firstRow="0" w:lastRow="0" w:firstColumn="0" w:lastColumn="0" w:oddVBand="0" w:evenVBand="0" w:oddHBand="1" w:evenHBand="0" w:firstRowFirstColumn="0" w:firstRowLastColumn="0" w:lastRowFirstColumn="0" w:lastRowLastColumn="0"/>
               <w:rPr>
                 <w:rFonts w:asciiTheme="majorHAnsi" w:hAnsiTheme="majorHAnsi"/>
               </w:rPr>
@@ -2303,12 +2256,12 @@
         <w:tc>
           <w:tcPr>
             <w:tcW w:w="1530" w:type="dxa"/>
-            <w:vAlign w:val="center"/>
-          </w:tcPr>
-          <w:p>
-            <w:pPr>
-              <w:keepNext/>
-              <w:widowControl w:val="0"/>
+          </w:tcPr>
+          <w:p>
+            <w:pPr>
+              <w:keepNext/>
+              <w:widowControl w:val="0"/>
+              <w:cnfStyle w:val="000000100000" w:firstRow="0" w:lastRow="0" w:firstColumn="0" w:lastColumn="0" w:oddVBand="0" w:evenVBand="0" w:oddHBand="1" w:evenHBand="0" w:firstRowFirstColumn="0" w:firstRowLastColumn="0" w:lastRowFirstColumn="0" w:lastRowLastColumn="0"/>
               <w:rPr>
                 <w:rFonts w:asciiTheme="majorHAnsi" w:hAnsiTheme="majorHAnsi"/>
               </w:rPr>
@@ -2324,12 +2277,12 @@
         <w:tc>
           <w:tcPr>
             <w:tcW w:w="946" w:type="dxa"/>
-            <w:vAlign w:val="center"/>
-          </w:tcPr>
-          <w:p>
-            <w:pPr>
-              <w:keepNext/>
-              <w:widowControl w:val="0"/>
+          </w:tcPr>
+          <w:p>
+            <w:pPr>
+              <w:keepNext/>
+              <w:widowControl w:val="0"/>
+              <w:cnfStyle w:val="000000100000" w:firstRow="0" w:lastRow="0" w:firstColumn="0" w:lastColumn="0" w:oddVBand="0" w:evenVBand="0" w:oddHBand="1" w:evenHBand="0" w:firstRowFirstColumn="0" w:firstRowLastColumn="0" w:lastRowFirstColumn="0" w:lastRowLastColumn="0"/>
               <w:rPr>
                 <w:rFonts w:asciiTheme="majorHAnsi" w:hAnsiTheme="majorHAnsi"/>
               </w:rPr>
@@ -2345,12 +2298,12 @@
         <w:tc>
           <w:tcPr>
             <w:tcW w:w="1772" w:type="dxa"/>
-            <w:vAlign w:val="center"/>
-          </w:tcPr>
-          <w:p>
-            <w:pPr>
-              <w:keepNext/>
-              <w:widowControl w:val="0"/>
+          </w:tcPr>
+          <w:p>
+            <w:pPr>
+              <w:keepNext/>
+              <w:widowControl w:val="0"/>
+              <w:cnfStyle w:val="000000100000" w:firstRow="0" w:lastRow="0" w:firstColumn="0" w:lastColumn="0" w:oddVBand="0" w:evenVBand="0" w:oddHBand="1" w:evenHBand="0" w:firstRowFirstColumn="0" w:firstRowLastColumn="0" w:lastRowFirstColumn="0" w:lastRowLastColumn="0"/>
               <w:rPr>
                 <w:rFonts w:asciiTheme="majorHAnsi" w:hAnsiTheme="majorHAnsi"/>
               </w:rPr>
@@ -2365,23 +2318,20 @@
         </w:tc>
       </w:tr>
       <w:tr>
-        <w:tc>
-          <w:tcPr>
+        <w:trPr>
+          <w:cnfStyle w:val="000000010000" w:firstRow="0" w:lastRow="0" w:firstColumn="0" w:lastColumn="0" w:oddVBand="0" w:evenVBand="0" w:oddHBand="0" w:evenHBand="1" w:firstRowFirstColumn="0" w:firstRowLastColumn="0" w:lastRowFirstColumn="0" w:lastRowLastColumn="0"/>
+        </w:trPr>
+        <w:tc>
+          <w:tcPr>
+            <w:cnfStyle w:val="001000000000" w:firstRow="0" w:lastRow="0" w:firstColumn="1" w:lastColumn="0" w:oddVBand="0" w:evenVBand="0" w:oddHBand="0" w:evenHBand="0" w:firstRowFirstColumn="0" w:firstRowLastColumn="0" w:lastRowFirstColumn="0" w:lastRowLastColumn="0"/>
             <w:tcW w:w="918" w:type="dxa"/>
-            <w:vAlign w:val="center"/>
-          </w:tcPr>
-          <w:p>
-            <w:pPr>
-              <w:keepNext/>
-              <w:widowControl w:val="0"/>
-              <w:rPr>
-                <w:rFonts w:asciiTheme="majorHAnsi" w:hAnsiTheme="majorHAnsi"/>
-              </w:rPr>
-            </w:pPr>
-            <w:r>
-              <w:rPr>
-                <w:rFonts w:asciiTheme="majorHAnsi" w:hAnsiTheme="majorHAnsi"/>
-              </w:rPr>
+          </w:tcPr>
+          <w:p>
+            <w:pPr>
+              <w:keepNext/>
+              <w:widowControl w:val="0"/>
+            </w:pPr>
+            <w:r>
               <w:t>FR-05</w:t>
             </w:r>
           </w:p>
@@ -2389,12 +2339,12 @@
         <w:tc>
           <w:tcPr>
             <w:tcW w:w="3690" w:type="dxa"/>
-            <w:vAlign w:val="center"/>
-          </w:tcPr>
-          <w:p>
-            <w:pPr>
-              <w:keepNext/>
-              <w:widowControl w:val="0"/>
+          </w:tcPr>
+          <w:p>
+            <w:pPr>
+              <w:keepNext/>
+              <w:widowControl w:val="0"/>
+              <w:cnfStyle w:val="000000010000" w:firstRow="0" w:lastRow="0" w:firstColumn="0" w:lastColumn="0" w:oddVBand="0" w:evenVBand="0" w:oddHBand="0" w:evenHBand="1" w:firstRowFirstColumn="0" w:firstRowLastColumn="0" w:lastRowFirstColumn="0" w:lastRowLastColumn="0"/>
               <w:rPr>
                 <w:rFonts w:asciiTheme="majorHAnsi" w:hAnsiTheme="majorHAnsi"/>
               </w:rPr>
@@ -2410,12 +2360,12 @@
         <w:tc>
           <w:tcPr>
             <w:tcW w:w="1530" w:type="dxa"/>
-            <w:vAlign w:val="center"/>
-          </w:tcPr>
-          <w:p>
-            <w:pPr>
-              <w:keepNext/>
-              <w:widowControl w:val="0"/>
+          </w:tcPr>
+          <w:p>
+            <w:pPr>
+              <w:keepNext/>
+              <w:widowControl w:val="0"/>
+              <w:cnfStyle w:val="000000010000" w:firstRow="0" w:lastRow="0" w:firstColumn="0" w:lastColumn="0" w:oddVBand="0" w:evenVBand="0" w:oddHBand="0" w:evenHBand="1" w:firstRowFirstColumn="0" w:firstRowLastColumn="0" w:lastRowFirstColumn="0" w:lastRowLastColumn="0"/>
               <w:rPr>
                 <w:rFonts w:asciiTheme="majorHAnsi" w:hAnsiTheme="majorHAnsi"/>
               </w:rPr>
@@ -2425,12 +2375,12 @@
         <w:tc>
           <w:tcPr>
             <w:tcW w:w="946" w:type="dxa"/>
-            <w:vAlign w:val="center"/>
-          </w:tcPr>
-          <w:p>
-            <w:pPr>
-              <w:keepNext/>
-              <w:widowControl w:val="0"/>
+          </w:tcPr>
+          <w:p>
+            <w:pPr>
+              <w:keepNext/>
+              <w:widowControl w:val="0"/>
+              <w:cnfStyle w:val="000000010000" w:firstRow="0" w:lastRow="0" w:firstColumn="0" w:lastColumn="0" w:oddVBand="0" w:evenVBand="0" w:oddHBand="0" w:evenHBand="1" w:firstRowFirstColumn="0" w:firstRowLastColumn="0" w:lastRowFirstColumn="0" w:lastRowLastColumn="0"/>
               <w:rPr>
                 <w:rFonts w:asciiTheme="majorHAnsi" w:hAnsiTheme="majorHAnsi"/>
               </w:rPr>
@@ -2446,12 +2396,12 @@
         <w:tc>
           <w:tcPr>
             <w:tcW w:w="1772" w:type="dxa"/>
-            <w:vAlign w:val="center"/>
-          </w:tcPr>
-          <w:p>
-            <w:pPr>
-              <w:keepNext/>
-              <w:widowControl w:val="0"/>
+          </w:tcPr>
+          <w:p>
+            <w:pPr>
+              <w:keepNext/>
+              <w:widowControl w:val="0"/>
+              <w:cnfStyle w:val="000000010000" w:firstRow="0" w:lastRow="0" w:firstColumn="0" w:lastColumn="0" w:oddVBand="0" w:evenVBand="0" w:oddHBand="0" w:evenHBand="1" w:firstRowFirstColumn="0" w:firstRowLastColumn="0" w:lastRowFirstColumn="0" w:lastRowLastColumn="0"/>
               <w:rPr>
                 <w:rFonts w:asciiTheme="majorHAnsi" w:hAnsiTheme="majorHAnsi"/>
               </w:rPr>
@@ -2489,9 +2439,8 @@
     </w:p>
     <w:tbl>
       <w:tblPr>
-        <w:tblStyle w:val="TableGrid"/>
+        <w:tblStyle w:val="LightGrid-Accent1"/>
         <w:tblW w:w="0" w:type="auto"/>
-        <w:tblInd w:w="198" w:type="dxa"/>
         <w:tblLook w:val="04A0" w:firstRow="1" w:lastRow="0" w:firstColumn="1" w:lastColumn="0" w:noHBand="0" w:noVBand="1"/>
       </w:tblPr>
       <w:tblGrid>
@@ -2502,8 +2451,12 @@
         <w:gridCol w:w="1772"/>
       </w:tblGrid>
       <w:tr>
-        <w:tc>
-          <w:tcPr>
+        <w:trPr>
+          <w:cnfStyle w:val="100000000000" w:firstRow="1" w:lastRow="0" w:firstColumn="0" w:lastColumn="0" w:oddVBand="0" w:evenVBand="0" w:oddHBand="0" w:evenHBand="0" w:firstRowFirstColumn="0" w:firstRowLastColumn="0" w:lastRowFirstColumn="0" w:lastRowLastColumn="0"/>
+        </w:trPr>
+        <w:tc>
+          <w:tcPr>
+            <w:cnfStyle w:val="001000000000" w:firstRow="0" w:lastRow="0" w:firstColumn="1" w:lastColumn="0" w:oddVBand="0" w:evenVBand="0" w:oddHBand="0" w:evenHBand="0" w:firstRowFirstColumn="0" w:firstRowLastColumn="0" w:lastRowFirstColumn="0" w:lastRowLastColumn="0"/>
             <w:tcW w:w="9167" w:type="dxa"/>
             <w:gridSpan w:val="5"/>
           </w:tcPr>
@@ -2512,23 +2465,16 @@
               <w:keepNext/>
               <w:widowControl w:val="0"/>
               <w:rPr>
-                <w:rFonts w:asciiTheme="majorHAnsi" w:hAnsiTheme="majorHAnsi"/>
-                <w:b/>
-              </w:rPr>
-            </w:pPr>
-            <w:bookmarkStart w:id="0" w:name="_GoBack"/>
-            <w:r>
-              <w:rPr>
-                <w:rFonts w:asciiTheme="majorHAnsi" w:hAnsiTheme="majorHAnsi"/>
-                <w:b/>
-              </w:rPr>
+                <w:b w:val="0"/>
+              </w:rPr>
+            </w:pPr>
+            <w:r>
               <w:lastRenderedPageBreak/>
               <w:t>Non-Functional</w:t>
             </w:r>
             <w:r>
               <w:rPr>
-                <w:rFonts w:asciiTheme="majorHAnsi" w:hAnsiTheme="majorHAnsi"/>
-                <w:b/>
+                <w:b w:val="0"/>
               </w:rPr>
               <w:t xml:space="preserve"> Requirements</w:t>
             </w:r>
@@ -2536,8 +2482,12 @@
         </w:tc>
       </w:tr>
       <w:tr>
-        <w:tc>
-          <w:tcPr>
+        <w:trPr>
+          <w:cnfStyle w:val="000000100000" w:firstRow="0" w:lastRow="0" w:firstColumn="0" w:lastColumn="0" w:oddVBand="0" w:evenVBand="0" w:oddHBand="1" w:evenHBand="0" w:firstRowFirstColumn="0" w:firstRowLastColumn="0" w:lastRowFirstColumn="0" w:lastRowLastColumn="0"/>
+        </w:trPr>
+        <w:tc>
+          <w:tcPr>
+            <w:cnfStyle w:val="001000000000" w:firstRow="0" w:lastRow="0" w:firstColumn="1" w:lastColumn="0" w:oddVBand="0" w:evenVBand="0" w:oddHBand="0" w:evenHBand="0" w:firstRowFirstColumn="0" w:firstRowLastColumn="0" w:lastRowFirstColumn="0" w:lastRowLastColumn="0"/>
             <w:tcW w:w="918" w:type="dxa"/>
           </w:tcPr>
           <w:p>
@@ -2545,6 +2495,24 @@
               <w:keepNext/>
               <w:widowControl w:val="0"/>
               <w:rPr>
+                <w:b w:val="0"/>
+              </w:rPr>
+            </w:pPr>
+            <w:r>
+              <w:t>ID</w:t>
+            </w:r>
+          </w:p>
+        </w:tc>
+        <w:tc>
+          <w:tcPr>
+            <w:tcW w:w="3690" w:type="dxa"/>
+          </w:tcPr>
+          <w:p>
+            <w:pPr>
+              <w:keepNext/>
+              <w:widowControl w:val="0"/>
+              <w:cnfStyle w:val="000000100000" w:firstRow="0" w:lastRow="0" w:firstColumn="0" w:lastColumn="0" w:oddVBand="0" w:evenVBand="0" w:oddHBand="1" w:evenHBand="0" w:firstRowFirstColumn="0" w:firstRowLastColumn="0" w:lastRowFirstColumn="0" w:lastRowLastColumn="0"/>
+              <w:rPr>
                 <w:rFonts w:asciiTheme="majorHAnsi" w:hAnsiTheme="majorHAnsi"/>
                 <w:b/>
               </w:rPr>
@@ -2554,18 +2522,19 @@
                 <w:rFonts w:asciiTheme="majorHAnsi" w:hAnsiTheme="majorHAnsi"/>
                 <w:b/>
               </w:rPr>
-              <w:t>ID</w:t>
-            </w:r>
-          </w:p>
-        </w:tc>
-        <w:tc>
-          <w:tcPr>
-            <w:tcW w:w="3690" w:type="dxa"/>
-          </w:tcPr>
-          <w:p>
-            <w:pPr>
-              <w:keepNext/>
-              <w:widowControl w:val="0"/>
+              <w:t>Requirement</w:t>
+            </w:r>
+          </w:p>
+        </w:tc>
+        <w:tc>
+          <w:tcPr>
+            <w:tcW w:w="1530" w:type="dxa"/>
+          </w:tcPr>
+          <w:p>
+            <w:pPr>
+              <w:keepNext/>
+              <w:widowControl w:val="0"/>
+              <w:cnfStyle w:val="000000100000" w:firstRow="0" w:lastRow="0" w:firstColumn="0" w:lastColumn="0" w:oddVBand="0" w:evenVBand="0" w:oddHBand="1" w:evenHBand="0" w:firstRowFirstColumn="0" w:firstRowLastColumn="0" w:lastRowFirstColumn="0" w:lastRowLastColumn="0"/>
               <w:rPr>
                 <w:rFonts w:asciiTheme="majorHAnsi" w:hAnsiTheme="majorHAnsi"/>
                 <w:b/>
@@ -2576,18 +2545,19 @@
                 <w:rFonts w:asciiTheme="majorHAnsi" w:hAnsiTheme="majorHAnsi"/>
                 <w:b/>
               </w:rPr>
-              <w:t>Requirement</w:t>
-            </w:r>
-          </w:p>
-        </w:tc>
-        <w:tc>
-          <w:tcPr>
-            <w:tcW w:w="1530" w:type="dxa"/>
-          </w:tcPr>
-          <w:p>
-            <w:pPr>
-              <w:keepNext/>
-              <w:widowControl w:val="0"/>
+              <w:t>Topic Area</w:t>
+            </w:r>
+          </w:p>
+        </w:tc>
+        <w:tc>
+          <w:tcPr>
+            <w:tcW w:w="1257" w:type="dxa"/>
+          </w:tcPr>
+          <w:p>
+            <w:pPr>
+              <w:keepNext/>
+              <w:widowControl w:val="0"/>
+              <w:cnfStyle w:val="000000100000" w:firstRow="0" w:lastRow="0" w:firstColumn="0" w:lastColumn="0" w:oddVBand="0" w:evenVBand="0" w:oddHBand="1" w:evenHBand="0" w:firstRowFirstColumn="0" w:firstRowLastColumn="0" w:lastRowFirstColumn="0" w:lastRowLastColumn="0"/>
               <w:rPr>
                 <w:rFonts w:asciiTheme="majorHAnsi" w:hAnsiTheme="majorHAnsi"/>
                 <w:b/>
@@ -2598,28 +2568,6 @@
                 <w:rFonts w:asciiTheme="majorHAnsi" w:hAnsiTheme="majorHAnsi"/>
                 <w:b/>
               </w:rPr>
-              <w:t>Topic Area</w:t>
-            </w:r>
-          </w:p>
-        </w:tc>
-        <w:tc>
-          <w:tcPr>
-            <w:tcW w:w="1257" w:type="dxa"/>
-          </w:tcPr>
-          <w:p>
-            <w:pPr>
-              <w:keepNext/>
-              <w:widowControl w:val="0"/>
-              <w:rPr>
-                <w:rFonts w:asciiTheme="majorHAnsi" w:hAnsiTheme="majorHAnsi"/>
-                <w:b/>
-              </w:rPr>
-            </w:pPr>
-            <w:r>
-              <w:rPr>
-                <w:rFonts w:asciiTheme="majorHAnsi" w:hAnsiTheme="majorHAnsi"/>
-                <w:b/>
-              </w:rPr>
               <w:t>User</w:t>
             </w:r>
           </w:p>
@@ -2632,6 +2580,7 @@
             <w:pPr>
               <w:keepNext/>
               <w:widowControl w:val="0"/>
+              <w:cnfStyle w:val="000000100000" w:firstRow="0" w:lastRow="0" w:firstColumn="0" w:lastColumn="0" w:oddVBand="0" w:evenVBand="0" w:oddHBand="1" w:evenHBand="0" w:firstRowFirstColumn="0" w:firstRowLastColumn="0" w:lastRowFirstColumn="0" w:lastRowLastColumn="0"/>
               <w:rPr>
                 <w:rFonts w:asciiTheme="majorHAnsi" w:hAnsiTheme="majorHAnsi"/>
                 <w:b/>
@@ -2648,23 +2597,20 @@
         </w:tc>
       </w:tr>
       <w:tr>
-        <w:tc>
-          <w:tcPr>
+        <w:trPr>
+          <w:cnfStyle w:val="000000010000" w:firstRow="0" w:lastRow="0" w:firstColumn="0" w:lastColumn="0" w:oddVBand="0" w:evenVBand="0" w:oddHBand="0" w:evenHBand="1" w:firstRowFirstColumn="0" w:firstRowLastColumn="0" w:lastRowFirstColumn="0" w:lastRowLastColumn="0"/>
+        </w:trPr>
+        <w:tc>
+          <w:tcPr>
+            <w:cnfStyle w:val="001000000000" w:firstRow="0" w:lastRow="0" w:firstColumn="1" w:lastColumn="0" w:oddVBand="0" w:evenVBand="0" w:oddHBand="0" w:evenHBand="0" w:firstRowFirstColumn="0" w:firstRowLastColumn="0" w:lastRowFirstColumn="0" w:lastRowLastColumn="0"/>
             <w:tcW w:w="918" w:type="dxa"/>
-            <w:vAlign w:val="center"/>
-          </w:tcPr>
-          <w:p>
-            <w:pPr>
-              <w:keepNext/>
-              <w:widowControl w:val="0"/>
-              <w:rPr>
-                <w:rFonts w:asciiTheme="majorHAnsi" w:hAnsiTheme="majorHAnsi"/>
-              </w:rPr>
-            </w:pPr>
-            <w:r>
-              <w:rPr>
-                <w:rFonts w:asciiTheme="majorHAnsi" w:hAnsiTheme="majorHAnsi"/>
-              </w:rPr>
+          </w:tcPr>
+          <w:p>
+            <w:pPr>
+              <w:keepNext/>
+              <w:widowControl w:val="0"/>
+            </w:pPr>
+            <w:r>
               <w:t>NR-01</w:t>
             </w:r>
           </w:p>
@@ -2672,12 +2618,12 @@
         <w:tc>
           <w:tcPr>
             <w:tcW w:w="3690" w:type="dxa"/>
-            <w:vAlign w:val="center"/>
-          </w:tcPr>
-          <w:p>
-            <w:pPr>
-              <w:keepNext/>
-              <w:widowControl w:val="0"/>
+          </w:tcPr>
+          <w:p>
+            <w:pPr>
+              <w:keepNext/>
+              <w:widowControl w:val="0"/>
+              <w:cnfStyle w:val="000000010000" w:firstRow="0" w:lastRow="0" w:firstColumn="0" w:lastColumn="0" w:oddVBand="0" w:evenVBand="0" w:oddHBand="0" w:evenHBand="1" w:firstRowFirstColumn="0" w:firstRowLastColumn="0" w:lastRowFirstColumn="0" w:lastRowLastColumn="0"/>
               <w:rPr>
                 <w:rFonts w:asciiTheme="majorHAnsi" w:hAnsiTheme="majorHAnsi"/>
               </w:rPr>
@@ -2693,12 +2639,12 @@
         <w:tc>
           <w:tcPr>
             <w:tcW w:w="1530" w:type="dxa"/>
-            <w:vAlign w:val="center"/>
-          </w:tcPr>
-          <w:p>
-            <w:pPr>
-              <w:keepNext/>
-              <w:widowControl w:val="0"/>
+          </w:tcPr>
+          <w:p>
+            <w:pPr>
+              <w:keepNext/>
+              <w:widowControl w:val="0"/>
+              <w:cnfStyle w:val="000000010000" w:firstRow="0" w:lastRow="0" w:firstColumn="0" w:lastColumn="0" w:oddVBand="0" w:evenVBand="0" w:oddHBand="0" w:evenHBand="1" w:firstRowFirstColumn="0" w:firstRowLastColumn="0" w:lastRowFirstColumn="0" w:lastRowLastColumn="0"/>
               <w:rPr>
                 <w:rFonts w:asciiTheme="majorHAnsi" w:hAnsiTheme="majorHAnsi"/>
               </w:rPr>
@@ -2714,12 +2660,12 @@
         <w:tc>
           <w:tcPr>
             <w:tcW w:w="1257" w:type="dxa"/>
-            <w:vAlign w:val="center"/>
-          </w:tcPr>
-          <w:p>
-            <w:pPr>
-              <w:keepNext/>
-              <w:widowControl w:val="0"/>
+          </w:tcPr>
+          <w:p>
+            <w:pPr>
+              <w:keepNext/>
+              <w:widowControl w:val="0"/>
+              <w:cnfStyle w:val="000000010000" w:firstRow="0" w:lastRow="0" w:firstColumn="0" w:lastColumn="0" w:oddVBand="0" w:evenVBand="0" w:oddHBand="0" w:evenHBand="1" w:firstRowFirstColumn="0" w:firstRowLastColumn="0" w:lastRowFirstColumn="0" w:lastRowLastColumn="0"/>
               <w:rPr>
                 <w:rFonts w:asciiTheme="majorHAnsi" w:hAnsiTheme="majorHAnsi"/>
               </w:rPr>
@@ -2735,12 +2681,12 @@
         <w:tc>
           <w:tcPr>
             <w:tcW w:w="1772" w:type="dxa"/>
-            <w:vAlign w:val="center"/>
-          </w:tcPr>
-          <w:p>
-            <w:pPr>
-              <w:keepNext/>
-              <w:widowControl w:val="0"/>
+          </w:tcPr>
+          <w:p>
+            <w:pPr>
+              <w:keepNext/>
+              <w:widowControl w:val="0"/>
+              <w:cnfStyle w:val="000000010000" w:firstRow="0" w:lastRow="0" w:firstColumn="0" w:lastColumn="0" w:oddVBand="0" w:evenVBand="0" w:oddHBand="0" w:evenHBand="1" w:firstRowFirstColumn="0" w:firstRowLastColumn="0" w:lastRowFirstColumn="0" w:lastRowLastColumn="0"/>
               <w:rPr>
                 <w:rFonts w:asciiTheme="majorHAnsi" w:hAnsiTheme="majorHAnsi"/>
               </w:rPr>
@@ -2755,23 +2701,20 @@
         </w:tc>
       </w:tr>
       <w:tr>
-        <w:tc>
-          <w:tcPr>
+        <w:trPr>
+          <w:cnfStyle w:val="000000100000" w:firstRow="0" w:lastRow="0" w:firstColumn="0" w:lastColumn="0" w:oddVBand="0" w:evenVBand="0" w:oddHBand="1" w:evenHBand="0" w:firstRowFirstColumn="0" w:firstRowLastColumn="0" w:lastRowFirstColumn="0" w:lastRowLastColumn="0"/>
+        </w:trPr>
+        <w:tc>
+          <w:tcPr>
+            <w:cnfStyle w:val="001000000000" w:firstRow="0" w:lastRow="0" w:firstColumn="1" w:lastColumn="0" w:oddVBand="0" w:evenVBand="0" w:oddHBand="0" w:evenHBand="0" w:firstRowFirstColumn="0" w:firstRowLastColumn="0" w:lastRowFirstColumn="0" w:lastRowLastColumn="0"/>
             <w:tcW w:w="918" w:type="dxa"/>
-            <w:vAlign w:val="center"/>
-          </w:tcPr>
-          <w:p>
-            <w:pPr>
-              <w:keepNext/>
-              <w:widowControl w:val="0"/>
-              <w:rPr>
-                <w:rFonts w:asciiTheme="majorHAnsi" w:hAnsiTheme="majorHAnsi"/>
-              </w:rPr>
-            </w:pPr>
-            <w:r>
-              <w:rPr>
-                <w:rFonts w:asciiTheme="majorHAnsi" w:hAnsiTheme="majorHAnsi"/>
-              </w:rPr>
+          </w:tcPr>
+          <w:p>
+            <w:pPr>
+              <w:keepNext/>
+              <w:widowControl w:val="0"/>
+            </w:pPr>
+            <w:r>
               <w:t>NR-02</w:t>
             </w:r>
           </w:p>
@@ -2779,12 +2722,12 @@
         <w:tc>
           <w:tcPr>
             <w:tcW w:w="3690" w:type="dxa"/>
-            <w:vAlign w:val="center"/>
-          </w:tcPr>
-          <w:p>
-            <w:pPr>
-              <w:keepNext/>
-              <w:widowControl w:val="0"/>
+          </w:tcPr>
+          <w:p>
+            <w:pPr>
+              <w:keepNext/>
+              <w:widowControl w:val="0"/>
+              <w:cnfStyle w:val="000000100000" w:firstRow="0" w:lastRow="0" w:firstColumn="0" w:lastColumn="0" w:oddVBand="0" w:evenVBand="0" w:oddHBand="1" w:evenHBand="0" w:firstRowFirstColumn="0" w:firstRowLastColumn="0" w:lastRowFirstColumn="0" w:lastRowLastColumn="0"/>
               <w:rPr>
                 <w:rFonts w:asciiTheme="majorHAnsi" w:hAnsiTheme="majorHAnsi"/>
               </w:rPr>
@@ -2800,12 +2743,12 @@
         <w:tc>
           <w:tcPr>
             <w:tcW w:w="1530" w:type="dxa"/>
-            <w:vAlign w:val="center"/>
-          </w:tcPr>
-          <w:p>
-            <w:pPr>
-              <w:keepNext/>
-              <w:widowControl w:val="0"/>
+          </w:tcPr>
+          <w:p>
+            <w:pPr>
+              <w:keepNext/>
+              <w:widowControl w:val="0"/>
+              <w:cnfStyle w:val="000000100000" w:firstRow="0" w:lastRow="0" w:firstColumn="0" w:lastColumn="0" w:oddVBand="0" w:evenVBand="0" w:oddHBand="1" w:evenHBand="0" w:firstRowFirstColumn="0" w:firstRowLastColumn="0" w:lastRowFirstColumn="0" w:lastRowLastColumn="0"/>
               <w:rPr>
                 <w:rFonts w:asciiTheme="majorHAnsi" w:hAnsiTheme="majorHAnsi"/>
               </w:rPr>
@@ -2821,12 +2764,12 @@
         <w:tc>
           <w:tcPr>
             <w:tcW w:w="1257" w:type="dxa"/>
-            <w:vAlign w:val="center"/>
-          </w:tcPr>
-          <w:p>
-            <w:pPr>
-              <w:keepNext/>
-              <w:widowControl w:val="0"/>
+          </w:tcPr>
+          <w:p>
+            <w:pPr>
+              <w:keepNext/>
+              <w:widowControl w:val="0"/>
+              <w:cnfStyle w:val="000000100000" w:firstRow="0" w:lastRow="0" w:firstColumn="0" w:lastColumn="0" w:oddVBand="0" w:evenVBand="0" w:oddHBand="1" w:evenHBand="0" w:firstRowFirstColumn="0" w:firstRowLastColumn="0" w:lastRowFirstColumn="0" w:lastRowLastColumn="0"/>
               <w:rPr>
                 <w:rFonts w:asciiTheme="majorHAnsi" w:hAnsiTheme="majorHAnsi"/>
               </w:rPr>
@@ -2842,12 +2785,12 @@
         <w:tc>
           <w:tcPr>
             <w:tcW w:w="1772" w:type="dxa"/>
-            <w:vAlign w:val="center"/>
-          </w:tcPr>
-          <w:p>
-            <w:pPr>
-              <w:keepNext/>
-              <w:widowControl w:val="0"/>
+          </w:tcPr>
+          <w:p>
+            <w:pPr>
+              <w:keepNext/>
+              <w:widowControl w:val="0"/>
+              <w:cnfStyle w:val="000000100000" w:firstRow="0" w:lastRow="0" w:firstColumn="0" w:lastColumn="0" w:oddVBand="0" w:evenVBand="0" w:oddHBand="1" w:evenHBand="0" w:firstRowFirstColumn="0" w:firstRowLastColumn="0" w:lastRowFirstColumn="0" w:lastRowLastColumn="0"/>
               <w:rPr>
                 <w:rFonts w:asciiTheme="majorHAnsi" w:hAnsiTheme="majorHAnsi"/>
               </w:rPr>
@@ -2862,23 +2805,20 @@
         </w:tc>
       </w:tr>
       <w:tr>
-        <w:tc>
-          <w:tcPr>
+        <w:trPr>
+          <w:cnfStyle w:val="000000010000" w:firstRow="0" w:lastRow="0" w:firstColumn="0" w:lastColumn="0" w:oddVBand="0" w:evenVBand="0" w:oddHBand="0" w:evenHBand="1" w:firstRowFirstColumn="0" w:firstRowLastColumn="0" w:lastRowFirstColumn="0" w:lastRowLastColumn="0"/>
+        </w:trPr>
+        <w:tc>
+          <w:tcPr>
+            <w:cnfStyle w:val="001000000000" w:firstRow="0" w:lastRow="0" w:firstColumn="1" w:lastColumn="0" w:oddVBand="0" w:evenVBand="0" w:oddHBand="0" w:evenHBand="0" w:firstRowFirstColumn="0" w:firstRowLastColumn="0" w:lastRowFirstColumn="0" w:lastRowLastColumn="0"/>
             <w:tcW w:w="918" w:type="dxa"/>
-            <w:vAlign w:val="center"/>
-          </w:tcPr>
-          <w:p>
-            <w:pPr>
-              <w:keepNext/>
-              <w:widowControl w:val="0"/>
-              <w:rPr>
-                <w:rFonts w:asciiTheme="majorHAnsi" w:hAnsiTheme="majorHAnsi"/>
-              </w:rPr>
-            </w:pPr>
-            <w:r>
-              <w:rPr>
-                <w:rFonts w:asciiTheme="majorHAnsi" w:hAnsiTheme="majorHAnsi"/>
-              </w:rPr>
+          </w:tcPr>
+          <w:p>
+            <w:pPr>
+              <w:keepNext/>
+              <w:widowControl w:val="0"/>
+            </w:pPr>
+            <w:r>
               <w:t>NR-03</w:t>
             </w:r>
           </w:p>
@@ -2886,12 +2826,12 @@
         <w:tc>
           <w:tcPr>
             <w:tcW w:w="3690" w:type="dxa"/>
-            <w:vAlign w:val="center"/>
-          </w:tcPr>
-          <w:p>
-            <w:pPr>
-              <w:keepNext/>
-              <w:widowControl w:val="0"/>
+          </w:tcPr>
+          <w:p>
+            <w:pPr>
+              <w:keepNext/>
+              <w:widowControl w:val="0"/>
+              <w:cnfStyle w:val="000000010000" w:firstRow="0" w:lastRow="0" w:firstColumn="0" w:lastColumn="0" w:oddVBand="0" w:evenVBand="0" w:oddHBand="0" w:evenHBand="1" w:firstRowFirstColumn="0" w:firstRowLastColumn="0" w:lastRowFirstColumn="0" w:lastRowLastColumn="0"/>
               <w:rPr>
                 <w:rFonts w:asciiTheme="majorHAnsi" w:hAnsiTheme="majorHAnsi"/>
               </w:rPr>
@@ -2907,12 +2847,12 @@
         <w:tc>
           <w:tcPr>
             <w:tcW w:w="1530" w:type="dxa"/>
-            <w:vAlign w:val="center"/>
-          </w:tcPr>
-          <w:p>
-            <w:pPr>
-              <w:keepNext/>
-              <w:widowControl w:val="0"/>
+          </w:tcPr>
+          <w:p>
+            <w:pPr>
+              <w:keepNext/>
+              <w:widowControl w:val="0"/>
+              <w:cnfStyle w:val="000000010000" w:firstRow="0" w:lastRow="0" w:firstColumn="0" w:lastColumn="0" w:oddVBand="0" w:evenVBand="0" w:oddHBand="0" w:evenHBand="1" w:firstRowFirstColumn="0" w:firstRowLastColumn="0" w:lastRowFirstColumn="0" w:lastRowLastColumn="0"/>
               <w:rPr>
                 <w:rFonts w:asciiTheme="majorHAnsi" w:hAnsiTheme="majorHAnsi"/>
               </w:rPr>
@@ -2928,12 +2868,12 @@
         <w:tc>
           <w:tcPr>
             <w:tcW w:w="1257" w:type="dxa"/>
-            <w:vAlign w:val="center"/>
-          </w:tcPr>
-          <w:p>
-            <w:pPr>
-              <w:keepNext/>
-              <w:widowControl w:val="0"/>
+          </w:tcPr>
+          <w:p>
+            <w:pPr>
+              <w:keepNext/>
+              <w:widowControl w:val="0"/>
+              <w:cnfStyle w:val="000000010000" w:firstRow="0" w:lastRow="0" w:firstColumn="0" w:lastColumn="0" w:oddVBand="0" w:evenVBand="0" w:oddHBand="0" w:evenHBand="1" w:firstRowFirstColumn="0" w:firstRowLastColumn="0" w:lastRowFirstColumn="0" w:lastRowLastColumn="0"/>
               <w:rPr>
                 <w:rFonts w:asciiTheme="majorHAnsi" w:hAnsiTheme="majorHAnsi"/>
               </w:rPr>
@@ -2949,12 +2889,12 @@
         <w:tc>
           <w:tcPr>
             <w:tcW w:w="1772" w:type="dxa"/>
-            <w:vAlign w:val="center"/>
-          </w:tcPr>
-          <w:p>
-            <w:pPr>
-              <w:keepNext/>
-              <w:widowControl w:val="0"/>
+          </w:tcPr>
+          <w:p>
+            <w:pPr>
+              <w:keepNext/>
+              <w:widowControl w:val="0"/>
+              <w:cnfStyle w:val="000000010000" w:firstRow="0" w:lastRow="0" w:firstColumn="0" w:lastColumn="0" w:oddVBand="0" w:evenVBand="0" w:oddHBand="0" w:evenHBand="1" w:firstRowFirstColumn="0" w:firstRowLastColumn="0" w:lastRowFirstColumn="0" w:lastRowLastColumn="0"/>
               <w:rPr>
                 <w:rFonts w:asciiTheme="majorHAnsi" w:hAnsiTheme="majorHAnsi"/>
               </w:rPr>
@@ -2968,7 +2908,6 @@
           </w:p>
         </w:tc>
       </w:tr>
-      <w:bookmarkEnd w:id="0"/>
     </w:tbl>
     <w:p>
       <w:pPr>
@@ -3010,6 +2949,72 @@
     </w:p>
     <w:p>
       <w:pPr>
+        <w:jc w:val="center"/>
+        <w:rPr>
+          <w:rFonts w:cs="Arial"/>
+          <w:b/>
+        </w:rPr>
+      </w:pPr>
+      <w:bookmarkStart w:id="0" w:name="_GoBack"/>
+      <w:r>
+        <w:rPr>
+          <w:rFonts w:cs="Arial"/>
+          <w:b/>
+          <w:noProof/>
+        </w:rPr>
+        <w:drawing>
+          <wp:inline distT="0" distB="0" distL="0" distR="0" wp14:anchorId="250F3CA1" wp14:editId="46EEAA5E">
+            <wp:extent cx="3669218" cy="4381169"/>
+            <wp:effectExtent l="0" t="0" r="7620" b="635"/>
+            <wp:docPr id="1" name="Picture 1" descr="Z:\storage\school\CUBoulder\courses\Object Oriented Analysis and Design\project\Use Case Diagram.png"/>
+            <wp:cNvGraphicFramePr>
+              <a:graphicFrameLocks xmlns:a="http://schemas.openxmlformats.org/drawingml/2006/main" noChangeAspect="1"/>
+            </wp:cNvGraphicFramePr>
+            <a:graphic xmlns:a="http://schemas.openxmlformats.org/drawingml/2006/main">
+              <a:graphicData uri="http://schemas.openxmlformats.org/drawingml/2006/picture">
+                <pic:pic xmlns:pic="http://schemas.openxmlformats.org/drawingml/2006/picture">
+                  <pic:nvPicPr>
+                    <pic:cNvPr id="0" name="Picture 1" descr="Z:\storage\school\CUBoulder\courses\Object Oriented Analysis and Design\project\Use Case Diagram.png"/>
+                    <pic:cNvPicPr>
+                      <a:picLocks noChangeAspect="1" noChangeArrowheads="1"/>
+                    </pic:cNvPicPr>
+                  </pic:nvPicPr>
+                  <pic:blipFill>
+                    <a:blip r:embed="rId9">
+                      <a:extLst>
+                        <a:ext uri="{28A0092B-C50C-407E-A947-70E740481C1C}">
+                          <a14:useLocalDpi xmlns:a14="http://schemas.microsoft.com/office/drawing/2010/main" val="0"/>
+                        </a:ext>
+                      </a:extLst>
+                    </a:blip>
+                    <a:srcRect/>
+                    <a:stretch>
+                      <a:fillRect/>
+                    </a:stretch>
+                  </pic:blipFill>
+                  <pic:spPr bwMode="auto">
+                    <a:xfrm>
+                      <a:off x="0" y="0"/>
+                      <a:ext cx="3669371" cy="4381352"/>
+                    </a:xfrm>
+                    <a:prstGeom prst="rect">
+                      <a:avLst/>
+                    </a:prstGeom>
+                    <a:noFill/>
+                    <a:ln>
+                      <a:noFill/>
+                    </a:ln>
+                  </pic:spPr>
+                </pic:pic>
+              </a:graphicData>
+            </a:graphic>
+          </wp:inline>
+        </w:drawing>
+      </w:r>
+      <w:bookmarkEnd w:id="0"/>
+    </w:p>
+    <w:p>
+      <w:pPr>
         <w:rPr>
           <w:rFonts w:cs="Arial"/>
           <w:b/>
@@ -3097,6 +3102,7 @@
           <w:rFonts w:cs="Arial"/>
           <w:b/>
         </w:rPr>
+        <w:lastRenderedPageBreak/>
         <w:t>User Interactions:</w:t>
       </w:r>
     </w:p>
@@ -3635,6 +3641,119 @@
     </w:lvl>
   </w:abstractNum>
   <w:abstractNum w:abstractNumId="4">
+    <w:nsid w:val="336B59A0"/>
+    <w:multiLevelType w:val="hybridMultilevel"/>
+    <w:tmpl w:val="39166E76"/>
+    <w:lvl w:ilvl="0" w:tplc="04090005">
+      <w:start w:val="1"/>
+      <w:numFmt w:val="bullet"/>
+      <w:lvlText w:val=""/>
+      <w:lvlJc w:val="left"/>
+      <w:pPr>
+        <w:ind w:left="720" w:hanging="360"/>
+      </w:pPr>
+      <w:rPr>
+        <w:rFonts w:ascii="Wingdings" w:hAnsi="Wingdings" w:hint="default"/>
+      </w:rPr>
+    </w:lvl>
+    <w:lvl w:ilvl="1" w:tplc="04090003" w:tentative="1">
+      <w:start w:val="1"/>
+      <w:numFmt w:val="bullet"/>
+      <w:lvlText w:val="o"/>
+      <w:lvlJc w:val="left"/>
+      <w:pPr>
+        <w:ind w:left="1440" w:hanging="360"/>
+      </w:pPr>
+      <w:rPr>
+        <w:rFonts w:ascii="Courier New" w:hAnsi="Courier New" w:cs="Courier New" w:hint="default"/>
+      </w:rPr>
+    </w:lvl>
+    <w:lvl w:ilvl="2" w:tplc="04090005" w:tentative="1">
+      <w:start w:val="1"/>
+      <w:numFmt w:val="bullet"/>
+      <w:lvlText w:val=""/>
+      <w:lvlJc w:val="left"/>
+      <w:pPr>
+        <w:ind w:left="2160" w:hanging="360"/>
+      </w:pPr>
+      <w:rPr>
+        <w:rFonts w:ascii="Wingdings" w:hAnsi="Wingdings" w:hint="default"/>
+      </w:rPr>
+    </w:lvl>
+    <w:lvl w:ilvl="3" w:tplc="04090001" w:tentative="1">
+      <w:start w:val="1"/>
+      <w:numFmt w:val="bullet"/>
+      <w:lvlText w:val=""/>
+      <w:lvlJc w:val="left"/>
+      <w:pPr>
+        <w:ind w:left="2880" w:hanging="360"/>
+      </w:pPr>
+      <w:rPr>
+        <w:rFonts w:ascii="Symbol" w:hAnsi="Symbol" w:hint="default"/>
+      </w:rPr>
+    </w:lvl>
+    <w:lvl w:ilvl="4" w:tplc="04090003" w:tentative="1">
+      <w:start w:val="1"/>
+      <w:numFmt w:val="bullet"/>
+      <w:lvlText w:val="o"/>
+      <w:lvlJc w:val="left"/>
+      <w:pPr>
+        <w:ind w:left="3600" w:hanging="360"/>
+      </w:pPr>
+      <w:rPr>
+        <w:rFonts w:ascii="Courier New" w:hAnsi="Courier New" w:cs="Courier New" w:hint="default"/>
+      </w:rPr>
+    </w:lvl>
+    <w:lvl w:ilvl="5" w:tplc="04090005" w:tentative="1">
+      <w:start w:val="1"/>
+      <w:numFmt w:val="bullet"/>
+      <w:lvlText w:val=""/>
+      <w:lvlJc w:val="left"/>
+      <w:pPr>
+        <w:ind w:left="4320" w:hanging="360"/>
+      </w:pPr>
+      <w:rPr>
+        <w:rFonts w:ascii="Wingdings" w:hAnsi="Wingdings" w:hint="default"/>
+      </w:rPr>
+    </w:lvl>
+    <w:lvl w:ilvl="6" w:tplc="04090001" w:tentative="1">
+      <w:start w:val="1"/>
+      <w:numFmt w:val="bullet"/>
+      <w:lvlText w:val=""/>
+      <w:lvlJc w:val="left"/>
+      <w:pPr>
+        <w:ind w:left="5040" w:hanging="360"/>
+      </w:pPr>
+      <w:rPr>
+        <w:rFonts w:ascii="Symbol" w:hAnsi="Symbol" w:hint="default"/>
+      </w:rPr>
+    </w:lvl>
+    <w:lvl w:ilvl="7" w:tplc="04090003" w:tentative="1">
+      <w:start w:val="1"/>
+      <w:numFmt w:val="bullet"/>
+      <w:lvlText w:val="o"/>
+      <w:lvlJc w:val="left"/>
+      <w:pPr>
+        <w:ind w:left="5760" w:hanging="360"/>
+      </w:pPr>
+      <w:rPr>
+        <w:rFonts w:ascii="Courier New" w:hAnsi="Courier New" w:cs="Courier New" w:hint="default"/>
+      </w:rPr>
+    </w:lvl>
+    <w:lvl w:ilvl="8" w:tplc="04090005" w:tentative="1">
+      <w:start w:val="1"/>
+      <w:numFmt w:val="bullet"/>
+      <w:lvlText w:val=""/>
+      <w:lvlJc w:val="left"/>
+      <w:pPr>
+        <w:ind w:left="6480" w:hanging="360"/>
+      </w:pPr>
+      <w:rPr>
+        <w:rFonts w:ascii="Wingdings" w:hAnsi="Wingdings" w:hint="default"/>
+      </w:rPr>
+    </w:lvl>
+  </w:abstractNum>
+  <w:abstractNum w:abstractNumId="5">
     <w:nsid w:val="6F502A2B"/>
     <w:multiLevelType w:val="hybridMultilevel"/>
     <w:tmpl w:val="CCFC7776"/>
@@ -3747,7 +3866,7 @@
       </w:rPr>
     </w:lvl>
   </w:abstractNum>
-  <w:abstractNum w:abstractNumId="5">
+  <w:abstractNum w:abstractNumId="6">
     <w:nsid w:val="78D30B38"/>
     <w:multiLevelType w:val="hybridMultilevel"/>
     <w:tmpl w:val="20E0A0BA"/>
@@ -3870,13 +3989,16 @@
     <w:abstractNumId w:val="3"/>
   </w:num>
   <w:num w:numId="4">
-    <w:abstractNumId w:val="4"/>
+    <w:abstractNumId w:val="5"/>
   </w:num>
   <w:num w:numId="5">
     <w:abstractNumId w:val="1"/>
   </w:num>
   <w:num w:numId="6">
-    <w:abstractNumId w:val="5"/>
+    <w:abstractNumId w:val="6"/>
+  </w:num>
+  <w:num w:numId="7">
+    <w:abstractNumId w:val="4"/>
   </w:num>
 </w:numbering>
 </file>
@@ -4165,6 +4287,208 @@
       <w:vertAlign w:val="superscript"/>
     </w:rPr>
   </w:style>
+  <w:style w:type="table" w:styleId="LightList-Accent1">
+    <w:name w:val="Light List Accent 1"/>
+    <w:basedOn w:val="TableNormal"/>
+    <w:uiPriority w:val="61"/>
+    <w:rsid w:val="00D72C15"/>
+    <w:tblPr>
+      <w:tblStyleRowBandSize w:val="1"/>
+      <w:tblStyleColBandSize w:val="1"/>
+      <w:tblBorders>
+        <w:top w:val="single" w:sz="8" w:space="0" w:color="4F81BD" w:themeColor="accent1"/>
+        <w:left w:val="single" w:sz="8" w:space="0" w:color="4F81BD" w:themeColor="accent1"/>
+        <w:bottom w:val="single" w:sz="8" w:space="0" w:color="4F81BD" w:themeColor="accent1"/>
+        <w:right w:val="single" w:sz="8" w:space="0" w:color="4F81BD" w:themeColor="accent1"/>
+      </w:tblBorders>
+    </w:tblPr>
+    <w:tblStylePr w:type="firstRow">
+      <w:pPr>
+        <w:spacing w:before="0" w:after="0" w:line="240" w:lineRule="auto"/>
+      </w:pPr>
+      <w:rPr>
+        <w:b/>
+        <w:bCs/>
+        <w:color w:val="FFFFFF" w:themeColor="background1"/>
+      </w:rPr>
+      <w:tblPr/>
+      <w:tcPr>
+        <w:shd w:val="clear" w:color="auto" w:fill="4F81BD" w:themeFill="accent1"/>
+      </w:tcPr>
+    </w:tblStylePr>
+    <w:tblStylePr w:type="lastRow">
+      <w:pPr>
+        <w:spacing w:before="0" w:after="0" w:line="240" w:lineRule="auto"/>
+      </w:pPr>
+      <w:rPr>
+        <w:b/>
+        <w:bCs/>
+      </w:rPr>
+      <w:tblPr/>
+      <w:tcPr>
+        <w:tcBorders>
+          <w:top w:val="double" w:sz="6" w:space="0" w:color="4F81BD" w:themeColor="accent1"/>
+          <w:left w:val="single" w:sz="8" w:space="0" w:color="4F81BD" w:themeColor="accent1"/>
+          <w:bottom w:val="single" w:sz="8" w:space="0" w:color="4F81BD" w:themeColor="accent1"/>
+          <w:right w:val="single" w:sz="8" w:space="0" w:color="4F81BD" w:themeColor="accent1"/>
+        </w:tcBorders>
+      </w:tcPr>
+    </w:tblStylePr>
+    <w:tblStylePr w:type="firstCol">
+      <w:rPr>
+        <w:b/>
+        <w:bCs/>
+      </w:rPr>
+    </w:tblStylePr>
+    <w:tblStylePr w:type="lastCol">
+      <w:rPr>
+        <w:b/>
+        <w:bCs/>
+      </w:rPr>
+    </w:tblStylePr>
+    <w:tblStylePr w:type="band1Vert">
+      <w:tblPr/>
+      <w:tcPr>
+        <w:tcBorders>
+          <w:top w:val="single" w:sz="8" w:space="0" w:color="4F81BD" w:themeColor="accent1"/>
+          <w:left w:val="single" w:sz="8" w:space="0" w:color="4F81BD" w:themeColor="accent1"/>
+          <w:bottom w:val="single" w:sz="8" w:space="0" w:color="4F81BD" w:themeColor="accent1"/>
+          <w:right w:val="single" w:sz="8" w:space="0" w:color="4F81BD" w:themeColor="accent1"/>
+        </w:tcBorders>
+      </w:tcPr>
+    </w:tblStylePr>
+    <w:tblStylePr w:type="band1Horz">
+      <w:tblPr/>
+      <w:tcPr>
+        <w:tcBorders>
+          <w:top w:val="single" w:sz="8" w:space="0" w:color="4F81BD" w:themeColor="accent1"/>
+          <w:left w:val="single" w:sz="8" w:space="0" w:color="4F81BD" w:themeColor="accent1"/>
+          <w:bottom w:val="single" w:sz="8" w:space="0" w:color="4F81BD" w:themeColor="accent1"/>
+          <w:right w:val="single" w:sz="8" w:space="0" w:color="4F81BD" w:themeColor="accent1"/>
+        </w:tcBorders>
+      </w:tcPr>
+    </w:tblStylePr>
+  </w:style>
+  <w:style w:type="table" w:styleId="LightGrid-Accent1">
+    <w:name w:val="Light Grid Accent 1"/>
+    <w:basedOn w:val="TableNormal"/>
+    <w:uiPriority w:val="62"/>
+    <w:rsid w:val="00D72C15"/>
+    <w:tblPr>
+      <w:tblStyleRowBandSize w:val="1"/>
+      <w:tblStyleColBandSize w:val="1"/>
+      <w:tblBorders>
+        <w:top w:val="single" w:sz="8" w:space="0" w:color="4F81BD" w:themeColor="accent1"/>
+        <w:left w:val="single" w:sz="8" w:space="0" w:color="4F81BD" w:themeColor="accent1"/>
+        <w:bottom w:val="single" w:sz="8" w:space="0" w:color="4F81BD" w:themeColor="accent1"/>
+        <w:right w:val="single" w:sz="8" w:space="0" w:color="4F81BD" w:themeColor="accent1"/>
+        <w:insideH w:val="single" w:sz="8" w:space="0" w:color="4F81BD" w:themeColor="accent1"/>
+        <w:insideV w:val="single" w:sz="8" w:space="0" w:color="4F81BD" w:themeColor="accent1"/>
+      </w:tblBorders>
+    </w:tblPr>
+    <w:tblStylePr w:type="firstRow">
+      <w:pPr>
+        <w:spacing w:before="0" w:after="0" w:line="240" w:lineRule="auto"/>
+      </w:pPr>
+      <w:rPr>
+        <w:rFonts w:asciiTheme="majorHAnsi" w:eastAsiaTheme="majorEastAsia" w:hAnsiTheme="majorHAnsi" w:cstheme="majorBidi"/>
+        <w:b/>
+        <w:bCs/>
+      </w:rPr>
+      <w:tblPr/>
+      <w:tcPr>
+        <w:tcBorders>
+          <w:top w:val="single" w:sz="8" w:space="0" w:color="4F81BD" w:themeColor="accent1"/>
+          <w:left w:val="single" w:sz="8" w:space="0" w:color="4F81BD" w:themeColor="accent1"/>
+          <w:bottom w:val="single" w:sz="18" w:space="0" w:color="4F81BD" w:themeColor="accent1"/>
+          <w:right w:val="single" w:sz="8" w:space="0" w:color="4F81BD" w:themeColor="accent1"/>
+          <w:insideH w:val="nil"/>
+          <w:insideV w:val="single" w:sz="8" w:space="0" w:color="4F81BD" w:themeColor="accent1"/>
+        </w:tcBorders>
+      </w:tcPr>
+    </w:tblStylePr>
+    <w:tblStylePr w:type="lastRow">
+      <w:pPr>
+        <w:spacing w:before="0" w:after="0" w:line="240" w:lineRule="auto"/>
+      </w:pPr>
+      <w:rPr>
+        <w:rFonts w:asciiTheme="majorHAnsi" w:eastAsiaTheme="majorEastAsia" w:hAnsiTheme="majorHAnsi" w:cstheme="majorBidi"/>
+        <w:b/>
+        <w:bCs/>
+      </w:rPr>
+      <w:tblPr/>
+      <w:tcPr>
+        <w:tcBorders>
+          <w:top w:val="double" w:sz="6" w:space="0" w:color="4F81BD" w:themeColor="accent1"/>
+          <w:left w:val="single" w:sz="8" w:space="0" w:color="4F81BD" w:themeColor="accent1"/>
+          <w:bottom w:val="single" w:sz="8" w:space="0" w:color="4F81BD" w:themeColor="accent1"/>
+          <w:right w:val="single" w:sz="8" w:space="0" w:color="4F81BD" w:themeColor="accent1"/>
+          <w:insideH w:val="nil"/>
+          <w:insideV w:val="single" w:sz="8" w:space="0" w:color="4F81BD" w:themeColor="accent1"/>
+        </w:tcBorders>
+      </w:tcPr>
+    </w:tblStylePr>
+    <w:tblStylePr w:type="firstCol">
+      <w:rPr>
+        <w:rFonts w:asciiTheme="majorHAnsi" w:eastAsiaTheme="majorEastAsia" w:hAnsiTheme="majorHAnsi" w:cstheme="majorBidi"/>
+        <w:b/>
+        <w:bCs/>
+      </w:rPr>
+    </w:tblStylePr>
+    <w:tblStylePr w:type="lastCol">
+      <w:rPr>
+        <w:rFonts w:asciiTheme="majorHAnsi" w:eastAsiaTheme="majorEastAsia" w:hAnsiTheme="majorHAnsi" w:cstheme="majorBidi"/>
+        <w:b/>
+        <w:bCs/>
+      </w:rPr>
+      <w:tblPr/>
+      <w:tcPr>
+        <w:tcBorders>
+          <w:top w:val="single" w:sz="8" w:space="0" w:color="4F81BD" w:themeColor="accent1"/>
+          <w:left w:val="single" w:sz="8" w:space="0" w:color="4F81BD" w:themeColor="accent1"/>
+          <w:bottom w:val="single" w:sz="8" w:space="0" w:color="4F81BD" w:themeColor="accent1"/>
+          <w:right w:val="single" w:sz="8" w:space="0" w:color="4F81BD" w:themeColor="accent1"/>
+        </w:tcBorders>
+      </w:tcPr>
+    </w:tblStylePr>
+    <w:tblStylePr w:type="band1Vert">
+      <w:tblPr/>
+      <w:tcPr>
+        <w:tcBorders>
+          <w:top w:val="single" w:sz="8" w:space="0" w:color="4F81BD" w:themeColor="accent1"/>
+          <w:left w:val="single" w:sz="8" w:space="0" w:color="4F81BD" w:themeColor="accent1"/>
+          <w:bottom w:val="single" w:sz="8" w:space="0" w:color="4F81BD" w:themeColor="accent1"/>
+          <w:right w:val="single" w:sz="8" w:space="0" w:color="4F81BD" w:themeColor="accent1"/>
+        </w:tcBorders>
+        <w:shd w:val="clear" w:color="auto" w:fill="D3DFEE" w:themeFill="accent1" w:themeFillTint="3F"/>
+      </w:tcPr>
+    </w:tblStylePr>
+    <w:tblStylePr w:type="band1Horz">
+      <w:tblPr/>
+      <w:tcPr>
+        <w:tcBorders>
+          <w:top w:val="single" w:sz="8" w:space="0" w:color="4F81BD" w:themeColor="accent1"/>
+          <w:left w:val="single" w:sz="8" w:space="0" w:color="4F81BD" w:themeColor="accent1"/>
+          <w:bottom w:val="single" w:sz="8" w:space="0" w:color="4F81BD" w:themeColor="accent1"/>
+          <w:right w:val="single" w:sz="8" w:space="0" w:color="4F81BD" w:themeColor="accent1"/>
+          <w:insideV w:val="single" w:sz="8" w:space="0" w:color="4F81BD" w:themeColor="accent1"/>
+        </w:tcBorders>
+        <w:shd w:val="clear" w:color="auto" w:fill="D3DFEE" w:themeFill="accent1" w:themeFillTint="3F"/>
+      </w:tcPr>
+    </w:tblStylePr>
+    <w:tblStylePr w:type="band2Horz">
+      <w:tblPr/>
+      <w:tcPr>
+        <w:tcBorders>
+          <w:top w:val="single" w:sz="8" w:space="0" w:color="4F81BD" w:themeColor="accent1"/>
+          <w:left w:val="single" w:sz="8" w:space="0" w:color="4F81BD" w:themeColor="accent1"/>
+          <w:bottom w:val="single" w:sz="8" w:space="0" w:color="4F81BD" w:themeColor="accent1"/>
+          <w:right w:val="single" w:sz="8" w:space="0" w:color="4F81BD" w:themeColor="accent1"/>
+          <w:insideV w:val="single" w:sz="8" w:space="0" w:color="4F81BD" w:themeColor="accent1"/>
+        </w:tcBorders>
+      </w:tcPr>
+    </w:tblStylePr>
+  </w:style>
 </w:styles>
 </file>
 
@@ -4451,6 +4775,208 @@
     <w:rPr>
       <w:vertAlign w:val="superscript"/>
     </w:rPr>
+  </w:style>
+  <w:style w:type="table" w:styleId="LightList-Accent1">
+    <w:name w:val="Light List Accent 1"/>
+    <w:basedOn w:val="TableNormal"/>
+    <w:uiPriority w:val="61"/>
+    <w:rsid w:val="00D72C15"/>
+    <w:tblPr>
+      <w:tblStyleRowBandSize w:val="1"/>
+      <w:tblStyleColBandSize w:val="1"/>
+      <w:tblBorders>
+        <w:top w:val="single" w:sz="8" w:space="0" w:color="4F81BD" w:themeColor="accent1"/>
+        <w:left w:val="single" w:sz="8" w:space="0" w:color="4F81BD" w:themeColor="accent1"/>
+        <w:bottom w:val="single" w:sz="8" w:space="0" w:color="4F81BD" w:themeColor="accent1"/>
+        <w:right w:val="single" w:sz="8" w:space="0" w:color="4F81BD" w:themeColor="accent1"/>
+      </w:tblBorders>
+    </w:tblPr>
+    <w:tblStylePr w:type="firstRow">
+      <w:pPr>
+        <w:spacing w:before="0" w:after="0" w:line="240" w:lineRule="auto"/>
+      </w:pPr>
+      <w:rPr>
+        <w:b/>
+        <w:bCs/>
+        <w:color w:val="FFFFFF" w:themeColor="background1"/>
+      </w:rPr>
+      <w:tblPr/>
+      <w:tcPr>
+        <w:shd w:val="clear" w:color="auto" w:fill="4F81BD" w:themeFill="accent1"/>
+      </w:tcPr>
+    </w:tblStylePr>
+    <w:tblStylePr w:type="lastRow">
+      <w:pPr>
+        <w:spacing w:before="0" w:after="0" w:line="240" w:lineRule="auto"/>
+      </w:pPr>
+      <w:rPr>
+        <w:b/>
+        <w:bCs/>
+      </w:rPr>
+      <w:tblPr/>
+      <w:tcPr>
+        <w:tcBorders>
+          <w:top w:val="double" w:sz="6" w:space="0" w:color="4F81BD" w:themeColor="accent1"/>
+          <w:left w:val="single" w:sz="8" w:space="0" w:color="4F81BD" w:themeColor="accent1"/>
+          <w:bottom w:val="single" w:sz="8" w:space="0" w:color="4F81BD" w:themeColor="accent1"/>
+          <w:right w:val="single" w:sz="8" w:space="0" w:color="4F81BD" w:themeColor="accent1"/>
+        </w:tcBorders>
+      </w:tcPr>
+    </w:tblStylePr>
+    <w:tblStylePr w:type="firstCol">
+      <w:rPr>
+        <w:b/>
+        <w:bCs/>
+      </w:rPr>
+    </w:tblStylePr>
+    <w:tblStylePr w:type="lastCol">
+      <w:rPr>
+        <w:b/>
+        <w:bCs/>
+      </w:rPr>
+    </w:tblStylePr>
+    <w:tblStylePr w:type="band1Vert">
+      <w:tblPr/>
+      <w:tcPr>
+        <w:tcBorders>
+          <w:top w:val="single" w:sz="8" w:space="0" w:color="4F81BD" w:themeColor="accent1"/>
+          <w:left w:val="single" w:sz="8" w:space="0" w:color="4F81BD" w:themeColor="accent1"/>
+          <w:bottom w:val="single" w:sz="8" w:space="0" w:color="4F81BD" w:themeColor="accent1"/>
+          <w:right w:val="single" w:sz="8" w:space="0" w:color="4F81BD" w:themeColor="accent1"/>
+        </w:tcBorders>
+      </w:tcPr>
+    </w:tblStylePr>
+    <w:tblStylePr w:type="band1Horz">
+      <w:tblPr/>
+      <w:tcPr>
+        <w:tcBorders>
+          <w:top w:val="single" w:sz="8" w:space="0" w:color="4F81BD" w:themeColor="accent1"/>
+          <w:left w:val="single" w:sz="8" w:space="0" w:color="4F81BD" w:themeColor="accent1"/>
+          <w:bottom w:val="single" w:sz="8" w:space="0" w:color="4F81BD" w:themeColor="accent1"/>
+          <w:right w:val="single" w:sz="8" w:space="0" w:color="4F81BD" w:themeColor="accent1"/>
+        </w:tcBorders>
+      </w:tcPr>
+    </w:tblStylePr>
+  </w:style>
+  <w:style w:type="table" w:styleId="LightGrid-Accent1">
+    <w:name w:val="Light Grid Accent 1"/>
+    <w:basedOn w:val="TableNormal"/>
+    <w:uiPriority w:val="62"/>
+    <w:rsid w:val="00D72C15"/>
+    <w:tblPr>
+      <w:tblStyleRowBandSize w:val="1"/>
+      <w:tblStyleColBandSize w:val="1"/>
+      <w:tblBorders>
+        <w:top w:val="single" w:sz="8" w:space="0" w:color="4F81BD" w:themeColor="accent1"/>
+        <w:left w:val="single" w:sz="8" w:space="0" w:color="4F81BD" w:themeColor="accent1"/>
+        <w:bottom w:val="single" w:sz="8" w:space="0" w:color="4F81BD" w:themeColor="accent1"/>
+        <w:right w:val="single" w:sz="8" w:space="0" w:color="4F81BD" w:themeColor="accent1"/>
+        <w:insideH w:val="single" w:sz="8" w:space="0" w:color="4F81BD" w:themeColor="accent1"/>
+        <w:insideV w:val="single" w:sz="8" w:space="0" w:color="4F81BD" w:themeColor="accent1"/>
+      </w:tblBorders>
+    </w:tblPr>
+    <w:tblStylePr w:type="firstRow">
+      <w:pPr>
+        <w:spacing w:before="0" w:after="0" w:line="240" w:lineRule="auto"/>
+      </w:pPr>
+      <w:rPr>
+        <w:rFonts w:asciiTheme="majorHAnsi" w:eastAsiaTheme="majorEastAsia" w:hAnsiTheme="majorHAnsi" w:cstheme="majorBidi"/>
+        <w:b/>
+        <w:bCs/>
+      </w:rPr>
+      <w:tblPr/>
+      <w:tcPr>
+        <w:tcBorders>
+          <w:top w:val="single" w:sz="8" w:space="0" w:color="4F81BD" w:themeColor="accent1"/>
+          <w:left w:val="single" w:sz="8" w:space="0" w:color="4F81BD" w:themeColor="accent1"/>
+          <w:bottom w:val="single" w:sz="18" w:space="0" w:color="4F81BD" w:themeColor="accent1"/>
+          <w:right w:val="single" w:sz="8" w:space="0" w:color="4F81BD" w:themeColor="accent1"/>
+          <w:insideH w:val="nil"/>
+          <w:insideV w:val="single" w:sz="8" w:space="0" w:color="4F81BD" w:themeColor="accent1"/>
+        </w:tcBorders>
+      </w:tcPr>
+    </w:tblStylePr>
+    <w:tblStylePr w:type="lastRow">
+      <w:pPr>
+        <w:spacing w:before="0" w:after="0" w:line="240" w:lineRule="auto"/>
+      </w:pPr>
+      <w:rPr>
+        <w:rFonts w:asciiTheme="majorHAnsi" w:eastAsiaTheme="majorEastAsia" w:hAnsiTheme="majorHAnsi" w:cstheme="majorBidi"/>
+        <w:b/>
+        <w:bCs/>
+      </w:rPr>
+      <w:tblPr/>
+      <w:tcPr>
+        <w:tcBorders>
+          <w:top w:val="double" w:sz="6" w:space="0" w:color="4F81BD" w:themeColor="accent1"/>
+          <w:left w:val="single" w:sz="8" w:space="0" w:color="4F81BD" w:themeColor="accent1"/>
+          <w:bottom w:val="single" w:sz="8" w:space="0" w:color="4F81BD" w:themeColor="accent1"/>
+          <w:right w:val="single" w:sz="8" w:space="0" w:color="4F81BD" w:themeColor="accent1"/>
+          <w:insideH w:val="nil"/>
+          <w:insideV w:val="single" w:sz="8" w:space="0" w:color="4F81BD" w:themeColor="accent1"/>
+        </w:tcBorders>
+      </w:tcPr>
+    </w:tblStylePr>
+    <w:tblStylePr w:type="firstCol">
+      <w:rPr>
+        <w:rFonts w:asciiTheme="majorHAnsi" w:eastAsiaTheme="majorEastAsia" w:hAnsiTheme="majorHAnsi" w:cstheme="majorBidi"/>
+        <w:b/>
+        <w:bCs/>
+      </w:rPr>
+    </w:tblStylePr>
+    <w:tblStylePr w:type="lastCol">
+      <w:rPr>
+        <w:rFonts w:asciiTheme="majorHAnsi" w:eastAsiaTheme="majorEastAsia" w:hAnsiTheme="majorHAnsi" w:cstheme="majorBidi"/>
+        <w:b/>
+        <w:bCs/>
+      </w:rPr>
+      <w:tblPr/>
+      <w:tcPr>
+        <w:tcBorders>
+          <w:top w:val="single" w:sz="8" w:space="0" w:color="4F81BD" w:themeColor="accent1"/>
+          <w:left w:val="single" w:sz="8" w:space="0" w:color="4F81BD" w:themeColor="accent1"/>
+          <w:bottom w:val="single" w:sz="8" w:space="0" w:color="4F81BD" w:themeColor="accent1"/>
+          <w:right w:val="single" w:sz="8" w:space="0" w:color="4F81BD" w:themeColor="accent1"/>
+        </w:tcBorders>
+      </w:tcPr>
+    </w:tblStylePr>
+    <w:tblStylePr w:type="band1Vert">
+      <w:tblPr/>
+      <w:tcPr>
+        <w:tcBorders>
+          <w:top w:val="single" w:sz="8" w:space="0" w:color="4F81BD" w:themeColor="accent1"/>
+          <w:left w:val="single" w:sz="8" w:space="0" w:color="4F81BD" w:themeColor="accent1"/>
+          <w:bottom w:val="single" w:sz="8" w:space="0" w:color="4F81BD" w:themeColor="accent1"/>
+          <w:right w:val="single" w:sz="8" w:space="0" w:color="4F81BD" w:themeColor="accent1"/>
+        </w:tcBorders>
+        <w:shd w:val="clear" w:color="auto" w:fill="D3DFEE" w:themeFill="accent1" w:themeFillTint="3F"/>
+      </w:tcPr>
+    </w:tblStylePr>
+    <w:tblStylePr w:type="band1Horz">
+      <w:tblPr/>
+      <w:tcPr>
+        <w:tcBorders>
+          <w:top w:val="single" w:sz="8" w:space="0" w:color="4F81BD" w:themeColor="accent1"/>
+          <w:left w:val="single" w:sz="8" w:space="0" w:color="4F81BD" w:themeColor="accent1"/>
+          <w:bottom w:val="single" w:sz="8" w:space="0" w:color="4F81BD" w:themeColor="accent1"/>
+          <w:right w:val="single" w:sz="8" w:space="0" w:color="4F81BD" w:themeColor="accent1"/>
+          <w:insideV w:val="single" w:sz="8" w:space="0" w:color="4F81BD" w:themeColor="accent1"/>
+        </w:tcBorders>
+        <w:shd w:val="clear" w:color="auto" w:fill="D3DFEE" w:themeFill="accent1" w:themeFillTint="3F"/>
+      </w:tcPr>
+    </w:tblStylePr>
+    <w:tblStylePr w:type="band2Horz">
+      <w:tblPr/>
+      <w:tcPr>
+        <w:tcBorders>
+          <w:top w:val="single" w:sz="8" w:space="0" w:color="4F81BD" w:themeColor="accent1"/>
+          <w:left w:val="single" w:sz="8" w:space="0" w:color="4F81BD" w:themeColor="accent1"/>
+          <w:bottom w:val="single" w:sz="8" w:space="0" w:color="4F81BD" w:themeColor="accent1"/>
+          <w:right w:val="single" w:sz="8" w:space="0" w:color="4F81BD" w:themeColor="accent1"/>
+          <w:insideV w:val="single" w:sz="8" w:space="0" w:color="4F81BD" w:themeColor="accent1"/>
+        </w:tcBorders>
+      </w:tcPr>
+    </w:tblStylePr>
   </w:style>
 </w:styles>
 </file>
@@ -4780,7 +5306,7 @@
 </file>
 
 <file path=customXml/itemProps1.xml><?xml version="1.0" encoding="utf-8"?>
-<ds:datastoreItem xmlns:ds="http://schemas.openxmlformats.org/officeDocument/2006/customXml" ds:itemID="{6DB70B43-37F1-4907-819C-94628E709F3F}">
+<ds:datastoreItem xmlns:ds="http://schemas.openxmlformats.org/officeDocument/2006/customXml" ds:itemID="{122B1C62-1438-4C91-8EE0-15C53DF1C999}">
   <ds:schemaRefs>
     <ds:schemaRef ds:uri="http://schemas.openxmlformats.org/officeDocument/2006/bibliography"/>
   </ds:schemaRefs>

</xml_diff>

<commit_message>
minor updates to template adding admin use case diagrams to part 2
</commit_message>
<xml_diff>
--- a/Tardis-box_Part2.docx
+++ b/Tardis-box_Part2.docx
@@ -3,62 +3,79 @@
 <w:document xmlns:wpc="http://schemas.microsoft.com/office/word/2010/wordprocessingCanvas" xmlns:mc="http://schemas.openxmlformats.org/markup-compatibility/2006" xmlns:o="urn:schemas-microsoft-com:office:office" xmlns:r="http://schemas.openxmlformats.org/officeDocument/2006/relationships" xmlns:m="http://schemas.openxmlformats.org/officeDocument/2006/math" xmlns:v="urn:schemas-microsoft-com:vml" xmlns:wp14="http://schemas.microsoft.com/office/word/2010/wordprocessingDrawing" xmlns:wp="http://schemas.openxmlformats.org/drawingml/2006/wordprocessingDrawing" xmlns:w10="urn:schemas-microsoft-com:office:word" xmlns:w="http://schemas.openxmlformats.org/wordprocessingml/2006/main" xmlns:w14="http://schemas.microsoft.com/office/word/2010/wordml" xmlns:wpg="http://schemas.microsoft.com/office/word/2010/wordprocessingGroup" xmlns:wpi="http://schemas.microsoft.com/office/word/2010/wordprocessingInk" xmlns:wne="http://schemas.microsoft.com/office/word/2006/wordml" xmlns:wps="http://schemas.microsoft.com/office/word/2010/wordprocessingShape" mc:Ignorable="w14 wp14">
   <w:body>
     <w:p>
+      <w:pPr>
+        <w:rPr>
+          <w:rFonts w:asciiTheme="majorHAnsi" w:hAnsiTheme="majorHAnsi"/>
+        </w:rPr>
+      </w:pPr>
       <w:r>
         <w:rPr>
-          <w:rFonts w:cs="Arial"/>
+          <w:rFonts w:asciiTheme="majorHAnsi" w:hAnsiTheme="majorHAnsi" w:cs="Arial"/>
           <w:b/>
         </w:rPr>
         <w:t>Team</w:t>
       </w:r>
       <w:r>
         <w:rPr>
-          <w:rFonts w:cs="Arial"/>
+          <w:rFonts w:asciiTheme="majorHAnsi" w:hAnsiTheme="majorHAnsi" w:cs="Arial"/>
         </w:rPr>
         <w:t xml:space="preserve">: </w:t>
       </w:r>
       <w:r>
         <w:rPr>
-          <w:rFonts w:cs="Arial"/>
+          <w:rFonts w:asciiTheme="majorHAnsi" w:hAnsiTheme="majorHAnsi" w:cs="Arial"/>
         </w:rPr>
         <w:t xml:space="preserve"> </w:t>
       </w:r>
       <w:r>
+        <w:rPr>
+          <w:rFonts w:asciiTheme="majorHAnsi" w:hAnsiTheme="majorHAnsi"/>
+        </w:rPr>
         <w:t>Paul Boschert</w:t>
       </w:r>
       <w:r>
+        <w:rPr>
+          <w:rFonts w:asciiTheme="majorHAnsi" w:hAnsiTheme="majorHAnsi"/>
+        </w:rPr>
         <w:t xml:space="preserve">, </w:t>
       </w:r>
       <w:r>
+        <w:rPr>
+          <w:rFonts w:asciiTheme="majorHAnsi" w:hAnsiTheme="majorHAnsi"/>
+        </w:rPr>
         <w:t>Teresa Creech</w:t>
       </w:r>
     </w:p>
     <w:p>
       <w:pPr>
         <w:ind w:left="1440"/>
+        <w:rPr>
+          <w:rFonts w:asciiTheme="majorHAnsi" w:hAnsiTheme="majorHAnsi"/>
+        </w:rPr>
       </w:pPr>
     </w:p>
     <w:p>
       <w:pPr>
         <w:rPr>
-          <w:rFonts w:cs="Arial"/>
+          <w:rFonts w:asciiTheme="majorHAnsi" w:hAnsiTheme="majorHAnsi" w:cs="Arial"/>
         </w:rPr>
       </w:pPr>
       <w:r>
         <w:rPr>
-          <w:rFonts w:cs="Arial"/>
+          <w:rFonts w:asciiTheme="majorHAnsi" w:hAnsiTheme="majorHAnsi" w:cs="Arial"/>
           <w:b/>
         </w:rPr>
         <w:t>Title</w:t>
       </w:r>
       <w:r>
         <w:rPr>
-          <w:rFonts w:cs="Arial"/>
+          <w:rFonts w:asciiTheme="majorHAnsi" w:hAnsiTheme="majorHAnsi" w:cs="Arial"/>
         </w:rPr>
         <w:t>: Tardis-b</w:t>
       </w:r>
       <w:r>
         <w:rPr>
-          <w:rFonts w:cs="Arial"/>
+          <w:rFonts w:asciiTheme="majorHAnsi" w:hAnsiTheme="majorHAnsi" w:cs="Arial"/>
         </w:rPr>
         <w:t>ox</w:t>
       </w:r>
@@ -66,7 +83,7 @@
     <w:p>
       <w:pPr>
         <w:rPr>
-          <w:rFonts w:cs="Arial"/>
+          <w:rFonts w:asciiTheme="majorHAnsi" w:hAnsiTheme="majorHAnsi" w:cs="Arial"/>
         </w:rPr>
       </w:pPr>
     </w:p>
@@ -78,13 +95,13 @@
         <w:adjustRightInd w:val="0"/>
         <w:ind w:right="720"/>
         <w:rPr>
-          <w:rFonts w:ascii="Cambria" w:hAnsi="Cambria" w:cs="Cambria"/>
+          <w:rFonts w:asciiTheme="majorHAnsi" w:hAnsiTheme="majorHAnsi" w:cs="Cambria"/>
           <w:color w:val="1D1D1D"/>
         </w:rPr>
       </w:pPr>
       <w:r>
         <w:rPr>
-          <w:rFonts w:ascii="Cambria" w:hAnsi="Cambria" w:cs="Cambria"/>
+          <w:rFonts w:asciiTheme="majorHAnsi" w:hAnsiTheme="majorHAnsi" w:cs="Cambria"/>
           <w:b/>
           <w:bCs/>
           <w:color w:val="1D1D1D"/>
@@ -93,7 +110,7 @@
       </w:r>
       <w:r>
         <w:rPr>
-          <w:rFonts w:ascii="Cambria" w:hAnsi="Cambria" w:cs="Cambria"/>
+          <w:rFonts w:asciiTheme="majorHAnsi" w:hAnsiTheme="majorHAnsi" w:cs="Cambria"/>
           <w:color w:val="1D1D1D"/>
         </w:rPr>
         <w:t xml:space="preserve">: </w:t>
@@ -107,27 +124,27 @@
         <w:adjustRightInd w:val="0"/>
         <w:ind w:left="180" w:right="720"/>
         <w:rPr>
-          <w:rFonts w:ascii="Cambria" w:hAnsi="Cambria" w:cs="Cambria"/>
+          <w:rFonts w:asciiTheme="majorHAnsi" w:hAnsiTheme="majorHAnsi" w:cs="Cambria"/>
           <w:color w:val="1D1D1D"/>
         </w:rPr>
       </w:pPr>
       <w:r>
         <w:rPr>
-          <w:rFonts w:ascii="Cambria" w:hAnsi="Cambria" w:cs="Cambria"/>
+          <w:rFonts w:asciiTheme="majorHAnsi" w:hAnsiTheme="majorHAnsi" w:cs="Cambria"/>
           <w:color w:val="1D1D1D"/>
         </w:rPr>
         <w:t>Tardis-box is a no-charge media distribution system. It will allow a potential customer view and sort the available media and, if desired, create a user account using a valid email address. The user may</w:t>
       </w:r>
       <w:r>
         <w:rPr>
-          <w:rFonts w:ascii="Cambria" w:hAnsi="Cambria" w:cs="Cambria"/>
+          <w:rFonts w:asciiTheme="majorHAnsi" w:hAnsiTheme="majorHAnsi" w:cs="Cambria"/>
           <w:color w:val="1D1D1D"/>
         </w:rPr>
         <w:t>, delete</w:t>
       </w:r>
       <w:r>
         <w:rPr>
-          <w:rFonts w:ascii="Cambria" w:hAnsi="Cambria" w:cs="Cambria"/>
+          <w:rFonts w:asciiTheme="majorHAnsi" w:hAnsiTheme="majorHAnsi" w:cs="Cambria"/>
           <w:color w:val="1D1D1D"/>
         </w:rPr>
         <w:t xml:space="preserve"> this account, if all borrowed media has been checked in. </w:t>
@@ -141,7 +158,7 @@
         <w:adjustRightInd w:val="0"/>
         <w:ind w:left="180" w:right="720"/>
         <w:rPr>
-          <w:rFonts w:ascii="Cambria" w:hAnsi="Cambria" w:cs="Cambria"/>
+          <w:rFonts w:asciiTheme="majorHAnsi" w:hAnsiTheme="majorHAnsi" w:cs="Cambria"/>
           <w:color w:val="1D1D1D"/>
         </w:rPr>
       </w:pPr>
@@ -154,13 +171,13 @@
         <w:adjustRightInd w:val="0"/>
         <w:ind w:left="180" w:right="720"/>
         <w:rPr>
-          <w:rFonts w:ascii="Cambria" w:hAnsi="Cambria" w:cs="Cambria"/>
+          <w:rFonts w:asciiTheme="majorHAnsi" w:hAnsiTheme="majorHAnsi" w:cs="Cambria"/>
           <w:color w:val="1D1D1D"/>
         </w:rPr>
       </w:pPr>
       <w:r>
         <w:rPr>
-          <w:rFonts w:ascii="Cambria" w:hAnsi="Cambria" w:cs="Cambria"/>
+          <w:rFonts w:asciiTheme="majorHAnsi" w:hAnsiTheme="majorHAnsi" w:cs="Cambria"/>
           <w:color w:val="1D1D1D"/>
         </w:rPr>
         <w:t>A registered user may view and sort the available media with the option to check-out an item. If the requested media is unavailable, the request will be waitlisted to be checked out to the user as soon as it is available.</w:t>
@@ -174,7 +191,7 @@
         <w:adjustRightInd w:val="0"/>
         <w:ind w:left="180" w:right="720"/>
         <w:rPr>
-          <w:rFonts w:ascii="Cambria" w:hAnsi="Cambria" w:cs="Cambria"/>
+          <w:rFonts w:asciiTheme="majorHAnsi" w:hAnsiTheme="majorHAnsi" w:cs="Cambria"/>
           <w:color w:val="1D1D1D"/>
         </w:rPr>
       </w:pPr>
@@ -187,13 +204,13 @@
         <w:adjustRightInd w:val="0"/>
         <w:ind w:left="180" w:right="720"/>
         <w:rPr>
-          <w:rFonts w:ascii="Cambria" w:hAnsi="Cambria" w:cs="Cambria"/>
+          <w:rFonts w:asciiTheme="majorHAnsi" w:hAnsiTheme="majorHAnsi" w:cs="Cambria"/>
           <w:color w:val="1D1D1D"/>
         </w:rPr>
       </w:pPr>
       <w:r>
         <w:rPr>
-          <w:rFonts w:ascii="Cambria" w:hAnsi="Cambria" w:cs="Cambria"/>
+          <w:rFonts w:asciiTheme="majorHAnsi" w:hAnsiTheme="majorHAnsi" w:cs="Cambria"/>
           <w:color w:val="1D1D1D"/>
         </w:rPr>
         <w:t>An administrator may view and sort the media</w:t>
@@ -201,7 +218,7 @@
       <w:proofErr w:type="gramStart"/>
       <w:r>
         <w:rPr>
-          <w:rFonts w:ascii="Cambria" w:hAnsi="Cambria" w:cs="Cambria"/>
+          <w:rFonts w:asciiTheme="majorHAnsi" w:hAnsiTheme="majorHAnsi" w:cs="Cambria"/>
           <w:color w:val="1D1D1D"/>
         </w:rPr>
         <w:t>..</w:t>
@@ -209,7 +226,7 @@
       <w:proofErr w:type="gramEnd"/>
       <w:r>
         <w:rPr>
-          <w:rFonts w:ascii="Cambria" w:hAnsi="Cambria" w:cs="Cambria"/>
+          <w:rFonts w:asciiTheme="majorHAnsi" w:hAnsiTheme="majorHAnsi" w:cs="Cambria"/>
           <w:color w:val="1D1D1D"/>
         </w:rPr>
         <w:t xml:space="preserve"> Only an admin can add and delete media. An administrator can delete a user account, if necessary and can handle overdue items.</w:t>
@@ -223,7 +240,7 @@
         <w:adjustRightInd w:val="0"/>
         <w:ind w:right="720"/>
         <w:rPr>
-          <w:rFonts w:ascii="Cambria" w:hAnsi="Cambria" w:cs="Cambria"/>
+          <w:rFonts w:asciiTheme="majorHAnsi" w:hAnsiTheme="majorHAnsi" w:cs="Cambria"/>
           <w:color w:val="1D1D1D"/>
         </w:rPr>
       </w:pPr>
@@ -231,20 +248,20 @@
     <w:p>
       <w:pPr>
         <w:rPr>
-          <w:rFonts w:cs="Arial"/>
+          <w:rFonts w:asciiTheme="majorHAnsi" w:hAnsiTheme="majorHAnsi" w:cs="Arial"/>
         </w:rPr>
       </w:pPr>
     </w:p>
     <w:p>
       <w:pPr>
         <w:rPr>
-          <w:rFonts w:cs="Arial"/>
+          <w:rFonts w:asciiTheme="majorHAnsi" w:hAnsiTheme="majorHAnsi" w:cs="Arial"/>
           <w:b/>
         </w:rPr>
       </w:pPr>
       <w:r>
         <w:rPr>
-          <w:rFonts w:cs="Arial"/>
+          <w:rFonts w:asciiTheme="majorHAnsi" w:hAnsiTheme="majorHAnsi" w:cs="Arial"/>
           <w:b/>
         </w:rPr>
         <w:t xml:space="preserve">Project Requirements: </w:t>
@@ -2919,7 +2936,7 @@
     <w:p>
       <w:pPr>
         <w:rPr>
-          <w:rFonts w:cs="Arial"/>
+          <w:rFonts w:asciiTheme="majorHAnsi" w:hAnsiTheme="majorHAnsi" w:cs="Arial"/>
           <w:b/>
         </w:rPr>
       </w:pPr>
@@ -2927,7 +2944,7 @@
     <w:p>
       <w:pPr>
         <w:rPr>
-          <w:rFonts w:cs="Arial"/>
+          <w:rFonts w:asciiTheme="majorHAnsi" w:hAnsiTheme="majorHAnsi" w:cs="Arial"/>
           <w:b/>
         </w:rPr>
       </w:pPr>
@@ -2935,13 +2952,13 @@
     <w:p>
       <w:pPr>
         <w:rPr>
-          <w:rFonts w:cs="Arial"/>
+          <w:rFonts w:asciiTheme="majorHAnsi" w:hAnsiTheme="majorHAnsi" w:cs="Arial"/>
           <w:b/>
         </w:rPr>
       </w:pPr>
       <w:r>
         <w:rPr>
-          <w:rFonts w:cs="Arial"/>
+          <w:rFonts w:asciiTheme="majorHAnsi" w:hAnsiTheme="majorHAnsi" w:cs="Arial"/>
           <w:b/>
         </w:rPr>
         <w:t>Users and Tasks:</w:t>
@@ -2951,14 +2968,13 @@
       <w:pPr>
         <w:jc w:val="center"/>
         <w:rPr>
-          <w:rFonts w:cs="Arial"/>
+          <w:rFonts w:asciiTheme="majorHAnsi" w:hAnsiTheme="majorHAnsi" w:cs="Arial"/>
           <w:b/>
         </w:rPr>
       </w:pPr>
-      <w:bookmarkStart w:id="0" w:name="_GoBack"/>
       <w:r>
         <w:rPr>
-          <w:rFonts w:cs="Arial"/>
+          <w:rFonts w:asciiTheme="majorHAnsi" w:hAnsiTheme="majorHAnsi" w:cs="Arial"/>
           <w:b/>
           <w:noProof/>
         </w:rPr>
@@ -3011,26 +3027,2676 @@
           </wp:inline>
         </w:drawing>
       </w:r>
-      <w:bookmarkEnd w:id="0"/>
+    </w:p>
+    <w:tbl>
+      <w:tblPr>
+        <w:tblStyle w:val="TableGrid"/>
+        <w:tblW w:w="9810" w:type="dxa"/>
+        <w:tblInd w:w="18" w:type="dxa"/>
+        <w:tblLook w:val="04A0" w:firstRow="1" w:lastRow="0" w:firstColumn="1" w:lastColumn="0" w:noHBand="0" w:noVBand="1"/>
+      </w:tblPr>
+      <w:tblGrid>
+        <w:gridCol w:w="2160"/>
+        <w:gridCol w:w="810"/>
+        <w:gridCol w:w="3600"/>
+        <w:gridCol w:w="3240"/>
+      </w:tblGrid>
+      <w:tr>
+        <w:tc>
+          <w:tcPr>
+            <w:tcW w:w="2160" w:type="dxa"/>
+          </w:tcPr>
+          <w:p>
+            <w:pPr>
+              <w:jc w:val="right"/>
+              <w:rPr>
+                <w:rFonts w:asciiTheme="majorHAnsi" w:hAnsiTheme="majorHAnsi"/>
+                <w:b/>
+              </w:rPr>
+            </w:pPr>
+            <w:r>
+              <w:rPr>
+                <w:rFonts w:asciiTheme="majorHAnsi" w:hAnsiTheme="majorHAnsi"/>
+                <w:b/>
+              </w:rPr>
+              <w:t>Use Case ID:</w:t>
+            </w:r>
+          </w:p>
+        </w:tc>
+        <w:tc>
+          <w:tcPr>
+            <w:tcW w:w="7650" w:type="dxa"/>
+            <w:gridSpan w:val="3"/>
+          </w:tcPr>
+          <w:p>
+            <w:pPr>
+              <w:rPr>
+                <w:rFonts w:asciiTheme="majorHAnsi" w:hAnsiTheme="majorHAnsi"/>
+              </w:rPr>
+            </w:pPr>
+            <w:r>
+              <w:rPr>
+                <w:rFonts w:asciiTheme="majorHAnsi" w:hAnsiTheme="majorHAnsi"/>
+              </w:rPr>
+              <w:t>UC-</w:t>
+            </w:r>
+            <w:r>
+              <w:rPr>
+                <w:rFonts w:asciiTheme="majorHAnsi" w:hAnsiTheme="majorHAnsi"/>
+              </w:rPr>
+              <w:t>05</w:t>
+            </w:r>
+          </w:p>
+        </w:tc>
+      </w:tr>
+      <w:tr>
+        <w:tc>
+          <w:tcPr>
+            <w:tcW w:w="2160" w:type="dxa"/>
+          </w:tcPr>
+          <w:p>
+            <w:pPr>
+              <w:jc w:val="right"/>
+              <w:rPr>
+                <w:rFonts w:asciiTheme="majorHAnsi" w:hAnsiTheme="majorHAnsi"/>
+                <w:b/>
+              </w:rPr>
+            </w:pPr>
+            <w:r>
+              <w:rPr>
+                <w:rFonts w:asciiTheme="majorHAnsi" w:hAnsiTheme="majorHAnsi"/>
+                <w:b/>
+              </w:rPr>
+              <w:t>Use Case Name:</w:t>
+            </w:r>
+          </w:p>
+        </w:tc>
+        <w:tc>
+          <w:tcPr>
+            <w:tcW w:w="7650" w:type="dxa"/>
+            <w:gridSpan w:val="3"/>
+          </w:tcPr>
+          <w:p>
+            <w:pPr>
+              <w:rPr>
+                <w:rFonts w:asciiTheme="majorHAnsi" w:hAnsiTheme="majorHAnsi"/>
+              </w:rPr>
+            </w:pPr>
+            <w:r>
+              <w:rPr>
+                <w:rFonts w:asciiTheme="majorHAnsi" w:hAnsiTheme="majorHAnsi"/>
+              </w:rPr>
+              <w:t>Delete user account</w:t>
+            </w:r>
+          </w:p>
+        </w:tc>
+      </w:tr>
+      <w:tr>
+        <w:tc>
+          <w:tcPr>
+            <w:tcW w:w="2160" w:type="dxa"/>
+          </w:tcPr>
+          <w:p>
+            <w:pPr>
+              <w:jc w:val="right"/>
+              <w:rPr>
+                <w:rFonts w:asciiTheme="majorHAnsi" w:hAnsiTheme="majorHAnsi"/>
+                <w:b/>
+              </w:rPr>
+            </w:pPr>
+            <w:r>
+              <w:rPr>
+                <w:rFonts w:asciiTheme="majorHAnsi" w:hAnsiTheme="majorHAnsi"/>
+                <w:b/>
+              </w:rPr>
+              <w:t>Description:</w:t>
+            </w:r>
+          </w:p>
+          <w:p>
+            <w:pPr>
+              <w:jc w:val="right"/>
+              <w:rPr>
+                <w:rFonts w:asciiTheme="majorHAnsi" w:hAnsiTheme="majorHAnsi"/>
+                <w:b/>
+              </w:rPr>
+            </w:pPr>
+          </w:p>
+        </w:tc>
+        <w:tc>
+          <w:tcPr>
+            <w:tcW w:w="7650" w:type="dxa"/>
+            <w:gridSpan w:val="3"/>
+          </w:tcPr>
+          <w:p>
+            <w:pPr>
+              <w:rPr>
+                <w:rFonts w:asciiTheme="majorHAnsi" w:hAnsiTheme="majorHAnsi"/>
+              </w:rPr>
+            </w:pPr>
+            <w:r>
+              <w:rPr>
+                <w:rFonts w:asciiTheme="majorHAnsi" w:hAnsiTheme="majorHAnsi"/>
+              </w:rPr>
+              <w:t>Administrators can remove user accounts</w:t>
+            </w:r>
+          </w:p>
+        </w:tc>
+      </w:tr>
+      <w:tr>
+        <w:tc>
+          <w:tcPr>
+            <w:tcW w:w="9810" w:type="dxa"/>
+            <w:gridSpan w:val="4"/>
+          </w:tcPr>
+          <w:p>
+            <w:pPr>
+              <w:rPr>
+                <w:rFonts w:asciiTheme="majorHAnsi" w:hAnsiTheme="majorHAnsi"/>
+              </w:rPr>
+            </w:pPr>
+          </w:p>
+        </w:tc>
+      </w:tr>
+      <w:tr>
+        <w:tc>
+          <w:tcPr>
+            <w:tcW w:w="2160" w:type="dxa"/>
+          </w:tcPr>
+          <w:p>
+            <w:pPr>
+              <w:jc w:val="right"/>
+              <w:rPr>
+                <w:rFonts w:asciiTheme="majorHAnsi" w:hAnsiTheme="majorHAnsi"/>
+                <w:b/>
+              </w:rPr>
+            </w:pPr>
+            <w:r>
+              <w:rPr>
+                <w:rFonts w:asciiTheme="majorHAnsi" w:hAnsiTheme="majorHAnsi"/>
+                <w:b/>
+              </w:rPr>
+              <w:t>Actor:</w:t>
+            </w:r>
+          </w:p>
+        </w:tc>
+        <w:tc>
+          <w:tcPr>
+            <w:tcW w:w="7650" w:type="dxa"/>
+            <w:gridSpan w:val="3"/>
+          </w:tcPr>
+          <w:p>
+            <w:pPr>
+              <w:rPr>
+                <w:rFonts w:asciiTheme="majorHAnsi" w:hAnsiTheme="majorHAnsi"/>
+              </w:rPr>
+            </w:pPr>
+            <w:r>
+              <w:rPr>
+                <w:rFonts w:asciiTheme="majorHAnsi" w:hAnsiTheme="majorHAnsi"/>
+              </w:rPr>
+              <w:t>Admin</w:t>
+            </w:r>
+          </w:p>
+        </w:tc>
+      </w:tr>
+      <w:tr>
+        <w:tc>
+          <w:tcPr>
+            <w:tcW w:w="2160" w:type="dxa"/>
+          </w:tcPr>
+          <w:p>
+            <w:pPr>
+              <w:jc w:val="right"/>
+              <w:rPr>
+                <w:rFonts w:asciiTheme="majorHAnsi" w:hAnsiTheme="majorHAnsi"/>
+                <w:b/>
+              </w:rPr>
+            </w:pPr>
+            <w:r>
+              <w:rPr>
+                <w:rFonts w:asciiTheme="majorHAnsi" w:hAnsiTheme="majorHAnsi"/>
+                <w:b/>
+              </w:rPr>
+              <w:lastRenderedPageBreak/>
+              <w:t>Pre-conditions:</w:t>
+            </w:r>
+          </w:p>
+        </w:tc>
+        <w:tc>
+          <w:tcPr>
+            <w:tcW w:w="7650" w:type="dxa"/>
+            <w:gridSpan w:val="3"/>
+          </w:tcPr>
+          <w:p>
+            <w:pPr>
+              <w:rPr>
+                <w:rFonts w:asciiTheme="majorHAnsi" w:hAnsiTheme="majorHAnsi"/>
+              </w:rPr>
+            </w:pPr>
+            <w:r>
+              <w:rPr>
+                <w:rFonts w:asciiTheme="majorHAnsi" w:hAnsiTheme="majorHAnsi"/>
+              </w:rPr>
+              <w:t>The admin must be logged in and the user must exist.</w:t>
+            </w:r>
+          </w:p>
+        </w:tc>
+      </w:tr>
+      <w:tr>
+        <w:tc>
+          <w:tcPr>
+            <w:tcW w:w="2160" w:type="dxa"/>
+          </w:tcPr>
+          <w:p>
+            <w:pPr>
+              <w:jc w:val="right"/>
+              <w:rPr>
+                <w:rFonts w:asciiTheme="majorHAnsi" w:hAnsiTheme="majorHAnsi"/>
+                <w:b/>
+              </w:rPr>
+            </w:pPr>
+            <w:r>
+              <w:rPr>
+                <w:rFonts w:asciiTheme="majorHAnsi" w:hAnsiTheme="majorHAnsi"/>
+                <w:b/>
+              </w:rPr>
+              <w:t>Post-conditions:</w:t>
+            </w:r>
+          </w:p>
+        </w:tc>
+        <w:tc>
+          <w:tcPr>
+            <w:tcW w:w="7650" w:type="dxa"/>
+            <w:gridSpan w:val="3"/>
+          </w:tcPr>
+          <w:p>
+            <w:pPr>
+              <w:rPr>
+                <w:rFonts w:asciiTheme="majorHAnsi" w:hAnsiTheme="majorHAnsi"/>
+              </w:rPr>
+            </w:pPr>
+            <w:r>
+              <w:rPr>
+                <w:rFonts w:asciiTheme="majorHAnsi" w:hAnsiTheme="majorHAnsi"/>
+              </w:rPr>
+              <w:t>The deleted user no longer exists.</w:t>
+            </w:r>
+          </w:p>
+        </w:tc>
+      </w:tr>
+      <w:tr>
+        <w:tc>
+          <w:tcPr>
+            <w:tcW w:w="2160" w:type="dxa"/>
+          </w:tcPr>
+          <w:p>
+            <w:pPr>
+              <w:jc w:val="right"/>
+              <w:rPr>
+                <w:rFonts w:asciiTheme="majorHAnsi" w:hAnsiTheme="majorHAnsi"/>
+                <w:b/>
+              </w:rPr>
+            </w:pPr>
+            <w:r>
+              <w:rPr>
+                <w:rFonts w:asciiTheme="majorHAnsi" w:hAnsiTheme="majorHAnsi"/>
+                <w:b/>
+              </w:rPr>
+              <w:t>Frequency of Use:</w:t>
+            </w:r>
+          </w:p>
+        </w:tc>
+        <w:tc>
+          <w:tcPr>
+            <w:tcW w:w="7650" w:type="dxa"/>
+            <w:gridSpan w:val="3"/>
+          </w:tcPr>
+          <w:p>
+            <w:pPr>
+              <w:rPr>
+                <w:rFonts w:asciiTheme="majorHAnsi" w:hAnsiTheme="majorHAnsi"/>
+              </w:rPr>
+            </w:pPr>
+            <w:r>
+              <w:rPr>
+                <w:rFonts w:asciiTheme="majorHAnsi" w:hAnsiTheme="majorHAnsi"/>
+              </w:rPr>
+              <w:t>Arbitrary, a</w:t>
+            </w:r>
+            <w:r>
+              <w:rPr>
+                <w:rFonts w:asciiTheme="majorHAnsi" w:hAnsiTheme="majorHAnsi"/>
+              </w:rPr>
+              <w:t>nytime a user needs to be removed by an administrator.</w:t>
+            </w:r>
+            <w:r>
+              <w:rPr>
+                <w:rFonts w:asciiTheme="majorHAnsi" w:hAnsiTheme="majorHAnsi"/>
+              </w:rPr>
+              <w:t xml:space="preserve"> Est: monthly.</w:t>
+            </w:r>
+          </w:p>
+        </w:tc>
+      </w:tr>
+      <w:tr>
+        <w:tc>
+          <w:tcPr>
+            <w:tcW w:w="2160" w:type="dxa"/>
+            <w:vMerge w:val="restart"/>
+          </w:tcPr>
+          <w:p>
+            <w:pPr>
+              <w:jc w:val="right"/>
+              <w:rPr>
+                <w:rFonts w:asciiTheme="majorHAnsi" w:hAnsiTheme="majorHAnsi"/>
+                <w:b/>
+              </w:rPr>
+            </w:pPr>
+            <w:r>
+              <w:rPr>
+                <w:rFonts w:asciiTheme="majorHAnsi" w:hAnsiTheme="majorHAnsi"/>
+                <w:b/>
+              </w:rPr>
+              <w:t>Flow of Events:</w:t>
+            </w:r>
+          </w:p>
+        </w:tc>
+        <w:tc>
+          <w:tcPr>
+            <w:tcW w:w="810" w:type="dxa"/>
+          </w:tcPr>
+          <w:p>
+            <w:pPr>
+              <w:rPr>
+                <w:rFonts w:asciiTheme="majorHAnsi" w:hAnsiTheme="majorHAnsi"/>
+              </w:rPr>
+            </w:pPr>
+          </w:p>
+        </w:tc>
+        <w:tc>
+          <w:tcPr>
+            <w:tcW w:w="3600" w:type="dxa"/>
+          </w:tcPr>
+          <w:p>
+            <w:pPr>
+              <w:jc w:val="center"/>
+              <w:rPr>
+                <w:rFonts w:asciiTheme="majorHAnsi" w:hAnsiTheme="majorHAnsi"/>
+                <w:b/>
+              </w:rPr>
+            </w:pPr>
+            <w:r>
+              <w:rPr>
+                <w:rFonts w:asciiTheme="majorHAnsi" w:hAnsiTheme="majorHAnsi"/>
+                <w:b/>
+              </w:rPr>
+              <w:t>Actor Action</w:t>
+            </w:r>
+          </w:p>
+        </w:tc>
+        <w:tc>
+          <w:tcPr>
+            <w:tcW w:w="3240" w:type="dxa"/>
+          </w:tcPr>
+          <w:p>
+            <w:pPr>
+              <w:jc w:val="center"/>
+              <w:rPr>
+                <w:rFonts w:asciiTheme="majorHAnsi" w:hAnsiTheme="majorHAnsi"/>
+                <w:b/>
+              </w:rPr>
+            </w:pPr>
+            <w:r>
+              <w:rPr>
+                <w:rFonts w:asciiTheme="majorHAnsi" w:hAnsiTheme="majorHAnsi"/>
+                <w:b/>
+              </w:rPr>
+              <w:t>System Response</w:t>
+            </w:r>
+          </w:p>
+        </w:tc>
+      </w:tr>
+      <w:tr>
+        <w:tc>
+          <w:tcPr>
+            <w:tcW w:w="2160" w:type="dxa"/>
+            <w:vMerge/>
+          </w:tcPr>
+          <w:p>
+            <w:pPr>
+              <w:jc w:val="right"/>
+              <w:rPr>
+                <w:rFonts w:asciiTheme="majorHAnsi" w:hAnsiTheme="majorHAnsi"/>
+              </w:rPr>
+            </w:pPr>
+          </w:p>
+        </w:tc>
+        <w:tc>
+          <w:tcPr>
+            <w:tcW w:w="810" w:type="dxa"/>
+          </w:tcPr>
+          <w:p>
+            <w:pPr>
+              <w:rPr>
+                <w:rFonts w:asciiTheme="majorHAnsi" w:hAnsiTheme="majorHAnsi"/>
+              </w:rPr>
+            </w:pPr>
+            <w:r>
+              <w:rPr>
+                <w:rFonts w:asciiTheme="majorHAnsi" w:hAnsiTheme="majorHAnsi"/>
+              </w:rPr>
+              <w:t>1.</w:t>
+            </w:r>
+          </w:p>
+        </w:tc>
+        <w:tc>
+          <w:tcPr>
+            <w:tcW w:w="3600" w:type="dxa"/>
+          </w:tcPr>
+          <w:p>
+            <w:pPr>
+              <w:rPr>
+                <w:rFonts w:asciiTheme="majorHAnsi" w:hAnsiTheme="majorHAnsi"/>
+              </w:rPr>
+            </w:pPr>
+            <w:r>
+              <w:rPr>
+                <w:rFonts w:asciiTheme="majorHAnsi" w:hAnsiTheme="majorHAnsi"/>
+              </w:rPr>
+              <w:t>Log in to Tardis-box</w:t>
+            </w:r>
+          </w:p>
+        </w:tc>
+        <w:tc>
+          <w:tcPr>
+            <w:tcW w:w="3240" w:type="dxa"/>
+          </w:tcPr>
+          <w:p>
+            <w:pPr>
+              <w:rPr>
+                <w:rFonts w:asciiTheme="majorHAnsi" w:hAnsiTheme="majorHAnsi"/>
+              </w:rPr>
+            </w:pPr>
+            <w:r>
+              <w:rPr>
+                <w:rFonts w:asciiTheme="majorHAnsi" w:hAnsiTheme="majorHAnsi"/>
+              </w:rPr>
+              <w:t>User credentials are verified</w:t>
+            </w:r>
+          </w:p>
+        </w:tc>
+      </w:tr>
+      <w:tr>
+        <w:tc>
+          <w:tcPr>
+            <w:tcW w:w="2160" w:type="dxa"/>
+            <w:vMerge/>
+          </w:tcPr>
+          <w:p>
+            <w:pPr>
+              <w:jc w:val="right"/>
+              <w:rPr>
+                <w:rFonts w:asciiTheme="majorHAnsi" w:hAnsiTheme="majorHAnsi"/>
+              </w:rPr>
+            </w:pPr>
+          </w:p>
+        </w:tc>
+        <w:tc>
+          <w:tcPr>
+            <w:tcW w:w="810" w:type="dxa"/>
+          </w:tcPr>
+          <w:p>
+            <w:pPr>
+              <w:rPr>
+                <w:rFonts w:asciiTheme="majorHAnsi" w:hAnsiTheme="majorHAnsi"/>
+              </w:rPr>
+            </w:pPr>
+            <w:r>
+              <w:rPr>
+                <w:rFonts w:asciiTheme="majorHAnsi" w:hAnsiTheme="majorHAnsi"/>
+              </w:rPr>
+              <w:t>2.</w:t>
+            </w:r>
+          </w:p>
+        </w:tc>
+        <w:tc>
+          <w:tcPr>
+            <w:tcW w:w="3600" w:type="dxa"/>
+          </w:tcPr>
+          <w:p>
+            <w:pPr>
+              <w:rPr>
+                <w:rFonts w:asciiTheme="majorHAnsi" w:hAnsiTheme="majorHAnsi"/>
+              </w:rPr>
+            </w:pPr>
+            <w:r>
+              <w:rPr>
+                <w:rFonts w:asciiTheme="majorHAnsi" w:hAnsiTheme="majorHAnsi"/>
+              </w:rPr>
+              <w:t>Click on administrator panel</w:t>
+            </w:r>
+          </w:p>
+        </w:tc>
+        <w:tc>
+          <w:tcPr>
+            <w:tcW w:w="3240" w:type="dxa"/>
+          </w:tcPr>
+          <w:p>
+            <w:pPr>
+              <w:rPr>
+                <w:rFonts w:asciiTheme="majorHAnsi" w:hAnsiTheme="majorHAnsi"/>
+              </w:rPr>
+            </w:pPr>
+            <w:r>
+              <w:rPr>
+                <w:rFonts w:asciiTheme="majorHAnsi" w:hAnsiTheme="majorHAnsi"/>
+              </w:rPr>
+              <w:t>Administrative options are displayed</w:t>
+            </w:r>
+          </w:p>
+        </w:tc>
+      </w:tr>
+      <w:tr>
+        <w:tc>
+          <w:tcPr>
+            <w:tcW w:w="2160" w:type="dxa"/>
+            <w:vMerge/>
+          </w:tcPr>
+          <w:p>
+            <w:pPr>
+              <w:jc w:val="right"/>
+              <w:rPr>
+                <w:rFonts w:asciiTheme="majorHAnsi" w:hAnsiTheme="majorHAnsi"/>
+              </w:rPr>
+            </w:pPr>
+          </w:p>
+        </w:tc>
+        <w:tc>
+          <w:tcPr>
+            <w:tcW w:w="810" w:type="dxa"/>
+          </w:tcPr>
+          <w:p>
+            <w:pPr>
+              <w:rPr>
+                <w:rFonts w:asciiTheme="majorHAnsi" w:hAnsiTheme="majorHAnsi"/>
+              </w:rPr>
+            </w:pPr>
+            <w:r>
+              <w:rPr>
+                <w:rFonts w:asciiTheme="majorHAnsi" w:hAnsiTheme="majorHAnsi"/>
+              </w:rPr>
+              <w:t>3.</w:t>
+            </w:r>
+          </w:p>
+        </w:tc>
+        <w:tc>
+          <w:tcPr>
+            <w:tcW w:w="3600" w:type="dxa"/>
+          </w:tcPr>
+          <w:p>
+            <w:pPr>
+              <w:rPr>
+                <w:rFonts w:asciiTheme="majorHAnsi" w:hAnsiTheme="majorHAnsi"/>
+              </w:rPr>
+            </w:pPr>
+            <w:r>
+              <w:rPr>
+                <w:rFonts w:asciiTheme="majorHAnsi" w:hAnsiTheme="majorHAnsi"/>
+              </w:rPr>
+              <w:t>Click on user sub-panel</w:t>
+            </w:r>
+          </w:p>
+        </w:tc>
+        <w:tc>
+          <w:tcPr>
+            <w:tcW w:w="3240" w:type="dxa"/>
+          </w:tcPr>
+          <w:p>
+            <w:pPr>
+              <w:rPr>
+                <w:rFonts w:asciiTheme="majorHAnsi" w:hAnsiTheme="majorHAnsi"/>
+              </w:rPr>
+            </w:pPr>
+            <w:r>
+              <w:rPr>
+                <w:rFonts w:asciiTheme="majorHAnsi" w:hAnsiTheme="majorHAnsi"/>
+              </w:rPr>
+              <w:t>A list of users is displayed</w:t>
+            </w:r>
+          </w:p>
+        </w:tc>
+      </w:tr>
+      <w:tr>
+        <w:tc>
+          <w:tcPr>
+            <w:tcW w:w="2160" w:type="dxa"/>
+            <w:vMerge/>
+          </w:tcPr>
+          <w:p>
+            <w:pPr>
+              <w:jc w:val="right"/>
+              <w:rPr>
+                <w:rFonts w:asciiTheme="majorHAnsi" w:hAnsiTheme="majorHAnsi"/>
+              </w:rPr>
+            </w:pPr>
+          </w:p>
+        </w:tc>
+        <w:tc>
+          <w:tcPr>
+            <w:tcW w:w="810" w:type="dxa"/>
+          </w:tcPr>
+          <w:p>
+            <w:pPr>
+              <w:rPr>
+                <w:rFonts w:asciiTheme="majorHAnsi" w:hAnsiTheme="majorHAnsi"/>
+              </w:rPr>
+            </w:pPr>
+            <w:r>
+              <w:rPr>
+                <w:rFonts w:asciiTheme="majorHAnsi" w:hAnsiTheme="majorHAnsi"/>
+              </w:rPr>
+              <w:t>4.</w:t>
+            </w:r>
+          </w:p>
+        </w:tc>
+        <w:tc>
+          <w:tcPr>
+            <w:tcW w:w="3600" w:type="dxa"/>
+          </w:tcPr>
+          <w:p>
+            <w:pPr>
+              <w:rPr>
+                <w:rFonts w:asciiTheme="majorHAnsi" w:hAnsiTheme="majorHAnsi"/>
+              </w:rPr>
+            </w:pPr>
+            <w:r>
+              <w:rPr>
+                <w:rFonts w:asciiTheme="majorHAnsi" w:hAnsiTheme="majorHAnsi"/>
+              </w:rPr>
+              <w:t>Select a user</w:t>
+            </w:r>
+          </w:p>
+        </w:tc>
+        <w:tc>
+          <w:tcPr>
+            <w:tcW w:w="3240" w:type="dxa"/>
+          </w:tcPr>
+          <w:p>
+            <w:pPr>
+              <w:rPr>
+                <w:rFonts w:asciiTheme="majorHAnsi" w:hAnsiTheme="majorHAnsi"/>
+              </w:rPr>
+            </w:pPr>
+            <w:r>
+              <w:rPr>
+                <w:rFonts w:asciiTheme="majorHAnsi" w:hAnsiTheme="majorHAnsi"/>
+              </w:rPr>
+              <w:t>The user is highlighted</w:t>
+            </w:r>
+          </w:p>
+        </w:tc>
+      </w:tr>
+      <w:tr>
+        <w:tc>
+          <w:tcPr>
+            <w:tcW w:w="2160" w:type="dxa"/>
+            <w:vMerge/>
+          </w:tcPr>
+          <w:p>
+            <w:pPr>
+              <w:jc w:val="right"/>
+              <w:rPr>
+                <w:rFonts w:asciiTheme="majorHAnsi" w:hAnsiTheme="majorHAnsi"/>
+              </w:rPr>
+            </w:pPr>
+          </w:p>
+        </w:tc>
+        <w:tc>
+          <w:tcPr>
+            <w:tcW w:w="810" w:type="dxa"/>
+          </w:tcPr>
+          <w:p>
+            <w:pPr>
+              <w:rPr>
+                <w:rFonts w:asciiTheme="majorHAnsi" w:hAnsiTheme="majorHAnsi"/>
+              </w:rPr>
+            </w:pPr>
+            <w:r>
+              <w:rPr>
+                <w:rFonts w:asciiTheme="majorHAnsi" w:hAnsiTheme="majorHAnsi"/>
+              </w:rPr>
+              <w:t>5.</w:t>
+            </w:r>
+          </w:p>
+        </w:tc>
+        <w:tc>
+          <w:tcPr>
+            <w:tcW w:w="3600" w:type="dxa"/>
+          </w:tcPr>
+          <w:p>
+            <w:pPr>
+              <w:rPr>
+                <w:rFonts w:asciiTheme="majorHAnsi" w:hAnsiTheme="majorHAnsi"/>
+              </w:rPr>
+            </w:pPr>
+            <w:r>
+              <w:rPr>
+                <w:rFonts w:asciiTheme="majorHAnsi" w:hAnsiTheme="majorHAnsi"/>
+              </w:rPr>
+              <w:t>Click the remove icon</w:t>
+            </w:r>
+          </w:p>
+        </w:tc>
+        <w:tc>
+          <w:tcPr>
+            <w:tcW w:w="3240" w:type="dxa"/>
+          </w:tcPr>
+          <w:p>
+            <w:pPr>
+              <w:rPr>
+                <w:rFonts w:asciiTheme="majorHAnsi" w:hAnsiTheme="majorHAnsi"/>
+              </w:rPr>
+            </w:pPr>
+            <w:r>
+              <w:rPr>
+                <w:rFonts w:asciiTheme="majorHAnsi" w:hAnsiTheme="majorHAnsi"/>
+              </w:rPr>
+              <w:t>The user is removed</w:t>
+            </w:r>
+          </w:p>
+        </w:tc>
+      </w:tr>
+      <w:tr>
+        <w:tc>
+          <w:tcPr>
+            <w:tcW w:w="2160" w:type="dxa"/>
+          </w:tcPr>
+          <w:p>
+            <w:pPr>
+              <w:jc w:val="right"/>
+              <w:rPr>
+                <w:rFonts w:asciiTheme="majorHAnsi" w:hAnsiTheme="majorHAnsi"/>
+              </w:rPr>
+            </w:pPr>
+            <w:r>
+              <w:rPr>
+                <w:rFonts w:asciiTheme="majorHAnsi" w:hAnsiTheme="majorHAnsi"/>
+                <w:b/>
+              </w:rPr>
+              <w:t>Variations:</w:t>
+            </w:r>
+          </w:p>
+        </w:tc>
+        <w:tc>
+          <w:tcPr>
+            <w:tcW w:w="7650" w:type="dxa"/>
+            <w:gridSpan w:val="3"/>
+          </w:tcPr>
+          <w:p>
+            <w:pPr>
+              <w:rPr>
+                <w:rFonts w:asciiTheme="majorHAnsi" w:hAnsiTheme="majorHAnsi"/>
+              </w:rPr>
+            </w:pPr>
+          </w:p>
+        </w:tc>
+      </w:tr>
+      <w:tr>
+        <w:tc>
+          <w:tcPr>
+            <w:tcW w:w="2160" w:type="dxa"/>
+          </w:tcPr>
+          <w:p>
+            <w:pPr>
+              <w:jc w:val="right"/>
+              <w:rPr>
+                <w:rFonts w:asciiTheme="majorHAnsi" w:hAnsiTheme="majorHAnsi"/>
+              </w:rPr>
+            </w:pPr>
+            <w:r>
+              <w:rPr>
+                <w:rFonts w:asciiTheme="majorHAnsi" w:hAnsiTheme="majorHAnsi"/>
+                <w:b/>
+              </w:rPr>
+              <w:t>Notes &amp; Issues:</w:t>
+            </w:r>
+          </w:p>
+        </w:tc>
+        <w:tc>
+          <w:tcPr>
+            <w:tcW w:w="7650" w:type="dxa"/>
+            <w:gridSpan w:val="3"/>
+          </w:tcPr>
+          <w:p>
+            <w:pPr>
+              <w:rPr>
+                <w:rFonts w:asciiTheme="majorHAnsi" w:hAnsiTheme="majorHAnsi"/>
+              </w:rPr>
+            </w:pPr>
+          </w:p>
+        </w:tc>
+      </w:tr>
+      <w:tr>
+        <w:tc>
+          <w:tcPr>
+            <w:tcW w:w="2160" w:type="dxa"/>
+          </w:tcPr>
+          <w:p>
+            <w:pPr>
+              <w:jc w:val="right"/>
+              <w:rPr>
+                <w:rFonts w:asciiTheme="majorHAnsi" w:hAnsiTheme="majorHAnsi"/>
+              </w:rPr>
+            </w:pPr>
+            <w:r>
+              <w:rPr>
+                <w:rFonts w:asciiTheme="majorHAnsi" w:hAnsiTheme="majorHAnsi"/>
+                <w:b/>
+              </w:rPr>
+              <w:t>Developer Notes:</w:t>
+            </w:r>
+          </w:p>
+        </w:tc>
+        <w:tc>
+          <w:tcPr>
+            <w:tcW w:w="7650" w:type="dxa"/>
+            <w:gridSpan w:val="3"/>
+          </w:tcPr>
+          <w:p>
+            <w:pPr>
+              <w:rPr>
+                <w:rFonts w:asciiTheme="majorHAnsi" w:hAnsiTheme="majorHAnsi"/>
+              </w:rPr>
+            </w:pPr>
+          </w:p>
+        </w:tc>
+      </w:tr>
+    </w:tbl>
+    <w:p>
+      <w:pPr>
+        <w:rPr>
+          <w:rFonts w:asciiTheme="majorHAnsi" w:hAnsiTheme="majorHAnsi" w:cs="Arial"/>
+          <w:b/>
+        </w:rPr>
+      </w:pPr>
+    </w:p>
+    <w:tbl>
+      <w:tblPr>
+        <w:tblStyle w:val="TableGrid"/>
+        <w:tblW w:w="9810" w:type="dxa"/>
+        <w:tblInd w:w="18" w:type="dxa"/>
+        <w:tblLook w:val="04A0" w:firstRow="1" w:lastRow="0" w:firstColumn="1" w:lastColumn="0" w:noHBand="0" w:noVBand="1"/>
+      </w:tblPr>
+      <w:tblGrid>
+        <w:gridCol w:w="2160"/>
+        <w:gridCol w:w="810"/>
+        <w:gridCol w:w="3600"/>
+        <w:gridCol w:w="3240"/>
+      </w:tblGrid>
+      <w:tr>
+        <w:tc>
+          <w:tcPr>
+            <w:tcW w:w="2160" w:type="dxa"/>
+          </w:tcPr>
+          <w:p>
+            <w:pPr>
+              <w:jc w:val="right"/>
+              <w:rPr>
+                <w:rFonts w:asciiTheme="majorHAnsi" w:hAnsiTheme="majorHAnsi"/>
+                <w:b/>
+              </w:rPr>
+            </w:pPr>
+            <w:r>
+              <w:rPr>
+                <w:rFonts w:asciiTheme="majorHAnsi" w:hAnsiTheme="majorHAnsi"/>
+                <w:b/>
+              </w:rPr>
+              <w:t>Use Case ID:</w:t>
+            </w:r>
+          </w:p>
+        </w:tc>
+        <w:tc>
+          <w:tcPr>
+            <w:tcW w:w="7650" w:type="dxa"/>
+            <w:gridSpan w:val="3"/>
+          </w:tcPr>
+          <w:p>
+            <w:pPr>
+              <w:rPr>
+                <w:rFonts w:asciiTheme="majorHAnsi" w:hAnsiTheme="majorHAnsi"/>
+              </w:rPr>
+            </w:pPr>
+            <w:r>
+              <w:rPr>
+                <w:rFonts w:asciiTheme="majorHAnsi" w:hAnsiTheme="majorHAnsi"/>
+              </w:rPr>
+              <w:t>UC-</w:t>
+            </w:r>
+            <w:r>
+              <w:rPr>
+                <w:rFonts w:asciiTheme="majorHAnsi" w:hAnsiTheme="majorHAnsi"/>
+              </w:rPr>
+              <w:t>06</w:t>
+            </w:r>
+          </w:p>
+        </w:tc>
+      </w:tr>
+      <w:tr>
+        <w:tc>
+          <w:tcPr>
+            <w:tcW w:w="2160" w:type="dxa"/>
+          </w:tcPr>
+          <w:p>
+            <w:pPr>
+              <w:jc w:val="right"/>
+              <w:rPr>
+                <w:rFonts w:asciiTheme="majorHAnsi" w:hAnsiTheme="majorHAnsi"/>
+                <w:b/>
+              </w:rPr>
+            </w:pPr>
+            <w:r>
+              <w:rPr>
+                <w:rFonts w:asciiTheme="majorHAnsi" w:hAnsiTheme="majorHAnsi"/>
+                <w:b/>
+              </w:rPr>
+              <w:t>Use Case Name:</w:t>
+            </w:r>
+          </w:p>
+        </w:tc>
+        <w:tc>
+          <w:tcPr>
+            <w:tcW w:w="7650" w:type="dxa"/>
+            <w:gridSpan w:val="3"/>
+          </w:tcPr>
+          <w:p>
+            <w:pPr>
+              <w:rPr>
+                <w:rFonts w:asciiTheme="majorHAnsi" w:hAnsiTheme="majorHAnsi"/>
+              </w:rPr>
+            </w:pPr>
+            <w:r>
+              <w:rPr>
+                <w:rFonts w:asciiTheme="majorHAnsi" w:hAnsiTheme="majorHAnsi"/>
+              </w:rPr>
+              <w:t>Add media</w:t>
+            </w:r>
+          </w:p>
+        </w:tc>
+      </w:tr>
+      <w:tr>
+        <w:tc>
+          <w:tcPr>
+            <w:tcW w:w="2160" w:type="dxa"/>
+          </w:tcPr>
+          <w:p>
+            <w:pPr>
+              <w:jc w:val="right"/>
+              <w:rPr>
+                <w:rFonts w:asciiTheme="majorHAnsi" w:hAnsiTheme="majorHAnsi"/>
+                <w:b/>
+              </w:rPr>
+            </w:pPr>
+            <w:r>
+              <w:rPr>
+                <w:rFonts w:asciiTheme="majorHAnsi" w:hAnsiTheme="majorHAnsi"/>
+                <w:b/>
+              </w:rPr>
+              <w:t>Description:</w:t>
+            </w:r>
+          </w:p>
+          <w:p>
+            <w:pPr>
+              <w:jc w:val="right"/>
+              <w:rPr>
+                <w:rFonts w:asciiTheme="majorHAnsi" w:hAnsiTheme="majorHAnsi"/>
+                <w:b/>
+              </w:rPr>
+            </w:pPr>
+          </w:p>
+        </w:tc>
+        <w:tc>
+          <w:tcPr>
+            <w:tcW w:w="7650" w:type="dxa"/>
+            <w:gridSpan w:val="3"/>
+          </w:tcPr>
+          <w:p>
+            <w:pPr>
+              <w:rPr>
+                <w:rFonts w:asciiTheme="majorHAnsi" w:hAnsiTheme="majorHAnsi"/>
+              </w:rPr>
+            </w:pPr>
+            <w:r>
+              <w:rPr>
+                <w:rFonts w:asciiTheme="majorHAnsi" w:hAnsiTheme="majorHAnsi"/>
+              </w:rPr>
+              <w:t>A new media item can be added to the system.</w:t>
+            </w:r>
+          </w:p>
+        </w:tc>
+      </w:tr>
+      <w:tr>
+        <w:tc>
+          <w:tcPr>
+            <w:tcW w:w="9810" w:type="dxa"/>
+            <w:gridSpan w:val="4"/>
+          </w:tcPr>
+          <w:p>
+            <w:pPr>
+              <w:rPr>
+                <w:rFonts w:asciiTheme="majorHAnsi" w:hAnsiTheme="majorHAnsi"/>
+              </w:rPr>
+            </w:pPr>
+          </w:p>
+        </w:tc>
+      </w:tr>
+      <w:tr>
+        <w:tc>
+          <w:tcPr>
+            <w:tcW w:w="2160" w:type="dxa"/>
+          </w:tcPr>
+          <w:p>
+            <w:pPr>
+              <w:jc w:val="right"/>
+              <w:rPr>
+                <w:rFonts w:asciiTheme="majorHAnsi" w:hAnsiTheme="majorHAnsi"/>
+                <w:b/>
+              </w:rPr>
+            </w:pPr>
+            <w:r>
+              <w:rPr>
+                <w:rFonts w:asciiTheme="majorHAnsi" w:hAnsiTheme="majorHAnsi"/>
+                <w:b/>
+              </w:rPr>
+              <w:t>Actor:</w:t>
+            </w:r>
+          </w:p>
+        </w:tc>
+        <w:tc>
+          <w:tcPr>
+            <w:tcW w:w="7650" w:type="dxa"/>
+            <w:gridSpan w:val="3"/>
+          </w:tcPr>
+          <w:p>
+            <w:pPr>
+              <w:rPr>
+                <w:rFonts w:asciiTheme="majorHAnsi" w:hAnsiTheme="majorHAnsi"/>
+              </w:rPr>
+            </w:pPr>
+            <w:r>
+              <w:rPr>
+                <w:rFonts w:asciiTheme="majorHAnsi" w:hAnsiTheme="majorHAnsi"/>
+              </w:rPr>
+              <w:t>Admin</w:t>
+            </w:r>
+          </w:p>
+        </w:tc>
+      </w:tr>
+      <w:tr>
+        <w:tc>
+          <w:tcPr>
+            <w:tcW w:w="2160" w:type="dxa"/>
+          </w:tcPr>
+          <w:p>
+            <w:pPr>
+              <w:jc w:val="right"/>
+              <w:rPr>
+                <w:rFonts w:asciiTheme="majorHAnsi" w:hAnsiTheme="majorHAnsi"/>
+                <w:b/>
+              </w:rPr>
+            </w:pPr>
+            <w:r>
+              <w:rPr>
+                <w:rFonts w:asciiTheme="majorHAnsi" w:hAnsiTheme="majorHAnsi"/>
+                <w:b/>
+              </w:rPr>
+              <w:t>Pre-conditions:</w:t>
+            </w:r>
+          </w:p>
+        </w:tc>
+        <w:tc>
+          <w:tcPr>
+            <w:tcW w:w="7650" w:type="dxa"/>
+            <w:gridSpan w:val="3"/>
+          </w:tcPr>
+          <w:p>
+            <w:pPr>
+              <w:rPr>
+                <w:rFonts w:asciiTheme="majorHAnsi" w:hAnsiTheme="majorHAnsi"/>
+              </w:rPr>
+            </w:pPr>
+            <w:r>
+              <w:rPr>
+                <w:rFonts w:asciiTheme="majorHAnsi" w:hAnsiTheme="majorHAnsi"/>
+              </w:rPr>
+              <w:t>An admin must be logged in and the media item must not already exist.</w:t>
+            </w:r>
+          </w:p>
+        </w:tc>
+      </w:tr>
+      <w:tr>
+        <w:tc>
+          <w:tcPr>
+            <w:tcW w:w="2160" w:type="dxa"/>
+          </w:tcPr>
+          <w:p>
+            <w:pPr>
+              <w:jc w:val="right"/>
+              <w:rPr>
+                <w:rFonts w:asciiTheme="majorHAnsi" w:hAnsiTheme="majorHAnsi"/>
+                <w:b/>
+              </w:rPr>
+            </w:pPr>
+            <w:r>
+              <w:rPr>
+                <w:rFonts w:asciiTheme="majorHAnsi" w:hAnsiTheme="majorHAnsi"/>
+                <w:b/>
+              </w:rPr>
+              <w:t>Post-conditions:</w:t>
+            </w:r>
+          </w:p>
+        </w:tc>
+        <w:tc>
+          <w:tcPr>
+            <w:tcW w:w="7650" w:type="dxa"/>
+            <w:gridSpan w:val="3"/>
+          </w:tcPr>
+          <w:p>
+            <w:pPr>
+              <w:rPr>
+                <w:rFonts w:asciiTheme="majorHAnsi" w:hAnsiTheme="majorHAnsi"/>
+              </w:rPr>
+            </w:pPr>
+            <w:r>
+              <w:rPr>
+                <w:rFonts w:asciiTheme="majorHAnsi" w:hAnsiTheme="majorHAnsi"/>
+              </w:rPr>
+              <w:t>The new media item was added and is available for checkout.</w:t>
+            </w:r>
+          </w:p>
+        </w:tc>
+      </w:tr>
+      <w:tr>
+        <w:tc>
+          <w:tcPr>
+            <w:tcW w:w="2160" w:type="dxa"/>
+          </w:tcPr>
+          <w:p>
+            <w:pPr>
+              <w:jc w:val="right"/>
+              <w:rPr>
+                <w:rFonts w:asciiTheme="majorHAnsi" w:hAnsiTheme="majorHAnsi"/>
+                <w:b/>
+              </w:rPr>
+            </w:pPr>
+            <w:r>
+              <w:rPr>
+                <w:rFonts w:asciiTheme="majorHAnsi" w:hAnsiTheme="majorHAnsi"/>
+                <w:b/>
+              </w:rPr>
+              <w:t>Frequency of Use:</w:t>
+            </w:r>
+          </w:p>
+        </w:tc>
+        <w:tc>
+          <w:tcPr>
+            <w:tcW w:w="7650" w:type="dxa"/>
+            <w:gridSpan w:val="3"/>
+          </w:tcPr>
+          <w:p>
+            <w:pPr>
+              <w:rPr>
+                <w:rFonts w:asciiTheme="majorHAnsi" w:hAnsiTheme="majorHAnsi"/>
+              </w:rPr>
+            </w:pPr>
+            <w:r>
+              <w:rPr>
+                <w:rFonts w:asciiTheme="majorHAnsi" w:hAnsiTheme="majorHAnsi"/>
+              </w:rPr>
+              <w:t>Arbitrary, anytime an admin needs to add media. Est: weekly</w:t>
+            </w:r>
+          </w:p>
+        </w:tc>
+      </w:tr>
+      <w:tr>
+        <w:tc>
+          <w:tcPr>
+            <w:tcW w:w="2160" w:type="dxa"/>
+            <w:vMerge w:val="restart"/>
+          </w:tcPr>
+          <w:p>
+            <w:pPr>
+              <w:jc w:val="right"/>
+              <w:rPr>
+                <w:rFonts w:asciiTheme="majorHAnsi" w:hAnsiTheme="majorHAnsi"/>
+                <w:b/>
+              </w:rPr>
+            </w:pPr>
+            <w:r>
+              <w:rPr>
+                <w:rFonts w:asciiTheme="majorHAnsi" w:hAnsiTheme="majorHAnsi"/>
+                <w:b/>
+              </w:rPr>
+              <w:t>Flow of Events:</w:t>
+            </w:r>
+          </w:p>
+        </w:tc>
+        <w:tc>
+          <w:tcPr>
+            <w:tcW w:w="810" w:type="dxa"/>
+          </w:tcPr>
+          <w:p>
+            <w:pPr>
+              <w:rPr>
+                <w:rFonts w:asciiTheme="majorHAnsi" w:hAnsiTheme="majorHAnsi"/>
+              </w:rPr>
+            </w:pPr>
+          </w:p>
+        </w:tc>
+        <w:tc>
+          <w:tcPr>
+            <w:tcW w:w="3600" w:type="dxa"/>
+          </w:tcPr>
+          <w:p>
+            <w:pPr>
+              <w:jc w:val="center"/>
+              <w:rPr>
+                <w:rFonts w:asciiTheme="majorHAnsi" w:hAnsiTheme="majorHAnsi"/>
+                <w:b/>
+              </w:rPr>
+            </w:pPr>
+            <w:r>
+              <w:rPr>
+                <w:rFonts w:asciiTheme="majorHAnsi" w:hAnsiTheme="majorHAnsi"/>
+                <w:b/>
+              </w:rPr>
+              <w:t>Actor Action</w:t>
+            </w:r>
+          </w:p>
+        </w:tc>
+        <w:tc>
+          <w:tcPr>
+            <w:tcW w:w="3240" w:type="dxa"/>
+          </w:tcPr>
+          <w:p>
+            <w:pPr>
+              <w:jc w:val="center"/>
+              <w:rPr>
+                <w:rFonts w:asciiTheme="majorHAnsi" w:hAnsiTheme="majorHAnsi"/>
+                <w:b/>
+              </w:rPr>
+            </w:pPr>
+            <w:r>
+              <w:rPr>
+                <w:rFonts w:asciiTheme="majorHAnsi" w:hAnsiTheme="majorHAnsi"/>
+                <w:b/>
+              </w:rPr>
+              <w:t>System Response</w:t>
+            </w:r>
+          </w:p>
+        </w:tc>
+      </w:tr>
+      <w:tr>
+        <w:tc>
+          <w:tcPr>
+            <w:tcW w:w="2160" w:type="dxa"/>
+            <w:vMerge/>
+          </w:tcPr>
+          <w:p>
+            <w:pPr>
+              <w:jc w:val="right"/>
+              <w:rPr>
+                <w:rFonts w:asciiTheme="majorHAnsi" w:hAnsiTheme="majorHAnsi"/>
+              </w:rPr>
+            </w:pPr>
+          </w:p>
+        </w:tc>
+        <w:tc>
+          <w:tcPr>
+            <w:tcW w:w="810" w:type="dxa"/>
+          </w:tcPr>
+          <w:p>
+            <w:pPr>
+              <w:rPr>
+                <w:rFonts w:asciiTheme="majorHAnsi" w:hAnsiTheme="majorHAnsi"/>
+              </w:rPr>
+            </w:pPr>
+            <w:r>
+              <w:rPr>
+                <w:rFonts w:asciiTheme="majorHAnsi" w:hAnsiTheme="majorHAnsi"/>
+              </w:rPr>
+              <w:t>1.</w:t>
+            </w:r>
+          </w:p>
+        </w:tc>
+        <w:tc>
+          <w:tcPr>
+            <w:tcW w:w="3600" w:type="dxa"/>
+          </w:tcPr>
+          <w:p>
+            <w:pPr>
+              <w:rPr>
+                <w:rFonts w:asciiTheme="majorHAnsi" w:hAnsiTheme="majorHAnsi"/>
+              </w:rPr>
+            </w:pPr>
+            <w:r>
+              <w:rPr>
+                <w:rFonts w:asciiTheme="majorHAnsi" w:hAnsiTheme="majorHAnsi"/>
+              </w:rPr>
+              <w:t>Log in to Tardis-box</w:t>
+            </w:r>
+          </w:p>
+        </w:tc>
+        <w:tc>
+          <w:tcPr>
+            <w:tcW w:w="3240" w:type="dxa"/>
+          </w:tcPr>
+          <w:p>
+            <w:pPr>
+              <w:rPr>
+                <w:rFonts w:asciiTheme="majorHAnsi" w:hAnsiTheme="majorHAnsi"/>
+              </w:rPr>
+            </w:pPr>
+            <w:r>
+              <w:rPr>
+                <w:rFonts w:asciiTheme="majorHAnsi" w:hAnsiTheme="majorHAnsi"/>
+              </w:rPr>
+              <w:t>User credentials are verified</w:t>
+            </w:r>
+          </w:p>
+        </w:tc>
+      </w:tr>
+      <w:tr>
+        <w:tc>
+          <w:tcPr>
+            <w:tcW w:w="2160" w:type="dxa"/>
+            <w:vMerge/>
+          </w:tcPr>
+          <w:p>
+            <w:pPr>
+              <w:jc w:val="right"/>
+              <w:rPr>
+                <w:rFonts w:asciiTheme="majorHAnsi" w:hAnsiTheme="majorHAnsi"/>
+              </w:rPr>
+            </w:pPr>
+          </w:p>
+        </w:tc>
+        <w:tc>
+          <w:tcPr>
+            <w:tcW w:w="810" w:type="dxa"/>
+          </w:tcPr>
+          <w:p>
+            <w:pPr>
+              <w:rPr>
+                <w:rFonts w:asciiTheme="majorHAnsi" w:hAnsiTheme="majorHAnsi"/>
+              </w:rPr>
+            </w:pPr>
+            <w:r>
+              <w:rPr>
+                <w:rFonts w:asciiTheme="majorHAnsi" w:hAnsiTheme="majorHAnsi"/>
+              </w:rPr>
+              <w:t>2.</w:t>
+            </w:r>
+          </w:p>
+        </w:tc>
+        <w:tc>
+          <w:tcPr>
+            <w:tcW w:w="3600" w:type="dxa"/>
+          </w:tcPr>
+          <w:p>
+            <w:pPr>
+              <w:rPr>
+                <w:rFonts w:asciiTheme="majorHAnsi" w:hAnsiTheme="majorHAnsi"/>
+              </w:rPr>
+            </w:pPr>
+            <w:r>
+              <w:rPr>
+                <w:rFonts w:asciiTheme="majorHAnsi" w:hAnsiTheme="majorHAnsi"/>
+              </w:rPr>
+              <w:t>Click on administrator panel</w:t>
+            </w:r>
+          </w:p>
+        </w:tc>
+        <w:tc>
+          <w:tcPr>
+            <w:tcW w:w="3240" w:type="dxa"/>
+          </w:tcPr>
+          <w:p>
+            <w:pPr>
+              <w:rPr>
+                <w:rFonts w:asciiTheme="majorHAnsi" w:hAnsiTheme="majorHAnsi"/>
+              </w:rPr>
+            </w:pPr>
+            <w:r>
+              <w:rPr>
+                <w:rFonts w:asciiTheme="majorHAnsi" w:hAnsiTheme="majorHAnsi"/>
+              </w:rPr>
+              <w:t>Administrative options are displayed</w:t>
+            </w:r>
+          </w:p>
+        </w:tc>
+      </w:tr>
+      <w:tr>
+        <w:tc>
+          <w:tcPr>
+            <w:tcW w:w="2160" w:type="dxa"/>
+            <w:vMerge/>
+          </w:tcPr>
+          <w:p>
+            <w:pPr>
+              <w:jc w:val="right"/>
+              <w:rPr>
+                <w:rFonts w:asciiTheme="majorHAnsi" w:hAnsiTheme="majorHAnsi"/>
+              </w:rPr>
+            </w:pPr>
+          </w:p>
+        </w:tc>
+        <w:tc>
+          <w:tcPr>
+            <w:tcW w:w="810" w:type="dxa"/>
+          </w:tcPr>
+          <w:p>
+            <w:pPr>
+              <w:rPr>
+                <w:rFonts w:asciiTheme="majorHAnsi" w:hAnsiTheme="majorHAnsi"/>
+              </w:rPr>
+            </w:pPr>
+            <w:r>
+              <w:rPr>
+                <w:rFonts w:asciiTheme="majorHAnsi" w:hAnsiTheme="majorHAnsi"/>
+              </w:rPr>
+              <w:t>3.</w:t>
+            </w:r>
+          </w:p>
+        </w:tc>
+        <w:tc>
+          <w:tcPr>
+            <w:tcW w:w="3600" w:type="dxa"/>
+          </w:tcPr>
+          <w:p>
+            <w:pPr>
+              <w:rPr>
+                <w:rFonts w:asciiTheme="majorHAnsi" w:hAnsiTheme="majorHAnsi"/>
+              </w:rPr>
+            </w:pPr>
+            <w:r>
+              <w:rPr>
+                <w:rFonts w:asciiTheme="majorHAnsi" w:hAnsiTheme="majorHAnsi"/>
+              </w:rPr>
+              <w:t>Click on media sub-panel</w:t>
+            </w:r>
+          </w:p>
+        </w:tc>
+        <w:tc>
+          <w:tcPr>
+            <w:tcW w:w="3240" w:type="dxa"/>
+          </w:tcPr>
+          <w:p>
+            <w:pPr>
+              <w:rPr>
+                <w:rFonts w:asciiTheme="majorHAnsi" w:hAnsiTheme="majorHAnsi"/>
+              </w:rPr>
+            </w:pPr>
+            <w:r>
+              <w:rPr>
+                <w:rFonts w:asciiTheme="majorHAnsi" w:hAnsiTheme="majorHAnsi"/>
+              </w:rPr>
+              <w:t>A list of media actions is displayed</w:t>
+            </w:r>
+          </w:p>
+        </w:tc>
+      </w:tr>
+      <w:tr>
+        <w:tc>
+          <w:tcPr>
+            <w:tcW w:w="2160" w:type="dxa"/>
+            <w:vMerge/>
+          </w:tcPr>
+          <w:p>
+            <w:pPr>
+              <w:jc w:val="right"/>
+              <w:rPr>
+                <w:rFonts w:asciiTheme="majorHAnsi" w:hAnsiTheme="majorHAnsi"/>
+              </w:rPr>
+            </w:pPr>
+          </w:p>
+        </w:tc>
+        <w:tc>
+          <w:tcPr>
+            <w:tcW w:w="810" w:type="dxa"/>
+          </w:tcPr>
+          <w:p>
+            <w:pPr>
+              <w:rPr>
+                <w:rFonts w:asciiTheme="majorHAnsi" w:hAnsiTheme="majorHAnsi"/>
+              </w:rPr>
+            </w:pPr>
+            <w:r>
+              <w:rPr>
+                <w:rFonts w:asciiTheme="majorHAnsi" w:hAnsiTheme="majorHAnsi"/>
+              </w:rPr>
+              <w:t>4.</w:t>
+            </w:r>
+          </w:p>
+        </w:tc>
+        <w:tc>
+          <w:tcPr>
+            <w:tcW w:w="3600" w:type="dxa"/>
+          </w:tcPr>
+          <w:p>
+            <w:pPr>
+              <w:rPr>
+                <w:rFonts w:asciiTheme="majorHAnsi" w:hAnsiTheme="majorHAnsi"/>
+              </w:rPr>
+            </w:pPr>
+            <w:r>
+              <w:rPr>
+                <w:rFonts w:asciiTheme="majorHAnsi" w:hAnsiTheme="majorHAnsi"/>
+              </w:rPr>
+              <w:t>Click on add media</w:t>
+            </w:r>
+          </w:p>
+        </w:tc>
+        <w:tc>
+          <w:tcPr>
+            <w:tcW w:w="3240" w:type="dxa"/>
+          </w:tcPr>
+          <w:p>
+            <w:pPr>
+              <w:rPr>
+                <w:rFonts w:asciiTheme="majorHAnsi" w:hAnsiTheme="majorHAnsi"/>
+              </w:rPr>
+            </w:pPr>
+            <w:r>
+              <w:rPr>
+                <w:rFonts w:asciiTheme="majorHAnsi" w:hAnsiTheme="majorHAnsi"/>
+              </w:rPr>
+              <w:t>The media entry form is displayed</w:t>
+            </w:r>
+          </w:p>
+        </w:tc>
+      </w:tr>
+      <w:tr>
+        <w:tc>
+          <w:tcPr>
+            <w:tcW w:w="2160" w:type="dxa"/>
+            <w:vMerge/>
+          </w:tcPr>
+          <w:p>
+            <w:pPr>
+              <w:jc w:val="right"/>
+              <w:rPr>
+                <w:rFonts w:asciiTheme="majorHAnsi" w:hAnsiTheme="majorHAnsi"/>
+              </w:rPr>
+            </w:pPr>
+          </w:p>
+        </w:tc>
+        <w:tc>
+          <w:tcPr>
+            <w:tcW w:w="810" w:type="dxa"/>
+          </w:tcPr>
+          <w:p>
+            <w:pPr>
+              <w:rPr>
+                <w:rFonts w:asciiTheme="majorHAnsi" w:hAnsiTheme="majorHAnsi"/>
+              </w:rPr>
+            </w:pPr>
+            <w:r>
+              <w:rPr>
+                <w:rFonts w:asciiTheme="majorHAnsi" w:hAnsiTheme="majorHAnsi"/>
+              </w:rPr>
+              <w:t>5.</w:t>
+            </w:r>
+          </w:p>
+        </w:tc>
+        <w:tc>
+          <w:tcPr>
+            <w:tcW w:w="3600" w:type="dxa"/>
+          </w:tcPr>
+          <w:p>
+            <w:pPr>
+              <w:rPr>
+                <w:rFonts w:asciiTheme="majorHAnsi" w:hAnsiTheme="majorHAnsi"/>
+              </w:rPr>
+            </w:pPr>
+            <w:r>
+              <w:rPr>
+                <w:rFonts w:asciiTheme="majorHAnsi" w:hAnsiTheme="majorHAnsi"/>
+              </w:rPr>
+              <w:t>Enter media details; click submit</w:t>
+            </w:r>
+          </w:p>
+        </w:tc>
+        <w:tc>
+          <w:tcPr>
+            <w:tcW w:w="3240" w:type="dxa"/>
+          </w:tcPr>
+          <w:p>
+            <w:pPr>
+              <w:rPr>
+                <w:rFonts w:asciiTheme="majorHAnsi" w:hAnsiTheme="majorHAnsi"/>
+              </w:rPr>
+            </w:pPr>
+            <w:r>
+              <w:rPr>
+                <w:rFonts w:asciiTheme="majorHAnsi" w:hAnsiTheme="majorHAnsi"/>
+              </w:rPr>
+              <w:t>The new media item is added</w:t>
+            </w:r>
+          </w:p>
+        </w:tc>
+      </w:tr>
+      <w:tr>
+        <w:tc>
+          <w:tcPr>
+            <w:tcW w:w="2160" w:type="dxa"/>
+          </w:tcPr>
+          <w:p>
+            <w:pPr>
+              <w:jc w:val="right"/>
+              <w:rPr>
+                <w:rFonts w:asciiTheme="majorHAnsi" w:hAnsiTheme="majorHAnsi"/>
+              </w:rPr>
+            </w:pPr>
+            <w:r>
+              <w:rPr>
+                <w:rFonts w:asciiTheme="majorHAnsi" w:hAnsiTheme="majorHAnsi"/>
+                <w:b/>
+              </w:rPr>
+              <w:t>Variations:</w:t>
+            </w:r>
+          </w:p>
+        </w:tc>
+        <w:tc>
+          <w:tcPr>
+            <w:tcW w:w="7650" w:type="dxa"/>
+            <w:gridSpan w:val="3"/>
+          </w:tcPr>
+          <w:p>
+            <w:pPr>
+              <w:rPr>
+                <w:rFonts w:asciiTheme="majorHAnsi" w:hAnsiTheme="majorHAnsi"/>
+              </w:rPr>
+            </w:pPr>
+          </w:p>
+        </w:tc>
+      </w:tr>
+      <w:tr>
+        <w:tc>
+          <w:tcPr>
+            <w:tcW w:w="2160" w:type="dxa"/>
+          </w:tcPr>
+          <w:p>
+            <w:pPr>
+              <w:jc w:val="right"/>
+              <w:rPr>
+                <w:rFonts w:asciiTheme="majorHAnsi" w:hAnsiTheme="majorHAnsi"/>
+              </w:rPr>
+            </w:pPr>
+            <w:r>
+              <w:rPr>
+                <w:rFonts w:asciiTheme="majorHAnsi" w:hAnsiTheme="majorHAnsi"/>
+                <w:b/>
+              </w:rPr>
+              <w:t>Notes &amp; Issues:</w:t>
+            </w:r>
+          </w:p>
+        </w:tc>
+        <w:tc>
+          <w:tcPr>
+            <w:tcW w:w="7650" w:type="dxa"/>
+            <w:gridSpan w:val="3"/>
+          </w:tcPr>
+          <w:p>
+            <w:pPr>
+              <w:rPr>
+                <w:rFonts w:asciiTheme="majorHAnsi" w:hAnsiTheme="majorHAnsi"/>
+              </w:rPr>
+            </w:pPr>
+          </w:p>
+        </w:tc>
+      </w:tr>
+      <w:tr>
+        <w:tc>
+          <w:tcPr>
+            <w:tcW w:w="2160" w:type="dxa"/>
+          </w:tcPr>
+          <w:p>
+            <w:pPr>
+              <w:jc w:val="right"/>
+              <w:rPr>
+                <w:rFonts w:asciiTheme="majorHAnsi" w:hAnsiTheme="majorHAnsi"/>
+              </w:rPr>
+            </w:pPr>
+            <w:r>
+              <w:rPr>
+                <w:rFonts w:asciiTheme="majorHAnsi" w:hAnsiTheme="majorHAnsi"/>
+                <w:b/>
+              </w:rPr>
+              <w:t>Developer Notes:</w:t>
+            </w:r>
+          </w:p>
+        </w:tc>
+        <w:tc>
+          <w:tcPr>
+            <w:tcW w:w="7650" w:type="dxa"/>
+            <w:gridSpan w:val="3"/>
+          </w:tcPr>
+          <w:p>
+            <w:pPr>
+              <w:rPr>
+                <w:rFonts w:asciiTheme="majorHAnsi" w:hAnsiTheme="majorHAnsi"/>
+              </w:rPr>
+            </w:pPr>
+          </w:p>
+        </w:tc>
+      </w:tr>
+    </w:tbl>
+    <w:p>
+      <w:pPr>
+        <w:rPr>
+          <w:rFonts w:asciiTheme="majorHAnsi" w:hAnsiTheme="majorHAnsi" w:cs="Arial"/>
+          <w:b/>
+        </w:rPr>
+      </w:pPr>
+    </w:p>
+    <w:tbl>
+      <w:tblPr>
+        <w:tblStyle w:val="TableGrid"/>
+        <w:tblW w:w="9810" w:type="dxa"/>
+        <w:tblInd w:w="18" w:type="dxa"/>
+        <w:tblLook w:val="04A0" w:firstRow="1" w:lastRow="0" w:firstColumn="1" w:lastColumn="0" w:noHBand="0" w:noVBand="1"/>
+      </w:tblPr>
+      <w:tblGrid>
+        <w:gridCol w:w="2160"/>
+        <w:gridCol w:w="810"/>
+        <w:gridCol w:w="3600"/>
+        <w:gridCol w:w="3240"/>
+      </w:tblGrid>
+      <w:tr>
+        <w:tc>
+          <w:tcPr>
+            <w:tcW w:w="2160" w:type="dxa"/>
+          </w:tcPr>
+          <w:p>
+            <w:pPr>
+              <w:jc w:val="right"/>
+              <w:rPr>
+                <w:rFonts w:asciiTheme="majorHAnsi" w:hAnsiTheme="majorHAnsi"/>
+                <w:b/>
+              </w:rPr>
+            </w:pPr>
+            <w:r>
+              <w:rPr>
+                <w:rFonts w:asciiTheme="majorHAnsi" w:hAnsiTheme="majorHAnsi"/>
+                <w:b/>
+              </w:rPr>
+              <w:t>Use Case ID:</w:t>
+            </w:r>
+          </w:p>
+        </w:tc>
+        <w:tc>
+          <w:tcPr>
+            <w:tcW w:w="7650" w:type="dxa"/>
+            <w:gridSpan w:val="3"/>
+          </w:tcPr>
+          <w:p>
+            <w:pPr>
+              <w:rPr>
+                <w:rFonts w:asciiTheme="majorHAnsi" w:hAnsiTheme="majorHAnsi"/>
+              </w:rPr>
+            </w:pPr>
+            <w:r>
+              <w:rPr>
+                <w:rFonts w:asciiTheme="majorHAnsi" w:hAnsiTheme="majorHAnsi"/>
+              </w:rPr>
+              <w:t>UC-</w:t>
+            </w:r>
+            <w:r>
+              <w:rPr>
+                <w:rFonts w:asciiTheme="majorHAnsi" w:hAnsiTheme="majorHAnsi"/>
+              </w:rPr>
+              <w:t>07</w:t>
+            </w:r>
+          </w:p>
+        </w:tc>
+      </w:tr>
+      <w:tr>
+        <w:tc>
+          <w:tcPr>
+            <w:tcW w:w="2160" w:type="dxa"/>
+          </w:tcPr>
+          <w:p>
+            <w:pPr>
+              <w:jc w:val="right"/>
+              <w:rPr>
+                <w:rFonts w:asciiTheme="majorHAnsi" w:hAnsiTheme="majorHAnsi"/>
+                <w:b/>
+              </w:rPr>
+            </w:pPr>
+            <w:r>
+              <w:rPr>
+                <w:rFonts w:asciiTheme="majorHAnsi" w:hAnsiTheme="majorHAnsi"/>
+                <w:b/>
+              </w:rPr>
+              <w:t>Use Case Name:</w:t>
+            </w:r>
+          </w:p>
+        </w:tc>
+        <w:tc>
+          <w:tcPr>
+            <w:tcW w:w="7650" w:type="dxa"/>
+            <w:gridSpan w:val="3"/>
+          </w:tcPr>
+          <w:p>
+            <w:pPr>
+              <w:rPr>
+                <w:rFonts w:asciiTheme="majorHAnsi" w:hAnsiTheme="majorHAnsi"/>
+              </w:rPr>
+            </w:pPr>
+            <w:r>
+              <w:rPr>
+                <w:rFonts w:asciiTheme="majorHAnsi" w:hAnsiTheme="majorHAnsi"/>
+              </w:rPr>
+              <w:t>Delete media</w:t>
+            </w:r>
+          </w:p>
+        </w:tc>
+      </w:tr>
+      <w:tr>
+        <w:tc>
+          <w:tcPr>
+            <w:tcW w:w="2160" w:type="dxa"/>
+          </w:tcPr>
+          <w:p>
+            <w:pPr>
+              <w:jc w:val="right"/>
+              <w:rPr>
+                <w:rFonts w:asciiTheme="majorHAnsi" w:hAnsiTheme="majorHAnsi"/>
+                <w:b/>
+              </w:rPr>
+            </w:pPr>
+            <w:r>
+              <w:rPr>
+                <w:rFonts w:asciiTheme="majorHAnsi" w:hAnsiTheme="majorHAnsi"/>
+                <w:b/>
+              </w:rPr>
+              <w:t>Description:</w:t>
+            </w:r>
+          </w:p>
+          <w:p>
+            <w:pPr>
+              <w:jc w:val="right"/>
+              <w:rPr>
+                <w:rFonts w:asciiTheme="majorHAnsi" w:hAnsiTheme="majorHAnsi"/>
+                <w:b/>
+              </w:rPr>
+            </w:pPr>
+          </w:p>
+        </w:tc>
+        <w:tc>
+          <w:tcPr>
+            <w:tcW w:w="7650" w:type="dxa"/>
+            <w:gridSpan w:val="3"/>
+          </w:tcPr>
+          <w:p>
+            <w:pPr>
+              <w:rPr>
+                <w:rFonts w:asciiTheme="majorHAnsi" w:hAnsiTheme="majorHAnsi"/>
+              </w:rPr>
+            </w:pPr>
+            <w:r>
+              <w:rPr>
+                <w:rFonts w:asciiTheme="majorHAnsi" w:hAnsiTheme="majorHAnsi"/>
+              </w:rPr>
+              <w:t>A media item needs to be removed from the system.</w:t>
+            </w:r>
+          </w:p>
+        </w:tc>
+      </w:tr>
+      <w:tr>
+        <w:tc>
+          <w:tcPr>
+            <w:tcW w:w="9810" w:type="dxa"/>
+            <w:gridSpan w:val="4"/>
+          </w:tcPr>
+          <w:p>
+            <w:pPr>
+              <w:rPr>
+                <w:rFonts w:asciiTheme="majorHAnsi" w:hAnsiTheme="majorHAnsi"/>
+              </w:rPr>
+            </w:pPr>
+          </w:p>
+        </w:tc>
+      </w:tr>
+      <w:tr>
+        <w:tc>
+          <w:tcPr>
+            <w:tcW w:w="2160" w:type="dxa"/>
+          </w:tcPr>
+          <w:p>
+            <w:pPr>
+              <w:jc w:val="right"/>
+              <w:rPr>
+                <w:rFonts w:asciiTheme="majorHAnsi" w:hAnsiTheme="majorHAnsi"/>
+                <w:b/>
+              </w:rPr>
+            </w:pPr>
+            <w:r>
+              <w:rPr>
+                <w:rFonts w:asciiTheme="majorHAnsi" w:hAnsiTheme="majorHAnsi"/>
+                <w:b/>
+              </w:rPr>
+              <w:lastRenderedPageBreak/>
+              <w:t>Actor:</w:t>
+            </w:r>
+          </w:p>
+        </w:tc>
+        <w:tc>
+          <w:tcPr>
+            <w:tcW w:w="7650" w:type="dxa"/>
+            <w:gridSpan w:val="3"/>
+          </w:tcPr>
+          <w:p>
+            <w:pPr>
+              <w:rPr>
+                <w:rFonts w:asciiTheme="majorHAnsi" w:hAnsiTheme="majorHAnsi"/>
+              </w:rPr>
+            </w:pPr>
+            <w:r>
+              <w:rPr>
+                <w:rFonts w:asciiTheme="majorHAnsi" w:hAnsiTheme="majorHAnsi"/>
+              </w:rPr>
+              <w:t>Admin</w:t>
+            </w:r>
+          </w:p>
+        </w:tc>
+      </w:tr>
+      <w:tr>
+        <w:tc>
+          <w:tcPr>
+            <w:tcW w:w="2160" w:type="dxa"/>
+          </w:tcPr>
+          <w:p>
+            <w:pPr>
+              <w:jc w:val="right"/>
+              <w:rPr>
+                <w:rFonts w:asciiTheme="majorHAnsi" w:hAnsiTheme="majorHAnsi"/>
+                <w:b/>
+              </w:rPr>
+            </w:pPr>
+            <w:r>
+              <w:rPr>
+                <w:rFonts w:asciiTheme="majorHAnsi" w:hAnsiTheme="majorHAnsi"/>
+                <w:b/>
+              </w:rPr>
+              <w:t>Pre-conditions:</w:t>
+            </w:r>
+          </w:p>
+        </w:tc>
+        <w:tc>
+          <w:tcPr>
+            <w:tcW w:w="7650" w:type="dxa"/>
+            <w:gridSpan w:val="3"/>
+          </w:tcPr>
+          <w:p>
+            <w:pPr>
+              <w:rPr>
+                <w:rFonts w:asciiTheme="majorHAnsi" w:hAnsiTheme="majorHAnsi"/>
+              </w:rPr>
+            </w:pPr>
+            <w:r>
+              <w:rPr>
+                <w:rFonts w:asciiTheme="majorHAnsi" w:hAnsiTheme="majorHAnsi"/>
+              </w:rPr>
+              <w:t>An admin must be logged in, and the media item must exist.</w:t>
+            </w:r>
+          </w:p>
+        </w:tc>
+      </w:tr>
+      <w:tr>
+        <w:tc>
+          <w:tcPr>
+            <w:tcW w:w="2160" w:type="dxa"/>
+          </w:tcPr>
+          <w:p>
+            <w:pPr>
+              <w:jc w:val="right"/>
+              <w:rPr>
+                <w:rFonts w:asciiTheme="majorHAnsi" w:hAnsiTheme="majorHAnsi"/>
+                <w:b/>
+              </w:rPr>
+            </w:pPr>
+            <w:r>
+              <w:rPr>
+                <w:rFonts w:asciiTheme="majorHAnsi" w:hAnsiTheme="majorHAnsi"/>
+                <w:b/>
+              </w:rPr>
+              <w:t>Post-conditions:</w:t>
+            </w:r>
+          </w:p>
+        </w:tc>
+        <w:tc>
+          <w:tcPr>
+            <w:tcW w:w="7650" w:type="dxa"/>
+            <w:gridSpan w:val="3"/>
+          </w:tcPr>
+          <w:p>
+            <w:pPr>
+              <w:rPr>
+                <w:rFonts w:asciiTheme="majorHAnsi" w:hAnsiTheme="majorHAnsi"/>
+              </w:rPr>
+            </w:pPr>
+            <w:r>
+              <w:rPr>
+                <w:rFonts w:asciiTheme="majorHAnsi" w:hAnsiTheme="majorHAnsi"/>
+              </w:rPr>
+              <w:t>The media item deleted no longer exists in the system.</w:t>
+            </w:r>
+          </w:p>
+        </w:tc>
+      </w:tr>
+      <w:tr>
+        <w:tc>
+          <w:tcPr>
+            <w:tcW w:w="2160" w:type="dxa"/>
+          </w:tcPr>
+          <w:p>
+            <w:pPr>
+              <w:jc w:val="right"/>
+              <w:rPr>
+                <w:rFonts w:asciiTheme="majorHAnsi" w:hAnsiTheme="majorHAnsi"/>
+                <w:b/>
+              </w:rPr>
+            </w:pPr>
+            <w:r>
+              <w:rPr>
+                <w:rFonts w:asciiTheme="majorHAnsi" w:hAnsiTheme="majorHAnsi"/>
+                <w:b/>
+              </w:rPr>
+              <w:t>Frequency of Use:</w:t>
+            </w:r>
+          </w:p>
+        </w:tc>
+        <w:tc>
+          <w:tcPr>
+            <w:tcW w:w="7650" w:type="dxa"/>
+            <w:gridSpan w:val="3"/>
+          </w:tcPr>
+          <w:p>
+            <w:pPr>
+              <w:rPr>
+                <w:rFonts w:asciiTheme="majorHAnsi" w:hAnsiTheme="majorHAnsi"/>
+              </w:rPr>
+            </w:pPr>
+            <w:r>
+              <w:rPr>
+                <w:rFonts w:asciiTheme="majorHAnsi" w:hAnsiTheme="majorHAnsi"/>
+              </w:rPr>
+              <w:t>Arbitrary, anytime an admin needs to delete media. Est: weekly</w:t>
+            </w:r>
+          </w:p>
+        </w:tc>
+      </w:tr>
+      <w:tr>
+        <w:tc>
+          <w:tcPr>
+            <w:tcW w:w="2160" w:type="dxa"/>
+            <w:vMerge w:val="restart"/>
+          </w:tcPr>
+          <w:p>
+            <w:pPr>
+              <w:jc w:val="right"/>
+              <w:rPr>
+                <w:rFonts w:asciiTheme="majorHAnsi" w:hAnsiTheme="majorHAnsi"/>
+                <w:b/>
+              </w:rPr>
+            </w:pPr>
+            <w:r>
+              <w:rPr>
+                <w:rFonts w:asciiTheme="majorHAnsi" w:hAnsiTheme="majorHAnsi"/>
+                <w:b/>
+              </w:rPr>
+              <w:t>Flow of Events:</w:t>
+            </w:r>
+          </w:p>
+        </w:tc>
+        <w:tc>
+          <w:tcPr>
+            <w:tcW w:w="810" w:type="dxa"/>
+          </w:tcPr>
+          <w:p>
+            <w:pPr>
+              <w:rPr>
+                <w:rFonts w:asciiTheme="majorHAnsi" w:hAnsiTheme="majorHAnsi"/>
+              </w:rPr>
+            </w:pPr>
+          </w:p>
+        </w:tc>
+        <w:tc>
+          <w:tcPr>
+            <w:tcW w:w="3600" w:type="dxa"/>
+          </w:tcPr>
+          <w:p>
+            <w:pPr>
+              <w:jc w:val="center"/>
+              <w:rPr>
+                <w:rFonts w:asciiTheme="majorHAnsi" w:hAnsiTheme="majorHAnsi"/>
+                <w:b/>
+              </w:rPr>
+            </w:pPr>
+            <w:r>
+              <w:rPr>
+                <w:rFonts w:asciiTheme="majorHAnsi" w:hAnsiTheme="majorHAnsi"/>
+                <w:b/>
+              </w:rPr>
+              <w:t>Actor Action</w:t>
+            </w:r>
+          </w:p>
+        </w:tc>
+        <w:tc>
+          <w:tcPr>
+            <w:tcW w:w="3240" w:type="dxa"/>
+          </w:tcPr>
+          <w:p>
+            <w:pPr>
+              <w:jc w:val="center"/>
+              <w:rPr>
+                <w:rFonts w:asciiTheme="majorHAnsi" w:hAnsiTheme="majorHAnsi"/>
+                <w:b/>
+              </w:rPr>
+            </w:pPr>
+            <w:r>
+              <w:rPr>
+                <w:rFonts w:asciiTheme="majorHAnsi" w:hAnsiTheme="majorHAnsi"/>
+                <w:b/>
+              </w:rPr>
+              <w:t>System Response</w:t>
+            </w:r>
+          </w:p>
+        </w:tc>
+      </w:tr>
+      <w:tr>
+        <w:tc>
+          <w:tcPr>
+            <w:tcW w:w="2160" w:type="dxa"/>
+            <w:vMerge/>
+          </w:tcPr>
+          <w:p>
+            <w:pPr>
+              <w:jc w:val="right"/>
+              <w:rPr>
+                <w:rFonts w:asciiTheme="majorHAnsi" w:hAnsiTheme="majorHAnsi"/>
+              </w:rPr>
+            </w:pPr>
+          </w:p>
+        </w:tc>
+        <w:tc>
+          <w:tcPr>
+            <w:tcW w:w="810" w:type="dxa"/>
+          </w:tcPr>
+          <w:p>
+            <w:pPr>
+              <w:rPr>
+                <w:rFonts w:asciiTheme="majorHAnsi" w:hAnsiTheme="majorHAnsi"/>
+              </w:rPr>
+            </w:pPr>
+            <w:r>
+              <w:rPr>
+                <w:rFonts w:asciiTheme="majorHAnsi" w:hAnsiTheme="majorHAnsi"/>
+              </w:rPr>
+              <w:t>1.</w:t>
+            </w:r>
+          </w:p>
+        </w:tc>
+        <w:tc>
+          <w:tcPr>
+            <w:tcW w:w="3600" w:type="dxa"/>
+          </w:tcPr>
+          <w:p>
+            <w:pPr>
+              <w:rPr>
+                <w:rFonts w:asciiTheme="majorHAnsi" w:hAnsiTheme="majorHAnsi"/>
+              </w:rPr>
+            </w:pPr>
+            <w:r>
+              <w:rPr>
+                <w:rFonts w:asciiTheme="majorHAnsi" w:hAnsiTheme="majorHAnsi"/>
+              </w:rPr>
+              <w:t>Log into Tardis-box</w:t>
+            </w:r>
+          </w:p>
+        </w:tc>
+        <w:tc>
+          <w:tcPr>
+            <w:tcW w:w="3240" w:type="dxa"/>
+          </w:tcPr>
+          <w:p>
+            <w:pPr>
+              <w:rPr>
+                <w:rFonts w:asciiTheme="majorHAnsi" w:hAnsiTheme="majorHAnsi"/>
+              </w:rPr>
+            </w:pPr>
+            <w:r>
+              <w:rPr>
+                <w:rFonts w:asciiTheme="majorHAnsi" w:hAnsiTheme="majorHAnsi"/>
+              </w:rPr>
+              <w:t>User credentials are verified</w:t>
+            </w:r>
+          </w:p>
+        </w:tc>
+      </w:tr>
+      <w:tr>
+        <w:tc>
+          <w:tcPr>
+            <w:tcW w:w="2160" w:type="dxa"/>
+            <w:vMerge/>
+          </w:tcPr>
+          <w:p>
+            <w:pPr>
+              <w:jc w:val="right"/>
+              <w:rPr>
+                <w:rFonts w:asciiTheme="majorHAnsi" w:hAnsiTheme="majorHAnsi"/>
+              </w:rPr>
+            </w:pPr>
+          </w:p>
+        </w:tc>
+        <w:tc>
+          <w:tcPr>
+            <w:tcW w:w="810" w:type="dxa"/>
+          </w:tcPr>
+          <w:p>
+            <w:pPr>
+              <w:rPr>
+                <w:rFonts w:asciiTheme="majorHAnsi" w:hAnsiTheme="majorHAnsi"/>
+              </w:rPr>
+            </w:pPr>
+            <w:r>
+              <w:rPr>
+                <w:rFonts w:asciiTheme="majorHAnsi" w:hAnsiTheme="majorHAnsi"/>
+              </w:rPr>
+              <w:t>2.</w:t>
+            </w:r>
+          </w:p>
+        </w:tc>
+        <w:tc>
+          <w:tcPr>
+            <w:tcW w:w="3600" w:type="dxa"/>
+          </w:tcPr>
+          <w:p>
+            <w:pPr>
+              <w:rPr>
+                <w:rFonts w:asciiTheme="majorHAnsi" w:hAnsiTheme="majorHAnsi"/>
+              </w:rPr>
+            </w:pPr>
+            <w:r>
+              <w:rPr>
+                <w:rFonts w:asciiTheme="majorHAnsi" w:hAnsiTheme="majorHAnsi"/>
+              </w:rPr>
+              <w:t>Click on administrator panel</w:t>
+            </w:r>
+          </w:p>
+        </w:tc>
+        <w:tc>
+          <w:tcPr>
+            <w:tcW w:w="3240" w:type="dxa"/>
+          </w:tcPr>
+          <w:p>
+            <w:pPr>
+              <w:rPr>
+                <w:rFonts w:asciiTheme="majorHAnsi" w:hAnsiTheme="majorHAnsi"/>
+              </w:rPr>
+            </w:pPr>
+            <w:r>
+              <w:rPr>
+                <w:rFonts w:asciiTheme="majorHAnsi" w:hAnsiTheme="majorHAnsi"/>
+              </w:rPr>
+              <w:t>Administrative options are displayed</w:t>
+            </w:r>
+          </w:p>
+        </w:tc>
+      </w:tr>
+      <w:tr>
+        <w:tc>
+          <w:tcPr>
+            <w:tcW w:w="2160" w:type="dxa"/>
+            <w:vMerge/>
+          </w:tcPr>
+          <w:p>
+            <w:pPr>
+              <w:jc w:val="right"/>
+              <w:rPr>
+                <w:rFonts w:asciiTheme="majorHAnsi" w:hAnsiTheme="majorHAnsi"/>
+              </w:rPr>
+            </w:pPr>
+          </w:p>
+        </w:tc>
+        <w:tc>
+          <w:tcPr>
+            <w:tcW w:w="810" w:type="dxa"/>
+          </w:tcPr>
+          <w:p>
+            <w:pPr>
+              <w:rPr>
+                <w:rFonts w:asciiTheme="majorHAnsi" w:hAnsiTheme="majorHAnsi"/>
+              </w:rPr>
+            </w:pPr>
+            <w:r>
+              <w:rPr>
+                <w:rFonts w:asciiTheme="majorHAnsi" w:hAnsiTheme="majorHAnsi"/>
+              </w:rPr>
+              <w:t>3.</w:t>
+            </w:r>
+          </w:p>
+        </w:tc>
+        <w:tc>
+          <w:tcPr>
+            <w:tcW w:w="3600" w:type="dxa"/>
+          </w:tcPr>
+          <w:p>
+            <w:pPr>
+              <w:rPr>
+                <w:rFonts w:asciiTheme="majorHAnsi" w:hAnsiTheme="majorHAnsi"/>
+              </w:rPr>
+            </w:pPr>
+            <w:r>
+              <w:rPr>
+                <w:rFonts w:asciiTheme="majorHAnsi" w:hAnsiTheme="majorHAnsi"/>
+              </w:rPr>
+              <w:t>Click on media sub-panel</w:t>
+            </w:r>
+          </w:p>
+        </w:tc>
+        <w:tc>
+          <w:tcPr>
+            <w:tcW w:w="3240" w:type="dxa"/>
+          </w:tcPr>
+          <w:p>
+            <w:pPr>
+              <w:rPr>
+                <w:rFonts w:asciiTheme="majorHAnsi" w:hAnsiTheme="majorHAnsi"/>
+              </w:rPr>
+            </w:pPr>
+            <w:r>
+              <w:rPr>
+                <w:rFonts w:asciiTheme="majorHAnsi" w:hAnsiTheme="majorHAnsi"/>
+              </w:rPr>
+              <w:t>A list of media actions is displayed</w:t>
+            </w:r>
+          </w:p>
+        </w:tc>
+      </w:tr>
+      <w:tr>
+        <w:tc>
+          <w:tcPr>
+            <w:tcW w:w="2160" w:type="dxa"/>
+            <w:vMerge/>
+          </w:tcPr>
+          <w:p>
+            <w:pPr>
+              <w:jc w:val="right"/>
+              <w:rPr>
+                <w:rFonts w:asciiTheme="majorHAnsi" w:hAnsiTheme="majorHAnsi"/>
+              </w:rPr>
+            </w:pPr>
+          </w:p>
+        </w:tc>
+        <w:tc>
+          <w:tcPr>
+            <w:tcW w:w="810" w:type="dxa"/>
+          </w:tcPr>
+          <w:p>
+            <w:pPr>
+              <w:rPr>
+                <w:rFonts w:asciiTheme="majorHAnsi" w:hAnsiTheme="majorHAnsi"/>
+              </w:rPr>
+            </w:pPr>
+            <w:r>
+              <w:rPr>
+                <w:rFonts w:asciiTheme="majorHAnsi" w:hAnsiTheme="majorHAnsi"/>
+              </w:rPr>
+              <w:t>4.</w:t>
+            </w:r>
+          </w:p>
+        </w:tc>
+        <w:tc>
+          <w:tcPr>
+            <w:tcW w:w="3600" w:type="dxa"/>
+          </w:tcPr>
+          <w:p>
+            <w:pPr>
+              <w:rPr>
+                <w:rFonts w:asciiTheme="majorHAnsi" w:hAnsiTheme="majorHAnsi"/>
+              </w:rPr>
+            </w:pPr>
+            <w:r>
+              <w:rPr>
+                <w:rFonts w:asciiTheme="majorHAnsi" w:hAnsiTheme="majorHAnsi"/>
+              </w:rPr>
+              <w:t>Click on delete media</w:t>
+            </w:r>
+          </w:p>
+        </w:tc>
+        <w:tc>
+          <w:tcPr>
+            <w:tcW w:w="3240" w:type="dxa"/>
+          </w:tcPr>
+          <w:p>
+            <w:pPr>
+              <w:rPr>
+                <w:rFonts w:asciiTheme="majorHAnsi" w:hAnsiTheme="majorHAnsi"/>
+              </w:rPr>
+            </w:pPr>
+            <w:r>
+              <w:rPr>
+                <w:rFonts w:asciiTheme="majorHAnsi" w:hAnsiTheme="majorHAnsi"/>
+              </w:rPr>
+              <w:t>A list of available media items is displayed</w:t>
+            </w:r>
+          </w:p>
+        </w:tc>
+      </w:tr>
+      <w:tr>
+        <w:tc>
+          <w:tcPr>
+            <w:tcW w:w="2160" w:type="dxa"/>
+            <w:vMerge/>
+          </w:tcPr>
+          <w:p>
+            <w:pPr>
+              <w:jc w:val="right"/>
+              <w:rPr>
+                <w:rFonts w:asciiTheme="majorHAnsi" w:hAnsiTheme="majorHAnsi"/>
+              </w:rPr>
+            </w:pPr>
+          </w:p>
+        </w:tc>
+        <w:tc>
+          <w:tcPr>
+            <w:tcW w:w="810" w:type="dxa"/>
+          </w:tcPr>
+          <w:p>
+            <w:pPr>
+              <w:rPr>
+                <w:rFonts w:asciiTheme="majorHAnsi" w:hAnsiTheme="majorHAnsi"/>
+              </w:rPr>
+            </w:pPr>
+            <w:r>
+              <w:rPr>
+                <w:rFonts w:asciiTheme="majorHAnsi" w:hAnsiTheme="majorHAnsi"/>
+              </w:rPr>
+              <w:t>5.</w:t>
+            </w:r>
+          </w:p>
+        </w:tc>
+        <w:tc>
+          <w:tcPr>
+            <w:tcW w:w="3600" w:type="dxa"/>
+          </w:tcPr>
+          <w:p>
+            <w:pPr>
+              <w:rPr>
+                <w:rFonts w:asciiTheme="majorHAnsi" w:hAnsiTheme="majorHAnsi"/>
+              </w:rPr>
+            </w:pPr>
+            <w:r>
+              <w:rPr>
+                <w:rFonts w:asciiTheme="majorHAnsi" w:hAnsiTheme="majorHAnsi"/>
+              </w:rPr>
+              <w:t>Select the media item; click delete</w:t>
+            </w:r>
+          </w:p>
+        </w:tc>
+        <w:tc>
+          <w:tcPr>
+            <w:tcW w:w="3240" w:type="dxa"/>
+          </w:tcPr>
+          <w:p>
+            <w:pPr>
+              <w:rPr>
+                <w:rFonts w:asciiTheme="majorHAnsi" w:hAnsiTheme="majorHAnsi"/>
+              </w:rPr>
+            </w:pPr>
+            <w:r>
+              <w:rPr>
+                <w:rFonts w:asciiTheme="majorHAnsi" w:hAnsiTheme="majorHAnsi"/>
+              </w:rPr>
+              <w:t xml:space="preserve">The media item is </w:t>
+            </w:r>
+            <w:r>
+              <w:rPr>
+                <w:rFonts w:asciiTheme="majorHAnsi" w:hAnsiTheme="majorHAnsi"/>
+              </w:rPr>
+              <w:t>deleted</w:t>
+            </w:r>
+            <w:bookmarkStart w:id="0" w:name="_GoBack"/>
+            <w:bookmarkEnd w:id="0"/>
+          </w:p>
+        </w:tc>
+      </w:tr>
+      <w:tr>
+        <w:tc>
+          <w:tcPr>
+            <w:tcW w:w="2160" w:type="dxa"/>
+          </w:tcPr>
+          <w:p>
+            <w:pPr>
+              <w:jc w:val="right"/>
+              <w:rPr>
+                <w:rFonts w:asciiTheme="majorHAnsi" w:hAnsiTheme="majorHAnsi"/>
+              </w:rPr>
+            </w:pPr>
+            <w:r>
+              <w:rPr>
+                <w:rFonts w:asciiTheme="majorHAnsi" w:hAnsiTheme="majorHAnsi"/>
+                <w:b/>
+              </w:rPr>
+              <w:t>Variations:</w:t>
+            </w:r>
+          </w:p>
+        </w:tc>
+        <w:tc>
+          <w:tcPr>
+            <w:tcW w:w="7650" w:type="dxa"/>
+            <w:gridSpan w:val="3"/>
+          </w:tcPr>
+          <w:p>
+            <w:pPr>
+              <w:rPr>
+                <w:rFonts w:asciiTheme="majorHAnsi" w:hAnsiTheme="majorHAnsi"/>
+              </w:rPr>
+            </w:pPr>
+          </w:p>
+        </w:tc>
+      </w:tr>
+      <w:tr>
+        <w:tc>
+          <w:tcPr>
+            <w:tcW w:w="2160" w:type="dxa"/>
+          </w:tcPr>
+          <w:p>
+            <w:pPr>
+              <w:jc w:val="right"/>
+              <w:rPr>
+                <w:rFonts w:asciiTheme="majorHAnsi" w:hAnsiTheme="majorHAnsi"/>
+              </w:rPr>
+            </w:pPr>
+            <w:r>
+              <w:rPr>
+                <w:rFonts w:asciiTheme="majorHAnsi" w:hAnsiTheme="majorHAnsi"/>
+                <w:b/>
+              </w:rPr>
+              <w:t>Notes &amp; Issues:</w:t>
+            </w:r>
+          </w:p>
+        </w:tc>
+        <w:tc>
+          <w:tcPr>
+            <w:tcW w:w="7650" w:type="dxa"/>
+            <w:gridSpan w:val="3"/>
+          </w:tcPr>
+          <w:p>
+            <w:pPr>
+              <w:rPr>
+                <w:rFonts w:asciiTheme="majorHAnsi" w:hAnsiTheme="majorHAnsi"/>
+              </w:rPr>
+            </w:pPr>
+          </w:p>
+        </w:tc>
+      </w:tr>
+      <w:tr>
+        <w:tc>
+          <w:tcPr>
+            <w:tcW w:w="2160" w:type="dxa"/>
+          </w:tcPr>
+          <w:p>
+            <w:pPr>
+              <w:jc w:val="right"/>
+              <w:rPr>
+                <w:rFonts w:asciiTheme="majorHAnsi" w:hAnsiTheme="majorHAnsi"/>
+              </w:rPr>
+            </w:pPr>
+            <w:r>
+              <w:rPr>
+                <w:rFonts w:asciiTheme="majorHAnsi" w:hAnsiTheme="majorHAnsi"/>
+                <w:b/>
+              </w:rPr>
+              <w:t>Developer Notes:</w:t>
+            </w:r>
+          </w:p>
+        </w:tc>
+        <w:tc>
+          <w:tcPr>
+            <w:tcW w:w="7650" w:type="dxa"/>
+            <w:gridSpan w:val="3"/>
+          </w:tcPr>
+          <w:p>
+            <w:pPr>
+              <w:rPr>
+                <w:rFonts w:asciiTheme="majorHAnsi" w:hAnsiTheme="majorHAnsi"/>
+              </w:rPr>
+            </w:pPr>
+          </w:p>
+        </w:tc>
+      </w:tr>
+    </w:tbl>
+    <w:p>
+      <w:pPr>
+        <w:rPr>
+          <w:rFonts w:asciiTheme="majorHAnsi" w:hAnsiTheme="majorHAnsi" w:cs="Arial"/>
+          <w:b/>
+        </w:rPr>
+      </w:pPr>
     </w:p>
     <w:p>
       <w:pPr>
         <w:rPr>
-          <w:rFonts w:cs="Arial"/>
+          <w:rFonts w:asciiTheme="majorHAnsi" w:hAnsiTheme="majorHAnsi" w:cs="Arial"/>
           <w:b/>
         </w:rPr>
       </w:pPr>
-    </w:p>
-    <w:p>
-      <w:pPr>
-        <w:rPr>
-          <w:rFonts w:cs="Arial"/>
-          <w:b/>
-        </w:rPr>
-      </w:pPr>
       <w:r>
         <w:rPr>
-          <w:rFonts w:cs="Arial"/>
+          <w:rFonts w:asciiTheme="majorHAnsi" w:hAnsiTheme="majorHAnsi" w:cs="Arial"/>
           <w:b/>
         </w:rPr>
         <w:t>Activity Diagram:</w:t>
@@ -3039,7 +5705,7 @@
     <w:p>
       <w:pPr>
         <w:rPr>
-          <w:rFonts w:cs="Arial"/>
+          <w:rFonts w:asciiTheme="majorHAnsi" w:hAnsiTheme="majorHAnsi" w:cs="Arial"/>
           <w:b/>
         </w:rPr>
       </w:pPr>
@@ -3047,13 +5713,13 @@
     <w:p>
       <w:pPr>
         <w:rPr>
-          <w:rFonts w:cs="Arial"/>
+          <w:rFonts w:asciiTheme="majorHAnsi" w:hAnsiTheme="majorHAnsi" w:cs="Arial"/>
           <w:b/>
         </w:rPr>
       </w:pPr>
       <w:r>
         <w:rPr>
-          <w:rFonts w:cs="Arial"/>
+          <w:rFonts w:asciiTheme="majorHAnsi" w:hAnsiTheme="majorHAnsi" w:cs="Arial"/>
           <w:b/>
         </w:rPr>
         <w:t>Data Storage</w:t>
@@ -3062,7 +5728,7 @@
     <w:p>
       <w:pPr>
         <w:rPr>
-          <w:rFonts w:cs="Arial"/>
+          <w:rFonts w:asciiTheme="majorHAnsi" w:hAnsiTheme="majorHAnsi" w:cs="Arial"/>
           <w:b/>
         </w:rPr>
       </w:pPr>
@@ -3070,13 +5736,13 @@
     <w:p>
       <w:pPr>
         <w:rPr>
-          <w:rFonts w:cs="Arial"/>
+          <w:rFonts w:asciiTheme="majorHAnsi" w:hAnsiTheme="majorHAnsi" w:cs="Arial"/>
           <w:b/>
         </w:rPr>
       </w:pPr>
       <w:r>
         <w:rPr>
-          <w:rFonts w:cs="Arial"/>
+          <w:rFonts w:asciiTheme="majorHAnsi" w:hAnsiTheme="majorHAnsi" w:cs="Arial"/>
           <w:b/>
         </w:rPr>
         <w:t>UI Mockups:</w:t>
@@ -3085,7 +5751,7 @@
     <w:p>
       <w:pPr>
         <w:rPr>
-          <w:rFonts w:cs="Arial"/>
+          <w:rFonts w:asciiTheme="majorHAnsi" w:hAnsiTheme="majorHAnsi" w:cs="Arial"/>
           <w:b/>
         </w:rPr>
       </w:pPr>
@@ -3093,23 +5759,22 @@
     <w:p>
       <w:pPr>
         <w:rPr>
-          <w:rFonts w:cs="Arial"/>
+          <w:rFonts w:asciiTheme="majorHAnsi" w:hAnsiTheme="majorHAnsi" w:cs="Arial"/>
           <w:b/>
         </w:rPr>
       </w:pPr>
       <w:r>
         <w:rPr>
-          <w:rFonts w:cs="Arial"/>
+          <w:rFonts w:asciiTheme="majorHAnsi" w:hAnsiTheme="majorHAnsi" w:cs="Arial"/>
           <w:b/>
         </w:rPr>
-        <w:lastRenderedPageBreak/>
         <w:t>User Interactions:</w:t>
       </w:r>
     </w:p>
     <w:p>
       <w:pPr>
         <w:rPr>
-          <w:rFonts w:cs="Arial"/>
+          <w:rFonts w:asciiTheme="majorHAnsi" w:hAnsiTheme="majorHAnsi" w:cs="Arial"/>
           <w:b/>
         </w:rPr>
       </w:pPr>
@@ -3117,13 +5782,13 @@
     <w:p>
       <w:pPr>
         <w:rPr>
-          <w:rFonts w:cs="Arial"/>
+          <w:rFonts w:asciiTheme="majorHAnsi" w:hAnsiTheme="majorHAnsi" w:cs="Arial"/>
           <w:b/>
         </w:rPr>
       </w:pPr>
       <w:r>
         <w:rPr>
-          <w:rFonts w:cs="Arial"/>
+          <w:rFonts w:asciiTheme="majorHAnsi" w:hAnsiTheme="majorHAnsi" w:cs="Arial"/>
           <w:b/>
         </w:rPr>
         <w:t>Class Diagram:</w:t>
@@ -3132,12 +5797,18 @@
     <w:p>
       <w:pPr>
         <w:rPr>
-          <w:rFonts w:cs="Arial"/>
+          <w:rFonts w:asciiTheme="majorHAnsi" w:hAnsiTheme="majorHAnsi" w:cs="Arial"/>
           <w:b/>
         </w:rPr>
       </w:pPr>
     </w:p>
-    <w:p/>
+    <w:p>
+      <w:pPr>
+        <w:rPr>
+          <w:rFonts w:asciiTheme="majorHAnsi" w:hAnsiTheme="majorHAnsi"/>
+        </w:rPr>
+      </w:pPr>
+    </w:p>
     <w:sectPr>
       <w:pgSz w:w="12240" w:h="15840"/>
       <w:pgMar w:top="1440" w:right="1440" w:bottom="1440" w:left="1440" w:header="720" w:footer="720" w:gutter="0"/>
@@ -5306,7 +7977,7 @@
 </file>
 
 <file path=customXml/itemProps1.xml><?xml version="1.0" encoding="utf-8"?>
-<ds:datastoreItem xmlns:ds="http://schemas.openxmlformats.org/officeDocument/2006/customXml" ds:itemID="{122B1C62-1438-4C91-8EE0-15C53DF1C999}">
+<ds:datastoreItem xmlns:ds="http://schemas.openxmlformats.org/officeDocument/2006/customXml" ds:itemID="{AD75CDE9-0A84-4922-90D3-5C66B2299810}">
   <ds:schemaRefs>
     <ds:schemaRef ds:uri="http://schemas.openxmlformats.org/officeDocument/2006/bibliography"/>
   </ds:schemaRefs>

</xml_diff>

<commit_message>
correcting bold inconsistency with use case documents
</commit_message>
<xml_diff>
--- a/Tardis-box_Part2.docx
+++ b/Tardis-box_Part2.docx
@@ -2046,19 +2046,7 @@
               <w:rPr>
                 <w:rFonts w:asciiTheme="majorHAnsi" w:hAnsiTheme="majorHAnsi"/>
               </w:rPr>
-              <w:t xml:space="preserve">There must be a way to view details of a particular media item (besides just a picture and title) that shows a short </w:t>
-            </w:r>
-            <w:r>
-              <w:rPr>
-                <w:rFonts w:asciiTheme="majorHAnsi" w:hAnsiTheme="majorHAnsi"/>
-              </w:rPr>
-              <w:t>description</w:t>
-            </w:r>
-            <w:r>
-              <w:rPr>
-                <w:rFonts w:asciiTheme="majorHAnsi" w:hAnsiTheme="majorHAnsi"/>
-              </w:rPr>
-              <w:t xml:space="preserve"> and possibly other details e.g. IMDB data).</w:t>
+              <w:t>There must be a way to view details of a particular media item (besides just a picture and title) that shows a short description and possibly other details e.g. IMDB data).</w:t>
             </w:r>
           </w:p>
         </w:tc>
@@ -3259,19 +3247,10 @@
           <w:p>
             <w:pPr>
               <w:jc w:val="right"/>
-              <w:rPr>
-                <w:b w:val="0"/>
-              </w:rPr>
             </w:pPr>
             <w:r>
               <w:lastRenderedPageBreak/>
-              <w:t>Pre-conditions</w:t>
-            </w:r>
-            <w:r>
-              <w:rPr>
-                <w:b w:val="0"/>
-              </w:rPr>
-              <w:t>:</w:t>
+              <w:t>Pre-conditions:</w:t>
             </w:r>
           </w:p>
         </w:tc>
@@ -3308,18 +3287,9 @@
           <w:p>
             <w:pPr>
               <w:jc w:val="right"/>
-              <w:rPr>
-                <w:b w:val="0"/>
-              </w:rPr>
-            </w:pPr>
-            <w:r>
-              <w:t>Post-conditions</w:t>
-            </w:r>
-            <w:r>
-              <w:rPr>
-                <w:b w:val="0"/>
-              </w:rPr>
-              <w:t>:</w:t>
+            </w:pPr>
+            <w:r>
+              <w:t>Post-conditions:</w:t>
             </w:r>
           </w:p>
         </w:tc>
@@ -3356,18 +3326,9 @@
           <w:p>
             <w:pPr>
               <w:jc w:val="right"/>
-              <w:rPr>
-                <w:b w:val="0"/>
-              </w:rPr>
-            </w:pPr>
-            <w:r>
-              <w:t>Frequency</w:t>
-            </w:r>
-            <w:r>
-              <w:rPr>
-                <w:b w:val="0"/>
-              </w:rPr>
-              <w:t xml:space="preserve"> of Use:</w:t>
+            </w:pPr>
+            <w:r>
+              <w:t>Frequency of Use:</w:t>
             </w:r>
           </w:p>
         </w:tc>
@@ -3417,18 +3378,9 @@
           <w:p>
             <w:pPr>
               <w:jc w:val="right"/>
-              <w:rPr>
-                <w:b w:val="0"/>
-              </w:rPr>
-            </w:pPr>
-            <w:r>
-              <w:t>Flow of Events</w:t>
-            </w:r>
-            <w:r>
-              <w:rPr>
-                <w:b w:val="0"/>
-              </w:rPr>
-              <w:t>:</w:t>
+            </w:pPr>
+            <w:r>
+              <w:t>Flow of Events:</w:t>
             </w:r>
           </w:p>
         </w:tc>
@@ -3874,13 +3826,7 @@
               <w:jc w:val="right"/>
             </w:pPr>
             <w:r>
-              <w:t>Variations</w:t>
-            </w:r>
-            <w:r>
-              <w:rPr>
-                <w:b w:val="0"/>
-              </w:rPr>
-              <w:t>:</w:t>
+              <w:t>Variations:</w:t>
             </w:r>
           </w:p>
         </w:tc>
@@ -3913,13 +3859,7 @@
               <w:jc w:val="right"/>
             </w:pPr>
             <w:r>
-              <w:t>Notes &amp; Issues</w:t>
-            </w:r>
-            <w:r>
-              <w:rPr>
-                <w:b w:val="0"/>
-              </w:rPr>
-              <w:t>:</w:t>
+              <w:t>Notes &amp; Issues:</w:t>
             </w:r>
           </w:p>
         </w:tc>
@@ -3952,13 +3892,7 @@
               <w:jc w:val="right"/>
             </w:pPr>
             <w:r>
-              <w:t>Developer Notes</w:t>
-            </w:r>
-            <w:r>
-              <w:rPr>
-                <w:b w:val="0"/>
-              </w:rPr>
-              <w:t>:</w:t>
+              <w:t>Developer Notes:</w:t>
             </w:r>
           </w:p>
         </w:tc>
@@ -4010,18 +3944,9 @@
           <w:p>
             <w:pPr>
               <w:jc w:val="right"/>
-              <w:rPr>
-                <w:b w:val="0"/>
-              </w:rPr>
-            </w:pPr>
-            <w:r>
-              <w:t>Use Case ID</w:t>
-            </w:r>
-            <w:r>
-              <w:rPr>
-                <w:b w:val="0"/>
-              </w:rPr>
-              <w:t>:</w:t>
+            </w:pPr>
+            <w:r>
+              <w:t>Use Case ID:</w:t>
             </w:r>
           </w:p>
         </w:tc>
@@ -4055,18 +3980,9 @@
           <w:p>
             <w:pPr>
               <w:jc w:val="right"/>
-              <w:rPr>
-                <w:b w:val="0"/>
-              </w:rPr>
-            </w:pPr>
-            <w:r>
-              <w:t>Use Case Name</w:t>
-            </w:r>
-            <w:r>
-              <w:rPr>
-                <w:b w:val="0"/>
-              </w:rPr>
-              <w:t>:</w:t>
+            </w:pPr>
+            <w:r>
+              <w:t>Use Case Name:</w:t>
             </w:r>
           </w:p>
         </w:tc>
@@ -4103,26 +4019,14 @@
           <w:p>
             <w:pPr>
               <w:jc w:val="right"/>
-              <w:rPr>
-                <w:b w:val="0"/>
-              </w:rPr>
-            </w:pPr>
-            <w:r>
-              <w:t>Description</w:t>
-            </w:r>
-            <w:r>
-              <w:rPr>
-                <w:b w:val="0"/>
-              </w:rPr>
-              <w:t>:</w:t>
+            </w:pPr>
+            <w:r>
+              <w:t>Description:</w:t>
             </w:r>
           </w:p>
           <w:p>
             <w:pPr>
               <w:jc w:val="right"/>
-              <w:rPr>
-                <w:b w:val="0"/>
-              </w:rPr>
             </w:pPr>
           </w:p>
         </w:tc>
@@ -4172,14 +4076,8 @@
           <w:p>
             <w:pPr>
               <w:jc w:val="right"/>
-              <w:rPr>
-                <w:b w:val="0"/>
-              </w:rPr>
-            </w:pPr>
-            <w:r>
-              <w:rPr>
-                <w:b w:val="0"/>
-              </w:rPr>
+            </w:pPr>
+            <w:r>
               <w:t>Actor:</w:t>
             </w:r>
           </w:p>
@@ -4217,18 +4115,9 @@
           <w:p>
             <w:pPr>
               <w:jc w:val="right"/>
-              <w:rPr>
-                <w:b w:val="0"/>
-              </w:rPr>
-            </w:pPr>
-            <w:r>
-              <w:t>Pre-conditions</w:t>
-            </w:r>
-            <w:r>
-              <w:rPr>
-                <w:b w:val="0"/>
-              </w:rPr>
-              <w:t>:</w:t>
+            </w:pPr>
+            <w:r>
+              <w:t>Pre-conditions:</w:t>
             </w:r>
           </w:p>
         </w:tc>
@@ -4265,18 +4154,9 @@
           <w:p>
             <w:pPr>
               <w:jc w:val="right"/>
-              <w:rPr>
-                <w:b w:val="0"/>
-              </w:rPr>
-            </w:pPr>
-            <w:r>
-              <w:t>Post-conditions</w:t>
-            </w:r>
-            <w:r>
-              <w:rPr>
-                <w:b w:val="0"/>
-              </w:rPr>
-              <w:t>:</w:t>
+            </w:pPr>
+            <w:r>
+              <w:t>Post-conditions:</w:t>
             </w:r>
           </w:p>
         </w:tc>
@@ -4313,18 +4193,9 @@
           <w:p>
             <w:pPr>
               <w:jc w:val="right"/>
-              <w:rPr>
-                <w:b w:val="0"/>
-              </w:rPr>
-            </w:pPr>
-            <w:r>
-              <w:t>Frequency</w:t>
-            </w:r>
-            <w:r>
-              <w:rPr>
-                <w:b w:val="0"/>
-              </w:rPr>
-              <w:t xml:space="preserve"> of Use:</w:t>
+            </w:pPr>
+            <w:r>
+              <w:t>Frequency of Use:</w:t>
             </w:r>
           </w:p>
         </w:tc>
@@ -4362,18 +4233,9 @@
           <w:p>
             <w:pPr>
               <w:jc w:val="right"/>
-              <w:rPr>
-                <w:b w:val="0"/>
-              </w:rPr>
-            </w:pPr>
-            <w:r>
-              <w:t>Flow of Events</w:t>
-            </w:r>
-            <w:r>
-              <w:rPr>
-                <w:b w:val="0"/>
-              </w:rPr>
-              <w:t>:</w:t>
+            </w:pPr>
+            <w:r>
+              <w:t>Flow of Events:</w:t>
             </w:r>
           </w:p>
         </w:tc>
@@ -4819,13 +4681,7 @@
               <w:jc w:val="right"/>
             </w:pPr>
             <w:r>
-              <w:t>Variations</w:t>
-            </w:r>
-            <w:r>
-              <w:rPr>
-                <w:b w:val="0"/>
-              </w:rPr>
-              <w:t>:</w:t>
+              <w:t>Variations:</w:t>
             </w:r>
           </w:p>
         </w:tc>
@@ -4858,13 +4714,7 @@
               <w:jc w:val="right"/>
             </w:pPr>
             <w:r>
-              <w:t>Notes &amp; Issues</w:t>
-            </w:r>
-            <w:r>
-              <w:rPr>
-                <w:b w:val="0"/>
-              </w:rPr>
-              <w:t>:</w:t>
+              <w:t>Notes &amp; Issues:</w:t>
             </w:r>
           </w:p>
         </w:tc>
@@ -4897,13 +4747,7 @@
               <w:jc w:val="right"/>
             </w:pPr>
             <w:r>
-              <w:t>Developer Notes</w:t>
-            </w:r>
-            <w:r>
-              <w:rPr>
-                <w:b w:val="0"/>
-              </w:rPr>
-              <w:t>:</w:t>
+              <w:t>Developer Notes:</w:t>
             </w:r>
           </w:p>
         </w:tc>
@@ -4955,18 +4799,10 @@
           <w:p>
             <w:pPr>
               <w:jc w:val="right"/>
-              <w:rPr>
-                <w:b w:val="0"/>
-              </w:rPr>
-            </w:pPr>
-            <w:r>
-              <w:t>Use Case ID</w:t>
-            </w:r>
-            <w:r>
-              <w:rPr>
-                <w:b w:val="0"/>
-              </w:rPr>
-              <w:t>:</w:t>
+            </w:pPr>
+            <w:bookmarkStart w:id="0" w:name="_GoBack" w:colFirst="0" w:colLast="0"/>
+            <w:r>
+              <w:t>Use Case ID:</w:t>
             </w:r>
           </w:p>
         </w:tc>
@@ -5000,18 +4836,9 @@
           <w:p>
             <w:pPr>
               <w:jc w:val="right"/>
-              <w:rPr>
-                <w:b w:val="0"/>
-              </w:rPr>
-            </w:pPr>
-            <w:r>
-              <w:t>Use Case Name</w:t>
-            </w:r>
-            <w:r>
-              <w:rPr>
-                <w:b w:val="0"/>
-              </w:rPr>
-              <w:t>:</w:t>
+            </w:pPr>
+            <w:r>
+              <w:t>Use Case Name:</w:t>
             </w:r>
           </w:p>
         </w:tc>
@@ -5048,26 +4875,14 @@
           <w:p>
             <w:pPr>
               <w:jc w:val="right"/>
-              <w:rPr>
-                <w:b w:val="0"/>
-              </w:rPr>
-            </w:pPr>
-            <w:r>
-              <w:t>Description</w:t>
-            </w:r>
-            <w:r>
-              <w:rPr>
-                <w:b w:val="0"/>
-              </w:rPr>
-              <w:t>:</w:t>
+            </w:pPr>
+            <w:r>
+              <w:t>Description:</w:t>
             </w:r>
           </w:p>
           <w:p>
             <w:pPr>
               <w:jc w:val="right"/>
-              <w:rPr>
-                <w:b w:val="0"/>
-              </w:rPr>
             </w:pPr>
           </w:p>
         </w:tc>
@@ -5117,14 +4932,8 @@
           <w:p>
             <w:pPr>
               <w:jc w:val="right"/>
-              <w:rPr>
-                <w:b w:val="0"/>
-              </w:rPr>
-            </w:pPr>
-            <w:r>
-              <w:rPr>
-                <w:b w:val="0"/>
-              </w:rPr>
+            </w:pPr>
+            <w:r>
               <w:t>Actor:</w:t>
             </w:r>
           </w:p>
@@ -5162,18 +4971,9 @@
           <w:p>
             <w:pPr>
               <w:jc w:val="right"/>
-              <w:rPr>
-                <w:b w:val="0"/>
-              </w:rPr>
-            </w:pPr>
-            <w:r>
-              <w:t>Pre-conditions</w:t>
-            </w:r>
-            <w:r>
-              <w:rPr>
-                <w:b w:val="0"/>
-              </w:rPr>
-              <w:t>:</w:t>
+            </w:pPr>
+            <w:r>
+              <w:t>Pre-conditions:</w:t>
             </w:r>
           </w:p>
         </w:tc>
@@ -5210,18 +5010,9 @@
           <w:p>
             <w:pPr>
               <w:jc w:val="right"/>
-              <w:rPr>
-                <w:b w:val="0"/>
-              </w:rPr>
-            </w:pPr>
-            <w:r>
-              <w:t>Post-conditions</w:t>
-            </w:r>
-            <w:r>
-              <w:rPr>
-                <w:b w:val="0"/>
-              </w:rPr>
-              <w:t>:</w:t>
+            </w:pPr>
+            <w:r>
+              <w:t>Post-conditions:</w:t>
             </w:r>
           </w:p>
         </w:tc>
@@ -5258,18 +5049,9 @@
           <w:p>
             <w:pPr>
               <w:jc w:val="right"/>
-              <w:rPr>
-                <w:b w:val="0"/>
-              </w:rPr>
-            </w:pPr>
-            <w:r>
-              <w:t>Frequency</w:t>
-            </w:r>
-            <w:r>
-              <w:rPr>
-                <w:b w:val="0"/>
-              </w:rPr>
-              <w:t xml:space="preserve"> of Use:</w:t>
+            </w:pPr>
+            <w:r>
+              <w:t>Frequency of Use:</w:t>
             </w:r>
           </w:p>
         </w:tc>
@@ -5307,18 +5089,9 @@
           <w:p>
             <w:pPr>
               <w:jc w:val="right"/>
-              <w:rPr>
-                <w:b w:val="0"/>
-              </w:rPr>
-            </w:pPr>
-            <w:r>
-              <w:t>Flow of Events</w:t>
-            </w:r>
-            <w:r>
-              <w:rPr>
-                <w:b w:val="0"/>
-              </w:rPr>
-              <w:t>:</w:t>
+            </w:pPr>
+            <w:r>
+              <w:t>Flow of Events:</w:t>
             </w:r>
           </w:p>
         </w:tc>
@@ -5770,13 +5543,7 @@
               <w:jc w:val="right"/>
             </w:pPr>
             <w:r>
-              <w:t>Variations</w:t>
-            </w:r>
-            <w:r>
-              <w:rPr>
-                <w:b w:val="0"/>
-              </w:rPr>
-              <w:t>:</w:t>
+              <w:t>Variations:</w:t>
             </w:r>
           </w:p>
         </w:tc>
@@ -5809,13 +5576,7 @@
               <w:jc w:val="right"/>
             </w:pPr>
             <w:r>
-              <w:t>Notes &amp; Issues</w:t>
-            </w:r>
-            <w:r>
-              <w:rPr>
-                <w:b w:val="0"/>
-              </w:rPr>
-              <w:t>:</w:t>
+              <w:t>Notes &amp; Issues:</w:t>
             </w:r>
           </w:p>
         </w:tc>
@@ -5848,13 +5609,7 @@
               <w:jc w:val="right"/>
             </w:pPr>
             <w:r>
-              <w:t>Developer Notes</w:t>
-            </w:r>
-            <w:r>
-              <w:rPr>
-                <w:b w:val="0"/>
-              </w:rPr>
-              <w:t>:</w:t>
+              <w:t>Developer Notes:</w:t>
             </w:r>
           </w:p>
         </w:tc>
@@ -5873,6 +5628,7 @@
           </w:p>
         </w:tc>
       </w:tr>
+      <w:bookmarkEnd w:id="0"/>
     </w:tbl>
     <w:p>
       <w:pPr>
@@ -5904,8 +5660,6 @@
           <w:b/>
         </w:rPr>
       </w:pPr>
-      <w:bookmarkStart w:id="0" w:name="_GoBack"/>
-      <w:bookmarkEnd w:id="0"/>
     </w:p>
     <w:p>
       <w:pPr>
@@ -8366,7 +8120,7 @@
 </file>
 
 <file path=customXml/itemProps1.xml><?xml version="1.0" encoding="utf-8"?>
-<ds:datastoreItem xmlns:ds="http://schemas.openxmlformats.org/officeDocument/2006/customXml" ds:itemID="{61702F28-8530-482E-B9A9-08A3C40346FB}">
+<ds:datastoreItem xmlns:ds="http://schemas.openxmlformats.org/officeDocument/2006/customXml" ds:itemID="{CABE5297-67A1-4AAB-B49F-E88123447678}">
   <ds:schemaRefs>
     <ds:schemaRef ds:uri="http://schemas.openxmlformats.org/officeDocument/2006/bibliography"/>
   </ds:schemaRefs>

</xml_diff>

<commit_message>
adding database relationships to data storage section
</commit_message>
<xml_diff>
--- a/Tardis-box_Part2.docx
+++ b/Tardis-box_Part2.docx
@@ -213,23 +213,21 @@
           <w:rFonts w:asciiTheme="majorHAnsi" w:hAnsiTheme="majorHAnsi" w:cs="Cambria"/>
           <w:color w:val="1D1D1D"/>
         </w:rPr>
-        <w:t>An administrator may view and sort the media</w:t>
+        <w:t>An administra</w:t>
       </w:r>
-      <w:proofErr w:type="gramStart"/>
       <w:r>
         <w:rPr>
           <w:rFonts w:asciiTheme="majorHAnsi" w:hAnsiTheme="majorHAnsi" w:cs="Cambria"/>
           <w:color w:val="1D1D1D"/>
         </w:rPr>
-        <w:t>..</w:t>
+        <w:t>tor may view and sort the media</w:t>
       </w:r>
-      <w:proofErr w:type="gramEnd"/>
       <w:r>
         <w:rPr>
           <w:rFonts w:asciiTheme="majorHAnsi" w:hAnsiTheme="majorHAnsi" w:cs="Cambria"/>
           <w:color w:val="1D1D1D"/>
         </w:rPr>
-        <w:t xml:space="preserve"> Only an admin can add and delete media. An administrator can delete a user account, if necessary and can handle overdue items.</w:t>
+        <w:t>. Only an admin can add and delete media. An administrator can delete a user account, if necessary and can handle overdue items.</w:t>
       </w:r>
     </w:p>
     <w:p>
@@ -4800,7 +4798,6 @@
             <w:pPr>
               <w:jc w:val="right"/>
             </w:pPr>
-            <w:bookmarkStart w:id="0" w:name="_GoBack" w:colFirst="0" w:colLast="0"/>
             <w:r>
               <w:t>Use Case ID:</w:t>
             </w:r>
@@ -5011,6 +5008,8 @@
             <w:pPr>
               <w:jc w:val="right"/>
             </w:pPr>
+            <w:bookmarkStart w:id="0" w:name="_GoBack"/>
+            <w:bookmarkEnd w:id="0"/>
             <w:r>
               <w:t>Post-conditions:</w:t>
             </w:r>
@@ -5628,7 +5627,6 @@
           </w:p>
         </w:tc>
       </w:tr>
-      <w:bookmarkEnd w:id="0"/>
     </w:tbl>
     <w:p>
       <w:pPr>
@@ -5660,6 +5658,45 @@
           <w:b/>
         </w:rPr>
       </w:pPr>
+      <w:r>
+        <w:rPr>
+          <w:rFonts w:asciiTheme="majorHAnsi" w:hAnsiTheme="majorHAnsi" w:cs="Arial"/>
+          <w:b/>
+          <w:highlight w:val="yellow"/>
+        </w:rPr>
+        <w:t>TODO</w:t>
+      </w:r>
+    </w:p>
+    <w:p>
+      <w:pPr>
+        <w:rPr>
+          <w:rFonts w:asciiTheme="majorHAnsi" w:hAnsiTheme="majorHAnsi" w:cs="Arial"/>
+          <w:b/>
+        </w:rPr>
+      </w:pPr>
+    </w:p>
+    <w:p>
+      <w:pPr>
+        <w:rPr>
+          <w:rFonts w:asciiTheme="majorHAnsi" w:hAnsiTheme="majorHAnsi" w:cs="Arial"/>
+          <w:b/>
+        </w:rPr>
+      </w:pPr>
+      <w:r>
+        <w:rPr>
+          <w:rFonts w:asciiTheme="majorHAnsi" w:hAnsiTheme="majorHAnsi" w:cs="Arial"/>
+          <w:b/>
+        </w:rPr>
+        <w:br w:type="page"/>
+      </w:r>
+    </w:p>
+    <w:p>
+      <w:pPr>
+        <w:rPr>
+          <w:rFonts w:asciiTheme="majorHAnsi" w:hAnsiTheme="majorHAnsi" w:cs="Arial"/>
+          <w:b/>
+        </w:rPr>
+      </w:pPr>
     </w:p>
     <w:p>
       <w:pPr>
@@ -5675,14 +5712,76 @@
         </w:rPr>
         <w:t>Data Storage</w:t>
       </w:r>
-    </w:p>
-    <w:p>
-      <w:pPr>
+      <w:r>
         <w:rPr>
           <w:rFonts w:asciiTheme="majorHAnsi" w:hAnsiTheme="majorHAnsi" w:cs="Arial"/>
           <w:b/>
         </w:rPr>
-      </w:pPr>
+        <w:t>:</w:t>
+      </w:r>
+    </w:p>
+    <w:p>
+      <w:pPr>
+        <w:rPr>
+          <w:rFonts w:asciiTheme="majorHAnsi" w:hAnsiTheme="majorHAnsi" w:cs="Arial"/>
+          <w:b/>
+        </w:rPr>
+      </w:pPr>
+      <w:r>
+        <w:rPr>
+          <w:rFonts w:asciiTheme="majorHAnsi" w:hAnsiTheme="majorHAnsi" w:cs="Arial"/>
+          <w:b/>
+          <w:noProof/>
+        </w:rPr>
+        <w:drawing>
+          <wp:inline distT="0" distB="0" distL="0" distR="0" wp14:anchorId="6584C020" wp14:editId="7F770810">
+            <wp:extent cx="5943600" cy="5365750"/>
+            <wp:effectExtent l="0" t="0" r="0" b="6350"/>
+            <wp:docPr id="4" name="Picture 4" descr="Z:\storage\school\CUBoulder\courses\Object Oriented Analysis and Design\project\database relationships.png"/>
+            <wp:cNvGraphicFramePr>
+              <a:graphicFrameLocks xmlns:a="http://schemas.openxmlformats.org/drawingml/2006/main" noChangeAspect="1"/>
+            </wp:cNvGraphicFramePr>
+            <a:graphic xmlns:a="http://schemas.openxmlformats.org/drawingml/2006/main">
+              <a:graphicData uri="http://schemas.openxmlformats.org/drawingml/2006/picture">
+                <pic:pic xmlns:pic="http://schemas.openxmlformats.org/drawingml/2006/picture">
+                  <pic:nvPicPr>
+                    <pic:cNvPr id="0" name="Picture 6" descr="Z:\storage\school\CUBoulder\courses\Object Oriented Analysis and Design\project\database relationships.png"/>
+                    <pic:cNvPicPr>
+                      <a:picLocks noChangeAspect="1" noChangeArrowheads="1"/>
+                    </pic:cNvPicPr>
+                  </pic:nvPicPr>
+                  <pic:blipFill>
+                    <a:blip r:embed="rId10">
+                      <a:extLst>
+                        <a:ext uri="{28A0092B-C50C-407E-A947-70E740481C1C}">
+                          <a14:useLocalDpi xmlns:a14="http://schemas.microsoft.com/office/drawing/2010/main" val="0"/>
+                        </a:ext>
+                      </a:extLst>
+                    </a:blip>
+                    <a:srcRect/>
+                    <a:stretch>
+                      <a:fillRect/>
+                    </a:stretch>
+                  </pic:blipFill>
+                  <pic:spPr bwMode="auto">
+                    <a:xfrm>
+                      <a:off x="0" y="0"/>
+                      <a:ext cx="5943600" cy="5365750"/>
+                    </a:xfrm>
+                    <a:prstGeom prst="rect">
+                      <a:avLst/>
+                    </a:prstGeom>
+                    <a:noFill/>
+                    <a:ln>
+                      <a:noFill/>
+                    </a:ln>
+                  </pic:spPr>
+                </pic:pic>
+              </a:graphicData>
+            </a:graphic>
+          </wp:inline>
+        </w:drawing>
+      </w:r>
     </w:p>
     <w:p>
       <w:pPr>
@@ -5706,6 +5805,22 @@
           <w:b/>
         </w:rPr>
       </w:pPr>
+      <w:r>
+        <w:rPr>
+          <w:rFonts w:asciiTheme="majorHAnsi" w:hAnsiTheme="majorHAnsi" w:cs="Arial"/>
+          <w:b/>
+          <w:highlight w:val="yellow"/>
+        </w:rPr>
+        <w:t>TODO</w:t>
+      </w:r>
+    </w:p>
+    <w:p>
+      <w:pPr>
+        <w:rPr>
+          <w:rFonts w:asciiTheme="majorHAnsi" w:hAnsiTheme="majorHAnsi" w:cs="Arial"/>
+          <w:b/>
+        </w:rPr>
+      </w:pPr>
     </w:p>
     <w:p>
       <w:pPr>
@@ -5729,6 +5844,22 @@
           <w:b/>
         </w:rPr>
       </w:pPr>
+      <w:r>
+        <w:rPr>
+          <w:rFonts w:asciiTheme="majorHAnsi" w:hAnsiTheme="majorHAnsi" w:cs="Arial"/>
+          <w:b/>
+          <w:highlight w:val="yellow"/>
+        </w:rPr>
+        <w:t>TODO</w:t>
+      </w:r>
+    </w:p>
+    <w:p>
+      <w:pPr>
+        <w:rPr>
+          <w:rFonts w:asciiTheme="majorHAnsi" w:hAnsiTheme="majorHAnsi" w:cs="Arial"/>
+          <w:b/>
+        </w:rPr>
+      </w:pPr>
     </w:p>
     <w:p>
       <w:pPr>
@@ -5752,6 +5883,22 @@
           <w:b/>
         </w:rPr>
       </w:pPr>
+    </w:p>
+    <w:p>
+      <w:pPr>
+        <w:rPr>
+          <w:rFonts w:asciiTheme="majorHAnsi" w:hAnsiTheme="majorHAnsi" w:cs="Arial"/>
+          <w:b/>
+        </w:rPr>
+      </w:pPr>
+      <w:r>
+        <w:rPr>
+          <w:rFonts w:asciiTheme="majorHAnsi" w:hAnsiTheme="majorHAnsi" w:cs="Arial"/>
+          <w:b/>
+          <w:highlight w:val="yellow"/>
+        </w:rPr>
+        <w:t>TODO</w:t>
+      </w:r>
     </w:p>
     <w:p>
       <w:pPr>
@@ -8120,7 +8267,7 @@
 </file>
 
 <file path=customXml/itemProps1.xml><?xml version="1.0" encoding="utf-8"?>
-<ds:datastoreItem xmlns:ds="http://schemas.openxmlformats.org/officeDocument/2006/customXml" ds:itemID="{CABE5297-67A1-4AAB-B49F-E88123447678}">
+<ds:datastoreItem xmlns:ds="http://schemas.openxmlformats.org/officeDocument/2006/customXml" ds:itemID="{14B4599F-211B-4164-9166-68C1AB365F70}">
   <ds:schemaRefs>
     <ds:schemaRef ds:uri="http://schemas.openxmlformats.org/officeDocument/2006/bibliography"/>
   </ds:schemaRefs>

</xml_diff>

<commit_message>
replacing database relationship picture with the new one generated from MySQL Workbench
</commit_message>
<xml_diff>
--- a/Tardis-box_Part2.docx
+++ b/Tardis-box_Part2.docx
@@ -1,6 +1,6 @@
 
 <file path=word/document.xml><?xml version="1.0" encoding="utf-8"?>
-<w:document xmlns:wpc="http://schemas.microsoft.com/office/word/2010/wordprocessingCanvas" xmlns:mo="http://schemas.microsoft.com/office/mac/office/2008/main" xmlns:mc="http://schemas.openxmlformats.org/markup-compatibility/2006" xmlns:mv="urn:schemas-microsoft-com:mac:vml" xmlns:o="urn:schemas-microsoft-com:office:office" xmlns:r="http://schemas.openxmlformats.org/officeDocument/2006/relationships" xmlns:m="http://schemas.openxmlformats.org/officeDocument/2006/math" xmlns:v="urn:schemas-microsoft-com:vml" xmlns:wp14="http://schemas.microsoft.com/office/word/2010/wordprocessingDrawing" xmlns:wp="http://schemas.openxmlformats.org/drawingml/2006/wordprocessingDrawing" xmlns:w10="urn:schemas-microsoft-com:office:word" xmlns:w="http://schemas.openxmlformats.org/wordprocessingml/2006/main" xmlns:w14="http://schemas.microsoft.com/office/word/2010/wordml" xmlns:wpg="http://schemas.microsoft.com/office/word/2010/wordprocessingGroup" xmlns:wpi="http://schemas.microsoft.com/office/word/2010/wordprocessingInk" xmlns:wne="http://schemas.microsoft.com/office/word/2006/wordml" xmlns:wps="http://schemas.microsoft.com/office/word/2010/wordprocessingShape" mc:Ignorable="w14 wp14">
+<w:document xmlns:wpc="http://schemas.microsoft.com/office/word/2010/wordprocessingCanvas" xmlns:mc="http://schemas.openxmlformats.org/markup-compatibility/2006" xmlns:o="urn:schemas-microsoft-com:office:office" xmlns:r="http://schemas.openxmlformats.org/officeDocument/2006/relationships" xmlns:m="http://schemas.openxmlformats.org/officeDocument/2006/math" xmlns:v="urn:schemas-microsoft-com:vml" xmlns:wp14="http://schemas.microsoft.com/office/word/2010/wordprocessingDrawing" xmlns:wp="http://schemas.openxmlformats.org/drawingml/2006/wordprocessingDrawing" xmlns:w10="urn:schemas-microsoft-com:office:word" xmlns:w="http://schemas.openxmlformats.org/wordprocessingml/2006/main" xmlns:w14="http://schemas.microsoft.com/office/word/2010/wordml" xmlns:wpg="http://schemas.microsoft.com/office/word/2010/wordprocessingGroup" xmlns:wpi="http://schemas.microsoft.com/office/word/2010/wordprocessingInk" xmlns:wne="http://schemas.microsoft.com/office/word/2006/wordml" xmlns:wps="http://schemas.microsoft.com/office/word/2010/wordprocessingShape" mc:Ignorable="w14 wp14">
   <w:body>
     <w:p>
       <w:pPr>
@@ -5625,7 +5625,21 @@
               <w:rPr>
                 <w:rFonts w:asciiTheme="majorHAnsi" w:hAnsiTheme="majorHAnsi"/>
               </w:rPr>
-              <w:t>Done, at some point, for every item borrowed.</w:t>
+              <w:t xml:space="preserve">Done, at some point, for every item </w:t>
+            </w:r>
+            <w:proofErr w:type="gramStart"/>
+            <w:r>
+              <w:rPr>
+                <w:rFonts w:asciiTheme="majorHAnsi" w:hAnsiTheme="majorHAnsi"/>
+              </w:rPr>
+              <w:t>borrowed</w:t>
+            </w:r>
+            <w:proofErr w:type="gramEnd"/>
+            <w:r>
+              <w:rPr>
+                <w:rFonts w:asciiTheme="majorHAnsi" w:hAnsiTheme="majorHAnsi"/>
+              </w:rPr>
+              <w:t>.</w:t>
             </w:r>
           </w:p>
         </w:tc>
@@ -9464,8 +9478,6 @@
               </w:rPr>
               <w:t>Email-id and/or Password invalid – system issues error message and clears screen</w:t>
             </w:r>
-            <w:bookmarkStart w:id="0" w:name="_GoBack"/>
-            <w:bookmarkEnd w:id="0"/>
           </w:p>
         </w:tc>
       </w:tr>
@@ -10565,10 +10577,10 @@
           <w:noProof/>
         </w:rPr>
         <w:drawing>
-          <wp:inline distT="0" distB="0" distL="0" distR="0" wp14:anchorId="6584C020" wp14:editId="7F770810">
-            <wp:extent cx="5943600" cy="5365750"/>
-            <wp:effectExtent l="0" t="0" r="0" b="6350"/>
-            <wp:docPr id="4" name="Picture 4" descr="Z:\storage\school\CUBoulder\courses\Object Oriented Analysis and Design\project\database relationships.png"/>
+          <wp:inline distT="0" distB="0" distL="0" distR="0" wp14:anchorId="23E9293E" wp14:editId="75ACD016">
+            <wp:extent cx="5943600" cy="5452110"/>
+            <wp:effectExtent l="0" t="0" r="0" b="0"/>
+            <wp:docPr id="2" name="Picture 2" descr="Z:\storage\school\CUBoulder\courses\Object Oriented Analysis and Design\project\database relationships.png"/>
             <wp:cNvGraphicFramePr>
               <a:graphicFrameLocks xmlns:a="http://schemas.openxmlformats.org/drawingml/2006/main" noChangeAspect="1"/>
             </wp:cNvGraphicFramePr>
@@ -10576,7 +10588,7 @@
               <a:graphicData uri="http://schemas.openxmlformats.org/drawingml/2006/picture">
                 <pic:pic xmlns:pic="http://schemas.openxmlformats.org/drawingml/2006/picture">
                   <pic:nvPicPr>
-                    <pic:cNvPr id="0" name="Picture 6" descr="Z:\storage\school\CUBoulder\courses\Object Oriented Analysis and Design\project\database relationships.png"/>
+                    <pic:cNvPr id="0" name="Picture 1" descr="Z:\storage\school\CUBoulder\courses\Object Oriented Analysis and Design\project\database relationships.png"/>
                     <pic:cNvPicPr>
                       <a:picLocks noChangeAspect="1" noChangeArrowheads="1"/>
                     </pic:cNvPicPr>
@@ -10597,7 +10609,7 @@
                   <pic:spPr bwMode="auto">
                     <a:xfrm>
                       <a:off x="0" y="0"/>
-                      <a:ext cx="5943600" cy="5365750"/>
+                      <a:ext cx="5943600" cy="5452110"/>
                     </a:xfrm>
                     <a:prstGeom prst="rect">
                       <a:avLst/>
@@ -10613,6 +10625,8 @@
           </wp:inline>
         </w:drawing>
       </w:r>
+      <w:bookmarkStart w:id="0" w:name="_GoBack"/>
+      <w:bookmarkEnd w:id="0"/>
     </w:p>
     <w:p>
       <w:pPr>
@@ -10749,7 +10763,7 @@
 </file>
 
 <file path=word/endnotes.xml><?xml version="1.0" encoding="utf-8"?>
-<w:endnotes xmlns:wpc="http://schemas.microsoft.com/office/word/2010/wordprocessingCanvas" xmlns:mo="http://schemas.microsoft.com/office/mac/office/2008/main" xmlns:mc="http://schemas.openxmlformats.org/markup-compatibility/2006" xmlns:mv="urn:schemas-microsoft-com:mac:vml" xmlns:o="urn:schemas-microsoft-com:office:office" xmlns:r="http://schemas.openxmlformats.org/officeDocument/2006/relationships" xmlns:m="http://schemas.openxmlformats.org/officeDocument/2006/math" xmlns:v="urn:schemas-microsoft-com:vml" xmlns:wp14="http://schemas.microsoft.com/office/word/2010/wordprocessingDrawing" xmlns:wp="http://schemas.openxmlformats.org/drawingml/2006/wordprocessingDrawing" xmlns:w10="urn:schemas-microsoft-com:office:word" xmlns:w="http://schemas.openxmlformats.org/wordprocessingml/2006/main" xmlns:w14="http://schemas.microsoft.com/office/word/2010/wordml" xmlns:wpg="http://schemas.microsoft.com/office/word/2010/wordprocessingGroup" xmlns:wpi="http://schemas.microsoft.com/office/word/2010/wordprocessingInk" xmlns:wne="http://schemas.microsoft.com/office/word/2006/wordml" xmlns:wps="http://schemas.microsoft.com/office/word/2010/wordprocessingShape" mc:Ignorable="w14 wp14">
+<w:endnotes xmlns:wpc="http://schemas.microsoft.com/office/word/2010/wordprocessingCanvas" xmlns:mc="http://schemas.openxmlformats.org/markup-compatibility/2006" xmlns:o="urn:schemas-microsoft-com:office:office" xmlns:r="http://schemas.openxmlformats.org/officeDocument/2006/relationships" xmlns:m="http://schemas.openxmlformats.org/officeDocument/2006/math" xmlns:v="urn:schemas-microsoft-com:vml" xmlns:wp14="http://schemas.microsoft.com/office/word/2010/wordprocessingDrawing" xmlns:wp="http://schemas.openxmlformats.org/drawingml/2006/wordprocessingDrawing" xmlns:w10="urn:schemas-microsoft-com:office:word" xmlns:w="http://schemas.openxmlformats.org/wordprocessingml/2006/main" xmlns:w14="http://schemas.microsoft.com/office/word/2010/wordml" xmlns:wpg="http://schemas.microsoft.com/office/word/2010/wordprocessingGroup" xmlns:wpi="http://schemas.microsoft.com/office/word/2010/wordprocessingInk" xmlns:wne="http://schemas.microsoft.com/office/word/2006/wordml" xmlns:wps="http://schemas.microsoft.com/office/word/2010/wordprocessingShape" mc:Ignorable="w14 wp14">
   <w:endnote w:type="separator" w:id="-1">
     <w:p>
       <w:r>
@@ -10768,7 +10782,7 @@
 </file>
 
 <file path=word/footnotes.xml><?xml version="1.0" encoding="utf-8"?>
-<w:footnotes xmlns:wpc="http://schemas.microsoft.com/office/word/2010/wordprocessingCanvas" xmlns:mo="http://schemas.microsoft.com/office/mac/office/2008/main" xmlns:mc="http://schemas.openxmlformats.org/markup-compatibility/2006" xmlns:mv="urn:schemas-microsoft-com:mac:vml" xmlns:o="urn:schemas-microsoft-com:office:office" xmlns:r="http://schemas.openxmlformats.org/officeDocument/2006/relationships" xmlns:m="http://schemas.openxmlformats.org/officeDocument/2006/math" xmlns:v="urn:schemas-microsoft-com:vml" xmlns:wp14="http://schemas.microsoft.com/office/word/2010/wordprocessingDrawing" xmlns:wp="http://schemas.openxmlformats.org/drawingml/2006/wordprocessingDrawing" xmlns:w10="urn:schemas-microsoft-com:office:word" xmlns:w="http://schemas.openxmlformats.org/wordprocessingml/2006/main" xmlns:w14="http://schemas.microsoft.com/office/word/2010/wordml" xmlns:wpg="http://schemas.microsoft.com/office/word/2010/wordprocessingGroup" xmlns:wpi="http://schemas.microsoft.com/office/word/2010/wordprocessingInk" xmlns:wne="http://schemas.microsoft.com/office/word/2006/wordml" xmlns:wps="http://schemas.microsoft.com/office/word/2010/wordprocessingShape" mc:Ignorable="w14 wp14">
+<w:footnotes xmlns:wpc="http://schemas.microsoft.com/office/word/2010/wordprocessingCanvas" xmlns:mc="http://schemas.openxmlformats.org/markup-compatibility/2006" xmlns:o="urn:schemas-microsoft-com:office:office" xmlns:r="http://schemas.openxmlformats.org/officeDocument/2006/relationships" xmlns:m="http://schemas.openxmlformats.org/officeDocument/2006/math" xmlns:v="urn:schemas-microsoft-com:vml" xmlns:wp14="http://schemas.microsoft.com/office/word/2010/wordprocessingDrawing" xmlns:wp="http://schemas.openxmlformats.org/drawingml/2006/wordprocessingDrawing" xmlns:w10="urn:schemas-microsoft-com:office:word" xmlns:w="http://schemas.openxmlformats.org/wordprocessingml/2006/main" xmlns:w14="http://schemas.microsoft.com/office/word/2010/wordml" xmlns:wpg="http://schemas.microsoft.com/office/word/2010/wordprocessingGroup" xmlns:wpi="http://schemas.microsoft.com/office/word/2010/wordprocessingInk" xmlns:wne="http://schemas.microsoft.com/office/word/2006/wordml" xmlns:wps="http://schemas.microsoft.com/office/word/2010/wordprocessingShape" mc:Ignorable="w14 wp14">
   <w:footnote w:type="separator" w:id="-1">
     <w:p>
       <w:r>
@@ -10787,7 +10801,7 @@
 </file>
 
 <file path=word/numbering.xml><?xml version="1.0" encoding="utf-8"?>
-<w:numbering xmlns:wpc="http://schemas.microsoft.com/office/word/2010/wordprocessingCanvas" xmlns:mo="http://schemas.microsoft.com/office/mac/office/2008/main" xmlns:mc="http://schemas.openxmlformats.org/markup-compatibility/2006" xmlns:mv="urn:schemas-microsoft-com:mac:vml" xmlns:o="urn:schemas-microsoft-com:office:office" xmlns:r="http://schemas.openxmlformats.org/officeDocument/2006/relationships" xmlns:m="http://schemas.openxmlformats.org/officeDocument/2006/math" xmlns:v="urn:schemas-microsoft-com:vml" xmlns:wp14="http://schemas.microsoft.com/office/word/2010/wordprocessingDrawing" xmlns:wp="http://schemas.openxmlformats.org/drawingml/2006/wordprocessingDrawing" xmlns:w10="urn:schemas-microsoft-com:office:word" xmlns:w="http://schemas.openxmlformats.org/wordprocessingml/2006/main" xmlns:w14="http://schemas.microsoft.com/office/word/2010/wordml" xmlns:wpg="http://schemas.microsoft.com/office/word/2010/wordprocessingGroup" xmlns:wpi="http://schemas.microsoft.com/office/word/2010/wordprocessingInk" xmlns:wne="http://schemas.microsoft.com/office/word/2006/wordml" xmlns:wps="http://schemas.microsoft.com/office/word/2010/wordprocessingShape" mc:Ignorable="w14 wp14">
+<w:numbering xmlns:wpc="http://schemas.microsoft.com/office/word/2010/wordprocessingCanvas" xmlns:mc="http://schemas.openxmlformats.org/markup-compatibility/2006" xmlns:o="urn:schemas-microsoft-com:office:office" xmlns:r="http://schemas.openxmlformats.org/officeDocument/2006/relationships" xmlns:m="http://schemas.openxmlformats.org/officeDocument/2006/math" xmlns:v="urn:schemas-microsoft-com:vml" xmlns:wp14="http://schemas.microsoft.com/office/word/2010/wordprocessingDrawing" xmlns:wp="http://schemas.openxmlformats.org/drawingml/2006/wordprocessingDrawing" xmlns:w10="urn:schemas-microsoft-com:office:word" xmlns:w="http://schemas.openxmlformats.org/wordprocessingml/2006/main" xmlns:w14="http://schemas.microsoft.com/office/word/2010/wordml" xmlns:wpg="http://schemas.microsoft.com/office/word/2010/wordprocessingGroup" xmlns:wpi="http://schemas.microsoft.com/office/word/2010/wordprocessingInk" xmlns:wne="http://schemas.microsoft.com/office/word/2006/wordml" xmlns:wps="http://schemas.microsoft.com/office/word/2010/wordprocessingShape" mc:Ignorable="w14 wp14">
   <w:abstractNum w:abstractNumId="0">
     <w:nsid w:val="029003EA"/>
     <w:multiLevelType w:val="hybridMultilevel"/>
@@ -11616,7 +11630,7 @@
     </w:rPrDefault>
     <w:pPrDefault/>
   </w:docDefaults>
-  <w:latentStyles w:defLockedState="0" w:defUIPriority="99" w:defSemiHidden="1" w:defUnhideWhenUsed="1" w:defQFormat="0" w:count="276">
+  <w:latentStyles w:defLockedState="0" w:defUIPriority="99" w:defSemiHidden="1" w:defUnhideWhenUsed="1" w:defQFormat="0" w:count="267">
     <w:lsdException w:name="Normal" w:semiHidden="0" w:uiPriority="0" w:unhideWhenUsed="0" w:qFormat="1"/>
     <w:lsdException w:name="heading 1" w:semiHidden="0" w:uiPriority="9" w:unhideWhenUsed="0" w:qFormat="1"/>
     <w:lsdException w:name="heading 2" w:uiPriority="9" w:qFormat="1"/>
@@ -11814,7 +11828,6 @@
     <w:uiPriority w:val="59"/>
     <w:rsid w:val="00E2448C"/>
     <w:tblPr>
-      <w:tblInd w:w="0" w:type="dxa"/>
       <w:tblBorders>
         <w:top w:val="single" w:sz="4" w:space="0" w:color="auto"/>
         <w:left w:val="single" w:sz="4" w:space="0" w:color="auto"/>
@@ -11823,12 +11836,6 @@
         <w:insideH w:val="single" w:sz="4" w:space="0" w:color="auto"/>
         <w:insideV w:val="single" w:sz="4" w:space="0" w:color="auto"/>
       </w:tblBorders>
-      <w:tblCellMar>
-        <w:top w:w="0" w:type="dxa"/>
-        <w:left w:w="108" w:type="dxa"/>
-        <w:bottom w:w="0" w:type="dxa"/>
-        <w:right w:w="108" w:type="dxa"/>
-      </w:tblCellMar>
     </w:tblPr>
   </w:style>
   <w:style w:type="paragraph" w:styleId="BalloonText">
@@ -11902,19 +11909,12 @@
     <w:tblPr>
       <w:tblStyleRowBandSize w:val="1"/>
       <w:tblStyleColBandSize w:val="1"/>
-      <w:tblInd w:w="0" w:type="dxa"/>
       <w:tblBorders>
         <w:top w:val="single" w:sz="8" w:space="0" w:color="4F81BD" w:themeColor="accent1"/>
         <w:left w:val="single" w:sz="8" w:space="0" w:color="4F81BD" w:themeColor="accent1"/>
         <w:bottom w:val="single" w:sz="8" w:space="0" w:color="4F81BD" w:themeColor="accent1"/>
         <w:right w:val="single" w:sz="8" w:space="0" w:color="4F81BD" w:themeColor="accent1"/>
       </w:tblBorders>
-      <w:tblCellMar>
-        <w:top w:w="0" w:type="dxa"/>
-        <w:left w:w="108" w:type="dxa"/>
-        <w:bottom w:w="0" w:type="dxa"/>
-        <w:right w:w="108" w:type="dxa"/>
-      </w:tblCellMar>
     </w:tblPr>
     <w:tblStylePr w:type="firstRow">
       <w:pPr>
@@ -11991,7 +11991,6 @@
     <w:tblPr>
       <w:tblStyleRowBandSize w:val="1"/>
       <w:tblStyleColBandSize w:val="1"/>
-      <w:tblInd w:w="0" w:type="dxa"/>
       <w:tblBorders>
         <w:top w:val="single" w:sz="8" w:space="0" w:color="4F81BD" w:themeColor="accent1"/>
         <w:left w:val="single" w:sz="8" w:space="0" w:color="4F81BD" w:themeColor="accent1"/>
@@ -12000,12 +11999,6 @@
         <w:insideH w:val="single" w:sz="8" w:space="0" w:color="4F81BD" w:themeColor="accent1"/>
         <w:insideV w:val="single" w:sz="8" w:space="0" w:color="4F81BD" w:themeColor="accent1"/>
       </w:tblBorders>
-      <w:tblCellMar>
-        <w:top w:w="0" w:type="dxa"/>
-        <w:left w:w="108" w:type="dxa"/>
-        <w:bottom w:w="0" w:type="dxa"/>
-        <w:right w:w="108" w:type="dxa"/>
-      </w:tblCellMar>
     </w:tblPr>
     <w:tblStylePr w:type="firstRow">
       <w:pPr>
@@ -12118,7 +12111,6 @@
     <w:tblPr>
       <w:tblStyleRowBandSize w:val="1"/>
       <w:tblStyleColBandSize w:val="1"/>
-      <w:tblInd w:w="0" w:type="dxa"/>
       <w:tblBorders>
         <w:top w:val="single" w:sz="8" w:space="0" w:color="7BA0CD" w:themeColor="accent1" w:themeTint="BF"/>
         <w:left w:val="single" w:sz="8" w:space="0" w:color="7BA0CD" w:themeColor="accent1" w:themeTint="BF"/>
@@ -12126,12 +12118,6 @@
         <w:right w:val="single" w:sz="8" w:space="0" w:color="7BA0CD" w:themeColor="accent1" w:themeTint="BF"/>
         <w:insideH w:val="single" w:sz="8" w:space="0" w:color="7BA0CD" w:themeColor="accent1" w:themeTint="BF"/>
       </w:tblBorders>
-      <w:tblCellMar>
-        <w:top w:w="0" w:type="dxa"/>
-        <w:left w:w="108" w:type="dxa"/>
-        <w:bottom w:w="0" w:type="dxa"/>
-        <w:right w:w="108" w:type="dxa"/>
-      </w:tblCellMar>
     </w:tblPr>
     <w:tblStylePr w:type="firstRow">
       <w:pPr>
@@ -12217,7 +12203,7 @@
 </file>
 
 <file path=word/stylesWithEffects.xml><?xml version="1.0" encoding="utf-8"?>
-<w:styles xmlns:wpc="http://schemas.microsoft.com/office/word/2010/wordprocessingCanvas" xmlns:mo="http://schemas.microsoft.com/office/mac/office/2008/main" xmlns:mc="http://schemas.openxmlformats.org/markup-compatibility/2006" xmlns:mv="urn:schemas-microsoft-com:mac:vml" xmlns:o="urn:schemas-microsoft-com:office:office" xmlns:r="http://schemas.openxmlformats.org/officeDocument/2006/relationships" xmlns:m="http://schemas.openxmlformats.org/officeDocument/2006/math" xmlns:v="urn:schemas-microsoft-com:vml" xmlns:wp14="http://schemas.microsoft.com/office/word/2010/wordprocessingDrawing" xmlns:wp="http://schemas.openxmlformats.org/drawingml/2006/wordprocessingDrawing" xmlns:w10="urn:schemas-microsoft-com:office:word" xmlns:w="http://schemas.openxmlformats.org/wordprocessingml/2006/main" xmlns:w14="http://schemas.microsoft.com/office/word/2010/wordml" xmlns:wpg="http://schemas.microsoft.com/office/word/2010/wordprocessingGroup" xmlns:wpi="http://schemas.microsoft.com/office/word/2010/wordprocessingInk" xmlns:wne="http://schemas.microsoft.com/office/word/2006/wordml" xmlns:wps="http://schemas.microsoft.com/office/word/2010/wordprocessingShape" mc:Ignorable="w14 wp14">
+<w:styles xmlns:wpc="http://schemas.microsoft.com/office/word/2010/wordprocessingCanvas" xmlns:mc="http://schemas.openxmlformats.org/markup-compatibility/2006" xmlns:o="urn:schemas-microsoft-com:office:office" xmlns:r="http://schemas.openxmlformats.org/officeDocument/2006/relationships" xmlns:m="http://schemas.openxmlformats.org/officeDocument/2006/math" xmlns:v="urn:schemas-microsoft-com:vml" xmlns:wp14="http://schemas.microsoft.com/office/word/2010/wordprocessingDrawing" xmlns:wp="http://schemas.openxmlformats.org/drawingml/2006/wordprocessingDrawing" xmlns:w10="urn:schemas-microsoft-com:office:word" xmlns:w="http://schemas.openxmlformats.org/wordprocessingml/2006/main" xmlns:w14="http://schemas.microsoft.com/office/word/2010/wordml" xmlns:wpg="http://schemas.microsoft.com/office/word/2010/wordprocessingGroup" xmlns:wpi="http://schemas.microsoft.com/office/word/2010/wordprocessingInk" xmlns:wne="http://schemas.microsoft.com/office/word/2006/wordml" xmlns:wps="http://schemas.microsoft.com/office/word/2010/wordprocessingShape" mc:Ignorable="w14 wp14">
   <w:docDefaults>
     <w:rPrDefault>
       <w:rPr>
@@ -12229,7 +12215,7 @@
     </w:rPrDefault>
     <w:pPrDefault/>
   </w:docDefaults>
-  <w:latentStyles w:defLockedState="0" w:defUIPriority="99" w:defSemiHidden="1" w:defUnhideWhenUsed="1" w:defQFormat="0" w:count="276">
+  <w:latentStyles w:defLockedState="0" w:defUIPriority="99" w:defSemiHidden="1" w:defUnhideWhenUsed="1" w:defQFormat="0" w:count="267">
     <w:lsdException w:name="Normal" w:semiHidden="0" w:uiPriority="0" w:unhideWhenUsed="0" w:qFormat="1"/>
     <w:lsdException w:name="heading 1" w:semiHidden="0" w:uiPriority="9" w:unhideWhenUsed="0" w:qFormat="1"/>
     <w:lsdException w:name="heading 2" w:uiPriority="9" w:qFormat="1"/>
@@ -12427,7 +12413,6 @@
     <w:uiPriority w:val="59"/>
     <w:rsid w:val="00E2448C"/>
     <w:tblPr>
-      <w:tblInd w:w="0" w:type="dxa"/>
       <w:tblBorders>
         <w:top w:val="single" w:sz="4" w:space="0" w:color="auto"/>
         <w:left w:val="single" w:sz="4" w:space="0" w:color="auto"/>
@@ -12436,12 +12421,6 @@
         <w:insideH w:val="single" w:sz="4" w:space="0" w:color="auto"/>
         <w:insideV w:val="single" w:sz="4" w:space="0" w:color="auto"/>
       </w:tblBorders>
-      <w:tblCellMar>
-        <w:top w:w="0" w:type="dxa"/>
-        <w:left w:w="108" w:type="dxa"/>
-        <w:bottom w:w="0" w:type="dxa"/>
-        <w:right w:w="108" w:type="dxa"/>
-      </w:tblCellMar>
     </w:tblPr>
   </w:style>
   <w:style w:type="paragraph" w:styleId="BalloonText">
@@ -12515,19 +12494,12 @@
     <w:tblPr>
       <w:tblStyleRowBandSize w:val="1"/>
       <w:tblStyleColBandSize w:val="1"/>
-      <w:tblInd w:w="0" w:type="dxa"/>
       <w:tblBorders>
         <w:top w:val="single" w:sz="8" w:space="0" w:color="4F81BD" w:themeColor="accent1"/>
         <w:left w:val="single" w:sz="8" w:space="0" w:color="4F81BD" w:themeColor="accent1"/>
         <w:bottom w:val="single" w:sz="8" w:space="0" w:color="4F81BD" w:themeColor="accent1"/>
         <w:right w:val="single" w:sz="8" w:space="0" w:color="4F81BD" w:themeColor="accent1"/>
       </w:tblBorders>
-      <w:tblCellMar>
-        <w:top w:w="0" w:type="dxa"/>
-        <w:left w:w="108" w:type="dxa"/>
-        <w:bottom w:w="0" w:type="dxa"/>
-        <w:right w:w="108" w:type="dxa"/>
-      </w:tblCellMar>
     </w:tblPr>
     <w:tblStylePr w:type="firstRow">
       <w:pPr>
@@ -12604,7 +12576,6 @@
     <w:tblPr>
       <w:tblStyleRowBandSize w:val="1"/>
       <w:tblStyleColBandSize w:val="1"/>
-      <w:tblInd w:w="0" w:type="dxa"/>
       <w:tblBorders>
         <w:top w:val="single" w:sz="8" w:space="0" w:color="4F81BD" w:themeColor="accent1"/>
         <w:left w:val="single" w:sz="8" w:space="0" w:color="4F81BD" w:themeColor="accent1"/>
@@ -12613,12 +12584,6 @@
         <w:insideH w:val="single" w:sz="8" w:space="0" w:color="4F81BD" w:themeColor="accent1"/>
         <w:insideV w:val="single" w:sz="8" w:space="0" w:color="4F81BD" w:themeColor="accent1"/>
       </w:tblBorders>
-      <w:tblCellMar>
-        <w:top w:w="0" w:type="dxa"/>
-        <w:left w:w="108" w:type="dxa"/>
-        <w:bottom w:w="0" w:type="dxa"/>
-        <w:right w:w="108" w:type="dxa"/>
-      </w:tblCellMar>
     </w:tblPr>
     <w:tblStylePr w:type="firstRow">
       <w:pPr>
@@ -12731,7 +12696,6 @@
     <w:tblPr>
       <w:tblStyleRowBandSize w:val="1"/>
       <w:tblStyleColBandSize w:val="1"/>
-      <w:tblInd w:w="0" w:type="dxa"/>
       <w:tblBorders>
         <w:top w:val="single" w:sz="8" w:space="0" w:color="7BA0CD" w:themeColor="accent1" w:themeTint="BF"/>
         <w:left w:val="single" w:sz="8" w:space="0" w:color="7BA0CD" w:themeColor="accent1" w:themeTint="BF"/>
@@ -12739,12 +12703,6 @@
         <w:right w:val="single" w:sz="8" w:space="0" w:color="7BA0CD" w:themeColor="accent1" w:themeTint="BF"/>
         <w:insideH w:val="single" w:sz="8" w:space="0" w:color="7BA0CD" w:themeColor="accent1" w:themeTint="BF"/>
       </w:tblBorders>
-      <w:tblCellMar>
-        <w:top w:w="0" w:type="dxa"/>
-        <w:left w:w="108" w:type="dxa"/>
-        <w:bottom w:w="0" w:type="dxa"/>
-        <w:right w:w="108" w:type="dxa"/>
-      </w:tblCellMar>
     </w:tblPr>
     <w:tblStylePr w:type="firstRow">
       <w:pPr>
@@ -13154,7 +13112,7 @@
 </file>
 
 <file path=customXml/itemProps1.xml><?xml version="1.0" encoding="utf-8"?>
-<ds:datastoreItem xmlns:ds="http://schemas.openxmlformats.org/officeDocument/2006/customXml" ds:itemID="{5DE88CD5-9E4C-764B-8F1B-3C7E74399E2D}">
+<ds:datastoreItem xmlns:ds="http://schemas.openxmlformats.org/officeDocument/2006/customXml" ds:itemID="{FC4EC20F-C1BD-4088-8668-137EFE8520FE}">
   <ds:schemaRefs>
     <ds:schemaRef ds:uri="http://schemas.openxmlformats.org/officeDocument/2006/bibliography"/>
   </ds:schemaRefs>

</xml_diff>

<commit_message>
replacing the use case document with the new image without gridlines
</commit_message>
<xml_diff>
--- a/Tardis-box_Part2.docx
+++ b/Tardis-box_Part2.docx
@@ -2965,10 +2965,10 @@
           <w:noProof/>
         </w:rPr>
         <w:drawing>
-          <wp:inline distT="0" distB="0" distL="0" distR="0" wp14:anchorId="250F3CA1" wp14:editId="7EFE8648">
-            <wp:extent cx="3372261" cy="4381352"/>
-            <wp:effectExtent l="0" t="0" r="6350" b="0"/>
-            <wp:docPr id="1" name="Picture 1"/>
+          <wp:inline distT="0" distB="0" distL="0" distR="0" wp14:anchorId="48863AAB" wp14:editId="2E3F5B32">
+            <wp:extent cx="3907766" cy="5132868"/>
+            <wp:effectExtent l="0" t="0" r="0" b="0"/>
+            <wp:docPr id="3" name="Picture 3" descr="Z:\storage\school\CUBoulder\courses\Object Oriented Analysis and Design\project\Use Case Diagram.png"/>
             <wp:cNvGraphicFramePr>
               <a:graphicFrameLocks xmlns:a="http://schemas.openxmlformats.org/drawingml/2006/main" noChangeAspect="1"/>
             </wp:cNvGraphicFramePr>
@@ -2976,7 +2976,7 @@
               <a:graphicData uri="http://schemas.openxmlformats.org/drawingml/2006/picture">
                 <pic:pic xmlns:pic="http://schemas.openxmlformats.org/drawingml/2006/picture">
                   <pic:nvPicPr>
-                    <pic:cNvPr id="0" name="Picture 1" descr="Z:\storage\school\CUBoulder\courses\Object Oriented Analysis and Design\project\Use Case Diagram.png"/>
+                    <pic:cNvPr id="0" name="Picture 2" descr="Z:\storage\school\CUBoulder\courses\Object Oriented Analysis and Design\project\Use Case Diagram.png"/>
                     <pic:cNvPicPr>
                       <a:picLocks noChangeAspect="1" noChangeArrowheads="1"/>
                     </pic:cNvPicPr>
@@ -2989,6 +2989,7 @@
                         </a:ext>
                       </a:extLst>
                     </a:blip>
+                    <a:srcRect/>
                     <a:stretch>
                       <a:fillRect/>
                     </a:stretch>
@@ -2996,7 +2997,7 @@
                   <pic:spPr bwMode="auto">
                     <a:xfrm>
                       <a:off x="0" y="0"/>
-                      <a:ext cx="3372261" cy="4381352"/>
+                      <a:ext cx="3911437" cy="5137689"/>
                     </a:xfrm>
                     <a:prstGeom prst="rect">
                       <a:avLst/>
@@ -3012,6 +3013,8 @@
           </wp:inline>
         </w:drawing>
       </w:r>
+      <w:bookmarkStart w:id="0" w:name="_GoBack"/>
+      <w:bookmarkEnd w:id="0"/>
     </w:p>
     <w:p>
       <w:pPr>
@@ -10625,8 +10628,6 @@
           </wp:inline>
         </w:drawing>
       </w:r>
-      <w:bookmarkStart w:id="0" w:name="_GoBack"/>
-      <w:bookmarkEnd w:id="0"/>
     </w:p>
     <w:p>
       <w:pPr>
@@ -13112,7 +13113,7 @@
 </file>
 
 <file path=customXml/itemProps1.xml><?xml version="1.0" encoding="utf-8"?>
-<ds:datastoreItem xmlns:ds="http://schemas.openxmlformats.org/officeDocument/2006/customXml" ds:itemID="{FC4EC20F-C1BD-4088-8668-137EFE8520FE}">
+<ds:datastoreItem xmlns:ds="http://schemas.openxmlformats.org/officeDocument/2006/customXml" ds:itemID="{9A383A8C-5E2B-44B0-AD70-6307A9DC24BF}">
   <ds:schemaRefs>
     <ds:schemaRef ds:uri="http://schemas.openxmlformats.org/officeDocument/2006/bibliography"/>
   </ds:schemaRefs>

</xml_diff>

<commit_message>
merging in Teresa's changes emailed on 2015-10-18; except for the change to the User Case Diagram (TBD)
</commit_message>
<xml_diff>
--- a/Tardis-box_Part2.docx
+++ b/Tardis-box_Part2.docx
@@ -133,14 +133,56 @@
           <w:rFonts w:asciiTheme="majorHAnsi" w:hAnsiTheme="majorHAnsi" w:cs="Cambria"/>
           <w:color w:val="1D1D1D"/>
         </w:rPr>
-        <w:t>Tardis-box is a no-charge media distribution system. It will allow a potential customer view and sort the available media and, if desired, create a user account using a valid email address. The user may</w:t>
+        <w:t xml:space="preserve">Tardis-box is a no-charge media distribution system. It will allow a </w:t>
       </w:r>
       <w:r>
         <w:rPr>
           <w:rFonts w:asciiTheme="majorHAnsi" w:hAnsiTheme="majorHAnsi" w:cs="Cambria"/>
           <w:color w:val="1D1D1D"/>
         </w:rPr>
-        <w:t>, delete</w:t>
+        <w:t>guest to</w:t>
+      </w:r>
+      <w:r>
+        <w:rPr>
+          <w:rFonts w:asciiTheme="majorHAnsi" w:hAnsiTheme="majorHAnsi" w:cs="Cambria"/>
+          <w:color w:val="1D1D1D"/>
+        </w:rPr>
+        <w:t xml:space="preserve"> view and sort the available media and, if desired, create a </w:t>
+      </w:r>
+      <w:r>
+        <w:rPr>
+          <w:rFonts w:asciiTheme="majorHAnsi" w:hAnsiTheme="majorHAnsi" w:cs="Cambria"/>
+          <w:color w:val="1D1D1D"/>
+        </w:rPr>
+        <w:t>member</w:t>
+      </w:r>
+      <w:r>
+        <w:rPr>
+          <w:rFonts w:asciiTheme="majorHAnsi" w:hAnsiTheme="majorHAnsi" w:cs="Cambria"/>
+          <w:color w:val="1D1D1D"/>
+        </w:rPr>
+        <w:t xml:space="preserve"> account using a valid email address. The </w:t>
+      </w:r>
+      <w:r>
+        <w:rPr>
+          <w:rFonts w:asciiTheme="majorHAnsi" w:hAnsiTheme="majorHAnsi" w:cs="Cambria"/>
+          <w:color w:val="1D1D1D"/>
+        </w:rPr>
+        <w:t>member</w:t>
+      </w:r>
+      <w:r>
+        <w:rPr>
+          <w:rFonts w:asciiTheme="majorHAnsi" w:hAnsiTheme="majorHAnsi" w:cs="Cambria"/>
+          <w:color w:val="1D1D1D"/>
+        </w:rPr>
+        <w:t xml:space="preserve"> may</w:t>
+      </w:r>
+      <w:r>
+        <w:rPr>
+          <w:rFonts w:asciiTheme="majorHAnsi" w:hAnsiTheme="majorHAnsi" w:cs="Cambria"/>
+          <w:color w:val="1D1D1D"/>
+        </w:rPr>
+        <w:t xml:space="preserve"> delete</w:t>
       </w:r>
       <w:r>
         <w:rPr>
@@ -180,7 +222,49 @@
           <w:rFonts w:asciiTheme="majorHAnsi" w:hAnsiTheme="majorHAnsi" w:cs="Cambria"/>
           <w:color w:val="1D1D1D"/>
         </w:rPr>
-        <w:t>A registered user may view and sort the available media with the option to check-out an item. If the requested media is unavailable, the request will be waitlisted to be checked out to the user as soon as it is available.</w:t>
+        <w:t xml:space="preserve">A </w:t>
+      </w:r>
+      <w:r>
+        <w:rPr>
+          <w:rFonts w:asciiTheme="majorHAnsi" w:hAnsiTheme="majorHAnsi" w:cs="Cambria"/>
+          <w:color w:val="1D1D1D"/>
+        </w:rPr>
+        <w:t>member</w:t>
+      </w:r>
+      <w:r>
+        <w:rPr>
+          <w:rFonts w:asciiTheme="majorHAnsi" w:hAnsiTheme="majorHAnsi" w:cs="Cambria"/>
+          <w:color w:val="1D1D1D"/>
+        </w:rPr>
+        <w:t xml:space="preserve"> may view and sort the media with the option to check-out an item. If the requested media is unavailable, the request </w:t>
+      </w:r>
+      <w:r>
+        <w:rPr>
+          <w:rFonts w:asciiTheme="majorHAnsi" w:hAnsiTheme="majorHAnsi" w:cs="Cambria"/>
+          <w:color w:val="1D1D1D"/>
+        </w:rPr>
+        <w:t>can</w:t>
+      </w:r>
+      <w:r>
+        <w:rPr>
+          <w:rFonts w:asciiTheme="majorHAnsi" w:hAnsiTheme="majorHAnsi" w:cs="Cambria"/>
+          <w:color w:val="1D1D1D"/>
+        </w:rPr>
+        <w:t xml:space="preserve"> </w:t>
+      </w:r>
+      <w:r>
+        <w:rPr>
+          <w:rFonts w:asciiTheme="majorHAnsi" w:hAnsiTheme="majorHAnsi" w:cs="Cambria"/>
+          <w:color w:val="1D1D1D"/>
+        </w:rPr>
+        <w:t>be waitlisted to be checked out to the user as soon as it is available.</w:t>
+      </w:r>
+      <w:r>
+        <w:rPr>
+          <w:rFonts w:asciiTheme="majorHAnsi" w:hAnsiTheme="majorHAnsi" w:cs="Cambria"/>
+          <w:color w:val="1D1D1D"/>
+        </w:rPr>
+        <w:t xml:space="preserve"> The member may check-in media.</w:t>
       </w:r>
     </w:p>
     <w:p>
@@ -227,7 +311,42 @@
           <w:rFonts w:asciiTheme="majorHAnsi" w:hAnsiTheme="majorHAnsi" w:cs="Cambria"/>
           <w:color w:val="1D1D1D"/>
         </w:rPr>
-        <w:t>. Only an admin can add and delete media. An administrator can delete a user account, if necessary and can handle overdue items.</w:t>
+        <w:t xml:space="preserve">. Only an admin can add and delete media. An administrator can delete a </w:t>
+      </w:r>
+      <w:r>
+        <w:rPr>
+          <w:rFonts w:asciiTheme="majorHAnsi" w:hAnsiTheme="majorHAnsi" w:cs="Cambria"/>
+          <w:color w:val="1D1D1D"/>
+        </w:rPr>
+        <w:t>member</w:t>
+      </w:r>
+      <w:r>
+        <w:rPr>
+          <w:rFonts w:asciiTheme="majorHAnsi" w:hAnsiTheme="majorHAnsi" w:cs="Cambria"/>
+          <w:color w:val="1D1D1D"/>
+        </w:rPr>
+        <w:t xml:space="preserve"> </w:t>
+      </w:r>
+      <w:r>
+        <w:rPr>
+          <w:rFonts w:asciiTheme="majorHAnsi" w:hAnsiTheme="majorHAnsi" w:cs="Cambria"/>
+          <w:color w:val="1D1D1D"/>
+        </w:rPr>
+        <w:t xml:space="preserve">account, if necessary and can </w:t>
+      </w:r>
+      <w:r>
+        <w:rPr>
+          <w:rFonts w:asciiTheme="majorHAnsi" w:hAnsiTheme="majorHAnsi" w:cs="Cambria"/>
+          <w:color w:val="1D1D1D"/>
+        </w:rPr>
+        <w:t>handle</w:t>
+      </w:r>
+      <w:r>
+        <w:rPr>
+          <w:rFonts w:asciiTheme="majorHAnsi" w:hAnsiTheme="majorHAnsi" w:cs="Cambria"/>
+          <w:color w:val="1D1D1D"/>
+        </w:rPr>
+        <w:t xml:space="preserve"> overdue items.</w:t>
       </w:r>
     </w:p>
     <w:p>
@@ -461,7 +580,13 @@
               <w:rPr>
                 <w:rFonts w:asciiTheme="majorHAnsi" w:hAnsiTheme="majorHAnsi"/>
               </w:rPr>
-              <w:t>User account usernames must be a valid e-mail address.</w:t>
+              <w:t>Member</w:t>
+            </w:r>
+            <w:r>
+              <w:rPr>
+                <w:rFonts w:asciiTheme="majorHAnsi" w:hAnsiTheme="majorHAnsi"/>
+              </w:rPr>
+              <w:t xml:space="preserve"> usernames must be a valid e-mail address.</w:t>
             </w:r>
           </w:p>
         </w:tc>
@@ -501,7 +626,7 @@
               <w:rPr>
                 <w:rFonts w:asciiTheme="majorHAnsi" w:hAnsiTheme="majorHAnsi"/>
               </w:rPr>
-              <w:t>Registered User</w:t>
+              <w:t>Member</w:t>
             </w:r>
           </w:p>
         </w:tc>
@@ -659,7 +784,13 @@
               <w:rPr>
                 <w:rFonts w:asciiTheme="majorHAnsi" w:hAnsiTheme="majorHAnsi"/>
               </w:rPr>
-              <w:t>Potential customers can view available media without having to create an account or login.</w:t>
+              <w:t>Guests</w:t>
+            </w:r>
+            <w:r>
+              <w:rPr>
+                <w:rFonts w:asciiTheme="majorHAnsi" w:hAnsiTheme="majorHAnsi"/>
+              </w:rPr>
+              <w:t xml:space="preserve"> can view available media without having to create an account or login.</w:t>
             </w:r>
           </w:p>
         </w:tc>
@@ -699,7 +830,7 @@
               <w:rPr>
                 <w:rFonts w:asciiTheme="majorHAnsi" w:hAnsiTheme="majorHAnsi"/>
               </w:rPr>
-              <w:t>Unregistered User</w:t>
+              <w:t>Guest</w:t>
             </w:r>
           </w:p>
         </w:tc>
@@ -934,7 +1065,13 @@
               <w:rPr>
                 <w:rFonts w:asciiTheme="majorHAnsi" w:hAnsiTheme="majorHAnsi"/>
               </w:rPr>
-              <w:t>Unregistered user can request and create their own account</w:t>
+              <w:t>Guest</w:t>
+            </w:r>
+            <w:r>
+              <w:rPr>
+                <w:rFonts w:asciiTheme="majorHAnsi" w:hAnsiTheme="majorHAnsi"/>
+              </w:rPr>
+              <w:t xml:space="preserve"> can request and create their own account</w:t>
             </w:r>
           </w:p>
         </w:tc>
@@ -976,7 +1113,7 @@
               <w:rPr>
                 <w:rFonts w:asciiTheme="majorHAnsi" w:hAnsiTheme="majorHAnsi"/>
               </w:rPr>
-              <w:t>Unregistered User</w:t>
+              <w:t>Guest</w:t>
             </w:r>
           </w:p>
         </w:tc>
@@ -1015,9 +1152,12 @@
             <w:pPr>
               <w:keepNext/>
               <w:widowControl w:val="0"/>
-            </w:pPr>
-            <w:r>
-              <w:t>UR-02</w:t>
+              <w:rPr>
+                <w:del w:id="0" w:author="Teresa Creech" w:date="2015-10-17T22:56:00Z"/>
+              </w:rPr>
+            </w:pPr>
+            <w:r>
+              <w:t xml:space="preserve"> (Help Page)</w:t>
             </w:r>
           </w:p>
         </w:tc>
@@ -1031,15 +1171,10 @@
               <w:widowControl w:val="0"/>
               <w:cnfStyle w:val="000000100000" w:firstRow="0" w:lastRow="0" w:firstColumn="0" w:lastColumn="0" w:oddVBand="0" w:evenVBand="0" w:oddHBand="1" w:evenHBand="0" w:firstRowFirstColumn="0" w:firstRowLastColumn="0" w:lastRowFirstColumn="0" w:lastRowLastColumn="0"/>
               <w:rPr>
-                <w:rFonts w:asciiTheme="majorHAnsi" w:hAnsiTheme="majorHAnsi"/>
-              </w:rPr>
-            </w:pPr>
-            <w:r>
-              <w:rPr>
-                <w:rFonts w:asciiTheme="majorHAnsi" w:hAnsiTheme="majorHAnsi"/>
-              </w:rPr>
-              <w:t>Any user can view a help/contact page</w:t>
-            </w:r>
+                <w:del w:id="1" w:author="Teresa Creech" w:date="2015-10-17T22:56:00Z"/>
+                <w:rFonts w:asciiTheme="majorHAnsi" w:hAnsiTheme="majorHAnsi"/>
+              </w:rPr>
+            </w:pPr>
           </w:p>
         </w:tc>
         <w:tc>
@@ -1052,15 +1187,10 @@
               <w:widowControl w:val="0"/>
               <w:cnfStyle w:val="000000100000" w:firstRow="0" w:lastRow="0" w:firstColumn="0" w:lastColumn="0" w:oddVBand="0" w:evenVBand="0" w:oddHBand="1" w:evenHBand="0" w:firstRowFirstColumn="0" w:firstRowLastColumn="0" w:lastRowFirstColumn="0" w:lastRowLastColumn="0"/>
               <w:rPr>
-                <w:rFonts w:asciiTheme="majorHAnsi" w:hAnsiTheme="majorHAnsi"/>
-              </w:rPr>
-            </w:pPr>
-            <w:r>
-              <w:rPr>
-                <w:rFonts w:asciiTheme="majorHAnsi" w:hAnsiTheme="majorHAnsi"/>
-              </w:rPr>
-              <w:t>User Interface</w:t>
-            </w:r>
+                <w:del w:id="2" w:author="Teresa Creech" w:date="2015-10-17T22:56:00Z"/>
+                <w:rFonts w:asciiTheme="majorHAnsi" w:hAnsiTheme="majorHAnsi"/>
+              </w:rPr>
+            </w:pPr>
           </w:p>
         </w:tc>
         <w:tc>
@@ -1073,15 +1203,10 @@
               <w:widowControl w:val="0"/>
               <w:cnfStyle w:val="000000100000" w:firstRow="0" w:lastRow="0" w:firstColumn="0" w:lastColumn="0" w:oddVBand="0" w:evenVBand="0" w:oddHBand="1" w:evenHBand="0" w:firstRowFirstColumn="0" w:firstRowLastColumn="0" w:lastRowFirstColumn="0" w:lastRowLastColumn="0"/>
               <w:rPr>
-                <w:rFonts w:asciiTheme="majorHAnsi" w:hAnsiTheme="majorHAnsi"/>
-              </w:rPr>
-            </w:pPr>
-            <w:r>
-              <w:rPr>
-                <w:rFonts w:asciiTheme="majorHAnsi" w:hAnsiTheme="majorHAnsi"/>
-              </w:rPr>
-              <w:t>All</w:t>
-            </w:r>
+                <w:del w:id="3" w:author="Teresa Creech" w:date="2015-10-17T22:56:00Z"/>
+                <w:rFonts w:asciiTheme="majorHAnsi" w:hAnsiTheme="majorHAnsi"/>
+              </w:rPr>
+            </w:pPr>
           </w:p>
         </w:tc>
         <w:tc>
@@ -1094,15 +1219,10 @@
               <w:widowControl w:val="0"/>
               <w:cnfStyle w:val="000000100000" w:firstRow="0" w:lastRow="0" w:firstColumn="0" w:lastColumn="0" w:oddVBand="0" w:evenVBand="0" w:oddHBand="1" w:evenHBand="0" w:firstRowFirstColumn="0" w:firstRowLastColumn="0" w:lastRowFirstColumn="0" w:lastRowLastColumn="0"/>
               <w:rPr>
-                <w:rFonts w:asciiTheme="majorHAnsi" w:hAnsiTheme="majorHAnsi"/>
-              </w:rPr>
-            </w:pPr>
-            <w:r>
-              <w:rPr>
-                <w:rFonts w:asciiTheme="majorHAnsi" w:hAnsiTheme="majorHAnsi"/>
-              </w:rPr>
-              <w:t>Low</w:t>
-            </w:r>
+                <w:del w:id="4" w:author="Teresa Creech" w:date="2015-10-17T22:56:00Z"/>
+                <w:rFonts w:asciiTheme="majorHAnsi" w:hAnsiTheme="majorHAnsi"/>
+              </w:rPr>
+            </w:pPr>
           </w:p>
         </w:tc>
       </w:tr>
@@ -1121,7 +1241,10 @@
               <w:widowControl w:val="0"/>
             </w:pPr>
             <w:r>
-              <w:t>UR-03</w:t>
+              <w:t>UR-0</w:t>
+            </w:r>
+            <w:r>
+              <w:t>2</w:t>
             </w:r>
           </w:p>
         </w:tc>
@@ -1225,7 +1348,10 @@
               <w:widowControl w:val="0"/>
             </w:pPr>
             <w:r>
-              <w:t>UR-04</w:t>
+              <w:t>UR-0</w:t>
+            </w:r>
+            <w:r>
+              <w:t>3</w:t>
             </w:r>
           </w:p>
         </w:tc>
@@ -1246,7 +1372,19 @@
               <w:rPr>
                 <w:rFonts w:asciiTheme="majorHAnsi" w:hAnsiTheme="majorHAnsi"/>
               </w:rPr>
-              <w:t>A user can remove their account if certain conditions are met (e.g. no overdue items).</w:t>
+              <w:t xml:space="preserve">A </w:t>
+            </w:r>
+            <w:r>
+              <w:rPr>
+                <w:rFonts w:asciiTheme="majorHAnsi" w:hAnsiTheme="majorHAnsi"/>
+              </w:rPr>
+              <w:t>member</w:t>
+            </w:r>
+            <w:r>
+              <w:rPr>
+                <w:rFonts w:asciiTheme="majorHAnsi" w:hAnsiTheme="majorHAnsi"/>
+              </w:rPr>
+              <w:t xml:space="preserve"> can remove their account if certain conditions are met (e.g. no overdue items).</w:t>
             </w:r>
           </w:p>
         </w:tc>
@@ -1288,7 +1426,7 @@
               <w:rPr>
                 <w:rFonts w:asciiTheme="majorHAnsi" w:hAnsiTheme="majorHAnsi"/>
               </w:rPr>
-              <w:t>Registered User</w:t>
+              <w:t>Member</w:t>
             </w:r>
           </w:p>
         </w:tc>
@@ -1329,7 +1467,10 @@
               <w:widowControl w:val="0"/>
             </w:pPr>
             <w:r>
-              <w:t>UR-05</w:t>
+              <w:t>UR-0</w:t>
+            </w:r>
+            <w:r>
+              <w:t>4</w:t>
             </w:r>
           </w:p>
         </w:tc>
@@ -1350,7 +1491,19 @@
               <w:rPr>
                 <w:rFonts w:asciiTheme="majorHAnsi" w:hAnsiTheme="majorHAnsi"/>
               </w:rPr>
-              <w:t>A user can make a request to checkout media.</w:t>
+              <w:t xml:space="preserve">A </w:t>
+            </w:r>
+            <w:r>
+              <w:rPr>
+                <w:rFonts w:asciiTheme="majorHAnsi" w:hAnsiTheme="majorHAnsi"/>
+              </w:rPr>
+              <w:t>member</w:t>
+            </w:r>
+            <w:r>
+              <w:rPr>
+                <w:rFonts w:asciiTheme="majorHAnsi" w:hAnsiTheme="majorHAnsi"/>
+              </w:rPr>
+              <w:t xml:space="preserve"> can make a request to checkout media.</w:t>
             </w:r>
           </w:p>
         </w:tc>
@@ -1392,7 +1545,7 @@
               <w:rPr>
                 <w:rFonts w:asciiTheme="majorHAnsi" w:hAnsiTheme="majorHAnsi"/>
               </w:rPr>
-              <w:t>Registered User</w:t>
+              <w:t>Member</w:t>
             </w:r>
           </w:p>
         </w:tc>
@@ -1433,7 +1586,10 @@
               <w:widowControl w:val="0"/>
             </w:pPr>
             <w:r>
-              <w:t>UR-06</w:t>
+              <w:t>UR-0</w:t>
+            </w:r>
+            <w:r>
+              <w:t>5</w:t>
             </w:r>
           </w:p>
         </w:tc>
@@ -1454,7 +1610,19 @@
               <w:rPr>
                 <w:rFonts w:asciiTheme="majorHAnsi" w:hAnsiTheme="majorHAnsi"/>
               </w:rPr>
-              <w:t>A user can check-in media.</w:t>
+              <w:t xml:space="preserve">A </w:t>
+            </w:r>
+            <w:r>
+              <w:rPr>
+                <w:rFonts w:asciiTheme="majorHAnsi" w:hAnsiTheme="majorHAnsi"/>
+              </w:rPr>
+              <w:t>member</w:t>
+            </w:r>
+            <w:r>
+              <w:rPr>
+                <w:rFonts w:asciiTheme="majorHAnsi" w:hAnsiTheme="majorHAnsi"/>
+              </w:rPr>
+              <w:t xml:space="preserve"> can check-in media.</w:t>
             </w:r>
           </w:p>
         </w:tc>
@@ -1496,7 +1664,7 @@
               <w:rPr>
                 <w:rFonts w:asciiTheme="majorHAnsi" w:hAnsiTheme="majorHAnsi"/>
               </w:rPr>
-              <w:t>Registered User</w:t>
+              <w:t>Member</w:t>
             </w:r>
           </w:p>
         </w:tc>
@@ -1537,7 +1705,10 @@
               <w:widowControl w:val="0"/>
             </w:pPr>
             <w:r>
-              <w:t>UR-07</w:t>
+              <w:t>UR-0</w:t>
+            </w:r>
+            <w:r>
+              <w:t>6</w:t>
             </w:r>
           </w:p>
         </w:tc>
@@ -1641,7 +1812,10 @@
               <w:widowControl w:val="0"/>
             </w:pPr>
             <w:r>
-              <w:t>UR-08</w:t>
+              <w:t>UR-0</w:t>
+            </w:r>
+            <w:r>
+              <w:t>7</w:t>
             </w:r>
           </w:p>
         </w:tc>
@@ -2739,7 +2913,13 @@
               <w:rPr>
                 <w:rFonts w:asciiTheme="majorHAnsi" w:hAnsiTheme="majorHAnsi"/>
               </w:rPr>
-              <w:t>User credentials must be encrypted.</w:t>
+              <w:t>Member</w:t>
+            </w:r>
+            <w:r>
+              <w:rPr>
+                <w:rFonts w:asciiTheme="majorHAnsi" w:hAnsiTheme="majorHAnsi"/>
+              </w:rPr>
+              <w:t xml:space="preserve"> credentials must be encrypted.</w:t>
             </w:r>
           </w:p>
         </w:tc>
@@ -2781,7 +2961,7 @@
               <w:rPr>
                 <w:rFonts w:asciiTheme="majorHAnsi" w:hAnsiTheme="majorHAnsi"/>
               </w:rPr>
-              <w:t>Registered user</w:t>
+              <w:t>Member</w:t>
             </w:r>
           </w:p>
         </w:tc>
@@ -2965,10 +3145,10 @@
           <w:noProof/>
         </w:rPr>
         <w:drawing>
-          <wp:inline distT="0" distB="0" distL="0" distR="0" wp14:anchorId="48863AAB" wp14:editId="2E3F5B32">
-            <wp:extent cx="3907766" cy="5132868"/>
-            <wp:effectExtent l="0" t="0" r="0" b="0"/>
-            <wp:docPr id="3" name="Picture 3" descr="Z:\storage\school\CUBoulder\courses\Object Oriented Analysis and Design\project\Use Case Diagram.png"/>
+          <wp:inline distT="0" distB="0" distL="0" distR="0" wp14:anchorId="6D2FBA66" wp14:editId="5FEE8C87">
+            <wp:extent cx="3291500" cy="4324350"/>
+            <wp:effectExtent l="0" t="0" r="4445" b="0"/>
+            <wp:docPr id="2" name="Picture 2" descr="Z:\storage\school\CUBoulder\courses\Object Oriented Analysis and Design\project\Use Case Diagram.png"/>
             <wp:cNvGraphicFramePr>
               <a:graphicFrameLocks xmlns:a="http://schemas.openxmlformats.org/drawingml/2006/main" noChangeAspect="1"/>
             </wp:cNvGraphicFramePr>
@@ -2976,7 +3156,7 @@
               <a:graphicData uri="http://schemas.openxmlformats.org/drawingml/2006/picture">
                 <pic:pic xmlns:pic="http://schemas.openxmlformats.org/drawingml/2006/picture">
                   <pic:nvPicPr>
-                    <pic:cNvPr id="0" name="Picture 2" descr="Z:\storage\school\CUBoulder\courses\Object Oriented Analysis and Design\project\Use Case Diagram.png"/>
+                    <pic:cNvPr id="0" name="Picture 1" descr="Z:\storage\school\CUBoulder\courses\Object Oriented Analysis and Design\project\Use Case Diagram.png"/>
                     <pic:cNvPicPr>
                       <a:picLocks noChangeAspect="1" noChangeArrowheads="1"/>
                     </pic:cNvPicPr>
@@ -2997,7 +3177,7 @@
                   <pic:spPr bwMode="auto">
                     <a:xfrm>
                       <a:off x="0" y="0"/>
-                      <a:ext cx="3911437" cy="5137689"/>
+                      <a:ext cx="3291500" cy="4324350"/>
                     </a:xfrm>
                     <a:prstGeom prst="rect">
                       <a:avLst/>
@@ -3013,8 +3193,8 @@
           </wp:inline>
         </w:drawing>
       </w:r>
-      <w:bookmarkStart w:id="0" w:name="_GoBack"/>
-      <w:bookmarkEnd w:id="0"/>
+      <w:bookmarkStart w:id="5" w:name="_GoBack"/>
+      <w:bookmarkEnd w:id="5"/>
     </w:p>
     <w:p>
       <w:pPr>
@@ -3163,7 +3343,13 @@
               </w:rPr>
             </w:pPr>
             <w:r>
-              <w:t>Allow a guest to create a user account, which will allow member access to the database of items to check out.</w:t>
+              <w:t xml:space="preserve">Allow a guest to create a </w:t>
+            </w:r>
+            <w:r>
+              <w:t>member</w:t>
+            </w:r>
+            <w:r>
+              <w:t xml:space="preserve"> account, which will allow member access to the database of items to check out.</w:t>
             </w:r>
           </w:p>
         </w:tc>
@@ -3597,6 +3783,12 @@
                 <w:rFonts w:asciiTheme="majorHAnsi" w:hAnsiTheme="majorHAnsi"/>
               </w:rPr>
               <w:t>Guest enters an invalid email-id. System issues error message then clears the create account page.</w:t>
+            </w:r>
+            <w:r>
+              <w:rPr>
+                <w:rFonts w:asciiTheme="majorHAnsi" w:hAnsiTheme="majorHAnsi"/>
+              </w:rPr>
+              <w:t xml:space="preserve"> Guest omits email-id and/or password – error message issued screen cleared.</w:t>
             </w:r>
           </w:p>
         </w:tc>
@@ -3752,7 +3944,13 @@
               <w:rPr>
                 <w:rFonts w:asciiTheme="majorHAnsi" w:hAnsiTheme="majorHAnsi"/>
               </w:rPr>
-              <w:t>View Media</w:t>
+              <w:t xml:space="preserve">View </w:t>
+            </w:r>
+            <w:r>
+              <w:rPr>
+                <w:rFonts w:asciiTheme="majorHAnsi" w:hAnsiTheme="majorHAnsi"/>
+              </w:rPr>
+              <w:t>Inventory</w:t>
             </w:r>
           </w:p>
         </w:tc>
@@ -3845,7 +4043,7 @@
               <w:rPr>
                 <w:rFonts w:asciiTheme="majorHAnsi" w:hAnsiTheme="majorHAnsi"/>
               </w:rPr>
-              <w:t>Guest, Member</w:t>
+              <w:t>All</w:t>
             </w:r>
           </w:p>
         </w:tc>
@@ -4168,7 +4366,14 @@
               <w:rPr>
                 <w:rFonts w:asciiTheme="majorHAnsi" w:hAnsiTheme="majorHAnsi"/>
               </w:rPr>
-              <w:t>Sort by clicking one of the column headers (once for ascending order, twice for descending order)</w:t>
+              <w:t xml:space="preserve">Sort by clicking one of the column headers (once for ascending </w:t>
+            </w:r>
+            <w:r>
+              <w:rPr>
+                <w:rFonts w:asciiTheme="majorHAnsi" w:hAnsiTheme="majorHAnsi"/>
+              </w:rPr>
+              <w:lastRenderedPageBreak/>
+              <w:t>order, twice for descending order)</w:t>
             </w:r>
           </w:p>
         </w:tc>
@@ -4187,14 +4392,15 @@
               <w:rPr>
                 <w:rFonts w:asciiTheme="majorHAnsi" w:hAnsiTheme="majorHAnsi"/>
               </w:rPr>
-              <w:t xml:space="preserve">Sorts the list using the selected column, either in ascending or descending order </w:t>
-            </w:r>
-            <w:r>
-              <w:rPr>
-                <w:rFonts w:asciiTheme="majorHAnsi" w:hAnsiTheme="majorHAnsi"/>
-              </w:rPr>
               <w:lastRenderedPageBreak/>
-              <w:t>as indicated by the number of clicks.</w:t>
+              <w:t xml:space="preserve">Sorts the list using the selected column, either in </w:t>
+            </w:r>
+            <w:r>
+              <w:rPr>
+                <w:rFonts w:asciiTheme="majorHAnsi" w:hAnsiTheme="majorHAnsi"/>
+              </w:rPr>
+              <w:lastRenderedPageBreak/>
+              <w:t>ascending or descending order as indicated by the number of clicks.</w:t>
             </w:r>
           </w:p>
         </w:tc>
@@ -4245,6 +4451,12 @@
                 <w:rFonts w:asciiTheme="majorHAnsi" w:hAnsiTheme="majorHAnsi"/>
               </w:rPr>
             </w:pPr>
+            <w:r>
+              <w:rPr>
+                <w:rFonts w:asciiTheme="majorHAnsi" w:hAnsiTheme="majorHAnsi"/>
+              </w:rPr>
+              <w:t>Double click item</w:t>
+            </w:r>
           </w:p>
         </w:tc>
         <w:tc>
@@ -4258,130 +4470,12 @@
                 <w:rFonts w:asciiTheme="majorHAnsi" w:hAnsiTheme="majorHAnsi"/>
               </w:rPr>
             </w:pPr>
-          </w:p>
-        </w:tc>
-      </w:tr>
-      <w:tr>
-        <w:trPr>
-          <w:cnfStyle w:val="000000010000" w:firstRow="0" w:lastRow="0" w:firstColumn="0" w:lastColumn="0" w:oddVBand="0" w:evenVBand="0" w:oddHBand="0" w:evenHBand="1" w:firstRowFirstColumn="0" w:firstRowLastColumn="0" w:lastRowFirstColumn="0" w:lastRowLastColumn="0"/>
-        </w:trPr>
-        <w:tc>
-          <w:tcPr>
-            <w:cnfStyle w:val="001000000000" w:firstRow="0" w:lastRow="0" w:firstColumn="1" w:lastColumn="0" w:oddVBand="0" w:evenVBand="0" w:oddHBand="0" w:evenHBand="0" w:firstRowFirstColumn="0" w:firstRowLastColumn="0" w:lastRowFirstColumn="0" w:lastRowLastColumn="0"/>
-            <w:tcW w:w="2160" w:type="dxa"/>
-            <w:vMerge/>
-          </w:tcPr>
-          <w:p>
-            <w:pPr>
-              <w:jc w:val="right"/>
-            </w:pPr>
-          </w:p>
-        </w:tc>
-        <w:tc>
-          <w:tcPr>
-            <w:tcW w:w="810" w:type="dxa"/>
-          </w:tcPr>
-          <w:p>
-            <w:pPr>
-              <w:cnfStyle w:val="000000010000" w:firstRow="0" w:lastRow="0" w:firstColumn="0" w:lastColumn="0" w:oddVBand="0" w:evenVBand="0" w:oddHBand="0" w:evenHBand="1" w:firstRowFirstColumn="0" w:firstRowLastColumn="0" w:lastRowFirstColumn="0" w:lastRowLastColumn="0"/>
-              <w:rPr>
-                <w:rFonts w:asciiTheme="majorHAnsi" w:hAnsiTheme="majorHAnsi"/>
-              </w:rPr>
-            </w:pPr>
-            <w:r>
-              <w:rPr>
-                <w:rFonts w:asciiTheme="majorHAnsi" w:hAnsiTheme="majorHAnsi"/>
-              </w:rPr>
-              <w:t>4.</w:t>
-            </w:r>
-          </w:p>
-        </w:tc>
-        <w:tc>
-          <w:tcPr>
-            <w:tcW w:w="3600" w:type="dxa"/>
-          </w:tcPr>
-          <w:p>
-            <w:pPr>
-              <w:cnfStyle w:val="000000010000" w:firstRow="0" w:lastRow="0" w:firstColumn="0" w:lastColumn="0" w:oddVBand="0" w:evenVBand="0" w:oddHBand="0" w:evenHBand="1" w:firstRowFirstColumn="0" w:firstRowLastColumn="0" w:lastRowFirstColumn="0" w:lastRowLastColumn="0"/>
-              <w:rPr>
-                <w:rFonts w:asciiTheme="majorHAnsi" w:hAnsiTheme="majorHAnsi"/>
-              </w:rPr>
-            </w:pPr>
-          </w:p>
-        </w:tc>
-        <w:tc>
-          <w:tcPr>
-            <w:tcW w:w="3240" w:type="dxa"/>
-          </w:tcPr>
-          <w:p>
-            <w:pPr>
-              <w:cnfStyle w:val="000000010000" w:firstRow="0" w:lastRow="0" w:firstColumn="0" w:lastColumn="0" w:oddVBand="0" w:evenVBand="0" w:oddHBand="0" w:evenHBand="1" w:firstRowFirstColumn="0" w:firstRowLastColumn="0" w:lastRowFirstColumn="0" w:lastRowLastColumn="0"/>
-              <w:rPr>
-                <w:rFonts w:asciiTheme="majorHAnsi" w:hAnsiTheme="majorHAnsi"/>
-              </w:rPr>
-            </w:pPr>
-          </w:p>
-        </w:tc>
-      </w:tr>
-      <w:tr>
-        <w:trPr>
-          <w:cnfStyle w:val="000000100000" w:firstRow="0" w:lastRow="0" w:firstColumn="0" w:lastColumn="0" w:oddVBand="0" w:evenVBand="0" w:oddHBand="1" w:evenHBand="0" w:firstRowFirstColumn="0" w:firstRowLastColumn="0" w:lastRowFirstColumn="0" w:lastRowLastColumn="0"/>
-        </w:trPr>
-        <w:tc>
-          <w:tcPr>
-            <w:cnfStyle w:val="001000000000" w:firstRow="0" w:lastRow="0" w:firstColumn="1" w:lastColumn="0" w:oddVBand="0" w:evenVBand="0" w:oddHBand="0" w:evenHBand="0" w:firstRowFirstColumn="0" w:firstRowLastColumn="0" w:lastRowFirstColumn="0" w:lastRowLastColumn="0"/>
-            <w:tcW w:w="2160" w:type="dxa"/>
-            <w:vMerge/>
-          </w:tcPr>
-          <w:p>
-            <w:pPr>
-              <w:jc w:val="right"/>
-            </w:pPr>
-          </w:p>
-        </w:tc>
-        <w:tc>
-          <w:tcPr>
-            <w:tcW w:w="810" w:type="dxa"/>
-          </w:tcPr>
-          <w:p>
-            <w:pPr>
-              <w:cnfStyle w:val="000000100000" w:firstRow="0" w:lastRow="0" w:firstColumn="0" w:lastColumn="0" w:oddVBand="0" w:evenVBand="0" w:oddHBand="1" w:evenHBand="0" w:firstRowFirstColumn="0" w:firstRowLastColumn="0" w:lastRowFirstColumn="0" w:lastRowLastColumn="0"/>
-              <w:rPr>
-                <w:rFonts w:asciiTheme="majorHAnsi" w:hAnsiTheme="majorHAnsi"/>
-              </w:rPr>
-            </w:pPr>
-            <w:r>
-              <w:rPr>
-                <w:rFonts w:asciiTheme="majorHAnsi" w:hAnsiTheme="majorHAnsi"/>
-              </w:rPr>
-              <w:t>5.</w:t>
-            </w:r>
-          </w:p>
-        </w:tc>
-        <w:tc>
-          <w:tcPr>
-            <w:tcW w:w="3600" w:type="dxa"/>
-          </w:tcPr>
-          <w:p>
-            <w:pPr>
-              <w:cnfStyle w:val="000000100000" w:firstRow="0" w:lastRow="0" w:firstColumn="0" w:lastColumn="0" w:oddVBand="0" w:evenVBand="0" w:oddHBand="1" w:evenHBand="0" w:firstRowFirstColumn="0" w:firstRowLastColumn="0" w:lastRowFirstColumn="0" w:lastRowLastColumn="0"/>
-              <w:rPr>
-                <w:rFonts w:asciiTheme="majorHAnsi" w:hAnsiTheme="majorHAnsi"/>
-              </w:rPr>
-            </w:pPr>
-          </w:p>
-        </w:tc>
-        <w:tc>
-          <w:tcPr>
-            <w:tcW w:w="3240" w:type="dxa"/>
-          </w:tcPr>
-          <w:p>
-            <w:pPr>
-              <w:cnfStyle w:val="000000100000" w:firstRow="0" w:lastRow="0" w:firstColumn="0" w:lastColumn="0" w:oddVBand="0" w:evenVBand="0" w:oddHBand="1" w:evenHBand="0" w:firstRowFirstColumn="0" w:firstRowLastColumn="0" w:lastRowFirstColumn="0" w:lastRowLastColumn="0"/>
-              <w:rPr>
-                <w:rFonts w:asciiTheme="majorHAnsi" w:hAnsiTheme="majorHAnsi"/>
-              </w:rPr>
-            </w:pPr>
+            <w:r>
+              <w:rPr>
+                <w:rFonts w:asciiTheme="majorHAnsi" w:hAnsiTheme="majorHAnsi"/>
+              </w:rPr>
+              <w:t>Displays additional information</w:t>
+            </w:r>
           </w:p>
         </w:tc>
       </w:tr>
@@ -4448,6 +4542,12 @@
                 <w:rFonts w:asciiTheme="majorHAnsi" w:hAnsiTheme="majorHAnsi"/>
               </w:rPr>
             </w:pPr>
+            <w:r>
+              <w:rPr>
+                <w:rFonts w:asciiTheme="majorHAnsi" w:hAnsiTheme="majorHAnsi"/>
+              </w:rPr>
+              <w:t xml:space="preserve">The check-in/out buttons will be grayed out when page is accessed from the home page instead of the sign in page. </w:t>
+            </w:r>
           </w:p>
         </w:tc>
       </w:tr>
@@ -4933,21 +5033,45 @@
               <w:rPr>
                 <w:rFonts w:asciiTheme="majorHAnsi" w:hAnsiTheme="majorHAnsi"/>
               </w:rPr>
-              <w:t>Checks to see if the item is available. If it is, the item is checked-out to the user.</w:t>
-            </w:r>
-          </w:p>
-          <w:p>
-            <w:pPr>
-              <w:cnfStyle w:val="000000100000" w:firstRow="0" w:lastRow="0" w:firstColumn="0" w:lastColumn="0" w:oddVBand="0" w:evenVBand="0" w:oddHBand="1" w:evenHBand="0" w:firstRowFirstColumn="0" w:firstRowLastColumn="0" w:lastRowFirstColumn="0" w:lastRowLastColumn="0"/>
-              <w:rPr>
-                <w:rFonts w:asciiTheme="majorHAnsi" w:hAnsiTheme="majorHAnsi"/>
-              </w:rPr>
-            </w:pPr>
-            <w:r>
-              <w:rPr>
-                <w:rFonts w:asciiTheme="majorHAnsi" w:hAnsiTheme="majorHAnsi"/>
-              </w:rPr>
-              <w:t>If not available, system issues message asking user if he wishes to add the item to the waitlist.</w:t>
+              <w:t xml:space="preserve">Checks to see if the item is available. If it is, the item is checked-out to the </w:t>
+            </w:r>
+            <w:r>
+              <w:rPr>
+                <w:rFonts w:asciiTheme="majorHAnsi" w:hAnsiTheme="majorHAnsi"/>
+              </w:rPr>
+              <w:t>member</w:t>
+            </w:r>
+            <w:r>
+              <w:rPr>
+                <w:rFonts w:asciiTheme="majorHAnsi" w:hAnsiTheme="majorHAnsi"/>
+              </w:rPr>
+              <w:t>.</w:t>
+            </w:r>
+          </w:p>
+          <w:p>
+            <w:pPr>
+              <w:cnfStyle w:val="000000100000" w:firstRow="0" w:lastRow="0" w:firstColumn="0" w:lastColumn="0" w:oddVBand="0" w:evenVBand="0" w:oddHBand="1" w:evenHBand="0" w:firstRowFirstColumn="0" w:firstRowLastColumn="0" w:lastRowFirstColumn="0" w:lastRowLastColumn="0"/>
+              <w:rPr>
+                <w:rFonts w:asciiTheme="majorHAnsi" w:hAnsiTheme="majorHAnsi"/>
+              </w:rPr>
+            </w:pPr>
+            <w:r>
+              <w:rPr>
+                <w:rFonts w:asciiTheme="majorHAnsi" w:hAnsiTheme="majorHAnsi"/>
+              </w:rPr>
+              <w:t xml:space="preserve">If not available, system issues message asking </w:t>
+            </w:r>
+            <w:r>
+              <w:rPr>
+                <w:rFonts w:asciiTheme="majorHAnsi" w:hAnsiTheme="majorHAnsi"/>
+              </w:rPr>
+              <w:t>member</w:t>
+            </w:r>
+            <w:r>
+              <w:rPr>
+                <w:rFonts w:asciiTheme="majorHAnsi" w:hAnsiTheme="majorHAnsi"/>
+              </w:rPr>
+              <w:t xml:space="preserve"> if he wishes to add the item to the waitlist.</w:t>
             </w:r>
           </w:p>
         </w:tc>
@@ -5002,7 +5126,13 @@
               <w:rPr>
                 <w:rFonts w:asciiTheme="majorHAnsi" w:hAnsiTheme="majorHAnsi"/>
               </w:rPr>
-              <w:t>User selects yes</w:t>
+              <w:t>S</w:t>
+            </w:r>
+            <w:r>
+              <w:rPr>
+                <w:rFonts w:asciiTheme="majorHAnsi" w:hAnsiTheme="majorHAnsi"/>
+              </w:rPr>
+              <w:t>elects yes</w:t>
             </w:r>
           </w:p>
         </w:tc>
@@ -5076,7 +5206,13 @@
               <w:rPr>
                 <w:rFonts w:asciiTheme="majorHAnsi" w:hAnsiTheme="majorHAnsi"/>
               </w:rPr>
-              <w:t>User selects no</w:t>
+              <w:t>Selects</w:t>
+            </w:r>
+            <w:r>
+              <w:rPr>
+                <w:rFonts w:asciiTheme="majorHAnsi" w:hAnsiTheme="majorHAnsi"/>
+              </w:rPr>
+              <w:t xml:space="preserve"> no</w:t>
             </w:r>
           </w:p>
         </w:tc>
@@ -5410,11 +5546,19 @@
                 <w:rFonts w:asciiTheme="majorHAnsi" w:hAnsiTheme="majorHAnsi"/>
               </w:rPr>
             </w:pPr>
-            <w:r>
-              <w:rPr>
-                <w:rFonts w:asciiTheme="majorHAnsi" w:hAnsiTheme="majorHAnsi"/>
-              </w:rPr>
-              <w:t>Check-in Media</w:t>
+            <w:proofErr w:type="spellStart"/>
+            <w:r>
+              <w:rPr>
+                <w:rFonts w:asciiTheme="majorHAnsi" w:hAnsiTheme="majorHAnsi"/>
+              </w:rPr>
+              <w:t>Checkin</w:t>
+            </w:r>
+            <w:proofErr w:type="spellEnd"/>
+            <w:r>
+              <w:rPr>
+                <w:rFonts w:asciiTheme="majorHAnsi" w:hAnsiTheme="majorHAnsi"/>
+              </w:rPr>
+              <w:t xml:space="preserve"> Media</w:t>
             </w:r>
           </w:p>
         </w:tc>
@@ -5433,6 +5577,7 @@
               <w:jc w:val="right"/>
             </w:pPr>
             <w:r>
+              <w:lastRenderedPageBreak/>
               <w:t>Description:</w:t>
             </w:r>
           </w:p>
@@ -5458,7 +5603,6 @@
               <w:rPr>
                 <w:rFonts w:asciiTheme="majorHAnsi" w:hAnsiTheme="majorHAnsi"/>
               </w:rPr>
-              <w:lastRenderedPageBreak/>
               <w:t>Member returns an item which had been borrowed</w:t>
             </w:r>
           </w:p>
@@ -5628,172 +5772,176 @@
               <w:rPr>
                 <w:rFonts w:asciiTheme="majorHAnsi" w:hAnsiTheme="majorHAnsi"/>
               </w:rPr>
-              <w:t xml:space="preserve">Done, at some point, for every item </w:t>
-            </w:r>
-            <w:proofErr w:type="gramStart"/>
-            <w:r>
-              <w:rPr>
-                <w:rFonts w:asciiTheme="majorHAnsi" w:hAnsiTheme="majorHAnsi"/>
-              </w:rPr>
-              <w:t>borrowed</w:t>
-            </w:r>
-            <w:proofErr w:type="gramEnd"/>
+              <w:t>Done for up to 100% of items borrowed, estimate many times daily</w:t>
+            </w:r>
+          </w:p>
+        </w:tc>
+      </w:tr>
+      <w:tr>
+        <w:trPr>
+          <w:cnfStyle w:val="000000010000" w:firstRow="0" w:lastRow="0" w:firstColumn="0" w:lastColumn="0" w:oddVBand="0" w:evenVBand="0" w:oddHBand="0" w:evenHBand="1" w:firstRowFirstColumn="0" w:firstRowLastColumn="0" w:lastRowFirstColumn="0" w:lastRowLastColumn="0"/>
+        </w:trPr>
+        <w:tc>
+          <w:tcPr>
+            <w:cnfStyle w:val="001000000000" w:firstRow="0" w:lastRow="0" w:firstColumn="1" w:lastColumn="0" w:oddVBand="0" w:evenVBand="0" w:oddHBand="0" w:evenHBand="0" w:firstRowFirstColumn="0" w:firstRowLastColumn="0" w:lastRowFirstColumn="0" w:lastRowLastColumn="0"/>
+            <w:tcW w:w="2160" w:type="dxa"/>
+            <w:vMerge w:val="restart"/>
+          </w:tcPr>
+          <w:p>
+            <w:pPr>
+              <w:jc w:val="right"/>
+            </w:pPr>
+            <w:r>
+              <w:t>Flow of Events:</w:t>
+            </w:r>
+          </w:p>
+        </w:tc>
+        <w:tc>
+          <w:tcPr>
+            <w:tcW w:w="810" w:type="dxa"/>
+          </w:tcPr>
+          <w:p>
+            <w:pPr>
+              <w:cnfStyle w:val="000000010000" w:firstRow="0" w:lastRow="0" w:firstColumn="0" w:lastColumn="0" w:oddVBand="0" w:evenVBand="0" w:oddHBand="0" w:evenHBand="1" w:firstRowFirstColumn="0" w:firstRowLastColumn="0" w:lastRowFirstColumn="0" w:lastRowLastColumn="0"/>
+              <w:rPr>
+                <w:rFonts w:asciiTheme="majorHAnsi" w:hAnsiTheme="majorHAnsi"/>
+              </w:rPr>
+            </w:pPr>
+          </w:p>
+        </w:tc>
+        <w:tc>
+          <w:tcPr>
+            <w:tcW w:w="3600" w:type="dxa"/>
+          </w:tcPr>
+          <w:p>
+            <w:pPr>
+              <w:jc w:val="center"/>
+              <w:cnfStyle w:val="000000010000" w:firstRow="0" w:lastRow="0" w:firstColumn="0" w:lastColumn="0" w:oddVBand="0" w:evenVBand="0" w:oddHBand="0" w:evenHBand="1" w:firstRowFirstColumn="0" w:firstRowLastColumn="0" w:lastRowFirstColumn="0" w:lastRowLastColumn="0"/>
+              <w:rPr>
+                <w:rFonts w:asciiTheme="majorHAnsi" w:hAnsiTheme="majorHAnsi"/>
+                <w:b/>
+              </w:rPr>
+            </w:pPr>
+            <w:r>
+              <w:rPr>
+                <w:rFonts w:asciiTheme="majorHAnsi" w:hAnsiTheme="majorHAnsi"/>
+                <w:b/>
+              </w:rPr>
+              <w:t>Actor Action</w:t>
+            </w:r>
+          </w:p>
+        </w:tc>
+        <w:tc>
+          <w:tcPr>
+            <w:tcW w:w="3240" w:type="dxa"/>
+          </w:tcPr>
+          <w:p>
+            <w:pPr>
+              <w:jc w:val="center"/>
+              <w:cnfStyle w:val="000000010000" w:firstRow="0" w:lastRow="0" w:firstColumn="0" w:lastColumn="0" w:oddVBand="0" w:evenVBand="0" w:oddHBand="0" w:evenHBand="1" w:firstRowFirstColumn="0" w:firstRowLastColumn="0" w:lastRowFirstColumn="0" w:lastRowLastColumn="0"/>
+              <w:rPr>
+                <w:rFonts w:asciiTheme="majorHAnsi" w:hAnsiTheme="majorHAnsi"/>
+                <w:b/>
+              </w:rPr>
+            </w:pPr>
+            <w:r>
+              <w:rPr>
+                <w:rFonts w:asciiTheme="majorHAnsi" w:hAnsiTheme="majorHAnsi"/>
+                <w:b/>
+              </w:rPr>
+              <w:t>System Response</w:t>
+            </w:r>
+          </w:p>
+        </w:tc>
+      </w:tr>
+      <w:tr>
+        <w:trPr>
+          <w:cnfStyle w:val="000000100000" w:firstRow="0" w:lastRow="0" w:firstColumn="0" w:lastColumn="0" w:oddVBand="0" w:evenVBand="0" w:oddHBand="1" w:evenHBand="0" w:firstRowFirstColumn="0" w:firstRowLastColumn="0" w:lastRowFirstColumn="0" w:lastRowLastColumn="0"/>
+        </w:trPr>
+        <w:tc>
+          <w:tcPr>
+            <w:cnfStyle w:val="001000000000" w:firstRow="0" w:lastRow="0" w:firstColumn="1" w:lastColumn="0" w:oddVBand="0" w:evenVBand="0" w:oddHBand="0" w:evenHBand="0" w:firstRowFirstColumn="0" w:firstRowLastColumn="0" w:lastRowFirstColumn="0" w:lastRowLastColumn="0"/>
+            <w:tcW w:w="2160" w:type="dxa"/>
+            <w:vMerge/>
+          </w:tcPr>
+          <w:p>
+            <w:pPr>
+              <w:jc w:val="right"/>
+            </w:pPr>
+          </w:p>
+        </w:tc>
+        <w:tc>
+          <w:tcPr>
+            <w:tcW w:w="810" w:type="dxa"/>
+          </w:tcPr>
+          <w:p>
+            <w:pPr>
+              <w:cnfStyle w:val="000000100000" w:firstRow="0" w:lastRow="0" w:firstColumn="0" w:lastColumn="0" w:oddVBand="0" w:evenVBand="0" w:oddHBand="1" w:evenHBand="0" w:firstRowFirstColumn="0" w:firstRowLastColumn="0" w:lastRowFirstColumn="0" w:lastRowLastColumn="0"/>
+              <w:rPr>
+                <w:rFonts w:asciiTheme="majorHAnsi" w:hAnsiTheme="majorHAnsi"/>
+              </w:rPr>
+            </w:pPr>
+            <w:r>
+              <w:rPr>
+                <w:rFonts w:asciiTheme="majorHAnsi" w:hAnsiTheme="majorHAnsi"/>
+              </w:rPr>
+              <w:t>1.</w:t>
+            </w:r>
+          </w:p>
+        </w:tc>
+        <w:tc>
+          <w:tcPr>
+            <w:tcW w:w="3600" w:type="dxa"/>
+          </w:tcPr>
+          <w:p>
+            <w:pPr>
+              <w:cnfStyle w:val="000000100000" w:firstRow="0" w:lastRow="0" w:firstColumn="0" w:lastColumn="0" w:oddVBand="0" w:evenVBand="0" w:oddHBand="1" w:evenHBand="0" w:firstRowFirstColumn="0" w:firstRowLastColumn="0" w:lastRowFirstColumn="0" w:lastRowLastColumn="0"/>
+              <w:rPr>
+                <w:rFonts w:asciiTheme="majorHAnsi" w:hAnsiTheme="majorHAnsi"/>
+              </w:rPr>
+            </w:pPr>
+            <w:r>
+              <w:rPr>
+                <w:rFonts w:asciiTheme="majorHAnsi" w:hAnsiTheme="majorHAnsi"/>
+              </w:rPr>
+              <w:t>Enters item number in the check-in field</w:t>
+            </w:r>
+          </w:p>
+        </w:tc>
+        <w:tc>
+          <w:tcPr>
+            <w:tcW w:w="3240" w:type="dxa"/>
+          </w:tcPr>
+          <w:p>
+            <w:pPr>
+              <w:cnfStyle w:val="000000100000" w:firstRow="0" w:lastRow="0" w:firstColumn="0" w:lastColumn="0" w:oddVBand="0" w:evenVBand="0" w:oddHBand="1" w:evenHBand="0" w:firstRowFirstColumn="0" w:firstRowLastColumn="0" w:lastRowFirstColumn="0" w:lastRowLastColumn="0"/>
+              <w:rPr>
+                <w:rFonts w:asciiTheme="majorHAnsi" w:hAnsiTheme="majorHAnsi"/>
+              </w:rPr>
+            </w:pPr>
+            <w:r>
+              <w:rPr>
+                <w:rFonts w:asciiTheme="majorHAnsi" w:hAnsiTheme="majorHAnsi"/>
+              </w:rPr>
+              <w:t>System makes item available for check-out</w:t>
+            </w:r>
+            <w:r>
+              <w:rPr>
+                <w:rFonts w:asciiTheme="majorHAnsi" w:hAnsiTheme="majorHAnsi"/>
+              </w:rPr>
+              <w:t>, updates item list,</w:t>
+            </w:r>
+            <w:r>
+              <w:rPr>
+                <w:rFonts w:asciiTheme="majorHAnsi" w:hAnsiTheme="majorHAnsi"/>
+              </w:rPr>
+              <w:t xml:space="preserve"> and removes it from the member’s account. Issues a “check-in successful” message</w:t>
+            </w:r>
             <w:r>
               <w:rPr>
                 <w:rFonts w:asciiTheme="majorHAnsi" w:hAnsiTheme="majorHAnsi"/>
               </w:rPr>
               <w:t>.</w:t>
-            </w:r>
-          </w:p>
-        </w:tc>
-      </w:tr>
-      <w:tr>
-        <w:trPr>
-          <w:cnfStyle w:val="000000010000" w:firstRow="0" w:lastRow="0" w:firstColumn="0" w:lastColumn="0" w:oddVBand="0" w:evenVBand="0" w:oddHBand="0" w:evenHBand="1" w:firstRowFirstColumn="0" w:firstRowLastColumn="0" w:lastRowFirstColumn="0" w:lastRowLastColumn="0"/>
-        </w:trPr>
-        <w:tc>
-          <w:tcPr>
-            <w:cnfStyle w:val="001000000000" w:firstRow="0" w:lastRow="0" w:firstColumn="1" w:lastColumn="0" w:oddVBand="0" w:evenVBand="0" w:oddHBand="0" w:evenHBand="0" w:firstRowFirstColumn="0" w:firstRowLastColumn="0" w:lastRowFirstColumn="0" w:lastRowLastColumn="0"/>
-            <w:tcW w:w="2160" w:type="dxa"/>
-            <w:vMerge w:val="restart"/>
-          </w:tcPr>
-          <w:p>
-            <w:pPr>
-              <w:jc w:val="right"/>
-            </w:pPr>
-            <w:r>
-              <w:t>Flow of Events:</w:t>
-            </w:r>
-          </w:p>
-        </w:tc>
-        <w:tc>
-          <w:tcPr>
-            <w:tcW w:w="810" w:type="dxa"/>
-          </w:tcPr>
-          <w:p>
-            <w:pPr>
-              <w:cnfStyle w:val="000000010000" w:firstRow="0" w:lastRow="0" w:firstColumn="0" w:lastColumn="0" w:oddVBand="0" w:evenVBand="0" w:oddHBand="0" w:evenHBand="1" w:firstRowFirstColumn="0" w:firstRowLastColumn="0" w:lastRowFirstColumn="0" w:lastRowLastColumn="0"/>
-              <w:rPr>
-                <w:rFonts w:asciiTheme="majorHAnsi" w:hAnsiTheme="majorHAnsi"/>
-              </w:rPr>
-            </w:pPr>
-          </w:p>
-        </w:tc>
-        <w:tc>
-          <w:tcPr>
-            <w:tcW w:w="3600" w:type="dxa"/>
-          </w:tcPr>
-          <w:p>
-            <w:pPr>
-              <w:jc w:val="center"/>
-              <w:cnfStyle w:val="000000010000" w:firstRow="0" w:lastRow="0" w:firstColumn="0" w:lastColumn="0" w:oddVBand="0" w:evenVBand="0" w:oddHBand="0" w:evenHBand="1" w:firstRowFirstColumn="0" w:firstRowLastColumn="0" w:lastRowFirstColumn="0" w:lastRowLastColumn="0"/>
-              <w:rPr>
-                <w:rFonts w:asciiTheme="majorHAnsi" w:hAnsiTheme="majorHAnsi"/>
-                <w:b/>
-              </w:rPr>
-            </w:pPr>
-            <w:r>
-              <w:rPr>
-                <w:rFonts w:asciiTheme="majorHAnsi" w:hAnsiTheme="majorHAnsi"/>
-                <w:b/>
-              </w:rPr>
-              <w:t>Actor Action</w:t>
-            </w:r>
-          </w:p>
-        </w:tc>
-        <w:tc>
-          <w:tcPr>
-            <w:tcW w:w="3240" w:type="dxa"/>
-          </w:tcPr>
-          <w:p>
-            <w:pPr>
-              <w:jc w:val="center"/>
-              <w:cnfStyle w:val="000000010000" w:firstRow="0" w:lastRow="0" w:firstColumn="0" w:lastColumn="0" w:oddVBand="0" w:evenVBand="0" w:oddHBand="0" w:evenHBand="1" w:firstRowFirstColumn="0" w:firstRowLastColumn="0" w:lastRowFirstColumn="0" w:lastRowLastColumn="0"/>
-              <w:rPr>
-                <w:rFonts w:asciiTheme="majorHAnsi" w:hAnsiTheme="majorHAnsi"/>
-                <w:b/>
-              </w:rPr>
-            </w:pPr>
-            <w:r>
-              <w:rPr>
-                <w:rFonts w:asciiTheme="majorHAnsi" w:hAnsiTheme="majorHAnsi"/>
-                <w:b/>
-              </w:rPr>
-              <w:t>System Response</w:t>
-            </w:r>
-          </w:p>
-        </w:tc>
-      </w:tr>
-      <w:tr>
-        <w:trPr>
-          <w:cnfStyle w:val="000000100000" w:firstRow="0" w:lastRow="0" w:firstColumn="0" w:lastColumn="0" w:oddVBand="0" w:evenVBand="0" w:oddHBand="1" w:evenHBand="0" w:firstRowFirstColumn="0" w:firstRowLastColumn="0" w:lastRowFirstColumn="0" w:lastRowLastColumn="0"/>
-        </w:trPr>
-        <w:tc>
-          <w:tcPr>
-            <w:cnfStyle w:val="001000000000" w:firstRow="0" w:lastRow="0" w:firstColumn="1" w:lastColumn="0" w:oddVBand="0" w:evenVBand="0" w:oddHBand="0" w:evenHBand="0" w:firstRowFirstColumn="0" w:firstRowLastColumn="0" w:lastRowFirstColumn="0" w:lastRowLastColumn="0"/>
-            <w:tcW w:w="2160" w:type="dxa"/>
-            <w:vMerge/>
-          </w:tcPr>
-          <w:p>
-            <w:pPr>
-              <w:jc w:val="right"/>
-            </w:pPr>
-          </w:p>
-        </w:tc>
-        <w:tc>
-          <w:tcPr>
-            <w:tcW w:w="810" w:type="dxa"/>
-          </w:tcPr>
-          <w:p>
-            <w:pPr>
-              <w:cnfStyle w:val="000000100000" w:firstRow="0" w:lastRow="0" w:firstColumn="0" w:lastColumn="0" w:oddVBand="0" w:evenVBand="0" w:oddHBand="1" w:evenHBand="0" w:firstRowFirstColumn="0" w:firstRowLastColumn="0" w:lastRowFirstColumn="0" w:lastRowLastColumn="0"/>
-              <w:rPr>
-                <w:rFonts w:asciiTheme="majorHAnsi" w:hAnsiTheme="majorHAnsi"/>
-              </w:rPr>
-            </w:pPr>
-            <w:r>
-              <w:rPr>
-                <w:rFonts w:asciiTheme="majorHAnsi" w:hAnsiTheme="majorHAnsi"/>
-              </w:rPr>
-              <w:t>1.</w:t>
-            </w:r>
-          </w:p>
-        </w:tc>
-        <w:tc>
-          <w:tcPr>
-            <w:tcW w:w="3600" w:type="dxa"/>
-          </w:tcPr>
-          <w:p>
-            <w:pPr>
-              <w:cnfStyle w:val="000000100000" w:firstRow="0" w:lastRow="0" w:firstColumn="0" w:lastColumn="0" w:oddVBand="0" w:evenVBand="0" w:oddHBand="1" w:evenHBand="0" w:firstRowFirstColumn="0" w:firstRowLastColumn="0" w:lastRowFirstColumn="0" w:lastRowLastColumn="0"/>
-              <w:rPr>
-                <w:rFonts w:asciiTheme="majorHAnsi" w:hAnsiTheme="majorHAnsi"/>
-              </w:rPr>
-            </w:pPr>
-            <w:r>
-              <w:rPr>
-                <w:rFonts w:asciiTheme="majorHAnsi" w:hAnsiTheme="majorHAnsi"/>
-              </w:rPr>
-              <w:t>Enters item number in the check-in field</w:t>
-            </w:r>
-          </w:p>
-        </w:tc>
-        <w:tc>
-          <w:tcPr>
-            <w:tcW w:w="3240" w:type="dxa"/>
-          </w:tcPr>
-          <w:p>
-            <w:pPr>
-              <w:cnfStyle w:val="000000100000" w:firstRow="0" w:lastRow="0" w:firstColumn="0" w:lastColumn="0" w:oddVBand="0" w:evenVBand="0" w:oddHBand="1" w:evenHBand="0" w:firstRowFirstColumn="0" w:firstRowLastColumn="0" w:lastRowFirstColumn="0" w:lastRowLastColumn="0"/>
-              <w:rPr>
-                <w:rFonts w:asciiTheme="majorHAnsi" w:hAnsiTheme="majorHAnsi"/>
-              </w:rPr>
-            </w:pPr>
-            <w:r>
-              <w:rPr>
-                <w:rFonts w:asciiTheme="majorHAnsi" w:hAnsiTheme="majorHAnsi"/>
-              </w:rPr>
-              <w:t>System makes item available for check-out and removes it from the member’s account. Issues a “check-in successful” message</w:t>
             </w:r>
           </w:p>
         </w:tc>
@@ -6250,7 +6398,7 @@
               <w:rPr>
                 <w:rFonts w:asciiTheme="majorHAnsi" w:hAnsiTheme="majorHAnsi"/>
               </w:rPr>
-              <w:t>Delete User</w:t>
+              <w:t>Delete Account (Member)</w:t>
             </w:r>
           </w:p>
         </w:tc>
@@ -8834,7 +8982,7 @@
               <w:rPr>
                 <w:rFonts w:asciiTheme="majorHAnsi" w:hAnsiTheme="majorHAnsi"/>
               </w:rPr>
-              <w:t>Member Login</w:t>
+              <w:t>Login Member</w:t>
             </w:r>
           </w:p>
         </w:tc>
@@ -9192,7 +9340,45 @@
               <w:rPr>
                 <w:rFonts w:asciiTheme="majorHAnsi" w:hAnsiTheme="majorHAnsi"/>
               </w:rPr>
-              <w:t>Verifies information, logs user in, and goes to view items page</w:t>
+              <w:t xml:space="preserve">Verifies information, </w:t>
+            </w:r>
+            <w:r>
+              <w:rPr>
+                <w:rFonts w:asciiTheme="majorHAnsi" w:hAnsiTheme="majorHAnsi"/>
+              </w:rPr>
+              <w:t xml:space="preserve">if account is an admin account, the system will go to the admin page. </w:t>
+            </w:r>
+          </w:p>
+          <w:p>
+            <w:pPr>
+              <w:cnfStyle w:val="000000100000" w:firstRow="0" w:lastRow="0" w:firstColumn="0" w:lastColumn="0" w:oddVBand="0" w:evenVBand="0" w:oddHBand="1" w:evenHBand="0" w:firstRowFirstColumn="0" w:firstRowLastColumn="0" w:lastRowFirstColumn="0" w:lastRowLastColumn="0"/>
+              <w:rPr>
+                <w:rFonts w:asciiTheme="majorHAnsi" w:hAnsiTheme="majorHAnsi"/>
+              </w:rPr>
+            </w:pPr>
+            <w:r>
+              <w:rPr>
+                <w:rFonts w:asciiTheme="majorHAnsi" w:hAnsiTheme="majorHAnsi"/>
+              </w:rPr>
+              <w:t>Members are logged in</w:t>
+            </w:r>
+            <w:r>
+              <w:rPr>
+                <w:rFonts w:asciiTheme="majorHAnsi" w:hAnsiTheme="majorHAnsi"/>
+              </w:rPr>
+              <w:t xml:space="preserve"> and </w:t>
+            </w:r>
+            <w:r>
+              <w:rPr>
+                <w:rFonts w:asciiTheme="majorHAnsi" w:hAnsiTheme="majorHAnsi"/>
+              </w:rPr>
+              <w:t xml:space="preserve">sent </w:t>
+            </w:r>
+            <w:r>
+              <w:rPr>
+                <w:rFonts w:asciiTheme="majorHAnsi" w:hAnsiTheme="majorHAnsi"/>
+              </w:rPr>
+              <w:t>to view items page</w:t>
             </w:r>
           </w:p>
         </w:tc>
@@ -9256,198 +9442,18 @@
                 <w:rFonts w:asciiTheme="majorHAnsi" w:hAnsiTheme="majorHAnsi"/>
               </w:rPr>
             </w:pPr>
+            <w:r>
+              <w:rPr>
+                <w:rFonts w:asciiTheme="majorHAnsi" w:hAnsiTheme="majorHAnsi"/>
+              </w:rPr>
+              <w:t>If waitlisted item is now available, system displays message indicating that the item is available for check-out and will be deleted from the waitlist (checkout is in different UC table)</w:t>
+            </w:r>
           </w:p>
         </w:tc>
       </w:tr>
       <w:tr>
         <w:trPr>
           <w:cnfStyle w:val="000000100000" w:firstRow="0" w:lastRow="0" w:firstColumn="0" w:lastColumn="0" w:oddVBand="0" w:evenVBand="0" w:oddHBand="1" w:evenHBand="0" w:firstRowFirstColumn="0" w:firstRowLastColumn="0" w:lastRowFirstColumn="0" w:lastRowLastColumn="0"/>
-        </w:trPr>
-        <w:tc>
-          <w:tcPr>
-            <w:cnfStyle w:val="001000000000" w:firstRow="0" w:lastRow="0" w:firstColumn="1" w:lastColumn="0" w:oddVBand="0" w:evenVBand="0" w:oddHBand="0" w:evenHBand="0" w:firstRowFirstColumn="0" w:firstRowLastColumn="0" w:lastRowFirstColumn="0" w:lastRowLastColumn="0"/>
-            <w:tcW w:w="2160" w:type="dxa"/>
-            <w:vMerge/>
-          </w:tcPr>
-          <w:p>
-            <w:pPr>
-              <w:jc w:val="right"/>
-            </w:pPr>
-          </w:p>
-        </w:tc>
-        <w:tc>
-          <w:tcPr>
-            <w:tcW w:w="810" w:type="dxa"/>
-          </w:tcPr>
-          <w:p>
-            <w:pPr>
-              <w:cnfStyle w:val="000000100000" w:firstRow="0" w:lastRow="0" w:firstColumn="0" w:lastColumn="0" w:oddVBand="0" w:evenVBand="0" w:oddHBand="1" w:evenHBand="0" w:firstRowFirstColumn="0" w:firstRowLastColumn="0" w:lastRowFirstColumn="0" w:lastRowLastColumn="0"/>
-              <w:rPr>
-                <w:rFonts w:asciiTheme="majorHAnsi" w:hAnsiTheme="majorHAnsi"/>
-              </w:rPr>
-            </w:pPr>
-            <w:r>
-              <w:rPr>
-                <w:rFonts w:asciiTheme="majorHAnsi" w:hAnsiTheme="majorHAnsi"/>
-              </w:rPr>
-              <w:t>3.</w:t>
-            </w:r>
-          </w:p>
-        </w:tc>
-        <w:tc>
-          <w:tcPr>
-            <w:tcW w:w="3600" w:type="dxa"/>
-          </w:tcPr>
-          <w:p>
-            <w:pPr>
-              <w:cnfStyle w:val="000000100000" w:firstRow="0" w:lastRow="0" w:firstColumn="0" w:lastColumn="0" w:oddVBand="0" w:evenVBand="0" w:oddHBand="1" w:evenHBand="0" w:firstRowFirstColumn="0" w:firstRowLastColumn="0" w:lastRowFirstColumn="0" w:lastRowLastColumn="0"/>
-              <w:rPr>
-                <w:rFonts w:asciiTheme="majorHAnsi" w:hAnsiTheme="majorHAnsi"/>
-              </w:rPr>
-            </w:pPr>
-          </w:p>
-        </w:tc>
-        <w:tc>
-          <w:tcPr>
-            <w:tcW w:w="3240" w:type="dxa"/>
-          </w:tcPr>
-          <w:p>
-            <w:pPr>
-              <w:cnfStyle w:val="000000100000" w:firstRow="0" w:lastRow="0" w:firstColumn="0" w:lastColumn="0" w:oddVBand="0" w:evenVBand="0" w:oddHBand="1" w:evenHBand="0" w:firstRowFirstColumn="0" w:firstRowLastColumn="0" w:lastRowFirstColumn="0" w:lastRowLastColumn="0"/>
-              <w:rPr>
-                <w:rFonts w:asciiTheme="majorHAnsi" w:hAnsiTheme="majorHAnsi"/>
-              </w:rPr>
-            </w:pPr>
-          </w:p>
-        </w:tc>
-      </w:tr>
-      <w:tr>
-        <w:trPr>
-          <w:cnfStyle w:val="000000010000" w:firstRow="0" w:lastRow="0" w:firstColumn="0" w:lastColumn="0" w:oddVBand="0" w:evenVBand="0" w:oddHBand="0" w:evenHBand="1" w:firstRowFirstColumn="0" w:firstRowLastColumn="0" w:lastRowFirstColumn="0" w:lastRowLastColumn="0"/>
-        </w:trPr>
-        <w:tc>
-          <w:tcPr>
-            <w:cnfStyle w:val="001000000000" w:firstRow="0" w:lastRow="0" w:firstColumn="1" w:lastColumn="0" w:oddVBand="0" w:evenVBand="0" w:oddHBand="0" w:evenHBand="0" w:firstRowFirstColumn="0" w:firstRowLastColumn="0" w:lastRowFirstColumn="0" w:lastRowLastColumn="0"/>
-            <w:tcW w:w="2160" w:type="dxa"/>
-            <w:vMerge/>
-          </w:tcPr>
-          <w:p>
-            <w:pPr>
-              <w:jc w:val="right"/>
-            </w:pPr>
-          </w:p>
-        </w:tc>
-        <w:tc>
-          <w:tcPr>
-            <w:tcW w:w="810" w:type="dxa"/>
-          </w:tcPr>
-          <w:p>
-            <w:pPr>
-              <w:cnfStyle w:val="000000010000" w:firstRow="0" w:lastRow="0" w:firstColumn="0" w:lastColumn="0" w:oddVBand="0" w:evenVBand="0" w:oddHBand="0" w:evenHBand="1" w:firstRowFirstColumn="0" w:firstRowLastColumn="0" w:lastRowFirstColumn="0" w:lastRowLastColumn="0"/>
-              <w:rPr>
-                <w:rFonts w:asciiTheme="majorHAnsi" w:hAnsiTheme="majorHAnsi"/>
-              </w:rPr>
-            </w:pPr>
-            <w:r>
-              <w:rPr>
-                <w:rFonts w:asciiTheme="majorHAnsi" w:hAnsiTheme="majorHAnsi"/>
-              </w:rPr>
-              <w:t>4.</w:t>
-            </w:r>
-          </w:p>
-        </w:tc>
-        <w:tc>
-          <w:tcPr>
-            <w:tcW w:w="3600" w:type="dxa"/>
-          </w:tcPr>
-          <w:p>
-            <w:pPr>
-              <w:cnfStyle w:val="000000010000" w:firstRow="0" w:lastRow="0" w:firstColumn="0" w:lastColumn="0" w:oddVBand="0" w:evenVBand="0" w:oddHBand="0" w:evenHBand="1" w:firstRowFirstColumn="0" w:firstRowLastColumn="0" w:lastRowFirstColumn="0" w:lastRowLastColumn="0"/>
-              <w:rPr>
-                <w:rFonts w:asciiTheme="majorHAnsi" w:hAnsiTheme="majorHAnsi"/>
-              </w:rPr>
-            </w:pPr>
-          </w:p>
-        </w:tc>
-        <w:tc>
-          <w:tcPr>
-            <w:tcW w:w="3240" w:type="dxa"/>
-          </w:tcPr>
-          <w:p>
-            <w:pPr>
-              <w:cnfStyle w:val="000000010000" w:firstRow="0" w:lastRow="0" w:firstColumn="0" w:lastColumn="0" w:oddVBand="0" w:evenVBand="0" w:oddHBand="0" w:evenHBand="1" w:firstRowFirstColumn="0" w:firstRowLastColumn="0" w:lastRowFirstColumn="0" w:lastRowLastColumn="0"/>
-              <w:rPr>
-                <w:rFonts w:asciiTheme="majorHAnsi" w:hAnsiTheme="majorHAnsi"/>
-              </w:rPr>
-            </w:pPr>
-          </w:p>
-        </w:tc>
-      </w:tr>
-      <w:tr>
-        <w:trPr>
-          <w:cnfStyle w:val="000000100000" w:firstRow="0" w:lastRow="0" w:firstColumn="0" w:lastColumn="0" w:oddVBand="0" w:evenVBand="0" w:oddHBand="1" w:evenHBand="0" w:firstRowFirstColumn="0" w:firstRowLastColumn="0" w:lastRowFirstColumn="0" w:lastRowLastColumn="0"/>
-        </w:trPr>
-        <w:tc>
-          <w:tcPr>
-            <w:cnfStyle w:val="001000000000" w:firstRow="0" w:lastRow="0" w:firstColumn="1" w:lastColumn="0" w:oddVBand="0" w:evenVBand="0" w:oddHBand="0" w:evenHBand="0" w:firstRowFirstColumn="0" w:firstRowLastColumn="0" w:lastRowFirstColumn="0" w:lastRowLastColumn="0"/>
-            <w:tcW w:w="2160" w:type="dxa"/>
-            <w:vMerge/>
-          </w:tcPr>
-          <w:p>
-            <w:pPr>
-              <w:jc w:val="right"/>
-            </w:pPr>
-          </w:p>
-        </w:tc>
-        <w:tc>
-          <w:tcPr>
-            <w:tcW w:w="810" w:type="dxa"/>
-          </w:tcPr>
-          <w:p>
-            <w:pPr>
-              <w:cnfStyle w:val="000000100000" w:firstRow="0" w:lastRow="0" w:firstColumn="0" w:lastColumn="0" w:oddVBand="0" w:evenVBand="0" w:oddHBand="1" w:evenHBand="0" w:firstRowFirstColumn="0" w:firstRowLastColumn="0" w:lastRowFirstColumn="0" w:lastRowLastColumn="0"/>
-              <w:rPr>
-                <w:rFonts w:asciiTheme="majorHAnsi" w:hAnsiTheme="majorHAnsi"/>
-              </w:rPr>
-            </w:pPr>
-            <w:r>
-              <w:rPr>
-                <w:rFonts w:asciiTheme="majorHAnsi" w:hAnsiTheme="majorHAnsi"/>
-              </w:rPr>
-              <w:t>5.</w:t>
-            </w:r>
-          </w:p>
-        </w:tc>
-        <w:tc>
-          <w:tcPr>
-            <w:tcW w:w="3600" w:type="dxa"/>
-          </w:tcPr>
-          <w:p>
-            <w:pPr>
-              <w:cnfStyle w:val="000000100000" w:firstRow="0" w:lastRow="0" w:firstColumn="0" w:lastColumn="0" w:oddVBand="0" w:evenVBand="0" w:oddHBand="1" w:evenHBand="0" w:firstRowFirstColumn="0" w:firstRowLastColumn="0" w:lastRowFirstColumn="0" w:lastRowLastColumn="0"/>
-              <w:rPr>
-                <w:rFonts w:asciiTheme="majorHAnsi" w:hAnsiTheme="majorHAnsi"/>
-              </w:rPr>
-            </w:pPr>
-          </w:p>
-        </w:tc>
-        <w:tc>
-          <w:tcPr>
-            <w:tcW w:w="3240" w:type="dxa"/>
-          </w:tcPr>
-          <w:p>
-            <w:pPr>
-              <w:cnfStyle w:val="000000100000" w:firstRow="0" w:lastRow="0" w:firstColumn="0" w:lastColumn="0" w:oddVBand="0" w:evenVBand="0" w:oddHBand="1" w:evenHBand="0" w:firstRowFirstColumn="0" w:firstRowLastColumn="0" w:lastRowFirstColumn="0" w:lastRowLastColumn="0"/>
-              <w:rPr>
-                <w:rFonts w:asciiTheme="majorHAnsi" w:hAnsiTheme="majorHAnsi"/>
-              </w:rPr>
-            </w:pPr>
-          </w:p>
-        </w:tc>
-      </w:tr>
-      <w:tr>
-        <w:trPr>
-          <w:cnfStyle w:val="000000010000" w:firstRow="0" w:lastRow="0" w:firstColumn="0" w:lastColumn="0" w:oddVBand="0" w:evenVBand="0" w:oddHBand="0" w:evenHBand="1" w:firstRowFirstColumn="0" w:firstRowLastColumn="0" w:lastRowFirstColumn="0" w:lastRowLastColumn="0"/>
         </w:trPr>
         <w:tc>
           <w:tcPr>
@@ -9470,7 +9476,7 @@
           </w:tcPr>
           <w:p>
             <w:pPr>
-              <w:cnfStyle w:val="000000010000" w:firstRow="0" w:lastRow="0" w:firstColumn="0" w:lastColumn="0" w:oddVBand="0" w:evenVBand="0" w:oddHBand="0" w:evenHBand="1" w:firstRowFirstColumn="0" w:firstRowLastColumn="0" w:lastRowFirstColumn="0" w:lastRowLastColumn="0"/>
+              <w:cnfStyle w:val="000000100000" w:firstRow="0" w:lastRow="0" w:firstColumn="0" w:lastColumn="0" w:oddVBand="0" w:evenVBand="0" w:oddHBand="1" w:evenHBand="0" w:firstRowFirstColumn="0" w:firstRowLastColumn="0" w:lastRowFirstColumn="0" w:lastRowLastColumn="0"/>
               <w:rPr>
                 <w:rFonts w:asciiTheme="majorHAnsi" w:hAnsiTheme="majorHAnsi"/>
               </w:rPr>
@@ -9486,7 +9492,7 @@
       </w:tr>
       <w:tr>
         <w:trPr>
-          <w:cnfStyle w:val="000000100000" w:firstRow="0" w:lastRow="0" w:firstColumn="0" w:lastColumn="0" w:oddVBand="0" w:evenVBand="0" w:oddHBand="1" w:evenHBand="0" w:firstRowFirstColumn="0" w:firstRowLastColumn="0" w:lastRowFirstColumn="0" w:lastRowLastColumn="0"/>
+          <w:cnfStyle w:val="000000010000" w:firstRow="0" w:lastRow="0" w:firstColumn="0" w:lastColumn="0" w:oddVBand="0" w:evenVBand="0" w:oddHBand="0" w:evenHBand="1" w:firstRowFirstColumn="0" w:firstRowLastColumn="0" w:lastRowFirstColumn="0" w:lastRowLastColumn="0"/>
         </w:trPr>
         <w:tc>
           <w:tcPr>
@@ -9509,17 +9515,17 @@
           </w:tcPr>
           <w:p>
             <w:pPr>
-              <w:cnfStyle w:val="000000100000" w:firstRow="0" w:lastRow="0" w:firstColumn="0" w:lastColumn="0" w:oddVBand="0" w:evenVBand="0" w:oddHBand="1" w:evenHBand="0" w:firstRowFirstColumn="0" w:firstRowLastColumn="0" w:lastRowFirstColumn="0" w:lastRowLastColumn="0"/>
-              <w:rPr>
-                <w:rFonts w:asciiTheme="majorHAnsi" w:hAnsiTheme="majorHAnsi"/>
-              </w:rPr>
-            </w:pPr>
-          </w:p>
-        </w:tc>
-      </w:tr>
-      <w:tr>
-        <w:trPr>
-          <w:cnfStyle w:val="000000010000" w:firstRow="0" w:lastRow="0" w:firstColumn="0" w:lastColumn="0" w:oddVBand="0" w:evenVBand="0" w:oddHBand="0" w:evenHBand="1" w:firstRowFirstColumn="0" w:firstRowLastColumn="0" w:lastRowFirstColumn="0" w:lastRowLastColumn="0"/>
+              <w:cnfStyle w:val="000000010000" w:firstRow="0" w:lastRow="0" w:firstColumn="0" w:lastColumn="0" w:oddVBand="0" w:evenVBand="0" w:oddHBand="0" w:evenHBand="1" w:firstRowFirstColumn="0" w:firstRowLastColumn="0" w:lastRowFirstColumn="0" w:lastRowLastColumn="0"/>
+              <w:rPr>
+                <w:rFonts w:asciiTheme="majorHAnsi" w:hAnsiTheme="majorHAnsi"/>
+              </w:rPr>
+            </w:pPr>
+          </w:p>
+        </w:tc>
+      </w:tr>
+      <w:tr>
+        <w:trPr>
+          <w:cnfStyle w:val="000000100000" w:firstRow="0" w:lastRow="0" w:firstColumn="0" w:lastColumn="0" w:oddVBand="0" w:evenVBand="0" w:oddHBand="1" w:evenHBand="0" w:firstRowFirstColumn="0" w:firstRowLastColumn="0" w:lastRowFirstColumn="0" w:lastRowLastColumn="0"/>
         </w:trPr>
         <w:tc>
           <w:tcPr>
@@ -9542,7 +9548,7 @@
           </w:tcPr>
           <w:p>
             <w:pPr>
-              <w:cnfStyle w:val="000000010000" w:firstRow="0" w:lastRow="0" w:firstColumn="0" w:lastColumn="0" w:oddVBand="0" w:evenVBand="0" w:oddHBand="0" w:evenHBand="1" w:firstRowFirstColumn="0" w:firstRowLastColumn="0" w:lastRowFirstColumn="0" w:lastRowLastColumn="0"/>
+              <w:cnfStyle w:val="000000100000" w:firstRow="0" w:lastRow="0" w:firstColumn="0" w:lastColumn="0" w:oddVBand="0" w:evenVBand="0" w:oddHBand="1" w:evenHBand="0" w:firstRowFirstColumn="0" w:firstRowLastColumn="0" w:lastRowFirstColumn="0" w:lastRowLastColumn="0"/>
               <w:rPr>
                 <w:rFonts w:asciiTheme="majorHAnsi" w:hAnsiTheme="majorHAnsi"/>
               </w:rPr>
@@ -9667,7 +9673,7 @@
               <w:rPr>
                 <w:rFonts w:asciiTheme="majorHAnsi" w:hAnsiTheme="majorHAnsi"/>
               </w:rPr>
-              <w:t>Delete user account</w:t>
+              <w:t>Delete account (Admin)</w:t>
             </w:r>
           </w:p>
         </w:tc>
@@ -10578,12 +10584,17 @@
           <w:rFonts w:asciiTheme="majorHAnsi" w:hAnsiTheme="majorHAnsi" w:cs="Arial"/>
           <w:b/>
           <w:noProof/>
+          <w:rPrChange w:id="6">
+            <w:rPr>
+              <w:noProof/>
+            </w:rPr>
+          </w:rPrChange>
         </w:rPr>
         <w:drawing>
-          <wp:inline distT="0" distB="0" distL="0" distR="0" wp14:anchorId="23E9293E" wp14:editId="75ACD016">
+          <wp:inline distT="0" distB="0" distL="0" distR="0" wp14:anchorId="226ED72B" wp14:editId="4853863A">
             <wp:extent cx="5943600" cy="5452110"/>
-            <wp:effectExtent l="0" t="0" r="0" b="0"/>
-            <wp:docPr id="2" name="Picture 2" descr="Z:\storage\school\CUBoulder\courses\Object Oriented Analysis and Design\project\database relationships.png"/>
+            <wp:effectExtent l="0" t="0" r="0" b="8890"/>
+            <wp:docPr id="4" name="Picture 4" descr="Z:\storage\school\CUBoulder\courses\Object Oriented Analysis and Design\project\database relationships.png"/>
             <wp:cNvGraphicFramePr>
               <a:graphicFrameLocks xmlns:a="http://schemas.openxmlformats.org/drawingml/2006/main" noChangeAspect="1"/>
             </wp:cNvGraphicFramePr>
@@ -10636,12 +10647,68 @@
           <w:b/>
         </w:rPr>
       </w:pPr>
+    </w:p>
+    <w:p>
+      <w:pPr>
+        <w:rPr>
+          <w:rFonts w:asciiTheme="majorHAnsi" w:hAnsiTheme="majorHAnsi" w:cs="Arial"/>
+          <w:b/>
+        </w:rPr>
+      </w:pPr>
+    </w:p>
+    <w:p>
+      <w:pPr>
+        <w:rPr>
+          <w:rFonts w:asciiTheme="majorHAnsi" w:hAnsiTheme="majorHAnsi" w:cs="Arial"/>
+          <w:b/>
+        </w:rPr>
+      </w:pPr>
       <w:r>
         <w:rPr>
           <w:rFonts w:asciiTheme="majorHAnsi" w:hAnsiTheme="majorHAnsi" w:cs="Arial"/>
           <w:b/>
         </w:rPr>
         <w:t>UI Mockups:</w:t>
+      </w:r>
+    </w:p>
+    <w:p>
+      <w:pPr>
+        <w:rPr>
+          <w:rFonts w:asciiTheme="majorHAnsi" w:hAnsiTheme="majorHAnsi"/>
+          <w:i/>
+          <w:u w:val="single"/>
+        </w:rPr>
+      </w:pPr>
+      <w:r>
+        <w:rPr>
+          <w:rFonts w:asciiTheme="majorHAnsi" w:hAnsiTheme="majorHAnsi" w:cs="Arial"/>
+          <w:i/>
+          <w:u w:val="single"/>
+        </w:rPr>
+        <w:t>In separate document, will be merged later</w:t>
+      </w:r>
+    </w:p>
+    <w:p>
+      <w:pPr>
+        <w:rPr>
+          <w:rFonts w:asciiTheme="majorHAnsi" w:hAnsiTheme="majorHAnsi" w:cs="Arial"/>
+          <w:b/>
+        </w:rPr>
+      </w:pPr>
+    </w:p>
+    <w:p>
+      <w:pPr>
+        <w:rPr>
+          <w:rFonts w:asciiTheme="majorHAnsi" w:hAnsiTheme="majorHAnsi" w:cs="Arial"/>
+          <w:b/>
+        </w:rPr>
+      </w:pPr>
+      <w:r>
+        <w:rPr>
+          <w:rFonts w:asciiTheme="majorHAnsi" w:hAnsiTheme="majorHAnsi" w:cs="Arial"/>
+          <w:b/>
+        </w:rPr>
+        <w:t>User Interactions:</w:t>
       </w:r>
     </w:p>
     <w:p>
@@ -10680,8 +10747,16 @@
           <w:rFonts w:asciiTheme="majorHAnsi" w:hAnsiTheme="majorHAnsi" w:cs="Arial"/>
           <w:b/>
         </w:rPr>
-        <w:t>User Interactions:</w:t>
+        <w:t>Class Diagram:</w:t>
       </w:r>
+    </w:p>
+    <w:p>
+      <w:pPr>
+        <w:rPr>
+          <w:rFonts w:asciiTheme="majorHAnsi" w:hAnsiTheme="majorHAnsi" w:cs="Arial"/>
+          <w:b/>
+        </w:rPr>
+      </w:pPr>
     </w:p>
     <w:p>
       <w:pPr>
@@ -10702,58 +10777,13 @@
     <w:p>
       <w:pPr>
         <w:rPr>
-          <w:rFonts w:asciiTheme="majorHAnsi" w:hAnsiTheme="majorHAnsi" w:cs="Arial"/>
-          <w:b/>
-        </w:rPr>
-      </w:pPr>
-    </w:p>
-    <w:p>
-      <w:pPr>
-        <w:rPr>
-          <w:rFonts w:asciiTheme="majorHAnsi" w:hAnsiTheme="majorHAnsi" w:cs="Arial"/>
-          <w:b/>
-        </w:rPr>
-      </w:pPr>
-      <w:r>
-        <w:rPr>
-          <w:rFonts w:asciiTheme="majorHAnsi" w:hAnsiTheme="majorHAnsi" w:cs="Arial"/>
-          <w:b/>
-        </w:rPr>
-        <w:t>Class Diagram:</w:t>
-      </w:r>
-    </w:p>
-    <w:p>
-      <w:pPr>
-        <w:rPr>
-          <w:rFonts w:asciiTheme="majorHAnsi" w:hAnsiTheme="majorHAnsi" w:cs="Arial"/>
-          <w:b/>
-        </w:rPr>
-      </w:pPr>
-    </w:p>
-    <w:p>
-      <w:pPr>
-        <w:rPr>
-          <w:rFonts w:asciiTheme="majorHAnsi" w:hAnsiTheme="majorHAnsi" w:cs="Arial"/>
-          <w:b/>
-        </w:rPr>
-      </w:pPr>
-      <w:r>
-        <w:rPr>
-          <w:rFonts w:asciiTheme="majorHAnsi" w:hAnsiTheme="majorHAnsi" w:cs="Arial"/>
-          <w:b/>
-          <w:highlight w:val="yellow"/>
-        </w:rPr>
-        <w:t>TODO</w:t>
-      </w:r>
-    </w:p>
-    <w:p>
-      <w:pPr>
-        <w:rPr>
           <w:rFonts w:asciiTheme="majorHAnsi" w:hAnsiTheme="majorHAnsi"/>
         </w:rPr>
       </w:pPr>
     </w:p>
     <w:sectPr>
+      <w:headerReference w:type="default" r:id="rId11"/>
+      <w:footerReference w:type="default" r:id="rId12"/>
       <w:pgSz w:w="12240" w:h="15840"/>
       <w:pgMar w:top="1440" w:right="1440" w:bottom="1440" w:left="1440" w:header="720" w:footer="720" w:gutter="0"/>
       <w:cols w:space="720"/>
@@ -10779,7 +10809,20 @@
       </w:r>
     </w:p>
   </w:endnote>
+  <w:endnote w:type="continuationNotice" w:id="1">
+    <w:p/>
+  </w:endnote>
 </w:endnotes>
+</file>
+
+<file path=word/footer1.xml><?xml version="1.0" encoding="utf-8"?>
+<w:ftr xmlns:wpc="http://schemas.microsoft.com/office/word/2010/wordprocessingCanvas" xmlns:mc="http://schemas.openxmlformats.org/markup-compatibility/2006" xmlns:o="urn:schemas-microsoft-com:office:office" xmlns:r="http://schemas.openxmlformats.org/officeDocument/2006/relationships" xmlns:m="http://schemas.openxmlformats.org/officeDocument/2006/math" xmlns:v="urn:schemas-microsoft-com:vml" xmlns:wp14="http://schemas.microsoft.com/office/word/2010/wordprocessingDrawing" xmlns:wp="http://schemas.openxmlformats.org/drawingml/2006/wordprocessingDrawing" xmlns:w10="urn:schemas-microsoft-com:office:word" xmlns:w="http://schemas.openxmlformats.org/wordprocessingml/2006/main" xmlns:w14="http://schemas.microsoft.com/office/word/2010/wordml" xmlns:wpg="http://schemas.microsoft.com/office/word/2010/wordprocessingGroup" xmlns:wpi="http://schemas.microsoft.com/office/word/2010/wordprocessingInk" xmlns:wne="http://schemas.microsoft.com/office/word/2006/wordml" xmlns:wps="http://schemas.microsoft.com/office/word/2010/wordprocessingShape" mc:Ignorable="w14 wp14">
+  <w:p>
+    <w:pPr>
+      <w:pStyle w:val="Footer"/>
+    </w:pPr>
+  </w:p>
+</w:ftr>
 </file>
 
 <file path=word/footnotes.xml><?xml version="1.0" encoding="utf-8"?>
@@ -10798,7 +10841,20 @@
       </w:r>
     </w:p>
   </w:footnote>
+  <w:footnote w:type="continuationNotice" w:id="1">
+    <w:p/>
+  </w:footnote>
 </w:footnotes>
+</file>
+
+<file path=word/header1.xml><?xml version="1.0" encoding="utf-8"?>
+<w:hdr xmlns:wpc="http://schemas.microsoft.com/office/word/2010/wordprocessingCanvas" xmlns:mc="http://schemas.openxmlformats.org/markup-compatibility/2006" xmlns:o="urn:schemas-microsoft-com:office:office" xmlns:r="http://schemas.openxmlformats.org/officeDocument/2006/relationships" xmlns:m="http://schemas.openxmlformats.org/officeDocument/2006/math" xmlns:v="urn:schemas-microsoft-com:vml" xmlns:wp14="http://schemas.microsoft.com/office/word/2010/wordprocessingDrawing" xmlns:wp="http://schemas.openxmlformats.org/drawingml/2006/wordprocessingDrawing" xmlns:w10="urn:schemas-microsoft-com:office:word" xmlns:w="http://schemas.openxmlformats.org/wordprocessingml/2006/main" xmlns:w14="http://schemas.microsoft.com/office/word/2010/wordml" xmlns:wpg="http://schemas.microsoft.com/office/word/2010/wordprocessingGroup" xmlns:wpi="http://schemas.microsoft.com/office/word/2010/wordprocessingInk" xmlns:wne="http://schemas.microsoft.com/office/word/2006/wordml" xmlns:wps="http://schemas.microsoft.com/office/word/2010/wordprocessingShape" mc:Ignorable="w14 wp14">
+  <w:p>
+    <w:pPr>
+      <w:pStyle w:val="Header"/>
+    </w:pPr>
+  </w:p>
+</w:hdr>
 </file>
 
 <file path=word/numbering.xml><?xml version="1.0" encoding="utf-8"?>
@@ -12200,6 +12256,114 @@
       </w:tcPr>
     </w:tblStylePr>
   </w:style>
+  <w:style w:type="character" w:styleId="CommentReference">
+    <w:name w:val="annotation reference"/>
+    <w:basedOn w:val="DefaultParagraphFont"/>
+    <w:uiPriority w:val="99"/>
+    <w:semiHidden/>
+    <w:unhideWhenUsed/>
+    <w:rsid w:val="00957B3B"/>
+    <w:rPr>
+      <w:sz w:val="18"/>
+      <w:szCs w:val="18"/>
+    </w:rPr>
+  </w:style>
+  <w:style w:type="paragraph" w:styleId="CommentText">
+    <w:name w:val="annotation text"/>
+    <w:basedOn w:val="Normal"/>
+    <w:link w:val="CommentTextChar"/>
+    <w:uiPriority w:val="99"/>
+    <w:semiHidden/>
+    <w:unhideWhenUsed/>
+    <w:rsid w:val="00957B3B"/>
+  </w:style>
+  <w:style w:type="character" w:customStyle="1" w:styleId="CommentTextChar">
+    <w:name w:val="Comment Text Char"/>
+    <w:basedOn w:val="DefaultParagraphFont"/>
+    <w:link w:val="CommentText"/>
+    <w:uiPriority w:val="99"/>
+    <w:semiHidden/>
+    <w:rsid w:val="00957B3B"/>
+  </w:style>
+  <w:style w:type="paragraph" w:styleId="CommentSubject">
+    <w:name w:val="annotation subject"/>
+    <w:basedOn w:val="CommentText"/>
+    <w:next w:val="CommentText"/>
+    <w:link w:val="CommentSubjectChar"/>
+    <w:uiPriority w:val="99"/>
+    <w:semiHidden/>
+    <w:unhideWhenUsed/>
+    <w:rsid w:val="00957B3B"/>
+    <w:rPr>
+      <w:b/>
+      <w:bCs/>
+      <w:sz w:val="20"/>
+      <w:szCs w:val="20"/>
+    </w:rPr>
+  </w:style>
+  <w:style w:type="character" w:customStyle="1" w:styleId="CommentSubjectChar">
+    <w:name w:val="Comment Subject Char"/>
+    <w:basedOn w:val="CommentTextChar"/>
+    <w:link w:val="CommentSubject"/>
+    <w:uiPriority w:val="99"/>
+    <w:semiHidden/>
+    <w:rsid w:val="00957B3B"/>
+    <w:rPr>
+      <w:b/>
+      <w:bCs/>
+      <w:sz w:val="20"/>
+      <w:szCs w:val="20"/>
+    </w:rPr>
+  </w:style>
+  <w:style w:type="paragraph" w:styleId="Header">
+    <w:name w:val="header"/>
+    <w:basedOn w:val="Normal"/>
+    <w:link w:val="HeaderChar"/>
+    <w:uiPriority w:val="99"/>
+    <w:unhideWhenUsed/>
+    <w:rsid w:val="00957B3B"/>
+    <w:pPr>
+      <w:tabs>
+        <w:tab w:val="center" w:pos="4680"/>
+        <w:tab w:val="right" w:pos="9360"/>
+      </w:tabs>
+    </w:pPr>
+  </w:style>
+  <w:style w:type="character" w:customStyle="1" w:styleId="HeaderChar">
+    <w:name w:val="Header Char"/>
+    <w:basedOn w:val="DefaultParagraphFont"/>
+    <w:link w:val="Header"/>
+    <w:uiPriority w:val="99"/>
+    <w:rsid w:val="00957B3B"/>
+  </w:style>
+  <w:style w:type="paragraph" w:styleId="Footer">
+    <w:name w:val="footer"/>
+    <w:basedOn w:val="Normal"/>
+    <w:link w:val="FooterChar"/>
+    <w:uiPriority w:val="99"/>
+    <w:unhideWhenUsed/>
+    <w:rsid w:val="00957B3B"/>
+    <w:pPr>
+      <w:tabs>
+        <w:tab w:val="center" w:pos="4680"/>
+        <w:tab w:val="right" w:pos="9360"/>
+      </w:tabs>
+    </w:pPr>
+  </w:style>
+  <w:style w:type="character" w:customStyle="1" w:styleId="FooterChar">
+    <w:name w:val="Footer Char"/>
+    <w:basedOn w:val="DefaultParagraphFont"/>
+    <w:link w:val="Footer"/>
+    <w:uiPriority w:val="99"/>
+    <w:rsid w:val="00957B3B"/>
+  </w:style>
+  <w:style w:type="paragraph" w:styleId="Revision">
+    <w:name w:val="Revision"/>
+    <w:hidden/>
+    <w:uiPriority w:val="99"/>
+    <w:semiHidden/>
+    <w:rsid w:val="00957B3B"/>
+  </w:style>
 </w:styles>
 </file>
 
@@ -12784,6 +12948,114 @@
         </w:tcBorders>
       </w:tcPr>
     </w:tblStylePr>
+  </w:style>
+  <w:style w:type="character" w:styleId="CommentReference">
+    <w:name w:val="annotation reference"/>
+    <w:basedOn w:val="DefaultParagraphFont"/>
+    <w:uiPriority w:val="99"/>
+    <w:semiHidden/>
+    <w:unhideWhenUsed/>
+    <w:rsid w:val="00957B3B"/>
+    <w:rPr>
+      <w:sz w:val="18"/>
+      <w:szCs w:val="18"/>
+    </w:rPr>
+  </w:style>
+  <w:style w:type="paragraph" w:styleId="CommentText">
+    <w:name w:val="annotation text"/>
+    <w:basedOn w:val="Normal"/>
+    <w:link w:val="CommentTextChar"/>
+    <w:uiPriority w:val="99"/>
+    <w:semiHidden/>
+    <w:unhideWhenUsed/>
+    <w:rsid w:val="00957B3B"/>
+  </w:style>
+  <w:style w:type="character" w:customStyle="1" w:styleId="CommentTextChar">
+    <w:name w:val="Comment Text Char"/>
+    <w:basedOn w:val="DefaultParagraphFont"/>
+    <w:link w:val="CommentText"/>
+    <w:uiPriority w:val="99"/>
+    <w:semiHidden/>
+    <w:rsid w:val="00957B3B"/>
+  </w:style>
+  <w:style w:type="paragraph" w:styleId="CommentSubject">
+    <w:name w:val="annotation subject"/>
+    <w:basedOn w:val="CommentText"/>
+    <w:next w:val="CommentText"/>
+    <w:link w:val="CommentSubjectChar"/>
+    <w:uiPriority w:val="99"/>
+    <w:semiHidden/>
+    <w:unhideWhenUsed/>
+    <w:rsid w:val="00957B3B"/>
+    <w:rPr>
+      <w:b/>
+      <w:bCs/>
+      <w:sz w:val="20"/>
+      <w:szCs w:val="20"/>
+    </w:rPr>
+  </w:style>
+  <w:style w:type="character" w:customStyle="1" w:styleId="CommentSubjectChar">
+    <w:name w:val="Comment Subject Char"/>
+    <w:basedOn w:val="CommentTextChar"/>
+    <w:link w:val="CommentSubject"/>
+    <w:uiPriority w:val="99"/>
+    <w:semiHidden/>
+    <w:rsid w:val="00957B3B"/>
+    <w:rPr>
+      <w:b/>
+      <w:bCs/>
+      <w:sz w:val="20"/>
+      <w:szCs w:val="20"/>
+    </w:rPr>
+  </w:style>
+  <w:style w:type="paragraph" w:styleId="Header">
+    <w:name w:val="header"/>
+    <w:basedOn w:val="Normal"/>
+    <w:link w:val="HeaderChar"/>
+    <w:uiPriority w:val="99"/>
+    <w:unhideWhenUsed/>
+    <w:rsid w:val="00957B3B"/>
+    <w:pPr>
+      <w:tabs>
+        <w:tab w:val="center" w:pos="4680"/>
+        <w:tab w:val="right" w:pos="9360"/>
+      </w:tabs>
+    </w:pPr>
+  </w:style>
+  <w:style w:type="character" w:customStyle="1" w:styleId="HeaderChar">
+    <w:name w:val="Header Char"/>
+    <w:basedOn w:val="DefaultParagraphFont"/>
+    <w:link w:val="Header"/>
+    <w:uiPriority w:val="99"/>
+    <w:rsid w:val="00957B3B"/>
+  </w:style>
+  <w:style w:type="paragraph" w:styleId="Footer">
+    <w:name w:val="footer"/>
+    <w:basedOn w:val="Normal"/>
+    <w:link w:val="FooterChar"/>
+    <w:uiPriority w:val="99"/>
+    <w:unhideWhenUsed/>
+    <w:rsid w:val="00957B3B"/>
+    <w:pPr>
+      <w:tabs>
+        <w:tab w:val="center" w:pos="4680"/>
+        <w:tab w:val="right" w:pos="9360"/>
+      </w:tabs>
+    </w:pPr>
+  </w:style>
+  <w:style w:type="character" w:customStyle="1" w:styleId="FooterChar">
+    <w:name w:val="Footer Char"/>
+    <w:basedOn w:val="DefaultParagraphFont"/>
+    <w:link w:val="Footer"/>
+    <w:uiPriority w:val="99"/>
+    <w:rsid w:val="00957B3B"/>
+  </w:style>
+  <w:style w:type="paragraph" w:styleId="Revision">
+    <w:name w:val="Revision"/>
+    <w:hidden/>
+    <w:uiPriority w:val="99"/>
+    <w:semiHidden/>
+    <w:rsid w:val="00957B3B"/>
   </w:style>
 </w:styles>
 </file>
@@ -13113,7 +13385,7 @@
 </file>
 
 <file path=customXml/itemProps1.xml><?xml version="1.0" encoding="utf-8"?>
-<ds:datastoreItem xmlns:ds="http://schemas.openxmlformats.org/officeDocument/2006/customXml" ds:itemID="{9A383A8C-5E2B-44B0-AD70-6307A9DC24BF}">
+<ds:datastoreItem xmlns:ds="http://schemas.openxmlformats.org/officeDocument/2006/customXml" ds:itemID="{254E7B1B-E9A9-4A01-BBAE-A6E620C7F531}">
   <ds:schemaRefs>
     <ds:schemaRef ds:uri="http://schemas.openxmlformats.org/officeDocument/2006/bibliography"/>
   </ds:schemaRefs>

</xml_diff>

<commit_message>
removing redundant pre-conditions and flow of events steps for Admin actor use case documents
</commit_message>
<xml_diff>
--- a/Tardis-box_Part2.docx
+++ b/Tardis-box_Part2.docx
@@ -896,7 +896,6 @@
               </w:rPr>
             </w:pPr>
             <w:r>
-              <w:lastRenderedPageBreak/>
               <w:br w:type="page"/>
             </w:r>
             <w:r>
@@ -1241,6 +1240,7 @@
               <w:widowControl w:val="0"/>
             </w:pPr>
             <w:r>
+              <w:lastRenderedPageBreak/>
               <w:t>UR-0</w:t>
             </w:r>
             <w:r>
@@ -3193,8 +3193,6 @@
           </wp:inline>
         </w:drawing>
       </w:r>
-      <w:bookmarkStart w:id="5" w:name="_GoBack"/>
-      <w:bookmarkEnd w:id="5"/>
     </w:p>
     <w:p>
       <w:pPr>
@@ -5546,19 +5544,11 @@
                 <w:rFonts w:asciiTheme="majorHAnsi" w:hAnsiTheme="majorHAnsi"/>
               </w:rPr>
             </w:pPr>
-            <w:proofErr w:type="spellStart"/>
-            <w:r>
-              <w:rPr>
-                <w:rFonts w:asciiTheme="majorHAnsi" w:hAnsiTheme="majorHAnsi"/>
-              </w:rPr>
-              <w:t>Checkin</w:t>
-            </w:r>
-            <w:proofErr w:type="spellEnd"/>
-            <w:r>
-              <w:rPr>
-                <w:rFonts w:asciiTheme="majorHAnsi" w:hAnsiTheme="majorHAnsi"/>
-              </w:rPr>
-              <w:t xml:space="preserve"> Media</w:t>
+            <w:r>
+              <w:rPr>
+                <w:rFonts w:asciiTheme="majorHAnsi" w:hAnsiTheme="majorHAnsi"/>
+              </w:rPr>
+              <w:t>Checkin Media</w:t>
             </w:r>
           </w:p>
         </w:tc>
@@ -7384,7 +7374,15 @@
               <w:rPr>
                 <w:rFonts w:asciiTheme="majorHAnsi" w:hAnsiTheme="majorHAnsi"/>
               </w:rPr>
-              <w:t>An admin must be logged in and the media item must not already exist.</w:t>
+              <w:t>The</w:t>
+            </w:r>
+            <w:bookmarkStart w:id="5" w:name="_GoBack"/>
+            <w:bookmarkEnd w:id="5"/>
+            <w:r>
+              <w:rPr>
+                <w:rFonts w:asciiTheme="majorHAnsi" w:hAnsiTheme="majorHAnsi"/>
+              </w:rPr>
+              <w:t xml:space="preserve"> media item must not already exist.</w:t>
             </w:r>
           </w:p>
         </w:tc>
@@ -8247,7 +8245,13 @@
               <w:rPr>
                 <w:rFonts w:asciiTheme="majorHAnsi" w:hAnsiTheme="majorHAnsi"/>
               </w:rPr>
-              <w:t>An admin must be logged in, and the media item must exist.</w:t>
+              <w:t>The</w:t>
+            </w:r>
+            <w:r>
+              <w:rPr>
+                <w:rFonts w:asciiTheme="majorHAnsi" w:hAnsiTheme="majorHAnsi"/>
+              </w:rPr>
+              <w:t xml:space="preserve"> media item must exist.</w:t>
             </w:r>
           </w:p>
         </w:tc>
@@ -9826,7 +9830,7 @@
               <w:rPr>
                 <w:rFonts w:asciiTheme="majorHAnsi" w:hAnsiTheme="majorHAnsi"/>
               </w:rPr>
-              <w:t>The admin must be logged in and the user must exist.</w:t>
+              <w:t>The user that needs to be deleted exists.</w:t>
             </w:r>
           </w:p>
         </w:tc>
@@ -13385,7 +13389,7 @@
 </file>
 
 <file path=customXml/itemProps1.xml><?xml version="1.0" encoding="utf-8"?>
-<ds:datastoreItem xmlns:ds="http://schemas.openxmlformats.org/officeDocument/2006/customXml" ds:itemID="{254E7B1B-E9A9-4A01-BBAE-A6E620C7F531}">
+<ds:datastoreItem xmlns:ds="http://schemas.openxmlformats.org/officeDocument/2006/customXml" ds:itemID="{76D5F2DC-1F58-4079-A5EA-6D686D50DA53}">
   <ds:schemaRefs>
     <ds:schemaRef ds:uri="http://schemas.openxmlformats.org/officeDocument/2006/bibliography"/>
   </ds:schemaRefs>

</xml_diff>

<commit_message>
removing empty "flow of events" rows in use case documents
</commit_message>
<xml_diff>
--- a/Tardis-box_Part2.docx
+++ b/Tardis-box_Part2.docx
@@ -5242,130 +5242,6 @@
           <w:tcPr>
             <w:cnfStyle w:val="001000000000" w:firstRow="0" w:lastRow="0" w:firstColumn="1" w:lastColumn="0" w:oddVBand="0" w:evenVBand="0" w:oddHBand="0" w:evenHBand="0" w:firstRowFirstColumn="0" w:firstRowLastColumn="0" w:lastRowFirstColumn="0" w:lastRowLastColumn="0"/>
             <w:tcW w:w="2160" w:type="dxa"/>
-            <w:vMerge/>
-          </w:tcPr>
-          <w:p>
-            <w:pPr>
-              <w:jc w:val="right"/>
-            </w:pPr>
-          </w:p>
-        </w:tc>
-        <w:tc>
-          <w:tcPr>
-            <w:tcW w:w="810" w:type="dxa"/>
-          </w:tcPr>
-          <w:p>
-            <w:pPr>
-              <w:cnfStyle w:val="000000010000" w:firstRow="0" w:lastRow="0" w:firstColumn="0" w:lastColumn="0" w:oddVBand="0" w:evenVBand="0" w:oddHBand="0" w:evenHBand="1" w:firstRowFirstColumn="0" w:firstRowLastColumn="0" w:lastRowFirstColumn="0" w:lastRowLastColumn="0"/>
-              <w:rPr>
-                <w:rFonts w:asciiTheme="majorHAnsi" w:hAnsiTheme="majorHAnsi"/>
-              </w:rPr>
-            </w:pPr>
-            <w:r>
-              <w:rPr>
-                <w:rFonts w:asciiTheme="majorHAnsi" w:hAnsiTheme="majorHAnsi"/>
-              </w:rPr>
-              <w:t>4.</w:t>
-            </w:r>
-          </w:p>
-        </w:tc>
-        <w:tc>
-          <w:tcPr>
-            <w:tcW w:w="3600" w:type="dxa"/>
-          </w:tcPr>
-          <w:p>
-            <w:pPr>
-              <w:cnfStyle w:val="000000010000" w:firstRow="0" w:lastRow="0" w:firstColumn="0" w:lastColumn="0" w:oddVBand="0" w:evenVBand="0" w:oddHBand="0" w:evenHBand="1" w:firstRowFirstColumn="0" w:firstRowLastColumn="0" w:lastRowFirstColumn="0" w:lastRowLastColumn="0"/>
-              <w:rPr>
-                <w:rFonts w:asciiTheme="majorHAnsi" w:hAnsiTheme="majorHAnsi"/>
-              </w:rPr>
-            </w:pPr>
-          </w:p>
-        </w:tc>
-        <w:tc>
-          <w:tcPr>
-            <w:tcW w:w="3240" w:type="dxa"/>
-          </w:tcPr>
-          <w:p>
-            <w:pPr>
-              <w:cnfStyle w:val="000000010000" w:firstRow="0" w:lastRow="0" w:firstColumn="0" w:lastColumn="0" w:oddVBand="0" w:evenVBand="0" w:oddHBand="0" w:evenHBand="1" w:firstRowFirstColumn="0" w:firstRowLastColumn="0" w:lastRowFirstColumn="0" w:lastRowLastColumn="0"/>
-              <w:rPr>
-                <w:rFonts w:asciiTheme="majorHAnsi" w:hAnsiTheme="majorHAnsi"/>
-              </w:rPr>
-            </w:pPr>
-          </w:p>
-        </w:tc>
-      </w:tr>
-      <w:tr>
-        <w:trPr>
-          <w:cnfStyle w:val="000000100000" w:firstRow="0" w:lastRow="0" w:firstColumn="0" w:lastColumn="0" w:oddVBand="0" w:evenVBand="0" w:oddHBand="1" w:evenHBand="0" w:firstRowFirstColumn="0" w:firstRowLastColumn="0" w:lastRowFirstColumn="0" w:lastRowLastColumn="0"/>
-        </w:trPr>
-        <w:tc>
-          <w:tcPr>
-            <w:cnfStyle w:val="001000000000" w:firstRow="0" w:lastRow="0" w:firstColumn="1" w:lastColumn="0" w:oddVBand="0" w:evenVBand="0" w:oddHBand="0" w:evenHBand="0" w:firstRowFirstColumn="0" w:firstRowLastColumn="0" w:lastRowFirstColumn="0" w:lastRowLastColumn="0"/>
-            <w:tcW w:w="2160" w:type="dxa"/>
-            <w:vMerge/>
-          </w:tcPr>
-          <w:p>
-            <w:pPr>
-              <w:jc w:val="right"/>
-            </w:pPr>
-          </w:p>
-        </w:tc>
-        <w:tc>
-          <w:tcPr>
-            <w:tcW w:w="810" w:type="dxa"/>
-          </w:tcPr>
-          <w:p>
-            <w:pPr>
-              <w:cnfStyle w:val="000000100000" w:firstRow="0" w:lastRow="0" w:firstColumn="0" w:lastColumn="0" w:oddVBand="0" w:evenVBand="0" w:oddHBand="1" w:evenHBand="0" w:firstRowFirstColumn="0" w:firstRowLastColumn="0" w:lastRowFirstColumn="0" w:lastRowLastColumn="0"/>
-              <w:rPr>
-                <w:rFonts w:asciiTheme="majorHAnsi" w:hAnsiTheme="majorHAnsi"/>
-              </w:rPr>
-            </w:pPr>
-            <w:r>
-              <w:rPr>
-                <w:rFonts w:asciiTheme="majorHAnsi" w:hAnsiTheme="majorHAnsi"/>
-              </w:rPr>
-              <w:t>5.</w:t>
-            </w:r>
-          </w:p>
-        </w:tc>
-        <w:tc>
-          <w:tcPr>
-            <w:tcW w:w="3600" w:type="dxa"/>
-          </w:tcPr>
-          <w:p>
-            <w:pPr>
-              <w:cnfStyle w:val="000000100000" w:firstRow="0" w:lastRow="0" w:firstColumn="0" w:lastColumn="0" w:oddVBand="0" w:evenVBand="0" w:oddHBand="1" w:evenHBand="0" w:firstRowFirstColumn="0" w:firstRowLastColumn="0" w:lastRowFirstColumn="0" w:lastRowLastColumn="0"/>
-              <w:rPr>
-                <w:rFonts w:asciiTheme="majorHAnsi" w:hAnsiTheme="majorHAnsi"/>
-              </w:rPr>
-            </w:pPr>
-          </w:p>
-        </w:tc>
-        <w:tc>
-          <w:tcPr>
-            <w:tcW w:w="3240" w:type="dxa"/>
-          </w:tcPr>
-          <w:p>
-            <w:pPr>
-              <w:cnfStyle w:val="000000100000" w:firstRow="0" w:lastRow="0" w:firstColumn="0" w:lastColumn="0" w:oddVBand="0" w:evenVBand="0" w:oddHBand="1" w:evenHBand="0" w:firstRowFirstColumn="0" w:firstRowLastColumn="0" w:lastRowFirstColumn="0" w:lastRowLastColumn="0"/>
-              <w:rPr>
-                <w:rFonts w:asciiTheme="majorHAnsi" w:hAnsiTheme="majorHAnsi"/>
-              </w:rPr>
-            </w:pPr>
-          </w:p>
-        </w:tc>
-      </w:tr>
-      <w:tr>
-        <w:trPr>
-          <w:cnfStyle w:val="000000010000" w:firstRow="0" w:lastRow="0" w:firstColumn="0" w:lastColumn="0" w:oddVBand="0" w:evenVBand="0" w:oddHBand="0" w:evenHBand="1" w:firstRowFirstColumn="0" w:firstRowLastColumn="0" w:lastRowFirstColumn="0" w:lastRowLastColumn="0"/>
-        </w:trPr>
-        <w:tc>
-          <w:tcPr>
-            <w:cnfStyle w:val="001000000000" w:firstRow="0" w:lastRow="0" w:firstColumn="1" w:lastColumn="0" w:oddVBand="0" w:evenVBand="0" w:oddHBand="0" w:evenHBand="0" w:firstRowFirstColumn="0" w:firstRowLastColumn="0" w:lastRowFirstColumn="0" w:lastRowLastColumn="0"/>
-            <w:tcW w:w="2160" w:type="dxa"/>
           </w:tcPr>
           <w:p>
             <w:pPr>
@@ -5544,11 +5420,19 @@
                 <w:rFonts w:asciiTheme="majorHAnsi" w:hAnsiTheme="majorHAnsi"/>
               </w:rPr>
             </w:pPr>
-            <w:r>
-              <w:rPr>
-                <w:rFonts w:asciiTheme="majorHAnsi" w:hAnsiTheme="majorHAnsi"/>
-              </w:rPr>
-              <w:t>Checkin Media</w:t>
+            <w:proofErr w:type="spellStart"/>
+            <w:r>
+              <w:rPr>
+                <w:rFonts w:asciiTheme="majorHAnsi" w:hAnsiTheme="majorHAnsi"/>
+              </w:rPr>
+              <w:t>Checkin</w:t>
+            </w:r>
+            <w:proofErr w:type="spellEnd"/>
+            <w:r>
+              <w:rPr>
+                <w:rFonts w:asciiTheme="majorHAnsi" w:hAnsiTheme="majorHAnsi"/>
+              </w:rPr>
+              <w:t xml:space="preserve"> Media</w:t>
             </w:r>
           </w:p>
         </w:tc>
@@ -5933,254 +5817,6 @@
               </w:rPr>
               <w:t>.</w:t>
             </w:r>
-          </w:p>
-        </w:tc>
-      </w:tr>
-      <w:tr>
-        <w:trPr>
-          <w:cnfStyle w:val="000000010000" w:firstRow="0" w:lastRow="0" w:firstColumn="0" w:lastColumn="0" w:oddVBand="0" w:evenVBand="0" w:oddHBand="0" w:evenHBand="1" w:firstRowFirstColumn="0" w:firstRowLastColumn="0" w:lastRowFirstColumn="0" w:lastRowLastColumn="0"/>
-        </w:trPr>
-        <w:tc>
-          <w:tcPr>
-            <w:cnfStyle w:val="001000000000" w:firstRow="0" w:lastRow="0" w:firstColumn="1" w:lastColumn="0" w:oddVBand="0" w:evenVBand="0" w:oddHBand="0" w:evenHBand="0" w:firstRowFirstColumn="0" w:firstRowLastColumn="0" w:lastRowFirstColumn="0" w:lastRowLastColumn="0"/>
-            <w:tcW w:w="2160" w:type="dxa"/>
-            <w:vMerge/>
-          </w:tcPr>
-          <w:p>
-            <w:pPr>
-              <w:jc w:val="right"/>
-            </w:pPr>
-          </w:p>
-        </w:tc>
-        <w:tc>
-          <w:tcPr>
-            <w:tcW w:w="810" w:type="dxa"/>
-          </w:tcPr>
-          <w:p>
-            <w:pPr>
-              <w:cnfStyle w:val="000000010000" w:firstRow="0" w:lastRow="0" w:firstColumn="0" w:lastColumn="0" w:oddVBand="0" w:evenVBand="0" w:oddHBand="0" w:evenHBand="1" w:firstRowFirstColumn="0" w:firstRowLastColumn="0" w:lastRowFirstColumn="0" w:lastRowLastColumn="0"/>
-              <w:rPr>
-                <w:rFonts w:asciiTheme="majorHAnsi" w:hAnsiTheme="majorHAnsi"/>
-              </w:rPr>
-            </w:pPr>
-            <w:r>
-              <w:rPr>
-                <w:rFonts w:asciiTheme="majorHAnsi" w:hAnsiTheme="majorHAnsi"/>
-              </w:rPr>
-              <w:t>2.</w:t>
-            </w:r>
-          </w:p>
-        </w:tc>
-        <w:tc>
-          <w:tcPr>
-            <w:tcW w:w="3600" w:type="dxa"/>
-          </w:tcPr>
-          <w:p>
-            <w:pPr>
-              <w:cnfStyle w:val="000000010000" w:firstRow="0" w:lastRow="0" w:firstColumn="0" w:lastColumn="0" w:oddVBand="0" w:evenVBand="0" w:oddHBand="0" w:evenHBand="1" w:firstRowFirstColumn="0" w:firstRowLastColumn="0" w:lastRowFirstColumn="0" w:lastRowLastColumn="0"/>
-              <w:rPr>
-                <w:rFonts w:asciiTheme="majorHAnsi" w:hAnsiTheme="majorHAnsi"/>
-              </w:rPr>
-            </w:pPr>
-          </w:p>
-        </w:tc>
-        <w:tc>
-          <w:tcPr>
-            <w:tcW w:w="3240" w:type="dxa"/>
-          </w:tcPr>
-          <w:p>
-            <w:pPr>
-              <w:cnfStyle w:val="000000010000" w:firstRow="0" w:lastRow="0" w:firstColumn="0" w:lastColumn="0" w:oddVBand="0" w:evenVBand="0" w:oddHBand="0" w:evenHBand="1" w:firstRowFirstColumn="0" w:firstRowLastColumn="0" w:lastRowFirstColumn="0" w:lastRowLastColumn="0"/>
-              <w:rPr>
-                <w:rFonts w:asciiTheme="majorHAnsi" w:hAnsiTheme="majorHAnsi"/>
-              </w:rPr>
-            </w:pPr>
-          </w:p>
-        </w:tc>
-      </w:tr>
-      <w:tr>
-        <w:trPr>
-          <w:cnfStyle w:val="000000100000" w:firstRow="0" w:lastRow="0" w:firstColumn="0" w:lastColumn="0" w:oddVBand="0" w:evenVBand="0" w:oddHBand="1" w:evenHBand="0" w:firstRowFirstColumn="0" w:firstRowLastColumn="0" w:lastRowFirstColumn="0" w:lastRowLastColumn="0"/>
-        </w:trPr>
-        <w:tc>
-          <w:tcPr>
-            <w:cnfStyle w:val="001000000000" w:firstRow="0" w:lastRow="0" w:firstColumn="1" w:lastColumn="0" w:oddVBand="0" w:evenVBand="0" w:oddHBand="0" w:evenHBand="0" w:firstRowFirstColumn="0" w:firstRowLastColumn="0" w:lastRowFirstColumn="0" w:lastRowLastColumn="0"/>
-            <w:tcW w:w="2160" w:type="dxa"/>
-            <w:vMerge/>
-          </w:tcPr>
-          <w:p>
-            <w:pPr>
-              <w:jc w:val="right"/>
-            </w:pPr>
-          </w:p>
-        </w:tc>
-        <w:tc>
-          <w:tcPr>
-            <w:tcW w:w="810" w:type="dxa"/>
-          </w:tcPr>
-          <w:p>
-            <w:pPr>
-              <w:cnfStyle w:val="000000100000" w:firstRow="0" w:lastRow="0" w:firstColumn="0" w:lastColumn="0" w:oddVBand="0" w:evenVBand="0" w:oddHBand="1" w:evenHBand="0" w:firstRowFirstColumn="0" w:firstRowLastColumn="0" w:lastRowFirstColumn="0" w:lastRowLastColumn="0"/>
-              <w:rPr>
-                <w:rFonts w:asciiTheme="majorHAnsi" w:hAnsiTheme="majorHAnsi"/>
-              </w:rPr>
-            </w:pPr>
-            <w:r>
-              <w:rPr>
-                <w:rFonts w:asciiTheme="majorHAnsi" w:hAnsiTheme="majorHAnsi"/>
-              </w:rPr>
-              <w:t>3.</w:t>
-            </w:r>
-          </w:p>
-        </w:tc>
-        <w:tc>
-          <w:tcPr>
-            <w:tcW w:w="3600" w:type="dxa"/>
-          </w:tcPr>
-          <w:p>
-            <w:pPr>
-              <w:cnfStyle w:val="000000100000" w:firstRow="0" w:lastRow="0" w:firstColumn="0" w:lastColumn="0" w:oddVBand="0" w:evenVBand="0" w:oddHBand="1" w:evenHBand="0" w:firstRowFirstColumn="0" w:firstRowLastColumn="0" w:lastRowFirstColumn="0" w:lastRowLastColumn="0"/>
-              <w:rPr>
-                <w:rFonts w:asciiTheme="majorHAnsi" w:hAnsiTheme="majorHAnsi"/>
-              </w:rPr>
-            </w:pPr>
-          </w:p>
-        </w:tc>
-        <w:tc>
-          <w:tcPr>
-            <w:tcW w:w="3240" w:type="dxa"/>
-          </w:tcPr>
-          <w:p>
-            <w:pPr>
-              <w:cnfStyle w:val="000000100000" w:firstRow="0" w:lastRow="0" w:firstColumn="0" w:lastColumn="0" w:oddVBand="0" w:evenVBand="0" w:oddHBand="1" w:evenHBand="0" w:firstRowFirstColumn="0" w:firstRowLastColumn="0" w:lastRowFirstColumn="0" w:lastRowLastColumn="0"/>
-              <w:rPr>
-                <w:rFonts w:asciiTheme="majorHAnsi" w:hAnsiTheme="majorHAnsi"/>
-              </w:rPr>
-            </w:pPr>
-          </w:p>
-        </w:tc>
-      </w:tr>
-      <w:tr>
-        <w:trPr>
-          <w:cnfStyle w:val="000000010000" w:firstRow="0" w:lastRow="0" w:firstColumn="0" w:lastColumn="0" w:oddVBand="0" w:evenVBand="0" w:oddHBand="0" w:evenHBand="1" w:firstRowFirstColumn="0" w:firstRowLastColumn="0" w:lastRowFirstColumn="0" w:lastRowLastColumn="0"/>
-        </w:trPr>
-        <w:tc>
-          <w:tcPr>
-            <w:cnfStyle w:val="001000000000" w:firstRow="0" w:lastRow="0" w:firstColumn="1" w:lastColumn="0" w:oddVBand="0" w:evenVBand="0" w:oddHBand="0" w:evenHBand="0" w:firstRowFirstColumn="0" w:firstRowLastColumn="0" w:lastRowFirstColumn="0" w:lastRowLastColumn="0"/>
-            <w:tcW w:w="2160" w:type="dxa"/>
-            <w:vMerge/>
-          </w:tcPr>
-          <w:p>
-            <w:pPr>
-              <w:jc w:val="right"/>
-            </w:pPr>
-          </w:p>
-        </w:tc>
-        <w:tc>
-          <w:tcPr>
-            <w:tcW w:w="810" w:type="dxa"/>
-          </w:tcPr>
-          <w:p>
-            <w:pPr>
-              <w:cnfStyle w:val="000000010000" w:firstRow="0" w:lastRow="0" w:firstColumn="0" w:lastColumn="0" w:oddVBand="0" w:evenVBand="0" w:oddHBand="0" w:evenHBand="1" w:firstRowFirstColumn="0" w:firstRowLastColumn="0" w:lastRowFirstColumn="0" w:lastRowLastColumn="0"/>
-              <w:rPr>
-                <w:rFonts w:asciiTheme="majorHAnsi" w:hAnsiTheme="majorHAnsi"/>
-              </w:rPr>
-            </w:pPr>
-            <w:r>
-              <w:rPr>
-                <w:rFonts w:asciiTheme="majorHAnsi" w:hAnsiTheme="majorHAnsi"/>
-              </w:rPr>
-              <w:t>4.</w:t>
-            </w:r>
-          </w:p>
-        </w:tc>
-        <w:tc>
-          <w:tcPr>
-            <w:tcW w:w="3600" w:type="dxa"/>
-          </w:tcPr>
-          <w:p>
-            <w:pPr>
-              <w:cnfStyle w:val="000000010000" w:firstRow="0" w:lastRow="0" w:firstColumn="0" w:lastColumn="0" w:oddVBand="0" w:evenVBand="0" w:oddHBand="0" w:evenHBand="1" w:firstRowFirstColumn="0" w:firstRowLastColumn="0" w:lastRowFirstColumn="0" w:lastRowLastColumn="0"/>
-              <w:rPr>
-                <w:rFonts w:asciiTheme="majorHAnsi" w:hAnsiTheme="majorHAnsi"/>
-              </w:rPr>
-            </w:pPr>
-          </w:p>
-        </w:tc>
-        <w:tc>
-          <w:tcPr>
-            <w:tcW w:w="3240" w:type="dxa"/>
-          </w:tcPr>
-          <w:p>
-            <w:pPr>
-              <w:cnfStyle w:val="000000010000" w:firstRow="0" w:lastRow="0" w:firstColumn="0" w:lastColumn="0" w:oddVBand="0" w:evenVBand="0" w:oddHBand="0" w:evenHBand="1" w:firstRowFirstColumn="0" w:firstRowLastColumn="0" w:lastRowFirstColumn="0" w:lastRowLastColumn="0"/>
-              <w:rPr>
-                <w:rFonts w:asciiTheme="majorHAnsi" w:hAnsiTheme="majorHAnsi"/>
-              </w:rPr>
-            </w:pPr>
-          </w:p>
-        </w:tc>
-      </w:tr>
-      <w:tr>
-        <w:trPr>
-          <w:cnfStyle w:val="000000100000" w:firstRow="0" w:lastRow="0" w:firstColumn="0" w:lastColumn="0" w:oddVBand="0" w:evenVBand="0" w:oddHBand="1" w:evenHBand="0" w:firstRowFirstColumn="0" w:firstRowLastColumn="0" w:lastRowFirstColumn="0" w:lastRowLastColumn="0"/>
-        </w:trPr>
-        <w:tc>
-          <w:tcPr>
-            <w:cnfStyle w:val="001000000000" w:firstRow="0" w:lastRow="0" w:firstColumn="1" w:lastColumn="0" w:oddVBand="0" w:evenVBand="0" w:oddHBand="0" w:evenHBand="0" w:firstRowFirstColumn="0" w:firstRowLastColumn="0" w:lastRowFirstColumn="0" w:lastRowLastColumn="0"/>
-            <w:tcW w:w="2160" w:type="dxa"/>
-            <w:vMerge/>
-          </w:tcPr>
-          <w:p>
-            <w:pPr>
-              <w:jc w:val="right"/>
-            </w:pPr>
-          </w:p>
-        </w:tc>
-        <w:tc>
-          <w:tcPr>
-            <w:tcW w:w="810" w:type="dxa"/>
-          </w:tcPr>
-          <w:p>
-            <w:pPr>
-              <w:cnfStyle w:val="000000100000" w:firstRow="0" w:lastRow="0" w:firstColumn="0" w:lastColumn="0" w:oddVBand="0" w:evenVBand="0" w:oddHBand="1" w:evenHBand="0" w:firstRowFirstColumn="0" w:firstRowLastColumn="0" w:lastRowFirstColumn="0" w:lastRowLastColumn="0"/>
-              <w:rPr>
-                <w:rFonts w:asciiTheme="majorHAnsi" w:hAnsiTheme="majorHAnsi"/>
-              </w:rPr>
-            </w:pPr>
-            <w:r>
-              <w:rPr>
-                <w:rFonts w:asciiTheme="majorHAnsi" w:hAnsiTheme="majorHAnsi"/>
-              </w:rPr>
-              <w:t>5.</w:t>
-            </w:r>
-          </w:p>
-        </w:tc>
-        <w:tc>
-          <w:tcPr>
-            <w:tcW w:w="3600" w:type="dxa"/>
-          </w:tcPr>
-          <w:p>
-            <w:pPr>
-              <w:cnfStyle w:val="000000100000" w:firstRow="0" w:lastRow="0" w:firstColumn="0" w:lastColumn="0" w:oddVBand="0" w:evenVBand="0" w:oddHBand="1" w:evenHBand="0" w:firstRowFirstColumn="0" w:firstRowLastColumn="0" w:lastRowFirstColumn="0" w:lastRowLastColumn="0"/>
-              <w:rPr>
-                <w:rFonts w:asciiTheme="majorHAnsi" w:hAnsiTheme="majorHAnsi"/>
-              </w:rPr>
-            </w:pPr>
-          </w:p>
-        </w:tc>
-        <w:tc>
-          <w:tcPr>
-            <w:tcW w:w="3240" w:type="dxa"/>
-          </w:tcPr>
-          <w:p>
-            <w:pPr>
-              <w:cnfStyle w:val="000000100000" w:firstRow="0" w:lastRow="0" w:firstColumn="0" w:lastColumn="0" w:oddVBand="0" w:evenVBand="0" w:oddHBand="1" w:evenHBand="0" w:firstRowFirstColumn="0" w:firstRowLastColumn="0" w:lastRowFirstColumn="0" w:lastRowLastColumn="0"/>
-              <w:rPr>
-                <w:rFonts w:asciiTheme="majorHAnsi" w:hAnsiTheme="majorHAnsi"/>
-              </w:rPr>
-            </w:pPr>
           </w:p>
         </w:tc>
       </w:tr>
@@ -6833,199 +6469,12 @@
           <w:tcPr>
             <w:cnfStyle w:val="001000000000" w:firstRow="0" w:lastRow="0" w:firstColumn="1" w:lastColumn="0" w:oddVBand="0" w:evenVBand="0" w:oddHBand="0" w:evenHBand="0" w:firstRowFirstColumn="0" w:firstRowLastColumn="0" w:lastRowFirstColumn="0" w:lastRowLastColumn="0"/>
             <w:tcW w:w="2160" w:type="dxa"/>
-            <w:vMerge/>
-          </w:tcPr>
-          <w:p>
-            <w:pPr>
-              <w:jc w:val="right"/>
-            </w:pPr>
-          </w:p>
-        </w:tc>
-        <w:tc>
-          <w:tcPr>
-            <w:tcW w:w="810" w:type="dxa"/>
-          </w:tcPr>
-          <w:p>
-            <w:pPr>
-              <w:cnfStyle w:val="000000100000" w:firstRow="0" w:lastRow="0" w:firstColumn="0" w:lastColumn="0" w:oddVBand="0" w:evenVBand="0" w:oddHBand="1" w:evenHBand="0" w:firstRowFirstColumn="0" w:firstRowLastColumn="0" w:lastRowFirstColumn="0" w:lastRowLastColumn="0"/>
-              <w:rPr>
-                <w:rFonts w:asciiTheme="majorHAnsi" w:hAnsiTheme="majorHAnsi"/>
-              </w:rPr>
-            </w:pPr>
-            <w:r>
-              <w:rPr>
-                <w:rFonts w:asciiTheme="majorHAnsi" w:hAnsiTheme="majorHAnsi"/>
-              </w:rPr>
-              <w:t>3.</w:t>
-            </w:r>
-          </w:p>
-        </w:tc>
-        <w:tc>
-          <w:tcPr>
-            <w:tcW w:w="3600" w:type="dxa"/>
-          </w:tcPr>
-          <w:p>
-            <w:pPr>
-              <w:cnfStyle w:val="000000100000" w:firstRow="0" w:lastRow="0" w:firstColumn="0" w:lastColumn="0" w:oddVBand="0" w:evenVBand="0" w:oddHBand="1" w:evenHBand="0" w:firstRowFirstColumn="0" w:firstRowLastColumn="0" w:lastRowFirstColumn="0" w:lastRowLastColumn="0"/>
-              <w:rPr>
-                <w:rFonts w:asciiTheme="majorHAnsi" w:hAnsiTheme="majorHAnsi"/>
-              </w:rPr>
-            </w:pPr>
-          </w:p>
-        </w:tc>
-        <w:tc>
-          <w:tcPr>
-            <w:tcW w:w="3240" w:type="dxa"/>
-          </w:tcPr>
-          <w:p>
-            <w:pPr>
-              <w:cnfStyle w:val="000000100000" w:firstRow="0" w:lastRow="0" w:firstColumn="0" w:lastColumn="0" w:oddVBand="0" w:evenVBand="0" w:oddHBand="1" w:evenHBand="0" w:firstRowFirstColumn="0" w:firstRowLastColumn="0" w:lastRowFirstColumn="0" w:lastRowLastColumn="0"/>
-              <w:rPr>
-                <w:rFonts w:asciiTheme="majorHAnsi" w:hAnsiTheme="majorHAnsi"/>
-              </w:rPr>
-            </w:pPr>
-          </w:p>
-        </w:tc>
-      </w:tr>
-      <w:tr>
-        <w:trPr>
-          <w:cnfStyle w:val="000000010000" w:firstRow="0" w:lastRow="0" w:firstColumn="0" w:lastColumn="0" w:oddVBand="0" w:evenVBand="0" w:oddHBand="0" w:evenHBand="1" w:firstRowFirstColumn="0" w:firstRowLastColumn="0" w:lastRowFirstColumn="0" w:lastRowLastColumn="0"/>
-        </w:trPr>
-        <w:tc>
-          <w:tcPr>
-            <w:cnfStyle w:val="001000000000" w:firstRow="0" w:lastRow="0" w:firstColumn="1" w:lastColumn="0" w:oddVBand="0" w:evenVBand="0" w:oddHBand="0" w:evenHBand="0" w:firstRowFirstColumn="0" w:firstRowLastColumn="0" w:lastRowFirstColumn="0" w:lastRowLastColumn="0"/>
-            <w:tcW w:w="2160" w:type="dxa"/>
-            <w:vMerge/>
-          </w:tcPr>
-          <w:p>
-            <w:pPr>
-              <w:jc w:val="right"/>
-            </w:pPr>
-          </w:p>
-        </w:tc>
-        <w:tc>
-          <w:tcPr>
-            <w:tcW w:w="810" w:type="dxa"/>
-          </w:tcPr>
-          <w:p>
-            <w:pPr>
-              <w:cnfStyle w:val="000000010000" w:firstRow="0" w:lastRow="0" w:firstColumn="0" w:lastColumn="0" w:oddVBand="0" w:evenVBand="0" w:oddHBand="0" w:evenHBand="1" w:firstRowFirstColumn="0" w:firstRowLastColumn="0" w:lastRowFirstColumn="0" w:lastRowLastColumn="0"/>
-              <w:rPr>
-                <w:rFonts w:asciiTheme="majorHAnsi" w:hAnsiTheme="majorHAnsi"/>
-              </w:rPr>
-            </w:pPr>
-            <w:r>
-              <w:rPr>
-                <w:rFonts w:asciiTheme="majorHAnsi" w:hAnsiTheme="majorHAnsi"/>
-              </w:rPr>
-              <w:t>4.</w:t>
-            </w:r>
-          </w:p>
-        </w:tc>
-        <w:tc>
-          <w:tcPr>
-            <w:tcW w:w="3600" w:type="dxa"/>
-          </w:tcPr>
-          <w:p>
-            <w:pPr>
-              <w:cnfStyle w:val="000000010000" w:firstRow="0" w:lastRow="0" w:firstColumn="0" w:lastColumn="0" w:oddVBand="0" w:evenVBand="0" w:oddHBand="0" w:evenHBand="1" w:firstRowFirstColumn="0" w:firstRowLastColumn="0" w:lastRowFirstColumn="0" w:lastRowLastColumn="0"/>
-              <w:rPr>
-                <w:rFonts w:asciiTheme="majorHAnsi" w:hAnsiTheme="majorHAnsi"/>
-              </w:rPr>
-            </w:pPr>
-          </w:p>
-        </w:tc>
-        <w:tc>
-          <w:tcPr>
-            <w:tcW w:w="3240" w:type="dxa"/>
-          </w:tcPr>
-          <w:p>
-            <w:pPr>
-              <w:cnfStyle w:val="000000010000" w:firstRow="0" w:lastRow="0" w:firstColumn="0" w:lastColumn="0" w:oddVBand="0" w:evenVBand="0" w:oddHBand="0" w:evenHBand="1" w:firstRowFirstColumn="0" w:firstRowLastColumn="0" w:lastRowFirstColumn="0" w:lastRowLastColumn="0"/>
-              <w:rPr>
-                <w:rFonts w:asciiTheme="majorHAnsi" w:hAnsiTheme="majorHAnsi"/>
-              </w:rPr>
-            </w:pPr>
-          </w:p>
-        </w:tc>
-      </w:tr>
-      <w:tr>
-        <w:trPr>
-          <w:cnfStyle w:val="000000100000" w:firstRow="0" w:lastRow="0" w:firstColumn="0" w:lastColumn="0" w:oddVBand="0" w:evenVBand="0" w:oddHBand="1" w:evenHBand="0" w:firstRowFirstColumn="0" w:firstRowLastColumn="0" w:lastRowFirstColumn="0" w:lastRowLastColumn="0"/>
-        </w:trPr>
-        <w:tc>
-          <w:tcPr>
-            <w:cnfStyle w:val="001000000000" w:firstRow="0" w:lastRow="0" w:firstColumn="1" w:lastColumn="0" w:oddVBand="0" w:evenVBand="0" w:oddHBand="0" w:evenHBand="0" w:firstRowFirstColumn="0" w:firstRowLastColumn="0" w:lastRowFirstColumn="0" w:lastRowLastColumn="0"/>
-            <w:tcW w:w="2160" w:type="dxa"/>
-            <w:vMerge/>
-          </w:tcPr>
-          <w:p>
-            <w:pPr>
-              <w:jc w:val="right"/>
-            </w:pPr>
-          </w:p>
-        </w:tc>
-        <w:tc>
-          <w:tcPr>
-            <w:tcW w:w="810" w:type="dxa"/>
-          </w:tcPr>
-          <w:p>
-            <w:pPr>
-              <w:cnfStyle w:val="000000100000" w:firstRow="0" w:lastRow="0" w:firstColumn="0" w:lastColumn="0" w:oddVBand="0" w:evenVBand="0" w:oddHBand="1" w:evenHBand="0" w:firstRowFirstColumn="0" w:firstRowLastColumn="0" w:lastRowFirstColumn="0" w:lastRowLastColumn="0"/>
-              <w:rPr>
-                <w:rFonts w:asciiTheme="majorHAnsi" w:hAnsiTheme="majorHAnsi"/>
-              </w:rPr>
-            </w:pPr>
-            <w:r>
-              <w:rPr>
-                <w:rFonts w:asciiTheme="majorHAnsi" w:hAnsiTheme="majorHAnsi"/>
-              </w:rPr>
-              <w:t>5.</w:t>
-            </w:r>
-          </w:p>
-        </w:tc>
-        <w:tc>
-          <w:tcPr>
-            <w:tcW w:w="3600" w:type="dxa"/>
-          </w:tcPr>
-          <w:p>
-            <w:pPr>
-              <w:cnfStyle w:val="000000100000" w:firstRow="0" w:lastRow="0" w:firstColumn="0" w:lastColumn="0" w:oddVBand="0" w:evenVBand="0" w:oddHBand="1" w:evenHBand="0" w:firstRowFirstColumn="0" w:firstRowLastColumn="0" w:lastRowFirstColumn="0" w:lastRowLastColumn="0"/>
-              <w:rPr>
-                <w:rFonts w:asciiTheme="majorHAnsi" w:hAnsiTheme="majorHAnsi"/>
-              </w:rPr>
-            </w:pPr>
-          </w:p>
-        </w:tc>
-        <w:tc>
-          <w:tcPr>
-            <w:tcW w:w="3240" w:type="dxa"/>
-          </w:tcPr>
-          <w:p>
-            <w:pPr>
-              <w:cnfStyle w:val="000000100000" w:firstRow="0" w:lastRow="0" w:firstColumn="0" w:lastColumn="0" w:oddVBand="0" w:evenVBand="0" w:oddHBand="1" w:evenHBand="0" w:firstRowFirstColumn="0" w:firstRowLastColumn="0" w:lastRowFirstColumn="0" w:lastRowLastColumn="0"/>
-              <w:rPr>
-                <w:rFonts w:asciiTheme="majorHAnsi" w:hAnsiTheme="majorHAnsi"/>
-              </w:rPr>
-            </w:pPr>
-          </w:p>
-        </w:tc>
-      </w:tr>
-      <w:tr>
-        <w:trPr>
-          <w:cnfStyle w:val="000000010000" w:firstRow="0" w:lastRow="0" w:firstColumn="0" w:lastColumn="0" w:oddVBand="0" w:evenVBand="0" w:oddHBand="0" w:evenHBand="1" w:firstRowFirstColumn="0" w:firstRowLastColumn="0" w:lastRowFirstColumn="0" w:lastRowLastColumn="0"/>
-        </w:trPr>
-        <w:tc>
-          <w:tcPr>
-            <w:cnfStyle w:val="001000000000" w:firstRow="0" w:lastRow="0" w:firstColumn="1" w:lastColumn="0" w:oddVBand="0" w:evenVBand="0" w:oddHBand="0" w:evenHBand="0" w:firstRowFirstColumn="0" w:firstRowLastColumn="0" w:lastRowFirstColumn="0" w:lastRowLastColumn="0"/>
-            <w:tcW w:w="2160" w:type="dxa"/>
-          </w:tcPr>
-          <w:p>
-            <w:pPr>
-              <w:jc w:val="right"/>
-            </w:pPr>
-            <w:r>
-              <w:lastRenderedPageBreak/>
+          </w:tcPr>
+          <w:p>
+            <w:pPr>
+              <w:jc w:val="right"/>
+            </w:pPr>
+            <w:r>
               <w:t>Variations:</w:t>
             </w:r>
           </w:p>
@@ -7037,7 +6486,7 @@
           </w:tcPr>
           <w:p>
             <w:pPr>
-              <w:cnfStyle w:val="000000010000" w:firstRow="0" w:lastRow="0" w:firstColumn="0" w:lastColumn="0" w:oddVBand="0" w:evenVBand="0" w:oddHBand="0" w:evenHBand="1" w:firstRowFirstColumn="0" w:firstRowLastColumn="0" w:lastRowFirstColumn="0" w:lastRowLastColumn="0"/>
+              <w:cnfStyle w:val="000000100000" w:firstRow="0" w:lastRow="0" w:firstColumn="0" w:lastColumn="0" w:oddVBand="0" w:evenVBand="0" w:oddHBand="1" w:evenHBand="0" w:firstRowFirstColumn="0" w:firstRowLastColumn="0" w:lastRowFirstColumn="0" w:lastRowLastColumn="0"/>
               <w:rPr>
                 <w:rFonts w:asciiTheme="majorHAnsi" w:hAnsiTheme="majorHAnsi"/>
               </w:rPr>
@@ -7051,7 +6500,7 @@
           </w:p>
           <w:p>
             <w:pPr>
-              <w:cnfStyle w:val="000000010000" w:firstRow="0" w:lastRow="0" w:firstColumn="0" w:lastColumn="0" w:oddVBand="0" w:evenVBand="0" w:oddHBand="0" w:evenHBand="1" w:firstRowFirstColumn="0" w:firstRowLastColumn="0" w:lastRowFirstColumn="0" w:lastRowLastColumn="0"/>
+              <w:cnfStyle w:val="000000100000" w:firstRow="0" w:lastRow="0" w:firstColumn="0" w:lastColumn="0" w:oddVBand="0" w:evenVBand="0" w:oddHBand="1" w:evenHBand="0" w:firstRowFirstColumn="0" w:firstRowLastColumn="0" w:lastRowFirstColumn="0" w:lastRowLastColumn="0"/>
               <w:rPr>
                 <w:rFonts w:asciiTheme="majorHAnsi" w:hAnsiTheme="majorHAnsi"/>
               </w:rPr>
@@ -7067,7 +6516,7 @@
       </w:tr>
       <w:tr>
         <w:trPr>
-          <w:cnfStyle w:val="000000100000" w:firstRow="0" w:lastRow="0" w:firstColumn="0" w:lastColumn="0" w:oddVBand="0" w:evenVBand="0" w:oddHBand="1" w:evenHBand="0" w:firstRowFirstColumn="0" w:firstRowLastColumn="0" w:lastRowFirstColumn="0" w:lastRowLastColumn="0"/>
+          <w:cnfStyle w:val="000000010000" w:firstRow="0" w:lastRow="0" w:firstColumn="0" w:lastColumn="0" w:oddVBand="0" w:evenVBand="0" w:oddHBand="0" w:evenHBand="1" w:firstRowFirstColumn="0" w:firstRowLastColumn="0" w:lastRowFirstColumn="0" w:lastRowLastColumn="0"/>
         </w:trPr>
         <w:tc>
           <w:tcPr>
@@ -7090,17 +6539,17 @@
           </w:tcPr>
           <w:p>
             <w:pPr>
-              <w:cnfStyle w:val="000000100000" w:firstRow="0" w:lastRow="0" w:firstColumn="0" w:lastColumn="0" w:oddVBand="0" w:evenVBand="0" w:oddHBand="1" w:evenHBand="0" w:firstRowFirstColumn="0" w:firstRowLastColumn="0" w:lastRowFirstColumn="0" w:lastRowLastColumn="0"/>
-              <w:rPr>
-                <w:rFonts w:asciiTheme="majorHAnsi" w:hAnsiTheme="majorHAnsi"/>
-              </w:rPr>
-            </w:pPr>
-          </w:p>
-        </w:tc>
-      </w:tr>
-      <w:tr>
-        <w:trPr>
-          <w:cnfStyle w:val="000000010000" w:firstRow="0" w:lastRow="0" w:firstColumn="0" w:lastColumn="0" w:oddVBand="0" w:evenVBand="0" w:oddHBand="0" w:evenHBand="1" w:firstRowFirstColumn="0" w:firstRowLastColumn="0" w:lastRowFirstColumn="0" w:lastRowLastColumn="0"/>
+              <w:cnfStyle w:val="000000010000" w:firstRow="0" w:lastRow="0" w:firstColumn="0" w:lastColumn="0" w:oddVBand="0" w:evenVBand="0" w:oddHBand="0" w:evenHBand="1" w:firstRowFirstColumn="0" w:firstRowLastColumn="0" w:lastRowFirstColumn="0" w:lastRowLastColumn="0"/>
+              <w:rPr>
+                <w:rFonts w:asciiTheme="majorHAnsi" w:hAnsiTheme="majorHAnsi"/>
+              </w:rPr>
+            </w:pPr>
+          </w:p>
+        </w:tc>
+      </w:tr>
+      <w:tr>
+        <w:trPr>
+          <w:cnfStyle w:val="000000100000" w:firstRow="0" w:lastRow="0" w:firstColumn="0" w:lastColumn="0" w:oddVBand="0" w:evenVBand="0" w:oddHBand="1" w:evenHBand="0" w:firstRowFirstColumn="0" w:firstRowLastColumn="0" w:lastRowFirstColumn="0" w:lastRowLastColumn="0"/>
         </w:trPr>
         <w:tc>
           <w:tcPr>
@@ -7123,7 +6572,7 @@
           </w:tcPr>
           <w:p>
             <w:pPr>
-              <w:cnfStyle w:val="000000010000" w:firstRow="0" w:lastRow="0" w:firstColumn="0" w:lastColumn="0" w:oddVBand="0" w:evenVBand="0" w:oddHBand="0" w:evenHBand="1" w:firstRowFirstColumn="0" w:firstRowLastColumn="0" w:lastRowFirstColumn="0" w:lastRowLastColumn="0"/>
+              <w:cnfStyle w:val="000000100000" w:firstRow="0" w:lastRow="0" w:firstColumn="0" w:lastColumn="0" w:oddVBand="0" w:evenVBand="0" w:oddHBand="1" w:evenHBand="0" w:firstRowFirstColumn="0" w:firstRowLastColumn="0" w:lastRowFirstColumn="0" w:lastRowLastColumn="0"/>
               <w:rPr>
                 <w:rFonts w:asciiTheme="majorHAnsi" w:hAnsiTheme="majorHAnsi"/>
               </w:rPr>
@@ -7376,8 +6825,6 @@
               </w:rPr>
               <w:t>The</w:t>
             </w:r>
-            <w:bookmarkStart w:id="5" w:name="_GoBack"/>
-            <w:bookmarkEnd w:id="5"/>
             <w:r>
               <w:rPr>
                 <w:rFonts w:asciiTheme="majorHAnsi" w:hAnsiTheme="majorHAnsi"/>
@@ -9433,6 +8880,8 @@
                 <w:rFonts w:asciiTheme="majorHAnsi" w:hAnsiTheme="majorHAnsi"/>
               </w:rPr>
             </w:pPr>
+            <w:bookmarkStart w:id="5" w:name="_GoBack"/>
+            <w:bookmarkEnd w:id="5"/>
           </w:p>
         </w:tc>
         <w:tc>
@@ -13389,7 +12838,7 @@
 </file>
 
 <file path=customXml/itemProps1.xml><?xml version="1.0" encoding="utf-8"?>
-<ds:datastoreItem xmlns:ds="http://schemas.openxmlformats.org/officeDocument/2006/customXml" ds:itemID="{76D5F2DC-1F58-4079-A5EA-6D686D50DA53}">
+<ds:datastoreItem xmlns:ds="http://schemas.openxmlformats.org/officeDocument/2006/customXml" ds:itemID="{8BE47D0E-FA54-4EA9-B94A-FC099C061B66}">
   <ds:schemaRefs>
     <ds:schemaRef ds:uri="http://schemas.openxmlformats.org/officeDocument/2006/bibliography"/>
   </ds:schemaRefs>

</xml_diff>

<commit_message>
adding updated UC-04 from Teresa
</commit_message>
<xml_diff>
--- a/Tardis-box_Part2.docx
+++ b/Tardis-box_Part2.docx
@@ -4364,14 +4364,7 @@
               <w:rPr>
                 <w:rFonts w:asciiTheme="majorHAnsi" w:hAnsiTheme="majorHAnsi"/>
               </w:rPr>
-              <w:t xml:space="preserve">Sort by clicking one of the column headers (once for ascending </w:t>
-            </w:r>
-            <w:r>
-              <w:rPr>
-                <w:rFonts w:asciiTheme="majorHAnsi" w:hAnsiTheme="majorHAnsi"/>
-              </w:rPr>
-              <w:lastRenderedPageBreak/>
-              <w:t>order, twice for descending order)</w:t>
+              <w:t>Sort by clicking one of the column headers (once for ascending order, twice for descending order)</w:t>
             </w:r>
           </w:p>
         </w:tc>
@@ -4390,15 +4383,7 @@
               <w:rPr>
                 <w:rFonts w:asciiTheme="majorHAnsi" w:hAnsiTheme="majorHAnsi"/>
               </w:rPr>
-              <w:lastRenderedPageBreak/>
-              <w:t xml:space="preserve">Sorts the list using the selected column, either in </w:t>
-            </w:r>
-            <w:r>
-              <w:rPr>
-                <w:rFonts w:asciiTheme="majorHAnsi" w:hAnsiTheme="majorHAnsi"/>
-              </w:rPr>
-              <w:lastRenderedPageBreak/>
-              <w:t>ascending or descending order as indicated by the number of clicks.</w:t>
+              <w:t>Sorts the list using the selected column, either in ascending or descending order as indicated by the number of clicks.</w:t>
             </w:r>
           </w:p>
         </w:tc>
@@ -5451,7 +5436,6 @@
               <w:jc w:val="right"/>
             </w:pPr>
             <w:r>
-              <w:lastRenderedPageBreak/>
               <w:t>Description:</w:t>
             </w:r>
           </w:p>
@@ -5568,7 +5552,7 @@
               <w:rPr>
                 <w:rFonts w:asciiTheme="majorHAnsi" w:hAnsiTheme="majorHAnsi"/>
               </w:rPr>
-              <w:t>The item must already be checked-out to the member, member is logged in and has accessed the view items page</w:t>
+              <w:t>The item must already be checked-out, member is logged in and has accessed the view items page</w:t>
             </w:r>
           </w:p>
         </w:tc>
@@ -5778,7 +5762,7 @@
               <w:rPr>
                 <w:rFonts w:asciiTheme="majorHAnsi" w:hAnsiTheme="majorHAnsi"/>
               </w:rPr>
-              <w:t>Enters item number in the check-in field</w:t>
+              <w:t>Enters item number in the check-in field, presses OK</w:t>
             </w:r>
           </w:p>
         </w:tc>
@@ -5797,26 +5781,268 @@
               <w:rPr>
                 <w:rFonts w:asciiTheme="majorHAnsi" w:hAnsiTheme="majorHAnsi"/>
               </w:rPr>
-              <w:t>System makes item available for check-out</w:t>
-            </w:r>
-            <w:r>
-              <w:rPr>
-                <w:rFonts w:asciiTheme="majorHAnsi" w:hAnsiTheme="majorHAnsi"/>
-              </w:rPr>
-              <w:t>, updates item list,</w:t>
-            </w:r>
-            <w:r>
-              <w:rPr>
-                <w:rFonts w:asciiTheme="majorHAnsi" w:hAnsiTheme="majorHAnsi"/>
-              </w:rPr>
-              <w:t xml:space="preserve"> and removes it from the member’s account. Issues a “check-in successful” message</w:t>
-            </w:r>
-            <w:r>
-              <w:rPr>
-                <w:rFonts w:asciiTheme="majorHAnsi" w:hAnsiTheme="majorHAnsi"/>
-              </w:rPr>
-              <w:t>.</w:t>
-            </w:r>
+              <w:t>System makes item available for check-out, updates item list, and removes it from the member’s account. Issues a “check-in successful” message.</w:t>
+            </w:r>
+          </w:p>
+        </w:tc>
+      </w:tr>
+      <w:tr>
+        <w:trPr>
+          <w:cnfStyle w:val="000000010000" w:firstRow="0" w:lastRow="0" w:firstColumn="0" w:lastColumn="0" w:oddVBand="0" w:evenVBand="0" w:oddHBand="0" w:evenHBand="1" w:firstRowFirstColumn="0" w:firstRowLastColumn="0" w:lastRowFirstColumn="0" w:lastRowLastColumn="0"/>
+        </w:trPr>
+        <w:tc>
+          <w:tcPr>
+            <w:cnfStyle w:val="001000000000" w:firstRow="0" w:lastRow="0" w:firstColumn="1" w:lastColumn="0" w:oddVBand="0" w:evenVBand="0" w:oddHBand="0" w:evenHBand="0" w:firstRowFirstColumn="0" w:firstRowLastColumn="0" w:lastRowFirstColumn="0" w:lastRowLastColumn="0"/>
+            <w:tcW w:w="2160" w:type="dxa"/>
+            <w:vMerge/>
+          </w:tcPr>
+          <w:p>
+            <w:pPr>
+              <w:jc w:val="right"/>
+            </w:pPr>
+          </w:p>
+        </w:tc>
+        <w:tc>
+          <w:tcPr>
+            <w:tcW w:w="810" w:type="dxa"/>
+          </w:tcPr>
+          <w:p>
+            <w:pPr>
+              <w:cnfStyle w:val="000000010000" w:firstRow="0" w:lastRow="0" w:firstColumn="0" w:lastColumn="0" w:oddVBand="0" w:evenVBand="0" w:oddHBand="0" w:evenHBand="1" w:firstRowFirstColumn="0" w:firstRowLastColumn="0" w:lastRowFirstColumn="0" w:lastRowLastColumn="0"/>
+              <w:rPr>
+                <w:rFonts w:asciiTheme="majorHAnsi" w:hAnsiTheme="majorHAnsi"/>
+              </w:rPr>
+            </w:pPr>
+            <w:r>
+              <w:rPr>
+                <w:rFonts w:asciiTheme="majorHAnsi" w:hAnsiTheme="majorHAnsi"/>
+              </w:rPr>
+              <w:t>2.</w:t>
+            </w:r>
+          </w:p>
+        </w:tc>
+        <w:tc>
+          <w:tcPr>
+            <w:tcW w:w="3600" w:type="dxa"/>
+          </w:tcPr>
+          <w:p>
+            <w:pPr>
+              <w:cnfStyle w:val="000000010000" w:firstRow="0" w:lastRow="0" w:firstColumn="0" w:lastColumn="0" w:oddVBand="0" w:evenVBand="0" w:oddHBand="0" w:evenHBand="1" w:firstRowFirstColumn="0" w:firstRowLastColumn="0" w:lastRowFirstColumn="0" w:lastRowLastColumn="0"/>
+              <w:rPr>
+                <w:rFonts w:asciiTheme="majorHAnsi" w:hAnsiTheme="majorHAnsi"/>
+              </w:rPr>
+            </w:pPr>
+          </w:p>
+        </w:tc>
+        <w:tc>
+          <w:tcPr>
+            <w:tcW w:w="3240" w:type="dxa"/>
+          </w:tcPr>
+          <w:p>
+            <w:pPr>
+              <w:cnfStyle w:val="000000010000" w:firstRow="0" w:lastRow="0" w:firstColumn="0" w:lastColumn="0" w:oddVBand="0" w:evenVBand="0" w:oddHBand="0" w:evenHBand="1" w:firstRowFirstColumn="0" w:firstRowLastColumn="0" w:lastRowFirstColumn="0" w:lastRowLastColumn="0"/>
+              <w:rPr>
+                <w:rFonts w:asciiTheme="majorHAnsi" w:hAnsiTheme="majorHAnsi"/>
+              </w:rPr>
+            </w:pPr>
+            <w:r>
+              <w:rPr>
+                <w:rFonts w:asciiTheme="majorHAnsi" w:hAnsiTheme="majorHAnsi"/>
+              </w:rPr>
+              <w:t>If item is on waitlist, system checks it out to the next user who requested the item.</w:t>
+            </w:r>
+          </w:p>
+        </w:tc>
+      </w:tr>
+      <w:tr>
+        <w:trPr>
+          <w:cnfStyle w:val="000000100000" w:firstRow="0" w:lastRow="0" w:firstColumn="0" w:lastColumn="0" w:oddVBand="0" w:evenVBand="0" w:oddHBand="1" w:evenHBand="0" w:firstRowFirstColumn="0" w:firstRowLastColumn="0" w:lastRowFirstColumn="0" w:lastRowLastColumn="0"/>
+        </w:trPr>
+        <w:tc>
+          <w:tcPr>
+            <w:cnfStyle w:val="001000000000" w:firstRow="0" w:lastRow="0" w:firstColumn="1" w:lastColumn="0" w:oddVBand="0" w:evenVBand="0" w:oddHBand="0" w:evenHBand="0" w:firstRowFirstColumn="0" w:firstRowLastColumn="0" w:lastRowFirstColumn="0" w:lastRowLastColumn="0"/>
+            <w:tcW w:w="2160" w:type="dxa"/>
+            <w:vMerge/>
+          </w:tcPr>
+          <w:p>
+            <w:pPr>
+              <w:jc w:val="right"/>
+            </w:pPr>
+          </w:p>
+        </w:tc>
+        <w:tc>
+          <w:tcPr>
+            <w:tcW w:w="810" w:type="dxa"/>
+          </w:tcPr>
+          <w:p>
+            <w:pPr>
+              <w:cnfStyle w:val="000000100000" w:firstRow="0" w:lastRow="0" w:firstColumn="0" w:lastColumn="0" w:oddVBand="0" w:evenVBand="0" w:oddHBand="1" w:evenHBand="0" w:firstRowFirstColumn="0" w:firstRowLastColumn="0" w:lastRowFirstColumn="0" w:lastRowLastColumn="0"/>
+              <w:rPr>
+                <w:rFonts w:asciiTheme="majorHAnsi" w:hAnsiTheme="majorHAnsi"/>
+              </w:rPr>
+            </w:pPr>
+            <w:r>
+              <w:rPr>
+                <w:rFonts w:asciiTheme="majorHAnsi" w:hAnsiTheme="majorHAnsi"/>
+              </w:rPr>
+              <w:t>3.</w:t>
+            </w:r>
+          </w:p>
+        </w:tc>
+        <w:tc>
+          <w:tcPr>
+            <w:tcW w:w="3600" w:type="dxa"/>
+          </w:tcPr>
+          <w:p>
+            <w:pPr>
+              <w:cnfStyle w:val="000000100000" w:firstRow="0" w:lastRow="0" w:firstColumn="0" w:lastColumn="0" w:oddVBand="0" w:evenVBand="0" w:oddHBand="1" w:evenHBand="0" w:firstRowFirstColumn="0" w:firstRowLastColumn="0" w:lastRowFirstColumn="0" w:lastRowLastColumn="0"/>
+              <w:rPr>
+                <w:rFonts w:asciiTheme="majorHAnsi" w:hAnsiTheme="majorHAnsi"/>
+              </w:rPr>
+            </w:pPr>
+          </w:p>
+        </w:tc>
+        <w:tc>
+          <w:tcPr>
+            <w:tcW w:w="3240" w:type="dxa"/>
+          </w:tcPr>
+          <w:p>
+            <w:pPr>
+              <w:cnfStyle w:val="000000100000" w:firstRow="0" w:lastRow="0" w:firstColumn="0" w:lastColumn="0" w:oddVBand="0" w:evenVBand="0" w:oddHBand="1" w:evenHBand="0" w:firstRowFirstColumn="0" w:firstRowLastColumn="0" w:lastRowFirstColumn="0" w:lastRowLastColumn="0"/>
+              <w:rPr>
+                <w:rFonts w:asciiTheme="majorHAnsi" w:hAnsiTheme="majorHAnsi"/>
+              </w:rPr>
+            </w:pPr>
+            <w:r>
+              <w:rPr>
+                <w:rFonts w:asciiTheme="majorHAnsi" w:hAnsiTheme="majorHAnsi"/>
+              </w:rPr>
+              <w:t>If item is not on waitlist, system makes item available for general checkout</w:t>
+            </w:r>
+          </w:p>
+        </w:tc>
+      </w:tr>
+      <w:tr>
+        <w:trPr>
+          <w:cnfStyle w:val="000000010000" w:firstRow="0" w:lastRow="0" w:firstColumn="0" w:lastColumn="0" w:oddVBand="0" w:evenVBand="0" w:oddHBand="0" w:evenHBand="1" w:firstRowFirstColumn="0" w:firstRowLastColumn="0" w:lastRowFirstColumn="0" w:lastRowLastColumn="0"/>
+        </w:trPr>
+        <w:tc>
+          <w:tcPr>
+            <w:cnfStyle w:val="001000000000" w:firstRow="0" w:lastRow="0" w:firstColumn="1" w:lastColumn="0" w:oddVBand="0" w:evenVBand="0" w:oddHBand="0" w:evenHBand="0" w:firstRowFirstColumn="0" w:firstRowLastColumn="0" w:lastRowFirstColumn="0" w:lastRowLastColumn="0"/>
+            <w:tcW w:w="2160" w:type="dxa"/>
+            <w:vMerge/>
+          </w:tcPr>
+          <w:p>
+            <w:pPr>
+              <w:jc w:val="right"/>
+            </w:pPr>
+          </w:p>
+        </w:tc>
+        <w:tc>
+          <w:tcPr>
+            <w:tcW w:w="810" w:type="dxa"/>
+          </w:tcPr>
+          <w:p>
+            <w:pPr>
+              <w:cnfStyle w:val="000000010000" w:firstRow="0" w:lastRow="0" w:firstColumn="0" w:lastColumn="0" w:oddVBand="0" w:evenVBand="0" w:oddHBand="0" w:evenHBand="1" w:firstRowFirstColumn="0" w:firstRowLastColumn="0" w:lastRowFirstColumn="0" w:lastRowLastColumn="0"/>
+              <w:rPr>
+                <w:rFonts w:asciiTheme="majorHAnsi" w:hAnsiTheme="majorHAnsi"/>
+              </w:rPr>
+            </w:pPr>
+            <w:r>
+              <w:rPr>
+                <w:rFonts w:asciiTheme="majorHAnsi" w:hAnsiTheme="majorHAnsi"/>
+              </w:rPr>
+              <w:t>4.</w:t>
+            </w:r>
+          </w:p>
+        </w:tc>
+        <w:tc>
+          <w:tcPr>
+            <w:tcW w:w="3600" w:type="dxa"/>
+          </w:tcPr>
+          <w:p>
+            <w:pPr>
+              <w:cnfStyle w:val="000000010000" w:firstRow="0" w:lastRow="0" w:firstColumn="0" w:lastColumn="0" w:oddVBand="0" w:evenVBand="0" w:oddHBand="0" w:evenHBand="1" w:firstRowFirstColumn="0" w:firstRowLastColumn="0" w:lastRowFirstColumn="0" w:lastRowLastColumn="0"/>
+              <w:rPr>
+                <w:rFonts w:asciiTheme="majorHAnsi" w:hAnsiTheme="majorHAnsi"/>
+              </w:rPr>
+            </w:pPr>
+          </w:p>
+        </w:tc>
+        <w:tc>
+          <w:tcPr>
+            <w:tcW w:w="3240" w:type="dxa"/>
+          </w:tcPr>
+          <w:p>
+            <w:pPr>
+              <w:cnfStyle w:val="000000010000" w:firstRow="0" w:lastRow="0" w:firstColumn="0" w:lastColumn="0" w:oddVBand="0" w:evenVBand="0" w:oddHBand="0" w:evenHBand="1" w:firstRowFirstColumn="0" w:firstRowLastColumn="0" w:lastRowFirstColumn="0" w:lastRowLastColumn="0"/>
+              <w:rPr>
+                <w:rFonts w:asciiTheme="majorHAnsi" w:hAnsiTheme="majorHAnsi"/>
+              </w:rPr>
+            </w:pPr>
+          </w:p>
+        </w:tc>
+      </w:tr>
+      <w:tr>
+        <w:trPr>
+          <w:cnfStyle w:val="000000100000" w:firstRow="0" w:lastRow="0" w:firstColumn="0" w:lastColumn="0" w:oddVBand="0" w:evenVBand="0" w:oddHBand="1" w:evenHBand="0" w:firstRowFirstColumn="0" w:firstRowLastColumn="0" w:lastRowFirstColumn="0" w:lastRowLastColumn="0"/>
+        </w:trPr>
+        <w:tc>
+          <w:tcPr>
+            <w:cnfStyle w:val="001000000000" w:firstRow="0" w:lastRow="0" w:firstColumn="1" w:lastColumn="0" w:oddVBand="0" w:evenVBand="0" w:oddHBand="0" w:evenHBand="0" w:firstRowFirstColumn="0" w:firstRowLastColumn="0" w:lastRowFirstColumn="0" w:lastRowLastColumn="0"/>
+            <w:tcW w:w="2160" w:type="dxa"/>
+            <w:vMerge/>
+          </w:tcPr>
+          <w:p>
+            <w:pPr>
+              <w:jc w:val="right"/>
+            </w:pPr>
+          </w:p>
+        </w:tc>
+        <w:tc>
+          <w:tcPr>
+            <w:tcW w:w="810" w:type="dxa"/>
+          </w:tcPr>
+          <w:p>
+            <w:pPr>
+              <w:cnfStyle w:val="000000100000" w:firstRow="0" w:lastRow="0" w:firstColumn="0" w:lastColumn="0" w:oddVBand="0" w:evenVBand="0" w:oddHBand="1" w:evenHBand="0" w:firstRowFirstColumn="0" w:firstRowLastColumn="0" w:lastRowFirstColumn="0" w:lastRowLastColumn="0"/>
+              <w:rPr>
+                <w:rFonts w:asciiTheme="majorHAnsi" w:hAnsiTheme="majorHAnsi"/>
+              </w:rPr>
+            </w:pPr>
+            <w:r>
+              <w:rPr>
+                <w:rFonts w:asciiTheme="majorHAnsi" w:hAnsiTheme="majorHAnsi"/>
+              </w:rPr>
+              <w:t>5.</w:t>
+            </w:r>
+          </w:p>
+        </w:tc>
+        <w:tc>
+          <w:tcPr>
+            <w:tcW w:w="3600" w:type="dxa"/>
+          </w:tcPr>
+          <w:p>
+            <w:pPr>
+              <w:cnfStyle w:val="000000100000" w:firstRow="0" w:lastRow="0" w:firstColumn="0" w:lastColumn="0" w:oddVBand="0" w:evenVBand="0" w:oddHBand="1" w:evenHBand="0" w:firstRowFirstColumn="0" w:firstRowLastColumn="0" w:lastRowFirstColumn="0" w:lastRowLastColumn="0"/>
+              <w:rPr>
+                <w:rFonts w:asciiTheme="majorHAnsi" w:hAnsiTheme="majorHAnsi"/>
+              </w:rPr>
+            </w:pPr>
+          </w:p>
+        </w:tc>
+        <w:tc>
+          <w:tcPr>
+            <w:tcW w:w="3240" w:type="dxa"/>
+          </w:tcPr>
+          <w:p>
+            <w:pPr>
+              <w:cnfStyle w:val="000000100000" w:firstRow="0" w:lastRow="0" w:firstColumn="0" w:lastColumn="0" w:oddVBand="0" w:evenVBand="0" w:oddHBand="1" w:evenHBand="0" w:firstRowFirstColumn="0" w:firstRowLastColumn="0" w:lastRowFirstColumn="0" w:lastRowLastColumn="0"/>
+              <w:rPr>
+                <w:rFonts w:asciiTheme="majorHAnsi" w:hAnsiTheme="majorHAnsi"/>
+              </w:rPr>
+            </w:pPr>
           </w:p>
         </w:tc>
       </w:tr>
@@ -5854,7 +6080,7 @@
               <w:rPr>
                 <w:rFonts w:asciiTheme="majorHAnsi" w:hAnsiTheme="majorHAnsi"/>
               </w:rPr>
-              <w:t>Members enters an invalid item number (either already available in the database or the item does not exist. An appropriate error message is displayed and the check-in field is cleared.</w:t>
+              <w:t>Members enters an invalid item number - either already available in the database or the item does not exist. An appropriate error message is displayed for each error and the check-in field is cleared.</w:t>
             </w:r>
           </w:p>
         </w:tc>
@@ -5926,6 +6152,7 @@
         </w:tc>
       </w:tr>
     </w:tbl>
+    <w:p/>
     <w:p>
       <w:pPr>
         <w:rPr>
@@ -5933,14 +6160,8 @@
           <w:b/>
         </w:rPr>
       </w:pPr>
-    </w:p>
-    <w:p>
-      <w:pPr>
-        <w:rPr>
-          <w:rFonts w:asciiTheme="majorHAnsi" w:hAnsiTheme="majorHAnsi" w:cs="Arial"/>
-          <w:b/>
-        </w:rPr>
-      </w:pPr>
+      <w:bookmarkStart w:id="5" w:name="_GoBack"/>
+      <w:bookmarkEnd w:id="5"/>
     </w:p>
     <w:tbl>
       <w:tblPr>
@@ -7796,7 +8017,6 @@
               <w:jc w:val="right"/>
             </w:pPr>
             <w:r>
-              <w:lastRenderedPageBreak/>
               <w:t>Flow of Events:</w:t>
             </w:r>
           </w:p>
@@ -8880,8 +9100,6 @@
                 <w:rFonts w:asciiTheme="majorHAnsi" w:hAnsiTheme="majorHAnsi"/>
               </w:rPr>
             </w:pPr>
-            <w:bookmarkStart w:id="5" w:name="_GoBack"/>
-            <w:bookmarkEnd w:id="5"/>
           </w:p>
         </w:tc>
         <w:tc>
@@ -12838,7 +13056,7 @@
 </file>
 
 <file path=customXml/itemProps1.xml><?xml version="1.0" encoding="utf-8"?>
-<ds:datastoreItem xmlns:ds="http://schemas.openxmlformats.org/officeDocument/2006/customXml" ds:itemID="{8BE47D0E-FA54-4EA9-B94A-FC099C061B66}">
+<ds:datastoreItem xmlns:ds="http://schemas.openxmlformats.org/officeDocument/2006/customXml" ds:itemID="{3DDA92CF-1865-4CD0-A881-355F1FD133A3}">
   <ds:schemaRefs>
     <ds:schemaRef ds:uri="http://schemas.openxmlformats.org/officeDocument/2006/bibliography"/>
   </ds:schemaRefs>

</xml_diff>

<commit_message>
inserting activity diagram in document updating use case diagram in the document
</commit_message>
<xml_diff>
--- a/Tardis-box_Part2.docx
+++ b/Tardis-box_Part2.docx
@@ -8,6 +8,8 @@
           <w:rFonts w:asciiTheme="majorHAnsi" w:hAnsiTheme="majorHAnsi"/>
         </w:rPr>
       </w:pPr>
+      <w:bookmarkStart w:id="0" w:name="_GoBack"/>
+      <w:bookmarkEnd w:id="0"/>
       <w:r>
         <w:rPr>
           <w:rFonts w:asciiTheme="majorHAnsi" w:hAnsiTheme="majorHAnsi" w:cs="Arial"/>
@@ -1152,7 +1154,7 @@
               <w:keepNext/>
               <w:widowControl w:val="0"/>
               <w:rPr>
-                <w:del w:id="0" w:author="Teresa Creech" w:date="2015-10-17T22:56:00Z"/>
+                <w:del w:id="1" w:author="Teresa Creech" w:date="2015-10-17T22:56:00Z"/>
               </w:rPr>
             </w:pPr>
             <w:r>
@@ -1170,7 +1172,7 @@
               <w:widowControl w:val="0"/>
               <w:cnfStyle w:val="000000100000" w:firstRow="0" w:lastRow="0" w:firstColumn="0" w:lastColumn="0" w:oddVBand="0" w:evenVBand="0" w:oddHBand="1" w:evenHBand="0" w:firstRowFirstColumn="0" w:firstRowLastColumn="0" w:lastRowFirstColumn="0" w:lastRowLastColumn="0"/>
               <w:rPr>
-                <w:del w:id="1" w:author="Teresa Creech" w:date="2015-10-17T22:56:00Z"/>
+                <w:del w:id="2" w:author="Teresa Creech" w:date="2015-10-17T22:56:00Z"/>
                 <w:rFonts w:asciiTheme="majorHAnsi" w:hAnsiTheme="majorHAnsi"/>
               </w:rPr>
             </w:pPr>
@@ -1186,7 +1188,7 @@
               <w:widowControl w:val="0"/>
               <w:cnfStyle w:val="000000100000" w:firstRow="0" w:lastRow="0" w:firstColumn="0" w:lastColumn="0" w:oddVBand="0" w:evenVBand="0" w:oddHBand="1" w:evenHBand="0" w:firstRowFirstColumn="0" w:firstRowLastColumn="0" w:lastRowFirstColumn="0" w:lastRowLastColumn="0"/>
               <w:rPr>
-                <w:del w:id="2" w:author="Teresa Creech" w:date="2015-10-17T22:56:00Z"/>
+                <w:del w:id="3" w:author="Teresa Creech" w:date="2015-10-17T22:56:00Z"/>
                 <w:rFonts w:asciiTheme="majorHAnsi" w:hAnsiTheme="majorHAnsi"/>
               </w:rPr>
             </w:pPr>
@@ -1202,7 +1204,7 @@
               <w:widowControl w:val="0"/>
               <w:cnfStyle w:val="000000100000" w:firstRow="0" w:lastRow="0" w:firstColumn="0" w:lastColumn="0" w:oddVBand="0" w:evenVBand="0" w:oddHBand="1" w:evenHBand="0" w:firstRowFirstColumn="0" w:firstRowLastColumn="0" w:lastRowFirstColumn="0" w:lastRowLastColumn="0"/>
               <w:rPr>
-                <w:del w:id="3" w:author="Teresa Creech" w:date="2015-10-17T22:56:00Z"/>
+                <w:del w:id="4" w:author="Teresa Creech" w:date="2015-10-17T22:56:00Z"/>
                 <w:rFonts w:asciiTheme="majorHAnsi" w:hAnsiTheme="majorHAnsi"/>
               </w:rPr>
             </w:pPr>
@@ -1218,7 +1220,7 @@
               <w:widowControl w:val="0"/>
               <w:cnfStyle w:val="000000100000" w:firstRow="0" w:lastRow="0" w:firstColumn="0" w:lastColumn="0" w:oddVBand="0" w:evenVBand="0" w:oddHBand="1" w:evenHBand="0" w:firstRowFirstColumn="0" w:firstRowLastColumn="0" w:lastRowFirstColumn="0" w:lastRowLastColumn="0"/>
               <w:rPr>
-                <w:del w:id="4" w:author="Teresa Creech" w:date="2015-10-17T22:56:00Z"/>
+                <w:del w:id="5" w:author="Teresa Creech" w:date="2015-10-17T22:56:00Z"/>
                 <w:rFonts w:asciiTheme="majorHAnsi" w:hAnsiTheme="majorHAnsi"/>
               </w:rPr>
             </w:pPr>
@@ -1240,7 +1242,6 @@
               <w:widowControl w:val="0"/>
             </w:pPr>
             <w:r>
-              <w:lastRenderedPageBreak/>
               <w:t>UR-0</w:t>
             </w:r>
             <w:r>
@@ -2646,7 +2647,6 @@
               </w:rPr>
             </w:pPr>
             <w:r>
-              <w:lastRenderedPageBreak/>
               <w:t>Non-Functional</w:t>
             </w:r>
             <w:r>
@@ -3145,10 +3145,10 @@
           <w:noProof/>
         </w:rPr>
         <w:drawing>
-          <wp:inline distT="0" distB="0" distL="0" distR="0" wp14:anchorId="6D2FBA66" wp14:editId="5FEE8C87">
-            <wp:extent cx="3291500" cy="4324350"/>
-            <wp:effectExtent l="0" t="0" r="4445" b="0"/>
-            <wp:docPr id="2" name="Picture 2" descr="Z:\storage\school\CUBoulder\courses\Object Oriented Analysis and Design\project\Use Case Diagram.png"/>
+          <wp:inline distT="0" distB="0" distL="0" distR="0" wp14:anchorId="56AC26F3" wp14:editId="70088E87">
+            <wp:extent cx="4071668" cy="5348156"/>
+            <wp:effectExtent l="0" t="0" r="5080" b="5080"/>
+            <wp:docPr id="1" name="Picture 1" descr="Z:\storage\school\CUBoulder\courses\Object Oriented Analysis and Design\project\Use Case Diagram.png"/>
             <wp:cNvGraphicFramePr>
               <a:graphicFrameLocks xmlns:a="http://schemas.openxmlformats.org/drawingml/2006/main" noChangeAspect="1"/>
             </wp:cNvGraphicFramePr>
@@ -3177,7 +3177,7 @@
                   <pic:spPr bwMode="auto">
                     <a:xfrm>
                       <a:off x="0" y="0"/>
-                      <a:ext cx="3291500" cy="4324350"/>
+                      <a:ext cx="4071703" cy="5348202"/>
                     </a:xfrm>
                     <a:prstGeom prst="rect">
                       <a:avLst/>
@@ -5930,130 +5930,6 @@
           <w:tcPr>
             <w:cnfStyle w:val="001000000000" w:firstRow="0" w:lastRow="0" w:firstColumn="1" w:lastColumn="0" w:oddVBand="0" w:evenVBand="0" w:oddHBand="0" w:evenHBand="0" w:firstRowFirstColumn="0" w:firstRowLastColumn="0" w:lastRowFirstColumn="0" w:lastRowLastColumn="0"/>
             <w:tcW w:w="2160" w:type="dxa"/>
-            <w:vMerge/>
-          </w:tcPr>
-          <w:p>
-            <w:pPr>
-              <w:jc w:val="right"/>
-            </w:pPr>
-          </w:p>
-        </w:tc>
-        <w:tc>
-          <w:tcPr>
-            <w:tcW w:w="810" w:type="dxa"/>
-          </w:tcPr>
-          <w:p>
-            <w:pPr>
-              <w:cnfStyle w:val="000000010000" w:firstRow="0" w:lastRow="0" w:firstColumn="0" w:lastColumn="0" w:oddVBand="0" w:evenVBand="0" w:oddHBand="0" w:evenHBand="1" w:firstRowFirstColumn="0" w:firstRowLastColumn="0" w:lastRowFirstColumn="0" w:lastRowLastColumn="0"/>
-              <w:rPr>
-                <w:rFonts w:asciiTheme="majorHAnsi" w:hAnsiTheme="majorHAnsi"/>
-              </w:rPr>
-            </w:pPr>
-            <w:r>
-              <w:rPr>
-                <w:rFonts w:asciiTheme="majorHAnsi" w:hAnsiTheme="majorHAnsi"/>
-              </w:rPr>
-              <w:t>4.</w:t>
-            </w:r>
-          </w:p>
-        </w:tc>
-        <w:tc>
-          <w:tcPr>
-            <w:tcW w:w="3600" w:type="dxa"/>
-          </w:tcPr>
-          <w:p>
-            <w:pPr>
-              <w:cnfStyle w:val="000000010000" w:firstRow="0" w:lastRow="0" w:firstColumn="0" w:lastColumn="0" w:oddVBand="0" w:evenVBand="0" w:oddHBand="0" w:evenHBand="1" w:firstRowFirstColumn="0" w:firstRowLastColumn="0" w:lastRowFirstColumn="0" w:lastRowLastColumn="0"/>
-              <w:rPr>
-                <w:rFonts w:asciiTheme="majorHAnsi" w:hAnsiTheme="majorHAnsi"/>
-              </w:rPr>
-            </w:pPr>
-          </w:p>
-        </w:tc>
-        <w:tc>
-          <w:tcPr>
-            <w:tcW w:w="3240" w:type="dxa"/>
-          </w:tcPr>
-          <w:p>
-            <w:pPr>
-              <w:cnfStyle w:val="000000010000" w:firstRow="0" w:lastRow="0" w:firstColumn="0" w:lastColumn="0" w:oddVBand="0" w:evenVBand="0" w:oddHBand="0" w:evenHBand="1" w:firstRowFirstColumn="0" w:firstRowLastColumn="0" w:lastRowFirstColumn="0" w:lastRowLastColumn="0"/>
-              <w:rPr>
-                <w:rFonts w:asciiTheme="majorHAnsi" w:hAnsiTheme="majorHAnsi"/>
-              </w:rPr>
-            </w:pPr>
-          </w:p>
-        </w:tc>
-      </w:tr>
-      <w:tr>
-        <w:trPr>
-          <w:cnfStyle w:val="000000100000" w:firstRow="0" w:lastRow="0" w:firstColumn="0" w:lastColumn="0" w:oddVBand="0" w:evenVBand="0" w:oddHBand="1" w:evenHBand="0" w:firstRowFirstColumn="0" w:firstRowLastColumn="0" w:lastRowFirstColumn="0" w:lastRowLastColumn="0"/>
-        </w:trPr>
-        <w:tc>
-          <w:tcPr>
-            <w:cnfStyle w:val="001000000000" w:firstRow="0" w:lastRow="0" w:firstColumn="1" w:lastColumn="0" w:oddVBand="0" w:evenVBand="0" w:oddHBand="0" w:evenHBand="0" w:firstRowFirstColumn="0" w:firstRowLastColumn="0" w:lastRowFirstColumn="0" w:lastRowLastColumn="0"/>
-            <w:tcW w:w="2160" w:type="dxa"/>
-            <w:vMerge/>
-          </w:tcPr>
-          <w:p>
-            <w:pPr>
-              <w:jc w:val="right"/>
-            </w:pPr>
-          </w:p>
-        </w:tc>
-        <w:tc>
-          <w:tcPr>
-            <w:tcW w:w="810" w:type="dxa"/>
-          </w:tcPr>
-          <w:p>
-            <w:pPr>
-              <w:cnfStyle w:val="000000100000" w:firstRow="0" w:lastRow="0" w:firstColumn="0" w:lastColumn="0" w:oddVBand="0" w:evenVBand="0" w:oddHBand="1" w:evenHBand="0" w:firstRowFirstColumn="0" w:firstRowLastColumn="0" w:lastRowFirstColumn="0" w:lastRowLastColumn="0"/>
-              <w:rPr>
-                <w:rFonts w:asciiTheme="majorHAnsi" w:hAnsiTheme="majorHAnsi"/>
-              </w:rPr>
-            </w:pPr>
-            <w:r>
-              <w:rPr>
-                <w:rFonts w:asciiTheme="majorHAnsi" w:hAnsiTheme="majorHAnsi"/>
-              </w:rPr>
-              <w:t>5.</w:t>
-            </w:r>
-          </w:p>
-        </w:tc>
-        <w:tc>
-          <w:tcPr>
-            <w:tcW w:w="3600" w:type="dxa"/>
-          </w:tcPr>
-          <w:p>
-            <w:pPr>
-              <w:cnfStyle w:val="000000100000" w:firstRow="0" w:lastRow="0" w:firstColumn="0" w:lastColumn="0" w:oddVBand="0" w:evenVBand="0" w:oddHBand="1" w:evenHBand="0" w:firstRowFirstColumn="0" w:firstRowLastColumn="0" w:lastRowFirstColumn="0" w:lastRowLastColumn="0"/>
-              <w:rPr>
-                <w:rFonts w:asciiTheme="majorHAnsi" w:hAnsiTheme="majorHAnsi"/>
-              </w:rPr>
-            </w:pPr>
-          </w:p>
-        </w:tc>
-        <w:tc>
-          <w:tcPr>
-            <w:tcW w:w="3240" w:type="dxa"/>
-          </w:tcPr>
-          <w:p>
-            <w:pPr>
-              <w:cnfStyle w:val="000000100000" w:firstRow="0" w:lastRow="0" w:firstColumn="0" w:lastColumn="0" w:oddVBand="0" w:evenVBand="0" w:oddHBand="1" w:evenHBand="0" w:firstRowFirstColumn="0" w:firstRowLastColumn="0" w:lastRowFirstColumn="0" w:lastRowLastColumn="0"/>
-              <w:rPr>
-                <w:rFonts w:asciiTheme="majorHAnsi" w:hAnsiTheme="majorHAnsi"/>
-              </w:rPr>
-            </w:pPr>
-          </w:p>
-        </w:tc>
-      </w:tr>
-      <w:tr>
-        <w:trPr>
-          <w:cnfStyle w:val="000000010000" w:firstRow="0" w:lastRow="0" w:firstColumn="0" w:lastColumn="0" w:oddVBand="0" w:evenVBand="0" w:oddHBand="0" w:evenHBand="1" w:firstRowFirstColumn="0" w:firstRowLastColumn="0" w:lastRowFirstColumn="0" w:lastRowLastColumn="0"/>
-        </w:trPr>
-        <w:tc>
-          <w:tcPr>
-            <w:cnfStyle w:val="001000000000" w:firstRow="0" w:lastRow="0" w:firstColumn="1" w:lastColumn="0" w:oddVBand="0" w:evenVBand="0" w:oddHBand="0" w:evenHBand="0" w:firstRowFirstColumn="0" w:firstRowLastColumn="0" w:lastRowFirstColumn="0" w:lastRowLastColumn="0"/>
-            <w:tcW w:w="2160" w:type="dxa"/>
           </w:tcPr>
           <w:p>
             <w:pPr>
@@ -6160,8 +6036,6 @@
           <w:b/>
         </w:rPr>
       </w:pPr>
-      <w:bookmarkStart w:id="5" w:name="_GoBack"/>
-      <w:bookmarkEnd w:id="5"/>
     </w:p>
     <w:tbl>
       <w:tblPr>
@@ -10158,14 +10032,106 @@
           <w:b/>
         </w:rPr>
       </w:pPr>
-    </w:p>
-    <w:p>
-      <w:pPr>
+      <w:r>
         <w:rPr>
           <w:rFonts w:asciiTheme="majorHAnsi" w:hAnsiTheme="majorHAnsi" w:cs="Arial"/>
           <w:b/>
         </w:rPr>
-      </w:pPr>
+        <w:br w:type="page"/>
+      </w:r>
+    </w:p>
+    <w:p>
+      <w:pPr>
+        <w:rPr>
+          <w:rFonts w:asciiTheme="majorHAnsi" w:hAnsiTheme="majorHAnsi" w:cs="Arial"/>
+          <w:b/>
+        </w:rPr>
+        <w:sectPr>
+          <w:headerReference w:type="default" r:id="rId10"/>
+          <w:footerReference w:type="default" r:id="rId11"/>
+          <w:pgSz w:w="12240" w:h="15840"/>
+          <w:pgMar w:top="1440" w:right="1440" w:bottom="1440" w:left="1440" w:header="720" w:footer="720" w:gutter="0"/>
+          <w:cols w:space="720"/>
+          <w:docGrid w:linePitch="360"/>
+        </w:sectPr>
+      </w:pPr>
+    </w:p>
+    <w:p>
+      <w:pPr>
+        <w:rPr>
+          <w:rFonts w:asciiTheme="majorHAnsi" w:hAnsiTheme="majorHAnsi" w:cs="Arial"/>
+          <w:b/>
+        </w:rPr>
+      </w:pPr>
+      <w:r>
+        <w:rPr>
+          <w:rFonts w:asciiTheme="majorHAnsi" w:hAnsiTheme="majorHAnsi" w:cs="Arial"/>
+          <w:b/>
+          <w:noProof/>
+        </w:rPr>
+        <w:drawing>
+          <wp:anchor distT="0" distB="0" distL="114300" distR="114300" simplePos="0" relativeHeight="251658240" behindDoc="0" locked="0" layoutInCell="1" allowOverlap="0" wp14:anchorId="5FA9F698" wp14:editId="09DE4B69">
+            <wp:simplePos x="0" y="0"/>
+            <wp:positionH relativeFrom="column">
+              <wp:posOffset>-255270</wp:posOffset>
+            </wp:positionH>
+            <wp:positionV relativeFrom="paragraph">
+              <wp:posOffset>339725</wp:posOffset>
+            </wp:positionV>
+            <wp:extent cx="8805545" cy="5241290"/>
+            <wp:effectExtent l="0" t="0" r="0" b="0"/>
+            <wp:wrapTopAndBottom/>
+            <wp:docPr id="3" name="Picture 3" descr="Z:\storage\school\CUBoulder\courses\Object Oriented Analysis and Design\project\Activity Diagram.png"/>
+            <wp:cNvGraphicFramePr>
+              <a:graphicFrameLocks xmlns:a="http://schemas.openxmlformats.org/drawingml/2006/main" noChangeAspect="1"/>
+            </wp:cNvGraphicFramePr>
+            <a:graphic xmlns:a="http://schemas.openxmlformats.org/drawingml/2006/main">
+              <a:graphicData uri="http://schemas.openxmlformats.org/drawingml/2006/picture">
+                <pic:pic xmlns:pic="http://schemas.openxmlformats.org/drawingml/2006/picture">
+                  <pic:nvPicPr>
+                    <pic:cNvPr id="0" name="Picture 2" descr="Z:\storage\school\CUBoulder\courses\Object Oriented Analysis and Design\project\Activity Diagram.png"/>
+                    <pic:cNvPicPr>
+                      <a:picLocks noChangeAspect="1" noChangeArrowheads="1"/>
+                    </pic:cNvPicPr>
+                  </pic:nvPicPr>
+                  <pic:blipFill>
+                    <a:blip r:embed="rId12">
+                      <a:extLst>
+                        <a:ext uri="{28A0092B-C50C-407E-A947-70E740481C1C}">
+                          <a14:useLocalDpi xmlns:a14="http://schemas.microsoft.com/office/drawing/2010/main" val="0"/>
+                        </a:ext>
+                      </a:extLst>
+                    </a:blip>
+                    <a:srcRect/>
+                    <a:stretch>
+                      <a:fillRect/>
+                    </a:stretch>
+                  </pic:blipFill>
+                  <pic:spPr bwMode="auto">
+                    <a:xfrm>
+                      <a:off x="0" y="0"/>
+                      <a:ext cx="8805545" cy="5241290"/>
+                    </a:xfrm>
+                    <a:prstGeom prst="rect">
+                      <a:avLst/>
+                    </a:prstGeom>
+                    <a:noFill/>
+                    <a:ln>
+                      <a:noFill/>
+                    </a:ln>
+                  </pic:spPr>
+                </pic:pic>
+              </a:graphicData>
+            </a:graphic>
+            <wp14:sizeRelH relativeFrom="margin">
+              <wp14:pctWidth>0</wp14:pctWidth>
+            </wp14:sizeRelH>
+            <wp14:sizeRelV relativeFrom="margin">
+              <wp14:pctHeight>0</wp14:pctHeight>
+            </wp14:sizeRelV>
+          </wp:anchor>
+        </w:drawing>
+      </w:r>
       <w:r>
         <w:rPr>
           <w:rFonts w:asciiTheme="majorHAnsi" w:hAnsiTheme="majorHAnsi" w:cs="Arial"/>
@@ -10181,14 +10147,6 @@
           <w:b/>
         </w:rPr>
       </w:pPr>
-      <w:r>
-        <w:rPr>
-          <w:rFonts w:asciiTheme="majorHAnsi" w:hAnsiTheme="majorHAnsi" w:cs="Arial"/>
-          <w:b/>
-          <w:highlight w:val="yellow"/>
-        </w:rPr>
-        <w:t>TODO</w:t>
-      </w:r>
     </w:p>
     <w:p>
       <w:pPr>
@@ -10196,29 +10154,12 @@
           <w:rFonts w:asciiTheme="majorHAnsi" w:hAnsiTheme="majorHAnsi" w:cs="Arial"/>
           <w:b/>
         </w:rPr>
-      </w:pPr>
-    </w:p>
-    <w:p>
-      <w:pPr>
-        <w:rPr>
-          <w:rFonts w:asciiTheme="majorHAnsi" w:hAnsiTheme="majorHAnsi" w:cs="Arial"/>
-          <w:b/>
-        </w:rPr>
-      </w:pPr>
-      <w:r>
-        <w:rPr>
-          <w:rFonts w:asciiTheme="majorHAnsi" w:hAnsiTheme="majorHAnsi" w:cs="Arial"/>
-          <w:b/>
-        </w:rPr>
-        <w:br w:type="page"/>
-      </w:r>
-    </w:p>
-    <w:p>
-      <w:pPr>
-        <w:rPr>
-          <w:rFonts w:asciiTheme="majorHAnsi" w:hAnsiTheme="majorHAnsi" w:cs="Arial"/>
-          <w:b/>
-        </w:rPr>
+        <w:sectPr>
+          <w:pgSz w:w="15840" w:h="12240" w:orient="landscape" w:code="1"/>
+          <w:pgMar w:top="1440" w:right="1440" w:bottom="1440" w:left="1440" w:header="720" w:footer="720" w:gutter="0"/>
+          <w:cols w:space="720"/>
+          <w:docGrid w:linePitch="360"/>
+        </w:sectPr>
       </w:pPr>
     </w:p>
     <w:p>
@@ -10279,7 +10220,7 @@
                     </pic:cNvPicPr>
                   </pic:nvPicPr>
                   <pic:blipFill>
-                    <a:blip r:embed="rId10">
+                    <a:blip r:embed="rId13">
                       <a:extLst>
                         <a:ext uri="{28A0092B-C50C-407E-A947-70E740481C1C}">
                           <a14:useLocalDpi xmlns:a14="http://schemas.microsoft.com/office/drawing/2010/main" val="0"/>
@@ -10453,8 +10394,6 @@
       </w:pPr>
     </w:p>
     <w:sectPr>
-      <w:headerReference w:type="default" r:id="rId11"/>
-      <w:footerReference w:type="default" r:id="rId12"/>
       <w:pgSz w:w="12240" w:h="15840"/>
       <w:pgMar w:top="1440" w:right="1440" w:bottom="1440" w:left="1440" w:header="720" w:footer="720" w:gutter="0"/>
       <w:cols w:space="720"/>
@@ -13056,7 +12995,7 @@
 </file>
 
 <file path=customXml/itemProps1.xml><?xml version="1.0" encoding="utf-8"?>
-<ds:datastoreItem xmlns:ds="http://schemas.openxmlformats.org/officeDocument/2006/customXml" ds:itemID="{3DDA92CF-1865-4CD0-A881-355F1FD133A3}">
+<ds:datastoreItem xmlns:ds="http://schemas.openxmlformats.org/officeDocument/2006/customXml" ds:itemID="{7786BA02-58C2-4BF2-A6AD-FAE82378B691}">
   <ds:schemaRefs>
     <ds:schemaRef ds:uri="http://schemas.openxmlformats.org/officeDocument/2006/bibliography"/>
   </ds:schemaRefs>

</xml_diff>

<commit_message>
actually inserting new use case diagram this time
</commit_message>
<xml_diff>
--- a/Tardis-box_Part2.docx
+++ b/Tardis-box_Part2.docx
@@ -3145,10 +3145,10 @@
           <w:noProof/>
         </w:rPr>
         <w:drawing>
-          <wp:inline distT="0" distB="0" distL="0" distR="0" wp14:anchorId="56AC26F3" wp14:editId="70088E87">
-            <wp:extent cx="4071668" cy="5348156"/>
-            <wp:effectExtent l="0" t="0" r="5080" b="5080"/>
-            <wp:docPr id="1" name="Picture 1" descr="Z:\storage\school\CUBoulder\courses\Object Oriented Analysis and Design\project\Use Case Diagram.png"/>
+          <wp:inline distT="0" distB="0" distL="0" distR="0" wp14:anchorId="174A998B" wp14:editId="1665E41D">
+            <wp:extent cx="4295553" cy="5286834"/>
+            <wp:effectExtent l="0" t="0" r="0" b="0"/>
+            <wp:docPr id="5" name="Picture 5" descr="Z:\storage\school\CUBoulder\courses\Object Oriented Analysis and Design\project\Use Case Diagram.png"/>
             <wp:cNvGraphicFramePr>
               <a:graphicFrameLocks xmlns:a="http://schemas.openxmlformats.org/drawingml/2006/main" noChangeAspect="1"/>
             </wp:cNvGraphicFramePr>
@@ -3156,7 +3156,7 @@
               <a:graphicData uri="http://schemas.openxmlformats.org/drawingml/2006/picture">
                 <pic:pic xmlns:pic="http://schemas.openxmlformats.org/drawingml/2006/picture">
                   <pic:nvPicPr>
-                    <pic:cNvPr id="0" name="Picture 1" descr="Z:\storage\school\CUBoulder\courses\Object Oriented Analysis and Design\project\Use Case Diagram.png"/>
+                    <pic:cNvPr id="0" name="Picture 3" descr="Z:\storage\school\CUBoulder\courses\Object Oriented Analysis and Design\project\Use Case Diagram.png"/>
                     <pic:cNvPicPr>
                       <a:picLocks noChangeAspect="1" noChangeArrowheads="1"/>
                     </pic:cNvPicPr>
@@ -3177,7 +3177,7 @@
                   <pic:spPr bwMode="auto">
                     <a:xfrm>
                       <a:off x="0" y="0"/>
-                      <a:ext cx="4071703" cy="5348202"/>
+                      <a:ext cx="4295553" cy="5286834"/>
                     </a:xfrm>
                     <a:prstGeom prst="rect">
                       <a:avLst/>
@@ -12995,7 +12995,7 @@
 </file>
 
 <file path=customXml/itemProps1.xml><?xml version="1.0" encoding="utf-8"?>
-<ds:datastoreItem xmlns:ds="http://schemas.openxmlformats.org/officeDocument/2006/customXml" ds:itemID="{7786BA02-58C2-4BF2-A6AD-FAE82378B691}">
+<ds:datastoreItem xmlns:ds="http://schemas.openxmlformats.org/officeDocument/2006/customXml" ds:itemID="{5FF54F45-1AE9-4372-BB6B-EBB368C6FA62}">
   <ds:schemaRefs>
     <ds:schemaRef ds:uri="http://schemas.openxmlformats.org/officeDocument/2006/bibliography"/>
   </ds:schemaRefs>

</xml_diff>

<commit_message>
adding class diagram to part 2 document
</commit_message>
<xml_diff>
--- a/Tardis-box_Part2.docx
+++ b/Tardis-box_Part2.docx
@@ -8,8 +8,6 @@
           <w:rFonts w:asciiTheme="majorHAnsi" w:hAnsiTheme="majorHAnsi"/>
         </w:rPr>
       </w:pPr>
-      <w:bookmarkStart w:id="0" w:name="_GoBack"/>
-      <w:bookmarkEnd w:id="0"/>
       <w:r>
         <w:rPr>
           <w:rFonts w:asciiTheme="majorHAnsi" w:hAnsiTheme="majorHAnsi" w:cs="Arial"/>
@@ -898,6 +896,7 @@
               </w:rPr>
             </w:pPr>
             <w:r>
+              <w:lastRenderedPageBreak/>
               <w:br w:type="page"/>
             </w:r>
             <w:r>
@@ -1154,7 +1153,7 @@
               <w:keepNext/>
               <w:widowControl w:val="0"/>
               <w:rPr>
-                <w:del w:id="1" w:author="Teresa Creech" w:date="2015-10-17T22:56:00Z"/>
+                <w:del w:id="0" w:author="Teresa Creech" w:date="2015-10-17T22:56:00Z"/>
               </w:rPr>
             </w:pPr>
             <w:r>
@@ -1172,7 +1171,7 @@
               <w:widowControl w:val="0"/>
               <w:cnfStyle w:val="000000100000" w:firstRow="0" w:lastRow="0" w:firstColumn="0" w:lastColumn="0" w:oddVBand="0" w:evenVBand="0" w:oddHBand="1" w:evenHBand="0" w:firstRowFirstColumn="0" w:firstRowLastColumn="0" w:lastRowFirstColumn="0" w:lastRowLastColumn="0"/>
               <w:rPr>
-                <w:del w:id="2" w:author="Teresa Creech" w:date="2015-10-17T22:56:00Z"/>
+                <w:del w:id="1" w:author="Teresa Creech" w:date="2015-10-17T22:56:00Z"/>
                 <w:rFonts w:asciiTheme="majorHAnsi" w:hAnsiTheme="majorHAnsi"/>
               </w:rPr>
             </w:pPr>
@@ -1188,7 +1187,7 @@
               <w:widowControl w:val="0"/>
               <w:cnfStyle w:val="000000100000" w:firstRow="0" w:lastRow="0" w:firstColumn="0" w:lastColumn="0" w:oddVBand="0" w:evenVBand="0" w:oddHBand="1" w:evenHBand="0" w:firstRowFirstColumn="0" w:firstRowLastColumn="0" w:lastRowFirstColumn="0" w:lastRowLastColumn="0"/>
               <w:rPr>
-                <w:del w:id="3" w:author="Teresa Creech" w:date="2015-10-17T22:56:00Z"/>
+                <w:del w:id="2" w:author="Teresa Creech" w:date="2015-10-17T22:56:00Z"/>
                 <w:rFonts w:asciiTheme="majorHAnsi" w:hAnsiTheme="majorHAnsi"/>
               </w:rPr>
             </w:pPr>
@@ -1204,7 +1203,7 @@
               <w:widowControl w:val="0"/>
               <w:cnfStyle w:val="000000100000" w:firstRow="0" w:lastRow="0" w:firstColumn="0" w:lastColumn="0" w:oddVBand="0" w:evenVBand="0" w:oddHBand="1" w:evenHBand="0" w:firstRowFirstColumn="0" w:firstRowLastColumn="0" w:lastRowFirstColumn="0" w:lastRowLastColumn="0"/>
               <w:rPr>
-                <w:del w:id="4" w:author="Teresa Creech" w:date="2015-10-17T22:56:00Z"/>
+                <w:del w:id="3" w:author="Teresa Creech" w:date="2015-10-17T22:56:00Z"/>
                 <w:rFonts w:asciiTheme="majorHAnsi" w:hAnsiTheme="majorHAnsi"/>
               </w:rPr>
             </w:pPr>
@@ -1220,7 +1219,7 @@
               <w:widowControl w:val="0"/>
               <w:cnfStyle w:val="000000100000" w:firstRow="0" w:lastRow="0" w:firstColumn="0" w:lastColumn="0" w:oddVBand="0" w:evenVBand="0" w:oddHBand="1" w:evenHBand="0" w:firstRowFirstColumn="0" w:firstRowLastColumn="0" w:lastRowFirstColumn="0" w:lastRowLastColumn="0"/>
               <w:rPr>
-                <w:del w:id="5" w:author="Teresa Creech" w:date="2015-10-17T22:56:00Z"/>
+                <w:del w:id="4" w:author="Teresa Creech" w:date="2015-10-17T22:56:00Z"/>
                 <w:rFonts w:asciiTheme="majorHAnsi" w:hAnsiTheme="majorHAnsi"/>
               </w:rPr>
             </w:pPr>
@@ -2647,6 +2646,7 @@
               </w:rPr>
             </w:pPr>
             <w:r>
+              <w:lastRenderedPageBreak/>
               <w:t>Non-Functional</w:t>
             </w:r>
             <w:r>
@@ -4364,7 +4364,14 @@
               <w:rPr>
                 <w:rFonts w:asciiTheme="majorHAnsi" w:hAnsiTheme="majorHAnsi"/>
               </w:rPr>
-              <w:t>Sort by clicking one of the column headers (once for ascending order, twice for descending order)</w:t>
+              <w:t xml:space="preserve">Sort by clicking one of the column headers (once for ascending </w:t>
+            </w:r>
+            <w:r>
+              <w:rPr>
+                <w:rFonts w:asciiTheme="majorHAnsi" w:hAnsiTheme="majorHAnsi"/>
+              </w:rPr>
+              <w:lastRenderedPageBreak/>
+              <w:t>order, twice for descending order)</w:t>
             </w:r>
           </w:p>
         </w:tc>
@@ -4383,7 +4390,15 @@
               <w:rPr>
                 <w:rFonts w:asciiTheme="majorHAnsi" w:hAnsiTheme="majorHAnsi"/>
               </w:rPr>
-              <w:t>Sorts the list using the selected column, either in ascending or descending order as indicated by the number of clicks.</w:t>
+              <w:lastRenderedPageBreak/>
+              <w:t xml:space="preserve">Sorts the list using the selected column, either in </w:t>
+            </w:r>
+            <w:r>
+              <w:rPr>
+                <w:rFonts w:asciiTheme="majorHAnsi" w:hAnsiTheme="majorHAnsi"/>
+              </w:rPr>
+              <w:lastRenderedPageBreak/>
+              <w:t>ascending or descending order as indicated by the number of clicks.</w:t>
             </w:r>
           </w:p>
         </w:tc>
@@ -6604,7 +6619,14 @@
               <w:rPr>
                 <w:rFonts w:asciiTheme="majorHAnsi" w:hAnsiTheme="majorHAnsi"/>
               </w:rPr>
-              <w:t>Items checked out – system issues message instructing Member to return items before account can be deleted</w:t>
+              <w:t xml:space="preserve">Items checked out – system issues message instructing Member to return </w:t>
+            </w:r>
+            <w:r>
+              <w:rPr>
+                <w:rFonts w:asciiTheme="majorHAnsi" w:hAnsiTheme="majorHAnsi"/>
+              </w:rPr>
+              <w:lastRenderedPageBreak/>
+              <w:t>items before account can be deleted</w:t>
             </w:r>
           </w:p>
         </w:tc>
@@ -6623,6 +6645,7 @@
               <w:jc w:val="right"/>
             </w:pPr>
             <w:r>
+              <w:lastRenderedPageBreak/>
               <w:t>Notes &amp; Issues:</w:t>
             </w:r>
           </w:p>
@@ -8096,7 +8119,14 @@
               <w:rPr>
                 <w:rFonts w:asciiTheme="majorHAnsi" w:hAnsiTheme="majorHAnsi"/>
               </w:rPr>
-              <w:t>Administrative options are displayed</w:t>
+              <w:t xml:space="preserve">Administrative options are </w:t>
+            </w:r>
+            <w:r>
+              <w:rPr>
+                <w:rFonts w:asciiTheme="majorHAnsi" w:hAnsiTheme="majorHAnsi"/>
+              </w:rPr>
+              <w:lastRenderedPageBreak/>
+              <w:t>displayed</w:t>
             </w:r>
           </w:p>
         </w:tc>
@@ -9240,6 +9270,7 @@
               </w:rPr>
             </w:pPr>
             <w:r>
+              <w:lastRenderedPageBreak/>
               <w:t>Description</w:t>
             </w:r>
             <w:r>
@@ -10069,6 +10100,7 @@
           <w:b/>
           <w:noProof/>
         </w:rPr>
+        <w:lastRenderedPageBreak/>
         <w:drawing>
           <wp:anchor distT="0" distB="0" distL="114300" distR="114300" simplePos="0" relativeHeight="251658240" behindDoc="0" locked="0" layoutInCell="1" allowOverlap="0" wp14:anchorId="5FA9F698" wp14:editId="09DE4B69">
             <wp:simplePos x="0" y="0"/>
@@ -10174,6 +10206,7 @@
           <w:rFonts w:asciiTheme="majorHAnsi" w:hAnsiTheme="majorHAnsi" w:cs="Arial"/>
           <w:b/>
         </w:rPr>
+        <w:lastRenderedPageBreak/>
         <w:t>Data Storage</w:t>
       </w:r>
       <w:r>
@@ -10188,6 +10221,19 @@
       <w:pPr>
         <w:rPr>
           <w:rFonts w:asciiTheme="majorHAnsi" w:hAnsiTheme="majorHAnsi" w:cs="Arial"/>
+        </w:rPr>
+      </w:pPr>
+      <w:r>
+        <w:rPr>
+          <w:rFonts w:asciiTheme="majorHAnsi" w:hAnsiTheme="majorHAnsi" w:cs="Arial"/>
+        </w:rPr>
+        <w:t>The data for the media distribution system will be stored in a relational database.  Preliminarily we’re planning to use MySQL.  But we’re designing our system to be agnostic to the specific relational database server.</w:t>
+      </w:r>
+    </w:p>
+    <w:p>
+      <w:pPr>
+        <w:rPr>
+          <w:rFonts w:asciiTheme="majorHAnsi" w:hAnsiTheme="majorHAnsi" w:cs="Arial"/>
           <w:b/>
         </w:rPr>
       </w:pPr>
@@ -10196,7 +10242,7 @@
           <w:rFonts w:asciiTheme="majorHAnsi" w:hAnsiTheme="majorHAnsi" w:cs="Arial"/>
           <w:b/>
           <w:noProof/>
-          <w:rPrChange w:id="6">
+          <w:rPrChange w:id="5">
             <w:rPr>
               <w:noProof/>
             </w:rPr>
@@ -10359,6 +10405,35 @@
           <w:rFonts w:asciiTheme="majorHAnsi" w:hAnsiTheme="majorHAnsi" w:cs="Arial"/>
           <w:b/>
         </w:rPr>
+        <w:br w:type="page"/>
+      </w:r>
+    </w:p>
+    <w:p>
+      <w:pPr>
+        <w:rPr>
+          <w:rFonts w:asciiTheme="majorHAnsi" w:hAnsiTheme="majorHAnsi" w:cs="Arial"/>
+          <w:b/>
+        </w:rPr>
+        <w:sectPr>
+          <w:pgSz w:w="12240" w:h="15840"/>
+          <w:pgMar w:top="1440" w:right="1440" w:bottom="1440" w:left="1440" w:header="720" w:footer="720" w:gutter="0"/>
+          <w:cols w:space="720"/>
+          <w:docGrid w:linePitch="360"/>
+        </w:sectPr>
+      </w:pPr>
+    </w:p>
+    <w:p>
+      <w:pPr>
+        <w:rPr>
+          <w:rFonts w:asciiTheme="majorHAnsi" w:hAnsiTheme="majorHAnsi" w:cs="Arial"/>
+          <w:b/>
+        </w:rPr>
+      </w:pPr>
+      <w:r>
+        <w:rPr>
+          <w:rFonts w:asciiTheme="majorHAnsi" w:hAnsiTheme="majorHAnsi" w:cs="Arial"/>
+          <w:b/>
+        </w:rPr>
         <w:t>Class Diagram:</w:t>
       </w:r>
     </w:p>
@@ -10373,28 +10448,68 @@
     <w:p>
       <w:pPr>
         <w:rPr>
-          <w:rFonts w:asciiTheme="majorHAnsi" w:hAnsiTheme="majorHAnsi" w:cs="Arial"/>
-          <w:b/>
+          <w:rFonts w:asciiTheme="majorHAnsi" w:hAnsiTheme="majorHAnsi"/>
         </w:rPr>
       </w:pPr>
       <w:r>
         <w:rPr>
-          <w:rFonts w:asciiTheme="majorHAnsi" w:hAnsiTheme="majorHAnsi" w:cs="Arial"/>
-          <w:b/>
-          <w:highlight w:val="yellow"/>
+          <w:rFonts w:asciiTheme="majorHAnsi" w:hAnsiTheme="majorHAnsi"/>
+          <w:noProof/>
         </w:rPr>
-        <w:t>TODO</w:t>
+        <w:drawing>
+          <wp:inline distT="0" distB="0" distL="0" distR="0" wp14:anchorId="5E6E0326" wp14:editId="5F2B0120">
+            <wp:extent cx="8229600" cy="3774440"/>
+            <wp:effectExtent l="0" t="0" r="0" b="0"/>
+            <wp:docPr id="2" name="Picture 2"/>
+            <wp:cNvGraphicFramePr>
+              <a:graphicFrameLocks xmlns:a="http://schemas.openxmlformats.org/drawingml/2006/main" noChangeAspect="1"/>
+            </wp:cNvGraphicFramePr>
+            <a:graphic xmlns:a="http://schemas.openxmlformats.org/drawingml/2006/main">
+              <a:graphicData uri="http://schemas.openxmlformats.org/drawingml/2006/picture">
+                <pic:pic xmlns:pic="http://schemas.openxmlformats.org/drawingml/2006/picture">
+                  <pic:nvPicPr>
+                    <pic:cNvPr id="0" name="Picture 1"/>
+                    <pic:cNvPicPr>
+                      <a:picLocks noChangeAspect="1" noChangeArrowheads="1"/>
+                    </pic:cNvPicPr>
+                  </pic:nvPicPr>
+                  <pic:blipFill>
+                    <a:blip r:embed="rId14">
+                      <a:extLst>
+                        <a:ext uri="{28A0092B-C50C-407E-A947-70E740481C1C}">
+                          <a14:useLocalDpi xmlns:a14="http://schemas.microsoft.com/office/drawing/2010/main" val="0"/>
+                        </a:ext>
+                      </a:extLst>
+                    </a:blip>
+                    <a:srcRect/>
+                    <a:stretch>
+                      <a:fillRect/>
+                    </a:stretch>
+                  </pic:blipFill>
+                  <pic:spPr bwMode="auto">
+                    <a:xfrm>
+                      <a:off x="0" y="0"/>
+                      <a:ext cx="8229600" cy="3774440"/>
+                    </a:xfrm>
+                    <a:prstGeom prst="rect">
+                      <a:avLst/>
+                    </a:prstGeom>
+                    <a:noFill/>
+                    <a:ln>
+                      <a:noFill/>
+                    </a:ln>
+                  </pic:spPr>
+                </pic:pic>
+              </a:graphicData>
+            </a:graphic>
+          </wp:inline>
+        </w:drawing>
       </w:r>
-    </w:p>
-    <w:p>
-      <w:pPr>
-        <w:rPr>
-          <w:rFonts w:asciiTheme="majorHAnsi" w:hAnsiTheme="majorHAnsi"/>
-        </w:rPr>
-      </w:pPr>
+      <w:bookmarkStart w:id="6" w:name="_GoBack"/>
+      <w:bookmarkEnd w:id="6"/>
     </w:p>
     <w:sectPr>
-      <w:pgSz w:w="12240" w:h="15840"/>
+      <w:pgSz w:w="15840" w:h="12240" w:orient="landscape"/>
       <w:pgMar w:top="1440" w:right="1440" w:bottom="1440" w:left="1440" w:header="720" w:footer="720" w:gutter="0"/>
       <w:cols w:space="720"/>
       <w:docGrid w:linePitch="360"/>
@@ -12995,7 +13110,7 @@
 </file>
 
 <file path=customXml/itemProps1.xml><?xml version="1.0" encoding="utf-8"?>
-<ds:datastoreItem xmlns:ds="http://schemas.openxmlformats.org/officeDocument/2006/customXml" ds:itemID="{5FF54F45-1AE9-4372-BB6B-EBB368C6FA62}">
+<ds:datastoreItem xmlns:ds="http://schemas.openxmlformats.org/officeDocument/2006/customXml" ds:itemID="{6F627C1D-811F-410E-B5DA-D0C665A558DD}">
   <ds:schemaRefs>
     <ds:schemaRef ds:uri="http://schemas.openxmlformats.org/officeDocument/2006/bibliography"/>
   </ds:schemaRefs>

</xml_diff>

<commit_message>
adding all the UI mockups to the part 2 document
</commit_message>
<xml_diff>
--- a/Tardis-box_Part2.docx
+++ b/Tardis-box_Part2.docx
@@ -10080,8 +10080,9 @@
         <w:sectPr>
           <w:headerReference w:type="default" r:id="rId10"/>
           <w:footerReference w:type="default" r:id="rId11"/>
+          <w:type w:val="continuous"/>
           <w:pgSz w:w="12240" w:h="15840"/>
-          <w:pgMar w:top="1440" w:right="1440" w:bottom="1440" w:left="1440" w:header="720" w:footer="720" w:gutter="0"/>
+          <w:pgMar w:top="720" w:right="720" w:bottom="720" w:left="720" w:header="720" w:footer="720" w:gutter="0"/>
           <w:cols w:space="720"/>
           <w:docGrid w:linePitch="360"/>
         </w:sectPr>
@@ -10187,8 +10188,9 @@
           <w:b/>
         </w:rPr>
         <w:sectPr>
+          <w:type w:val="continuous"/>
           <w:pgSz w:w="15840" w:h="12240" w:orient="landscape" w:code="1"/>
-          <w:pgMar w:top="1440" w:right="1440" w:bottom="1440" w:left="1440" w:header="720" w:footer="720" w:gutter="0"/>
+          <w:pgMar w:top="720" w:right="720" w:bottom="720" w:left="720" w:header="720" w:footer="720" w:gutter="0"/>
           <w:cols w:space="720"/>
           <w:docGrid w:linePitch="360"/>
         </w:sectPr>
@@ -10242,7 +10244,7 @@
           <w:rFonts w:asciiTheme="majorHAnsi" w:hAnsiTheme="majorHAnsi" w:cs="Arial"/>
           <w:b/>
           <w:noProof/>
-          <w:rPrChange w:id="5">
+          <w:rPrChange w:id="5" w:author="Unknown">
             <w:rPr>
               <w:noProof/>
             </w:rPr>
@@ -10326,24 +10328,105 @@
           <w:rFonts w:asciiTheme="majorHAnsi" w:hAnsiTheme="majorHAnsi" w:cs="Arial"/>
           <w:b/>
         </w:rPr>
+        <w:br w:type="page"/>
+      </w:r>
+    </w:p>
+    <w:p>
+      <w:pPr>
+        <w:rPr>
+          <w:rFonts w:asciiTheme="majorHAnsi" w:hAnsiTheme="majorHAnsi" w:cs="Arial"/>
+          <w:b/>
+        </w:rPr>
+      </w:pPr>
+      <w:r>
+        <w:rPr>
+          <w:rFonts w:asciiTheme="majorHAnsi" w:hAnsiTheme="majorHAnsi" w:cs="Arial"/>
+          <w:b/>
+        </w:rPr>
         <w:t>UI Mockups:</w:t>
       </w:r>
     </w:p>
     <w:p>
       <w:pPr>
-        <w:rPr>
-          <w:rFonts w:asciiTheme="majorHAnsi" w:hAnsiTheme="majorHAnsi"/>
-          <w:i/>
-          <w:u w:val="single"/>
-        </w:rPr>
+        <w:keepNext/>
       </w:pPr>
       <w:r>
         <w:rPr>
           <w:rFonts w:asciiTheme="majorHAnsi" w:hAnsiTheme="majorHAnsi" w:cs="Arial"/>
-          <w:i/>
-          <w:u w:val="single"/>
+          <w:b/>
+          <w:noProof/>
         </w:rPr>
-        <w:t>In separate document, will be merged later</w:t>
+        <w:drawing>
+          <wp:inline distT="0" distB="0" distL="0" distR="0" wp14:anchorId="2AD37779" wp14:editId="3CDBC84B">
+            <wp:extent cx="5486400" cy="3646805"/>
+            <wp:effectExtent l="0" t="0" r="0" b="0"/>
+            <wp:docPr id="1" name="Picture 1" descr="Z:\storage\school\CUBoulder\courses\Object Oriented Analysis and Design\project\UIMockup\Home page.png"/>
+            <wp:cNvGraphicFramePr>
+              <a:graphicFrameLocks xmlns:a="http://schemas.openxmlformats.org/drawingml/2006/main" noChangeAspect="1"/>
+            </wp:cNvGraphicFramePr>
+            <a:graphic xmlns:a="http://schemas.openxmlformats.org/drawingml/2006/main">
+              <a:graphicData uri="http://schemas.openxmlformats.org/drawingml/2006/picture">
+                <pic:pic xmlns:pic="http://schemas.openxmlformats.org/drawingml/2006/picture">
+                  <pic:nvPicPr>
+                    <pic:cNvPr id="0" name="Picture 1" descr="Z:\storage\school\CUBoulder\courses\Object Oriented Analysis and Design\project\UIMockup\Home page.png"/>
+                    <pic:cNvPicPr>
+                      <a:picLocks noChangeAspect="1" noChangeArrowheads="1"/>
+                    </pic:cNvPicPr>
+                  </pic:nvPicPr>
+                  <pic:blipFill>
+                    <a:blip r:embed="rId14">
+                      <a:extLst>
+                        <a:ext uri="{28A0092B-C50C-407E-A947-70E740481C1C}">
+                          <a14:useLocalDpi xmlns:a14="http://schemas.microsoft.com/office/drawing/2010/main" val="0"/>
+                        </a:ext>
+                      </a:extLst>
+                    </a:blip>
+                    <a:srcRect/>
+                    <a:stretch>
+                      <a:fillRect/>
+                    </a:stretch>
+                  </pic:blipFill>
+                  <pic:spPr bwMode="auto">
+                    <a:xfrm>
+                      <a:off x="0" y="0"/>
+                      <a:ext cx="5486400" cy="3646805"/>
+                    </a:xfrm>
+                    <a:prstGeom prst="rect">
+                      <a:avLst/>
+                    </a:prstGeom>
+                    <a:noFill/>
+                    <a:ln>
+                      <a:noFill/>
+                    </a:ln>
+                  </pic:spPr>
+                </pic:pic>
+              </a:graphicData>
+            </a:graphic>
+          </wp:inline>
+        </w:drawing>
+      </w:r>
+    </w:p>
+    <w:p>
+      <w:pPr>
+        <w:pStyle w:val="Caption"/>
+        <w:rPr>
+          <w:rFonts w:asciiTheme="majorHAnsi" w:hAnsiTheme="majorHAnsi" w:cs="Arial"/>
+          <w:b w:val="0"/>
+        </w:rPr>
+      </w:pPr>
+      <w:r>
+        <w:t xml:space="preserve">Figure </w:t>
+      </w:r>
+      <w:fldSimple w:instr=" SEQ Figure \* ARABIC ">
+        <w:r>
+          <w:rPr>
+            <w:noProof/>
+          </w:rPr>
+          <w:t>1</w:t>
+        </w:r>
+      </w:fldSimple>
+      <w:r>
+        <w:t>: Home Page</w:t>
       </w:r>
     </w:p>
     <w:p>
@@ -10353,6 +10436,564 @@
           <w:b/>
         </w:rPr>
       </w:pPr>
+    </w:p>
+    <w:p>
+      <w:pPr>
+        <w:keepNext/>
+      </w:pPr>
+      <w:r>
+        <w:rPr>
+          <w:rFonts w:asciiTheme="majorHAnsi" w:hAnsiTheme="majorHAnsi" w:cs="Arial"/>
+          <w:b/>
+          <w:noProof/>
+        </w:rPr>
+        <w:drawing>
+          <wp:inline distT="0" distB="0" distL="0" distR="0" wp14:anchorId="5500FDB6" wp14:editId="7EBA8915">
+            <wp:extent cx="5475605" cy="3657600"/>
+            <wp:effectExtent l="0" t="0" r="0" b="0"/>
+            <wp:docPr id="6" name="Picture 6" descr="Z:\storage\school\CUBoulder\courses\Object Oriented Analysis and Design\project\UIMockup\Member Login page.png"/>
+            <wp:cNvGraphicFramePr>
+              <a:graphicFrameLocks xmlns:a="http://schemas.openxmlformats.org/drawingml/2006/main" noChangeAspect="1"/>
+            </wp:cNvGraphicFramePr>
+            <a:graphic xmlns:a="http://schemas.openxmlformats.org/drawingml/2006/main">
+              <a:graphicData uri="http://schemas.openxmlformats.org/drawingml/2006/picture">
+                <pic:pic xmlns:pic="http://schemas.openxmlformats.org/drawingml/2006/picture">
+                  <pic:nvPicPr>
+                    <pic:cNvPr id="0" name="Picture 2" descr="Z:\storage\school\CUBoulder\courses\Object Oriented Analysis and Design\project\UIMockup\Member Login page.png"/>
+                    <pic:cNvPicPr>
+                      <a:picLocks noChangeAspect="1" noChangeArrowheads="1"/>
+                    </pic:cNvPicPr>
+                  </pic:nvPicPr>
+                  <pic:blipFill>
+                    <a:blip r:embed="rId15">
+                      <a:extLst>
+                        <a:ext uri="{28A0092B-C50C-407E-A947-70E740481C1C}">
+                          <a14:useLocalDpi xmlns:a14="http://schemas.microsoft.com/office/drawing/2010/main" val="0"/>
+                        </a:ext>
+                      </a:extLst>
+                    </a:blip>
+                    <a:srcRect/>
+                    <a:stretch>
+                      <a:fillRect/>
+                    </a:stretch>
+                  </pic:blipFill>
+                  <pic:spPr bwMode="auto">
+                    <a:xfrm>
+                      <a:off x="0" y="0"/>
+                      <a:ext cx="5475605" cy="3657600"/>
+                    </a:xfrm>
+                    <a:prstGeom prst="rect">
+                      <a:avLst/>
+                    </a:prstGeom>
+                    <a:noFill/>
+                    <a:ln>
+                      <a:noFill/>
+                    </a:ln>
+                  </pic:spPr>
+                </pic:pic>
+              </a:graphicData>
+            </a:graphic>
+          </wp:inline>
+        </w:drawing>
+      </w:r>
+    </w:p>
+    <w:p>
+      <w:pPr>
+        <w:pStyle w:val="Caption"/>
+      </w:pPr>
+      <w:r>
+        <w:t xml:space="preserve">Figure </w:t>
+      </w:r>
+      <w:fldSimple w:instr=" SEQ Figure \* ARABIC ">
+        <w:r>
+          <w:rPr>
+            <w:noProof/>
+          </w:rPr>
+          <w:t>2</w:t>
+        </w:r>
+      </w:fldSimple>
+      <w:r>
+        <w:t>: Member Login Page</w:t>
+      </w:r>
+    </w:p>
+    <w:p>
+      <w:pPr>
+        <w:keepNext/>
+      </w:pPr>
+      <w:r>
+        <w:rPr>
+          <w:noProof/>
+        </w:rPr>
+        <w:drawing>
+          <wp:inline distT="0" distB="0" distL="0" distR="0" wp14:anchorId="6DDE606F" wp14:editId="70B762FA">
+            <wp:extent cx="5634990" cy="3657600"/>
+            <wp:effectExtent l="0" t="0" r="3810" b="0"/>
+            <wp:docPr id="8" name="Picture 8" descr="Z:\storage\school\CUBoulder\courses\Object Oriented Analysis and Design\project\UIMockup\Create Account page.png"/>
+            <wp:cNvGraphicFramePr>
+              <a:graphicFrameLocks xmlns:a="http://schemas.openxmlformats.org/drawingml/2006/main" noChangeAspect="1"/>
+            </wp:cNvGraphicFramePr>
+            <a:graphic xmlns:a="http://schemas.openxmlformats.org/drawingml/2006/main">
+              <a:graphicData uri="http://schemas.openxmlformats.org/drawingml/2006/picture">
+                <pic:pic xmlns:pic="http://schemas.openxmlformats.org/drawingml/2006/picture">
+                  <pic:nvPicPr>
+                    <pic:cNvPr id="0" name="Picture 4" descr="Z:\storage\school\CUBoulder\courses\Object Oriented Analysis and Design\project\UIMockup\Create Account page.png"/>
+                    <pic:cNvPicPr>
+                      <a:picLocks noChangeAspect="1" noChangeArrowheads="1"/>
+                    </pic:cNvPicPr>
+                  </pic:nvPicPr>
+                  <pic:blipFill>
+                    <a:blip r:embed="rId16">
+                      <a:extLst>
+                        <a:ext uri="{28A0092B-C50C-407E-A947-70E740481C1C}">
+                          <a14:useLocalDpi xmlns:a14="http://schemas.microsoft.com/office/drawing/2010/main" val="0"/>
+                        </a:ext>
+                      </a:extLst>
+                    </a:blip>
+                    <a:srcRect/>
+                    <a:stretch>
+                      <a:fillRect/>
+                    </a:stretch>
+                  </pic:blipFill>
+                  <pic:spPr bwMode="auto">
+                    <a:xfrm>
+                      <a:off x="0" y="0"/>
+                      <a:ext cx="5634990" cy="3657600"/>
+                    </a:xfrm>
+                    <a:prstGeom prst="rect">
+                      <a:avLst/>
+                    </a:prstGeom>
+                    <a:noFill/>
+                    <a:ln>
+                      <a:noFill/>
+                    </a:ln>
+                  </pic:spPr>
+                </pic:pic>
+              </a:graphicData>
+            </a:graphic>
+          </wp:inline>
+        </w:drawing>
+      </w:r>
+    </w:p>
+    <w:p>
+      <w:pPr>
+        <w:pStyle w:val="Caption"/>
+      </w:pPr>
+      <w:r>
+        <w:t xml:space="preserve">Figure </w:t>
+      </w:r>
+      <w:fldSimple w:instr=" SEQ Figure \* ARABIC ">
+        <w:r>
+          <w:rPr>
+            <w:noProof/>
+          </w:rPr>
+          <w:t>3</w:t>
+        </w:r>
+      </w:fldSimple>
+      <w:r>
+        <w:t>: Create Account Page</w:t>
+      </w:r>
+    </w:p>
+    <w:p>
+      <w:pPr>
+        <w:keepNext/>
+      </w:pPr>
+      <w:r>
+        <w:rPr>
+          <w:noProof/>
+        </w:rPr>
+        <w:drawing>
+          <wp:inline distT="0" distB="0" distL="0" distR="0" wp14:anchorId="0EF56EFE" wp14:editId="531E8F30">
+            <wp:extent cx="5507355" cy="3657600"/>
+            <wp:effectExtent l="0" t="0" r="0" b="0"/>
+            <wp:docPr id="9" name="Picture 9" descr="Z:\storage\school\CUBoulder\courses\Object Oriented Analysis and Design\project\UIMockup\View Media page.png"/>
+            <wp:cNvGraphicFramePr>
+              <a:graphicFrameLocks xmlns:a="http://schemas.openxmlformats.org/drawingml/2006/main" noChangeAspect="1"/>
+            </wp:cNvGraphicFramePr>
+            <a:graphic xmlns:a="http://schemas.openxmlformats.org/drawingml/2006/main">
+              <a:graphicData uri="http://schemas.openxmlformats.org/drawingml/2006/picture">
+                <pic:pic xmlns:pic="http://schemas.openxmlformats.org/drawingml/2006/picture">
+                  <pic:nvPicPr>
+                    <pic:cNvPr id="0" name="Picture 5" descr="Z:\storage\school\CUBoulder\courses\Object Oriented Analysis and Design\project\UIMockup\View Media page.png"/>
+                    <pic:cNvPicPr>
+                      <a:picLocks noChangeAspect="1" noChangeArrowheads="1"/>
+                    </pic:cNvPicPr>
+                  </pic:nvPicPr>
+                  <pic:blipFill>
+                    <a:blip r:embed="rId17">
+                      <a:extLst>
+                        <a:ext uri="{28A0092B-C50C-407E-A947-70E740481C1C}">
+                          <a14:useLocalDpi xmlns:a14="http://schemas.microsoft.com/office/drawing/2010/main" val="0"/>
+                        </a:ext>
+                      </a:extLst>
+                    </a:blip>
+                    <a:srcRect/>
+                    <a:stretch>
+                      <a:fillRect/>
+                    </a:stretch>
+                  </pic:blipFill>
+                  <pic:spPr bwMode="auto">
+                    <a:xfrm>
+                      <a:off x="0" y="0"/>
+                      <a:ext cx="5507355" cy="3657600"/>
+                    </a:xfrm>
+                    <a:prstGeom prst="rect">
+                      <a:avLst/>
+                    </a:prstGeom>
+                    <a:noFill/>
+                    <a:ln>
+                      <a:noFill/>
+                    </a:ln>
+                  </pic:spPr>
+                </pic:pic>
+              </a:graphicData>
+            </a:graphic>
+          </wp:inline>
+        </w:drawing>
+      </w:r>
+    </w:p>
+    <w:p>
+      <w:pPr>
+        <w:pStyle w:val="Caption"/>
+      </w:pPr>
+      <w:r>
+        <w:t xml:space="preserve">Figure </w:t>
+      </w:r>
+      <w:fldSimple w:instr=" SEQ Figure \* ARABIC ">
+        <w:r>
+          <w:rPr>
+            <w:noProof/>
+          </w:rPr>
+          <w:t>4</w:t>
+        </w:r>
+      </w:fldSimple>
+      <w:r>
+        <w:t>: View Media Page</w:t>
+      </w:r>
+    </w:p>
+    <w:p>
+      <w:pPr>
+        <w:keepNext/>
+      </w:pPr>
+      <w:r>
+        <w:rPr>
+          <w:noProof/>
+        </w:rPr>
+        <w:drawing>
+          <wp:inline distT="0" distB="0" distL="0" distR="0" wp14:anchorId="27B692A1" wp14:editId="351283C4">
+            <wp:extent cx="5656580" cy="3657600"/>
+            <wp:effectExtent l="0" t="0" r="1270" b="0"/>
+            <wp:docPr id="10" name="Picture 10" descr="Z:\storage\school\CUBoulder\courses\Object Oriented Analysis and Design\project\UIMockup\Admin Panel page.png"/>
+            <wp:cNvGraphicFramePr>
+              <a:graphicFrameLocks xmlns:a="http://schemas.openxmlformats.org/drawingml/2006/main" noChangeAspect="1"/>
+            </wp:cNvGraphicFramePr>
+            <a:graphic xmlns:a="http://schemas.openxmlformats.org/drawingml/2006/main">
+              <a:graphicData uri="http://schemas.openxmlformats.org/drawingml/2006/picture">
+                <pic:pic xmlns:pic="http://schemas.openxmlformats.org/drawingml/2006/picture">
+                  <pic:nvPicPr>
+                    <pic:cNvPr id="0" name="Picture 6" descr="Z:\storage\school\CUBoulder\courses\Object Oriented Analysis and Design\project\UIMockup\Admin Panel page.png"/>
+                    <pic:cNvPicPr>
+                      <a:picLocks noChangeAspect="1" noChangeArrowheads="1"/>
+                    </pic:cNvPicPr>
+                  </pic:nvPicPr>
+                  <pic:blipFill>
+                    <a:blip r:embed="rId18">
+                      <a:extLst>
+                        <a:ext uri="{28A0092B-C50C-407E-A947-70E740481C1C}">
+                          <a14:useLocalDpi xmlns:a14="http://schemas.microsoft.com/office/drawing/2010/main" val="0"/>
+                        </a:ext>
+                      </a:extLst>
+                    </a:blip>
+                    <a:srcRect/>
+                    <a:stretch>
+                      <a:fillRect/>
+                    </a:stretch>
+                  </pic:blipFill>
+                  <pic:spPr bwMode="auto">
+                    <a:xfrm>
+                      <a:off x="0" y="0"/>
+                      <a:ext cx="5656580" cy="3657600"/>
+                    </a:xfrm>
+                    <a:prstGeom prst="rect">
+                      <a:avLst/>
+                    </a:prstGeom>
+                    <a:noFill/>
+                    <a:ln>
+                      <a:noFill/>
+                    </a:ln>
+                  </pic:spPr>
+                </pic:pic>
+              </a:graphicData>
+            </a:graphic>
+          </wp:inline>
+        </w:drawing>
+      </w:r>
+    </w:p>
+    <w:p>
+      <w:pPr>
+        <w:pStyle w:val="Caption"/>
+      </w:pPr>
+      <w:r>
+        <w:t xml:space="preserve">Figure </w:t>
+      </w:r>
+      <w:fldSimple w:instr=" SEQ Figure \* ARABIC ">
+        <w:r>
+          <w:rPr>
+            <w:noProof/>
+          </w:rPr>
+          <w:t>5</w:t>
+        </w:r>
+      </w:fldSimple>
+      <w:r>
+        <w:t>: Admin Panel Page</w:t>
+      </w:r>
+    </w:p>
+    <w:p>
+      <w:pPr>
+        <w:keepNext/>
+      </w:pPr>
+      <w:r>
+        <w:rPr>
+          <w:noProof/>
+        </w:rPr>
+        <w:drawing>
+          <wp:inline distT="0" distB="0" distL="0" distR="0" wp14:anchorId="4565AFFD" wp14:editId="6632D21F">
+            <wp:extent cx="5560695" cy="3657600"/>
+            <wp:effectExtent l="0" t="0" r="1905" b="0"/>
+            <wp:docPr id="11" name="Picture 11" descr="Z:\storage\school\CUBoulder\courses\Object Oriented Analysis and Design\project\UIMockup\Add Media page.png"/>
+            <wp:cNvGraphicFramePr>
+              <a:graphicFrameLocks xmlns:a="http://schemas.openxmlformats.org/drawingml/2006/main" noChangeAspect="1"/>
+            </wp:cNvGraphicFramePr>
+            <a:graphic xmlns:a="http://schemas.openxmlformats.org/drawingml/2006/main">
+              <a:graphicData uri="http://schemas.openxmlformats.org/drawingml/2006/picture">
+                <pic:pic xmlns:pic="http://schemas.openxmlformats.org/drawingml/2006/picture">
+                  <pic:nvPicPr>
+                    <pic:cNvPr id="0" name="Picture 7" descr="Z:\storage\school\CUBoulder\courses\Object Oriented Analysis and Design\project\UIMockup\Add Media page.png"/>
+                    <pic:cNvPicPr>
+                      <a:picLocks noChangeAspect="1" noChangeArrowheads="1"/>
+                    </pic:cNvPicPr>
+                  </pic:nvPicPr>
+                  <pic:blipFill>
+                    <a:blip r:embed="rId19">
+                      <a:extLst>
+                        <a:ext uri="{28A0092B-C50C-407E-A947-70E740481C1C}">
+                          <a14:useLocalDpi xmlns:a14="http://schemas.microsoft.com/office/drawing/2010/main" val="0"/>
+                        </a:ext>
+                      </a:extLst>
+                    </a:blip>
+                    <a:srcRect/>
+                    <a:stretch>
+                      <a:fillRect/>
+                    </a:stretch>
+                  </pic:blipFill>
+                  <pic:spPr bwMode="auto">
+                    <a:xfrm>
+                      <a:off x="0" y="0"/>
+                      <a:ext cx="5560695" cy="3657600"/>
+                    </a:xfrm>
+                    <a:prstGeom prst="rect">
+                      <a:avLst/>
+                    </a:prstGeom>
+                    <a:noFill/>
+                    <a:ln>
+                      <a:noFill/>
+                    </a:ln>
+                  </pic:spPr>
+                </pic:pic>
+              </a:graphicData>
+            </a:graphic>
+          </wp:inline>
+        </w:drawing>
+      </w:r>
+    </w:p>
+    <w:p>
+      <w:pPr>
+        <w:pStyle w:val="Caption"/>
+      </w:pPr>
+      <w:r>
+        <w:t xml:space="preserve">Figure </w:t>
+      </w:r>
+      <w:fldSimple w:instr=" SEQ Figure \* ARABIC ">
+        <w:r>
+          <w:rPr>
+            <w:noProof/>
+          </w:rPr>
+          <w:t>6</w:t>
+        </w:r>
+      </w:fldSimple>
+      <w:r>
+        <w:t>: Add Media Page</w:t>
+      </w:r>
+    </w:p>
+    <w:p>
+      <w:pPr>
+        <w:keepNext/>
+      </w:pPr>
+      <w:r>
+        <w:rPr>
+          <w:noProof/>
+        </w:rPr>
+        <w:drawing>
+          <wp:inline distT="0" distB="0" distL="0" distR="0" wp14:anchorId="6750F574" wp14:editId="4EFFBC7C">
+            <wp:extent cx="5412105" cy="3657600"/>
+            <wp:effectExtent l="0" t="0" r="0" b="0"/>
+            <wp:docPr id="12" name="Picture 12" descr="Z:\storage\school\CUBoulder\courses\Object Oriented Analysis and Design\project\UIMockup\Delete Media page.png"/>
+            <wp:cNvGraphicFramePr>
+              <a:graphicFrameLocks xmlns:a="http://schemas.openxmlformats.org/drawingml/2006/main" noChangeAspect="1"/>
+            </wp:cNvGraphicFramePr>
+            <a:graphic xmlns:a="http://schemas.openxmlformats.org/drawingml/2006/main">
+              <a:graphicData uri="http://schemas.openxmlformats.org/drawingml/2006/picture">
+                <pic:pic xmlns:pic="http://schemas.openxmlformats.org/drawingml/2006/picture">
+                  <pic:nvPicPr>
+                    <pic:cNvPr id="0" name="Picture 8" descr="Z:\storage\school\CUBoulder\courses\Object Oriented Analysis and Design\project\UIMockup\Delete Media page.png"/>
+                    <pic:cNvPicPr>
+                      <a:picLocks noChangeAspect="1" noChangeArrowheads="1"/>
+                    </pic:cNvPicPr>
+                  </pic:nvPicPr>
+                  <pic:blipFill>
+                    <a:blip r:embed="rId20">
+                      <a:extLst>
+                        <a:ext uri="{28A0092B-C50C-407E-A947-70E740481C1C}">
+                          <a14:useLocalDpi xmlns:a14="http://schemas.microsoft.com/office/drawing/2010/main" val="0"/>
+                        </a:ext>
+                      </a:extLst>
+                    </a:blip>
+                    <a:srcRect/>
+                    <a:stretch>
+                      <a:fillRect/>
+                    </a:stretch>
+                  </pic:blipFill>
+                  <pic:spPr bwMode="auto">
+                    <a:xfrm>
+                      <a:off x="0" y="0"/>
+                      <a:ext cx="5412105" cy="3657600"/>
+                    </a:xfrm>
+                    <a:prstGeom prst="rect">
+                      <a:avLst/>
+                    </a:prstGeom>
+                    <a:noFill/>
+                    <a:ln>
+                      <a:noFill/>
+                    </a:ln>
+                  </pic:spPr>
+                </pic:pic>
+              </a:graphicData>
+            </a:graphic>
+          </wp:inline>
+        </w:drawing>
+      </w:r>
+    </w:p>
+    <w:p>
+      <w:pPr>
+        <w:pStyle w:val="Caption"/>
+      </w:pPr>
+      <w:r>
+        <w:t xml:space="preserve">Figure </w:t>
+      </w:r>
+      <w:fldSimple w:instr=" SEQ Figure \* ARABIC ">
+        <w:r>
+          <w:rPr>
+            <w:noProof/>
+          </w:rPr>
+          <w:t>7</w:t>
+        </w:r>
+      </w:fldSimple>
+      <w:r>
+        <w:t>: Delete Media Page</w:t>
+      </w:r>
+    </w:p>
+    <w:p>
+      <w:pPr>
+        <w:keepNext/>
+      </w:pPr>
+      <w:r>
+        <w:rPr>
+          <w:noProof/>
+        </w:rPr>
+        <w:drawing>
+          <wp:inline distT="0" distB="0" distL="0" distR="0" wp14:anchorId="1D03C222" wp14:editId="21069856">
+            <wp:extent cx="5571490" cy="3657600"/>
+            <wp:effectExtent l="0" t="0" r="0" b="0"/>
+            <wp:docPr id="13" name="Picture 13" descr="Z:\storage\school\CUBoulder\courses\Object Oriented Analysis and Design\project\UIMockup\Delete Member page.png"/>
+            <wp:cNvGraphicFramePr>
+              <a:graphicFrameLocks xmlns:a="http://schemas.openxmlformats.org/drawingml/2006/main" noChangeAspect="1"/>
+            </wp:cNvGraphicFramePr>
+            <a:graphic xmlns:a="http://schemas.openxmlformats.org/drawingml/2006/main">
+              <a:graphicData uri="http://schemas.openxmlformats.org/drawingml/2006/picture">
+                <pic:pic xmlns:pic="http://schemas.openxmlformats.org/drawingml/2006/picture">
+                  <pic:nvPicPr>
+                    <pic:cNvPr id="0" name="Picture 9" descr="Z:\storage\school\CUBoulder\courses\Object Oriented Analysis and Design\project\UIMockup\Delete Member page.png"/>
+                    <pic:cNvPicPr>
+                      <a:picLocks noChangeAspect="1" noChangeArrowheads="1"/>
+                    </pic:cNvPicPr>
+                  </pic:nvPicPr>
+                  <pic:blipFill>
+                    <a:blip r:embed="rId21">
+                      <a:extLst>
+                        <a:ext uri="{28A0092B-C50C-407E-A947-70E740481C1C}">
+                          <a14:useLocalDpi xmlns:a14="http://schemas.microsoft.com/office/drawing/2010/main" val="0"/>
+                        </a:ext>
+                      </a:extLst>
+                    </a:blip>
+                    <a:srcRect/>
+                    <a:stretch>
+                      <a:fillRect/>
+                    </a:stretch>
+                  </pic:blipFill>
+                  <pic:spPr bwMode="auto">
+                    <a:xfrm>
+                      <a:off x="0" y="0"/>
+                      <a:ext cx="5571490" cy="3657600"/>
+                    </a:xfrm>
+                    <a:prstGeom prst="rect">
+                      <a:avLst/>
+                    </a:prstGeom>
+                    <a:noFill/>
+                    <a:ln>
+                      <a:noFill/>
+                    </a:ln>
+                  </pic:spPr>
+                </pic:pic>
+              </a:graphicData>
+            </a:graphic>
+          </wp:inline>
+        </w:drawing>
+      </w:r>
+    </w:p>
+    <w:p>
+      <w:pPr>
+        <w:pStyle w:val="Caption"/>
+      </w:pPr>
+      <w:r>
+        <w:t xml:space="preserve">Figure </w:t>
+      </w:r>
+      <w:fldSimple w:instr=" SEQ Figure \* ARABIC ">
+        <w:r>
+          <w:rPr>
+            <w:noProof/>
+          </w:rPr>
+          <w:t>8</w:t>
+        </w:r>
+      </w:fldSimple>
+      <w:r>
+        <w:t>: Delete Member Page</w:t>
+      </w:r>
+      <w:bookmarkStart w:id="6" w:name="_GoBack"/>
+      <w:bookmarkEnd w:id="6"/>
+    </w:p>
+    <w:p>
+      <w:pPr>
+        <w:rPr>
+          <w:rFonts w:asciiTheme="majorHAnsi" w:hAnsiTheme="majorHAnsi" w:cs="Arial"/>
+          <w:b/>
+        </w:rPr>
+      </w:pPr>
+      <w:r>
+        <w:rPr>
+          <w:rFonts w:asciiTheme="majorHAnsi" w:hAnsiTheme="majorHAnsi" w:cs="Arial"/>
+          <w:b/>
+        </w:rPr>
+        <w:br w:type="page"/>
+      </w:r>
     </w:p>
     <w:p>
       <w:pPr>
@@ -10415,8 +11056,9 @@
           <w:b/>
         </w:rPr>
         <w:sectPr>
+          <w:type w:val="continuous"/>
           <w:pgSz w:w="12240" w:h="15840"/>
-          <w:pgMar w:top="1440" w:right="1440" w:bottom="1440" w:left="1440" w:header="720" w:footer="720" w:gutter="0"/>
+          <w:pgMar w:top="720" w:right="720" w:bottom="720" w:left="720" w:header="720" w:footer="720" w:gutter="0"/>
           <w:cols w:space="720"/>
           <w:docGrid w:linePitch="360"/>
         </w:sectPr>
@@ -10434,6 +11076,7 @@
           <w:rFonts w:asciiTheme="majorHAnsi" w:hAnsiTheme="majorHAnsi" w:cs="Arial"/>
           <w:b/>
         </w:rPr>
+        <w:lastRenderedPageBreak/>
         <w:t>Class Diagram:</w:t>
       </w:r>
     </w:p>
@@ -10474,7 +11117,7 @@
                     </pic:cNvPicPr>
                   </pic:nvPicPr>
                   <pic:blipFill>
-                    <a:blip r:embed="rId14">
+                    <a:blip r:embed="rId22">
                       <a:extLst>
                         <a:ext uri="{28A0092B-C50C-407E-A947-70E740481C1C}">
                           <a14:useLocalDpi xmlns:a14="http://schemas.microsoft.com/office/drawing/2010/main" val="0"/>
@@ -10505,12 +11148,11 @@
           </wp:inline>
         </w:drawing>
       </w:r>
-      <w:bookmarkStart w:id="6" w:name="_GoBack"/>
-      <w:bookmarkEnd w:id="6"/>
     </w:p>
     <w:sectPr>
+      <w:type w:val="continuous"/>
       <w:pgSz w:w="15840" w:h="12240" w:orient="landscape"/>
-      <w:pgMar w:top="1440" w:right="1440" w:bottom="1440" w:left="1440" w:header="720" w:footer="720" w:gutter="0"/>
+      <w:pgMar w:top="720" w:right="720" w:bottom="720" w:left="720" w:header="720" w:footer="720" w:gutter="0"/>
       <w:cols w:space="720"/>
       <w:docGrid w:linePitch="360"/>
     </w:sectPr>
@@ -12089,6 +12731,25 @@
     <w:semiHidden/>
     <w:rsid w:val="00957B3B"/>
   </w:style>
+  <w:style w:type="paragraph" w:styleId="Caption">
+    <w:name w:val="caption"/>
+    <w:basedOn w:val="Normal"/>
+    <w:next w:val="Normal"/>
+    <w:uiPriority w:val="35"/>
+    <w:unhideWhenUsed/>
+    <w:qFormat/>
+    <w:rsid w:val="000128F9"/>
+    <w:pPr>
+      <w:spacing w:after="200"/>
+    </w:pPr>
+    <w:rPr>
+      <w:b/>
+      <w:bCs/>
+      <w:color w:val="4F81BD" w:themeColor="accent1"/>
+      <w:sz w:val="18"/>
+      <w:szCs w:val="18"/>
+    </w:rPr>
+  </w:style>
 </w:styles>
 </file>
 
@@ -12781,6 +13442,25 @@
     <w:uiPriority w:val="99"/>
     <w:semiHidden/>
     <w:rsid w:val="00957B3B"/>
+  </w:style>
+  <w:style w:type="paragraph" w:styleId="Caption">
+    <w:name w:val="caption"/>
+    <w:basedOn w:val="Normal"/>
+    <w:next w:val="Normal"/>
+    <w:uiPriority w:val="35"/>
+    <w:unhideWhenUsed/>
+    <w:qFormat/>
+    <w:rsid w:val="000128F9"/>
+    <w:pPr>
+      <w:spacing w:after="200"/>
+    </w:pPr>
+    <w:rPr>
+      <w:b/>
+      <w:bCs/>
+      <w:color w:val="4F81BD" w:themeColor="accent1"/>
+      <w:sz w:val="18"/>
+      <w:szCs w:val="18"/>
+    </w:rPr>
   </w:style>
 </w:styles>
 </file>
@@ -13110,7 +13790,7 @@
 </file>
 
 <file path=customXml/itemProps1.xml><?xml version="1.0" encoding="utf-8"?>
-<ds:datastoreItem xmlns:ds="http://schemas.openxmlformats.org/officeDocument/2006/customXml" ds:itemID="{6F627C1D-811F-410E-B5DA-D0C665A558DD}">
+<ds:datastoreItem xmlns:ds="http://schemas.openxmlformats.org/officeDocument/2006/customXml" ds:itemID="{BB355F8B-FF57-4828-9326-FAD84F622DF0}">
   <ds:schemaRefs>
     <ds:schemaRef ds:uri="http://schemas.openxmlformats.org/officeDocument/2006/bibliography"/>
   </ds:schemaRefs>

</xml_diff>

<commit_message>
adding constructors for each class and a lot more detailed methods adding a driver class, TardisBox
</commit_message>
<xml_diff>
--- a/Tardis-box_Part2.docx
+++ b/Tardis-box_Part2.docx
@@ -905,7 +905,6 @@
               </w:rPr>
             </w:pPr>
             <w:r>
-              <w:lastRenderedPageBreak/>
               <w:br w:type="page"/>
             </w:r>
             <w:r>
@@ -2661,7 +2660,6 @@
               </w:rPr>
             </w:pPr>
             <w:r>
-              <w:lastRenderedPageBreak/>
               <w:t>Non-Functional</w:t>
             </w:r>
             <w:r>
@@ -3159,6 +3157,7 @@
           <w:b/>
           <w:noProof/>
         </w:rPr>
+        <w:lastRenderedPageBreak/>
         <w:drawing>
           <wp:inline distT="0" distB="0" distL="0" distR="0" wp14:anchorId="174A998B" wp14:editId="1665E41D">
             <wp:extent cx="4295553" cy="5286834"/>
@@ -4379,14 +4378,7 @@
               <w:rPr>
                 <w:rFonts w:asciiTheme="majorHAnsi" w:hAnsiTheme="majorHAnsi"/>
               </w:rPr>
-              <w:t xml:space="preserve">Sort by clicking one of the column headers (once for ascending </w:t>
-            </w:r>
-            <w:r>
-              <w:rPr>
-                <w:rFonts w:asciiTheme="majorHAnsi" w:hAnsiTheme="majorHAnsi"/>
-              </w:rPr>
-              <w:lastRenderedPageBreak/>
-              <w:t>order, twice for descending order)</w:t>
+              <w:t>Sort by clicking one of the column headers (once for ascending order, twice for descending order)</w:t>
             </w:r>
           </w:p>
         </w:tc>
@@ -4405,15 +4397,7 @@
               <w:rPr>
                 <w:rFonts w:asciiTheme="majorHAnsi" w:hAnsiTheme="majorHAnsi"/>
               </w:rPr>
-              <w:lastRenderedPageBreak/>
-              <w:t xml:space="preserve">Sorts the list using the selected column, either in </w:t>
-            </w:r>
-            <w:r>
-              <w:rPr>
-                <w:rFonts w:asciiTheme="majorHAnsi" w:hAnsiTheme="majorHAnsi"/>
-              </w:rPr>
-              <w:lastRenderedPageBreak/>
-              <w:t>ascending or descending order as indicated by the number of clicks.</w:t>
+              <w:t>Sorts the list using the selected column, either in ascending or descending order as indicated by the number of clicks.</w:t>
             </w:r>
           </w:p>
         </w:tc>
@@ -4506,6 +4490,7 @@
               <w:jc w:val="right"/>
             </w:pPr>
             <w:r>
+              <w:lastRenderedPageBreak/>
               <w:t>Variations:</w:t>
             </w:r>
           </w:p>
@@ -5827,7 +5812,14 @@
               <w:rPr>
                 <w:rFonts w:asciiTheme="majorHAnsi" w:hAnsiTheme="majorHAnsi"/>
               </w:rPr>
-              <w:t>System makes item available for check-out, updates item list, and removes it from the member’s account. Issues a “che</w:t>
+              <w:t xml:space="preserve">System makes item available for check-out, updates item list, and removes it from the </w:t>
+            </w:r>
+            <w:r>
+              <w:rPr>
+                <w:rFonts w:asciiTheme="majorHAnsi" w:hAnsiTheme="majorHAnsi"/>
+              </w:rPr>
+              <w:lastRenderedPageBreak/>
+              <w:t>member’s account. Issues a “che</w:t>
             </w:r>
             <w:r>
               <w:rPr>
@@ -6674,14 +6666,7 @@
               <w:rPr>
                 <w:rFonts w:asciiTheme="majorHAnsi" w:hAnsiTheme="majorHAnsi"/>
               </w:rPr>
-              <w:t xml:space="preserve">Items checked out – system issues message instructing Member to return </w:t>
-            </w:r>
-            <w:r>
-              <w:rPr>
-                <w:rFonts w:asciiTheme="majorHAnsi" w:hAnsiTheme="majorHAnsi"/>
-              </w:rPr>
-              <w:lastRenderedPageBreak/>
-              <w:t>items before account can be deleted</w:t>
+              <w:t>Items checked out – system issues message instructing Member to return items before account can be deleted</w:t>
             </w:r>
           </w:p>
         </w:tc>
@@ -6700,7 +6685,6 @@
               <w:jc w:val="right"/>
             </w:pPr>
             <w:r>
-              <w:lastRenderedPageBreak/>
               <w:t>Notes &amp; Issues:</w:t>
             </w:r>
           </w:p>
@@ -7060,6 +7044,7 @@
               <w:jc w:val="right"/>
             </w:pPr>
             <w:r>
+              <w:lastRenderedPageBreak/>
               <w:t>Frequency of Use:</w:t>
             </w:r>
           </w:p>
@@ -8174,14 +8159,7 @@
               <w:rPr>
                 <w:rFonts w:asciiTheme="majorHAnsi" w:hAnsiTheme="majorHAnsi"/>
               </w:rPr>
-              <w:t xml:space="preserve">Administrative options are </w:t>
-            </w:r>
-            <w:r>
-              <w:rPr>
-                <w:rFonts w:asciiTheme="majorHAnsi" w:hAnsiTheme="majorHAnsi"/>
-              </w:rPr>
-              <w:lastRenderedPageBreak/>
-              <w:t>displayed</w:t>
+              <w:t>Administrative options are displayed</w:t>
             </w:r>
           </w:p>
         </w:tc>
@@ -8805,6 +8783,7 @@
               <w:jc w:val="right"/>
             </w:pPr>
             <w:r>
+              <w:lastRenderedPageBreak/>
               <w:t>Frequency of Use:</w:t>
             </w:r>
           </w:p>
@@ -9325,7 +9304,6 @@
               </w:rPr>
             </w:pPr>
             <w:r>
-              <w:lastRenderedPageBreak/>
               <w:t>Description</w:t>
             </w:r>
             <w:r>
@@ -10297,7 +10275,7 @@
           <w:rFonts w:asciiTheme="majorHAnsi" w:hAnsiTheme="majorHAnsi" w:cs="Arial"/>
           <w:b/>
           <w:noProof/>
-          <w:rPrChange w:id="6" w:author="Unknown">
+          <w:rPrChange w:id="6">
             <w:rPr>
               <w:noProof/>
             </w:rPr>
@@ -10396,6 +10374,7 @@
           <w:rFonts w:asciiTheme="majorHAnsi" w:hAnsiTheme="majorHAnsi" w:cs="Arial"/>
           <w:b/>
         </w:rPr>
+        <w:lastRenderedPageBreak/>
         <w:t>UI Mockups:</w:t>
       </w:r>
     </w:p>
@@ -10577,6 +10556,7 @@
         <w:rPr>
           <w:noProof/>
         </w:rPr>
+        <w:lastRenderedPageBreak/>
         <w:drawing>
           <wp:inline distT="0" distB="0" distL="0" distR="0" wp14:anchorId="6DDE606F" wp14:editId="70B762FA">
             <wp:extent cx="5634990" cy="3657600"/>
@@ -10731,6 +10711,7 @@
         <w:rPr>
           <w:noProof/>
         </w:rPr>
+        <w:lastRenderedPageBreak/>
         <w:drawing>
           <wp:inline distT="0" distB="0" distL="0" distR="0" wp14:anchorId="27B692A1" wp14:editId="351283C4">
             <wp:extent cx="5656580" cy="3657600"/>
@@ -10885,6 +10866,7 @@
         <w:rPr>
           <w:noProof/>
         </w:rPr>
+        <w:lastRenderedPageBreak/>
         <w:drawing>
           <wp:inline distT="0" distB="0" distL="0" distR="0" wp14:anchorId="6750F574" wp14:editId="4EFFBC7C">
             <wp:extent cx="5412105" cy="3657600"/>
@@ -11058,6 +11040,7 @@
           <w:rFonts w:asciiTheme="majorHAnsi" w:hAnsiTheme="majorHAnsi" w:cs="Arial"/>
           <w:b/>
         </w:rPr>
+        <w:lastRenderedPageBreak/>
         <w:t>User Interactions:</w:t>
       </w:r>
     </w:p>
@@ -11151,10 +11134,10 @@
           <w:noProof/>
         </w:rPr>
         <w:drawing>
-          <wp:inline distT="0" distB="0" distL="0" distR="0" wp14:anchorId="5E6E0326" wp14:editId="5F2B0120">
-            <wp:extent cx="8229600" cy="3774440"/>
-            <wp:effectExtent l="0" t="0" r="0" b="0"/>
-            <wp:docPr id="2" name="Picture 2"/>
+          <wp:inline distT="0" distB="0" distL="0" distR="0" wp14:anchorId="656101C3" wp14:editId="4FE6496E">
+            <wp:extent cx="9135745" cy="4309745"/>
+            <wp:effectExtent l="0" t="0" r="8255" b="0"/>
+            <wp:docPr id="2" name="Picture 2" descr="Z:\storage\school\CUBoulder\courses\Object Oriented Analysis and Design\project\diagrams\Class Diagrams.png"/>
             <wp:cNvGraphicFramePr>
               <a:graphicFrameLocks xmlns:a="http://schemas.openxmlformats.org/drawingml/2006/main" noChangeAspect="1"/>
             </wp:cNvGraphicFramePr>
@@ -11162,7 +11145,7 @@
               <a:graphicData uri="http://schemas.openxmlformats.org/drawingml/2006/picture">
                 <pic:pic xmlns:pic="http://schemas.openxmlformats.org/drawingml/2006/picture">
                   <pic:nvPicPr>
-                    <pic:cNvPr id="0" name="Picture 1"/>
+                    <pic:cNvPr id="0" name="Picture 1" descr="Z:\storage\school\CUBoulder\courses\Object Oriented Analysis and Design\project\diagrams\Class Diagrams.png"/>
                     <pic:cNvPicPr>
                       <a:picLocks noChangeAspect="1" noChangeArrowheads="1"/>
                     </pic:cNvPicPr>
@@ -11183,7 +11166,7 @@
                   <pic:spPr bwMode="auto">
                     <a:xfrm>
                       <a:off x="0" y="0"/>
-                      <a:ext cx="8229600" cy="3774440"/>
+                      <a:ext cx="9135745" cy="4309745"/>
                     </a:xfrm>
                     <a:prstGeom prst="rect">
                       <a:avLst/>
@@ -13821,7 +13804,7 @@
 </file>
 
 <file path=customXml/itemProps1.xml><?xml version="1.0" encoding="utf-8"?>
-<ds:datastoreItem xmlns:ds="http://schemas.openxmlformats.org/officeDocument/2006/customXml" ds:itemID="{EF1F32AC-BC39-4371-8013-524F550EEB77}">
+<ds:datastoreItem xmlns:ds="http://schemas.openxmlformats.org/officeDocument/2006/customXml" ds:itemID="{42F9661D-9EF6-4E55-A1A9-F9CEAD3FCB6D}">
   <ds:schemaRefs>
     <ds:schemaRef ds:uri="http://schemas.openxmlformats.org/officeDocument/2006/bibliography"/>
   </ds:schemaRefs>

</xml_diff>

<commit_message>
updating class diagram and adding sequence diagram to part 2 document
</commit_message>
<xml_diff>
--- a/Tardis-box_Part2.docx
+++ b/Tardis-box_Part2.docx
@@ -8,8 +8,6 @@
           <w:rFonts w:asciiTheme="majorHAnsi" w:hAnsiTheme="majorHAnsi"/>
         </w:rPr>
       </w:pPr>
-      <w:bookmarkStart w:id="0" w:name="_GoBack"/>
-      <w:bookmarkEnd w:id="0"/>
       <w:r>
         <w:rPr>
           <w:rFonts w:asciiTheme="majorHAnsi" w:hAnsiTheme="majorHAnsi" w:cs="Arial"/>
@@ -124,7 +122,7 @@
         <w:autoSpaceDE w:val="0"/>
         <w:autoSpaceDN w:val="0"/>
         <w:adjustRightInd w:val="0"/>
-        <w:ind w:left="180" w:right="720"/>
+        <w:ind w:right="720"/>
         <w:rPr>
           <w:rFonts w:asciiTheme="majorHAnsi" w:hAnsiTheme="majorHAnsi" w:cs="Cambria"/>
           <w:color w:val="1D1D1D"/>
@@ -200,7 +198,7 @@
         <w:autoSpaceDE w:val="0"/>
         <w:autoSpaceDN w:val="0"/>
         <w:adjustRightInd w:val="0"/>
-        <w:ind w:left="180" w:right="720"/>
+        <w:ind w:right="720"/>
         <w:rPr>
           <w:rFonts w:asciiTheme="majorHAnsi" w:hAnsiTheme="majorHAnsi" w:cs="Cambria"/>
           <w:color w:val="1D1D1D"/>
@@ -213,7 +211,7 @@
         <w:autoSpaceDE w:val="0"/>
         <w:autoSpaceDN w:val="0"/>
         <w:adjustRightInd w:val="0"/>
-        <w:ind w:left="180" w:right="720"/>
+        <w:ind w:right="720"/>
         <w:rPr>
           <w:rFonts w:asciiTheme="majorHAnsi" w:hAnsiTheme="majorHAnsi" w:cs="Cambria"/>
           <w:color w:val="1D1D1D"/>
@@ -282,7 +280,7 @@
         <w:autoSpaceDE w:val="0"/>
         <w:autoSpaceDN w:val="0"/>
         <w:adjustRightInd w:val="0"/>
-        <w:ind w:left="180" w:right="720"/>
+        <w:ind w:right="720"/>
         <w:rPr>
           <w:rFonts w:asciiTheme="majorHAnsi" w:hAnsiTheme="majorHAnsi" w:cs="Cambria"/>
           <w:color w:val="1D1D1D"/>
@@ -295,7 +293,7 @@
         <w:autoSpaceDE w:val="0"/>
         <w:autoSpaceDN w:val="0"/>
         <w:adjustRightInd w:val="0"/>
-        <w:ind w:left="180" w:right="720"/>
+        <w:ind w:right="720"/>
         <w:rPr>
           <w:rFonts w:asciiTheme="majorHAnsi" w:hAnsiTheme="majorHAnsi" w:cs="Cambria"/>
           <w:color w:val="1D1D1D"/>
@@ -1161,7 +1159,7 @@
               <w:keepNext/>
               <w:widowControl w:val="0"/>
               <w:rPr>
-                <w:del w:id="1" w:author="Teresa Creech" w:date="2015-10-17T22:56:00Z"/>
+                <w:del w:id="0" w:author="Teresa Creech" w:date="2015-10-17T22:56:00Z"/>
               </w:rPr>
             </w:pPr>
             <w:r>
@@ -1179,7 +1177,7 @@
               <w:widowControl w:val="0"/>
               <w:cnfStyle w:val="000000100000" w:firstRow="0" w:lastRow="0" w:firstColumn="0" w:lastColumn="0" w:oddVBand="0" w:evenVBand="0" w:oddHBand="1" w:evenHBand="0" w:firstRowFirstColumn="0" w:firstRowLastColumn="0" w:lastRowFirstColumn="0" w:lastRowLastColumn="0"/>
               <w:rPr>
-                <w:del w:id="2" w:author="Teresa Creech" w:date="2015-10-17T22:56:00Z"/>
+                <w:del w:id="1" w:author="Teresa Creech" w:date="2015-10-17T22:56:00Z"/>
                 <w:rFonts w:asciiTheme="majorHAnsi" w:hAnsiTheme="majorHAnsi"/>
               </w:rPr>
             </w:pPr>
@@ -1195,7 +1193,7 @@
               <w:widowControl w:val="0"/>
               <w:cnfStyle w:val="000000100000" w:firstRow="0" w:lastRow="0" w:firstColumn="0" w:lastColumn="0" w:oddVBand="0" w:evenVBand="0" w:oddHBand="1" w:evenHBand="0" w:firstRowFirstColumn="0" w:firstRowLastColumn="0" w:lastRowFirstColumn="0" w:lastRowLastColumn="0"/>
               <w:rPr>
-                <w:del w:id="3" w:author="Teresa Creech" w:date="2015-10-17T22:56:00Z"/>
+                <w:del w:id="2" w:author="Teresa Creech" w:date="2015-10-17T22:56:00Z"/>
                 <w:rFonts w:asciiTheme="majorHAnsi" w:hAnsiTheme="majorHAnsi"/>
               </w:rPr>
             </w:pPr>
@@ -1211,7 +1209,7 @@
               <w:widowControl w:val="0"/>
               <w:cnfStyle w:val="000000100000" w:firstRow="0" w:lastRow="0" w:firstColumn="0" w:lastColumn="0" w:oddVBand="0" w:evenVBand="0" w:oddHBand="1" w:evenHBand="0" w:firstRowFirstColumn="0" w:firstRowLastColumn="0" w:lastRowFirstColumn="0" w:lastRowLastColumn="0"/>
               <w:rPr>
-                <w:del w:id="4" w:author="Teresa Creech" w:date="2015-10-17T22:56:00Z"/>
+                <w:del w:id="3" w:author="Teresa Creech" w:date="2015-10-17T22:56:00Z"/>
                 <w:rFonts w:asciiTheme="majorHAnsi" w:hAnsiTheme="majorHAnsi"/>
               </w:rPr>
             </w:pPr>
@@ -1227,7 +1225,7 @@
               <w:widowControl w:val="0"/>
               <w:cnfStyle w:val="000000100000" w:firstRow="0" w:lastRow="0" w:firstColumn="0" w:lastColumn="0" w:oddVBand="0" w:evenVBand="0" w:oddHBand="1" w:evenHBand="0" w:firstRowFirstColumn="0" w:firstRowLastColumn="0" w:lastRowFirstColumn="0" w:lastRowLastColumn="0"/>
               <w:rPr>
-                <w:del w:id="5" w:author="Teresa Creech" w:date="2015-10-17T22:56:00Z"/>
+                <w:del w:id="4" w:author="Teresa Creech" w:date="2015-10-17T22:56:00Z"/>
                 <w:rFonts w:asciiTheme="majorHAnsi" w:hAnsiTheme="majorHAnsi"/>
               </w:rPr>
             </w:pPr>
@@ -10275,7 +10273,7 @@
           <w:rFonts w:asciiTheme="majorHAnsi" w:hAnsiTheme="majorHAnsi" w:cs="Arial"/>
           <w:b/>
           <w:noProof/>
-          <w:rPrChange w:id="6">
+          <w:rPrChange w:id="5">
             <w:rPr>
               <w:noProof/>
             </w:rPr>
@@ -11046,98 +11044,38 @@
     </w:p>
     <w:p>
       <w:pPr>
+        <w:pStyle w:val="ListParagraph"/>
+        <w:numPr>
+          <w:ilvl w:val="0"/>
+          <w:numId w:val="8"/>
+        </w:numPr>
         <w:rPr>
           <w:rFonts w:asciiTheme="majorHAnsi" w:hAnsiTheme="majorHAnsi" w:cs="Arial"/>
-          <w:b/>
         </w:rPr>
+      </w:pPr>
+      <w:r>
+        <w:rPr>
+          <w:rFonts w:asciiTheme="majorHAnsi" w:hAnsiTheme="majorHAnsi" w:cs="Arial"/>
+        </w:rPr>
+        <w:t>A member attempts to checkout a media item and it is available.</w:t>
+      </w:r>
+    </w:p>
+    <w:p>
+      <w:pPr>
+        <w:pStyle w:val="ListParagraph"/>
+        <w:keepNext/>
       </w:pPr>
       <w:r>
         <w:rPr>
           <w:rFonts w:asciiTheme="majorHAnsi" w:hAnsiTheme="majorHAnsi" w:cs="Arial"/>
           <w:b/>
-          <w:highlight w:val="yellow"/>
-        </w:rPr>
-        <w:t>TODO</w:t>
-      </w:r>
-    </w:p>
-    <w:p>
-      <w:pPr>
-        <w:rPr>
-          <w:rFonts w:asciiTheme="majorHAnsi" w:hAnsiTheme="majorHAnsi" w:cs="Arial"/>
-          <w:b/>
-        </w:rPr>
-      </w:pPr>
-    </w:p>
-    <w:p>
-      <w:pPr>
-        <w:rPr>
-          <w:rFonts w:asciiTheme="majorHAnsi" w:hAnsiTheme="majorHAnsi" w:cs="Arial"/>
-          <w:b/>
-        </w:rPr>
-      </w:pPr>
-      <w:r>
-        <w:rPr>
-          <w:rFonts w:asciiTheme="majorHAnsi" w:hAnsiTheme="majorHAnsi" w:cs="Arial"/>
-          <w:b/>
-        </w:rPr>
-        <w:br w:type="page"/>
-      </w:r>
-    </w:p>
-    <w:p>
-      <w:pPr>
-        <w:rPr>
-          <w:rFonts w:asciiTheme="majorHAnsi" w:hAnsiTheme="majorHAnsi" w:cs="Arial"/>
-          <w:b/>
-        </w:rPr>
-        <w:sectPr>
-          <w:type w:val="continuous"/>
-          <w:pgSz w:w="12240" w:h="15840"/>
-          <w:pgMar w:top="720" w:right="720" w:bottom="720" w:left="720" w:header="720" w:footer="720" w:gutter="0"/>
-          <w:cols w:space="720"/>
-          <w:docGrid w:linePitch="360"/>
-        </w:sectPr>
-      </w:pPr>
-    </w:p>
-    <w:p>
-      <w:pPr>
-        <w:rPr>
-          <w:rFonts w:asciiTheme="majorHAnsi" w:hAnsiTheme="majorHAnsi" w:cs="Arial"/>
-          <w:b/>
-        </w:rPr>
-      </w:pPr>
-      <w:r>
-        <w:rPr>
-          <w:rFonts w:asciiTheme="majorHAnsi" w:hAnsiTheme="majorHAnsi" w:cs="Arial"/>
-          <w:b/>
-        </w:rPr>
-        <w:lastRenderedPageBreak/>
-        <w:t>Class Diagram:</w:t>
-      </w:r>
-    </w:p>
-    <w:p>
-      <w:pPr>
-        <w:rPr>
-          <w:rFonts w:asciiTheme="majorHAnsi" w:hAnsiTheme="majorHAnsi" w:cs="Arial"/>
-          <w:b/>
-        </w:rPr>
-      </w:pPr>
-    </w:p>
-    <w:p>
-      <w:pPr>
-        <w:rPr>
-          <w:rFonts w:asciiTheme="majorHAnsi" w:hAnsiTheme="majorHAnsi"/>
-        </w:rPr>
-      </w:pPr>
-      <w:r>
-        <w:rPr>
-          <w:rFonts w:asciiTheme="majorHAnsi" w:hAnsiTheme="majorHAnsi"/>
           <w:noProof/>
         </w:rPr>
         <w:drawing>
-          <wp:inline distT="0" distB="0" distL="0" distR="0" wp14:anchorId="656101C3" wp14:editId="4FE6496E">
-            <wp:extent cx="9135745" cy="4309745"/>
-            <wp:effectExtent l="0" t="0" r="8255" b="0"/>
-            <wp:docPr id="2" name="Picture 2" descr="Z:\storage\school\CUBoulder\courses\Object Oriented Analysis and Design\project\diagrams\Class Diagrams.png"/>
+          <wp:inline distT="0" distB="0" distL="0" distR="0" wp14:anchorId="78BC7F8F" wp14:editId="511A5C30">
+            <wp:extent cx="5057030" cy="1677712"/>
+            <wp:effectExtent l="0" t="0" r="0" b="0"/>
+            <wp:docPr id="14" name="Picture 14" descr="Z:\storage\school\CUBoulder\courses\Object Oriented Analysis and Design\project\diagrams\Sequence Diagram - Checkout Media, item is available.png"/>
             <wp:cNvGraphicFramePr>
               <a:graphicFrameLocks xmlns:a="http://schemas.openxmlformats.org/drawingml/2006/main" noChangeAspect="1"/>
             </wp:cNvGraphicFramePr>
@@ -11145,7 +11083,7 @@
               <a:graphicData uri="http://schemas.openxmlformats.org/drawingml/2006/picture">
                 <pic:pic xmlns:pic="http://schemas.openxmlformats.org/drawingml/2006/picture">
                   <pic:nvPicPr>
-                    <pic:cNvPr id="0" name="Picture 1" descr="Z:\storage\school\CUBoulder\courses\Object Oriented Analysis and Design\project\diagrams\Class Diagrams.png"/>
+                    <pic:cNvPr id="0" name="Picture 2" descr="Z:\storage\school\CUBoulder\courses\Object Oriented Analysis and Design\project\diagrams\Sequence Diagram - Checkout Media, item is available.png"/>
                     <pic:cNvPicPr>
                       <a:picLocks noChangeAspect="1" noChangeArrowheads="1"/>
                     </pic:cNvPicPr>
@@ -11166,7 +11104,7 @@
                   <pic:spPr bwMode="auto">
                     <a:xfrm>
                       <a:off x="0" y="0"/>
-                      <a:ext cx="9135745" cy="4309745"/>
+                      <a:ext cx="5056723" cy="1677610"/>
                     </a:xfrm>
                     <a:prstGeom prst="rect">
                       <a:avLst/>
@@ -11181,6 +11119,422 @@
             </a:graphic>
           </wp:inline>
         </w:drawing>
+      </w:r>
+    </w:p>
+    <w:p>
+      <w:pPr>
+        <w:pStyle w:val="Caption"/>
+        <w:ind w:left="720"/>
+        <w:rPr>
+          <w:rFonts w:asciiTheme="majorHAnsi" w:hAnsiTheme="majorHAnsi" w:cs="Arial"/>
+        </w:rPr>
+      </w:pPr>
+      <w:r>
+        <w:t xml:space="preserve">Figure </w:t>
+      </w:r>
+      <w:fldSimple w:instr=" SEQ Figure \* ARABIC ">
+        <w:r>
+          <w:rPr>
+            <w:noProof/>
+          </w:rPr>
+          <w:t>9</w:t>
+        </w:r>
+      </w:fldSimple>
+      <w:r>
+        <w:t xml:space="preserve">: </w:t>
+      </w:r>
+      <w:r>
+        <w:t>Sequence Diagram - Checkout Media, item is available</w:t>
+      </w:r>
+    </w:p>
+    <w:p>
+      <w:pPr>
+        <w:pStyle w:val="ListParagraph"/>
+        <w:keepNext/>
+        <w:numPr>
+          <w:ilvl w:val="0"/>
+          <w:numId w:val="8"/>
+        </w:numPr>
+      </w:pPr>
+      <w:r>
+        <w:rPr>
+          <w:rFonts w:asciiTheme="majorHAnsi" w:hAnsiTheme="majorHAnsi" w:cs="Arial"/>
+        </w:rPr>
+        <w:t xml:space="preserve">A member attempts to checkout a media item and it is </w:t>
+      </w:r>
+      <w:r>
+        <w:rPr>
+          <w:rFonts w:asciiTheme="majorHAnsi" w:hAnsiTheme="majorHAnsi" w:cs="Arial"/>
+        </w:rPr>
+        <w:t xml:space="preserve">not </w:t>
+      </w:r>
+      <w:r>
+        <w:rPr>
+          <w:rFonts w:asciiTheme="majorHAnsi" w:hAnsiTheme="majorHAnsi" w:cs="Arial"/>
+        </w:rPr>
+        <w:t>available</w:t>
+      </w:r>
+      <w:r>
+        <w:rPr>
+          <w:rFonts w:asciiTheme="majorHAnsi" w:hAnsiTheme="majorHAnsi" w:cs="Arial"/>
+        </w:rPr>
+        <w:t xml:space="preserve"> but it is available on the wait list</w:t>
+      </w:r>
+      <w:r>
+        <w:rPr>
+          <w:rFonts w:asciiTheme="majorHAnsi" w:hAnsiTheme="majorHAnsi" w:cs="Arial"/>
+        </w:rPr>
+        <w:t>.</w:t>
+      </w:r>
+      <w:r>
+        <w:rPr>
+          <w:rFonts w:asciiTheme="majorHAnsi" w:hAnsiTheme="majorHAnsi" w:cs="Arial"/>
+          <w:noProof/>
+        </w:rPr>
+        <w:drawing>
+          <wp:inline distT="0" distB="0" distL="0" distR="0" wp14:anchorId="2C80BE66" wp14:editId="2BA33963">
+            <wp:extent cx="5238707" cy="2449001"/>
+            <wp:effectExtent l="0" t="0" r="635" b="8890"/>
+            <wp:docPr id="15" name="Picture 15" descr="Z:\storage\school\CUBoulder\courses\Object Oriented Analysis and Design\project\diagrams\Sequence Diagram - Checkout Media, item is not available, but wait list is availble.png"/>
+            <wp:cNvGraphicFramePr>
+              <a:graphicFrameLocks xmlns:a="http://schemas.openxmlformats.org/drawingml/2006/main" noChangeAspect="1"/>
+            </wp:cNvGraphicFramePr>
+            <a:graphic xmlns:a="http://schemas.openxmlformats.org/drawingml/2006/main">
+              <a:graphicData uri="http://schemas.openxmlformats.org/drawingml/2006/picture">
+                <pic:pic xmlns:pic="http://schemas.openxmlformats.org/drawingml/2006/picture">
+                  <pic:nvPicPr>
+                    <pic:cNvPr id="0" name="Picture 3" descr="Z:\storage\school\CUBoulder\courses\Object Oriented Analysis and Design\project\diagrams\Sequence Diagram - Checkout Media, item is not available, but wait list is availble.png"/>
+                    <pic:cNvPicPr>
+                      <a:picLocks noChangeAspect="1" noChangeArrowheads="1"/>
+                    </pic:cNvPicPr>
+                  </pic:nvPicPr>
+                  <pic:blipFill>
+                    <a:blip r:embed="rId21">
+                      <a:extLst>
+                        <a:ext uri="{28A0092B-C50C-407E-A947-70E740481C1C}">
+                          <a14:useLocalDpi xmlns:a14="http://schemas.microsoft.com/office/drawing/2010/main" val="0"/>
+                        </a:ext>
+                      </a:extLst>
+                    </a:blip>
+                    <a:srcRect/>
+                    <a:stretch>
+                      <a:fillRect/>
+                    </a:stretch>
+                  </pic:blipFill>
+                  <pic:spPr bwMode="auto">
+                    <a:xfrm>
+                      <a:off x="0" y="0"/>
+                      <a:ext cx="5238437" cy="2448875"/>
+                    </a:xfrm>
+                    <a:prstGeom prst="rect">
+                      <a:avLst/>
+                    </a:prstGeom>
+                    <a:noFill/>
+                    <a:ln>
+                      <a:noFill/>
+                    </a:ln>
+                  </pic:spPr>
+                </pic:pic>
+              </a:graphicData>
+            </a:graphic>
+          </wp:inline>
+        </w:drawing>
+      </w:r>
+    </w:p>
+    <w:p>
+      <w:pPr>
+        <w:pStyle w:val="Caption"/>
+        <w:ind w:left="720"/>
+        <w:rPr>
+          <w:rFonts w:asciiTheme="majorHAnsi" w:hAnsiTheme="majorHAnsi" w:cs="Arial"/>
+        </w:rPr>
+      </w:pPr>
+      <w:r>
+        <w:t xml:space="preserve">Figure </w:t>
+      </w:r>
+      <w:fldSimple w:instr=" SEQ Figure \* ARABIC ">
+        <w:r>
+          <w:rPr>
+            <w:noProof/>
+          </w:rPr>
+          <w:t>10</w:t>
+        </w:r>
+      </w:fldSimple>
+      <w:r>
+        <w:t>: Sequence Diagram - Checkout Media, item is</w:t>
+      </w:r>
+      <w:r>
+        <w:t xml:space="preserve"> not</w:t>
+      </w:r>
+      <w:r>
+        <w:t xml:space="preserve"> available</w:t>
+      </w:r>
+      <w:r>
+        <w:rPr>
+          <w:noProof/>
+        </w:rPr>
+        <w:t xml:space="preserve"> but wait list is</w:t>
+      </w:r>
+    </w:p>
+    <w:p>
+      <w:pPr>
+        <w:ind w:left="360"/>
+        <w:rPr>
+          <w:rFonts w:asciiTheme="majorHAnsi" w:hAnsiTheme="majorHAnsi" w:cs="Arial"/>
+        </w:rPr>
+      </w:pPr>
+    </w:p>
+    <w:p>
+      <w:pPr>
+        <w:pStyle w:val="ListParagraph"/>
+        <w:numPr>
+          <w:ilvl w:val="0"/>
+          <w:numId w:val="8"/>
+        </w:numPr>
+        <w:rPr>
+          <w:rFonts w:asciiTheme="majorHAnsi" w:hAnsiTheme="majorHAnsi" w:cs="Arial"/>
+        </w:rPr>
+      </w:pPr>
+      <w:r>
+        <w:rPr>
+          <w:rFonts w:asciiTheme="majorHAnsi" w:hAnsiTheme="majorHAnsi" w:cs="Arial"/>
+        </w:rPr>
+        <w:t>A member attempts to checkout a media item and it is not available, nor is it available to put on the wait list.</w:t>
+      </w:r>
+    </w:p>
+    <w:p>
+      <w:pPr>
+        <w:pStyle w:val="ListParagraph"/>
+        <w:keepNext/>
+      </w:pPr>
+      <w:r>
+        <w:rPr>
+          <w:rFonts w:asciiTheme="majorHAnsi" w:hAnsiTheme="majorHAnsi" w:cs="Arial"/>
+          <w:noProof/>
+        </w:rPr>
+        <w:drawing>
+          <wp:inline distT="0" distB="0" distL="0" distR="0" wp14:anchorId="54E5820F" wp14:editId="396720C4">
+            <wp:extent cx="4020493" cy="2289975"/>
+            <wp:effectExtent l="0" t="0" r="0" b="0"/>
+            <wp:docPr id="16" name="Picture 16" descr="Z:\storage\school\CUBoulder\courses\Object Oriented Analysis and Design\project\diagrams\Sequence Diagram - Checkout Media, item is not available, wait list is not availble.png"/>
+            <wp:cNvGraphicFramePr>
+              <a:graphicFrameLocks xmlns:a="http://schemas.openxmlformats.org/drawingml/2006/main" noChangeAspect="1"/>
+            </wp:cNvGraphicFramePr>
+            <a:graphic xmlns:a="http://schemas.openxmlformats.org/drawingml/2006/main">
+              <a:graphicData uri="http://schemas.openxmlformats.org/drawingml/2006/picture">
+                <pic:pic xmlns:pic="http://schemas.openxmlformats.org/drawingml/2006/picture">
+                  <pic:nvPicPr>
+                    <pic:cNvPr id="0" name="Picture 4" descr="Z:\storage\school\CUBoulder\courses\Object Oriented Analysis and Design\project\diagrams\Sequence Diagram - Checkout Media, item is not available, wait list is not availble.png"/>
+                    <pic:cNvPicPr>
+                      <a:picLocks noChangeAspect="1" noChangeArrowheads="1"/>
+                    </pic:cNvPicPr>
+                  </pic:nvPicPr>
+                  <pic:blipFill>
+                    <a:blip r:embed="rId22">
+                      <a:extLst>
+                        <a:ext uri="{28A0092B-C50C-407E-A947-70E740481C1C}">
+                          <a14:useLocalDpi xmlns:a14="http://schemas.microsoft.com/office/drawing/2010/main" val="0"/>
+                        </a:ext>
+                      </a:extLst>
+                    </a:blip>
+                    <a:srcRect/>
+                    <a:stretch>
+                      <a:fillRect/>
+                    </a:stretch>
+                  </pic:blipFill>
+                  <pic:spPr bwMode="auto">
+                    <a:xfrm>
+                      <a:off x="0" y="0"/>
+                      <a:ext cx="4020380" cy="2289910"/>
+                    </a:xfrm>
+                    <a:prstGeom prst="rect">
+                      <a:avLst/>
+                    </a:prstGeom>
+                    <a:noFill/>
+                    <a:ln>
+                      <a:noFill/>
+                    </a:ln>
+                  </pic:spPr>
+                </pic:pic>
+              </a:graphicData>
+            </a:graphic>
+          </wp:inline>
+        </w:drawing>
+      </w:r>
+      <w:bookmarkStart w:id="6" w:name="_GoBack"/>
+      <w:bookmarkEnd w:id="6"/>
+    </w:p>
+    <w:p>
+      <w:pPr>
+        <w:pStyle w:val="Caption"/>
+        <w:ind w:left="720"/>
+        <w:rPr>
+          <w:rFonts w:asciiTheme="majorHAnsi" w:hAnsiTheme="majorHAnsi" w:cs="Arial"/>
+        </w:rPr>
+      </w:pPr>
+      <w:r>
+        <w:t xml:space="preserve">Figure </w:t>
+      </w:r>
+      <w:fldSimple w:instr=" SEQ Figure \* ARABIC ">
+        <w:r>
+          <w:rPr>
+            <w:noProof/>
+          </w:rPr>
+          <w:t>11</w:t>
+        </w:r>
+      </w:fldSimple>
+      <w:r>
+        <w:t xml:space="preserve">: </w:t>
+      </w:r>
+      <w:r>
+        <w:t xml:space="preserve">Sequence Diagram - Checkout Media, item is not available </w:t>
+      </w:r>
+      <w:r>
+        <w:t xml:space="preserve">and </w:t>
+      </w:r>
+      <w:r>
+        <w:t>wait list is</w:t>
+      </w:r>
+      <w:r>
+        <w:rPr>
+          <w:noProof/>
+        </w:rPr>
+        <w:t xml:space="preserve"> not available</w:t>
+      </w:r>
+    </w:p>
+    <w:p>
+      <w:pPr>
+        <w:rPr>
+          <w:rFonts w:asciiTheme="majorHAnsi" w:hAnsiTheme="majorHAnsi" w:cs="Arial"/>
+          <w:b/>
+        </w:rPr>
+      </w:pPr>
+      <w:r>
+        <w:rPr>
+          <w:rFonts w:asciiTheme="majorHAnsi" w:hAnsiTheme="majorHAnsi" w:cs="Arial"/>
+          <w:b/>
+        </w:rPr>
+        <w:br w:type="page"/>
+      </w:r>
+    </w:p>
+    <w:p>
+      <w:pPr>
+        <w:rPr>
+          <w:rFonts w:asciiTheme="majorHAnsi" w:hAnsiTheme="majorHAnsi" w:cs="Arial"/>
+          <w:b/>
+        </w:rPr>
+        <w:sectPr>
+          <w:type w:val="continuous"/>
+          <w:pgSz w:w="12240" w:h="15840"/>
+          <w:pgMar w:top="720" w:right="720" w:bottom="720" w:left="720" w:header="720" w:footer="720" w:gutter="0"/>
+          <w:cols w:space="720"/>
+          <w:docGrid w:linePitch="360"/>
+        </w:sectPr>
+      </w:pPr>
+    </w:p>
+    <w:p>
+      <w:pPr>
+        <w:rPr>
+          <w:rFonts w:asciiTheme="majorHAnsi" w:hAnsiTheme="majorHAnsi" w:cs="Arial"/>
+          <w:b/>
+        </w:rPr>
+      </w:pPr>
+      <w:r>
+        <w:rPr>
+          <w:rFonts w:asciiTheme="majorHAnsi" w:hAnsiTheme="majorHAnsi" w:cs="Arial"/>
+          <w:b/>
+        </w:rPr>
+        <w:lastRenderedPageBreak/>
+        <w:t>Class Diagram:</w:t>
+      </w:r>
+    </w:p>
+    <w:p>
+      <w:pPr>
+        <w:rPr>
+          <w:rFonts w:asciiTheme="majorHAnsi" w:hAnsiTheme="majorHAnsi" w:cs="Arial"/>
+          <w:b/>
+        </w:rPr>
+      </w:pPr>
+    </w:p>
+    <w:p>
+      <w:pPr>
+        <w:keepNext/>
+      </w:pPr>
+      <w:r>
+        <w:rPr>
+          <w:rFonts w:asciiTheme="majorHAnsi" w:hAnsiTheme="majorHAnsi"/>
+          <w:noProof/>
+        </w:rPr>
+        <w:drawing>
+          <wp:inline distT="0" distB="0" distL="0" distR="0" wp14:anchorId="0BE90ACF" wp14:editId="552D1557">
+            <wp:extent cx="9135745" cy="4317365"/>
+            <wp:effectExtent l="0" t="0" r="8255" b="6985"/>
+            <wp:docPr id="7" name="Picture 7" descr="Z:\storage\school\CUBoulder\courses\Object Oriented Analysis and Design\project\diagrams\Class Diagrams.png"/>
+            <wp:cNvGraphicFramePr>
+              <a:graphicFrameLocks xmlns:a="http://schemas.openxmlformats.org/drawingml/2006/main" noChangeAspect="1"/>
+            </wp:cNvGraphicFramePr>
+            <a:graphic xmlns:a="http://schemas.openxmlformats.org/drawingml/2006/main">
+              <a:graphicData uri="http://schemas.openxmlformats.org/drawingml/2006/picture">
+                <pic:pic xmlns:pic="http://schemas.openxmlformats.org/drawingml/2006/picture">
+                  <pic:nvPicPr>
+                    <pic:cNvPr id="0" name="Picture 1" descr="Z:\storage\school\CUBoulder\courses\Object Oriented Analysis and Design\project\diagrams\Class Diagrams.png"/>
+                    <pic:cNvPicPr>
+                      <a:picLocks noChangeAspect="1" noChangeArrowheads="1"/>
+                    </pic:cNvPicPr>
+                  </pic:nvPicPr>
+                  <pic:blipFill>
+                    <a:blip r:embed="rId23">
+                      <a:extLst>
+                        <a:ext uri="{28A0092B-C50C-407E-A947-70E740481C1C}">
+                          <a14:useLocalDpi xmlns:a14="http://schemas.microsoft.com/office/drawing/2010/main" val="0"/>
+                        </a:ext>
+                      </a:extLst>
+                    </a:blip>
+                    <a:srcRect/>
+                    <a:stretch>
+                      <a:fillRect/>
+                    </a:stretch>
+                  </pic:blipFill>
+                  <pic:spPr bwMode="auto">
+                    <a:xfrm>
+                      <a:off x="0" y="0"/>
+                      <a:ext cx="9135745" cy="4317365"/>
+                    </a:xfrm>
+                    <a:prstGeom prst="rect">
+                      <a:avLst/>
+                    </a:prstGeom>
+                    <a:noFill/>
+                    <a:ln>
+                      <a:noFill/>
+                    </a:ln>
+                  </pic:spPr>
+                </pic:pic>
+              </a:graphicData>
+            </a:graphic>
+          </wp:inline>
+        </w:drawing>
+      </w:r>
+    </w:p>
+    <w:p>
+      <w:pPr>
+        <w:pStyle w:val="Caption"/>
+        <w:rPr>
+          <w:rFonts w:asciiTheme="majorHAnsi" w:hAnsiTheme="majorHAnsi"/>
+        </w:rPr>
+      </w:pPr>
+      <w:r>
+        <w:t xml:space="preserve">Figure </w:t>
+      </w:r>
+      <w:fldSimple w:instr=" SEQ Figure \* ARABIC ">
+        <w:r>
+          <w:rPr>
+            <w:noProof/>
+          </w:rPr>
+          <w:t>12</w:t>
+        </w:r>
+      </w:fldSimple>
+      <w:r>
+        <w:t>: Class Diagram</w:t>
       </w:r>
     </w:p>
     <w:sectPr>
@@ -11806,6 +12160,92 @@
     </w:lvl>
   </w:abstractNum>
   <w:abstractNum w:abstractNumId="5">
+    <w:nsid w:val="666C0BF1"/>
+    <w:multiLevelType w:val="hybridMultilevel"/>
+    <w:tmpl w:val="857C896E"/>
+    <w:lvl w:ilvl="0" w:tplc="0409000F">
+      <w:start w:val="1"/>
+      <w:numFmt w:val="decimal"/>
+      <w:lvlText w:val="%1."/>
+      <w:lvlJc w:val="left"/>
+      <w:pPr>
+        <w:ind w:left="720" w:hanging="360"/>
+      </w:pPr>
+    </w:lvl>
+    <w:lvl w:ilvl="1" w:tplc="04090019" w:tentative="1">
+      <w:start w:val="1"/>
+      <w:numFmt w:val="lowerLetter"/>
+      <w:lvlText w:val="%2."/>
+      <w:lvlJc w:val="left"/>
+      <w:pPr>
+        <w:ind w:left="1440" w:hanging="360"/>
+      </w:pPr>
+    </w:lvl>
+    <w:lvl w:ilvl="2" w:tplc="0409001B" w:tentative="1">
+      <w:start w:val="1"/>
+      <w:numFmt w:val="lowerRoman"/>
+      <w:lvlText w:val="%3."/>
+      <w:lvlJc w:val="right"/>
+      <w:pPr>
+        <w:ind w:left="2160" w:hanging="180"/>
+      </w:pPr>
+    </w:lvl>
+    <w:lvl w:ilvl="3" w:tplc="0409000F" w:tentative="1">
+      <w:start w:val="1"/>
+      <w:numFmt w:val="decimal"/>
+      <w:lvlText w:val="%4."/>
+      <w:lvlJc w:val="left"/>
+      <w:pPr>
+        <w:ind w:left="2880" w:hanging="360"/>
+      </w:pPr>
+    </w:lvl>
+    <w:lvl w:ilvl="4" w:tplc="04090019" w:tentative="1">
+      <w:start w:val="1"/>
+      <w:numFmt w:val="lowerLetter"/>
+      <w:lvlText w:val="%5."/>
+      <w:lvlJc w:val="left"/>
+      <w:pPr>
+        <w:ind w:left="3600" w:hanging="360"/>
+      </w:pPr>
+    </w:lvl>
+    <w:lvl w:ilvl="5" w:tplc="0409001B" w:tentative="1">
+      <w:start w:val="1"/>
+      <w:numFmt w:val="lowerRoman"/>
+      <w:lvlText w:val="%6."/>
+      <w:lvlJc w:val="right"/>
+      <w:pPr>
+        <w:ind w:left="4320" w:hanging="180"/>
+      </w:pPr>
+    </w:lvl>
+    <w:lvl w:ilvl="6" w:tplc="0409000F" w:tentative="1">
+      <w:start w:val="1"/>
+      <w:numFmt w:val="decimal"/>
+      <w:lvlText w:val="%7."/>
+      <w:lvlJc w:val="left"/>
+      <w:pPr>
+        <w:ind w:left="5040" w:hanging="360"/>
+      </w:pPr>
+    </w:lvl>
+    <w:lvl w:ilvl="7" w:tplc="04090019" w:tentative="1">
+      <w:start w:val="1"/>
+      <w:numFmt w:val="lowerLetter"/>
+      <w:lvlText w:val="%8."/>
+      <w:lvlJc w:val="left"/>
+      <w:pPr>
+        <w:ind w:left="5760" w:hanging="360"/>
+      </w:pPr>
+    </w:lvl>
+    <w:lvl w:ilvl="8" w:tplc="0409001B" w:tentative="1">
+      <w:start w:val="1"/>
+      <w:numFmt w:val="lowerRoman"/>
+      <w:lvlText w:val="%9."/>
+      <w:lvlJc w:val="right"/>
+      <w:pPr>
+        <w:ind w:left="6480" w:hanging="180"/>
+      </w:pPr>
+    </w:lvl>
+  </w:abstractNum>
+  <w:abstractNum w:abstractNumId="6">
     <w:nsid w:val="6F502A2B"/>
     <w:multiLevelType w:val="hybridMultilevel"/>
     <w:tmpl w:val="CCFC7776"/>
@@ -11918,7 +12358,7 @@
       </w:rPr>
     </w:lvl>
   </w:abstractNum>
-  <w:abstractNum w:abstractNumId="6">
+  <w:abstractNum w:abstractNumId="7">
     <w:nsid w:val="78D30B38"/>
     <w:multiLevelType w:val="hybridMultilevel"/>
     <w:tmpl w:val="20E0A0BA"/>
@@ -12041,16 +12481,19 @@
     <w:abstractNumId w:val="3"/>
   </w:num>
   <w:num w:numId="4">
-    <w:abstractNumId w:val="5"/>
+    <w:abstractNumId w:val="6"/>
   </w:num>
   <w:num w:numId="5">
     <w:abstractNumId w:val="1"/>
   </w:num>
   <w:num w:numId="6">
-    <w:abstractNumId w:val="6"/>
+    <w:abstractNumId w:val="7"/>
   </w:num>
   <w:num w:numId="7">
     <w:abstractNumId w:val="4"/>
+  </w:num>
+  <w:num w:numId="8">
+    <w:abstractNumId w:val="5"/>
   </w:num>
 </w:numbering>
 </file>
@@ -13804,7 +14247,7 @@
 </file>
 
 <file path=customXml/itemProps1.xml><?xml version="1.0" encoding="utf-8"?>
-<ds:datastoreItem xmlns:ds="http://schemas.openxmlformats.org/officeDocument/2006/customXml" ds:itemID="{42F9661D-9EF6-4E55-A1A9-F9CEAD3FCB6D}">
+<ds:datastoreItem xmlns:ds="http://schemas.openxmlformats.org/officeDocument/2006/customXml" ds:itemID="{FB900791-F878-4A8F-99FD-AC8FA6EC1A0F}">
   <ds:schemaRefs>
     <ds:schemaRef ds:uri="http://schemas.openxmlformats.org/officeDocument/2006/bibliography"/>
   </ds:schemaRefs>

</xml_diff>

<commit_message>
centering tables on the page adding captions to the remaining images that don't have captions yet changing captions color to black
</commit_message>
<xml_diff>
--- a/Tardis-box_Part2.docx
+++ b/Tardis-box_Part2.docx
@@ -13,6 +13,20 @@
           <w:rFonts w:asciiTheme="majorHAnsi" w:hAnsiTheme="majorHAnsi" w:cs="Arial"/>
           <w:b/>
         </w:rPr>
+        <w:softHyphen/>
+      </w:r>
+      <w:r>
+        <w:rPr>
+          <w:rFonts w:asciiTheme="majorHAnsi" w:hAnsiTheme="majorHAnsi" w:cs="Arial"/>
+          <w:b/>
+        </w:rPr>
+        <w:softHyphen/>
+      </w:r>
+      <w:r>
+        <w:rPr>
+          <w:rFonts w:asciiTheme="majorHAnsi" w:hAnsiTheme="majorHAnsi" w:cs="Arial"/>
+          <w:b/>
+        </w:rPr>
         <w:t>Team</w:t>
       </w:r>
       <w:r>
@@ -402,6 +416,7 @@
       <w:tblPr>
         <w:tblStyle w:val="LightGrid-Accent1"/>
         <w:tblW w:w="0" w:type="auto"/>
+        <w:jc w:val="center"/>
         <w:tblLook w:val="04A0" w:firstRow="1" w:lastRow="0" w:firstColumn="1" w:lastColumn="0" w:noHBand="0" w:noVBand="1"/>
       </w:tblPr>
       <w:tblGrid>
@@ -414,6 +429,7 @@
       <w:tr>
         <w:trPr>
           <w:cnfStyle w:val="100000000000" w:firstRow="1" w:lastRow="0" w:firstColumn="0" w:lastColumn="0" w:oddVBand="0" w:evenVBand="0" w:oddHBand="0" w:evenHBand="0" w:firstRowFirstColumn="0" w:firstRowLastColumn="0" w:lastRowFirstColumn="0" w:lastRowLastColumn="0"/>
+          <w:jc w:val="center"/>
         </w:trPr>
         <w:tc>
           <w:tcPr>
@@ -446,6 +462,7 @@
       <w:tr>
         <w:trPr>
           <w:cnfStyle w:val="000000100000" w:firstRow="0" w:lastRow="0" w:firstColumn="0" w:lastColumn="0" w:oddVBand="0" w:evenVBand="0" w:oddHBand="1" w:evenHBand="0" w:firstRowFirstColumn="0" w:firstRowLastColumn="0" w:lastRowFirstColumn="0" w:lastRowLastColumn="0"/>
+          <w:jc w:val="center"/>
         </w:trPr>
         <w:tc>
           <w:tcPr>
@@ -556,6 +573,7 @@
       <w:tr>
         <w:trPr>
           <w:cnfStyle w:val="000000010000" w:firstRow="0" w:lastRow="0" w:firstColumn="0" w:lastColumn="0" w:oddVBand="0" w:evenVBand="0" w:oddHBand="0" w:evenHBand="1" w:firstRowFirstColumn="0" w:firstRowLastColumn="0" w:lastRowFirstColumn="0" w:lastRowLastColumn="0"/>
+          <w:jc w:val="center"/>
         </w:trPr>
         <w:tc>
           <w:tcPr>
@@ -661,6 +679,7 @@
       <w:tr>
         <w:trPr>
           <w:cnfStyle w:val="000000100000" w:firstRow="0" w:lastRow="0" w:firstColumn="0" w:lastColumn="0" w:oddVBand="0" w:evenVBand="0" w:oddHBand="1" w:evenHBand="0" w:firstRowFirstColumn="0" w:firstRowLastColumn="0" w:lastRowFirstColumn="0" w:lastRowLastColumn="0"/>
+          <w:jc w:val="center"/>
         </w:trPr>
         <w:tc>
           <w:tcPr>
@@ -760,6 +779,7 @@
       <w:tr>
         <w:trPr>
           <w:cnfStyle w:val="000000010000" w:firstRow="0" w:lastRow="0" w:firstColumn="0" w:lastColumn="0" w:oddVBand="0" w:evenVBand="0" w:oddHBand="0" w:evenHBand="1" w:firstRowFirstColumn="0" w:firstRowLastColumn="0" w:lastRowFirstColumn="0" w:lastRowLastColumn="0"/>
+          <w:jc w:val="center"/>
         </w:trPr>
         <w:tc>
           <w:tcPr>
@@ -874,6 +894,7 @@
       <w:tblPr>
         <w:tblStyle w:val="LightGrid-Accent1"/>
         <w:tblW w:w="0" w:type="auto"/>
+        <w:jc w:val="center"/>
         <w:tblLayout w:type="fixed"/>
         <w:tblLook w:val="04A0" w:firstRow="1" w:lastRow="0" w:firstColumn="1" w:lastColumn="0" w:noHBand="0" w:noVBand="1"/>
       </w:tblPr>
@@ -887,6 +908,7 @@
       <w:tr>
         <w:trPr>
           <w:cnfStyle w:val="100000000000" w:firstRow="1" w:lastRow="0" w:firstColumn="0" w:lastColumn="0" w:oddVBand="0" w:evenVBand="0" w:oddHBand="0" w:evenHBand="0" w:firstRowFirstColumn="0" w:firstRowLastColumn="0" w:lastRowFirstColumn="0" w:lastRowLastColumn="0"/>
+          <w:jc w:val="center"/>
         </w:trPr>
         <w:tc>
           <w:tcPr>
@@ -923,6 +945,7 @@
       <w:tr>
         <w:trPr>
           <w:cnfStyle w:val="000000100000" w:firstRow="0" w:lastRow="0" w:firstColumn="0" w:lastColumn="0" w:oddVBand="0" w:evenVBand="0" w:oddHBand="1" w:evenHBand="0" w:firstRowFirstColumn="0" w:firstRowLastColumn="0" w:lastRowFirstColumn="0" w:lastRowLastColumn="0"/>
+          <w:jc w:val="center"/>
         </w:trPr>
         <w:tc>
           <w:tcPr>
@@ -1038,6 +1061,7 @@
       <w:tr>
         <w:trPr>
           <w:cnfStyle w:val="000000010000" w:firstRow="0" w:lastRow="0" w:firstColumn="0" w:lastColumn="0" w:oddVBand="0" w:evenVBand="0" w:oddHBand="0" w:evenHBand="1" w:firstRowFirstColumn="0" w:firstRowLastColumn="0" w:lastRowFirstColumn="0" w:lastRowLastColumn="0"/>
+          <w:jc w:val="center"/>
         </w:trPr>
         <w:tc>
           <w:tcPr>
@@ -1148,6 +1172,7 @@
       <w:tr>
         <w:trPr>
           <w:cnfStyle w:val="000000100000" w:firstRow="0" w:lastRow="0" w:firstColumn="0" w:lastColumn="0" w:oddVBand="0" w:evenVBand="0" w:oddHBand="1" w:evenHBand="0" w:firstRowFirstColumn="0" w:firstRowLastColumn="0" w:lastRowFirstColumn="0" w:lastRowLastColumn="0"/>
+          <w:jc w:val="center"/>
         </w:trPr>
         <w:tc>
           <w:tcPr>
@@ -1235,6 +1260,7 @@
       <w:tr>
         <w:trPr>
           <w:cnfStyle w:val="000000010000" w:firstRow="0" w:lastRow="0" w:firstColumn="0" w:lastColumn="0" w:oddVBand="0" w:evenVBand="0" w:oddHBand="0" w:evenHBand="1" w:firstRowFirstColumn="0" w:firstRowLastColumn="0" w:lastRowFirstColumn="0" w:lastRowLastColumn="0"/>
+          <w:jc w:val="center"/>
         </w:trPr>
         <w:tc>
           <w:tcPr>
@@ -1342,6 +1368,7 @@
       <w:tr>
         <w:trPr>
           <w:cnfStyle w:val="000000100000" w:firstRow="0" w:lastRow="0" w:firstColumn="0" w:lastColumn="0" w:oddVBand="0" w:evenVBand="0" w:oddHBand="1" w:evenHBand="0" w:firstRowFirstColumn="0" w:firstRowLastColumn="0" w:lastRowFirstColumn="0" w:lastRowLastColumn="0"/>
+          <w:jc w:val="center"/>
         </w:trPr>
         <w:tc>
           <w:tcPr>
@@ -1461,6 +1488,7 @@
       <w:tr>
         <w:trPr>
           <w:cnfStyle w:val="000000010000" w:firstRow="0" w:lastRow="0" w:firstColumn="0" w:lastColumn="0" w:oddVBand="0" w:evenVBand="0" w:oddHBand="0" w:evenHBand="1" w:firstRowFirstColumn="0" w:firstRowLastColumn="0" w:lastRowFirstColumn="0" w:lastRowLastColumn="0"/>
+          <w:jc w:val="center"/>
         </w:trPr>
         <w:tc>
           <w:tcPr>
@@ -1580,6 +1608,7 @@
       <w:tr>
         <w:trPr>
           <w:cnfStyle w:val="000000100000" w:firstRow="0" w:lastRow="0" w:firstColumn="0" w:lastColumn="0" w:oddVBand="0" w:evenVBand="0" w:oddHBand="1" w:evenHBand="0" w:firstRowFirstColumn="0" w:firstRowLastColumn="0" w:lastRowFirstColumn="0" w:lastRowLastColumn="0"/>
+          <w:jc w:val="center"/>
         </w:trPr>
         <w:tc>
           <w:tcPr>
@@ -1705,6 +1734,7 @@
       <w:tr>
         <w:trPr>
           <w:cnfStyle w:val="000000010000" w:firstRow="0" w:lastRow="0" w:firstColumn="0" w:lastColumn="0" w:oddVBand="0" w:evenVBand="0" w:oddHBand="0" w:evenHBand="1" w:firstRowFirstColumn="0" w:firstRowLastColumn="0" w:lastRowFirstColumn="0" w:lastRowLastColumn="0"/>
+          <w:jc w:val="center"/>
         </w:trPr>
         <w:tc>
           <w:tcPr>
@@ -1812,6 +1842,7 @@
       <w:tr>
         <w:trPr>
           <w:cnfStyle w:val="000000100000" w:firstRow="0" w:lastRow="0" w:firstColumn="0" w:lastColumn="0" w:oddVBand="0" w:evenVBand="0" w:oddHBand="1" w:evenHBand="0" w:firstRowFirstColumn="0" w:firstRowLastColumn="0" w:lastRowFirstColumn="0" w:lastRowLastColumn="0"/>
+          <w:jc w:val="center"/>
         </w:trPr>
         <w:tc>
           <w:tcPr>
@@ -1935,6 +1966,7 @@
       <w:tblPr>
         <w:tblStyle w:val="LightGrid-Accent1"/>
         <w:tblW w:w="0" w:type="auto"/>
+        <w:jc w:val="center"/>
         <w:tblLook w:val="04A0" w:firstRow="1" w:lastRow="0" w:firstColumn="1" w:lastColumn="0" w:noHBand="0" w:noVBand="1"/>
       </w:tblPr>
       <w:tblGrid>
@@ -1947,6 +1979,7 @@
       <w:tr>
         <w:trPr>
           <w:cnfStyle w:val="100000000000" w:firstRow="1" w:lastRow="0" w:firstColumn="0" w:lastColumn="0" w:oddVBand="0" w:evenVBand="0" w:oddHBand="0" w:evenHBand="0" w:firstRowFirstColumn="0" w:firstRowLastColumn="0" w:lastRowFirstColumn="0" w:lastRowLastColumn="0"/>
+          <w:jc w:val="center"/>
         </w:trPr>
         <w:tc>
           <w:tcPr>
@@ -1978,6 +2011,7 @@
       <w:tr>
         <w:trPr>
           <w:cnfStyle w:val="000000100000" w:firstRow="0" w:lastRow="0" w:firstColumn="0" w:lastColumn="0" w:oddVBand="0" w:evenVBand="0" w:oddHBand="1" w:evenHBand="0" w:firstRowFirstColumn="0" w:firstRowLastColumn="0" w:lastRowFirstColumn="0" w:lastRowLastColumn="0"/>
+          <w:jc w:val="center"/>
         </w:trPr>
         <w:tc>
           <w:tcPr>
@@ -2093,6 +2127,7 @@
       <w:tr>
         <w:trPr>
           <w:cnfStyle w:val="000000010000" w:firstRow="0" w:lastRow="0" w:firstColumn="0" w:lastColumn="0" w:oddVBand="0" w:evenVBand="0" w:oddHBand="0" w:evenHBand="1" w:firstRowFirstColumn="0" w:firstRowLastColumn="0" w:lastRowFirstColumn="0" w:lastRowLastColumn="0"/>
+          <w:jc w:val="center"/>
         </w:trPr>
         <w:tc>
           <w:tcPr>
@@ -2197,6 +2232,7 @@
       <w:tr>
         <w:trPr>
           <w:cnfStyle w:val="000000100000" w:firstRow="0" w:lastRow="0" w:firstColumn="0" w:lastColumn="0" w:oddVBand="0" w:evenVBand="0" w:oddHBand="1" w:evenHBand="0" w:firstRowFirstColumn="0" w:firstRowLastColumn="0" w:lastRowFirstColumn="0" w:lastRowLastColumn="0"/>
+          <w:jc w:val="center"/>
         </w:trPr>
         <w:tc>
           <w:tcPr>
@@ -2301,6 +2337,7 @@
       <w:tr>
         <w:trPr>
           <w:cnfStyle w:val="000000010000" w:firstRow="0" w:lastRow="0" w:firstColumn="0" w:lastColumn="0" w:oddVBand="0" w:evenVBand="0" w:oddHBand="0" w:evenHBand="1" w:firstRowFirstColumn="0" w:firstRowLastColumn="0" w:lastRowFirstColumn="0" w:lastRowLastColumn="0"/>
+          <w:jc w:val="center"/>
         </w:trPr>
         <w:tc>
           <w:tcPr>
@@ -2405,6 +2442,7 @@
       <w:tr>
         <w:trPr>
           <w:cnfStyle w:val="000000100000" w:firstRow="0" w:lastRow="0" w:firstColumn="0" w:lastColumn="0" w:oddVBand="0" w:evenVBand="0" w:oddHBand="1" w:evenHBand="0" w:firstRowFirstColumn="0" w:firstRowLastColumn="0" w:lastRowFirstColumn="0" w:lastRowLastColumn="0"/>
+          <w:jc w:val="center"/>
         </w:trPr>
         <w:tc>
           <w:tcPr>
@@ -2509,6 +2547,7 @@
       <w:tr>
         <w:trPr>
           <w:cnfStyle w:val="000000010000" w:firstRow="0" w:lastRow="0" w:firstColumn="0" w:lastColumn="0" w:oddVBand="0" w:evenVBand="0" w:oddHBand="0" w:evenHBand="1" w:firstRowFirstColumn="0" w:firstRowLastColumn="0" w:lastRowFirstColumn="0" w:lastRowLastColumn="0"/>
+          <w:jc w:val="center"/>
         </w:trPr>
         <w:tc>
           <w:tcPr>
@@ -2630,6 +2669,7 @@
       <w:tblPr>
         <w:tblStyle w:val="LightGrid-Accent1"/>
         <w:tblW w:w="0" w:type="auto"/>
+        <w:jc w:val="center"/>
         <w:tblLook w:val="04A0" w:firstRow="1" w:lastRow="0" w:firstColumn="1" w:lastColumn="0" w:noHBand="0" w:noVBand="1"/>
       </w:tblPr>
       <w:tblGrid>
@@ -2642,6 +2682,7 @@
       <w:tr>
         <w:trPr>
           <w:cnfStyle w:val="100000000000" w:firstRow="1" w:lastRow="0" w:firstColumn="0" w:lastColumn="0" w:oddVBand="0" w:evenVBand="0" w:oddHBand="0" w:evenHBand="0" w:firstRowFirstColumn="0" w:firstRowLastColumn="0" w:lastRowFirstColumn="0" w:lastRowLastColumn="0"/>
+          <w:jc w:val="center"/>
         </w:trPr>
         <w:tc>
           <w:tcPr>
@@ -2672,6 +2713,7 @@
       <w:tr>
         <w:trPr>
           <w:cnfStyle w:val="000000100000" w:firstRow="0" w:lastRow="0" w:firstColumn="0" w:lastColumn="0" w:oddVBand="0" w:evenVBand="0" w:oddHBand="1" w:evenHBand="0" w:firstRowFirstColumn="0" w:firstRowLastColumn="0" w:lastRowFirstColumn="0" w:lastRowLastColumn="0"/>
+          <w:jc w:val="center"/>
         </w:trPr>
         <w:tc>
           <w:tcPr>
@@ -2787,6 +2829,7 @@
       <w:tr>
         <w:trPr>
           <w:cnfStyle w:val="000000010000" w:firstRow="0" w:lastRow="0" w:firstColumn="0" w:lastColumn="0" w:oddVBand="0" w:evenVBand="0" w:oddHBand="0" w:evenHBand="1" w:firstRowFirstColumn="0" w:firstRowLastColumn="0" w:lastRowFirstColumn="0" w:lastRowLastColumn="0"/>
+          <w:jc w:val="center"/>
         </w:trPr>
         <w:tc>
           <w:tcPr>
@@ -2891,6 +2934,7 @@
       <w:tr>
         <w:trPr>
           <w:cnfStyle w:val="000000100000" w:firstRow="0" w:lastRow="0" w:firstColumn="0" w:lastColumn="0" w:oddVBand="0" w:evenVBand="0" w:oddHBand="1" w:evenHBand="0" w:firstRowFirstColumn="0" w:firstRowLastColumn="0" w:lastRowFirstColumn="0" w:lastRowLastColumn="0"/>
+          <w:jc w:val="center"/>
         </w:trPr>
         <w:tc>
           <w:tcPr>
@@ -3001,6 +3045,7 @@
       <w:tr>
         <w:trPr>
           <w:cnfStyle w:val="000000010000" w:firstRow="0" w:lastRow="0" w:firstColumn="0" w:lastColumn="0" w:oddVBand="0" w:evenVBand="0" w:oddHBand="0" w:evenHBand="1" w:firstRowFirstColumn="0" w:firstRowLastColumn="0" w:lastRowFirstColumn="0" w:lastRowLastColumn="0"/>
+          <w:jc w:val="center"/>
         </w:trPr>
         <w:tc>
           <w:tcPr>
@@ -3138,16 +3183,28 @@
           <w:rFonts w:asciiTheme="majorHAnsi" w:hAnsiTheme="majorHAnsi" w:cs="Arial"/>
           <w:b/>
         </w:rPr>
-        <w:t>Users and Tasks:</w:t>
+        <w:br w:type="page"/>
       </w:r>
     </w:p>
     <w:p>
       <w:pPr>
-        <w:jc w:val="center"/>
         <w:rPr>
           <w:rFonts w:asciiTheme="majorHAnsi" w:hAnsiTheme="majorHAnsi" w:cs="Arial"/>
           <w:b/>
         </w:rPr>
+      </w:pPr>
+      <w:r>
+        <w:rPr>
+          <w:rFonts w:asciiTheme="majorHAnsi" w:hAnsiTheme="majorHAnsi" w:cs="Arial"/>
+          <w:b/>
+        </w:rPr>
+        <w:t>Users and Tasks:</w:t>
+      </w:r>
+    </w:p>
+    <w:p>
+      <w:pPr>
+        <w:keepNext/>
+        <w:jc w:val="center"/>
       </w:pPr>
       <w:r>
         <w:rPr>
@@ -3208,6 +3265,60 @@
     </w:p>
     <w:p>
       <w:pPr>
+        <w:pStyle w:val="Caption"/>
+        <w:jc w:val="center"/>
+        <w:rPr>
+          <w:rFonts w:asciiTheme="majorHAnsi" w:hAnsiTheme="majorHAnsi" w:cs="Arial"/>
+          <w:b w:val="0"/>
+          <w:color w:val="auto"/>
+        </w:rPr>
+      </w:pPr>
+      <w:r>
+        <w:rPr>
+          <w:color w:val="auto"/>
+        </w:rPr>
+        <w:t xml:space="preserve">Figure </w:t>
+      </w:r>
+      <w:r>
+        <w:rPr>
+          <w:color w:val="auto"/>
+        </w:rPr>
+        <w:fldChar w:fldCharType="begin"/>
+      </w:r>
+      <w:r>
+        <w:rPr>
+          <w:color w:val="auto"/>
+        </w:rPr>
+        <w:instrText xml:space="preserve"> SEQ Figure \* ARABIC </w:instrText>
+      </w:r>
+      <w:r>
+        <w:rPr>
+          <w:color w:val="auto"/>
+        </w:rPr>
+        <w:fldChar w:fldCharType="separate"/>
+      </w:r>
+      <w:r>
+        <w:rPr>
+          <w:noProof/>
+          <w:color w:val="auto"/>
+        </w:rPr>
+        <w:t>1</w:t>
+      </w:r>
+      <w:r>
+        <w:rPr>
+          <w:color w:val="auto"/>
+        </w:rPr>
+        <w:fldChar w:fldCharType="end"/>
+      </w:r>
+      <w:r>
+        <w:rPr>
+          <w:color w:val="auto"/>
+        </w:rPr>
+        <w:t>: Use Case Diagram</w:t>
+      </w:r>
+    </w:p>
+    <w:p>
+      <w:pPr>
         <w:rPr>
           <w:rFonts w:asciiTheme="majorHAnsi" w:hAnsiTheme="majorHAnsi" w:cs="Arial"/>
           <w:b/>
@@ -3234,6 +3345,7 @@
       <w:tblPr>
         <w:tblStyle w:val="LightGrid-Accent1"/>
         <w:tblW w:w="9810" w:type="dxa"/>
+        <w:jc w:val="center"/>
         <w:tblLook w:val="04A0" w:firstRow="1" w:lastRow="0" w:firstColumn="1" w:lastColumn="0" w:noHBand="0" w:noVBand="1"/>
       </w:tblPr>
       <w:tblGrid>
@@ -3245,6 +3357,7 @@
       <w:tr>
         <w:trPr>
           <w:cnfStyle w:val="100000000000" w:firstRow="1" w:lastRow="0" w:firstColumn="0" w:lastColumn="0" w:oddVBand="0" w:evenVBand="0" w:oddHBand="0" w:evenHBand="0" w:firstRowFirstColumn="0" w:firstRowLastColumn="0" w:lastRowFirstColumn="0" w:lastRowLastColumn="0"/>
+          <w:jc w:val="center"/>
         </w:trPr>
         <w:tc>
           <w:tcPr>
@@ -3281,6 +3394,7 @@
       <w:tr>
         <w:trPr>
           <w:cnfStyle w:val="000000100000" w:firstRow="0" w:lastRow="0" w:firstColumn="0" w:lastColumn="0" w:oddVBand="0" w:evenVBand="0" w:oddHBand="1" w:evenHBand="0" w:firstRowFirstColumn="0" w:firstRowLastColumn="0" w:lastRowFirstColumn="0" w:lastRowLastColumn="0"/>
+          <w:jc w:val="center"/>
         </w:trPr>
         <w:tc>
           <w:tcPr>
@@ -3320,6 +3434,7 @@
       <w:tr>
         <w:trPr>
           <w:cnfStyle w:val="000000010000" w:firstRow="0" w:lastRow="0" w:firstColumn="0" w:lastColumn="0" w:oddVBand="0" w:evenVBand="0" w:oddHBand="0" w:evenHBand="1" w:firstRowFirstColumn="0" w:firstRowLastColumn="0" w:lastRowFirstColumn="0" w:lastRowLastColumn="0"/>
+          <w:jc w:val="center"/>
         </w:trPr>
         <w:tc>
           <w:tcPr>
@@ -3367,6 +3482,7 @@
       <w:tr>
         <w:trPr>
           <w:cnfStyle w:val="000000100000" w:firstRow="0" w:lastRow="0" w:firstColumn="0" w:lastColumn="0" w:oddVBand="0" w:evenVBand="0" w:oddHBand="1" w:evenHBand="0" w:firstRowFirstColumn="0" w:firstRowLastColumn="0" w:lastRowFirstColumn="0" w:lastRowLastColumn="0"/>
+          <w:jc w:val="center"/>
         </w:trPr>
         <w:tc>
           <w:tcPr>
@@ -3380,6 +3496,7 @@
       <w:tr>
         <w:trPr>
           <w:cnfStyle w:val="000000010000" w:firstRow="0" w:lastRow="0" w:firstColumn="0" w:lastColumn="0" w:oddVBand="0" w:evenVBand="0" w:oddHBand="0" w:evenHBand="1" w:firstRowFirstColumn="0" w:firstRowLastColumn="0" w:lastRowFirstColumn="0" w:lastRowLastColumn="0"/>
+          <w:jc w:val="center"/>
         </w:trPr>
         <w:tc>
           <w:tcPr>
@@ -3419,6 +3536,7 @@
       <w:tr>
         <w:trPr>
           <w:cnfStyle w:val="000000100000" w:firstRow="0" w:lastRow="0" w:firstColumn="0" w:lastColumn="0" w:oddVBand="0" w:evenVBand="0" w:oddHBand="1" w:evenHBand="0" w:firstRowFirstColumn="0" w:firstRowLastColumn="0" w:lastRowFirstColumn="0" w:lastRowLastColumn="0"/>
+          <w:jc w:val="center"/>
         </w:trPr>
         <w:tc>
           <w:tcPr>
@@ -3458,6 +3576,7 @@
       <w:tr>
         <w:trPr>
           <w:cnfStyle w:val="000000010000" w:firstRow="0" w:lastRow="0" w:firstColumn="0" w:lastColumn="0" w:oddVBand="0" w:evenVBand="0" w:oddHBand="0" w:evenHBand="1" w:firstRowFirstColumn="0" w:firstRowLastColumn="0" w:lastRowFirstColumn="0" w:lastRowLastColumn="0"/>
+          <w:jc w:val="center"/>
         </w:trPr>
         <w:tc>
           <w:tcPr>
@@ -3497,6 +3616,7 @@
       <w:tr>
         <w:trPr>
           <w:cnfStyle w:val="000000100000" w:firstRow="0" w:lastRow="0" w:firstColumn="0" w:lastColumn="0" w:oddVBand="0" w:evenVBand="0" w:oddHBand="1" w:evenHBand="0" w:firstRowFirstColumn="0" w:firstRowLastColumn="0" w:lastRowFirstColumn="0" w:lastRowLastColumn="0"/>
+          <w:jc w:val="center"/>
         </w:trPr>
         <w:tc>
           <w:tcPr>
@@ -3536,6 +3656,7 @@
       <w:tr>
         <w:trPr>
           <w:cnfStyle w:val="000000010000" w:firstRow="0" w:lastRow="0" w:firstColumn="0" w:lastColumn="0" w:oddVBand="0" w:evenVBand="0" w:oddHBand="0" w:evenHBand="1" w:firstRowFirstColumn="0" w:firstRowLastColumn="0" w:lastRowFirstColumn="0" w:lastRowLastColumn="0"/>
+          <w:jc w:val="center"/>
         </w:trPr>
         <w:tc>
           <w:tcPr>
@@ -3613,6 +3734,7 @@
       <w:tr>
         <w:trPr>
           <w:cnfStyle w:val="000000100000" w:firstRow="0" w:lastRow="0" w:firstColumn="0" w:lastColumn="0" w:oddVBand="0" w:evenVBand="0" w:oddHBand="1" w:evenHBand="0" w:firstRowFirstColumn="0" w:firstRowLastColumn="0" w:lastRowFirstColumn="0" w:lastRowLastColumn="0"/>
+          <w:jc w:val="center"/>
         </w:trPr>
         <w:tc>
           <w:tcPr>
@@ -3687,6 +3809,7 @@
       <w:tr>
         <w:trPr>
           <w:cnfStyle w:val="000000010000" w:firstRow="0" w:lastRow="0" w:firstColumn="0" w:lastColumn="0" w:oddVBand="0" w:evenVBand="0" w:oddHBand="0" w:evenHBand="1" w:firstRowFirstColumn="0" w:firstRowLastColumn="0" w:lastRowFirstColumn="0" w:lastRowLastColumn="0"/>
+          <w:jc w:val="center"/>
         </w:trPr>
         <w:tc>
           <w:tcPr>
@@ -3761,6 +3884,7 @@
       <w:tr>
         <w:trPr>
           <w:cnfStyle w:val="000000100000" w:firstRow="0" w:lastRow="0" w:firstColumn="0" w:lastColumn="0" w:oddVBand="0" w:evenVBand="0" w:oddHBand="1" w:evenHBand="0" w:firstRowFirstColumn="0" w:firstRowLastColumn="0" w:lastRowFirstColumn="0" w:lastRowLastColumn="0"/>
+          <w:jc w:val="center"/>
         </w:trPr>
         <w:tc>
           <w:tcPr>
@@ -3806,6 +3930,7 @@
       <w:tr>
         <w:trPr>
           <w:cnfStyle w:val="000000010000" w:firstRow="0" w:lastRow="0" w:firstColumn="0" w:lastColumn="0" w:oddVBand="0" w:evenVBand="0" w:oddHBand="0" w:evenHBand="1" w:firstRowFirstColumn="0" w:firstRowLastColumn="0" w:lastRowFirstColumn="0" w:lastRowLastColumn="0"/>
+          <w:jc w:val="center"/>
         </w:trPr>
         <w:tc>
           <w:tcPr>
@@ -3839,6 +3964,7 @@
       <w:tr>
         <w:trPr>
           <w:cnfStyle w:val="000000100000" w:firstRow="0" w:lastRow="0" w:firstColumn="0" w:lastColumn="0" w:oddVBand="0" w:evenVBand="0" w:oddHBand="1" w:evenHBand="0" w:firstRowFirstColumn="0" w:firstRowLastColumn="0" w:lastRowFirstColumn="0" w:lastRowLastColumn="0"/>
+          <w:jc w:val="center"/>
         </w:trPr>
         <w:tc>
           <w:tcPr>
@@ -3876,6 +4002,7 @@
       <w:tblPr>
         <w:tblStyle w:val="LightGrid-Accent1"/>
         <w:tblW w:w="9810" w:type="dxa"/>
+        <w:jc w:val="center"/>
         <w:tblLook w:val="04A0" w:firstRow="1" w:lastRow="0" w:firstColumn="1" w:lastColumn="0" w:noHBand="0" w:noVBand="1"/>
       </w:tblPr>
       <w:tblGrid>
@@ -3887,6 +4014,7 @@
       <w:tr>
         <w:trPr>
           <w:cnfStyle w:val="100000000000" w:firstRow="1" w:lastRow="0" w:firstColumn="0" w:lastColumn="0" w:oddVBand="0" w:evenVBand="0" w:oddHBand="0" w:evenHBand="0" w:firstRowFirstColumn="0" w:firstRowLastColumn="0" w:lastRowFirstColumn="0" w:lastRowLastColumn="0"/>
+          <w:jc w:val="center"/>
         </w:trPr>
         <w:tc>
           <w:tcPr>
@@ -3923,6 +4051,7 @@
       <w:tr>
         <w:trPr>
           <w:cnfStyle w:val="000000100000" w:firstRow="0" w:lastRow="0" w:firstColumn="0" w:lastColumn="0" w:oddVBand="0" w:evenVBand="0" w:oddHBand="1" w:evenHBand="0" w:firstRowFirstColumn="0" w:firstRowLastColumn="0" w:lastRowFirstColumn="0" w:lastRowLastColumn="0"/>
+          <w:jc w:val="center"/>
         </w:trPr>
         <w:tc>
           <w:tcPr>
@@ -3968,6 +4097,7 @@
       <w:tr>
         <w:trPr>
           <w:cnfStyle w:val="000000010000" w:firstRow="0" w:lastRow="0" w:firstColumn="0" w:lastColumn="0" w:oddVBand="0" w:evenVBand="0" w:oddHBand="0" w:evenHBand="1" w:firstRowFirstColumn="0" w:firstRowLastColumn="0" w:lastRowFirstColumn="0" w:lastRowLastColumn="0"/>
+          <w:jc w:val="center"/>
         </w:trPr>
         <w:tc>
           <w:tcPr>
@@ -4009,6 +4139,7 @@
       <w:tr>
         <w:trPr>
           <w:cnfStyle w:val="000000100000" w:firstRow="0" w:lastRow="0" w:firstColumn="0" w:lastColumn="0" w:oddVBand="0" w:evenVBand="0" w:oddHBand="1" w:evenHBand="0" w:firstRowFirstColumn="0" w:firstRowLastColumn="0" w:lastRowFirstColumn="0" w:lastRowLastColumn="0"/>
+          <w:jc w:val="center"/>
         </w:trPr>
         <w:tc>
           <w:tcPr>
@@ -4022,6 +4153,7 @@
       <w:tr>
         <w:trPr>
           <w:cnfStyle w:val="000000010000" w:firstRow="0" w:lastRow="0" w:firstColumn="0" w:lastColumn="0" w:oddVBand="0" w:evenVBand="0" w:oddHBand="0" w:evenHBand="1" w:firstRowFirstColumn="0" w:firstRowLastColumn="0" w:lastRowFirstColumn="0" w:lastRowLastColumn="0"/>
+          <w:jc w:val="center"/>
         </w:trPr>
         <w:tc>
           <w:tcPr>
@@ -4061,6 +4193,7 @@
       <w:tr>
         <w:trPr>
           <w:cnfStyle w:val="000000100000" w:firstRow="0" w:lastRow="0" w:firstColumn="0" w:lastColumn="0" w:oddVBand="0" w:evenVBand="0" w:oddHBand="1" w:evenHBand="0" w:firstRowFirstColumn="0" w:firstRowLastColumn="0" w:lastRowFirstColumn="0" w:lastRowLastColumn="0"/>
+          <w:jc w:val="center"/>
         </w:trPr>
         <w:tc>
           <w:tcPr>
@@ -4100,6 +4233,7 @@
       <w:tr>
         <w:trPr>
           <w:cnfStyle w:val="000000010000" w:firstRow="0" w:lastRow="0" w:firstColumn="0" w:lastColumn="0" w:oddVBand="0" w:evenVBand="0" w:oddHBand="0" w:evenHBand="1" w:firstRowFirstColumn="0" w:firstRowLastColumn="0" w:lastRowFirstColumn="0" w:lastRowLastColumn="0"/>
+          <w:jc w:val="center"/>
         </w:trPr>
         <w:tc>
           <w:tcPr>
@@ -4139,6 +4273,7 @@
       <w:tr>
         <w:trPr>
           <w:cnfStyle w:val="000000100000" w:firstRow="0" w:lastRow="0" w:firstColumn="0" w:lastColumn="0" w:oddVBand="0" w:evenVBand="0" w:oddHBand="1" w:evenHBand="0" w:firstRowFirstColumn="0" w:firstRowLastColumn="0" w:lastRowFirstColumn="0" w:lastRowLastColumn="0"/>
+          <w:jc w:val="center"/>
         </w:trPr>
         <w:tc>
           <w:tcPr>
@@ -4178,6 +4313,7 @@
       <w:tr>
         <w:trPr>
           <w:cnfStyle w:val="000000010000" w:firstRow="0" w:lastRow="0" w:firstColumn="0" w:lastColumn="0" w:oddVBand="0" w:evenVBand="0" w:oddHBand="0" w:evenHBand="1" w:firstRowFirstColumn="0" w:firstRowLastColumn="0" w:lastRowFirstColumn="0" w:lastRowLastColumn="0"/>
+          <w:jc w:val="center"/>
         </w:trPr>
         <w:tc>
           <w:tcPr>
@@ -4255,6 +4391,7 @@
       <w:tr>
         <w:trPr>
           <w:cnfStyle w:val="000000100000" w:firstRow="0" w:lastRow="0" w:firstColumn="0" w:lastColumn="0" w:oddVBand="0" w:evenVBand="0" w:oddHBand="1" w:evenHBand="0" w:firstRowFirstColumn="0" w:firstRowLastColumn="0" w:lastRowFirstColumn="0" w:lastRowLastColumn="0"/>
+          <w:jc w:val="center"/>
         </w:trPr>
         <w:tc>
           <w:tcPr>
@@ -4329,6 +4466,7 @@
       <w:tr>
         <w:trPr>
           <w:cnfStyle w:val="000000010000" w:firstRow="0" w:lastRow="0" w:firstColumn="0" w:lastColumn="0" w:oddVBand="0" w:evenVBand="0" w:oddHBand="0" w:evenHBand="1" w:firstRowFirstColumn="0" w:firstRowLastColumn="0" w:lastRowFirstColumn="0" w:lastRowLastColumn="0"/>
+          <w:jc w:val="center"/>
         </w:trPr>
         <w:tc>
           <w:tcPr>
@@ -4403,6 +4541,7 @@
       <w:tr>
         <w:trPr>
           <w:cnfStyle w:val="000000100000" w:firstRow="0" w:lastRow="0" w:firstColumn="0" w:lastColumn="0" w:oddVBand="0" w:evenVBand="0" w:oddHBand="1" w:evenHBand="0" w:firstRowFirstColumn="0" w:firstRowLastColumn="0" w:lastRowFirstColumn="0" w:lastRowLastColumn="0"/>
+          <w:jc w:val="center"/>
         </w:trPr>
         <w:tc>
           <w:tcPr>
@@ -4477,6 +4616,7 @@
       <w:tr>
         <w:trPr>
           <w:cnfStyle w:val="000000010000" w:firstRow="0" w:lastRow="0" w:firstColumn="0" w:lastColumn="0" w:oddVBand="0" w:evenVBand="0" w:oddHBand="0" w:evenHBand="1" w:firstRowFirstColumn="0" w:firstRowLastColumn="0" w:lastRowFirstColumn="0" w:lastRowLastColumn="0"/>
+          <w:jc w:val="center"/>
         </w:trPr>
         <w:tc>
           <w:tcPr>
@@ -4488,7 +4628,6 @@
               <w:jc w:val="right"/>
             </w:pPr>
             <w:r>
-              <w:lastRenderedPageBreak/>
               <w:t>Variations:</w:t>
             </w:r>
           </w:p>
@@ -4511,6 +4650,7 @@
       <w:tr>
         <w:trPr>
           <w:cnfStyle w:val="000000100000" w:firstRow="0" w:lastRow="0" w:firstColumn="0" w:lastColumn="0" w:oddVBand="0" w:evenVBand="0" w:oddHBand="1" w:evenHBand="0" w:firstRowFirstColumn="0" w:firstRowLastColumn="0" w:lastRowFirstColumn="0" w:lastRowLastColumn="0"/>
+          <w:jc w:val="center"/>
         </w:trPr>
         <w:tc>
           <w:tcPr>
@@ -4556,6 +4696,7 @@
       <w:tr>
         <w:trPr>
           <w:cnfStyle w:val="000000010000" w:firstRow="0" w:lastRow="0" w:firstColumn="0" w:lastColumn="0" w:oddVBand="0" w:evenVBand="0" w:oddHBand="0" w:evenHBand="1" w:firstRowFirstColumn="0" w:firstRowLastColumn="0" w:lastRowFirstColumn="0" w:lastRowLastColumn="0"/>
+          <w:jc w:val="center"/>
         </w:trPr>
         <w:tc>
           <w:tcPr>
@@ -4593,6 +4734,7 @@
       <w:tblPr>
         <w:tblStyle w:val="LightGrid-Accent1"/>
         <w:tblW w:w="9810" w:type="dxa"/>
+        <w:jc w:val="center"/>
         <w:tblLook w:val="04A0" w:firstRow="1" w:lastRow="0" w:firstColumn="1" w:lastColumn="0" w:noHBand="0" w:noVBand="1"/>
       </w:tblPr>
       <w:tblGrid>
@@ -4604,6 +4746,7 @@
       <w:tr>
         <w:trPr>
           <w:cnfStyle w:val="100000000000" w:firstRow="1" w:lastRow="0" w:firstColumn="0" w:lastColumn="0" w:oddVBand="0" w:evenVBand="0" w:oddHBand="0" w:evenHBand="0" w:firstRowFirstColumn="0" w:firstRowLastColumn="0" w:lastRowFirstColumn="0" w:lastRowLastColumn="0"/>
+          <w:jc w:val="center"/>
         </w:trPr>
         <w:tc>
           <w:tcPr>
@@ -4640,6 +4783,7 @@
       <w:tr>
         <w:trPr>
           <w:cnfStyle w:val="000000100000" w:firstRow="0" w:lastRow="0" w:firstColumn="0" w:lastColumn="0" w:oddVBand="0" w:evenVBand="0" w:oddHBand="1" w:evenHBand="0" w:firstRowFirstColumn="0" w:firstRowLastColumn="0" w:lastRowFirstColumn="0" w:lastRowLastColumn="0"/>
+          <w:jc w:val="center"/>
         </w:trPr>
         <w:tc>
           <w:tcPr>
@@ -4679,6 +4823,7 @@
       <w:tr>
         <w:trPr>
           <w:cnfStyle w:val="000000010000" w:firstRow="0" w:lastRow="0" w:firstColumn="0" w:lastColumn="0" w:oddVBand="0" w:evenVBand="0" w:oddHBand="0" w:evenHBand="1" w:firstRowFirstColumn="0" w:firstRowLastColumn="0" w:lastRowFirstColumn="0" w:lastRowLastColumn="0"/>
+          <w:jc w:val="center"/>
         </w:trPr>
         <w:tc>
           <w:tcPr>
@@ -4723,6 +4868,7 @@
       <w:tr>
         <w:trPr>
           <w:cnfStyle w:val="000000100000" w:firstRow="0" w:lastRow="0" w:firstColumn="0" w:lastColumn="0" w:oddVBand="0" w:evenVBand="0" w:oddHBand="1" w:evenHBand="0" w:firstRowFirstColumn="0" w:firstRowLastColumn="0" w:lastRowFirstColumn="0" w:lastRowLastColumn="0"/>
+          <w:jc w:val="center"/>
         </w:trPr>
         <w:tc>
           <w:tcPr>
@@ -4736,6 +4882,7 @@
       <w:tr>
         <w:trPr>
           <w:cnfStyle w:val="000000010000" w:firstRow="0" w:lastRow="0" w:firstColumn="0" w:lastColumn="0" w:oddVBand="0" w:evenVBand="0" w:oddHBand="0" w:evenHBand="1" w:firstRowFirstColumn="0" w:firstRowLastColumn="0" w:lastRowFirstColumn="0" w:lastRowLastColumn="0"/>
+          <w:jc w:val="center"/>
         </w:trPr>
         <w:tc>
           <w:tcPr>
@@ -4775,6 +4922,7 @@
       <w:tr>
         <w:trPr>
           <w:cnfStyle w:val="000000100000" w:firstRow="0" w:lastRow="0" w:firstColumn="0" w:lastColumn="0" w:oddVBand="0" w:evenVBand="0" w:oddHBand="1" w:evenHBand="0" w:firstRowFirstColumn="0" w:firstRowLastColumn="0" w:lastRowFirstColumn="0" w:lastRowLastColumn="0"/>
+          <w:jc w:val="center"/>
         </w:trPr>
         <w:tc>
           <w:tcPr>
@@ -4814,6 +4962,7 @@
       <w:tr>
         <w:trPr>
           <w:cnfStyle w:val="000000010000" w:firstRow="0" w:lastRow="0" w:firstColumn="0" w:lastColumn="0" w:oddVBand="0" w:evenVBand="0" w:oddHBand="0" w:evenHBand="1" w:firstRowFirstColumn="0" w:firstRowLastColumn="0" w:lastRowFirstColumn="0" w:lastRowLastColumn="0"/>
+          <w:jc w:val="center"/>
         </w:trPr>
         <w:tc>
           <w:tcPr>
@@ -4853,6 +5002,7 @@
       <w:tr>
         <w:trPr>
           <w:cnfStyle w:val="000000100000" w:firstRow="0" w:lastRow="0" w:firstColumn="0" w:lastColumn="0" w:oddVBand="0" w:evenVBand="0" w:oddHBand="1" w:evenHBand="0" w:firstRowFirstColumn="0" w:firstRowLastColumn="0" w:lastRowFirstColumn="0" w:lastRowLastColumn="0"/>
+          <w:jc w:val="center"/>
         </w:trPr>
         <w:tc>
           <w:tcPr>
@@ -4892,6 +5042,7 @@
       <w:tr>
         <w:trPr>
           <w:cnfStyle w:val="000000010000" w:firstRow="0" w:lastRow="0" w:firstColumn="0" w:lastColumn="0" w:oddVBand="0" w:evenVBand="0" w:oddHBand="0" w:evenHBand="1" w:firstRowFirstColumn="0" w:firstRowLastColumn="0" w:lastRowFirstColumn="0" w:lastRowLastColumn="0"/>
+          <w:jc w:val="center"/>
         </w:trPr>
         <w:tc>
           <w:tcPr>
@@ -4969,6 +5120,7 @@
       <w:tr>
         <w:trPr>
           <w:cnfStyle w:val="000000100000" w:firstRow="0" w:lastRow="0" w:firstColumn="0" w:lastColumn="0" w:oddVBand="0" w:evenVBand="0" w:oddHBand="1" w:evenHBand="0" w:firstRowFirstColumn="0" w:firstRowLastColumn="0" w:lastRowFirstColumn="0" w:lastRowLastColumn="0"/>
+          <w:jc w:val="center"/>
         </w:trPr>
         <w:tc>
           <w:tcPr>
@@ -5081,6 +5233,7 @@
       <w:tr>
         <w:trPr>
           <w:cnfStyle w:val="000000010000" w:firstRow="0" w:lastRow="0" w:firstColumn="0" w:lastColumn="0" w:oddVBand="0" w:evenVBand="0" w:oddHBand="0" w:evenHBand="1" w:firstRowFirstColumn="0" w:firstRowLastColumn="0" w:lastRowFirstColumn="0" w:lastRowLastColumn="0"/>
+          <w:jc w:val="center"/>
         </w:trPr>
         <w:tc>
           <w:tcPr>
@@ -5161,6 +5314,7 @@
       <w:tr>
         <w:trPr>
           <w:cnfStyle w:val="000000100000" w:firstRow="0" w:lastRow="0" w:firstColumn="0" w:lastColumn="0" w:oddVBand="0" w:evenVBand="0" w:oddHBand="1" w:evenHBand="0" w:firstRowFirstColumn="0" w:firstRowLastColumn="0" w:lastRowFirstColumn="0" w:lastRowLastColumn="0"/>
+          <w:jc w:val="center"/>
         </w:trPr>
         <w:tc>
           <w:tcPr>
@@ -5241,6 +5395,7 @@
       <w:tr>
         <w:trPr>
           <w:cnfStyle w:val="000000010000" w:firstRow="0" w:lastRow="0" w:firstColumn="0" w:lastColumn="0" w:oddVBand="0" w:evenVBand="0" w:oddHBand="0" w:evenHBand="1" w:firstRowFirstColumn="0" w:firstRowLastColumn="0" w:lastRowFirstColumn="0" w:lastRowLastColumn="0"/>
+          <w:jc w:val="center"/>
         </w:trPr>
         <w:tc>
           <w:tcPr>
@@ -5280,6 +5435,7 @@
       <w:tr>
         <w:trPr>
           <w:cnfStyle w:val="000000100000" w:firstRow="0" w:lastRow="0" w:firstColumn="0" w:lastColumn="0" w:oddVBand="0" w:evenVBand="0" w:oddHBand="1" w:evenHBand="0" w:firstRowFirstColumn="0" w:firstRowLastColumn="0" w:lastRowFirstColumn="0" w:lastRowLastColumn="0"/>
+          <w:jc w:val="center"/>
         </w:trPr>
         <w:tc>
           <w:tcPr>
@@ -5313,6 +5469,7 @@
       <w:tr>
         <w:trPr>
           <w:cnfStyle w:val="000000010000" w:firstRow="0" w:lastRow="0" w:firstColumn="0" w:lastColumn="0" w:oddVBand="0" w:evenVBand="0" w:oddHBand="0" w:evenHBand="1" w:firstRowFirstColumn="0" w:firstRowLastColumn="0" w:lastRowFirstColumn="0" w:lastRowLastColumn="0"/>
+          <w:jc w:val="center"/>
         </w:trPr>
         <w:tc>
           <w:tcPr>
@@ -5350,6 +5507,7 @@
       <w:tblPr>
         <w:tblStyle w:val="LightGrid-Accent1"/>
         <w:tblW w:w="9810" w:type="dxa"/>
+        <w:jc w:val="center"/>
         <w:tblLook w:val="04A0" w:firstRow="1" w:lastRow="0" w:firstColumn="1" w:lastColumn="0" w:noHBand="0" w:noVBand="1"/>
       </w:tblPr>
       <w:tblGrid>
@@ -5361,6 +5519,7 @@
       <w:tr>
         <w:trPr>
           <w:cnfStyle w:val="100000000000" w:firstRow="1" w:lastRow="0" w:firstColumn="0" w:lastColumn="0" w:oddVBand="0" w:evenVBand="0" w:oddHBand="0" w:evenHBand="0" w:firstRowFirstColumn="0" w:firstRowLastColumn="0" w:lastRowFirstColumn="0" w:lastRowLastColumn="0"/>
+          <w:jc w:val="center"/>
         </w:trPr>
         <w:tc>
           <w:tcPr>
@@ -5397,6 +5556,7 @@
       <w:tr>
         <w:trPr>
           <w:cnfStyle w:val="000000100000" w:firstRow="0" w:lastRow="0" w:firstColumn="0" w:lastColumn="0" w:oddVBand="0" w:evenVBand="0" w:oddHBand="1" w:evenHBand="0" w:firstRowFirstColumn="0" w:firstRowLastColumn="0" w:lastRowFirstColumn="0" w:lastRowLastColumn="0"/>
+          <w:jc w:val="center"/>
         </w:trPr>
         <w:tc>
           <w:tcPr>
@@ -5442,6 +5602,7 @@
       <w:tr>
         <w:trPr>
           <w:cnfStyle w:val="000000010000" w:firstRow="0" w:lastRow="0" w:firstColumn="0" w:lastColumn="0" w:oddVBand="0" w:evenVBand="0" w:oddHBand="0" w:evenHBand="1" w:firstRowFirstColumn="0" w:firstRowLastColumn="0" w:lastRowFirstColumn="0" w:lastRowLastColumn="0"/>
+          <w:jc w:val="center"/>
         </w:trPr>
         <w:tc>
           <w:tcPr>
@@ -5486,6 +5647,7 @@
       <w:tr>
         <w:trPr>
           <w:cnfStyle w:val="000000100000" w:firstRow="0" w:lastRow="0" w:firstColumn="0" w:lastColumn="0" w:oddVBand="0" w:evenVBand="0" w:oddHBand="1" w:evenHBand="0" w:firstRowFirstColumn="0" w:firstRowLastColumn="0" w:lastRowFirstColumn="0" w:lastRowLastColumn="0"/>
+          <w:jc w:val="center"/>
         </w:trPr>
         <w:tc>
           <w:tcPr>
@@ -5499,6 +5661,7 @@
       <w:tr>
         <w:trPr>
           <w:cnfStyle w:val="000000010000" w:firstRow="0" w:lastRow="0" w:firstColumn="0" w:lastColumn="0" w:oddVBand="0" w:evenVBand="0" w:oddHBand="0" w:evenHBand="1" w:firstRowFirstColumn="0" w:firstRowLastColumn="0" w:lastRowFirstColumn="0" w:lastRowLastColumn="0"/>
+          <w:jc w:val="center"/>
         </w:trPr>
         <w:tc>
           <w:tcPr>
@@ -5538,6 +5701,7 @@
       <w:tr>
         <w:trPr>
           <w:cnfStyle w:val="000000100000" w:firstRow="0" w:lastRow="0" w:firstColumn="0" w:lastColumn="0" w:oddVBand="0" w:evenVBand="0" w:oddHBand="1" w:evenHBand="0" w:firstRowFirstColumn="0" w:firstRowLastColumn="0" w:lastRowFirstColumn="0" w:lastRowLastColumn="0"/>
+          <w:jc w:val="center"/>
         </w:trPr>
         <w:tc>
           <w:tcPr>
@@ -5577,6 +5741,7 @@
       <w:tr>
         <w:trPr>
           <w:cnfStyle w:val="000000010000" w:firstRow="0" w:lastRow="0" w:firstColumn="0" w:lastColumn="0" w:oddVBand="0" w:evenVBand="0" w:oddHBand="0" w:evenHBand="1" w:firstRowFirstColumn="0" w:firstRowLastColumn="0" w:lastRowFirstColumn="0" w:lastRowLastColumn="0"/>
+          <w:jc w:val="center"/>
         </w:trPr>
         <w:tc>
           <w:tcPr>
@@ -5616,6 +5781,7 @@
       <w:tr>
         <w:trPr>
           <w:cnfStyle w:val="000000100000" w:firstRow="0" w:lastRow="0" w:firstColumn="0" w:lastColumn="0" w:oddVBand="0" w:evenVBand="0" w:oddHBand="1" w:evenHBand="0" w:firstRowFirstColumn="0" w:firstRowLastColumn="0" w:lastRowFirstColumn="0" w:lastRowLastColumn="0"/>
+          <w:jc w:val="center"/>
         </w:trPr>
         <w:tc>
           <w:tcPr>
@@ -5655,6 +5821,7 @@
       <w:tr>
         <w:trPr>
           <w:cnfStyle w:val="000000010000" w:firstRow="0" w:lastRow="0" w:firstColumn="0" w:lastColumn="0" w:oddVBand="0" w:evenVBand="0" w:oddHBand="0" w:evenHBand="1" w:firstRowFirstColumn="0" w:firstRowLastColumn="0" w:lastRowFirstColumn="0" w:lastRowLastColumn="0"/>
+          <w:jc w:val="center"/>
         </w:trPr>
         <w:tc>
           <w:tcPr>
@@ -5732,6 +5899,7 @@
       <w:tr>
         <w:trPr>
           <w:cnfStyle w:val="000000100000" w:firstRow="0" w:lastRow="0" w:firstColumn="0" w:lastColumn="0" w:oddVBand="0" w:evenVBand="0" w:oddHBand="1" w:evenHBand="0" w:firstRowFirstColumn="0" w:firstRowLastColumn="0" w:lastRowFirstColumn="0" w:lastRowLastColumn="0"/>
+          <w:jc w:val="center"/>
         </w:trPr>
         <w:tc>
           <w:tcPr>
@@ -5837,6 +6005,7 @@
       <w:tr>
         <w:trPr>
           <w:cnfStyle w:val="000000010000" w:firstRow="0" w:lastRow="0" w:firstColumn="0" w:lastColumn="0" w:oddVBand="0" w:evenVBand="0" w:oddHBand="0" w:evenHBand="1" w:firstRowFirstColumn="0" w:firstRowLastColumn="0" w:lastRowFirstColumn="0" w:lastRowLastColumn="0"/>
+          <w:jc w:val="center"/>
         </w:trPr>
         <w:tc>
           <w:tcPr>
@@ -5905,6 +6074,7 @@
       <w:tr>
         <w:trPr>
           <w:cnfStyle w:val="000000100000" w:firstRow="0" w:lastRow="0" w:firstColumn="0" w:lastColumn="0" w:oddVBand="0" w:evenVBand="0" w:oddHBand="1" w:evenHBand="0" w:firstRowFirstColumn="0" w:firstRowLastColumn="0" w:lastRowFirstColumn="0" w:lastRowLastColumn="0"/>
+          <w:jc w:val="center"/>
         </w:trPr>
         <w:tc>
           <w:tcPr>
@@ -5973,6 +6143,7 @@
       <w:tr>
         <w:trPr>
           <w:cnfStyle w:val="000000010000" w:firstRow="0" w:lastRow="0" w:firstColumn="0" w:lastColumn="0" w:oddVBand="0" w:evenVBand="0" w:oddHBand="0" w:evenHBand="1" w:firstRowFirstColumn="0" w:firstRowLastColumn="0" w:lastRowFirstColumn="0" w:lastRowLastColumn="0"/>
+          <w:jc w:val="center"/>
         </w:trPr>
         <w:tc>
           <w:tcPr>
@@ -6024,6 +6195,7 @@
       <w:tr>
         <w:trPr>
           <w:cnfStyle w:val="000000100000" w:firstRow="0" w:lastRow="0" w:firstColumn="0" w:lastColumn="0" w:oddVBand="0" w:evenVBand="0" w:oddHBand="1" w:evenHBand="0" w:firstRowFirstColumn="0" w:firstRowLastColumn="0" w:lastRowFirstColumn="0" w:lastRowLastColumn="0"/>
+          <w:jc w:val="center"/>
         </w:trPr>
         <w:tc>
           <w:tcPr>
@@ -6057,6 +6229,7 @@
       <w:tr>
         <w:trPr>
           <w:cnfStyle w:val="000000010000" w:firstRow="0" w:lastRow="0" w:firstColumn="0" w:lastColumn="0" w:oddVBand="0" w:evenVBand="0" w:oddHBand="0" w:evenHBand="1" w:firstRowFirstColumn="0" w:firstRowLastColumn="0" w:lastRowFirstColumn="0" w:lastRowLastColumn="0"/>
+          <w:jc w:val="center"/>
         </w:trPr>
         <w:tc>
           <w:tcPr>
@@ -6101,6 +6274,7 @@
       <w:tblPr>
         <w:tblStyle w:val="LightGrid-Accent1"/>
         <w:tblW w:w="9810" w:type="dxa"/>
+        <w:jc w:val="center"/>
         <w:tblLook w:val="04A0" w:firstRow="1" w:lastRow="0" w:firstColumn="1" w:lastColumn="0" w:noHBand="0" w:noVBand="1"/>
       </w:tblPr>
       <w:tblGrid>
@@ -6112,6 +6286,7 @@
       <w:tr>
         <w:trPr>
           <w:cnfStyle w:val="100000000000" w:firstRow="1" w:lastRow="0" w:firstColumn="0" w:lastColumn="0" w:oddVBand="0" w:evenVBand="0" w:oddHBand="0" w:evenHBand="0" w:firstRowFirstColumn="0" w:firstRowLastColumn="0" w:lastRowFirstColumn="0" w:lastRowLastColumn="0"/>
+          <w:jc w:val="center"/>
         </w:trPr>
         <w:tc>
           <w:tcPr>
@@ -6148,6 +6323,7 @@
       <w:tr>
         <w:trPr>
           <w:cnfStyle w:val="000000100000" w:firstRow="0" w:lastRow="0" w:firstColumn="0" w:lastColumn="0" w:oddVBand="0" w:evenVBand="0" w:oddHBand="1" w:evenHBand="0" w:firstRowFirstColumn="0" w:firstRowLastColumn="0" w:lastRowFirstColumn="0" w:lastRowLastColumn="0"/>
+          <w:jc w:val="center"/>
         </w:trPr>
         <w:tc>
           <w:tcPr>
@@ -6187,6 +6363,7 @@
       <w:tr>
         <w:trPr>
           <w:cnfStyle w:val="000000010000" w:firstRow="0" w:lastRow="0" w:firstColumn="0" w:lastColumn="0" w:oddVBand="0" w:evenVBand="0" w:oddHBand="0" w:evenHBand="1" w:firstRowFirstColumn="0" w:firstRowLastColumn="0" w:lastRowFirstColumn="0" w:lastRowLastColumn="0"/>
+          <w:jc w:val="center"/>
         </w:trPr>
         <w:tc>
           <w:tcPr>
@@ -6231,6 +6408,7 @@
       <w:tr>
         <w:trPr>
           <w:cnfStyle w:val="000000100000" w:firstRow="0" w:lastRow="0" w:firstColumn="0" w:lastColumn="0" w:oddVBand="0" w:evenVBand="0" w:oddHBand="1" w:evenHBand="0" w:firstRowFirstColumn="0" w:firstRowLastColumn="0" w:lastRowFirstColumn="0" w:lastRowLastColumn="0"/>
+          <w:jc w:val="center"/>
         </w:trPr>
         <w:tc>
           <w:tcPr>
@@ -6244,6 +6422,7 @@
       <w:tr>
         <w:trPr>
           <w:cnfStyle w:val="000000010000" w:firstRow="0" w:lastRow="0" w:firstColumn="0" w:lastColumn="0" w:oddVBand="0" w:evenVBand="0" w:oddHBand="0" w:evenHBand="1" w:firstRowFirstColumn="0" w:firstRowLastColumn="0" w:lastRowFirstColumn="0" w:lastRowLastColumn="0"/>
+          <w:jc w:val="center"/>
         </w:trPr>
         <w:tc>
           <w:tcPr>
@@ -6283,6 +6462,7 @@
       <w:tr>
         <w:trPr>
           <w:cnfStyle w:val="000000100000" w:firstRow="0" w:lastRow="0" w:firstColumn="0" w:lastColumn="0" w:oddVBand="0" w:evenVBand="0" w:oddHBand="1" w:evenHBand="0" w:firstRowFirstColumn="0" w:firstRowLastColumn="0" w:lastRowFirstColumn="0" w:lastRowLastColumn="0"/>
+          <w:jc w:val="center"/>
         </w:trPr>
         <w:tc>
           <w:tcPr>
@@ -6322,6 +6502,7 @@
       <w:tr>
         <w:trPr>
           <w:cnfStyle w:val="000000010000" w:firstRow="0" w:lastRow="0" w:firstColumn="0" w:lastColumn="0" w:oddVBand="0" w:evenVBand="0" w:oddHBand="0" w:evenHBand="1" w:firstRowFirstColumn="0" w:firstRowLastColumn="0" w:lastRowFirstColumn="0" w:lastRowLastColumn="0"/>
+          <w:jc w:val="center"/>
         </w:trPr>
         <w:tc>
           <w:tcPr>
@@ -6361,6 +6542,7 @@
       <w:tr>
         <w:trPr>
           <w:cnfStyle w:val="000000100000" w:firstRow="0" w:lastRow="0" w:firstColumn="0" w:lastColumn="0" w:oddVBand="0" w:evenVBand="0" w:oddHBand="1" w:evenHBand="0" w:firstRowFirstColumn="0" w:firstRowLastColumn="0" w:lastRowFirstColumn="0" w:lastRowLastColumn="0"/>
+          <w:jc w:val="center"/>
         </w:trPr>
         <w:tc>
           <w:tcPr>
@@ -6394,6 +6576,7 @@
       <w:tr>
         <w:trPr>
           <w:cnfStyle w:val="000000010000" w:firstRow="0" w:lastRow="0" w:firstColumn="0" w:lastColumn="0" w:oddVBand="0" w:evenVBand="0" w:oddHBand="0" w:evenHBand="1" w:firstRowFirstColumn="0" w:firstRowLastColumn="0" w:lastRowFirstColumn="0" w:lastRowLastColumn="0"/>
+          <w:jc w:val="center"/>
         </w:trPr>
         <w:tc>
           <w:tcPr>
@@ -6471,6 +6654,7 @@
       <w:tr>
         <w:trPr>
           <w:cnfStyle w:val="000000100000" w:firstRow="0" w:lastRow="0" w:firstColumn="0" w:lastColumn="0" w:oddVBand="0" w:evenVBand="0" w:oddHBand="1" w:evenHBand="0" w:firstRowFirstColumn="0" w:firstRowLastColumn="0" w:lastRowFirstColumn="0" w:lastRowLastColumn="0"/>
+          <w:jc w:val="center"/>
         </w:trPr>
         <w:tc>
           <w:tcPr>
@@ -6545,6 +6729,7 @@
       <w:tr>
         <w:trPr>
           <w:cnfStyle w:val="000000010000" w:firstRow="0" w:lastRow="0" w:firstColumn="0" w:lastColumn="0" w:oddVBand="0" w:evenVBand="0" w:oddHBand="0" w:evenHBand="1" w:firstRowFirstColumn="0" w:firstRowLastColumn="0" w:lastRowFirstColumn="0" w:lastRowLastColumn="0"/>
+          <w:jc w:val="center"/>
         </w:trPr>
         <w:tc>
           <w:tcPr>
@@ -6619,6 +6804,7 @@
       <w:tr>
         <w:trPr>
           <w:cnfStyle w:val="000000100000" w:firstRow="0" w:lastRow="0" w:firstColumn="0" w:lastColumn="0" w:oddVBand="0" w:evenVBand="0" w:oddHBand="1" w:evenHBand="0" w:firstRowFirstColumn="0" w:firstRowLastColumn="0" w:lastRowFirstColumn="0" w:lastRowLastColumn="0"/>
+          <w:jc w:val="center"/>
         </w:trPr>
         <w:tc>
           <w:tcPr>
@@ -6672,6 +6858,7 @@
       <w:tr>
         <w:trPr>
           <w:cnfStyle w:val="000000010000" w:firstRow="0" w:lastRow="0" w:firstColumn="0" w:lastColumn="0" w:oddVBand="0" w:evenVBand="0" w:oddHBand="0" w:evenHBand="1" w:firstRowFirstColumn="0" w:firstRowLastColumn="0" w:lastRowFirstColumn="0" w:lastRowLastColumn="0"/>
+          <w:jc w:val="center"/>
         </w:trPr>
         <w:tc>
           <w:tcPr>
@@ -6705,6 +6892,7 @@
       <w:tr>
         <w:trPr>
           <w:cnfStyle w:val="000000100000" w:firstRow="0" w:lastRow="0" w:firstColumn="0" w:lastColumn="0" w:oddVBand="0" w:evenVBand="0" w:oddHBand="1" w:evenHBand="0" w:firstRowFirstColumn="0" w:firstRowLastColumn="0" w:lastRowFirstColumn="0" w:lastRowLastColumn="0"/>
+          <w:jc w:val="center"/>
         </w:trPr>
         <w:tc>
           <w:tcPr>
@@ -6765,6 +6953,7 @@
       <w:tblPr>
         <w:tblStyle w:val="LightGrid-Accent1"/>
         <w:tblW w:w="9810" w:type="dxa"/>
+        <w:jc w:val="center"/>
         <w:tblLook w:val="04A0" w:firstRow="1" w:lastRow="0" w:firstColumn="1" w:lastColumn="0" w:noHBand="0" w:noVBand="1"/>
       </w:tblPr>
       <w:tblGrid>
@@ -6776,6 +6965,7 @@
       <w:tr>
         <w:trPr>
           <w:cnfStyle w:val="100000000000" w:firstRow="1" w:lastRow="0" w:firstColumn="0" w:lastColumn="0" w:oddVBand="0" w:evenVBand="0" w:oddHBand="0" w:evenHBand="0" w:firstRowFirstColumn="0" w:firstRowLastColumn="0" w:lastRowFirstColumn="0" w:lastRowLastColumn="0"/>
+          <w:jc w:val="center"/>
         </w:trPr>
         <w:tc>
           <w:tcPr>
@@ -6812,6 +7002,7 @@
       <w:tr>
         <w:trPr>
           <w:cnfStyle w:val="000000100000" w:firstRow="0" w:lastRow="0" w:firstColumn="0" w:lastColumn="0" w:oddVBand="0" w:evenVBand="0" w:oddHBand="1" w:evenHBand="0" w:firstRowFirstColumn="0" w:firstRowLastColumn="0" w:lastRowFirstColumn="0" w:lastRowLastColumn="0"/>
+          <w:jc w:val="center"/>
         </w:trPr>
         <w:tc>
           <w:tcPr>
@@ -6851,6 +7042,7 @@
       <w:tr>
         <w:trPr>
           <w:cnfStyle w:val="000000010000" w:firstRow="0" w:lastRow="0" w:firstColumn="0" w:lastColumn="0" w:oddVBand="0" w:evenVBand="0" w:oddHBand="0" w:evenHBand="1" w:firstRowFirstColumn="0" w:firstRowLastColumn="0" w:lastRowFirstColumn="0" w:lastRowLastColumn="0"/>
+          <w:jc w:val="center"/>
         </w:trPr>
         <w:tc>
           <w:tcPr>
@@ -6895,6 +7087,7 @@
       <w:tr>
         <w:trPr>
           <w:cnfStyle w:val="000000100000" w:firstRow="0" w:lastRow="0" w:firstColumn="0" w:lastColumn="0" w:oddVBand="0" w:evenVBand="0" w:oddHBand="1" w:evenHBand="0" w:firstRowFirstColumn="0" w:firstRowLastColumn="0" w:lastRowFirstColumn="0" w:lastRowLastColumn="0"/>
+          <w:jc w:val="center"/>
         </w:trPr>
         <w:tc>
           <w:tcPr>
@@ -6908,6 +7101,7 @@
       <w:tr>
         <w:trPr>
           <w:cnfStyle w:val="000000010000" w:firstRow="0" w:lastRow="0" w:firstColumn="0" w:lastColumn="0" w:oddVBand="0" w:evenVBand="0" w:oddHBand="0" w:evenHBand="1" w:firstRowFirstColumn="0" w:firstRowLastColumn="0" w:lastRowFirstColumn="0" w:lastRowLastColumn="0"/>
+          <w:jc w:val="center"/>
         </w:trPr>
         <w:tc>
           <w:tcPr>
@@ -6947,6 +7141,7 @@
       <w:tr>
         <w:trPr>
           <w:cnfStyle w:val="000000100000" w:firstRow="0" w:lastRow="0" w:firstColumn="0" w:lastColumn="0" w:oddVBand="0" w:evenVBand="0" w:oddHBand="1" w:evenHBand="0" w:firstRowFirstColumn="0" w:firstRowLastColumn="0" w:lastRowFirstColumn="0" w:lastRowLastColumn="0"/>
+          <w:jc w:val="center"/>
         </w:trPr>
         <w:tc>
           <w:tcPr>
@@ -6992,6 +7187,7 @@
       <w:tr>
         <w:trPr>
           <w:cnfStyle w:val="000000010000" w:firstRow="0" w:lastRow="0" w:firstColumn="0" w:lastColumn="0" w:oddVBand="0" w:evenVBand="0" w:oddHBand="0" w:evenHBand="1" w:firstRowFirstColumn="0" w:firstRowLastColumn="0" w:lastRowFirstColumn="0" w:lastRowLastColumn="0"/>
+          <w:jc w:val="center"/>
         </w:trPr>
         <w:tc>
           <w:tcPr>
@@ -7031,6 +7227,7 @@
       <w:tr>
         <w:trPr>
           <w:cnfStyle w:val="000000100000" w:firstRow="0" w:lastRow="0" w:firstColumn="0" w:lastColumn="0" w:oddVBand="0" w:evenVBand="0" w:oddHBand="1" w:evenHBand="0" w:firstRowFirstColumn="0" w:firstRowLastColumn="0" w:lastRowFirstColumn="0" w:lastRowLastColumn="0"/>
+          <w:jc w:val="center"/>
         </w:trPr>
         <w:tc>
           <w:tcPr>
@@ -7071,6 +7268,7 @@
       <w:tr>
         <w:trPr>
           <w:cnfStyle w:val="000000010000" w:firstRow="0" w:lastRow="0" w:firstColumn="0" w:lastColumn="0" w:oddVBand="0" w:evenVBand="0" w:oddHBand="0" w:evenHBand="1" w:firstRowFirstColumn="0" w:firstRowLastColumn="0" w:lastRowFirstColumn="0" w:lastRowLastColumn="0"/>
+          <w:jc w:val="center"/>
         </w:trPr>
         <w:tc>
           <w:tcPr>
@@ -7148,6 +7346,7 @@
       <w:tr>
         <w:trPr>
           <w:cnfStyle w:val="000000100000" w:firstRow="0" w:lastRow="0" w:firstColumn="0" w:lastColumn="0" w:oddVBand="0" w:evenVBand="0" w:oddHBand="1" w:evenHBand="0" w:firstRowFirstColumn="0" w:firstRowLastColumn="0" w:lastRowFirstColumn="0" w:lastRowLastColumn="0"/>
+          <w:jc w:val="center"/>
         </w:trPr>
         <w:tc>
           <w:tcPr>
@@ -7222,6 +7421,7 @@
       <w:tr>
         <w:trPr>
           <w:cnfStyle w:val="000000010000" w:firstRow="0" w:lastRow="0" w:firstColumn="0" w:lastColumn="0" w:oddVBand="0" w:evenVBand="0" w:oddHBand="0" w:evenHBand="1" w:firstRowFirstColumn="0" w:firstRowLastColumn="0" w:lastRowFirstColumn="0" w:lastRowLastColumn="0"/>
+          <w:jc w:val="center"/>
         </w:trPr>
         <w:tc>
           <w:tcPr>
@@ -7296,6 +7496,7 @@
       <w:tr>
         <w:trPr>
           <w:cnfStyle w:val="000000100000" w:firstRow="0" w:lastRow="0" w:firstColumn="0" w:lastColumn="0" w:oddVBand="0" w:evenVBand="0" w:oddHBand="1" w:evenHBand="0" w:firstRowFirstColumn="0" w:firstRowLastColumn="0" w:lastRowFirstColumn="0" w:lastRowLastColumn="0"/>
+          <w:jc w:val="center"/>
         </w:trPr>
         <w:tc>
           <w:tcPr>
@@ -7370,6 +7571,7 @@
       <w:tr>
         <w:trPr>
           <w:cnfStyle w:val="000000010000" w:firstRow="0" w:lastRow="0" w:firstColumn="0" w:lastColumn="0" w:oddVBand="0" w:evenVBand="0" w:oddHBand="0" w:evenHBand="1" w:firstRowFirstColumn="0" w:firstRowLastColumn="0" w:lastRowFirstColumn="0" w:lastRowLastColumn="0"/>
+          <w:jc w:val="center"/>
         </w:trPr>
         <w:tc>
           <w:tcPr>
@@ -7444,6 +7646,7 @@
       <w:tr>
         <w:trPr>
           <w:cnfStyle w:val="000000100000" w:firstRow="0" w:lastRow="0" w:firstColumn="0" w:lastColumn="0" w:oddVBand="0" w:evenVBand="0" w:oddHBand="1" w:evenHBand="0" w:firstRowFirstColumn="0" w:firstRowLastColumn="0" w:lastRowFirstColumn="0" w:lastRowLastColumn="0"/>
+          <w:jc w:val="center"/>
         </w:trPr>
         <w:tc>
           <w:tcPr>
@@ -7518,6 +7721,7 @@
       <w:tr>
         <w:trPr>
           <w:cnfStyle w:val="000000010000" w:firstRow="0" w:lastRow="0" w:firstColumn="0" w:lastColumn="0" w:oddVBand="0" w:evenVBand="0" w:oddHBand="0" w:evenHBand="1" w:firstRowFirstColumn="0" w:firstRowLastColumn="0" w:lastRowFirstColumn="0" w:lastRowLastColumn="0"/>
+          <w:jc w:val="center"/>
         </w:trPr>
         <w:tc>
           <w:tcPr>
@@ -7551,6 +7755,7 @@
       <w:tr>
         <w:trPr>
           <w:cnfStyle w:val="000000100000" w:firstRow="0" w:lastRow="0" w:firstColumn="0" w:lastColumn="0" w:oddVBand="0" w:evenVBand="0" w:oddHBand="1" w:evenHBand="0" w:firstRowFirstColumn="0" w:firstRowLastColumn="0" w:lastRowFirstColumn="0" w:lastRowLastColumn="0"/>
+          <w:jc w:val="center"/>
         </w:trPr>
         <w:tc>
           <w:tcPr>
@@ -7584,6 +7789,7 @@
       <w:tr>
         <w:trPr>
           <w:cnfStyle w:val="000000010000" w:firstRow="0" w:lastRow="0" w:firstColumn="0" w:lastColumn="0" w:oddVBand="0" w:evenVBand="0" w:oddHBand="0" w:evenHBand="1" w:firstRowFirstColumn="0" w:firstRowLastColumn="0" w:lastRowFirstColumn="0" w:lastRowLastColumn="0"/>
+          <w:jc w:val="center"/>
         </w:trPr>
         <w:tc>
           <w:tcPr>
@@ -7635,6 +7841,7 @@
       <w:tblPr>
         <w:tblStyle w:val="LightGrid-Accent1"/>
         <w:tblW w:w="9810" w:type="dxa"/>
+        <w:jc w:val="center"/>
         <w:tblLook w:val="04A0" w:firstRow="1" w:lastRow="0" w:firstColumn="1" w:lastColumn="0" w:noHBand="0" w:noVBand="1"/>
       </w:tblPr>
       <w:tblGrid>
@@ -7646,6 +7853,7 @@
       <w:tr>
         <w:trPr>
           <w:cnfStyle w:val="100000000000" w:firstRow="1" w:lastRow="0" w:firstColumn="0" w:lastColumn="0" w:oddVBand="0" w:evenVBand="0" w:oddHBand="0" w:evenHBand="0" w:firstRowFirstColumn="0" w:firstRowLastColumn="0" w:lastRowFirstColumn="0" w:lastRowLastColumn="0"/>
+          <w:jc w:val="center"/>
         </w:trPr>
         <w:tc>
           <w:tcPr>
@@ -7682,6 +7890,7 @@
       <w:tr>
         <w:trPr>
           <w:cnfStyle w:val="000000100000" w:firstRow="0" w:lastRow="0" w:firstColumn="0" w:lastColumn="0" w:oddVBand="0" w:evenVBand="0" w:oddHBand="1" w:evenHBand="0" w:firstRowFirstColumn="0" w:firstRowLastColumn="0" w:lastRowFirstColumn="0" w:lastRowLastColumn="0"/>
+          <w:jc w:val="center"/>
         </w:trPr>
         <w:tc>
           <w:tcPr>
@@ -7721,6 +7930,7 @@
       <w:tr>
         <w:trPr>
           <w:cnfStyle w:val="000000010000" w:firstRow="0" w:lastRow="0" w:firstColumn="0" w:lastColumn="0" w:oddVBand="0" w:evenVBand="0" w:oddHBand="0" w:evenHBand="1" w:firstRowFirstColumn="0" w:firstRowLastColumn="0" w:lastRowFirstColumn="0" w:lastRowLastColumn="0"/>
+          <w:jc w:val="center"/>
         </w:trPr>
         <w:tc>
           <w:tcPr>
@@ -7765,6 +7975,7 @@
       <w:tr>
         <w:trPr>
           <w:cnfStyle w:val="000000100000" w:firstRow="0" w:lastRow="0" w:firstColumn="0" w:lastColumn="0" w:oddVBand="0" w:evenVBand="0" w:oddHBand="1" w:evenHBand="0" w:firstRowFirstColumn="0" w:firstRowLastColumn="0" w:lastRowFirstColumn="0" w:lastRowLastColumn="0"/>
+          <w:jc w:val="center"/>
         </w:trPr>
         <w:tc>
           <w:tcPr>
@@ -7778,6 +7989,7 @@
       <w:tr>
         <w:trPr>
           <w:cnfStyle w:val="000000010000" w:firstRow="0" w:lastRow="0" w:firstColumn="0" w:lastColumn="0" w:oddVBand="0" w:evenVBand="0" w:oddHBand="0" w:evenHBand="1" w:firstRowFirstColumn="0" w:firstRowLastColumn="0" w:lastRowFirstColumn="0" w:lastRowLastColumn="0"/>
+          <w:jc w:val="center"/>
         </w:trPr>
         <w:tc>
           <w:tcPr>
@@ -7817,6 +8029,7 @@
       <w:tr>
         <w:trPr>
           <w:cnfStyle w:val="000000100000" w:firstRow="0" w:lastRow="0" w:firstColumn="0" w:lastColumn="0" w:oddVBand="0" w:evenVBand="0" w:oddHBand="1" w:evenHBand="0" w:firstRowFirstColumn="0" w:firstRowLastColumn="0" w:lastRowFirstColumn="0" w:lastRowLastColumn="0"/>
+          <w:jc w:val="center"/>
         </w:trPr>
         <w:tc>
           <w:tcPr>
@@ -7862,6 +8075,7 @@
       <w:tr>
         <w:trPr>
           <w:cnfStyle w:val="000000010000" w:firstRow="0" w:lastRow="0" w:firstColumn="0" w:lastColumn="0" w:oddVBand="0" w:evenVBand="0" w:oddHBand="0" w:evenHBand="1" w:firstRowFirstColumn="0" w:firstRowLastColumn="0" w:lastRowFirstColumn="0" w:lastRowLastColumn="0"/>
+          <w:jc w:val="center"/>
         </w:trPr>
         <w:tc>
           <w:tcPr>
@@ -7901,6 +8115,7 @@
       <w:tr>
         <w:trPr>
           <w:cnfStyle w:val="000000100000" w:firstRow="0" w:lastRow="0" w:firstColumn="0" w:lastColumn="0" w:oddVBand="0" w:evenVBand="0" w:oddHBand="1" w:evenHBand="0" w:firstRowFirstColumn="0" w:firstRowLastColumn="0" w:lastRowFirstColumn="0" w:lastRowLastColumn="0"/>
+          <w:jc w:val="center"/>
         </w:trPr>
         <w:tc>
           <w:tcPr>
@@ -7940,6 +8155,7 @@
       <w:tr>
         <w:trPr>
           <w:cnfStyle w:val="000000010000" w:firstRow="0" w:lastRow="0" w:firstColumn="0" w:lastColumn="0" w:oddVBand="0" w:evenVBand="0" w:oddHBand="0" w:evenHBand="1" w:firstRowFirstColumn="0" w:firstRowLastColumn="0" w:lastRowFirstColumn="0" w:lastRowLastColumn="0"/>
+          <w:jc w:val="center"/>
         </w:trPr>
         <w:tc>
           <w:tcPr>
@@ -8017,6 +8233,7 @@
       <w:tr>
         <w:trPr>
           <w:cnfStyle w:val="000000100000" w:firstRow="0" w:lastRow="0" w:firstColumn="0" w:lastColumn="0" w:oddVBand="0" w:evenVBand="0" w:oddHBand="1" w:evenHBand="0" w:firstRowFirstColumn="0" w:firstRowLastColumn="0" w:lastRowFirstColumn="0" w:lastRowLastColumn="0"/>
+          <w:jc w:val="center"/>
         </w:trPr>
         <w:tc>
           <w:tcPr>
@@ -8091,6 +8308,7 @@
       <w:tr>
         <w:trPr>
           <w:cnfStyle w:val="000000010000" w:firstRow="0" w:lastRow="0" w:firstColumn="0" w:lastColumn="0" w:oddVBand="0" w:evenVBand="0" w:oddHBand="0" w:evenHBand="1" w:firstRowFirstColumn="0" w:firstRowLastColumn="0" w:lastRowFirstColumn="0" w:lastRowLastColumn="0"/>
+          <w:jc w:val="center"/>
         </w:trPr>
         <w:tc>
           <w:tcPr>
@@ -8165,6 +8383,7 @@
       <w:tr>
         <w:trPr>
           <w:cnfStyle w:val="000000100000" w:firstRow="0" w:lastRow="0" w:firstColumn="0" w:lastColumn="0" w:oddVBand="0" w:evenVBand="0" w:oddHBand="1" w:evenHBand="0" w:firstRowFirstColumn="0" w:firstRowLastColumn="0" w:lastRowFirstColumn="0" w:lastRowLastColumn="0"/>
+          <w:jc w:val="center"/>
         </w:trPr>
         <w:tc>
           <w:tcPr>
@@ -8239,6 +8458,7 @@
       <w:tr>
         <w:trPr>
           <w:cnfStyle w:val="000000010000" w:firstRow="0" w:lastRow="0" w:firstColumn="0" w:lastColumn="0" w:oddVBand="0" w:evenVBand="0" w:oddHBand="0" w:evenHBand="1" w:firstRowFirstColumn="0" w:firstRowLastColumn="0" w:lastRowFirstColumn="0" w:lastRowLastColumn="0"/>
+          <w:jc w:val="center"/>
         </w:trPr>
         <w:tc>
           <w:tcPr>
@@ -8313,6 +8533,7 @@
       <w:tr>
         <w:trPr>
           <w:cnfStyle w:val="000000100000" w:firstRow="0" w:lastRow="0" w:firstColumn="0" w:lastColumn="0" w:oddVBand="0" w:evenVBand="0" w:oddHBand="1" w:evenHBand="0" w:firstRowFirstColumn="0" w:firstRowLastColumn="0" w:lastRowFirstColumn="0" w:lastRowLastColumn="0"/>
+          <w:jc w:val="center"/>
         </w:trPr>
         <w:tc>
           <w:tcPr>
@@ -8393,6 +8614,7 @@
       <w:tr>
         <w:trPr>
           <w:cnfStyle w:val="000000010000" w:firstRow="0" w:lastRow="0" w:firstColumn="0" w:lastColumn="0" w:oddVBand="0" w:evenVBand="0" w:oddHBand="0" w:evenHBand="1" w:firstRowFirstColumn="0" w:firstRowLastColumn="0" w:lastRowFirstColumn="0" w:lastRowLastColumn="0"/>
+          <w:jc w:val="center"/>
         </w:trPr>
         <w:tc>
           <w:tcPr>
@@ -8426,6 +8648,7 @@
       <w:tr>
         <w:trPr>
           <w:cnfStyle w:val="000000100000" w:firstRow="0" w:lastRow="0" w:firstColumn="0" w:lastColumn="0" w:oddVBand="0" w:evenVBand="0" w:oddHBand="1" w:evenHBand="0" w:firstRowFirstColumn="0" w:firstRowLastColumn="0" w:lastRowFirstColumn="0" w:lastRowLastColumn="0"/>
+          <w:jc w:val="center"/>
         </w:trPr>
         <w:tc>
           <w:tcPr>
@@ -8459,6 +8682,7 @@
       <w:tr>
         <w:trPr>
           <w:cnfStyle w:val="000000010000" w:firstRow="0" w:lastRow="0" w:firstColumn="0" w:lastColumn="0" w:oddVBand="0" w:evenVBand="0" w:oddHBand="0" w:evenHBand="1" w:firstRowFirstColumn="0" w:firstRowLastColumn="0" w:lastRowFirstColumn="0" w:lastRowLastColumn="0"/>
+          <w:jc w:val="center"/>
         </w:trPr>
         <w:tc>
           <w:tcPr>
@@ -8510,6 +8734,7 @@
       <w:tblPr>
         <w:tblStyle w:val="LightGrid-Accent1"/>
         <w:tblW w:w="9810" w:type="dxa"/>
+        <w:jc w:val="center"/>
         <w:tblLook w:val="04A0" w:firstRow="1" w:lastRow="0" w:firstColumn="1" w:lastColumn="0" w:noHBand="0" w:noVBand="1"/>
       </w:tblPr>
       <w:tblGrid>
@@ -8521,6 +8746,7 @@
       <w:tr>
         <w:trPr>
           <w:cnfStyle w:val="100000000000" w:firstRow="1" w:lastRow="0" w:firstColumn="0" w:lastColumn="0" w:oddVBand="0" w:evenVBand="0" w:oddHBand="0" w:evenHBand="0" w:firstRowFirstColumn="0" w:firstRowLastColumn="0" w:lastRowFirstColumn="0" w:lastRowLastColumn="0"/>
+          <w:jc w:val="center"/>
         </w:trPr>
         <w:tc>
           <w:tcPr>
@@ -8557,6 +8783,7 @@
       <w:tr>
         <w:trPr>
           <w:cnfStyle w:val="000000100000" w:firstRow="0" w:lastRow="0" w:firstColumn="0" w:lastColumn="0" w:oddVBand="0" w:evenVBand="0" w:oddHBand="1" w:evenHBand="0" w:firstRowFirstColumn="0" w:firstRowLastColumn="0" w:lastRowFirstColumn="0" w:lastRowLastColumn="0"/>
+          <w:jc w:val="center"/>
         </w:trPr>
         <w:tc>
           <w:tcPr>
@@ -8596,6 +8823,7 @@
       <w:tr>
         <w:trPr>
           <w:cnfStyle w:val="000000010000" w:firstRow="0" w:lastRow="0" w:firstColumn="0" w:lastColumn="0" w:oddVBand="0" w:evenVBand="0" w:oddHBand="0" w:evenHBand="1" w:firstRowFirstColumn="0" w:firstRowLastColumn="0" w:lastRowFirstColumn="0" w:lastRowLastColumn="0"/>
+          <w:jc w:val="center"/>
         </w:trPr>
         <w:tc>
           <w:tcPr>
@@ -8640,6 +8868,7 @@
       <w:tr>
         <w:trPr>
           <w:cnfStyle w:val="000000100000" w:firstRow="0" w:lastRow="0" w:firstColumn="0" w:lastColumn="0" w:oddVBand="0" w:evenVBand="0" w:oddHBand="1" w:evenHBand="0" w:firstRowFirstColumn="0" w:firstRowLastColumn="0" w:lastRowFirstColumn="0" w:lastRowLastColumn="0"/>
+          <w:jc w:val="center"/>
         </w:trPr>
         <w:tc>
           <w:tcPr>
@@ -8653,6 +8882,7 @@
       <w:tr>
         <w:trPr>
           <w:cnfStyle w:val="000000010000" w:firstRow="0" w:lastRow="0" w:firstColumn="0" w:lastColumn="0" w:oddVBand="0" w:evenVBand="0" w:oddHBand="0" w:evenHBand="1" w:firstRowFirstColumn="0" w:firstRowLastColumn="0" w:lastRowFirstColumn="0" w:lastRowLastColumn="0"/>
+          <w:jc w:val="center"/>
         </w:trPr>
         <w:tc>
           <w:tcPr>
@@ -8692,6 +8922,7 @@
       <w:tr>
         <w:trPr>
           <w:cnfStyle w:val="000000100000" w:firstRow="0" w:lastRow="0" w:firstColumn="0" w:lastColumn="0" w:oddVBand="0" w:evenVBand="0" w:oddHBand="1" w:evenHBand="0" w:firstRowFirstColumn="0" w:firstRowLastColumn="0" w:lastRowFirstColumn="0" w:lastRowLastColumn="0"/>
+          <w:jc w:val="center"/>
         </w:trPr>
         <w:tc>
           <w:tcPr>
@@ -8731,6 +8962,7 @@
       <w:tr>
         <w:trPr>
           <w:cnfStyle w:val="000000010000" w:firstRow="0" w:lastRow="0" w:firstColumn="0" w:lastColumn="0" w:oddVBand="0" w:evenVBand="0" w:oddHBand="0" w:evenHBand="1" w:firstRowFirstColumn="0" w:firstRowLastColumn="0" w:lastRowFirstColumn="0" w:lastRowLastColumn="0"/>
+          <w:jc w:val="center"/>
         </w:trPr>
         <w:tc>
           <w:tcPr>
@@ -8770,6 +9002,7 @@
       <w:tr>
         <w:trPr>
           <w:cnfStyle w:val="000000100000" w:firstRow="0" w:lastRow="0" w:firstColumn="0" w:lastColumn="0" w:oddVBand="0" w:evenVBand="0" w:oddHBand="1" w:evenHBand="0" w:firstRowFirstColumn="0" w:firstRowLastColumn="0" w:lastRowFirstColumn="0" w:lastRowLastColumn="0"/>
+          <w:jc w:val="center"/>
         </w:trPr>
         <w:tc>
           <w:tcPr>
@@ -8804,6 +9037,7 @@
       <w:tr>
         <w:trPr>
           <w:cnfStyle w:val="000000010000" w:firstRow="0" w:lastRow="0" w:firstColumn="0" w:lastColumn="0" w:oddVBand="0" w:evenVBand="0" w:oddHBand="0" w:evenHBand="1" w:firstRowFirstColumn="0" w:firstRowLastColumn="0" w:lastRowFirstColumn="0" w:lastRowLastColumn="0"/>
+          <w:jc w:val="center"/>
         </w:trPr>
         <w:tc>
           <w:tcPr>
@@ -8881,6 +9115,7 @@
       <w:tr>
         <w:trPr>
           <w:cnfStyle w:val="000000100000" w:firstRow="0" w:lastRow="0" w:firstColumn="0" w:lastColumn="0" w:oddVBand="0" w:evenVBand="0" w:oddHBand="1" w:evenHBand="0" w:firstRowFirstColumn="0" w:firstRowLastColumn="0" w:lastRowFirstColumn="0" w:lastRowLastColumn="0"/>
+          <w:jc w:val="center"/>
         </w:trPr>
         <w:tc>
           <w:tcPr>
@@ -8993,6 +9228,7 @@
       <w:tr>
         <w:trPr>
           <w:cnfStyle w:val="000000010000" w:firstRow="0" w:lastRow="0" w:firstColumn="0" w:lastColumn="0" w:oddVBand="0" w:evenVBand="0" w:oddHBand="0" w:evenHBand="1" w:firstRowFirstColumn="0" w:firstRowLastColumn="0" w:lastRowFirstColumn="0" w:lastRowLastColumn="0"/>
+          <w:jc w:val="center"/>
         </w:trPr>
         <w:tc>
           <w:tcPr>
@@ -9061,6 +9297,7 @@
       <w:tr>
         <w:trPr>
           <w:cnfStyle w:val="000000100000" w:firstRow="0" w:lastRow="0" w:firstColumn="0" w:lastColumn="0" w:oddVBand="0" w:evenVBand="0" w:oddHBand="1" w:evenHBand="0" w:firstRowFirstColumn="0" w:firstRowLastColumn="0" w:lastRowFirstColumn="0" w:lastRowLastColumn="0"/>
+          <w:jc w:val="center"/>
         </w:trPr>
         <w:tc>
           <w:tcPr>
@@ -9100,6 +9337,7 @@
       <w:tr>
         <w:trPr>
           <w:cnfStyle w:val="000000010000" w:firstRow="0" w:lastRow="0" w:firstColumn="0" w:lastColumn="0" w:oddVBand="0" w:evenVBand="0" w:oddHBand="0" w:evenHBand="1" w:firstRowFirstColumn="0" w:firstRowLastColumn="0" w:lastRowFirstColumn="0" w:lastRowLastColumn="0"/>
+          <w:jc w:val="center"/>
         </w:trPr>
         <w:tc>
           <w:tcPr>
@@ -9133,6 +9371,7 @@
       <w:tr>
         <w:trPr>
           <w:cnfStyle w:val="000000100000" w:firstRow="0" w:lastRow="0" w:firstColumn="0" w:lastColumn="0" w:oddVBand="0" w:evenVBand="0" w:oddHBand="1" w:evenHBand="0" w:firstRowFirstColumn="0" w:firstRowLastColumn="0" w:lastRowFirstColumn="0" w:lastRowLastColumn="0"/>
+          <w:jc w:val="center"/>
         </w:trPr>
         <w:tc>
           <w:tcPr>
@@ -9184,6 +9423,7 @@
       <w:tblPr>
         <w:tblStyle w:val="LightGrid-Accent1"/>
         <w:tblW w:w="9810" w:type="dxa"/>
+        <w:jc w:val="center"/>
         <w:tblLook w:val="04A0" w:firstRow="1" w:lastRow="0" w:firstColumn="1" w:lastColumn="0" w:noHBand="0" w:noVBand="1"/>
       </w:tblPr>
       <w:tblGrid>
@@ -9195,6 +9435,7 @@
       <w:tr>
         <w:trPr>
           <w:cnfStyle w:val="100000000000" w:firstRow="1" w:lastRow="0" w:firstColumn="0" w:lastColumn="0" w:oddVBand="0" w:evenVBand="0" w:oddHBand="0" w:evenHBand="0" w:firstRowFirstColumn="0" w:firstRowLastColumn="0" w:lastRowFirstColumn="0" w:lastRowLastColumn="0"/>
+          <w:jc w:val="center"/>
         </w:trPr>
         <w:tc>
           <w:tcPr>
@@ -9240,6 +9481,7 @@
       <w:tr>
         <w:trPr>
           <w:cnfStyle w:val="000000100000" w:firstRow="0" w:lastRow="0" w:firstColumn="0" w:lastColumn="0" w:oddVBand="0" w:evenVBand="0" w:oddHBand="1" w:evenHBand="0" w:firstRowFirstColumn="0" w:firstRowLastColumn="0" w:lastRowFirstColumn="0" w:lastRowLastColumn="0"/>
+          <w:jc w:val="center"/>
         </w:trPr>
         <w:tc>
           <w:tcPr>
@@ -9288,6 +9530,7 @@
       <w:tr>
         <w:trPr>
           <w:cnfStyle w:val="000000010000" w:firstRow="0" w:lastRow="0" w:firstColumn="0" w:lastColumn="0" w:oddVBand="0" w:evenVBand="0" w:oddHBand="0" w:evenHBand="1" w:firstRowFirstColumn="0" w:firstRowLastColumn="0" w:lastRowFirstColumn="0" w:lastRowLastColumn="0"/>
+          <w:jc w:val="center"/>
         </w:trPr>
         <w:tc>
           <w:tcPr>
@@ -9344,6 +9587,7 @@
       <w:tr>
         <w:trPr>
           <w:cnfStyle w:val="000000100000" w:firstRow="0" w:lastRow="0" w:firstColumn="0" w:lastColumn="0" w:oddVBand="0" w:evenVBand="0" w:oddHBand="1" w:evenHBand="0" w:firstRowFirstColumn="0" w:firstRowLastColumn="0" w:lastRowFirstColumn="0" w:lastRowLastColumn="0"/>
+          <w:jc w:val="center"/>
         </w:trPr>
         <w:tc>
           <w:tcPr>
@@ -9357,6 +9601,7 @@
       <w:tr>
         <w:trPr>
           <w:cnfStyle w:val="000000010000" w:firstRow="0" w:lastRow="0" w:firstColumn="0" w:lastColumn="0" w:oddVBand="0" w:evenVBand="0" w:oddHBand="0" w:evenHBand="1" w:firstRowFirstColumn="0" w:firstRowLastColumn="0" w:lastRowFirstColumn="0" w:lastRowLastColumn="0"/>
+          <w:jc w:val="center"/>
         </w:trPr>
         <w:tc>
           <w:tcPr>
@@ -9402,6 +9647,7 @@
       <w:tr>
         <w:trPr>
           <w:cnfStyle w:val="000000100000" w:firstRow="0" w:lastRow="0" w:firstColumn="0" w:lastColumn="0" w:oddVBand="0" w:evenVBand="0" w:oddHBand="1" w:evenHBand="0" w:firstRowFirstColumn="0" w:firstRowLastColumn="0" w:lastRowFirstColumn="0" w:lastRowLastColumn="0"/>
+          <w:jc w:val="center"/>
         </w:trPr>
         <w:tc>
           <w:tcPr>
@@ -9441,6 +9687,7 @@
       <w:tr>
         <w:trPr>
           <w:cnfStyle w:val="000000010000" w:firstRow="0" w:lastRow="0" w:firstColumn="0" w:lastColumn="0" w:oddVBand="0" w:evenVBand="0" w:oddHBand="0" w:evenHBand="1" w:firstRowFirstColumn="0" w:firstRowLastColumn="0" w:lastRowFirstColumn="0" w:lastRowLastColumn="0"/>
+          <w:jc w:val="center"/>
         </w:trPr>
         <w:tc>
           <w:tcPr>
@@ -9480,6 +9727,7 @@
       <w:tr>
         <w:trPr>
           <w:cnfStyle w:val="000000100000" w:firstRow="0" w:lastRow="0" w:firstColumn="0" w:lastColumn="0" w:oddVBand="0" w:evenVBand="0" w:oddHBand="1" w:evenHBand="0" w:firstRowFirstColumn="0" w:firstRowLastColumn="0" w:lastRowFirstColumn="0" w:lastRowLastColumn="0"/>
+          <w:jc w:val="center"/>
         </w:trPr>
         <w:tc>
           <w:tcPr>
@@ -9519,6 +9767,7 @@
       <w:tr>
         <w:trPr>
           <w:cnfStyle w:val="000000010000" w:firstRow="0" w:lastRow="0" w:firstColumn="0" w:lastColumn="0" w:oddVBand="0" w:evenVBand="0" w:oddHBand="0" w:evenHBand="1" w:firstRowFirstColumn="0" w:firstRowLastColumn="0" w:lastRowFirstColumn="0" w:lastRowLastColumn="0"/>
+          <w:jc w:val="center"/>
         </w:trPr>
         <w:tc>
           <w:tcPr>
@@ -9596,6 +9845,7 @@
       <w:tr>
         <w:trPr>
           <w:cnfStyle w:val="000000100000" w:firstRow="0" w:lastRow="0" w:firstColumn="0" w:lastColumn="0" w:oddVBand="0" w:evenVBand="0" w:oddHBand="1" w:evenHBand="0" w:firstRowFirstColumn="0" w:firstRowLastColumn="0" w:lastRowFirstColumn="0" w:lastRowLastColumn="0"/>
+          <w:jc w:val="center"/>
         </w:trPr>
         <w:tc>
           <w:tcPr>
@@ -9670,6 +9920,7 @@
       <w:tr>
         <w:trPr>
           <w:cnfStyle w:val="000000010000" w:firstRow="0" w:lastRow="0" w:firstColumn="0" w:lastColumn="0" w:oddVBand="0" w:evenVBand="0" w:oddHBand="0" w:evenHBand="1" w:firstRowFirstColumn="0" w:firstRowLastColumn="0" w:lastRowFirstColumn="0" w:lastRowLastColumn="0"/>
+          <w:jc w:val="center"/>
         </w:trPr>
         <w:tc>
           <w:tcPr>
@@ -9744,6 +9995,7 @@
       <w:tr>
         <w:trPr>
           <w:cnfStyle w:val="000000100000" w:firstRow="0" w:lastRow="0" w:firstColumn="0" w:lastColumn="0" w:oddVBand="0" w:evenVBand="0" w:oddHBand="1" w:evenHBand="0" w:firstRowFirstColumn="0" w:firstRowLastColumn="0" w:lastRowFirstColumn="0" w:lastRowLastColumn="0"/>
+          <w:jc w:val="center"/>
         </w:trPr>
         <w:tc>
           <w:tcPr>
@@ -9818,6 +10070,7 @@
       <w:tr>
         <w:trPr>
           <w:cnfStyle w:val="000000010000" w:firstRow="0" w:lastRow="0" w:firstColumn="0" w:lastColumn="0" w:oddVBand="0" w:evenVBand="0" w:oddHBand="0" w:evenHBand="1" w:firstRowFirstColumn="0" w:firstRowLastColumn="0" w:lastRowFirstColumn="0" w:lastRowLastColumn="0"/>
+          <w:jc w:val="center"/>
         </w:trPr>
         <w:tc>
           <w:tcPr>
@@ -9892,6 +10145,7 @@
       <w:tr>
         <w:trPr>
           <w:cnfStyle w:val="000000100000" w:firstRow="0" w:lastRow="0" w:firstColumn="0" w:lastColumn="0" w:oddVBand="0" w:evenVBand="0" w:oddHBand="1" w:evenHBand="0" w:firstRowFirstColumn="0" w:firstRowLastColumn="0" w:lastRowFirstColumn="0" w:lastRowLastColumn="0"/>
+          <w:jc w:val="center"/>
         </w:trPr>
         <w:tc>
           <w:tcPr>
@@ -9966,6 +10220,7 @@
       <w:tr>
         <w:trPr>
           <w:cnfStyle w:val="000000010000" w:firstRow="0" w:lastRow="0" w:firstColumn="0" w:lastColumn="0" w:oddVBand="0" w:evenVBand="0" w:oddHBand="0" w:evenHBand="1" w:firstRowFirstColumn="0" w:firstRowLastColumn="0" w:lastRowFirstColumn="0" w:lastRowLastColumn="0"/>
+          <w:jc w:val="center"/>
         </w:trPr>
         <w:tc>
           <w:tcPr>
@@ -9999,6 +10254,7 @@
       <w:tr>
         <w:trPr>
           <w:cnfStyle w:val="000000100000" w:firstRow="0" w:lastRow="0" w:firstColumn="0" w:lastColumn="0" w:oddVBand="0" w:evenVBand="0" w:oddHBand="1" w:evenHBand="0" w:firstRowFirstColumn="0" w:firstRowLastColumn="0" w:lastRowFirstColumn="0" w:lastRowLastColumn="0"/>
+          <w:jc w:val="center"/>
         </w:trPr>
         <w:tc>
           <w:tcPr>
@@ -10032,6 +10288,7 @@
       <w:tr>
         <w:trPr>
           <w:cnfStyle w:val="000000010000" w:firstRow="0" w:lastRow="0" w:firstColumn="0" w:lastColumn="0" w:oddVBand="0" w:evenVBand="0" w:oddHBand="0" w:evenHBand="1" w:firstRowFirstColumn="0" w:firstRowLastColumn="0" w:lastRowFirstColumn="0" w:lastRowLastColumn="0"/>
+          <w:jc w:val="center"/>
         </w:trPr>
         <w:tc>
           <w:tcPr>
@@ -10128,21 +10385,26 @@
         <w:rPr>
           <w:rFonts w:asciiTheme="majorHAnsi" w:hAnsiTheme="majorHAnsi" w:cs="Arial"/>
           <w:b/>
+        </w:rPr>
+        <w:lastRenderedPageBreak/>
+        <w:t>Activity Diagram:</w:t>
+      </w:r>
+    </w:p>
+    <w:p>
+      <w:pPr>
+        <w:keepNext/>
+        <w:jc w:val="center"/>
+      </w:pPr>
+      <w:r>
+        <w:rPr>
+          <w:rFonts w:asciiTheme="majorHAnsi" w:hAnsiTheme="majorHAnsi" w:cs="Arial"/>
+          <w:b/>
           <w:noProof/>
         </w:rPr>
-        <w:lastRenderedPageBreak/>
         <w:drawing>
-          <wp:anchor distT="0" distB="0" distL="114300" distR="114300" simplePos="0" relativeHeight="251658240" behindDoc="0" locked="0" layoutInCell="1" allowOverlap="0" wp14:anchorId="5FA9F698" wp14:editId="09DE4B69">
-            <wp:simplePos x="0" y="0"/>
-            <wp:positionH relativeFrom="column">
-              <wp:posOffset>-255270</wp:posOffset>
-            </wp:positionH>
-            <wp:positionV relativeFrom="paragraph">
-              <wp:posOffset>339725</wp:posOffset>
-            </wp:positionV>
+          <wp:inline distT="0" distB="0" distL="0" distR="0" wp14:anchorId="59BEC499" wp14:editId="06890D68">
             <wp:extent cx="8805545" cy="5241290"/>
             <wp:effectExtent l="0" t="0" r="0" b="0"/>
-            <wp:wrapTopAndBottom/>
             <wp:docPr id="3" name="Picture 3" descr="Z:\storage\school\CUBoulder\courses\Object Oriented Analysis and Design\project\Activity Diagram.png"/>
             <wp:cNvGraphicFramePr>
               <a:graphicFrameLocks xmlns:a="http://schemas.openxmlformats.org/drawingml/2006/main" noChangeAspect="1"/>
@@ -10185,30 +10447,63 @@
                 </pic:pic>
               </a:graphicData>
             </a:graphic>
-            <wp14:sizeRelH relativeFrom="margin">
-              <wp14:pctWidth>0</wp14:pctWidth>
-            </wp14:sizeRelH>
-            <wp14:sizeRelV relativeFrom="margin">
-              <wp14:pctHeight>0</wp14:pctHeight>
-            </wp14:sizeRelV>
-          </wp:anchor>
+          </wp:inline>
         </w:drawing>
-      </w:r>
-      <w:r>
-        <w:rPr>
-          <w:rFonts w:asciiTheme="majorHAnsi" w:hAnsiTheme="majorHAnsi" w:cs="Arial"/>
-          <w:b/>
-        </w:rPr>
-        <w:t>Activity Diagram:</w:t>
       </w:r>
     </w:p>
     <w:p>
       <w:pPr>
+        <w:pStyle w:val="Caption"/>
+        <w:jc w:val="center"/>
         <w:rPr>
           <w:rFonts w:asciiTheme="majorHAnsi" w:hAnsiTheme="majorHAnsi" w:cs="Arial"/>
-          <w:b/>
-        </w:rPr>
-      </w:pPr>
+          <w:b w:val="0"/>
+          <w:color w:val="auto"/>
+        </w:rPr>
+      </w:pPr>
+      <w:r>
+        <w:rPr>
+          <w:color w:val="auto"/>
+        </w:rPr>
+        <w:t xml:space="preserve">Figure </w:t>
+      </w:r>
+      <w:r>
+        <w:rPr>
+          <w:color w:val="auto"/>
+        </w:rPr>
+        <w:fldChar w:fldCharType="begin"/>
+      </w:r>
+      <w:r>
+        <w:rPr>
+          <w:color w:val="auto"/>
+        </w:rPr>
+        <w:instrText xml:space="preserve"> SEQ Figure \* ARABIC </w:instrText>
+      </w:r>
+      <w:r>
+        <w:rPr>
+          <w:color w:val="auto"/>
+        </w:rPr>
+        <w:fldChar w:fldCharType="separate"/>
+      </w:r>
+      <w:r>
+        <w:rPr>
+          <w:noProof/>
+          <w:color w:val="auto"/>
+        </w:rPr>
+        <w:t>2</w:t>
+      </w:r>
+      <w:r>
+        <w:rPr>
+          <w:color w:val="auto"/>
+        </w:rPr>
+        <w:fldChar w:fldCharType="end"/>
+      </w:r>
+      <w:r>
+        <w:rPr>
+          <w:color w:val="auto"/>
+        </w:rPr>
+        <w:t>: Activity Diagram - UC-04 - Check-in Media</w:t>
+      </w:r>
     </w:p>
     <w:p>
       <w:pPr>
@@ -10263,10 +10558,8 @@
     </w:p>
     <w:p>
       <w:pPr>
-        <w:rPr>
-          <w:rFonts w:asciiTheme="majorHAnsi" w:hAnsiTheme="majorHAnsi" w:cs="Arial"/>
-          <w:b/>
-        </w:rPr>
+        <w:keepNext/>
+        <w:jc w:val="center"/>
       </w:pPr>
       <w:r>
         <w:rPr>
@@ -10331,6 +10624,60 @@
     </w:p>
     <w:p>
       <w:pPr>
+        <w:pStyle w:val="Caption"/>
+        <w:jc w:val="center"/>
+        <w:rPr>
+          <w:rFonts w:asciiTheme="majorHAnsi" w:hAnsiTheme="majorHAnsi" w:cs="Arial"/>
+          <w:b w:val="0"/>
+          <w:color w:val="auto"/>
+        </w:rPr>
+      </w:pPr>
+      <w:r>
+        <w:rPr>
+          <w:color w:val="auto"/>
+        </w:rPr>
+        <w:t xml:space="preserve">Figure </w:t>
+      </w:r>
+      <w:r>
+        <w:rPr>
+          <w:color w:val="auto"/>
+        </w:rPr>
+        <w:fldChar w:fldCharType="begin"/>
+      </w:r>
+      <w:r>
+        <w:rPr>
+          <w:color w:val="auto"/>
+        </w:rPr>
+        <w:instrText xml:space="preserve"> SEQ Figure \* ARABIC </w:instrText>
+      </w:r>
+      <w:r>
+        <w:rPr>
+          <w:color w:val="auto"/>
+        </w:rPr>
+        <w:fldChar w:fldCharType="separate"/>
+      </w:r>
+      <w:r>
+        <w:rPr>
+          <w:noProof/>
+          <w:color w:val="auto"/>
+        </w:rPr>
+        <w:t>3</w:t>
+      </w:r>
+      <w:r>
+        <w:rPr>
+          <w:color w:val="auto"/>
+        </w:rPr>
+        <w:fldChar w:fldCharType="end"/>
+      </w:r>
+      <w:r>
+        <w:rPr>
+          <w:color w:val="auto"/>
+        </w:rPr>
+        <w:t>: Database Relationships</w:t>
+      </w:r>
+    </w:p>
+    <w:p>
+      <w:pPr>
         <w:rPr>
           <w:rFonts w:asciiTheme="majorHAnsi" w:hAnsiTheme="majorHAnsi" w:cs="Arial"/>
           <w:b/>
@@ -10442,20 +10789,51 @@
         <w:rPr>
           <w:rFonts w:asciiTheme="majorHAnsi" w:hAnsiTheme="majorHAnsi" w:cs="Arial"/>
           <w:b w:val="0"/>
-        </w:rPr>
-      </w:pPr>
-      <w:r>
+          <w:color w:val="auto"/>
+        </w:rPr>
+      </w:pPr>
+      <w:r>
+        <w:rPr>
+          <w:color w:val="auto"/>
+        </w:rPr>
         <w:t xml:space="preserve">Figure </w:t>
       </w:r>
-      <w:fldSimple w:instr=" SEQ Figure \* ARABIC ">
-        <w:r>
-          <w:rPr>
-            <w:noProof/>
-          </w:rPr>
-          <w:t>1</w:t>
-        </w:r>
-      </w:fldSimple>
-      <w:r>
+      <w:r>
+        <w:rPr>
+          <w:color w:val="auto"/>
+        </w:rPr>
+        <w:fldChar w:fldCharType="begin"/>
+      </w:r>
+      <w:r>
+        <w:rPr>
+          <w:color w:val="auto"/>
+        </w:rPr>
+        <w:instrText xml:space="preserve"> SEQ Figure \* ARABIC </w:instrText>
+      </w:r>
+      <w:r>
+        <w:rPr>
+          <w:color w:val="auto"/>
+        </w:rPr>
+        <w:fldChar w:fldCharType="separate"/>
+      </w:r>
+      <w:r>
+        <w:rPr>
+          <w:noProof/>
+          <w:color w:val="auto"/>
+        </w:rPr>
+        <w:t>4</w:t>
+      </w:r>
+      <w:r>
+        <w:rPr>
+          <w:noProof/>
+          <w:color w:val="auto"/>
+        </w:rPr>
+        <w:fldChar w:fldCharType="end"/>
+      </w:r>
+      <w:r>
+        <w:rPr>
+          <w:color w:val="auto"/>
+        </w:rPr>
         <w:t>: Home Page</w:t>
       </w:r>
     </w:p>
@@ -10530,19 +10908,52 @@
     <w:p>
       <w:pPr>
         <w:pStyle w:val="Caption"/>
-      </w:pPr>
-      <w:r>
+        <w:rPr>
+          <w:color w:val="auto"/>
+        </w:rPr>
+      </w:pPr>
+      <w:r>
+        <w:rPr>
+          <w:color w:val="auto"/>
+        </w:rPr>
         <w:t xml:space="preserve">Figure </w:t>
       </w:r>
-      <w:fldSimple w:instr=" SEQ Figure \* ARABIC ">
-        <w:r>
-          <w:rPr>
-            <w:noProof/>
-          </w:rPr>
-          <w:t>2</w:t>
-        </w:r>
-      </w:fldSimple>
-      <w:r>
+      <w:r>
+        <w:rPr>
+          <w:color w:val="auto"/>
+        </w:rPr>
+        <w:fldChar w:fldCharType="begin"/>
+      </w:r>
+      <w:r>
+        <w:rPr>
+          <w:color w:val="auto"/>
+        </w:rPr>
+        <w:instrText xml:space="preserve"> SEQ Figure \* ARABIC </w:instrText>
+      </w:r>
+      <w:r>
+        <w:rPr>
+          <w:color w:val="auto"/>
+        </w:rPr>
+        <w:fldChar w:fldCharType="separate"/>
+      </w:r>
+      <w:r>
+        <w:rPr>
+          <w:noProof/>
+          <w:color w:val="auto"/>
+        </w:rPr>
+        <w:t>5</w:t>
+      </w:r>
+      <w:r>
+        <w:rPr>
+          <w:noProof/>
+          <w:color w:val="auto"/>
+        </w:rPr>
+        <w:fldChar w:fldCharType="end"/>
+      </w:r>
+      <w:r>
+        <w:rPr>
+          <w:color w:val="auto"/>
+        </w:rPr>
         <w:t>: Member Login Page</w:t>
       </w:r>
     </w:p>
@@ -10608,21 +11019,59 @@
     <w:p>
       <w:pPr>
         <w:pStyle w:val="Caption"/>
-      </w:pPr>
-      <w:r>
+        <w:rPr>
+          <w:color w:val="auto"/>
+        </w:rPr>
+      </w:pPr>
+      <w:r>
+        <w:rPr>
+          <w:color w:val="auto"/>
+        </w:rPr>
         <w:t xml:space="preserve">Figure </w:t>
       </w:r>
-      <w:fldSimple w:instr=" SEQ Figure \* ARABIC ">
-        <w:r>
-          <w:rPr>
-            <w:noProof/>
-          </w:rPr>
-          <w:t>3</w:t>
-        </w:r>
-      </w:fldSimple>
-      <w:r>
+      <w:r>
+        <w:rPr>
+          <w:color w:val="auto"/>
+        </w:rPr>
+        <w:fldChar w:fldCharType="begin"/>
+      </w:r>
+      <w:r>
+        <w:rPr>
+          <w:color w:val="auto"/>
+        </w:rPr>
+        <w:instrText xml:space="preserve"> SEQ Figure \* ARABIC </w:instrText>
+      </w:r>
+      <w:r>
+        <w:rPr>
+          <w:color w:val="auto"/>
+        </w:rPr>
+        <w:fldChar w:fldCharType="separate"/>
+      </w:r>
+      <w:r>
+        <w:rPr>
+          <w:noProof/>
+          <w:color w:val="auto"/>
+        </w:rPr>
+        <w:t>6</w:t>
+      </w:r>
+      <w:r>
+        <w:rPr>
+          <w:noProof/>
+          <w:color w:val="auto"/>
+        </w:rPr>
+        <w:fldChar w:fldCharType="end"/>
+      </w:r>
+      <w:r>
+        <w:rPr>
+          <w:color w:val="auto"/>
+        </w:rPr>
         <w:t>: Create Account Page</w:t>
       </w:r>
+    </w:p>
+    <w:p>
+      <w:pPr>
+        <w:keepNext/>
+      </w:pPr>
     </w:p>
     <w:p>
       <w:pPr>
@@ -10685,19 +11134,52 @@
     <w:p>
       <w:pPr>
         <w:pStyle w:val="Caption"/>
-      </w:pPr>
-      <w:r>
+        <w:rPr>
+          <w:color w:val="auto"/>
+        </w:rPr>
+      </w:pPr>
+      <w:r>
+        <w:rPr>
+          <w:color w:val="auto"/>
+        </w:rPr>
         <w:t xml:space="preserve">Figure </w:t>
       </w:r>
-      <w:fldSimple w:instr=" SEQ Figure \* ARABIC ">
-        <w:r>
-          <w:rPr>
-            <w:noProof/>
-          </w:rPr>
-          <w:t>4</w:t>
-        </w:r>
-      </w:fldSimple>
-      <w:r>
+      <w:r>
+        <w:rPr>
+          <w:color w:val="auto"/>
+        </w:rPr>
+        <w:fldChar w:fldCharType="begin"/>
+      </w:r>
+      <w:r>
+        <w:rPr>
+          <w:color w:val="auto"/>
+        </w:rPr>
+        <w:instrText xml:space="preserve"> SEQ Figure \* ARABIC </w:instrText>
+      </w:r>
+      <w:r>
+        <w:rPr>
+          <w:color w:val="auto"/>
+        </w:rPr>
+        <w:fldChar w:fldCharType="separate"/>
+      </w:r>
+      <w:r>
+        <w:rPr>
+          <w:noProof/>
+          <w:color w:val="auto"/>
+        </w:rPr>
+        <w:t>7</w:t>
+      </w:r>
+      <w:r>
+        <w:rPr>
+          <w:noProof/>
+          <w:color w:val="auto"/>
+        </w:rPr>
+        <w:fldChar w:fldCharType="end"/>
+      </w:r>
+      <w:r>
+        <w:rPr>
+          <w:color w:val="auto"/>
+        </w:rPr>
         <w:t>: View Media Page</w:t>
       </w:r>
     </w:p>
@@ -10763,22 +11245,56 @@
     <w:p>
       <w:pPr>
         <w:pStyle w:val="Caption"/>
-      </w:pPr>
-      <w:r>
+        <w:rPr>
+          <w:color w:val="auto"/>
+        </w:rPr>
+      </w:pPr>
+      <w:r>
+        <w:rPr>
+          <w:color w:val="auto"/>
+        </w:rPr>
         <w:t xml:space="preserve">Figure </w:t>
       </w:r>
-      <w:fldSimple w:instr=" SEQ Figure \* ARABIC ">
-        <w:r>
-          <w:rPr>
-            <w:noProof/>
-          </w:rPr>
-          <w:t>5</w:t>
-        </w:r>
-      </w:fldSimple>
-      <w:r>
+      <w:r>
+        <w:rPr>
+          <w:color w:val="auto"/>
+        </w:rPr>
+        <w:fldChar w:fldCharType="begin"/>
+      </w:r>
+      <w:r>
+        <w:rPr>
+          <w:color w:val="auto"/>
+        </w:rPr>
+        <w:instrText xml:space="preserve"> SEQ Figure \* ARABIC </w:instrText>
+      </w:r>
+      <w:r>
+        <w:rPr>
+          <w:color w:val="auto"/>
+        </w:rPr>
+        <w:fldChar w:fldCharType="separate"/>
+      </w:r>
+      <w:r>
+        <w:rPr>
+          <w:noProof/>
+          <w:color w:val="auto"/>
+        </w:rPr>
+        <w:t>8</w:t>
+      </w:r>
+      <w:r>
+        <w:rPr>
+          <w:noProof/>
+          <w:color w:val="auto"/>
+        </w:rPr>
+        <w:fldChar w:fldCharType="end"/>
+      </w:r>
+      <w:r>
+        <w:rPr>
+          <w:color w:val="auto"/>
+        </w:rPr>
         <w:t>: Admin Panel Page</w:t>
       </w:r>
     </w:p>
+    <w:p/>
     <w:p>
       <w:pPr>
         <w:keepNext/>
@@ -10840,19 +11356,52 @@
     <w:p>
       <w:pPr>
         <w:pStyle w:val="Caption"/>
-      </w:pPr>
-      <w:r>
+        <w:rPr>
+          <w:color w:val="auto"/>
+        </w:rPr>
+      </w:pPr>
+      <w:r>
+        <w:rPr>
+          <w:color w:val="auto"/>
+        </w:rPr>
         <w:t xml:space="preserve">Figure </w:t>
       </w:r>
-      <w:fldSimple w:instr=" SEQ Figure \* ARABIC ">
-        <w:r>
-          <w:rPr>
-            <w:noProof/>
-          </w:rPr>
-          <w:t>6</w:t>
-        </w:r>
-      </w:fldSimple>
-      <w:r>
+      <w:r>
+        <w:rPr>
+          <w:color w:val="auto"/>
+        </w:rPr>
+        <w:fldChar w:fldCharType="begin"/>
+      </w:r>
+      <w:r>
+        <w:rPr>
+          <w:color w:val="auto"/>
+        </w:rPr>
+        <w:instrText xml:space="preserve"> SEQ Figure \* ARABIC </w:instrText>
+      </w:r>
+      <w:r>
+        <w:rPr>
+          <w:color w:val="auto"/>
+        </w:rPr>
+        <w:fldChar w:fldCharType="separate"/>
+      </w:r>
+      <w:r>
+        <w:rPr>
+          <w:noProof/>
+          <w:color w:val="auto"/>
+        </w:rPr>
+        <w:t>9</w:t>
+      </w:r>
+      <w:r>
+        <w:rPr>
+          <w:noProof/>
+          <w:color w:val="auto"/>
+        </w:rPr>
+        <w:fldChar w:fldCharType="end"/>
+      </w:r>
+      <w:r>
+        <w:rPr>
+          <w:color w:val="auto"/>
+        </w:rPr>
         <w:t>: Add Media Page</w:t>
       </w:r>
     </w:p>
@@ -10918,22 +11467,56 @@
     <w:p>
       <w:pPr>
         <w:pStyle w:val="Caption"/>
-      </w:pPr>
-      <w:r>
+        <w:rPr>
+          <w:color w:val="auto"/>
+        </w:rPr>
+      </w:pPr>
+      <w:r>
+        <w:rPr>
+          <w:color w:val="auto"/>
+        </w:rPr>
         <w:t xml:space="preserve">Figure </w:t>
       </w:r>
-      <w:fldSimple w:instr=" SEQ Figure \* ARABIC ">
-        <w:r>
-          <w:rPr>
-            <w:noProof/>
-          </w:rPr>
-          <w:t>7</w:t>
-        </w:r>
-      </w:fldSimple>
-      <w:r>
+      <w:r>
+        <w:rPr>
+          <w:color w:val="auto"/>
+        </w:rPr>
+        <w:fldChar w:fldCharType="begin"/>
+      </w:r>
+      <w:r>
+        <w:rPr>
+          <w:color w:val="auto"/>
+        </w:rPr>
+        <w:instrText xml:space="preserve"> SEQ Figure \* ARABIC </w:instrText>
+      </w:r>
+      <w:r>
+        <w:rPr>
+          <w:color w:val="auto"/>
+        </w:rPr>
+        <w:fldChar w:fldCharType="separate"/>
+      </w:r>
+      <w:r>
+        <w:rPr>
+          <w:noProof/>
+          <w:color w:val="auto"/>
+        </w:rPr>
+        <w:t>10</w:t>
+      </w:r>
+      <w:r>
+        <w:rPr>
+          <w:noProof/>
+          <w:color w:val="auto"/>
+        </w:rPr>
+        <w:fldChar w:fldCharType="end"/>
+      </w:r>
+      <w:r>
+        <w:rPr>
+          <w:color w:val="auto"/>
+        </w:rPr>
         <w:t>: Delete Media Page</w:t>
       </w:r>
     </w:p>
+    <w:p/>
     <w:p>
       <w:pPr>
         <w:keepNext/>
@@ -10995,19 +11578,52 @@
     <w:p>
       <w:pPr>
         <w:pStyle w:val="Caption"/>
-      </w:pPr>
-      <w:r>
+        <w:rPr>
+          <w:color w:val="auto"/>
+        </w:rPr>
+      </w:pPr>
+      <w:r>
+        <w:rPr>
+          <w:color w:val="auto"/>
+        </w:rPr>
         <w:t xml:space="preserve">Figure </w:t>
       </w:r>
-      <w:fldSimple w:instr=" SEQ Figure \* ARABIC ">
-        <w:r>
-          <w:rPr>
-            <w:noProof/>
-          </w:rPr>
-          <w:t>8</w:t>
-        </w:r>
-      </w:fldSimple>
-      <w:r>
+      <w:r>
+        <w:rPr>
+          <w:color w:val="auto"/>
+        </w:rPr>
+        <w:fldChar w:fldCharType="begin"/>
+      </w:r>
+      <w:r>
+        <w:rPr>
+          <w:color w:val="auto"/>
+        </w:rPr>
+        <w:instrText xml:space="preserve"> SEQ Figure \* ARABIC </w:instrText>
+      </w:r>
+      <w:r>
+        <w:rPr>
+          <w:color w:val="auto"/>
+        </w:rPr>
+        <w:fldChar w:fldCharType="separate"/>
+      </w:r>
+      <w:r>
+        <w:rPr>
+          <w:noProof/>
+          <w:color w:val="auto"/>
+        </w:rPr>
+        <w:t>11</w:t>
+      </w:r>
+      <w:r>
+        <w:rPr>
+          <w:noProof/>
+          <w:color w:val="auto"/>
+        </w:rPr>
+        <w:fldChar w:fldCharType="end"/>
+      </w:r>
+      <w:r>
+        <w:rPr>
+          <w:color w:val="auto"/>
+        </w:rPr>
         <w:t>: Delete Member Page</w:t>
       </w:r>
     </w:p>
@@ -11126,27 +11742,61 @@
         <w:pStyle w:val="Caption"/>
         <w:ind w:left="720"/>
         <w:rPr>
-          <w:rFonts w:asciiTheme="majorHAnsi" w:hAnsiTheme="majorHAnsi" w:cs="Arial"/>
-        </w:rPr>
-      </w:pPr>
-      <w:r>
+          <w:color w:val="auto"/>
+        </w:rPr>
+      </w:pPr>
+      <w:r>
+        <w:rPr>
+          <w:color w:val="auto"/>
+        </w:rPr>
         <w:t xml:space="preserve">Figure </w:t>
       </w:r>
-      <w:fldSimple w:instr=" SEQ Figure \* ARABIC ">
-        <w:r>
-          <w:rPr>
-            <w:noProof/>
-          </w:rPr>
-          <w:t>9</w:t>
-        </w:r>
-      </w:fldSimple>
-      <w:r>
-        <w:t xml:space="preserve">: </w:t>
-      </w:r>
-      <w:r>
-        <w:t>Sequence Diagram - Checkout Media, item is available</w:t>
+      <w:r>
+        <w:rPr>
+          <w:color w:val="auto"/>
+        </w:rPr>
+        <w:fldChar w:fldCharType="begin"/>
+      </w:r>
+      <w:r>
+        <w:rPr>
+          <w:color w:val="auto"/>
+        </w:rPr>
+        <w:instrText xml:space="preserve"> SEQ Fig</w:instrText>
+      </w:r>
+      <w:r>
+        <w:rPr>
+          <w:color w:val="auto"/>
+        </w:rPr>
+        <w:instrText xml:space="preserve">ure \* ARABIC </w:instrText>
+      </w:r>
+      <w:r>
+        <w:rPr>
+          <w:color w:val="auto"/>
+        </w:rPr>
+        <w:fldChar w:fldCharType="separate"/>
+      </w:r>
+      <w:r>
+        <w:rPr>
+          <w:noProof/>
+          <w:color w:val="auto"/>
+        </w:rPr>
+        <w:t>12</w:t>
+      </w:r>
+      <w:r>
+        <w:rPr>
+          <w:noProof/>
+          <w:color w:val="auto"/>
+        </w:rPr>
+        <w:fldChar w:fldCharType="end"/>
+      </w:r>
+      <w:r>
+        <w:rPr>
+          <w:color w:val="auto"/>
+        </w:rPr>
+        <w:t>: Sequence Diagram - Checkout Media, item is available</w:t>
       </w:r>
     </w:p>
+    <w:p/>
     <w:p>
       <w:pPr>
         <w:pStyle w:val="ListParagraph"/>
@@ -11247,31 +11897,57 @@
         <w:ind w:left="720"/>
         <w:rPr>
           <w:rFonts w:asciiTheme="majorHAnsi" w:hAnsiTheme="majorHAnsi" w:cs="Arial"/>
-        </w:rPr>
-      </w:pPr>
-      <w:r>
+          <w:color w:val="auto"/>
+        </w:rPr>
+      </w:pPr>
+      <w:r>
+        <w:rPr>
+          <w:color w:val="auto"/>
+        </w:rPr>
         <w:t xml:space="preserve">Figure </w:t>
       </w:r>
-      <w:fldSimple w:instr=" SEQ Figure \* ARABIC ">
-        <w:r>
-          <w:rPr>
-            <w:noProof/>
-          </w:rPr>
-          <w:t>10</w:t>
-        </w:r>
-      </w:fldSimple>
-      <w:r>
-        <w:t>: Sequence Diagram - Checkout Media, item is</w:t>
-      </w:r>
-      <w:r>
-        <w:t xml:space="preserve"> not</w:t>
-      </w:r>
-      <w:r>
-        <w:t xml:space="preserve"> available</w:t>
+      <w:r>
+        <w:rPr>
+          <w:color w:val="auto"/>
+        </w:rPr>
+        <w:fldChar w:fldCharType="begin"/>
+      </w:r>
+      <w:r>
+        <w:rPr>
+          <w:color w:val="auto"/>
+        </w:rPr>
+        <w:instrText xml:space="preserve"> SEQ Figure \* ARABIC </w:instrText>
+      </w:r>
+      <w:r>
+        <w:rPr>
+          <w:color w:val="auto"/>
+        </w:rPr>
+        <w:fldChar w:fldCharType="separate"/>
       </w:r>
       <w:r>
         <w:rPr>
           <w:noProof/>
+          <w:color w:val="auto"/>
+        </w:rPr>
+        <w:t>13</w:t>
+      </w:r>
+      <w:r>
+        <w:rPr>
+          <w:noProof/>
+          <w:color w:val="auto"/>
+        </w:rPr>
+        <w:fldChar w:fldCharType="end"/>
+      </w:r>
+      <w:r>
+        <w:rPr>
+          <w:color w:val="auto"/>
+        </w:rPr>
+        <w:t>: Sequence Diagram - Checkout Media, item is not available</w:t>
+      </w:r>
+      <w:r>
+        <w:rPr>
+          <w:noProof/>
+          <w:color w:val="auto"/>
         </w:rPr>
         <w:t xml:space="preserve"> but wait list is</w:t>
       </w:r>
@@ -11361,8 +12037,6 @@
           </wp:inline>
         </w:drawing>
       </w:r>
-      <w:bookmarkStart w:id="6" w:name="_GoBack"/>
-      <w:bookmarkEnd w:id="6"/>
     </w:p>
     <w:p>
       <w:pPr>
@@ -11370,34 +12044,57 @@
         <w:ind w:left="720"/>
         <w:rPr>
           <w:rFonts w:asciiTheme="majorHAnsi" w:hAnsiTheme="majorHAnsi" w:cs="Arial"/>
-        </w:rPr>
-      </w:pPr>
-      <w:r>
+          <w:color w:val="auto"/>
+        </w:rPr>
+      </w:pPr>
+      <w:r>
+        <w:rPr>
+          <w:color w:val="auto"/>
+        </w:rPr>
         <w:t xml:space="preserve">Figure </w:t>
       </w:r>
-      <w:fldSimple w:instr=" SEQ Figure \* ARABIC ">
-        <w:r>
-          <w:rPr>
-            <w:noProof/>
-          </w:rPr>
-          <w:t>11</w:t>
-        </w:r>
-      </w:fldSimple>
-      <w:r>
-        <w:t xml:space="preserve">: </w:t>
-      </w:r>
-      <w:r>
-        <w:t xml:space="preserve">Sequence Diagram - Checkout Media, item is not available </w:t>
-      </w:r>
-      <w:r>
-        <w:t xml:space="preserve">and </w:t>
-      </w:r>
-      <w:r>
-        <w:t>wait list is</w:t>
+      <w:r>
+        <w:rPr>
+          <w:color w:val="auto"/>
+        </w:rPr>
+        <w:fldChar w:fldCharType="begin"/>
+      </w:r>
+      <w:r>
+        <w:rPr>
+          <w:color w:val="auto"/>
+        </w:rPr>
+        <w:instrText xml:space="preserve"> SEQ Figure \* ARABIC </w:instrText>
+      </w:r>
+      <w:r>
+        <w:rPr>
+          <w:color w:val="auto"/>
+        </w:rPr>
+        <w:fldChar w:fldCharType="separate"/>
       </w:r>
       <w:r>
         <w:rPr>
           <w:noProof/>
+          <w:color w:val="auto"/>
+        </w:rPr>
+        <w:t>14</w:t>
+      </w:r>
+      <w:r>
+        <w:rPr>
+          <w:noProof/>
+          <w:color w:val="auto"/>
+        </w:rPr>
+        <w:fldChar w:fldCharType="end"/>
+      </w:r>
+      <w:r>
+        <w:rPr>
+          <w:color w:val="auto"/>
+        </w:rPr>
+        <w:t>: Sequence Diagram - Checkout Media, item is not available and wait list is</w:t>
+      </w:r>
+      <w:r>
+        <w:rPr>
+          <w:noProof/>
+          <w:color w:val="auto"/>
         </w:rPr>
         <w:t xml:space="preserve"> not available</w:t>
       </w:r>
@@ -11460,6 +12157,7 @@
       <w:pPr>
         <w:keepNext/>
       </w:pPr>
+      <w:bookmarkStart w:id="6" w:name="_GoBack"/>
       <w:r>
         <w:rPr>
           <w:rFonts w:asciiTheme="majorHAnsi" w:hAnsiTheme="majorHAnsi"/>
@@ -11514,26 +12212,59 @@
           </wp:inline>
         </w:drawing>
       </w:r>
+      <w:bookmarkEnd w:id="6"/>
     </w:p>
     <w:p>
       <w:pPr>
         <w:pStyle w:val="Caption"/>
+        <w:jc w:val="center"/>
         <w:rPr>
           <w:rFonts w:asciiTheme="majorHAnsi" w:hAnsiTheme="majorHAnsi"/>
-        </w:rPr>
-      </w:pPr>
-      <w:r>
+          <w:color w:val="auto"/>
+        </w:rPr>
+      </w:pPr>
+      <w:r>
+        <w:rPr>
+          <w:color w:val="auto"/>
+        </w:rPr>
         <w:t xml:space="preserve">Figure </w:t>
       </w:r>
-      <w:fldSimple w:instr=" SEQ Figure \* ARABIC ">
-        <w:r>
-          <w:rPr>
-            <w:noProof/>
-          </w:rPr>
-          <w:t>12</w:t>
-        </w:r>
-      </w:fldSimple>
-      <w:r>
+      <w:r>
+        <w:rPr>
+          <w:color w:val="auto"/>
+        </w:rPr>
+        <w:fldChar w:fldCharType="begin"/>
+      </w:r>
+      <w:r>
+        <w:rPr>
+          <w:color w:val="auto"/>
+        </w:rPr>
+        <w:instrText xml:space="preserve"> SEQ Figure \* ARABIC </w:instrText>
+      </w:r>
+      <w:r>
+        <w:rPr>
+          <w:color w:val="auto"/>
+        </w:rPr>
+        <w:fldChar w:fldCharType="separate"/>
+      </w:r>
+      <w:r>
+        <w:rPr>
+          <w:noProof/>
+          <w:color w:val="auto"/>
+        </w:rPr>
+        <w:t>15</w:t>
+      </w:r>
+      <w:r>
+        <w:rPr>
+          <w:noProof/>
+          <w:color w:val="auto"/>
+        </w:rPr>
+        <w:fldChar w:fldCharType="end"/>
+      </w:r>
+      <w:r>
+        <w:rPr>
+          <w:color w:val="auto"/>
+        </w:rPr>
         <w:t>: Class Diagram</w:t>
       </w:r>
     </w:p>
@@ -14247,7 +14978,7 @@
 </file>
 
 <file path=customXml/itemProps1.xml><?xml version="1.0" encoding="utf-8"?>
-<ds:datastoreItem xmlns:ds="http://schemas.openxmlformats.org/officeDocument/2006/customXml" ds:itemID="{FB900791-F878-4A8F-99FD-AC8FA6EC1A0F}">
+<ds:datastoreItem xmlns:ds="http://schemas.openxmlformats.org/officeDocument/2006/customXml" ds:itemID="{2F782880-13D0-4A6C-9E66-3F94D1BECBB5}">
   <ds:schemaRefs>
     <ds:schemaRef ds:uri="http://schemas.openxmlformats.org/officeDocument/2006/bibliography"/>
   </ds:schemaRefs>

</xml_diff>

<commit_message>
Part2 updates, diagrams: Diagrams.vpp, Activity, Class, Use Case
</commit_message>
<xml_diff>
--- a/Tardis-box_Part2.docx
+++ b/Tardis-box_Part2.docx
@@ -1,6 +1,6 @@
 
 <file path=word/document.xml><?xml version="1.0" encoding="utf-8"?>
-<w:document xmlns:wpc="http://schemas.microsoft.com/office/word/2010/wordprocessingCanvas" xmlns:mc="http://schemas.openxmlformats.org/markup-compatibility/2006" xmlns:o="urn:schemas-microsoft-com:office:office" xmlns:r="http://schemas.openxmlformats.org/officeDocument/2006/relationships" xmlns:m="http://schemas.openxmlformats.org/officeDocument/2006/math" xmlns:v="urn:schemas-microsoft-com:vml" xmlns:wp14="http://schemas.microsoft.com/office/word/2010/wordprocessingDrawing" xmlns:wp="http://schemas.openxmlformats.org/drawingml/2006/wordprocessingDrawing" xmlns:w10="urn:schemas-microsoft-com:office:word" xmlns:w="http://schemas.openxmlformats.org/wordprocessingml/2006/main" xmlns:w14="http://schemas.microsoft.com/office/word/2010/wordml" xmlns:wpg="http://schemas.microsoft.com/office/word/2010/wordprocessingGroup" xmlns:wpi="http://schemas.microsoft.com/office/word/2010/wordprocessingInk" xmlns:wne="http://schemas.microsoft.com/office/word/2006/wordml" xmlns:wps="http://schemas.microsoft.com/office/word/2010/wordprocessingShape" mc:Ignorable="w14 wp14">
+<w:document xmlns:wpc="http://schemas.microsoft.com/office/word/2010/wordprocessingCanvas" xmlns:mo="http://schemas.microsoft.com/office/mac/office/2008/main" xmlns:mc="http://schemas.openxmlformats.org/markup-compatibility/2006" xmlns:mv="urn:schemas-microsoft-com:mac:vml" xmlns:o="urn:schemas-microsoft-com:office:office" xmlns:r="http://schemas.openxmlformats.org/officeDocument/2006/relationships" xmlns:m="http://schemas.openxmlformats.org/officeDocument/2006/math" xmlns:v="urn:schemas-microsoft-com:vml" xmlns:wp14="http://schemas.microsoft.com/office/word/2010/wordprocessingDrawing" xmlns:wp="http://schemas.openxmlformats.org/drawingml/2006/wordprocessingDrawing" xmlns:w10="urn:schemas-microsoft-com:office:word" xmlns:w="http://schemas.openxmlformats.org/wordprocessingml/2006/main" xmlns:w14="http://schemas.microsoft.com/office/word/2010/wordml" xmlns:wpg="http://schemas.microsoft.com/office/word/2010/wordprocessingGroup" xmlns:wpi="http://schemas.microsoft.com/office/word/2010/wordprocessingInk" xmlns:wne="http://schemas.microsoft.com/office/word/2006/wordml" xmlns:wps="http://schemas.microsoft.com/office/word/2010/wordprocessingShape" mc:Ignorable="w14 wp14">
   <w:body>
     <w:p>
       <w:pPr>
@@ -45,8 +45,16 @@
         <w:rPr>
           <w:rFonts w:asciiTheme="majorHAnsi" w:hAnsiTheme="majorHAnsi"/>
         </w:rPr>
-        <w:t>Paul Boschert</w:t>
-      </w:r>
+        <w:t xml:space="preserve">Paul </w:t>
+      </w:r>
+      <w:proofErr w:type="spellStart"/>
+      <w:r>
+        <w:rPr>
+          <w:rFonts w:asciiTheme="majorHAnsi" w:hAnsiTheme="majorHAnsi"/>
+        </w:rPr>
+        <w:t>Boschert</w:t>
+      </w:r>
+      <w:proofErr w:type="spellEnd"/>
       <w:r>
         <w:rPr>
           <w:rFonts w:asciiTheme="majorHAnsi" w:hAnsiTheme="majorHAnsi"/>
@@ -85,7 +93,21 @@
         <w:rPr>
           <w:rFonts w:asciiTheme="majorHAnsi" w:hAnsiTheme="majorHAnsi" w:cs="Arial"/>
         </w:rPr>
-        <w:t>: Tardis-b</w:t>
+        <w:t xml:space="preserve">: </w:t>
+      </w:r>
+      <w:proofErr w:type="spellStart"/>
+      <w:r>
+        <w:rPr>
+          <w:rFonts w:asciiTheme="majorHAnsi" w:hAnsiTheme="majorHAnsi" w:cs="Arial"/>
+        </w:rPr>
+        <w:t>Tardis</w:t>
+      </w:r>
+      <w:proofErr w:type="spellEnd"/>
+      <w:r>
+        <w:rPr>
+          <w:rFonts w:asciiTheme="majorHAnsi" w:hAnsiTheme="majorHAnsi" w:cs="Arial"/>
+        </w:rPr>
+        <w:t>-b</w:t>
       </w:r>
       <w:r>
         <w:rPr>
@@ -142,12 +164,21 @@
           <w:color w:val="1D1D1D"/>
         </w:rPr>
       </w:pPr>
+      <w:proofErr w:type="spellStart"/>
       <w:r>
         <w:rPr>
           <w:rFonts w:asciiTheme="majorHAnsi" w:hAnsiTheme="majorHAnsi" w:cs="Cambria"/>
           <w:color w:val="1D1D1D"/>
         </w:rPr>
-        <w:t xml:space="preserve">Tardis-box is a no-charge media distribution system. It will allow a </w:t>
+        <w:t>Tardis</w:t>
+      </w:r>
+      <w:proofErr w:type="spellEnd"/>
+      <w:r>
+        <w:rPr>
+          <w:rFonts w:asciiTheme="majorHAnsi" w:hAnsiTheme="majorHAnsi" w:cs="Cambria"/>
+          <w:color w:val="1D1D1D"/>
+        </w:rPr>
+        <w:t xml:space="preserve">-box is a no-charge media distribution system. It will allow a </w:t>
       </w:r>
       <w:r>
         <w:rPr>
@@ -250,7 +281,23 @@
           <w:rFonts w:asciiTheme="majorHAnsi" w:hAnsiTheme="majorHAnsi" w:cs="Cambria"/>
           <w:color w:val="1D1D1D"/>
         </w:rPr>
-        <w:t xml:space="preserve"> may view and sort the media with the option to check-out an item. If the requested media is unavailable, the request </w:t>
+        <w:t xml:space="preserve"> may view and sort the media with the option to </w:t>
+      </w:r>
+      <w:proofErr w:type="gramStart"/>
+      <w:r>
+        <w:rPr>
+          <w:rFonts w:asciiTheme="majorHAnsi" w:hAnsiTheme="majorHAnsi" w:cs="Cambria"/>
+          <w:color w:val="1D1D1D"/>
+        </w:rPr>
+        <w:t>check-out</w:t>
+      </w:r>
+      <w:proofErr w:type="gramEnd"/>
+      <w:r>
+        <w:rPr>
+          <w:rFonts w:asciiTheme="majorHAnsi" w:hAnsiTheme="majorHAnsi" w:cs="Cambria"/>
+          <w:color w:val="1D1D1D"/>
+        </w:rPr>
+        <w:t xml:space="preserve"> an item. If the requested media is unavailable, the request </w:t>
       </w:r>
       <w:r>
         <w:rPr>
@@ -318,14 +365,14 @@
           <w:rFonts w:asciiTheme="majorHAnsi" w:hAnsiTheme="majorHAnsi" w:cs="Cambria"/>
           <w:color w:val="1D1D1D"/>
         </w:rPr>
-        <w:t>An administra</w:t>
+        <w:t>Anyone</w:t>
       </w:r>
       <w:r>
         <w:rPr>
           <w:rFonts w:asciiTheme="majorHAnsi" w:hAnsiTheme="majorHAnsi" w:cs="Cambria"/>
           <w:color w:val="1D1D1D"/>
         </w:rPr>
-        <w:t>tor may view and sort the media</w:t>
+        <w:t xml:space="preserve"> may view and sort the media</w:t>
       </w:r>
       <w:r>
         <w:rPr>
@@ -353,21 +400,14 @@
           <w:rFonts w:asciiTheme="majorHAnsi" w:hAnsiTheme="majorHAnsi" w:cs="Cambria"/>
           <w:color w:val="1D1D1D"/>
         </w:rPr>
-        <w:t xml:space="preserve">account, if necessary and can </w:t>
+        <w:t>account, if necessary</w:t>
       </w:r>
       <w:r>
         <w:rPr>
           <w:rFonts w:asciiTheme="majorHAnsi" w:hAnsiTheme="majorHAnsi" w:cs="Cambria"/>
           <w:color w:val="1D1D1D"/>
         </w:rPr>
-        <w:t>handle</w:t>
-      </w:r>
-      <w:r>
-        <w:rPr>
-          <w:rFonts w:asciiTheme="majorHAnsi" w:hAnsiTheme="majorHAnsi" w:cs="Cambria"/>
-          <w:color w:val="1D1D1D"/>
-        </w:rPr>
-        <w:t xml:space="preserve"> overdue items.</w:t>
+        <w:t>.</w:t>
       </w:r>
     </w:p>
     <w:p>
@@ -1183,12 +1223,12 @@
             <w:pPr>
               <w:keepNext/>
               <w:widowControl w:val="0"/>
-              <w:rPr>
-                <w:del w:id="0" w:author="Teresa Creech" w:date="2015-10-17T22:56:00Z"/>
-              </w:rPr>
-            </w:pPr>
-            <w:r>
-              <w:t xml:space="preserve"> (Help Page)</w:t>
+            </w:pPr>
+            <w:r>
+              <w:t>UR-0</w:t>
+            </w:r>
+            <w:r>
+              <w:t>2</w:t>
             </w:r>
           </w:p>
         </w:tc>
@@ -1202,10 +1242,15 @@
               <w:widowControl w:val="0"/>
               <w:cnfStyle w:val="000000100000" w:firstRow="0" w:lastRow="0" w:firstColumn="0" w:lastColumn="0" w:oddVBand="0" w:evenVBand="0" w:oddHBand="1" w:evenHBand="0" w:firstRowFirstColumn="0" w:firstRowLastColumn="0" w:lastRowFirstColumn="0" w:lastRowLastColumn="0"/>
               <w:rPr>
-                <w:del w:id="1" w:author="Teresa Creech" w:date="2015-10-17T22:56:00Z"/>
-                <w:rFonts w:asciiTheme="majorHAnsi" w:hAnsiTheme="majorHAnsi"/>
-              </w:rPr>
-            </w:pPr>
+                <w:rFonts w:asciiTheme="majorHAnsi" w:hAnsiTheme="majorHAnsi"/>
+              </w:rPr>
+            </w:pPr>
+            <w:r>
+              <w:rPr>
+                <w:rFonts w:asciiTheme="majorHAnsi" w:hAnsiTheme="majorHAnsi"/>
+              </w:rPr>
+              <w:t>Any user can view media list</w:t>
+            </w:r>
           </w:p>
         </w:tc>
         <w:tc>
@@ -1218,10 +1263,15 @@
               <w:widowControl w:val="0"/>
               <w:cnfStyle w:val="000000100000" w:firstRow="0" w:lastRow="0" w:firstColumn="0" w:lastColumn="0" w:oddVBand="0" w:evenVBand="0" w:oddHBand="1" w:evenHBand="0" w:firstRowFirstColumn="0" w:firstRowLastColumn="0" w:lastRowFirstColumn="0" w:lastRowLastColumn="0"/>
               <w:rPr>
-                <w:del w:id="2" w:author="Teresa Creech" w:date="2015-10-17T22:56:00Z"/>
-                <w:rFonts w:asciiTheme="majorHAnsi" w:hAnsiTheme="majorHAnsi"/>
-              </w:rPr>
-            </w:pPr>
+                <w:rFonts w:asciiTheme="majorHAnsi" w:hAnsiTheme="majorHAnsi"/>
+              </w:rPr>
+            </w:pPr>
+            <w:r>
+              <w:rPr>
+                <w:rFonts w:asciiTheme="majorHAnsi" w:hAnsiTheme="majorHAnsi"/>
+              </w:rPr>
+              <w:t>Database</w:t>
+            </w:r>
           </w:p>
         </w:tc>
         <w:tc>
@@ -1234,10 +1284,15 @@
               <w:widowControl w:val="0"/>
               <w:cnfStyle w:val="000000100000" w:firstRow="0" w:lastRow="0" w:firstColumn="0" w:lastColumn="0" w:oddVBand="0" w:evenVBand="0" w:oddHBand="1" w:evenHBand="0" w:firstRowFirstColumn="0" w:firstRowLastColumn="0" w:lastRowFirstColumn="0" w:lastRowLastColumn="0"/>
               <w:rPr>
-                <w:del w:id="3" w:author="Teresa Creech" w:date="2015-10-17T22:56:00Z"/>
-                <w:rFonts w:asciiTheme="majorHAnsi" w:hAnsiTheme="majorHAnsi"/>
-              </w:rPr>
-            </w:pPr>
+                <w:rFonts w:asciiTheme="majorHAnsi" w:hAnsiTheme="majorHAnsi"/>
+              </w:rPr>
+            </w:pPr>
+            <w:r>
+              <w:rPr>
+                <w:rFonts w:asciiTheme="majorHAnsi" w:hAnsiTheme="majorHAnsi"/>
+              </w:rPr>
+              <w:t>All</w:t>
+            </w:r>
           </w:p>
         </w:tc>
         <w:tc>
@@ -1250,10 +1305,15 @@
               <w:widowControl w:val="0"/>
               <w:cnfStyle w:val="000000100000" w:firstRow="0" w:lastRow="0" w:firstColumn="0" w:lastColumn="0" w:oddVBand="0" w:evenVBand="0" w:oddHBand="1" w:evenHBand="0" w:firstRowFirstColumn="0" w:firstRowLastColumn="0" w:lastRowFirstColumn="0" w:lastRowLastColumn="0"/>
               <w:rPr>
-                <w:del w:id="4" w:author="Teresa Creech" w:date="2015-10-17T22:56:00Z"/>
-                <w:rFonts w:asciiTheme="majorHAnsi" w:hAnsiTheme="majorHAnsi"/>
-              </w:rPr>
-            </w:pPr>
+                <w:rFonts w:asciiTheme="majorHAnsi" w:hAnsiTheme="majorHAnsi"/>
+              </w:rPr>
+            </w:pPr>
+            <w:r>
+              <w:rPr>
+                <w:rFonts w:asciiTheme="majorHAnsi" w:hAnsiTheme="majorHAnsi"/>
+              </w:rPr>
+              <w:t>Critical</w:t>
+            </w:r>
           </w:p>
         </w:tc>
       </w:tr>
@@ -1276,7 +1336,7 @@
               <w:t>UR-0</w:t>
             </w:r>
             <w:r>
-              <w:t>2</w:t>
+              <w:t>3</w:t>
             </w:r>
           </w:p>
         </w:tc>
@@ -1297,7 +1357,31 @@
               <w:rPr>
                 <w:rFonts w:asciiTheme="majorHAnsi" w:hAnsiTheme="majorHAnsi"/>
               </w:rPr>
-              <w:t>Any user can view media list</w:t>
+              <w:t xml:space="preserve">A </w:t>
+            </w:r>
+            <w:r>
+              <w:rPr>
+                <w:rFonts w:asciiTheme="majorHAnsi" w:hAnsiTheme="majorHAnsi"/>
+              </w:rPr>
+              <w:t>member</w:t>
+            </w:r>
+            <w:r>
+              <w:rPr>
+                <w:rFonts w:asciiTheme="majorHAnsi" w:hAnsiTheme="majorHAnsi"/>
+              </w:rPr>
+              <w:t xml:space="preserve"> can remove their account if certain conditions are met (e.g. no </w:t>
+            </w:r>
+            <w:r>
+              <w:rPr>
+                <w:rFonts w:asciiTheme="majorHAnsi" w:hAnsiTheme="majorHAnsi"/>
+              </w:rPr>
+              <w:t>items checked-out</w:t>
+            </w:r>
+            <w:r>
+              <w:rPr>
+                <w:rFonts w:asciiTheme="majorHAnsi" w:hAnsiTheme="majorHAnsi"/>
+              </w:rPr>
+              <w:t xml:space="preserve"> items).</w:t>
             </w:r>
           </w:p>
         </w:tc>
@@ -1318,7 +1402,7 @@
               <w:rPr>
                 <w:rFonts w:asciiTheme="majorHAnsi" w:hAnsiTheme="majorHAnsi"/>
               </w:rPr>
-              <w:t>Database</w:t>
+              <w:t>Accounts</w:t>
             </w:r>
           </w:p>
         </w:tc>
@@ -1339,7 +1423,7 @@
               <w:rPr>
                 <w:rFonts w:asciiTheme="majorHAnsi" w:hAnsiTheme="majorHAnsi"/>
               </w:rPr>
-              <w:t>All</w:t>
+              <w:t>Member</w:t>
             </w:r>
           </w:p>
         </w:tc>
@@ -1360,7 +1444,7 @@
               <w:rPr>
                 <w:rFonts w:asciiTheme="majorHAnsi" w:hAnsiTheme="majorHAnsi"/>
               </w:rPr>
-              <w:t>Critical</w:t>
+              <w:t>Medium</w:t>
             </w:r>
           </w:p>
         </w:tc>
@@ -1384,7 +1468,7 @@
               <w:t>UR-0</w:t>
             </w:r>
             <w:r>
-              <w:t>3</w:t>
+              <w:t>4</w:t>
             </w:r>
           </w:p>
         </w:tc>
@@ -1417,7 +1501,7 @@
               <w:rPr>
                 <w:rFonts w:asciiTheme="majorHAnsi" w:hAnsiTheme="majorHAnsi"/>
               </w:rPr>
-              <w:t xml:space="preserve"> can remove their account if certain conditions are met (e.g. no overdue items).</w:t>
+              <w:t xml:space="preserve"> can make a request to checkout media.</w:t>
             </w:r>
           </w:p>
         </w:tc>
@@ -1438,7 +1522,7 @@
               <w:rPr>
                 <w:rFonts w:asciiTheme="majorHAnsi" w:hAnsiTheme="majorHAnsi"/>
               </w:rPr>
-              <w:t>Accounts</w:t>
+              <w:t>Database</w:t>
             </w:r>
           </w:p>
         </w:tc>
@@ -1480,7 +1564,7 @@
               <w:rPr>
                 <w:rFonts w:asciiTheme="majorHAnsi" w:hAnsiTheme="majorHAnsi"/>
               </w:rPr>
-              <w:t>Medium</w:t>
+              <w:t>Critical</w:t>
             </w:r>
           </w:p>
         </w:tc>
@@ -1504,7 +1588,7 @@
               <w:t>UR-0</w:t>
             </w:r>
             <w:r>
-              <w:t>4</w:t>
+              <w:t>5</w:t>
             </w:r>
           </w:p>
         </w:tc>
@@ -1537,7 +1621,13 @@
               <w:rPr>
                 <w:rFonts w:asciiTheme="majorHAnsi" w:hAnsiTheme="majorHAnsi"/>
               </w:rPr>
-              <w:t xml:space="preserve"> can make a request to checkout media.</w:t>
+              <w:t xml:space="preserve"> can check i</w:t>
+            </w:r>
+            <w:r>
+              <w:rPr>
+                <w:rFonts w:asciiTheme="majorHAnsi" w:hAnsiTheme="majorHAnsi"/>
+              </w:rPr>
+              <w:t>n media.</w:t>
             </w:r>
           </w:p>
         </w:tc>
@@ -1624,7 +1714,7 @@
               <w:t>UR-0</w:t>
             </w:r>
             <w:r>
-              <w:t>5</w:t>
+              <w:t>6</w:t>
             </w:r>
           </w:p>
         </w:tc>
@@ -1645,25 +1735,7 @@
               <w:rPr>
                 <w:rFonts w:asciiTheme="majorHAnsi" w:hAnsiTheme="majorHAnsi"/>
               </w:rPr>
-              <w:t xml:space="preserve">A </w:t>
-            </w:r>
-            <w:r>
-              <w:rPr>
-                <w:rFonts w:asciiTheme="majorHAnsi" w:hAnsiTheme="majorHAnsi"/>
-              </w:rPr>
-              <w:t>member</w:t>
-            </w:r>
-            <w:r>
-              <w:rPr>
-                <w:rFonts w:asciiTheme="majorHAnsi" w:hAnsiTheme="majorHAnsi"/>
-              </w:rPr>
-              <w:t xml:space="preserve"> can check i</w:t>
-            </w:r>
-            <w:r>
-              <w:rPr>
-                <w:rFonts w:asciiTheme="majorHAnsi" w:hAnsiTheme="majorHAnsi"/>
-              </w:rPr>
-              <w:t>n media.</w:t>
+              <w:t>An admin can delete an account</w:t>
             </w:r>
           </w:p>
         </w:tc>
@@ -1684,7 +1756,7 @@
               <w:rPr>
                 <w:rFonts w:asciiTheme="majorHAnsi" w:hAnsiTheme="majorHAnsi"/>
               </w:rPr>
-              <w:t>Database</w:t>
+              <w:t>Accounts</w:t>
             </w:r>
           </w:p>
         </w:tc>
@@ -1705,7 +1777,7 @@
               <w:rPr>
                 <w:rFonts w:asciiTheme="majorHAnsi" w:hAnsiTheme="majorHAnsi"/>
               </w:rPr>
-              <w:t>Member</w:t>
+              <w:t>Admin</w:t>
             </w:r>
           </w:p>
         </w:tc>
@@ -1726,7 +1798,7 @@
               <w:rPr>
                 <w:rFonts w:asciiTheme="majorHAnsi" w:hAnsiTheme="majorHAnsi"/>
               </w:rPr>
-              <w:t>Critical</w:t>
+              <w:t>Medium</w:t>
             </w:r>
           </w:p>
         </w:tc>
@@ -1747,10 +1819,7 @@
               <w:widowControl w:val="0"/>
             </w:pPr>
             <w:r>
-              <w:t>UR-0</w:t>
-            </w:r>
-            <w:r>
-              <w:t>6</w:t>
+              <w:t>UR-07</w:t>
             </w:r>
           </w:p>
         </w:tc>
@@ -1771,7 +1840,7 @@
               <w:rPr>
                 <w:rFonts w:asciiTheme="majorHAnsi" w:hAnsiTheme="majorHAnsi"/>
               </w:rPr>
-              <w:t>An admin can delete an account</w:t>
+              <w:t>Any user may sort media list</w:t>
             </w:r>
           </w:p>
         </w:tc>
@@ -1792,7 +1861,7 @@
               <w:rPr>
                 <w:rFonts w:asciiTheme="majorHAnsi" w:hAnsiTheme="majorHAnsi"/>
               </w:rPr>
-              <w:t>Accounts</w:t>
+              <w:t>Database</w:t>
             </w:r>
           </w:p>
         </w:tc>
@@ -1813,7 +1882,7 @@
               <w:rPr>
                 <w:rFonts w:asciiTheme="majorHAnsi" w:hAnsiTheme="majorHAnsi"/>
               </w:rPr>
-              <w:t>Admin</w:t>
+              <w:t>All</w:t>
             </w:r>
           </w:p>
         </w:tc>
@@ -1855,10 +1924,7 @@
               <w:widowControl w:val="0"/>
             </w:pPr>
             <w:r>
-              <w:t>UR-0</w:t>
-            </w:r>
-            <w:r>
-              <w:t>7</w:t>
+              <w:t>UR-08</w:t>
             </w:r>
           </w:p>
         </w:tc>
@@ -1879,7 +1945,19 @@
               <w:rPr>
                 <w:rFonts w:asciiTheme="majorHAnsi" w:hAnsiTheme="majorHAnsi"/>
               </w:rPr>
-              <w:t>An admin can handle overdue items</w:t>
+              <w:t>Any user may view addition</w:t>
+            </w:r>
+            <w:r>
+              <w:rPr>
+                <w:rFonts w:asciiTheme="majorHAnsi" w:hAnsiTheme="majorHAnsi"/>
+              </w:rPr>
+              <w:t>al</w:t>
+            </w:r>
+            <w:r>
+              <w:rPr>
+                <w:rFonts w:asciiTheme="majorHAnsi" w:hAnsiTheme="majorHAnsi"/>
+              </w:rPr>
+              <w:t xml:space="preserve"> details of an item</w:t>
             </w:r>
           </w:p>
         </w:tc>
@@ -1900,7 +1978,7 @@
               <w:rPr>
                 <w:rFonts w:asciiTheme="majorHAnsi" w:hAnsiTheme="majorHAnsi"/>
               </w:rPr>
-              <w:t>Accounts</w:t>
+              <w:t>Database</w:t>
             </w:r>
           </w:p>
         </w:tc>
@@ -1921,7 +1999,7 @@
               <w:rPr>
                 <w:rFonts w:asciiTheme="majorHAnsi" w:hAnsiTheme="majorHAnsi"/>
               </w:rPr>
-              <w:t>Admin</w:t>
+              <w:t>All</w:t>
             </w:r>
           </w:p>
         </w:tc>
@@ -2052,6 +2130,8 @@
               </w:rPr>
               <w:t>Requirement</w:t>
             </w:r>
+            <w:bookmarkStart w:id="0" w:name="_GoBack"/>
+            <w:bookmarkEnd w:id="0"/>
           </w:p>
         </w:tc>
         <w:tc>
@@ -2245,7 +2325,10 @@
               <w:widowControl w:val="0"/>
             </w:pPr>
             <w:r>
-              <w:t>FR-02</w:t>
+              <w:t>FR-0</w:t>
+            </w:r>
+            <w:r>
+              <w:t>2</w:t>
             </w:r>
           </w:p>
         </w:tc>
@@ -2266,7 +2349,7 @@
               <w:rPr>
                 <w:rFonts w:asciiTheme="majorHAnsi" w:hAnsiTheme="majorHAnsi"/>
               </w:rPr>
-              <w:t>There must be a way to view details of a particular media item (besides just a picture and title) that shows a short description and possibly other details e.g. IMDB data).</w:t>
+              <w:t>There must be a way to put media on a waitlist, if necessary.</w:t>
             </w:r>
           </w:p>
         </w:tc>
@@ -2287,7 +2370,7 @@
               <w:rPr>
                 <w:rFonts w:asciiTheme="majorHAnsi" w:hAnsiTheme="majorHAnsi"/>
               </w:rPr>
-              <w:t>Database</w:t>
+              <w:t>Accounts</w:t>
             </w:r>
           </w:p>
         </w:tc>
@@ -2308,7 +2391,7 @@
               <w:rPr>
                 <w:rFonts w:asciiTheme="majorHAnsi" w:hAnsiTheme="majorHAnsi"/>
               </w:rPr>
-              <w:t>All</w:t>
+              <w:t>Admin</w:t>
             </w:r>
           </w:p>
         </w:tc>
@@ -2350,7 +2433,10 @@
               <w:widowControl w:val="0"/>
             </w:pPr>
             <w:r>
-              <w:t>FR-03</w:t>
+              <w:t>FR-0</w:t>
+            </w:r>
+            <w:r>
+              <w:t>3</w:t>
             </w:r>
           </w:p>
         </w:tc>
@@ -2371,7 +2457,7 @@
               <w:rPr>
                 <w:rFonts w:asciiTheme="majorHAnsi" w:hAnsiTheme="majorHAnsi"/>
               </w:rPr>
-              <w:t>There must be a way to sort the media for display to the user.</w:t>
+              <w:t>There must be a way to remove item from waitlist (and check it out to a requestor)</w:t>
             </w:r>
           </w:p>
         </w:tc>
@@ -2394,210 +2480,6 @@
               </w:rPr>
               <w:t>Database</w:t>
             </w:r>
-          </w:p>
-        </w:tc>
-        <w:tc>
-          <w:tcPr>
-            <w:tcW w:w="946" w:type="dxa"/>
-          </w:tcPr>
-          <w:p>
-            <w:pPr>
-              <w:keepNext/>
-              <w:widowControl w:val="0"/>
-              <w:cnfStyle w:val="000000010000" w:firstRow="0" w:lastRow="0" w:firstColumn="0" w:lastColumn="0" w:oddVBand="0" w:evenVBand="0" w:oddHBand="0" w:evenHBand="1" w:firstRowFirstColumn="0" w:firstRowLastColumn="0" w:lastRowFirstColumn="0" w:lastRowLastColumn="0"/>
-              <w:rPr>
-                <w:rFonts w:asciiTheme="majorHAnsi" w:hAnsiTheme="majorHAnsi"/>
-              </w:rPr>
-            </w:pPr>
-            <w:r>
-              <w:rPr>
-                <w:rFonts w:asciiTheme="majorHAnsi" w:hAnsiTheme="majorHAnsi"/>
-              </w:rPr>
-              <w:t>All</w:t>
-            </w:r>
-          </w:p>
-        </w:tc>
-        <w:tc>
-          <w:tcPr>
-            <w:tcW w:w="1772" w:type="dxa"/>
-          </w:tcPr>
-          <w:p>
-            <w:pPr>
-              <w:keepNext/>
-              <w:widowControl w:val="0"/>
-              <w:cnfStyle w:val="000000010000" w:firstRow="0" w:lastRow="0" w:firstColumn="0" w:lastColumn="0" w:oddVBand="0" w:evenVBand="0" w:oddHBand="0" w:evenHBand="1" w:firstRowFirstColumn="0" w:firstRowLastColumn="0" w:lastRowFirstColumn="0" w:lastRowLastColumn="0"/>
-              <w:rPr>
-                <w:rFonts w:asciiTheme="majorHAnsi" w:hAnsiTheme="majorHAnsi"/>
-              </w:rPr>
-            </w:pPr>
-            <w:r>
-              <w:rPr>
-                <w:rFonts w:asciiTheme="majorHAnsi" w:hAnsiTheme="majorHAnsi"/>
-              </w:rPr>
-              <w:t>Medium</w:t>
-            </w:r>
-          </w:p>
-        </w:tc>
-      </w:tr>
-      <w:tr>
-        <w:trPr>
-          <w:cnfStyle w:val="000000100000" w:firstRow="0" w:lastRow="0" w:firstColumn="0" w:lastColumn="0" w:oddVBand="0" w:evenVBand="0" w:oddHBand="1" w:evenHBand="0" w:firstRowFirstColumn="0" w:firstRowLastColumn="0" w:lastRowFirstColumn="0" w:lastRowLastColumn="0"/>
-          <w:jc w:val="center"/>
-        </w:trPr>
-        <w:tc>
-          <w:tcPr>
-            <w:cnfStyle w:val="001000000000" w:firstRow="0" w:lastRow="0" w:firstColumn="1" w:lastColumn="0" w:oddVBand="0" w:evenVBand="0" w:oddHBand="0" w:evenHBand="0" w:firstRowFirstColumn="0" w:firstRowLastColumn="0" w:lastRowFirstColumn="0" w:lastRowLastColumn="0"/>
-            <w:tcW w:w="918" w:type="dxa"/>
-          </w:tcPr>
-          <w:p>
-            <w:pPr>
-              <w:keepNext/>
-              <w:widowControl w:val="0"/>
-            </w:pPr>
-            <w:r>
-              <w:t>FR-04</w:t>
-            </w:r>
-          </w:p>
-        </w:tc>
-        <w:tc>
-          <w:tcPr>
-            <w:tcW w:w="3690" w:type="dxa"/>
-          </w:tcPr>
-          <w:p>
-            <w:pPr>
-              <w:keepNext/>
-              <w:widowControl w:val="0"/>
-              <w:cnfStyle w:val="000000100000" w:firstRow="0" w:lastRow="0" w:firstColumn="0" w:lastColumn="0" w:oddVBand="0" w:evenVBand="0" w:oddHBand="1" w:evenHBand="0" w:firstRowFirstColumn="0" w:firstRowLastColumn="0" w:lastRowFirstColumn="0" w:lastRowLastColumn="0"/>
-              <w:rPr>
-                <w:rFonts w:asciiTheme="majorHAnsi" w:hAnsiTheme="majorHAnsi"/>
-              </w:rPr>
-            </w:pPr>
-            <w:r>
-              <w:rPr>
-                <w:rFonts w:asciiTheme="majorHAnsi" w:hAnsiTheme="majorHAnsi"/>
-              </w:rPr>
-              <w:t>There must be a way to put media on a waitlist, if necessary.</w:t>
-            </w:r>
-          </w:p>
-        </w:tc>
-        <w:tc>
-          <w:tcPr>
-            <w:tcW w:w="1530" w:type="dxa"/>
-          </w:tcPr>
-          <w:p>
-            <w:pPr>
-              <w:keepNext/>
-              <w:widowControl w:val="0"/>
-              <w:cnfStyle w:val="000000100000" w:firstRow="0" w:lastRow="0" w:firstColumn="0" w:lastColumn="0" w:oddVBand="0" w:evenVBand="0" w:oddHBand="1" w:evenHBand="0" w:firstRowFirstColumn="0" w:firstRowLastColumn="0" w:lastRowFirstColumn="0" w:lastRowLastColumn="0"/>
-              <w:rPr>
-                <w:rFonts w:asciiTheme="majorHAnsi" w:hAnsiTheme="majorHAnsi"/>
-              </w:rPr>
-            </w:pPr>
-            <w:r>
-              <w:rPr>
-                <w:rFonts w:asciiTheme="majorHAnsi" w:hAnsiTheme="majorHAnsi"/>
-              </w:rPr>
-              <w:t>Accounts</w:t>
-            </w:r>
-          </w:p>
-        </w:tc>
-        <w:tc>
-          <w:tcPr>
-            <w:tcW w:w="946" w:type="dxa"/>
-          </w:tcPr>
-          <w:p>
-            <w:pPr>
-              <w:keepNext/>
-              <w:widowControl w:val="0"/>
-              <w:cnfStyle w:val="000000100000" w:firstRow="0" w:lastRow="0" w:firstColumn="0" w:lastColumn="0" w:oddVBand="0" w:evenVBand="0" w:oddHBand="1" w:evenHBand="0" w:firstRowFirstColumn="0" w:firstRowLastColumn="0" w:lastRowFirstColumn="0" w:lastRowLastColumn="0"/>
-              <w:rPr>
-                <w:rFonts w:asciiTheme="majorHAnsi" w:hAnsiTheme="majorHAnsi"/>
-              </w:rPr>
-            </w:pPr>
-            <w:r>
-              <w:rPr>
-                <w:rFonts w:asciiTheme="majorHAnsi" w:hAnsiTheme="majorHAnsi"/>
-              </w:rPr>
-              <w:t>Admin</w:t>
-            </w:r>
-          </w:p>
-        </w:tc>
-        <w:tc>
-          <w:tcPr>
-            <w:tcW w:w="1772" w:type="dxa"/>
-          </w:tcPr>
-          <w:p>
-            <w:pPr>
-              <w:keepNext/>
-              <w:widowControl w:val="0"/>
-              <w:cnfStyle w:val="000000100000" w:firstRow="0" w:lastRow="0" w:firstColumn="0" w:lastColumn="0" w:oddVBand="0" w:evenVBand="0" w:oddHBand="1" w:evenHBand="0" w:firstRowFirstColumn="0" w:firstRowLastColumn="0" w:lastRowFirstColumn="0" w:lastRowLastColumn="0"/>
-              <w:rPr>
-                <w:rFonts w:asciiTheme="majorHAnsi" w:hAnsiTheme="majorHAnsi"/>
-              </w:rPr>
-            </w:pPr>
-            <w:r>
-              <w:rPr>
-                <w:rFonts w:asciiTheme="majorHAnsi" w:hAnsiTheme="majorHAnsi"/>
-              </w:rPr>
-              <w:t>Medium</w:t>
-            </w:r>
-          </w:p>
-        </w:tc>
-      </w:tr>
-      <w:tr>
-        <w:trPr>
-          <w:cnfStyle w:val="000000010000" w:firstRow="0" w:lastRow="0" w:firstColumn="0" w:lastColumn="0" w:oddVBand="0" w:evenVBand="0" w:oddHBand="0" w:evenHBand="1" w:firstRowFirstColumn="0" w:firstRowLastColumn="0" w:lastRowFirstColumn="0" w:lastRowLastColumn="0"/>
-          <w:jc w:val="center"/>
-        </w:trPr>
-        <w:tc>
-          <w:tcPr>
-            <w:cnfStyle w:val="001000000000" w:firstRow="0" w:lastRow="0" w:firstColumn="1" w:lastColumn="0" w:oddVBand="0" w:evenVBand="0" w:oddHBand="0" w:evenHBand="0" w:firstRowFirstColumn="0" w:firstRowLastColumn="0" w:lastRowFirstColumn="0" w:lastRowLastColumn="0"/>
-            <w:tcW w:w="918" w:type="dxa"/>
-          </w:tcPr>
-          <w:p>
-            <w:pPr>
-              <w:keepNext/>
-              <w:widowControl w:val="0"/>
-            </w:pPr>
-            <w:r>
-              <w:t>FR-05</w:t>
-            </w:r>
-          </w:p>
-        </w:tc>
-        <w:tc>
-          <w:tcPr>
-            <w:tcW w:w="3690" w:type="dxa"/>
-          </w:tcPr>
-          <w:p>
-            <w:pPr>
-              <w:keepNext/>
-              <w:widowControl w:val="0"/>
-              <w:cnfStyle w:val="000000010000" w:firstRow="0" w:lastRow="0" w:firstColumn="0" w:lastColumn="0" w:oddVBand="0" w:evenVBand="0" w:oddHBand="0" w:evenHBand="1" w:firstRowFirstColumn="0" w:firstRowLastColumn="0" w:lastRowFirstColumn="0" w:lastRowLastColumn="0"/>
-              <w:rPr>
-                <w:rFonts w:asciiTheme="majorHAnsi" w:hAnsiTheme="majorHAnsi"/>
-              </w:rPr>
-            </w:pPr>
-            <w:r>
-              <w:rPr>
-                <w:rFonts w:asciiTheme="majorHAnsi" w:hAnsiTheme="majorHAnsi"/>
-              </w:rPr>
-              <w:t>There must be a way to remove item from waitlist (and check it out to a requestor)</w:t>
-            </w:r>
-          </w:p>
-        </w:tc>
-        <w:tc>
-          <w:tcPr>
-            <w:tcW w:w="1530" w:type="dxa"/>
-          </w:tcPr>
-          <w:p>
-            <w:pPr>
-              <w:keepNext/>
-              <w:widowControl w:val="0"/>
-              <w:cnfStyle w:val="000000010000" w:firstRow="0" w:lastRow="0" w:firstColumn="0" w:lastColumn="0" w:oddVBand="0" w:evenVBand="0" w:oddHBand="0" w:evenHBand="1" w:firstRowFirstColumn="0" w:firstRowLastColumn="0" w:lastRowFirstColumn="0" w:lastRowLastColumn="0"/>
-              <w:rPr>
-                <w:rFonts w:asciiTheme="majorHAnsi" w:hAnsiTheme="majorHAnsi"/>
-              </w:rPr>
-            </w:pPr>
           </w:p>
         </w:tc>
         <w:tc>
@@ -2863,7 +2745,21 @@
               <w:rPr>
                 <w:rFonts w:asciiTheme="majorHAnsi" w:hAnsiTheme="majorHAnsi"/>
               </w:rPr>
-              <w:t>Time to cycle from one page media titles to the next must be reasonable.</w:t>
+              <w:t xml:space="preserve">Time to cycle from </w:t>
+            </w:r>
+            <w:proofErr w:type="gramStart"/>
+            <w:r>
+              <w:rPr>
+                <w:rFonts w:asciiTheme="majorHAnsi" w:hAnsiTheme="majorHAnsi"/>
+              </w:rPr>
+              <w:t>one page</w:t>
+            </w:r>
+            <w:proofErr w:type="gramEnd"/>
+            <w:r>
+              <w:rPr>
+                <w:rFonts w:asciiTheme="majorHAnsi" w:hAnsiTheme="majorHAnsi"/>
+              </w:rPr>
+              <w:t xml:space="preserve"> media titles to the next must be reasonable.</w:t>
             </w:r>
           </w:p>
         </w:tc>
@@ -3198,6 +3094,7 @@
           <w:rFonts w:asciiTheme="majorHAnsi" w:hAnsiTheme="majorHAnsi" w:cs="Arial"/>
           <w:b/>
         </w:rPr>
+        <w:lastRenderedPageBreak/>
         <w:t>Users and Tasks:</w:t>
       </w:r>
     </w:p>
@@ -3212,7 +3109,6 @@
           <w:b/>
           <w:noProof/>
         </w:rPr>
-        <w:lastRenderedPageBreak/>
         <w:drawing>
           <wp:inline distT="0" distB="0" distL="0" distR="0" wp14:anchorId="174A998B" wp14:editId="1665E41D">
             <wp:extent cx="4295553" cy="5286834"/>
@@ -3922,7 +3818,19 @@
               <w:rPr>
                 <w:rFonts w:asciiTheme="majorHAnsi" w:hAnsiTheme="majorHAnsi"/>
               </w:rPr>
-              <w:t xml:space="preserve"> Guest omits email-id and/or password – error message issued screen cleared.</w:t>
+              <w:t xml:space="preserve"> Guest omits </w:t>
+            </w:r>
+            <w:r>
+              <w:rPr>
+                <w:rFonts w:asciiTheme="majorHAnsi" w:hAnsiTheme="majorHAnsi"/>
+              </w:rPr>
+              <w:t>information</w:t>
+            </w:r>
+            <w:r>
+              <w:rPr>
+                <w:rFonts w:asciiTheme="majorHAnsi" w:hAnsiTheme="majorHAnsi"/>
+              </w:rPr>
+              <w:t xml:space="preserve"> – error message issued screen cleared.</w:t>
             </w:r>
           </w:p>
         </w:tc>
@@ -4131,7 +4039,22 @@
               </w:rPr>
             </w:pPr>
             <w:r>
-              <w:t>Allow a guest or member to access the item database. This will allow them to scroll through and sort (by item number, name, or description)</w:t>
+              <w:t xml:space="preserve">Allow a </w:t>
+            </w:r>
+            <w:r>
+              <w:t>guest</w:t>
+            </w:r>
+            <w:r>
+              <w:t xml:space="preserve">, </w:t>
+            </w:r>
+            <w:r>
+              <w:t>member</w:t>
+            </w:r>
+            <w:r>
+              <w:t>, or admin</w:t>
+            </w:r>
+            <w:r>
+              <w:t xml:space="preserve"> to access the item database. This will allow them to scroll through and sort (by item number, name, or description)</w:t>
             </w:r>
           </w:p>
         </w:tc>
@@ -4608,7 +4531,14 @@
               <w:rPr>
                 <w:rFonts w:asciiTheme="majorHAnsi" w:hAnsiTheme="majorHAnsi"/>
               </w:rPr>
-              <w:t>Displays additional information</w:t>
+              <w:t xml:space="preserve">Displays additional </w:t>
+            </w:r>
+            <w:r>
+              <w:rPr>
+                <w:rFonts w:asciiTheme="majorHAnsi" w:hAnsiTheme="majorHAnsi"/>
+              </w:rPr>
+              <w:lastRenderedPageBreak/>
+              <w:t>information</w:t>
             </w:r>
           </w:p>
         </w:tc>
@@ -4628,6 +4558,7 @@
               <w:jc w:val="right"/>
             </w:pPr>
             <w:r>
+              <w:lastRenderedPageBreak/>
               <w:t>Variations:</w:t>
             </w:r>
           </w:p>
@@ -4682,13 +4613,19 @@
               <w:rPr>
                 <w:rFonts w:asciiTheme="majorHAnsi" w:hAnsiTheme="majorHAnsi"/>
               </w:rPr>
-              <w:t>The check i</w:t>
-            </w:r>
-            <w:r>
-              <w:rPr>
-                <w:rFonts w:asciiTheme="majorHAnsi" w:hAnsiTheme="majorHAnsi"/>
-              </w:rPr>
-              <w:t xml:space="preserve">n/out buttons will be grayed out when page is accessed from the home page instead of the sign in page. </w:t>
+              <w:t xml:space="preserve">The </w:t>
+            </w:r>
+            <w:r>
+              <w:rPr>
+                <w:rFonts w:asciiTheme="majorHAnsi" w:hAnsiTheme="majorHAnsi"/>
+              </w:rPr>
+              <w:t>borrow/return</w:t>
+            </w:r>
+            <w:r>
+              <w:rPr>
+                <w:rFonts w:asciiTheme="majorHAnsi" w:hAnsiTheme="majorHAnsi"/>
+              </w:rPr>
+              <w:t xml:space="preserve"> buttons will be grayed out when page is accessed from the home page instead of the sign in page. </w:t>
             </w:r>
           </w:p>
         </w:tc>
@@ -4815,7 +4752,13 @@
               <w:rPr>
                 <w:rFonts w:asciiTheme="majorHAnsi" w:hAnsiTheme="majorHAnsi"/>
               </w:rPr>
-              <w:t>Check-out Media</w:t>
+              <w:t>Borrow</w:t>
+            </w:r>
+            <w:r>
+              <w:rPr>
+                <w:rFonts w:asciiTheme="majorHAnsi" w:hAnsiTheme="majorHAnsi"/>
+              </w:rPr>
+              <w:t xml:space="preserve"> Media</w:t>
             </w:r>
           </w:p>
         </w:tc>
@@ -4837,11 +4780,6 @@
             <w:r>
               <w:t>Description:</w:t>
             </w:r>
-          </w:p>
-          <w:p>
-            <w:pPr>
-              <w:jc w:val="right"/>
-            </w:pPr>
           </w:p>
         </w:tc>
         <w:tc>
@@ -5199,7 +5137,21 @@
               <w:rPr>
                 <w:rFonts w:asciiTheme="majorHAnsi" w:hAnsiTheme="majorHAnsi"/>
               </w:rPr>
-              <w:t>.</w:t>
+              <w:t xml:space="preserve"> and a </w:t>
+            </w:r>
+            <w:proofErr w:type="gramStart"/>
+            <w:r>
+              <w:rPr>
+                <w:rFonts w:asciiTheme="majorHAnsi" w:hAnsiTheme="majorHAnsi"/>
+              </w:rPr>
+              <w:t>check-out</w:t>
+            </w:r>
+            <w:proofErr w:type="gramEnd"/>
+            <w:r>
+              <w:rPr>
+                <w:rFonts w:asciiTheme="majorHAnsi" w:hAnsiTheme="majorHAnsi"/>
+              </w:rPr>
+              <w:t xml:space="preserve"> successful message is issued.</w:t>
             </w:r>
           </w:p>
           <w:p>
@@ -5387,7 +5339,7 @@
               <w:rPr>
                 <w:rFonts w:asciiTheme="majorHAnsi" w:hAnsiTheme="majorHAnsi"/>
               </w:rPr>
-              <w:t>System removes message</w:t>
+              <w:t>Item is not added to the waitlist</w:t>
             </w:r>
           </w:p>
         </w:tc>
@@ -5978,14 +5930,21 @@
               <w:rPr>
                 <w:rFonts w:asciiTheme="majorHAnsi" w:hAnsiTheme="majorHAnsi"/>
               </w:rPr>
-              <w:t xml:space="preserve">System makes item available for check-out, updates item list, and removes it from the </w:t>
-            </w:r>
-            <w:r>
-              <w:rPr>
-                <w:rFonts w:asciiTheme="majorHAnsi" w:hAnsiTheme="majorHAnsi"/>
-              </w:rPr>
-              <w:lastRenderedPageBreak/>
-              <w:t>member’s account. Issues a “che</w:t>
+              <w:t xml:space="preserve">System makes item available for </w:t>
+            </w:r>
+            <w:proofErr w:type="gramStart"/>
+            <w:r>
+              <w:rPr>
+                <w:rFonts w:asciiTheme="majorHAnsi" w:hAnsiTheme="majorHAnsi"/>
+              </w:rPr>
+              <w:t>check-out</w:t>
+            </w:r>
+            <w:proofErr w:type="gramEnd"/>
+            <w:r>
+              <w:rPr>
+                <w:rFonts w:asciiTheme="majorHAnsi" w:hAnsiTheme="majorHAnsi"/>
+              </w:rPr>
+              <w:t>, updates item list, and removes it from the member’s account. Issues a “che</w:t>
             </w:r>
             <w:r>
               <w:rPr>
@@ -7153,6 +7112,7 @@
               <w:jc w:val="right"/>
             </w:pPr>
             <w:r>
+              <w:lastRenderedPageBreak/>
               <w:t>Pre-conditions:</w:t>
             </w:r>
           </w:p>
@@ -7181,6 +7141,12 @@
               </w:rPr>
               <w:t xml:space="preserve"> media item must not already exist.</w:t>
             </w:r>
+            <w:r>
+              <w:rPr>
+                <w:rFonts w:asciiTheme="majorHAnsi" w:hAnsiTheme="majorHAnsi"/>
+              </w:rPr>
+              <w:t xml:space="preserve"> Admin is logged in and on the admin panel</w:t>
+            </w:r>
           </w:p>
         </w:tc>
       </w:tr>
@@ -7239,7 +7205,6 @@
               <w:jc w:val="right"/>
             </w:pPr>
             <w:r>
-              <w:lastRenderedPageBreak/>
               <w:t>Frequency of Use:</w:t>
             </w:r>
           </w:p>
@@ -7260,7 +7225,21 @@
               <w:rPr>
                 <w:rFonts w:asciiTheme="majorHAnsi" w:hAnsiTheme="majorHAnsi"/>
               </w:rPr>
-              <w:t>Arbitrary, anytime an admin needs to add media. Est: weekly</w:t>
+              <w:t xml:space="preserve">Arbitrary, anytime an admin needs to add media. </w:t>
+            </w:r>
+            <w:proofErr w:type="spellStart"/>
+            <w:r>
+              <w:rPr>
+                <w:rFonts w:asciiTheme="majorHAnsi" w:hAnsiTheme="majorHAnsi"/>
+              </w:rPr>
+              <w:t>Est</w:t>
+            </w:r>
+            <w:proofErr w:type="spellEnd"/>
+            <w:r>
+              <w:rPr>
+                <w:rFonts w:asciiTheme="majorHAnsi" w:hAnsiTheme="majorHAnsi"/>
+              </w:rPr>
+              <w:t>: weekly</w:t>
             </w:r>
           </w:p>
         </w:tc>
@@ -7394,7 +7373,7 @@
               <w:rPr>
                 <w:rFonts w:asciiTheme="majorHAnsi" w:hAnsiTheme="majorHAnsi"/>
               </w:rPr>
-              <w:t>Log in to Tardis-box</w:t>
+              <w:t>Click on “Add items” button</w:t>
             </w:r>
           </w:p>
         </w:tc>
@@ -7413,7 +7392,7 @@
               <w:rPr>
                 <w:rFonts w:asciiTheme="majorHAnsi" w:hAnsiTheme="majorHAnsi"/>
               </w:rPr>
-              <w:t>User credentials are verified</w:t>
+              <w:t>Add media page is displayed</w:t>
             </w:r>
           </w:p>
         </w:tc>
@@ -7469,7 +7448,7 @@
               <w:rPr>
                 <w:rFonts w:asciiTheme="majorHAnsi" w:hAnsiTheme="majorHAnsi"/>
               </w:rPr>
-              <w:t>Click on administrator panel</w:t>
+              <w:t>Fill in media entry form</w:t>
             </w:r>
           </w:p>
         </w:tc>
@@ -7488,7 +7467,7 @@
               <w:rPr>
                 <w:rFonts w:asciiTheme="majorHAnsi" w:hAnsiTheme="majorHAnsi"/>
               </w:rPr>
-              <w:t>Administrative options are displayed</w:t>
+              <w:t>Data is displayed</w:t>
             </w:r>
           </w:p>
         </w:tc>
@@ -7544,7 +7523,7 @@
               <w:rPr>
                 <w:rFonts w:asciiTheme="majorHAnsi" w:hAnsiTheme="majorHAnsi"/>
               </w:rPr>
-              <w:t>Click on media sub-panel</w:t>
+              <w:t>Click on ‘add item’ button</w:t>
             </w:r>
           </w:p>
         </w:tc>
@@ -7563,7 +7542,7 @@
               <w:rPr>
                 <w:rFonts w:asciiTheme="majorHAnsi" w:hAnsiTheme="majorHAnsi"/>
               </w:rPr>
-              <w:t>A list of media actions is displayed</w:t>
+              <w:t>The media is added to the database</w:t>
             </w:r>
           </w:p>
         </w:tc>
@@ -7571,156 +7550,7 @@
       <w:tr>
         <w:trPr>
           <w:cnfStyle w:val="000000010000" w:firstRow="0" w:lastRow="0" w:firstColumn="0" w:lastColumn="0" w:oddVBand="0" w:evenVBand="0" w:oddHBand="0" w:evenHBand="1" w:firstRowFirstColumn="0" w:firstRowLastColumn="0" w:lastRowFirstColumn="0" w:lastRowLastColumn="0"/>
-          <w:jc w:val="center"/>
-        </w:trPr>
-        <w:tc>
-          <w:tcPr>
-            <w:cnfStyle w:val="001000000000" w:firstRow="0" w:lastRow="0" w:firstColumn="1" w:lastColumn="0" w:oddVBand="0" w:evenVBand="0" w:oddHBand="0" w:evenHBand="0" w:firstRowFirstColumn="0" w:firstRowLastColumn="0" w:lastRowFirstColumn="0" w:lastRowLastColumn="0"/>
-            <w:tcW w:w="2160" w:type="dxa"/>
-            <w:vMerge/>
-          </w:tcPr>
-          <w:p>
-            <w:pPr>
-              <w:jc w:val="right"/>
-            </w:pPr>
-          </w:p>
-        </w:tc>
-        <w:tc>
-          <w:tcPr>
-            <w:tcW w:w="810" w:type="dxa"/>
-          </w:tcPr>
-          <w:p>
-            <w:pPr>
-              <w:cnfStyle w:val="000000010000" w:firstRow="0" w:lastRow="0" w:firstColumn="0" w:lastColumn="0" w:oddVBand="0" w:evenVBand="0" w:oddHBand="0" w:evenHBand="1" w:firstRowFirstColumn="0" w:firstRowLastColumn="0" w:lastRowFirstColumn="0" w:lastRowLastColumn="0"/>
-              <w:rPr>
-                <w:rFonts w:asciiTheme="majorHAnsi" w:hAnsiTheme="majorHAnsi"/>
-              </w:rPr>
-            </w:pPr>
-            <w:r>
-              <w:rPr>
-                <w:rFonts w:asciiTheme="majorHAnsi" w:hAnsiTheme="majorHAnsi"/>
-              </w:rPr>
-              <w:t>4.</w:t>
-            </w:r>
-          </w:p>
-        </w:tc>
-        <w:tc>
-          <w:tcPr>
-            <w:tcW w:w="3600" w:type="dxa"/>
-          </w:tcPr>
-          <w:p>
-            <w:pPr>
-              <w:cnfStyle w:val="000000010000" w:firstRow="0" w:lastRow="0" w:firstColumn="0" w:lastColumn="0" w:oddVBand="0" w:evenVBand="0" w:oddHBand="0" w:evenHBand="1" w:firstRowFirstColumn="0" w:firstRowLastColumn="0" w:lastRowFirstColumn="0" w:lastRowLastColumn="0"/>
-              <w:rPr>
-                <w:rFonts w:asciiTheme="majorHAnsi" w:hAnsiTheme="majorHAnsi"/>
-              </w:rPr>
-            </w:pPr>
-            <w:r>
-              <w:rPr>
-                <w:rFonts w:asciiTheme="majorHAnsi" w:hAnsiTheme="majorHAnsi"/>
-              </w:rPr>
-              <w:t>Click on add media</w:t>
-            </w:r>
-          </w:p>
-        </w:tc>
-        <w:tc>
-          <w:tcPr>
-            <w:tcW w:w="3240" w:type="dxa"/>
-          </w:tcPr>
-          <w:p>
-            <w:pPr>
-              <w:cnfStyle w:val="000000010000" w:firstRow="0" w:lastRow="0" w:firstColumn="0" w:lastColumn="0" w:oddVBand="0" w:evenVBand="0" w:oddHBand="0" w:evenHBand="1" w:firstRowFirstColumn="0" w:firstRowLastColumn="0" w:lastRowFirstColumn="0" w:lastRowLastColumn="0"/>
-              <w:rPr>
-                <w:rFonts w:asciiTheme="majorHAnsi" w:hAnsiTheme="majorHAnsi"/>
-              </w:rPr>
-            </w:pPr>
-            <w:r>
-              <w:rPr>
-                <w:rFonts w:asciiTheme="majorHAnsi" w:hAnsiTheme="majorHAnsi"/>
-              </w:rPr>
-              <w:t>The media entry form is displayed</w:t>
-            </w:r>
-          </w:p>
-        </w:tc>
-      </w:tr>
-      <w:tr>
-        <w:trPr>
-          <w:cnfStyle w:val="000000100000" w:firstRow="0" w:lastRow="0" w:firstColumn="0" w:lastColumn="0" w:oddVBand="0" w:evenVBand="0" w:oddHBand="1" w:evenHBand="0" w:firstRowFirstColumn="0" w:firstRowLastColumn="0" w:lastRowFirstColumn="0" w:lastRowLastColumn="0"/>
-          <w:jc w:val="center"/>
-        </w:trPr>
-        <w:tc>
-          <w:tcPr>
-            <w:cnfStyle w:val="001000000000" w:firstRow="0" w:lastRow="0" w:firstColumn="1" w:lastColumn="0" w:oddVBand="0" w:evenVBand="0" w:oddHBand="0" w:evenHBand="0" w:firstRowFirstColumn="0" w:firstRowLastColumn="0" w:lastRowFirstColumn="0" w:lastRowLastColumn="0"/>
-            <w:tcW w:w="2160" w:type="dxa"/>
-            <w:vMerge/>
-          </w:tcPr>
-          <w:p>
-            <w:pPr>
-              <w:jc w:val="right"/>
-            </w:pPr>
-          </w:p>
-        </w:tc>
-        <w:tc>
-          <w:tcPr>
-            <w:tcW w:w="810" w:type="dxa"/>
-          </w:tcPr>
-          <w:p>
-            <w:pPr>
-              <w:cnfStyle w:val="000000100000" w:firstRow="0" w:lastRow="0" w:firstColumn="0" w:lastColumn="0" w:oddVBand="0" w:evenVBand="0" w:oddHBand="1" w:evenHBand="0" w:firstRowFirstColumn="0" w:firstRowLastColumn="0" w:lastRowFirstColumn="0" w:lastRowLastColumn="0"/>
-              <w:rPr>
-                <w:rFonts w:asciiTheme="majorHAnsi" w:hAnsiTheme="majorHAnsi"/>
-              </w:rPr>
-            </w:pPr>
-            <w:r>
-              <w:rPr>
-                <w:rFonts w:asciiTheme="majorHAnsi" w:hAnsiTheme="majorHAnsi"/>
-              </w:rPr>
-              <w:t>5.</w:t>
-            </w:r>
-          </w:p>
-        </w:tc>
-        <w:tc>
-          <w:tcPr>
-            <w:tcW w:w="3600" w:type="dxa"/>
-          </w:tcPr>
-          <w:p>
-            <w:pPr>
-              <w:cnfStyle w:val="000000100000" w:firstRow="0" w:lastRow="0" w:firstColumn="0" w:lastColumn="0" w:oddVBand="0" w:evenVBand="0" w:oddHBand="1" w:evenHBand="0" w:firstRowFirstColumn="0" w:firstRowLastColumn="0" w:lastRowFirstColumn="0" w:lastRowLastColumn="0"/>
-              <w:rPr>
-                <w:rFonts w:asciiTheme="majorHAnsi" w:hAnsiTheme="majorHAnsi"/>
-              </w:rPr>
-            </w:pPr>
-            <w:r>
-              <w:rPr>
-                <w:rFonts w:asciiTheme="majorHAnsi" w:hAnsiTheme="majorHAnsi"/>
-              </w:rPr>
-              <w:t>Enter media details; click submit</w:t>
-            </w:r>
-          </w:p>
-        </w:tc>
-        <w:tc>
-          <w:tcPr>
-            <w:tcW w:w="3240" w:type="dxa"/>
-          </w:tcPr>
-          <w:p>
-            <w:pPr>
-              <w:cnfStyle w:val="000000100000" w:firstRow="0" w:lastRow="0" w:firstColumn="0" w:lastColumn="0" w:oddVBand="0" w:evenVBand="0" w:oddHBand="1" w:evenHBand="0" w:firstRowFirstColumn="0" w:firstRowLastColumn="0" w:lastRowFirstColumn="0" w:lastRowLastColumn="0"/>
-              <w:rPr>
-                <w:rFonts w:asciiTheme="majorHAnsi" w:hAnsiTheme="majorHAnsi"/>
-              </w:rPr>
-            </w:pPr>
-            <w:r>
-              <w:rPr>
-                <w:rFonts w:asciiTheme="majorHAnsi" w:hAnsiTheme="majorHAnsi"/>
-              </w:rPr>
-              <w:t>The new media item is added</w:t>
-            </w:r>
-          </w:p>
-        </w:tc>
-      </w:tr>
-      <w:tr>
-        <w:trPr>
-          <w:cnfStyle w:val="000000010000" w:firstRow="0" w:lastRow="0" w:firstColumn="0" w:lastColumn="0" w:oddVBand="0" w:evenVBand="0" w:oddHBand="0" w:evenHBand="1" w:firstRowFirstColumn="0" w:firstRowLastColumn="0" w:lastRowFirstColumn="0" w:lastRowLastColumn="0"/>
+          <w:trHeight w:val="322"/>
           <w:jc w:val="center"/>
         </w:trPr>
         <w:tc>
@@ -7749,6 +7579,12 @@
                 <w:rFonts w:asciiTheme="majorHAnsi" w:hAnsiTheme="majorHAnsi"/>
               </w:rPr>
             </w:pPr>
+            <w:r>
+              <w:rPr>
+                <w:rFonts w:asciiTheme="majorHAnsi" w:hAnsiTheme="majorHAnsi"/>
+              </w:rPr>
+              <w:t>Click on ‘add item and exit’ button, media is added to database, return to admin page</w:t>
+            </w:r>
           </w:p>
         </w:tc>
       </w:tr>
@@ -8067,8 +7903,22 @@
               <w:rPr>
                 <w:rFonts w:asciiTheme="majorHAnsi" w:hAnsiTheme="majorHAnsi"/>
               </w:rPr>
-              <w:t xml:space="preserve"> media item must exist.</w:t>
-            </w:r>
+              <w:t xml:space="preserve"> media item must exist, </w:t>
+            </w:r>
+            <w:r>
+              <w:rPr>
+                <w:rFonts w:asciiTheme="majorHAnsi" w:hAnsiTheme="majorHAnsi"/>
+              </w:rPr>
+              <w:t xml:space="preserve">admin is logged in and on the </w:t>
+            </w:r>
+            <w:proofErr w:type="gramStart"/>
+            <w:r>
+              <w:rPr>
+                <w:rFonts w:asciiTheme="majorHAnsi" w:hAnsiTheme="majorHAnsi"/>
+              </w:rPr>
+              <w:t>admin  page</w:t>
+            </w:r>
+            <w:proofErr w:type="gramEnd"/>
           </w:p>
         </w:tc>
       </w:tr>
@@ -8147,7 +7997,21 @@
               <w:rPr>
                 <w:rFonts w:asciiTheme="majorHAnsi" w:hAnsiTheme="majorHAnsi"/>
               </w:rPr>
-              <w:t>Arbitrary, anytime an admin needs to delete media. Est: weekly</w:t>
+              <w:t xml:space="preserve">Arbitrary, anytime an admin needs to delete media. </w:t>
+            </w:r>
+            <w:proofErr w:type="spellStart"/>
+            <w:r>
+              <w:rPr>
+                <w:rFonts w:asciiTheme="majorHAnsi" w:hAnsiTheme="majorHAnsi"/>
+              </w:rPr>
+              <w:t>Est</w:t>
+            </w:r>
+            <w:proofErr w:type="spellEnd"/>
+            <w:r>
+              <w:rPr>
+                <w:rFonts w:asciiTheme="majorHAnsi" w:hAnsiTheme="majorHAnsi"/>
+              </w:rPr>
+              <w:t>: weekly</w:t>
             </w:r>
           </w:p>
         </w:tc>
@@ -8281,7 +8145,7 @@
               <w:rPr>
                 <w:rFonts w:asciiTheme="majorHAnsi" w:hAnsiTheme="majorHAnsi"/>
               </w:rPr>
-              <w:t>Log into Tardis-box</w:t>
+              <w:t>Click on the Delete media button</w:t>
             </w:r>
           </w:p>
         </w:tc>
@@ -8300,7 +8164,7 @@
               <w:rPr>
                 <w:rFonts w:asciiTheme="majorHAnsi" w:hAnsiTheme="majorHAnsi"/>
               </w:rPr>
-              <w:t>User credentials are verified</w:t>
+              <w:t>List of media is displayed on Delete media page</w:t>
             </w:r>
           </w:p>
         </w:tc>
@@ -8356,7 +8220,7 @@
               <w:rPr>
                 <w:rFonts w:asciiTheme="majorHAnsi" w:hAnsiTheme="majorHAnsi"/>
               </w:rPr>
-              <w:t>Click on administrator panel</w:t>
+              <w:t>Select item to be deleted</w:t>
             </w:r>
           </w:p>
         </w:tc>
@@ -8375,7 +8239,7 @@
               <w:rPr>
                 <w:rFonts w:asciiTheme="majorHAnsi" w:hAnsiTheme="majorHAnsi"/>
               </w:rPr>
-              <w:t>Administrative options are displayed</w:t>
+              <w:t>Item is highlighted</w:t>
             </w:r>
           </w:p>
         </w:tc>
@@ -8431,7 +8295,7 @@
               <w:rPr>
                 <w:rFonts w:asciiTheme="majorHAnsi" w:hAnsiTheme="majorHAnsi"/>
               </w:rPr>
-              <w:t>Click on media sub-panel</w:t>
+              <w:t>Click on Delete button</w:t>
             </w:r>
           </w:p>
         </w:tc>
@@ -8450,163 +8314,7 @@
               <w:rPr>
                 <w:rFonts w:asciiTheme="majorHAnsi" w:hAnsiTheme="majorHAnsi"/>
               </w:rPr>
-              <w:t>A list of media actions is displayed</w:t>
-            </w:r>
-          </w:p>
-        </w:tc>
-      </w:tr>
-      <w:tr>
-        <w:trPr>
-          <w:cnfStyle w:val="000000010000" w:firstRow="0" w:lastRow="0" w:firstColumn="0" w:lastColumn="0" w:oddVBand="0" w:evenVBand="0" w:oddHBand="0" w:evenHBand="1" w:firstRowFirstColumn="0" w:firstRowLastColumn="0" w:lastRowFirstColumn="0" w:lastRowLastColumn="0"/>
-          <w:jc w:val="center"/>
-        </w:trPr>
-        <w:tc>
-          <w:tcPr>
-            <w:cnfStyle w:val="001000000000" w:firstRow="0" w:lastRow="0" w:firstColumn="1" w:lastColumn="0" w:oddVBand="0" w:evenVBand="0" w:oddHBand="0" w:evenHBand="0" w:firstRowFirstColumn="0" w:firstRowLastColumn="0" w:lastRowFirstColumn="0" w:lastRowLastColumn="0"/>
-            <w:tcW w:w="2160" w:type="dxa"/>
-            <w:vMerge/>
-          </w:tcPr>
-          <w:p>
-            <w:pPr>
-              <w:jc w:val="right"/>
-            </w:pPr>
-          </w:p>
-        </w:tc>
-        <w:tc>
-          <w:tcPr>
-            <w:tcW w:w="810" w:type="dxa"/>
-          </w:tcPr>
-          <w:p>
-            <w:pPr>
-              <w:cnfStyle w:val="000000010000" w:firstRow="0" w:lastRow="0" w:firstColumn="0" w:lastColumn="0" w:oddVBand="0" w:evenVBand="0" w:oddHBand="0" w:evenHBand="1" w:firstRowFirstColumn="0" w:firstRowLastColumn="0" w:lastRowFirstColumn="0" w:lastRowLastColumn="0"/>
-              <w:rPr>
-                <w:rFonts w:asciiTheme="majorHAnsi" w:hAnsiTheme="majorHAnsi"/>
-              </w:rPr>
-            </w:pPr>
-            <w:r>
-              <w:rPr>
-                <w:rFonts w:asciiTheme="majorHAnsi" w:hAnsiTheme="majorHAnsi"/>
-              </w:rPr>
-              <w:t>4.</w:t>
-            </w:r>
-          </w:p>
-        </w:tc>
-        <w:tc>
-          <w:tcPr>
-            <w:tcW w:w="3600" w:type="dxa"/>
-          </w:tcPr>
-          <w:p>
-            <w:pPr>
-              <w:cnfStyle w:val="000000010000" w:firstRow="0" w:lastRow="0" w:firstColumn="0" w:lastColumn="0" w:oddVBand="0" w:evenVBand="0" w:oddHBand="0" w:evenHBand="1" w:firstRowFirstColumn="0" w:firstRowLastColumn="0" w:lastRowFirstColumn="0" w:lastRowLastColumn="0"/>
-              <w:rPr>
-                <w:rFonts w:asciiTheme="majorHAnsi" w:hAnsiTheme="majorHAnsi"/>
-              </w:rPr>
-            </w:pPr>
-            <w:r>
-              <w:rPr>
-                <w:rFonts w:asciiTheme="majorHAnsi" w:hAnsiTheme="majorHAnsi"/>
-              </w:rPr>
-              <w:t>Click on delete media</w:t>
-            </w:r>
-          </w:p>
-        </w:tc>
-        <w:tc>
-          <w:tcPr>
-            <w:tcW w:w="3240" w:type="dxa"/>
-          </w:tcPr>
-          <w:p>
-            <w:pPr>
-              <w:cnfStyle w:val="000000010000" w:firstRow="0" w:lastRow="0" w:firstColumn="0" w:lastColumn="0" w:oddVBand="0" w:evenVBand="0" w:oddHBand="0" w:evenHBand="1" w:firstRowFirstColumn="0" w:firstRowLastColumn="0" w:lastRowFirstColumn="0" w:lastRowLastColumn="0"/>
-              <w:rPr>
-                <w:rFonts w:asciiTheme="majorHAnsi" w:hAnsiTheme="majorHAnsi"/>
-              </w:rPr>
-            </w:pPr>
-            <w:r>
-              <w:rPr>
-                <w:rFonts w:asciiTheme="majorHAnsi" w:hAnsiTheme="majorHAnsi"/>
-              </w:rPr>
-              <w:t>A list of available media items is displayed</w:t>
-            </w:r>
-          </w:p>
-        </w:tc>
-      </w:tr>
-      <w:tr>
-        <w:trPr>
-          <w:cnfStyle w:val="000000100000" w:firstRow="0" w:lastRow="0" w:firstColumn="0" w:lastColumn="0" w:oddVBand="0" w:evenVBand="0" w:oddHBand="1" w:evenHBand="0" w:firstRowFirstColumn="0" w:firstRowLastColumn="0" w:lastRowFirstColumn="0" w:lastRowLastColumn="0"/>
-          <w:jc w:val="center"/>
-        </w:trPr>
-        <w:tc>
-          <w:tcPr>
-            <w:cnfStyle w:val="001000000000" w:firstRow="0" w:lastRow="0" w:firstColumn="1" w:lastColumn="0" w:oddVBand="0" w:evenVBand="0" w:oddHBand="0" w:evenHBand="0" w:firstRowFirstColumn="0" w:firstRowLastColumn="0" w:lastRowFirstColumn="0" w:lastRowLastColumn="0"/>
-            <w:tcW w:w="2160" w:type="dxa"/>
-            <w:vMerge/>
-          </w:tcPr>
-          <w:p>
-            <w:pPr>
-              <w:jc w:val="right"/>
-            </w:pPr>
-          </w:p>
-        </w:tc>
-        <w:tc>
-          <w:tcPr>
-            <w:tcW w:w="810" w:type="dxa"/>
-          </w:tcPr>
-          <w:p>
-            <w:pPr>
-              <w:cnfStyle w:val="000000100000" w:firstRow="0" w:lastRow="0" w:firstColumn="0" w:lastColumn="0" w:oddVBand="0" w:evenVBand="0" w:oddHBand="1" w:evenHBand="0" w:firstRowFirstColumn="0" w:firstRowLastColumn="0" w:lastRowFirstColumn="0" w:lastRowLastColumn="0"/>
-              <w:rPr>
-                <w:rFonts w:asciiTheme="majorHAnsi" w:hAnsiTheme="majorHAnsi"/>
-              </w:rPr>
-            </w:pPr>
-            <w:r>
-              <w:rPr>
-                <w:rFonts w:asciiTheme="majorHAnsi" w:hAnsiTheme="majorHAnsi"/>
-              </w:rPr>
-              <w:t>5.</w:t>
-            </w:r>
-          </w:p>
-        </w:tc>
-        <w:tc>
-          <w:tcPr>
-            <w:tcW w:w="3600" w:type="dxa"/>
-          </w:tcPr>
-          <w:p>
-            <w:pPr>
-              <w:cnfStyle w:val="000000100000" w:firstRow="0" w:lastRow="0" w:firstColumn="0" w:lastColumn="0" w:oddVBand="0" w:evenVBand="0" w:oddHBand="1" w:evenHBand="0" w:firstRowFirstColumn="0" w:firstRowLastColumn="0" w:lastRowFirstColumn="0" w:lastRowLastColumn="0"/>
-              <w:rPr>
-                <w:rFonts w:asciiTheme="majorHAnsi" w:hAnsiTheme="majorHAnsi"/>
-              </w:rPr>
-            </w:pPr>
-            <w:r>
-              <w:rPr>
-                <w:rFonts w:asciiTheme="majorHAnsi" w:hAnsiTheme="majorHAnsi"/>
-              </w:rPr>
-              <w:t>Select the media item; click delete</w:t>
-            </w:r>
-          </w:p>
-        </w:tc>
-        <w:tc>
-          <w:tcPr>
-            <w:tcW w:w="3240" w:type="dxa"/>
-          </w:tcPr>
-          <w:p>
-            <w:pPr>
-              <w:cnfStyle w:val="000000100000" w:firstRow="0" w:lastRow="0" w:firstColumn="0" w:lastColumn="0" w:oddVBand="0" w:evenVBand="0" w:oddHBand="1" w:evenHBand="0" w:firstRowFirstColumn="0" w:firstRowLastColumn="0" w:lastRowFirstColumn="0" w:lastRowLastColumn="0"/>
-              <w:rPr>
-                <w:rFonts w:asciiTheme="majorHAnsi" w:hAnsiTheme="majorHAnsi"/>
-              </w:rPr>
-            </w:pPr>
-            <w:r>
-              <w:rPr>
-                <w:rFonts w:asciiTheme="majorHAnsi" w:hAnsiTheme="majorHAnsi"/>
-              </w:rPr>
-              <w:t xml:space="preserve">The media item is </w:t>
-            </w:r>
-            <w:r>
-              <w:rPr>
-                <w:rFonts w:asciiTheme="majorHAnsi" w:hAnsiTheme="majorHAnsi"/>
-              </w:rPr>
-              <w:t>deleted</w:t>
+              <w:t>Media is removed, remain on delete media page</w:t>
             </w:r>
           </w:p>
         </w:tc>
@@ -8642,6 +8350,12 @@
                 <w:rFonts w:asciiTheme="majorHAnsi" w:hAnsiTheme="majorHAnsi"/>
               </w:rPr>
             </w:pPr>
+            <w:r>
+              <w:rPr>
+                <w:rFonts w:asciiTheme="majorHAnsi" w:hAnsiTheme="majorHAnsi"/>
+              </w:rPr>
+              <w:t>Click on ‘Delete and Exit’ – returns to admin page</w:t>
+            </w:r>
           </w:p>
         </w:tc>
       </w:tr>
@@ -8817,6 +8531,12 @@
               </w:rPr>
               <w:t>Login Member</w:t>
             </w:r>
+            <w:r>
+              <w:rPr>
+                <w:rFonts w:asciiTheme="majorHAnsi" w:hAnsiTheme="majorHAnsi"/>
+              </w:rPr>
+              <w:t xml:space="preserve"> or Admin</w:t>
+            </w:r>
           </w:p>
         </w:tc>
       </w:tr>
@@ -8956,6 +8676,12 @@
               </w:rPr>
               <w:t>Member is on login page</w:t>
             </w:r>
+            <w:r>
+              <w:rPr>
+                <w:rFonts w:asciiTheme="majorHAnsi" w:hAnsiTheme="majorHAnsi"/>
+              </w:rPr>
+              <w:t xml:space="preserve"> (accessed from the Home page)</w:t>
+            </w:r>
           </w:p>
         </w:tc>
       </w:tr>
@@ -9014,7 +8740,6 @@
               <w:jc w:val="right"/>
             </w:pPr>
             <w:r>
-              <w:lastRenderedPageBreak/>
               <w:t>Frequency of Use:</w:t>
             </w:r>
           </w:p>
@@ -9163,7 +8888,14 @@
               <w:rPr>
                 <w:rFonts w:asciiTheme="majorHAnsi" w:hAnsiTheme="majorHAnsi"/>
               </w:rPr>
-              <w:t>Enter email-id and password, clicks on Login button</w:t>
+              <w:t xml:space="preserve">Enter email-id and password, </w:t>
+            </w:r>
+            <w:r>
+              <w:rPr>
+                <w:rFonts w:asciiTheme="majorHAnsi" w:hAnsiTheme="majorHAnsi"/>
+              </w:rPr>
+              <w:lastRenderedPageBreak/>
+              <w:t>clicks on Login button</w:t>
             </w:r>
           </w:p>
         </w:tc>
@@ -9182,13 +8914,21 @@
               <w:rPr>
                 <w:rFonts w:asciiTheme="majorHAnsi" w:hAnsiTheme="majorHAnsi"/>
               </w:rPr>
+              <w:lastRenderedPageBreak/>
               <w:t xml:space="preserve">Verifies information, </w:t>
             </w:r>
             <w:r>
               <w:rPr>
                 <w:rFonts w:asciiTheme="majorHAnsi" w:hAnsiTheme="majorHAnsi"/>
               </w:rPr>
-              <w:t xml:space="preserve">if account is an admin account, the system will go to the admin page. </w:t>
+              <w:t xml:space="preserve">if account </w:t>
+            </w:r>
+            <w:r>
+              <w:rPr>
+                <w:rFonts w:asciiTheme="majorHAnsi" w:hAnsiTheme="majorHAnsi"/>
+              </w:rPr>
+              <w:lastRenderedPageBreak/>
+              <w:t xml:space="preserve">is an admin account, the system will go to the admin page. </w:t>
             </w:r>
           </w:p>
           <w:p>
@@ -9679,8 +9419,22 @@
               <w:rPr>
                 <w:rFonts w:asciiTheme="majorHAnsi" w:hAnsiTheme="majorHAnsi"/>
               </w:rPr>
-              <w:t>The user that needs to be deleted exists.</w:t>
-            </w:r>
+              <w:t>The user</w:t>
+            </w:r>
+            <w:r>
+              <w:rPr>
+                <w:rFonts w:asciiTheme="majorHAnsi" w:hAnsiTheme="majorHAnsi"/>
+              </w:rPr>
+              <w:t xml:space="preserve"> that needs to be deleted exists, admin is logged in and on the </w:t>
+            </w:r>
+            <w:proofErr w:type="gramStart"/>
+            <w:r>
+              <w:rPr>
+                <w:rFonts w:asciiTheme="majorHAnsi" w:hAnsiTheme="majorHAnsi"/>
+              </w:rPr>
+              <w:t>admin  page</w:t>
+            </w:r>
+            <w:proofErr w:type="gramEnd"/>
           </w:p>
         </w:tc>
       </w:tr>
@@ -9719,7 +9473,19 @@
               <w:rPr>
                 <w:rFonts w:asciiTheme="majorHAnsi" w:hAnsiTheme="majorHAnsi"/>
               </w:rPr>
-              <w:t>The deleted user no longer exists.</w:t>
+              <w:t xml:space="preserve">The </w:t>
+            </w:r>
+            <w:r>
+              <w:rPr>
+                <w:rFonts w:asciiTheme="majorHAnsi" w:hAnsiTheme="majorHAnsi"/>
+              </w:rPr>
+              <w:t xml:space="preserve">selected </w:t>
+            </w:r>
+            <w:r>
+              <w:rPr>
+                <w:rFonts w:asciiTheme="majorHAnsi" w:hAnsiTheme="majorHAnsi"/>
+              </w:rPr>
+              <w:t>user no longer exists.</w:t>
             </w:r>
           </w:p>
         </w:tc>
@@ -9759,7 +9525,21 @@
               <w:rPr>
                 <w:rFonts w:asciiTheme="majorHAnsi" w:hAnsiTheme="majorHAnsi"/>
               </w:rPr>
-              <w:t>Arbitrary, anytime a user needs to be removed by an administrator. Est: monthly.</w:t>
+              <w:t xml:space="preserve">Arbitrary, anytime a user needs to be removed by an administrator. </w:t>
+            </w:r>
+            <w:proofErr w:type="spellStart"/>
+            <w:r>
+              <w:rPr>
+                <w:rFonts w:asciiTheme="majorHAnsi" w:hAnsiTheme="majorHAnsi"/>
+              </w:rPr>
+              <w:t>Est</w:t>
+            </w:r>
+            <w:proofErr w:type="spellEnd"/>
+            <w:r>
+              <w:rPr>
+                <w:rFonts w:asciiTheme="majorHAnsi" w:hAnsiTheme="majorHAnsi"/>
+              </w:rPr>
+              <w:t>: monthly.</w:t>
             </w:r>
           </w:p>
         </w:tc>
@@ -9893,7 +9673,7 @@
               <w:rPr>
                 <w:rFonts w:asciiTheme="majorHAnsi" w:hAnsiTheme="majorHAnsi"/>
               </w:rPr>
-              <w:t>Log in to Tardis-box</w:t>
+              <w:t>Click on the Delete Account button</w:t>
             </w:r>
           </w:p>
         </w:tc>
@@ -9912,7 +9692,13 @@
               <w:rPr>
                 <w:rFonts w:asciiTheme="majorHAnsi" w:hAnsiTheme="majorHAnsi"/>
               </w:rPr>
-              <w:t>User credentials are verified</w:t>
+              <w:t>List of users is displayed</w:t>
+            </w:r>
+            <w:r>
+              <w:rPr>
+                <w:rFonts w:asciiTheme="majorHAnsi" w:hAnsiTheme="majorHAnsi"/>
+              </w:rPr>
+              <w:t xml:space="preserve"> on Delete Member page</w:t>
             </w:r>
           </w:p>
         </w:tc>
@@ -9968,7 +9754,7 @@
               <w:rPr>
                 <w:rFonts w:asciiTheme="majorHAnsi" w:hAnsiTheme="majorHAnsi"/>
               </w:rPr>
-              <w:t>Click on administrator panel</w:t>
+              <w:t>Select a user</w:t>
             </w:r>
           </w:p>
         </w:tc>
@@ -9987,7 +9773,7 @@
               <w:rPr>
                 <w:rFonts w:asciiTheme="majorHAnsi" w:hAnsiTheme="majorHAnsi"/>
               </w:rPr>
-              <w:t>Administrative options are displayed</w:t>
+              <w:t>The user is highlighted</w:t>
             </w:r>
           </w:p>
         </w:tc>
@@ -10043,7 +9829,7 @@
               <w:rPr>
                 <w:rFonts w:asciiTheme="majorHAnsi" w:hAnsiTheme="majorHAnsi"/>
               </w:rPr>
-              <w:t>Click on user sub-panel</w:t>
+              <w:t>Click on Delete button</w:t>
             </w:r>
           </w:p>
         </w:tc>
@@ -10062,157 +9848,7 @@
               <w:rPr>
                 <w:rFonts w:asciiTheme="majorHAnsi" w:hAnsiTheme="majorHAnsi"/>
               </w:rPr>
-              <w:t>A list of users is displayed</w:t>
-            </w:r>
-          </w:p>
-        </w:tc>
-      </w:tr>
-      <w:tr>
-        <w:trPr>
-          <w:cnfStyle w:val="000000010000" w:firstRow="0" w:lastRow="0" w:firstColumn="0" w:lastColumn="0" w:oddVBand="0" w:evenVBand="0" w:oddHBand="0" w:evenHBand="1" w:firstRowFirstColumn="0" w:firstRowLastColumn="0" w:lastRowFirstColumn="0" w:lastRowLastColumn="0"/>
-          <w:jc w:val="center"/>
-        </w:trPr>
-        <w:tc>
-          <w:tcPr>
-            <w:cnfStyle w:val="001000000000" w:firstRow="0" w:lastRow="0" w:firstColumn="1" w:lastColumn="0" w:oddVBand="0" w:evenVBand="0" w:oddHBand="0" w:evenHBand="0" w:firstRowFirstColumn="0" w:firstRowLastColumn="0" w:lastRowFirstColumn="0" w:lastRowLastColumn="0"/>
-            <w:tcW w:w="2160" w:type="dxa"/>
-            <w:vMerge/>
-          </w:tcPr>
-          <w:p>
-            <w:pPr>
-              <w:jc w:val="right"/>
-            </w:pPr>
-          </w:p>
-        </w:tc>
-        <w:tc>
-          <w:tcPr>
-            <w:tcW w:w="810" w:type="dxa"/>
-          </w:tcPr>
-          <w:p>
-            <w:pPr>
-              <w:cnfStyle w:val="000000010000" w:firstRow="0" w:lastRow="0" w:firstColumn="0" w:lastColumn="0" w:oddVBand="0" w:evenVBand="0" w:oddHBand="0" w:evenHBand="1" w:firstRowFirstColumn="0" w:firstRowLastColumn="0" w:lastRowFirstColumn="0" w:lastRowLastColumn="0"/>
-              <w:rPr>
-                <w:rFonts w:asciiTheme="majorHAnsi" w:hAnsiTheme="majorHAnsi"/>
-              </w:rPr>
-            </w:pPr>
-            <w:r>
-              <w:rPr>
-                <w:rFonts w:asciiTheme="majorHAnsi" w:hAnsiTheme="majorHAnsi"/>
-              </w:rPr>
-              <w:t>4.</w:t>
-            </w:r>
-          </w:p>
-        </w:tc>
-        <w:tc>
-          <w:tcPr>
-            <w:tcW w:w="3600" w:type="dxa"/>
-          </w:tcPr>
-          <w:p>
-            <w:pPr>
-              <w:cnfStyle w:val="000000010000" w:firstRow="0" w:lastRow="0" w:firstColumn="0" w:lastColumn="0" w:oddVBand="0" w:evenVBand="0" w:oddHBand="0" w:evenHBand="1" w:firstRowFirstColumn="0" w:firstRowLastColumn="0" w:lastRowFirstColumn="0" w:lastRowLastColumn="0"/>
-              <w:rPr>
-                <w:rFonts w:asciiTheme="majorHAnsi" w:hAnsiTheme="majorHAnsi"/>
-              </w:rPr>
-            </w:pPr>
-            <w:r>
-              <w:rPr>
-                <w:rFonts w:asciiTheme="majorHAnsi" w:hAnsiTheme="majorHAnsi"/>
-              </w:rPr>
-              <w:t>Select a user</w:t>
-            </w:r>
-          </w:p>
-        </w:tc>
-        <w:tc>
-          <w:tcPr>
-            <w:tcW w:w="3240" w:type="dxa"/>
-          </w:tcPr>
-          <w:p>
-            <w:pPr>
-              <w:cnfStyle w:val="000000010000" w:firstRow="0" w:lastRow="0" w:firstColumn="0" w:lastColumn="0" w:oddVBand="0" w:evenVBand="0" w:oddHBand="0" w:evenHBand="1" w:firstRowFirstColumn="0" w:firstRowLastColumn="0" w:lastRowFirstColumn="0" w:lastRowLastColumn="0"/>
-              <w:rPr>
-                <w:rFonts w:asciiTheme="majorHAnsi" w:hAnsiTheme="majorHAnsi"/>
-              </w:rPr>
-            </w:pPr>
-            <w:r>
-              <w:rPr>
-                <w:rFonts w:asciiTheme="majorHAnsi" w:hAnsiTheme="majorHAnsi"/>
-              </w:rPr>
-              <w:t>The user is highlighted</w:t>
-            </w:r>
-          </w:p>
-        </w:tc>
-      </w:tr>
-      <w:tr>
-        <w:trPr>
-          <w:cnfStyle w:val="000000100000" w:firstRow="0" w:lastRow="0" w:firstColumn="0" w:lastColumn="0" w:oddVBand="0" w:evenVBand="0" w:oddHBand="1" w:evenHBand="0" w:firstRowFirstColumn="0" w:firstRowLastColumn="0" w:lastRowFirstColumn="0" w:lastRowLastColumn="0"/>
-          <w:jc w:val="center"/>
-        </w:trPr>
-        <w:tc>
-          <w:tcPr>
-            <w:cnfStyle w:val="001000000000" w:firstRow="0" w:lastRow="0" w:firstColumn="1" w:lastColumn="0" w:oddVBand="0" w:evenVBand="0" w:oddHBand="0" w:evenHBand="0" w:firstRowFirstColumn="0" w:firstRowLastColumn="0" w:lastRowFirstColumn="0" w:lastRowLastColumn="0"/>
-            <w:tcW w:w="2160" w:type="dxa"/>
-            <w:vMerge/>
-          </w:tcPr>
-          <w:p>
-            <w:pPr>
-              <w:jc w:val="right"/>
-            </w:pPr>
-          </w:p>
-        </w:tc>
-        <w:tc>
-          <w:tcPr>
-            <w:tcW w:w="810" w:type="dxa"/>
-          </w:tcPr>
-          <w:p>
-            <w:pPr>
-              <w:cnfStyle w:val="000000100000" w:firstRow="0" w:lastRow="0" w:firstColumn="0" w:lastColumn="0" w:oddVBand="0" w:evenVBand="0" w:oddHBand="1" w:evenHBand="0" w:firstRowFirstColumn="0" w:firstRowLastColumn="0" w:lastRowFirstColumn="0" w:lastRowLastColumn="0"/>
-              <w:rPr>
-                <w:rFonts w:asciiTheme="majorHAnsi" w:hAnsiTheme="majorHAnsi"/>
-              </w:rPr>
-            </w:pPr>
-            <w:r>
-              <w:rPr>
-                <w:rFonts w:asciiTheme="majorHAnsi" w:hAnsiTheme="majorHAnsi"/>
-              </w:rPr>
-              <w:t>5.</w:t>
-            </w:r>
-          </w:p>
-        </w:tc>
-        <w:tc>
-          <w:tcPr>
-            <w:tcW w:w="3600" w:type="dxa"/>
-          </w:tcPr>
-          <w:p>
-            <w:pPr>
-              <w:cnfStyle w:val="000000100000" w:firstRow="0" w:lastRow="0" w:firstColumn="0" w:lastColumn="0" w:oddVBand="0" w:evenVBand="0" w:oddHBand="1" w:evenHBand="0" w:firstRowFirstColumn="0" w:firstRowLastColumn="0" w:lastRowFirstColumn="0" w:lastRowLastColumn="0"/>
-              <w:rPr>
-                <w:rFonts w:asciiTheme="majorHAnsi" w:hAnsiTheme="majorHAnsi"/>
-              </w:rPr>
-            </w:pPr>
-            <w:r>
-              <w:rPr>
-                <w:rFonts w:asciiTheme="majorHAnsi" w:hAnsiTheme="majorHAnsi"/>
-              </w:rPr>
-              <w:t>Click the remove icon</w:t>
-            </w:r>
-          </w:p>
-        </w:tc>
-        <w:tc>
-          <w:tcPr>
-            <w:tcW w:w="3240" w:type="dxa"/>
-          </w:tcPr>
-          <w:p>
-            <w:pPr>
-              <w:cnfStyle w:val="000000100000" w:firstRow="0" w:lastRow="0" w:firstColumn="0" w:lastColumn="0" w:oddVBand="0" w:evenVBand="0" w:oddHBand="1" w:evenHBand="0" w:firstRowFirstColumn="0" w:firstRowLastColumn="0" w:lastRowFirstColumn="0" w:lastRowLastColumn="0"/>
-              <w:rPr>
-                <w:rFonts w:asciiTheme="majorHAnsi" w:hAnsiTheme="majorHAnsi"/>
-              </w:rPr>
-            </w:pPr>
-            <w:r>
-              <w:rPr>
-                <w:rFonts w:asciiTheme="majorHAnsi" w:hAnsiTheme="majorHAnsi"/>
-              </w:rPr>
-              <w:t>The user is removed</w:t>
+              <w:t>User is removed, delete user page still displayed</w:t>
             </w:r>
           </w:p>
         </w:tc>
@@ -10248,6 +9884,12 @@
                 <w:rFonts w:asciiTheme="majorHAnsi" w:hAnsiTheme="majorHAnsi"/>
               </w:rPr>
             </w:pPr>
+            <w:r>
+              <w:rPr>
+                <w:rFonts w:asciiTheme="majorHAnsi" w:hAnsiTheme="majorHAnsi"/>
+              </w:rPr>
+              <w:t>Click on ‘Delete and Exit’ button, user is removed, return to admin page</w:t>
+            </w:r>
           </w:p>
         </w:tc>
       </w:tr>
@@ -10566,7 +10208,7 @@
           <w:rFonts w:asciiTheme="majorHAnsi" w:hAnsiTheme="majorHAnsi" w:cs="Arial"/>
           <w:b/>
           <w:noProof/>
-          <w:rPrChange w:id="5">
+          <w:rPrChange w:id="1">
             <w:rPr>
               <w:noProof/>
             </w:rPr>
@@ -11761,13 +11403,7 @@
         <w:rPr>
           <w:color w:val="auto"/>
         </w:rPr>
-        <w:instrText xml:space="preserve"> SEQ Fig</w:instrText>
-      </w:r>
-      <w:r>
-        <w:rPr>
-          <w:color w:val="auto"/>
-        </w:rPr>
-        <w:instrText xml:space="preserve">ure \* ARABIC </w:instrText>
+        <w:instrText xml:space="preserve"> SEQ Figure \* ARABIC </w:instrText>
       </w:r>
       <w:r>
         <w:rPr>
@@ -12157,7 +11793,6 @@
       <w:pPr>
         <w:keepNext/>
       </w:pPr>
-      <w:bookmarkStart w:id="6" w:name="_GoBack"/>
       <w:r>
         <w:rPr>
           <w:rFonts w:asciiTheme="majorHAnsi" w:hAnsiTheme="majorHAnsi"/>
@@ -12212,7 +11847,6 @@
           </wp:inline>
         </w:drawing>
       </w:r>
-      <w:bookmarkEnd w:id="6"/>
     </w:p>
     <w:p>
       <w:pPr>
@@ -12280,7 +11914,7 @@
 </file>
 
 <file path=word/endnotes.xml><?xml version="1.0" encoding="utf-8"?>
-<w:endnotes xmlns:wpc="http://schemas.microsoft.com/office/word/2010/wordprocessingCanvas" xmlns:mc="http://schemas.openxmlformats.org/markup-compatibility/2006" xmlns:o="urn:schemas-microsoft-com:office:office" xmlns:r="http://schemas.openxmlformats.org/officeDocument/2006/relationships" xmlns:m="http://schemas.openxmlformats.org/officeDocument/2006/math" xmlns:v="urn:schemas-microsoft-com:vml" xmlns:wp14="http://schemas.microsoft.com/office/word/2010/wordprocessingDrawing" xmlns:wp="http://schemas.openxmlformats.org/drawingml/2006/wordprocessingDrawing" xmlns:w10="urn:schemas-microsoft-com:office:word" xmlns:w="http://schemas.openxmlformats.org/wordprocessingml/2006/main" xmlns:w14="http://schemas.microsoft.com/office/word/2010/wordml" xmlns:wpg="http://schemas.microsoft.com/office/word/2010/wordprocessingGroup" xmlns:wpi="http://schemas.microsoft.com/office/word/2010/wordprocessingInk" xmlns:wne="http://schemas.microsoft.com/office/word/2006/wordml" xmlns:wps="http://schemas.microsoft.com/office/word/2010/wordprocessingShape" mc:Ignorable="w14 wp14">
+<w:endnotes xmlns:wpc="http://schemas.microsoft.com/office/word/2010/wordprocessingCanvas" xmlns:mo="http://schemas.microsoft.com/office/mac/office/2008/main" xmlns:mc="http://schemas.openxmlformats.org/markup-compatibility/2006" xmlns:mv="urn:schemas-microsoft-com:mac:vml" xmlns:o="urn:schemas-microsoft-com:office:office" xmlns:r="http://schemas.openxmlformats.org/officeDocument/2006/relationships" xmlns:m="http://schemas.openxmlformats.org/officeDocument/2006/math" xmlns:v="urn:schemas-microsoft-com:vml" xmlns:wp14="http://schemas.microsoft.com/office/word/2010/wordprocessingDrawing" xmlns:wp="http://schemas.openxmlformats.org/drawingml/2006/wordprocessingDrawing" xmlns:w10="urn:schemas-microsoft-com:office:word" xmlns:w="http://schemas.openxmlformats.org/wordprocessingml/2006/main" xmlns:w14="http://schemas.microsoft.com/office/word/2010/wordml" xmlns:wpg="http://schemas.microsoft.com/office/word/2010/wordprocessingGroup" xmlns:wpi="http://schemas.microsoft.com/office/word/2010/wordprocessingInk" xmlns:wne="http://schemas.microsoft.com/office/word/2006/wordml" xmlns:wps="http://schemas.microsoft.com/office/word/2010/wordprocessingShape" mc:Ignorable="w14 wp14">
   <w:endnote w:type="separator" w:id="-1">
     <w:p>
       <w:r>
@@ -12302,7 +11936,7 @@
 </file>
 
 <file path=word/footnotes.xml><?xml version="1.0" encoding="utf-8"?>
-<w:footnotes xmlns:wpc="http://schemas.microsoft.com/office/word/2010/wordprocessingCanvas" xmlns:mc="http://schemas.openxmlformats.org/markup-compatibility/2006" xmlns:o="urn:schemas-microsoft-com:office:office" xmlns:r="http://schemas.openxmlformats.org/officeDocument/2006/relationships" xmlns:m="http://schemas.openxmlformats.org/officeDocument/2006/math" xmlns:v="urn:schemas-microsoft-com:vml" xmlns:wp14="http://schemas.microsoft.com/office/word/2010/wordprocessingDrawing" xmlns:wp="http://schemas.openxmlformats.org/drawingml/2006/wordprocessingDrawing" xmlns:w10="urn:schemas-microsoft-com:office:word" xmlns:w="http://schemas.openxmlformats.org/wordprocessingml/2006/main" xmlns:w14="http://schemas.microsoft.com/office/word/2010/wordml" xmlns:wpg="http://schemas.microsoft.com/office/word/2010/wordprocessingGroup" xmlns:wpi="http://schemas.microsoft.com/office/word/2010/wordprocessingInk" xmlns:wne="http://schemas.microsoft.com/office/word/2006/wordml" xmlns:wps="http://schemas.microsoft.com/office/word/2010/wordprocessingShape" mc:Ignorable="w14 wp14">
+<w:footnotes xmlns:wpc="http://schemas.microsoft.com/office/word/2010/wordprocessingCanvas" xmlns:mo="http://schemas.microsoft.com/office/mac/office/2008/main" xmlns:mc="http://schemas.openxmlformats.org/markup-compatibility/2006" xmlns:mv="urn:schemas-microsoft-com:mac:vml" xmlns:o="urn:schemas-microsoft-com:office:office" xmlns:r="http://schemas.openxmlformats.org/officeDocument/2006/relationships" xmlns:m="http://schemas.openxmlformats.org/officeDocument/2006/math" xmlns:v="urn:schemas-microsoft-com:vml" xmlns:wp14="http://schemas.microsoft.com/office/word/2010/wordprocessingDrawing" xmlns:wp="http://schemas.openxmlformats.org/drawingml/2006/wordprocessingDrawing" xmlns:w10="urn:schemas-microsoft-com:office:word" xmlns:w="http://schemas.openxmlformats.org/wordprocessingml/2006/main" xmlns:w14="http://schemas.microsoft.com/office/word/2010/wordml" xmlns:wpg="http://schemas.microsoft.com/office/word/2010/wordprocessingGroup" xmlns:wpi="http://schemas.microsoft.com/office/word/2010/wordprocessingInk" xmlns:wne="http://schemas.microsoft.com/office/word/2006/wordml" xmlns:wps="http://schemas.microsoft.com/office/word/2010/wordprocessingShape" mc:Ignorable="w14 wp14">
   <w:footnote w:type="separator" w:id="-1">
     <w:p>
       <w:r>
@@ -12324,7 +11958,7 @@
 </file>
 
 <file path=word/numbering.xml><?xml version="1.0" encoding="utf-8"?>
-<w:numbering xmlns:wpc="http://schemas.microsoft.com/office/word/2010/wordprocessingCanvas" xmlns:mc="http://schemas.openxmlformats.org/markup-compatibility/2006" xmlns:o="urn:schemas-microsoft-com:office:office" xmlns:r="http://schemas.openxmlformats.org/officeDocument/2006/relationships" xmlns:m="http://schemas.openxmlformats.org/officeDocument/2006/math" xmlns:v="urn:schemas-microsoft-com:vml" xmlns:wp14="http://schemas.microsoft.com/office/word/2010/wordprocessingDrawing" xmlns:wp="http://schemas.openxmlformats.org/drawingml/2006/wordprocessingDrawing" xmlns:w10="urn:schemas-microsoft-com:office:word" xmlns:w="http://schemas.openxmlformats.org/wordprocessingml/2006/main" xmlns:w14="http://schemas.microsoft.com/office/word/2010/wordml" xmlns:wpg="http://schemas.microsoft.com/office/word/2010/wordprocessingGroup" xmlns:wpi="http://schemas.microsoft.com/office/word/2010/wordprocessingInk" xmlns:wne="http://schemas.microsoft.com/office/word/2006/wordml" xmlns:wps="http://schemas.microsoft.com/office/word/2010/wordprocessingShape" mc:Ignorable="w14 wp14">
+<w:numbering xmlns:wpc="http://schemas.microsoft.com/office/word/2010/wordprocessingCanvas" xmlns:mo="http://schemas.microsoft.com/office/mac/office/2008/main" xmlns:mc="http://schemas.openxmlformats.org/markup-compatibility/2006" xmlns:mv="urn:schemas-microsoft-com:mac:vml" xmlns:o="urn:schemas-microsoft-com:office:office" xmlns:r="http://schemas.openxmlformats.org/officeDocument/2006/relationships" xmlns:m="http://schemas.openxmlformats.org/officeDocument/2006/math" xmlns:v="urn:schemas-microsoft-com:vml" xmlns:wp14="http://schemas.microsoft.com/office/word/2010/wordprocessingDrawing" xmlns:wp="http://schemas.openxmlformats.org/drawingml/2006/wordprocessingDrawing" xmlns:w10="urn:schemas-microsoft-com:office:word" xmlns:w="http://schemas.openxmlformats.org/wordprocessingml/2006/main" xmlns:w14="http://schemas.microsoft.com/office/word/2010/wordml" xmlns:wpg="http://schemas.microsoft.com/office/word/2010/wordprocessingGroup" xmlns:wpi="http://schemas.microsoft.com/office/word/2010/wordprocessingInk" xmlns:wne="http://schemas.microsoft.com/office/word/2006/wordml" xmlns:wps="http://schemas.microsoft.com/office/word/2010/wordprocessingShape" mc:Ignorable="w14 wp14">
   <w:abstractNum w:abstractNumId="0">
     <w:nsid w:val="029003EA"/>
     <w:multiLevelType w:val="hybridMultilevel"/>
@@ -13242,7 +12876,7 @@
     </w:rPrDefault>
     <w:pPrDefault/>
   </w:docDefaults>
-  <w:latentStyles w:defLockedState="0" w:defUIPriority="99" w:defSemiHidden="1" w:defUnhideWhenUsed="1" w:defQFormat="0" w:count="267">
+  <w:latentStyles w:defLockedState="0" w:defUIPriority="99" w:defSemiHidden="1" w:defUnhideWhenUsed="1" w:defQFormat="0" w:count="276">
     <w:lsdException w:name="Normal" w:semiHidden="0" w:uiPriority="0" w:unhideWhenUsed="0" w:qFormat="1"/>
     <w:lsdException w:name="heading 1" w:semiHidden="0" w:uiPriority="9" w:unhideWhenUsed="0" w:qFormat="1"/>
     <w:lsdException w:name="heading 2" w:uiPriority="9" w:qFormat="1"/>
@@ -13440,6 +13074,7 @@
     <w:uiPriority w:val="59"/>
     <w:rsid w:val="00E2448C"/>
     <w:tblPr>
+      <w:tblInd w:w="0" w:type="dxa"/>
       <w:tblBorders>
         <w:top w:val="single" w:sz="4" w:space="0" w:color="auto"/>
         <w:left w:val="single" w:sz="4" w:space="0" w:color="auto"/>
@@ -13448,6 +13083,12 @@
         <w:insideH w:val="single" w:sz="4" w:space="0" w:color="auto"/>
         <w:insideV w:val="single" w:sz="4" w:space="0" w:color="auto"/>
       </w:tblBorders>
+      <w:tblCellMar>
+        <w:top w:w="0" w:type="dxa"/>
+        <w:left w:w="108" w:type="dxa"/>
+        <w:bottom w:w="0" w:type="dxa"/>
+        <w:right w:w="108" w:type="dxa"/>
+      </w:tblCellMar>
     </w:tblPr>
   </w:style>
   <w:style w:type="paragraph" w:styleId="BalloonText">
@@ -13521,12 +13162,19 @@
     <w:tblPr>
       <w:tblStyleRowBandSize w:val="1"/>
       <w:tblStyleColBandSize w:val="1"/>
+      <w:tblInd w:w="0" w:type="dxa"/>
       <w:tblBorders>
         <w:top w:val="single" w:sz="8" w:space="0" w:color="4F81BD" w:themeColor="accent1"/>
         <w:left w:val="single" w:sz="8" w:space="0" w:color="4F81BD" w:themeColor="accent1"/>
         <w:bottom w:val="single" w:sz="8" w:space="0" w:color="4F81BD" w:themeColor="accent1"/>
         <w:right w:val="single" w:sz="8" w:space="0" w:color="4F81BD" w:themeColor="accent1"/>
       </w:tblBorders>
+      <w:tblCellMar>
+        <w:top w:w="0" w:type="dxa"/>
+        <w:left w:w="108" w:type="dxa"/>
+        <w:bottom w:w="0" w:type="dxa"/>
+        <w:right w:w="108" w:type="dxa"/>
+      </w:tblCellMar>
     </w:tblPr>
     <w:tblStylePr w:type="firstRow">
       <w:pPr>
@@ -13603,6 +13251,7 @@
     <w:tblPr>
       <w:tblStyleRowBandSize w:val="1"/>
       <w:tblStyleColBandSize w:val="1"/>
+      <w:tblInd w:w="0" w:type="dxa"/>
       <w:tblBorders>
         <w:top w:val="single" w:sz="8" w:space="0" w:color="4F81BD" w:themeColor="accent1"/>
         <w:left w:val="single" w:sz="8" w:space="0" w:color="4F81BD" w:themeColor="accent1"/>
@@ -13611,6 +13260,12 @@
         <w:insideH w:val="single" w:sz="8" w:space="0" w:color="4F81BD" w:themeColor="accent1"/>
         <w:insideV w:val="single" w:sz="8" w:space="0" w:color="4F81BD" w:themeColor="accent1"/>
       </w:tblBorders>
+      <w:tblCellMar>
+        <w:top w:w="0" w:type="dxa"/>
+        <w:left w:w="108" w:type="dxa"/>
+        <w:bottom w:w="0" w:type="dxa"/>
+        <w:right w:w="108" w:type="dxa"/>
+      </w:tblCellMar>
     </w:tblPr>
     <w:tblStylePr w:type="firstRow">
       <w:pPr>
@@ -13723,6 +13378,7 @@
     <w:tblPr>
       <w:tblStyleRowBandSize w:val="1"/>
       <w:tblStyleColBandSize w:val="1"/>
+      <w:tblInd w:w="0" w:type="dxa"/>
       <w:tblBorders>
         <w:top w:val="single" w:sz="8" w:space="0" w:color="7BA0CD" w:themeColor="accent1" w:themeTint="BF"/>
         <w:left w:val="single" w:sz="8" w:space="0" w:color="7BA0CD" w:themeColor="accent1" w:themeTint="BF"/>
@@ -13730,6 +13386,12 @@
         <w:right w:val="single" w:sz="8" w:space="0" w:color="7BA0CD" w:themeColor="accent1" w:themeTint="BF"/>
         <w:insideH w:val="single" w:sz="8" w:space="0" w:color="7BA0CD" w:themeColor="accent1" w:themeTint="BF"/>
       </w:tblBorders>
+      <w:tblCellMar>
+        <w:top w:w="0" w:type="dxa"/>
+        <w:left w:w="108" w:type="dxa"/>
+        <w:bottom w:w="0" w:type="dxa"/>
+        <w:right w:w="108" w:type="dxa"/>
+      </w:tblCellMar>
     </w:tblPr>
     <w:tblStylePr w:type="firstRow">
       <w:pPr>
@@ -13942,7 +13604,7 @@
 </file>
 
 <file path=word/stylesWithEffects.xml><?xml version="1.0" encoding="utf-8"?>
-<w:styles xmlns:wpc="http://schemas.microsoft.com/office/word/2010/wordprocessingCanvas" xmlns:mc="http://schemas.openxmlformats.org/markup-compatibility/2006" xmlns:o="urn:schemas-microsoft-com:office:office" xmlns:r="http://schemas.openxmlformats.org/officeDocument/2006/relationships" xmlns:m="http://schemas.openxmlformats.org/officeDocument/2006/math" xmlns:v="urn:schemas-microsoft-com:vml" xmlns:wp14="http://schemas.microsoft.com/office/word/2010/wordprocessingDrawing" xmlns:wp="http://schemas.openxmlformats.org/drawingml/2006/wordprocessingDrawing" xmlns:w10="urn:schemas-microsoft-com:office:word" xmlns:w="http://schemas.openxmlformats.org/wordprocessingml/2006/main" xmlns:w14="http://schemas.microsoft.com/office/word/2010/wordml" xmlns:wpg="http://schemas.microsoft.com/office/word/2010/wordprocessingGroup" xmlns:wpi="http://schemas.microsoft.com/office/word/2010/wordprocessingInk" xmlns:wne="http://schemas.microsoft.com/office/word/2006/wordml" xmlns:wps="http://schemas.microsoft.com/office/word/2010/wordprocessingShape" mc:Ignorable="w14 wp14">
+<w:styles xmlns:wpc="http://schemas.microsoft.com/office/word/2010/wordprocessingCanvas" xmlns:mo="http://schemas.microsoft.com/office/mac/office/2008/main" xmlns:mc="http://schemas.openxmlformats.org/markup-compatibility/2006" xmlns:mv="urn:schemas-microsoft-com:mac:vml" xmlns:o="urn:schemas-microsoft-com:office:office" xmlns:r="http://schemas.openxmlformats.org/officeDocument/2006/relationships" xmlns:m="http://schemas.openxmlformats.org/officeDocument/2006/math" xmlns:v="urn:schemas-microsoft-com:vml" xmlns:wp14="http://schemas.microsoft.com/office/word/2010/wordprocessingDrawing" xmlns:wp="http://schemas.openxmlformats.org/drawingml/2006/wordprocessingDrawing" xmlns:w10="urn:schemas-microsoft-com:office:word" xmlns:w="http://schemas.openxmlformats.org/wordprocessingml/2006/main" xmlns:w14="http://schemas.microsoft.com/office/word/2010/wordml" xmlns:wpg="http://schemas.microsoft.com/office/word/2010/wordprocessingGroup" xmlns:wpi="http://schemas.microsoft.com/office/word/2010/wordprocessingInk" xmlns:wne="http://schemas.microsoft.com/office/word/2006/wordml" xmlns:wps="http://schemas.microsoft.com/office/word/2010/wordprocessingShape" mc:Ignorable="w14 wp14">
   <w:docDefaults>
     <w:rPrDefault>
       <w:rPr>
@@ -13954,7 +13616,7 @@
     </w:rPrDefault>
     <w:pPrDefault/>
   </w:docDefaults>
-  <w:latentStyles w:defLockedState="0" w:defUIPriority="99" w:defSemiHidden="1" w:defUnhideWhenUsed="1" w:defQFormat="0" w:count="267">
+  <w:latentStyles w:defLockedState="0" w:defUIPriority="99" w:defSemiHidden="1" w:defUnhideWhenUsed="1" w:defQFormat="0" w:count="276">
     <w:lsdException w:name="Normal" w:semiHidden="0" w:uiPriority="0" w:unhideWhenUsed="0" w:qFormat="1"/>
     <w:lsdException w:name="heading 1" w:semiHidden="0" w:uiPriority="9" w:unhideWhenUsed="0" w:qFormat="1"/>
     <w:lsdException w:name="heading 2" w:uiPriority="9" w:qFormat="1"/>
@@ -14152,6 +13814,7 @@
     <w:uiPriority w:val="59"/>
     <w:rsid w:val="00E2448C"/>
     <w:tblPr>
+      <w:tblInd w:w="0" w:type="dxa"/>
       <w:tblBorders>
         <w:top w:val="single" w:sz="4" w:space="0" w:color="auto"/>
         <w:left w:val="single" w:sz="4" w:space="0" w:color="auto"/>
@@ -14160,6 +13823,12 @@
         <w:insideH w:val="single" w:sz="4" w:space="0" w:color="auto"/>
         <w:insideV w:val="single" w:sz="4" w:space="0" w:color="auto"/>
       </w:tblBorders>
+      <w:tblCellMar>
+        <w:top w:w="0" w:type="dxa"/>
+        <w:left w:w="108" w:type="dxa"/>
+        <w:bottom w:w="0" w:type="dxa"/>
+        <w:right w:w="108" w:type="dxa"/>
+      </w:tblCellMar>
     </w:tblPr>
   </w:style>
   <w:style w:type="paragraph" w:styleId="BalloonText">
@@ -14233,12 +13902,19 @@
     <w:tblPr>
       <w:tblStyleRowBandSize w:val="1"/>
       <w:tblStyleColBandSize w:val="1"/>
+      <w:tblInd w:w="0" w:type="dxa"/>
       <w:tblBorders>
         <w:top w:val="single" w:sz="8" w:space="0" w:color="4F81BD" w:themeColor="accent1"/>
         <w:left w:val="single" w:sz="8" w:space="0" w:color="4F81BD" w:themeColor="accent1"/>
         <w:bottom w:val="single" w:sz="8" w:space="0" w:color="4F81BD" w:themeColor="accent1"/>
         <w:right w:val="single" w:sz="8" w:space="0" w:color="4F81BD" w:themeColor="accent1"/>
       </w:tblBorders>
+      <w:tblCellMar>
+        <w:top w:w="0" w:type="dxa"/>
+        <w:left w:w="108" w:type="dxa"/>
+        <w:bottom w:w="0" w:type="dxa"/>
+        <w:right w:w="108" w:type="dxa"/>
+      </w:tblCellMar>
     </w:tblPr>
     <w:tblStylePr w:type="firstRow">
       <w:pPr>
@@ -14315,6 +13991,7 @@
     <w:tblPr>
       <w:tblStyleRowBandSize w:val="1"/>
       <w:tblStyleColBandSize w:val="1"/>
+      <w:tblInd w:w="0" w:type="dxa"/>
       <w:tblBorders>
         <w:top w:val="single" w:sz="8" w:space="0" w:color="4F81BD" w:themeColor="accent1"/>
         <w:left w:val="single" w:sz="8" w:space="0" w:color="4F81BD" w:themeColor="accent1"/>
@@ -14323,6 +14000,12 @@
         <w:insideH w:val="single" w:sz="8" w:space="0" w:color="4F81BD" w:themeColor="accent1"/>
         <w:insideV w:val="single" w:sz="8" w:space="0" w:color="4F81BD" w:themeColor="accent1"/>
       </w:tblBorders>
+      <w:tblCellMar>
+        <w:top w:w="0" w:type="dxa"/>
+        <w:left w:w="108" w:type="dxa"/>
+        <w:bottom w:w="0" w:type="dxa"/>
+        <w:right w:w="108" w:type="dxa"/>
+      </w:tblCellMar>
     </w:tblPr>
     <w:tblStylePr w:type="firstRow">
       <w:pPr>
@@ -14435,6 +14118,7 @@
     <w:tblPr>
       <w:tblStyleRowBandSize w:val="1"/>
       <w:tblStyleColBandSize w:val="1"/>
+      <w:tblInd w:w="0" w:type="dxa"/>
       <w:tblBorders>
         <w:top w:val="single" w:sz="8" w:space="0" w:color="7BA0CD" w:themeColor="accent1" w:themeTint="BF"/>
         <w:left w:val="single" w:sz="8" w:space="0" w:color="7BA0CD" w:themeColor="accent1" w:themeTint="BF"/>
@@ -14442,6 +14126,12 @@
         <w:right w:val="single" w:sz="8" w:space="0" w:color="7BA0CD" w:themeColor="accent1" w:themeTint="BF"/>
         <w:insideH w:val="single" w:sz="8" w:space="0" w:color="7BA0CD" w:themeColor="accent1" w:themeTint="BF"/>
       </w:tblBorders>
+      <w:tblCellMar>
+        <w:top w:w="0" w:type="dxa"/>
+        <w:left w:w="108" w:type="dxa"/>
+        <w:bottom w:w="0" w:type="dxa"/>
+        <w:right w:w="108" w:type="dxa"/>
+      </w:tblCellMar>
     </w:tblPr>
     <w:tblStylePr w:type="firstRow">
       <w:pPr>
@@ -14978,7 +14668,7 @@
 </file>
 
 <file path=customXml/itemProps1.xml><?xml version="1.0" encoding="utf-8"?>
-<ds:datastoreItem xmlns:ds="http://schemas.openxmlformats.org/officeDocument/2006/customXml" ds:itemID="{2F782880-13D0-4A6C-9E66-3F94D1BECBB5}">
+<ds:datastoreItem xmlns:ds="http://schemas.openxmlformats.org/officeDocument/2006/customXml" ds:itemID="{AE1236AA-F61B-C04F-9D0F-393D405F7B8A}">
   <ds:schemaRefs>
     <ds:schemaRef ds:uri="http://schemas.openxmlformats.org/officeDocument/2006/bibliography"/>
   </ds:schemaRefs>

</xml_diff>